<commit_message>
tools, classes in raport, changed names of classes, tweetsFeatExtr, phrasesExtr
</commit_message>
<xml_diff>
--- a/Final.docx
+++ b/Final.docx
@@ -3865,7 +3865,7 @@
     <w:p/>
     <w:p>
       <w:r>
-        <w:t>2.1.1.2 Libraries and tools</w:t>
+        <w:t>2.1.1.2 Libraries</w:t>
       </w:r>
     </w:p>
     <w:p/>
@@ -3957,45 +3957,393 @@
     </w:p>
     <w:p/>
     <w:p>
-      <w:pPr>
-        <w:pStyle w:val="Nagwek3"/>
-      </w:pPr>
-      <w:bookmarkStart w:id="15" w:name="_Toc222978599"/>
-      <w:bookmarkStart w:id="16" w:name="_Toc476088420"/>
-      <w:r>
-        <w:t>Even More Detail</w:t>
+      <w:r>
+        <w:t>The project was designed in Object-oriented way??? And most of the functionalities ZXX in classes</w:t>
+      </w:r>
+      <w:r>
+        <w:t>. Because the project can be split into two parts: market analisys and web interface I split the project into modules:</w:t>
+      </w:r>
+    </w:p>
+    <w:p/>
+    <w:p>
+      <w:pPr>
+        <w:pStyle w:val="Akapitzlist"/>
+        <w:numPr>
+          <w:ilvl w:val="0"/>
+          <w:numId w:val="31"/>
+        </w:numPr>
+      </w:pPr>
+      <w:r>
+        <w:t>Markets module</w:t>
+      </w:r>
+    </w:p>
+    <w:p>
+      <w:pPr>
+        <w:pStyle w:val="Akapitzlist"/>
+        <w:numPr>
+          <w:ilvl w:val="0"/>
+          <w:numId w:val="31"/>
+        </w:numPr>
+      </w:pPr>
+      <w:r>
+        <w:t>Webpage Module</w:t>
+      </w:r>
+      <w:r>
+        <w:t xml:space="preserve"> </w:t>
+      </w:r>
+    </w:p>
+    <w:p>
+      <w:pPr>
+        <w:pStyle w:val="Akapitzlist"/>
+        <w:numPr>
+          <w:ilvl w:val="0"/>
+          <w:numId w:val="31"/>
+        </w:numPr>
+      </w:pPr>
+      <w:r>
+        <w:t>Tests Module</w:t>
+      </w:r>
+    </w:p>
+    <w:p/>
+    <w:p>
+      <w:r>
+        <w:t>2.2.1 Markets module</w:t>
+      </w:r>
+    </w:p>
+    <w:p/>
+    <w:p>
+      <w:r>
+        <w:t>TweeterScrapper – a class used to scrap tweets from Tweeter.</w:t>
+      </w:r>
+    </w:p>
+    <w:p/>
+    <w:p>
+      <w:r>
+        <w:lastRenderedPageBreak/>
+        <w:t xml:space="preserve">FeatureExtractor – </w:t>
+      </w:r>
+      <w:r>
+        <w:t xml:space="preserve">a </w:t>
+      </w:r>
+      <w:r>
+        <w:t>class responsible for extracting features from tweets. Features are phrases and words that are important for the analisys. To extract features, an object of this class must have set features by the user or has to build the vocabulary from a dataset.</w:t>
+      </w:r>
+    </w:p>
+    <w:p/>
+    <w:p>
+      <w:r>
+        <w:t xml:space="preserve">SentimentAnalyser – </w:t>
+      </w:r>
+      <w:r>
+        <w:t xml:space="preserve">a </w:t>
+      </w:r>
+      <w:r>
+        <w:t xml:space="preserve">class responsible for tweets sentiment analysis. It wraps </w:t>
+      </w:r>
+      <w:r>
+        <w:t>NaiveBayesClassifier</w:t>
+      </w:r>
+      <w:r>
+        <w:t xml:space="preserve"> from NLTK library and uses a FeatureExtractor to extract features from tweets which are then used to train a model or predict a value of the particular tweet.</w:t>
+      </w:r>
+    </w:p>
+    <w:p/>
+    <w:p>
+      <w:r>
+        <w:t>FeatureSelector – a</w:t>
+      </w:r>
+      <w:r>
+        <w:t xml:space="preserve"> small</w:t>
+      </w:r>
+      <w:r>
+        <w:t xml:space="preserve"> class used to do feature selection using MultinomialNB and  RFECV from Scikit-learn.  It ranks features and selects user-defined k number of features.</w:t>
+      </w:r>
+    </w:p>
+    <w:p/>
+    <w:p>
+      <w:r>
+        <w:t>CurrencyAnalyser – a class that wraps wraps XXx functionality. It analyses a CSV file of stock prices and provides results of this analys such as assosiation rules, model to predict markets or the most coefficient features.</w:t>
+      </w:r>
+      <w:r>
+        <w:t>It holds the functionality of reading files and saving the results.</w:t>
+      </w:r>
+    </w:p>
+    <w:p/>
+    <w:p/>
+    <w:p>
+      <w:r>
+        <w:t xml:space="preserve">AssociationDataProcessor – a class used to proces a dataframe. It removes </w:t>
+      </w:r>
+      <w:r>
+        <w:t>XXXX</w:t>
+      </w:r>
+    </w:p>
+    <w:p/>
+    <w:p>
+      <w:r>
+        <w:t>MarketPredictingModel – a class that wraps a classifier model (MultinomialNB by default). It has to be trained or loaded from file to analyse a tweet and predict the market change.</w:t>
+      </w:r>
+    </w:p>
+    <w:p/>
+    <w:p>
+      <w:r>
+        <w:t>ModelTrainer – a class used to train MarketPredictingModel with different features to obtain the best accuracy. It trains model many times with different seeds that are used by random number generator to produce different folds in cross validation.</w:t>
+      </w:r>
+    </w:p>
+    <w:p/>
+    <w:p>
+      <w:r>
+        <w:t>ModelTrainingResult -  a class that holds a training result such as accuracy, base rate, used dataframe, features and number of tweets.</w:t>
+      </w:r>
+      <w:r>
+        <w:t xml:space="preserve"> It provides comparision operators so that results can be compared easily in XXX way. For example If two results have got the same accuracy then the number of features is compared and the difference by baseline BLBLBL</w:t>
+      </w:r>
+    </w:p>
+    <w:p/>
+    <w:p>
+      <w:r>
+        <w:t xml:space="preserve">The markets module has got also a “data” </w:t>
+      </w:r>
+      <w:r>
+        <w:t xml:space="preserve">and “pickled_models” </w:t>
+      </w:r>
+      <w:r>
+        <w:t>direcotr</w:t>
+      </w:r>
+      <w:r>
+        <w:t>ies. “data” folder</w:t>
+      </w:r>
+      <w:r>
+        <w:t xml:space="preserve"> stores all data used to do analysis such as a list of stopwords, scrapped tweets and CSV files generated by the application.</w:t>
+      </w:r>
+      <w:r>
+        <w:t xml:space="preserve"> </w:t>
+      </w:r>
+      <w:r>
+        <w:t>“pickled_models”</w:t>
+      </w:r>
+      <w:r>
+        <w:t xml:space="preserve"> stores saved sentiment anlisys and market predicting models.</w:t>
+      </w:r>
+    </w:p>
+    <w:p/>
+    <w:p>
+      <w:r>
+        <w:t>2.2.</w:t>
+      </w:r>
+      <w:r>
+        <w:t>2</w:t>
+      </w:r>
+      <w:r>
+        <w:t xml:space="preserve"> </w:t>
+      </w:r>
+      <w:r>
+        <w:t>Webpage</w:t>
+      </w:r>
+      <w:r>
+        <w:t xml:space="preserve"> module</w:t>
+      </w:r>
+    </w:p>
+    <w:p>
+      <w:pPr>
+        <w:rPr>
+          <w:rFonts w:asciiTheme="majorHAnsi" w:eastAsiaTheme="majorEastAsia" w:hAnsiTheme="majorHAnsi" w:cstheme="majorBidi"/>
+          <w:b/>
+          <w:bCs/>
+        </w:rPr>
+      </w:pPr>
+    </w:p>
+    <w:p>
+      <w:r>
+        <w:t>Webpage module has got a typical structure for Flask projects.</w:t>
+      </w:r>
+    </w:p>
+    <w:p>
+      <w:r>
+        <w:t>It is split into:</w:t>
+      </w:r>
+    </w:p>
+    <w:p>
+      <w:pPr>
+        <w:pStyle w:val="Akapitzlist"/>
+        <w:numPr>
+          <w:ilvl w:val="0"/>
+          <w:numId w:val="32"/>
+        </w:numPr>
+      </w:pPr>
+      <w:r>
+        <w:t>Static folder – holding static files such as images or css styles</w:t>
+      </w:r>
+    </w:p>
+    <w:p>
+      <w:pPr>
+        <w:pStyle w:val="Akapitzlist"/>
+        <w:numPr>
+          <w:ilvl w:val="0"/>
+          <w:numId w:val="32"/>
+        </w:numPr>
+      </w:pPr>
+      <w:r>
+        <w:t>Template</w:t>
+      </w:r>
+      <w:r>
+        <w:t>s</w:t>
+      </w:r>
+      <w:r>
+        <w:t xml:space="preserve"> folder – holding Jinja2 templates that are filled with content by views.</w:t>
+      </w:r>
+    </w:p>
+    <w:p>
+      <w:pPr>
+        <w:pStyle w:val="Akapitzlist"/>
+        <w:numPr>
+          <w:ilvl w:val="0"/>
+          <w:numId w:val="32"/>
+        </w:numPr>
+      </w:pPr>
+      <w:r>
+        <w:t>V</w:t>
+      </w:r>
+      <w:r>
+        <w:t>iews</w:t>
+      </w:r>
+      <w:r>
+        <w:t>.py</w:t>
+      </w:r>
+      <w:r>
+        <w:t xml:space="preserve"> – this is where routes are defined. It has got routes for each curriency BLBLA</w:t>
+      </w:r>
+    </w:p>
+    <w:p>
+      <w:pPr>
+        <w:pStyle w:val="Akapitzlist"/>
+        <w:numPr>
+          <w:ilvl w:val="0"/>
+          <w:numId w:val="32"/>
+        </w:numPr>
+      </w:pPr>
+      <w:r>
+        <w:t>m</w:t>
+      </w:r>
+      <w:r>
+        <w:t>odels</w:t>
+      </w:r>
+      <w:r>
+        <w:t>.py</w:t>
+      </w:r>
+      <w:r>
+        <w:t xml:space="preserve"> – holds Currency model. This model stores information about currencies such as its name and accuracy of the model in database.</w:t>
+      </w:r>
+    </w:p>
+    <w:p>
+      <w:pPr>
+        <w:pStyle w:val="Akapitzlist"/>
+        <w:numPr>
+          <w:ilvl w:val="0"/>
+          <w:numId w:val="32"/>
+        </w:numPr>
+      </w:pPr>
+      <w:r>
+        <w:t>__i</w:t>
+      </w:r>
+      <w:r>
+        <w:t>ni</w:t>
+      </w:r>
+      <w:r>
+        <w:t>t__.py</w:t>
+      </w:r>
+      <w:r>
+        <w:t xml:space="preserve"> – Initializes the application, sets up its configuration and database.</w:t>
+      </w:r>
+    </w:p>
+    <w:p>
+      <w:pPr>
+        <w:pStyle w:val="Akapitzlist"/>
+        <w:numPr>
+          <w:ilvl w:val="0"/>
+          <w:numId w:val="32"/>
+        </w:numPr>
+      </w:pPr>
+      <w:r>
+        <w:lastRenderedPageBreak/>
+        <w:t xml:space="preserve">Currencies.db </w:t>
+      </w:r>
+      <w:r>
+        <w:t>–</w:t>
+      </w:r>
+      <w:r>
+        <w:t xml:space="preserve"> </w:t>
+      </w:r>
+      <w:r>
+        <w:t>stores Currencies models that can be loaded when application runs</w:t>
+      </w:r>
+      <w:r>
+        <w:t>.</w:t>
+      </w:r>
+    </w:p>
+    <w:p>
+      <w:pPr>
+        <w:ind w:left="360"/>
+      </w:pPr>
+    </w:p>
+    <w:p>
+      <w:pPr>
+        <w:pStyle w:val="Nagwek2"/>
+      </w:pPr>
+      <w:bookmarkStart w:id="15" w:name="_Toc222978600"/>
+      <w:bookmarkStart w:id="16" w:name="_Toc476088421"/>
+      <w:r>
+        <w:t>User Interface Design</w:t>
       </w:r>
       <w:bookmarkEnd w:id="15"/>
       <w:bookmarkEnd w:id="16"/>
+      <w:r>
+        <w:t xml:space="preserve"> </w:t>
+      </w:r>
     </w:p>
     <w:p/>
     <w:p>
       <w:pPr>
         <w:pStyle w:val="Nagwek2"/>
       </w:pPr>
-      <w:bookmarkStart w:id="17" w:name="_Toc222978600"/>
-      <w:bookmarkStart w:id="18" w:name="_Toc476088421"/>
-      <w:r>
-        <w:t>User Interface Design</w:t>
-      </w:r>
-      <w:bookmarkEnd w:id="17"/>
-      <w:bookmarkEnd w:id="18"/>
-      <w:r>
-        <w:t xml:space="preserve"> </w:t>
+      <w:r>
+        <w:t>Tools used to develop the project</w:t>
       </w:r>
     </w:p>
     <w:p/>
     <w:p>
-      <w:pPr>
-        <w:pStyle w:val="Nagwek2"/>
-      </w:pPr>
-      <w:bookmarkStart w:id="19" w:name="_Toc222978601"/>
-      <w:bookmarkStart w:id="20" w:name="_Toc476088422"/>
-      <w:r>
-        <w:t>Other Relevant Sections</w:t>
-      </w:r>
-      <w:bookmarkEnd w:id="19"/>
-      <w:bookmarkEnd w:id="20"/>
+      <w:r>
+        <w:t xml:space="preserve">For my Python IDE I chose PyCharm made by JetBrains company. I used it during my Industiral year and I really liked it. It has got all code assistace features such as </w:t>
+      </w:r>
+      <w:r>
+        <w:rPr>
+          <w:color w:val="222222"/>
+          <w:sz w:val="21"/>
+          <w:szCs w:val="21"/>
+          <w:shd w:val="clear" w:color="auto" w:fill="FFFFFF"/>
+        </w:rPr>
+        <w:t>syntax and error highlighting</w:t>
+      </w:r>
+      <w:r>
+        <w:rPr>
+          <w:color w:val="222222"/>
+          <w:sz w:val="21"/>
+          <w:szCs w:val="21"/>
+          <w:shd w:val="clear" w:color="auto" w:fill="FFFFFF"/>
+        </w:rPr>
+        <w:t>. It supports Flask projects and many file extensions such as html, css, js, csv which I used in a project. It also has got integrated debugger which I used a lot.</w:t>
+      </w:r>
+    </w:p>
+    <w:p>
+      <w:r>
+        <w:t>Git</w:t>
+      </w:r>
+      <w:r>
+        <w:t>hub</w:t>
+      </w:r>
+      <w:r>
+        <w:t xml:space="preserve"> and GitKraken</w:t>
+      </w:r>
     </w:p>
     <w:p/>
     <w:p>
@@ -4014,24 +4362,24 @@
       <w:pPr>
         <w:pStyle w:val="Nagwek1"/>
       </w:pPr>
-      <w:bookmarkStart w:id="21" w:name="_Toc222978602"/>
-      <w:bookmarkStart w:id="22" w:name="_Toc476088423"/>
+      <w:bookmarkStart w:id="17" w:name="_Toc222978602"/>
+      <w:bookmarkStart w:id="18" w:name="_Toc476088423"/>
       <w:r>
         <w:lastRenderedPageBreak/>
         <w:t>Implementation</w:t>
       </w:r>
       <w:bookmarkEnd w:id="12"/>
-      <w:bookmarkEnd w:id="21"/>
-      <w:bookmarkEnd w:id="22"/>
-    </w:p>
-    <w:p>
-      <w:pPr>
-        <w:jc w:val="both"/>
-        <w:rPr>
-          <w:lang w:val="en-US"/>
-        </w:rPr>
-      </w:pPr>
-      <w:bookmarkStart w:id="23" w:name="_Toc192777712"/>
+      <w:bookmarkEnd w:id="17"/>
+      <w:bookmarkEnd w:id="18"/>
+    </w:p>
+    <w:p>
+      <w:pPr>
+        <w:jc w:val="both"/>
+        <w:rPr>
+          <w:lang w:val="en-US"/>
+        </w:rPr>
+      </w:pPr>
+      <w:bookmarkStart w:id="19" w:name="_Toc192777712"/>
       <w:r>
         <w:rPr>
           <w:lang w:val="en-US"/>
@@ -4093,95 +4441,208 @@
       <w:r>
         <w:br w:type="page"/>
       </w:r>
+      <w:bookmarkStart w:id="20" w:name="_GoBack"/>
+      <w:bookmarkEnd w:id="20"/>
     </w:p>
     <w:p/>
     <w:p>
       <w:pPr>
         <w:pStyle w:val="Nagwek1"/>
       </w:pPr>
-      <w:bookmarkStart w:id="24" w:name="_Toc222978603"/>
-      <w:bookmarkStart w:id="25" w:name="_Toc476088424"/>
+      <w:bookmarkStart w:id="21" w:name="_Toc222978603"/>
+      <w:bookmarkStart w:id="22" w:name="_Toc476088424"/>
       <w:r>
         <w:t>Testing</w:t>
+      </w:r>
+      <w:bookmarkEnd w:id="19"/>
+      <w:bookmarkEnd w:id="21"/>
+      <w:bookmarkEnd w:id="22"/>
+    </w:p>
+    <w:p>
+      <w:r>
+        <w:t>Detailed descriptions of every test case are definitely not what is required here. What is important is to show that you adopted a sensible strategy that was, in principle, capable of testing the system adequately even if you did not have the time to test the system fully.</w:t>
+      </w:r>
+    </w:p>
+    <w:p>
+      <w:pPr>
+        <w:jc w:val="both"/>
+      </w:pPr>
+    </w:p>
+    <w:p>
+      <w:pPr>
+        <w:jc w:val="both"/>
+      </w:pPr>
+      <w:r>
+        <w:t>Provide information in the body of your report and the appendix to explain the testing that has been performed. How does this testing address the requirements and design for the project?</w:t>
+      </w:r>
+    </w:p>
+    <w:p>
+      <w:pPr>
+        <w:jc w:val="both"/>
+      </w:pPr>
+    </w:p>
+    <w:p>
+      <w:pPr>
+        <w:jc w:val="both"/>
+      </w:pPr>
+      <w:r>
+        <w:t xml:space="preserve">How comprehensive is the testing within the constraints of the project? Are you testing the normal working </w:t>
+      </w:r>
+      <w:r>
+        <w:rPr>
+          <w:noProof/>
+        </w:rPr>
+        <w:t>behaviour</w:t>
+      </w:r>
+      <w:r>
+        <w:t>? Are you testing the exceptional behaviour, e.g. error conditions? Are you testing security issues if they are relevant for your project?</w:t>
+      </w:r>
+    </w:p>
+    <w:p>
+      <w:pPr>
+        <w:jc w:val="both"/>
+      </w:pPr>
+    </w:p>
+    <w:p>
+      <w:pPr>
+        <w:jc w:val="both"/>
+      </w:pPr>
+      <w:r>
+        <w:t>Have you tested your system on “real users”? For example, if your system is supposed to solve a problem for a business, then it would be appropriate to present your approach to involve</w:t>
+      </w:r>
+      <w:r>
+        <w:t xml:space="preserve"> </w:t>
+      </w:r>
+      <w:r>
+        <w:t>the users in the testing process and to record the results that you obtained. Depending on the level of detail, it is likely that you would put any detailed results in an appendix.</w:t>
+      </w:r>
+    </w:p>
+    <w:p>
+      <w:pPr>
+        <w:jc w:val="both"/>
+      </w:pPr>
+    </w:p>
+    <w:p>
+      <w:pPr>
+        <w:jc w:val="both"/>
+        <w:rPr>
+          <w:lang w:val="en-US"/>
+        </w:rPr>
+      </w:pPr>
+      <w:r>
+        <w:t>The following sections indicate some areas you might include. Other sections may be more appropriate to your project.</w:t>
+      </w:r>
+      <w:r>
+        <w:rPr>
+          <w:lang w:val="en-US"/>
+        </w:rPr>
+        <w:t xml:space="preserve"> </w:t>
+      </w:r>
+    </w:p>
+    <w:p>
+      <w:pPr>
+        <w:pStyle w:val="Nagwek2"/>
+        <w:rPr>
+          <w:lang w:val="en-US"/>
+        </w:rPr>
+      </w:pPr>
+      <w:bookmarkStart w:id="23" w:name="_Toc222978604"/>
+      <w:bookmarkStart w:id="24" w:name="_Toc476088425"/>
+      <w:r>
+        <w:rPr>
+          <w:lang w:val="en-US"/>
+        </w:rPr>
+        <w:t>Overall Approach to Testing</w:t>
       </w:r>
       <w:bookmarkEnd w:id="23"/>
       <w:bookmarkEnd w:id="24"/>
+      <w:r>
+        <w:rPr>
+          <w:lang w:val="en-US"/>
+        </w:rPr>
+        <w:t xml:space="preserve"> </w:t>
+      </w:r>
+    </w:p>
+    <w:p>
+      <w:pPr>
+        <w:rPr>
+          <w:lang w:val="en-US"/>
+        </w:rPr>
+      </w:pPr>
+    </w:p>
+    <w:p>
+      <w:pPr>
+        <w:pStyle w:val="Nagwek2"/>
+        <w:rPr>
+          <w:lang w:val="en-US"/>
+        </w:rPr>
+      </w:pPr>
+      <w:bookmarkStart w:id="25" w:name="_Toc222978605"/>
+      <w:bookmarkStart w:id="26" w:name="_Toc476088426"/>
+      <w:r>
+        <w:rPr>
+          <w:lang w:val="en-US"/>
+        </w:rPr>
+        <w:t>Automated Testing</w:t>
+      </w:r>
       <w:bookmarkEnd w:id="25"/>
-    </w:p>
-    <w:p>
-      <w:r>
-        <w:t>Detailed descriptions of every test case are definitely not what is required here. What is important is to show that you adopted a sensible strategy that was, in principle, capable of testing the system adequately even if you did not have the time to test the system fully.</w:t>
-      </w:r>
-    </w:p>
-    <w:p>
-      <w:pPr>
-        <w:jc w:val="both"/>
-      </w:pPr>
-    </w:p>
-    <w:p>
-      <w:pPr>
-        <w:jc w:val="both"/>
-      </w:pPr>
-      <w:r>
-        <w:t>Provide information in the body of your report and the appendix to explain the testing that has been performed. How does this testing address the requirements and design for the project?</w:t>
-      </w:r>
-    </w:p>
-    <w:p>
-      <w:pPr>
-        <w:jc w:val="both"/>
-      </w:pPr>
-    </w:p>
-    <w:p>
-      <w:pPr>
-        <w:jc w:val="both"/>
-      </w:pPr>
-      <w:r>
-        <w:t xml:space="preserve">How comprehensive is the testing within the constraints of the project? Are you testing the normal working </w:t>
-      </w:r>
-      <w:r>
-        <w:rPr>
-          <w:noProof/>
-        </w:rPr>
-        <w:t>behaviour</w:t>
-      </w:r>
-      <w:r>
-        <w:t>? Are you testing the exceptional behaviour, e.g. error conditions? Are you testing security issues if they are relevant for your project?</w:t>
-      </w:r>
-    </w:p>
-    <w:p>
-      <w:pPr>
-        <w:jc w:val="both"/>
-      </w:pPr>
-    </w:p>
-    <w:p>
-      <w:pPr>
-        <w:jc w:val="both"/>
-      </w:pPr>
-      <w:r>
-        <w:t>Have you tested your system on “real users”? For example, if your system is supposed to solve a problem for a business, then it would be appropriate to present your approach to involve</w:t>
-      </w:r>
-      <w:r>
+      <w:bookmarkEnd w:id="26"/>
+      <w:r>
+        <w:rPr>
+          <w:lang w:val="en-US"/>
+        </w:rPr>
         <w:t xml:space="preserve"> </w:t>
       </w:r>
-      <w:r>
-        <w:t>the users in the testing process and to record the results that you obtained. Depending on the level of detail, it is likely that you would put any detailed results in an appendix.</w:t>
-      </w:r>
-    </w:p>
-    <w:p>
-      <w:pPr>
-        <w:jc w:val="both"/>
-      </w:pPr>
-    </w:p>
-    <w:p>
-      <w:pPr>
-        <w:jc w:val="both"/>
-        <w:rPr>
-          <w:lang w:val="en-US"/>
-        </w:rPr>
-      </w:pPr>
-      <w:r>
-        <w:t>The following sections indicate some areas you might include. Other sections may be more appropriate to your project.</w:t>
-      </w:r>
+    </w:p>
+    <w:p>
+      <w:pPr>
+        <w:rPr>
+          <w:lang w:val="en-US"/>
+        </w:rPr>
+      </w:pPr>
+    </w:p>
+    <w:p>
+      <w:pPr>
+        <w:pStyle w:val="Nagwek3"/>
+        <w:rPr>
+          <w:lang w:val="en-US"/>
+        </w:rPr>
+      </w:pPr>
+      <w:bookmarkStart w:id="27" w:name="_Toc222978606"/>
+      <w:bookmarkStart w:id="28" w:name="_Toc476088427"/>
+      <w:r>
+        <w:rPr>
+          <w:lang w:val="en-US"/>
+        </w:rPr>
+        <w:t>Unit Tests</w:t>
+      </w:r>
+      <w:bookmarkEnd w:id="27"/>
+      <w:bookmarkEnd w:id="28"/>
+    </w:p>
+    <w:p>
+      <w:pPr>
+        <w:rPr>
+          <w:lang w:val="en-US"/>
+        </w:rPr>
+      </w:pPr>
+    </w:p>
+    <w:p>
+      <w:pPr>
+        <w:pStyle w:val="Nagwek3"/>
+        <w:rPr>
+          <w:lang w:val="en-US"/>
+        </w:rPr>
+      </w:pPr>
+      <w:bookmarkStart w:id="29" w:name="_Toc222978607"/>
+      <w:bookmarkStart w:id="30" w:name="_Toc476088428"/>
+      <w:r>
+        <w:rPr>
+          <w:lang w:val="en-US"/>
+        </w:rPr>
+        <w:t>User Interface Testing</w:t>
+      </w:r>
+      <w:bookmarkEnd w:id="29"/>
+      <w:bookmarkEnd w:id="30"/>
       <w:r>
         <w:rPr>
           <w:lang w:val="en-US"/>
@@ -4191,21 +4652,90 @@
     </w:p>
     <w:p>
       <w:pPr>
+        <w:rPr>
+          <w:lang w:val="en-US"/>
+        </w:rPr>
+      </w:pPr>
+    </w:p>
+    <w:p>
+      <w:pPr>
+        <w:pStyle w:val="Nagwek3"/>
+        <w:rPr>
+          <w:lang w:val="en-US"/>
+        </w:rPr>
+      </w:pPr>
+      <w:bookmarkStart w:id="31" w:name="_Toc222978608"/>
+      <w:bookmarkStart w:id="32" w:name="_Toc476088429"/>
+      <w:r>
+        <w:rPr>
+          <w:lang w:val="en-US"/>
+        </w:rPr>
+        <w:t>Stress Testing</w:t>
+      </w:r>
+      <w:bookmarkEnd w:id="31"/>
+      <w:bookmarkEnd w:id="32"/>
+      <w:r>
+        <w:rPr>
+          <w:lang w:val="en-US"/>
+        </w:rPr>
+        <w:t xml:space="preserve"> </w:t>
+      </w:r>
+    </w:p>
+    <w:p>
+      <w:pPr>
+        <w:rPr>
+          <w:lang w:val="en-US"/>
+        </w:rPr>
+      </w:pPr>
+    </w:p>
+    <w:p>
+      <w:pPr>
+        <w:pStyle w:val="Nagwek3"/>
+        <w:rPr>
+          <w:lang w:val="en-US"/>
+        </w:rPr>
+      </w:pPr>
+      <w:bookmarkStart w:id="33" w:name="_Toc222978609"/>
+      <w:bookmarkStart w:id="34" w:name="_Toc476088430"/>
+      <w:r>
+        <w:rPr>
+          <w:lang w:val="en-US"/>
+        </w:rPr>
+        <w:t>Other Types of Testing</w:t>
+      </w:r>
+      <w:bookmarkEnd w:id="33"/>
+      <w:bookmarkEnd w:id="34"/>
+      <w:r>
+        <w:rPr>
+          <w:lang w:val="en-US"/>
+        </w:rPr>
+        <w:t xml:space="preserve"> </w:t>
+      </w:r>
+    </w:p>
+    <w:p>
+      <w:pPr>
+        <w:rPr>
+          <w:lang w:val="en-US"/>
+        </w:rPr>
+      </w:pPr>
+    </w:p>
+    <w:p>
+      <w:pPr>
         <w:pStyle w:val="Nagwek2"/>
         <w:rPr>
           <w:lang w:val="en-US"/>
         </w:rPr>
       </w:pPr>
-      <w:bookmarkStart w:id="26" w:name="_Toc222978604"/>
-      <w:bookmarkStart w:id="27" w:name="_Toc476088425"/>
-      <w:r>
-        <w:rPr>
-          <w:lang w:val="en-US"/>
-        </w:rPr>
-        <w:t>Overall Approach to Testing</w:t>
-      </w:r>
-      <w:bookmarkEnd w:id="26"/>
-      <w:bookmarkEnd w:id="27"/>
+      <w:bookmarkStart w:id="35" w:name="_Toc222978610"/>
+      <w:bookmarkStart w:id="36" w:name="_Toc476088431"/>
+      <w:r>
+        <w:rPr>
+          <w:lang w:val="en-US"/>
+        </w:rPr>
+        <w:t>Integration Testing</w:t>
+      </w:r>
+      <w:bookmarkEnd w:id="35"/>
+      <w:bookmarkEnd w:id="36"/>
       <w:r>
         <w:rPr>
           <w:lang w:val="en-US"/>
@@ -4227,228 +4757,48 @@
           <w:lang w:val="en-US"/>
         </w:rPr>
       </w:pPr>
-      <w:bookmarkStart w:id="28" w:name="_Toc222978605"/>
-      <w:bookmarkStart w:id="29" w:name="_Toc476088426"/>
-      <w:r>
-        <w:rPr>
-          <w:lang w:val="en-US"/>
-        </w:rPr>
-        <w:t>Automated Testing</w:t>
-      </w:r>
-      <w:bookmarkEnd w:id="28"/>
-      <w:bookmarkEnd w:id="29"/>
-      <w:r>
-        <w:rPr>
-          <w:lang w:val="en-US"/>
-        </w:rPr>
-        <w:t xml:space="preserve"> </w:t>
-      </w:r>
-    </w:p>
-    <w:p>
-      <w:pPr>
-        <w:rPr>
-          <w:lang w:val="en-US"/>
-        </w:rPr>
-      </w:pPr>
-    </w:p>
-    <w:p>
-      <w:pPr>
-        <w:pStyle w:val="Nagwek3"/>
-        <w:rPr>
-          <w:lang w:val="en-US"/>
-        </w:rPr>
-      </w:pPr>
-      <w:bookmarkStart w:id="30" w:name="_Toc222978606"/>
-      <w:bookmarkStart w:id="31" w:name="_Toc476088427"/>
-      <w:r>
-        <w:rPr>
-          <w:lang w:val="en-US"/>
-        </w:rPr>
-        <w:t>Unit Tests</w:t>
-      </w:r>
-      <w:bookmarkEnd w:id="30"/>
-      <w:bookmarkEnd w:id="31"/>
-    </w:p>
-    <w:p>
-      <w:pPr>
-        <w:rPr>
-          <w:lang w:val="en-US"/>
-        </w:rPr>
-      </w:pPr>
-    </w:p>
-    <w:p>
-      <w:pPr>
-        <w:pStyle w:val="Nagwek3"/>
-        <w:rPr>
-          <w:lang w:val="en-US"/>
-        </w:rPr>
-      </w:pPr>
-      <w:bookmarkStart w:id="32" w:name="_Toc222978607"/>
-      <w:bookmarkStart w:id="33" w:name="_Toc476088428"/>
-      <w:r>
-        <w:rPr>
-          <w:lang w:val="en-US"/>
-        </w:rPr>
-        <w:t>User Interface Testing</w:t>
-      </w:r>
-      <w:bookmarkEnd w:id="32"/>
-      <w:bookmarkEnd w:id="33"/>
-      <w:r>
-        <w:rPr>
-          <w:lang w:val="en-US"/>
-        </w:rPr>
-        <w:t xml:space="preserve"> </w:t>
-      </w:r>
-    </w:p>
-    <w:p>
-      <w:pPr>
-        <w:rPr>
-          <w:lang w:val="en-US"/>
-        </w:rPr>
-      </w:pPr>
-    </w:p>
-    <w:p>
-      <w:pPr>
-        <w:pStyle w:val="Nagwek3"/>
-        <w:rPr>
-          <w:lang w:val="en-US"/>
-        </w:rPr>
-      </w:pPr>
-      <w:bookmarkStart w:id="34" w:name="_Toc222978608"/>
-      <w:bookmarkStart w:id="35" w:name="_Toc476088429"/>
-      <w:r>
-        <w:rPr>
-          <w:lang w:val="en-US"/>
-        </w:rPr>
-        <w:t>Stress Testing</w:t>
-      </w:r>
-      <w:bookmarkEnd w:id="34"/>
-      <w:bookmarkEnd w:id="35"/>
-      <w:r>
-        <w:rPr>
-          <w:lang w:val="en-US"/>
-        </w:rPr>
-        <w:t xml:space="preserve"> </w:t>
-      </w:r>
-    </w:p>
-    <w:p>
-      <w:pPr>
-        <w:rPr>
-          <w:lang w:val="en-US"/>
-        </w:rPr>
-      </w:pPr>
-    </w:p>
-    <w:p>
-      <w:pPr>
-        <w:pStyle w:val="Nagwek3"/>
-        <w:rPr>
-          <w:lang w:val="en-US"/>
-        </w:rPr>
-      </w:pPr>
-      <w:bookmarkStart w:id="36" w:name="_Toc222978609"/>
-      <w:bookmarkStart w:id="37" w:name="_Toc476088430"/>
-      <w:r>
-        <w:rPr>
-          <w:lang w:val="en-US"/>
-        </w:rPr>
-        <w:t>Other Types of Testing</w:t>
-      </w:r>
-      <w:bookmarkEnd w:id="36"/>
+      <w:bookmarkStart w:id="37" w:name="_Toc222978611"/>
+      <w:bookmarkStart w:id="38" w:name="_Toc476088432"/>
+      <w:r>
+        <w:rPr>
+          <w:lang w:val="en-US"/>
+        </w:rPr>
+        <w:t>User Testing</w:t>
+      </w:r>
       <w:bookmarkEnd w:id="37"/>
-      <w:r>
-        <w:rPr>
-          <w:lang w:val="en-US"/>
-        </w:rPr>
-        <w:t xml:space="preserve"> </w:t>
-      </w:r>
-    </w:p>
-    <w:p>
-      <w:pPr>
-        <w:rPr>
-          <w:lang w:val="en-US"/>
-        </w:rPr>
-      </w:pPr>
-    </w:p>
-    <w:p>
-      <w:pPr>
-        <w:pStyle w:val="Nagwek2"/>
-        <w:rPr>
-          <w:lang w:val="en-US"/>
-        </w:rPr>
-      </w:pPr>
-      <w:bookmarkStart w:id="38" w:name="_Toc222978610"/>
-      <w:bookmarkStart w:id="39" w:name="_Toc476088431"/>
-      <w:r>
-        <w:rPr>
-          <w:lang w:val="en-US"/>
-        </w:rPr>
-        <w:t>Integration Testing</w:t>
-      </w:r>
       <w:bookmarkEnd w:id="38"/>
+    </w:p>
+    <w:p>
+      <w:pPr>
+        <w:rPr>
+          <w:lang w:val="en-US"/>
+        </w:rPr>
+      </w:pPr>
+      <w:r>
+        <w:rPr>
+          <w:lang w:val="en-US"/>
+        </w:rPr>
+        <w:br w:type="page"/>
+      </w:r>
+    </w:p>
+    <w:p>
+      <w:bookmarkStart w:id="39" w:name="_Toc192777716"/>
+    </w:p>
+    <w:p>
+      <w:pPr>
+        <w:pStyle w:val="Nagwek1"/>
+      </w:pPr>
+      <w:bookmarkStart w:id="40" w:name="_Toc222978612"/>
+      <w:bookmarkStart w:id="41" w:name="_Toc476088433"/>
+      <w:r>
+        <w:t xml:space="preserve">Critical </w:t>
+      </w:r>
+      <w:r>
+        <w:t>Evaluation</w:t>
+      </w:r>
       <w:bookmarkEnd w:id="39"/>
-      <w:r>
-        <w:rPr>
-          <w:lang w:val="en-US"/>
-        </w:rPr>
-        <w:t xml:space="preserve"> </w:t>
-      </w:r>
-    </w:p>
-    <w:p>
-      <w:pPr>
-        <w:rPr>
-          <w:lang w:val="en-US"/>
-        </w:rPr>
-      </w:pPr>
-    </w:p>
-    <w:p>
-      <w:pPr>
-        <w:pStyle w:val="Nagwek2"/>
-        <w:rPr>
-          <w:lang w:val="en-US"/>
-        </w:rPr>
-      </w:pPr>
-      <w:bookmarkStart w:id="40" w:name="_Toc222978611"/>
-      <w:bookmarkStart w:id="41" w:name="_Toc476088432"/>
-      <w:r>
-        <w:rPr>
-          <w:lang w:val="en-US"/>
-        </w:rPr>
-        <w:t>User Testing</w:t>
-      </w:r>
       <w:bookmarkEnd w:id="40"/>
       <w:bookmarkEnd w:id="41"/>
-    </w:p>
-    <w:p>
-      <w:pPr>
-        <w:rPr>
-          <w:lang w:val="en-US"/>
-        </w:rPr>
-      </w:pPr>
-      <w:r>
-        <w:rPr>
-          <w:lang w:val="en-US"/>
-        </w:rPr>
-        <w:br w:type="page"/>
-      </w:r>
-    </w:p>
-    <w:p>
-      <w:bookmarkStart w:id="42" w:name="_Toc192777716"/>
-    </w:p>
-    <w:p>
-      <w:pPr>
-        <w:pStyle w:val="Nagwek1"/>
-      </w:pPr>
-      <w:bookmarkStart w:id="43" w:name="_Toc222978612"/>
-      <w:bookmarkStart w:id="44" w:name="_Toc476088433"/>
-      <w:r>
-        <w:t xml:space="preserve">Critical </w:t>
-      </w:r>
-      <w:r>
-        <w:t>Evaluation</w:t>
-      </w:r>
-      <w:bookmarkEnd w:id="42"/>
-      <w:bookmarkEnd w:id="43"/>
-      <w:bookmarkEnd w:id="44"/>
     </w:p>
     <w:p>
       <w:pPr>
@@ -4737,7 +5087,7 @@
           <w:szCs w:val="32"/>
         </w:rPr>
       </w:pPr>
-      <w:bookmarkStart w:id="45" w:name="_Toc192777717"/>
+      <w:bookmarkStart w:id="42" w:name="_Toc192777717"/>
       <w:r>
         <w:br w:type="page"/>
       </w:r>
@@ -4746,87 +5096,87 @@
       <w:pPr>
         <w:pStyle w:val="Nagwek1"/>
       </w:pPr>
-      <w:bookmarkStart w:id="46" w:name="_Toc222978613"/>
-      <w:bookmarkStart w:id="47" w:name="_Toc476088434"/>
+      <w:bookmarkStart w:id="43" w:name="_Toc222978613"/>
+      <w:bookmarkStart w:id="44" w:name="_Toc476088434"/>
       <w:r>
         <w:lastRenderedPageBreak/>
         <w:t>Appendices</w:t>
       </w:r>
+      <w:bookmarkEnd w:id="42"/>
+      <w:bookmarkEnd w:id="43"/>
+      <w:bookmarkEnd w:id="44"/>
+    </w:p>
+    <w:p>
+      <w:pPr>
+        <w:jc w:val="both"/>
+      </w:pPr>
+      <w:r>
+        <w:t>The appendices are for additional content that is useful to support the discussion in the report. It is material that is not necessarily needed in the body of the report, but its inclusion in the appendices makes it easy to access.</w:t>
+      </w:r>
+    </w:p>
+    <w:p>
+      <w:pPr>
+        <w:jc w:val="both"/>
+      </w:pPr>
+    </w:p>
+    <w:p>
+      <w:pPr>
+        <w:jc w:val="both"/>
+      </w:pPr>
+      <w:r>
+        <w:t>For example, if you have developed a Design Specification document as part of a plan-driven approach for the project, then it would be appropriate to include that document as an appendix. In the body of your report you would highlight the most interesting aspects of the design, referring your reader to the full specification for further detail.</w:t>
+      </w:r>
+    </w:p>
+    <w:p>
+      <w:pPr>
+        <w:jc w:val="both"/>
+      </w:pPr>
+    </w:p>
+    <w:p>
+      <w:pPr>
+        <w:jc w:val="both"/>
+      </w:pPr>
+      <w:r>
+        <w:t>If you have taken an agile approach to developing the project, then you may be less likely to have developed a full requirements specification. Perhaps you use stories to keep track of the functionality and the ’future conversations’. It might not be relevant to include all of those in the body of your report. Instead, you might include those in an appendix.</w:t>
+      </w:r>
+    </w:p>
+    <w:p>
+      <w:pPr>
+        <w:jc w:val="both"/>
+      </w:pPr>
+    </w:p>
+    <w:p>
+      <w:pPr>
+        <w:jc w:val="both"/>
+      </w:pPr>
+      <w:r>
+        <w:t>There is a balance to be struck between what is relevant to include in the body of your report and whether additional supporting evidence is appropriate in the appendices. Speak to your supervisor or the module coordinator if you have questions about this.</w:t>
+      </w:r>
+    </w:p>
+    <w:p/>
+    <w:p>
+      <w:pPr>
+        <w:pStyle w:val="AppendixSection"/>
+      </w:pPr>
+      <w:bookmarkStart w:id="45" w:name="_Toc222978614"/>
+      <w:bookmarkStart w:id="46" w:name="_Toc476088435"/>
+      <w:r>
+        <w:t>Thi</w:t>
+      </w:r>
+      <w:r>
+        <w:t>rd</w:t>
+      </w:r>
+      <w:r>
+        <w:t>-</w:t>
+      </w:r>
+      <w:r>
+        <w:t>Party Code</w:t>
+      </w:r>
+      <w:r>
+        <w:t xml:space="preserve"> and Libraries</w:t>
+      </w:r>
       <w:bookmarkEnd w:id="45"/>
       <w:bookmarkEnd w:id="46"/>
-      <w:bookmarkEnd w:id="47"/>
-    </w:p>
-    <w:p>
-      <w:pPr>
-        <w:jc w:val="both"/>
-      </w:pPr>
-      <w:r>
-        <w:t>The appendices are for additional content that is useful to support the discussion in the report. It is material that is not necessarily needed in the body of the report, but its inclusion in the appendices makes it easy to access.</w:t>
-      </w:r>
-    </w:p>
-    <w:p>
-      <w:pPr>
-        <w:jc w:val="both"/>
-      </w:pPr>
-    </w:p>
-    <w:p>
-      <w:pPr>
-        <w:jc w:val="both"/>
-      </w:pPr>
-      <w:r>
-        <w:t>For example, if you have developed a Design Specification document as part of a plan-driven approach for the project, then it would be appropriate to include that document as an appendix. In the body of your report you would highlight the most interesting aspects of the design, referring your reader to the full specification for further detail.</w:t>
-      </w:r>
-    </w:p>
-    <w:p>
-      <w:pPr>
-        <w:jc w:val="both"/>
-      </w:pPr>
-    </w:p>
-    <w:p>
-      <w:pPr>
-        <w:jc w:val="both"/>
-      </w:pPr>
-      <w:r>
-        <w:t>If you have taken an agile approach to developing the project, then you may be less likely to have developed a full requirements specification. Perhaps you use stories to keep track of the functionality and the ’future conversations’. It might not be relevant to include all of those in the body of your report. Instead, you might include those in an appendix.</w:t>
-      </w:r>
-    </w:p>
-    <w:p>
-      <w:pPr>
-        <w:jc w:val="both"/>
-      </w:pPr>
-    </w:p>
-    <w:p>
-      <w:pPr>
-        <w:jc w:val="both"/>
-      </w:pPr>
-      <w:r>
-        <w:t>There is a balance to be struck between what is relevant to include in the body of your report and whether additional supporting evidence is appropriate in the appendices. Speak to your supervisor or the module coordinator if you have questions about this.</w:t>
-      </w:r>
-    </w:p>
-    <w:p/>
-    <w:p>
-      <w:pPr>
-        <w:pStyle w:val="AppendixSection"/>
-      </w:pPr>
-      <w:bookmarkStart w:id="48" w:name="_Toc222978614"/>
-      <w:bookmarkStart w:id="49" w:name="_Toc476088435"/>
-      <w:r>
-        <w:t>Thi</w:t>
-      </w:r>
-      <w:r>
-        <w:t>rd</w:t>
-      </w:r>
-      <w:r>
-        <w:t>-</w:t>
-      </w:r>
-      <w:r>
-        <w:t>Party Code</w:t>
-      </w:r>
-      <w:r>
-        <w:t xml:space="preserve"> and Libraries</w:t>
-      </w:r>
-      <w:bookmarkEnd w:id="48"/>
-      <w:bookmarkEnd w:id="49"/>
     </w:p>
     <w:p>
       <w:pPr>
@@ -4986,13 +5336,13 @@
       <w:pPr>
         <w:pStyle w:val="AppendixSection"/>
       </w:pPr>
-      <w:bookmarkStart w:id="50" w:name="_Toc476088436"/>
-      <w:bookmarkStart w:id="51" w:name="_Toc222978615"/>
+      <w:bookmarkStart w:id="47" w:name="_Toc476088436"/>
+      <w:bookmarkStart w:id="48" w:name="_Toc222978615"/>
       <w:r>
         <w:lastRenderedPageBreak/>
         <w:t>Ethics Submission</w:t>
       </w:r>
-      <w:bookmarkEnd w:id="50"/>
+      <w:bookmarkEnd w:id="47"/>
     </w:p>
     <w:p>
       <w:r>
@@ -5013,21 +5363,19 @@
       <w:r>
         <w:br w:type="page"/>
       </w:r>
-      <w:bookmarkStart w:id="52" w:name="_GoBack"/>
-      <w:bookmarkEnd w:id="52"/>
     </w:p>
     <w:p>
       <w:pPr>
         <w:pStyle w:val="AppendixSection"/>
         <w:ind w:left="-142"/>
       </w:pPr>
-      <w:bookmarkStart w:id="53" w:name="_Toc476088437"/>
+      <w:bookmarkStart w:id="49" w:name="_Toc476088437"/>
       <w:r>
         <w:lastRenderedPageBreak/>
         <w:t>Code Samples</w:t>
       </w:r>
-      <w:bookmarkEnd w:id="51"/>
-      <w:bookmarkEnd w:id="53"/>
+      <w:bookmarkEnd w:id="48"/>
+      <w:bookmarkEnd w:id="49"/>
     </w:p>
     <w:p>
       <w:pPr>
@@ -5136,7 +5484,7 @@
       </w:r>
     </w:p>
     <w:p>
-      <w:bookmarkStart w:id="54" w:name="_Toc192777719"/>
+      <w:bookmarkStart w:id="50" w:name="_Toc192777719"/>
     </w:p>
     <w:p>
       <w:pPr>
@@ -5146,14 +5494,14 @@
           <w:numId w:val="0"/>
         </w:numPr>
       </w:pPr>
-      <w:bookmarkStart w:id="55" w:name="_Toc222978616"/>
-      <w:bookmarkStart w:id="56" w:name="_Toc476088438"/>
+      <w:bookmarkStart w:id="51" w:name="_Toc222978616"/>
+      <w:bookmarkStart w:id="52" w:name="_Toc476088438"/>
       <w:r>
         <w:t>Annotated Bibliography</w:t>
       </w:r>
-      <w:bookmarkEnd w:id="54"/>
-      <w:bookmarkEnd w:id="55"/>
-      <w:bookmarkEnd w:id="56"/>
+      <w:bookmarkEnd w:id="50"/>
+      <w:bookmarkEnd w:id="51"/>
+      <w:bookmarkEnd w:id="52"/>
     </w:p>
     <w:p>
       <w:r>
@@ -5219,21 +5567,7 @@
           <w:b w:val="0"/>
           <w:lang w:val="en-US"/>
         </w:rPr>
-        <w:t xml:space="preserve"> (Online) Available at: </w:t>
-      </w:r>
-      <w:r>
-        <w:rPr>
-          <w:b w:val="0"/>
-          <w:lang w:val="en-US"/>
-        </w:rPr>
-        <w:t xml:space="preserve">https://teaching.dcs.aber.ac.uk/mmp </w:t>
-      </w:r>
-      <w:r>
-        <w:rPr>
-          <w:b w:val="0"/>
-          <w:lang w:val="en-US"/>
-        </w:rPr>
-        <w:t>Accessed April 201</w:t>
+        <w:t xml:space="preserve"> (Online) Available at: https://teaching.dcs.aber.ac.uk/mmp Accessed April 201</w:t>
       </w:r>
       <w:r>
         <w:rPr>
@@ -5329,7 +5663,7 @@
           <w:numId w:val="3"/>
         </w:numPr>
       </w:pPr>
-      <w:bookmarkStart w:id="57" w:name="_Ref180721199"/>
+      <w:bookmarkStart w:id="53" w:name="_Ref180721199"/>
       <w:r>
         <w:rPr>
           <w:lang w:val="en-US"/>
@@ -5410,7 +5744,7 @@
         </w:rPr>
         <w:t>, pages 349–361. Springer, 2006.</w:t>
       </w:r>
-      <w:bookmarkEnd w:id="57"/>
+      <w:bookmarkEnd w:id="53"/>
       <w:r>
         <w:t xml:space="preserve">  </w:t>
       </w:r>
@@ -5433,7 +5767,7 @@
           <w:numId w:val="3"/>
         </w:numPr>
       </w:pPr>
-      <w:bookmarkStart w:id="58" w:name="_Ref180721201"/>
+      <w:bookmarkStart w:id="54" w:name="_Ref180721201"/>
       <w:r>
         <w:rPr>
           <w:lang w:val="en-US"/>
@@ -5453,7 +5787,7 @@
         </w:rPr>
         <w:t>. Cambridge University Press Cambridge, 1992.</w:t>
       </w:r>
-      <w:bookmarkEnd w:id="58"/>
+      <w:bookmarkEnd w:id="54"/>
       <w:r>
         <w:rPr>
           <w:lang w:val="en-US"/>
@@ -5516,7 +5850,7 @@
           <w:numId w:val="3"/>
         </w:numPr>
       </w:pPr>
-      <w:bookmarkStart w:id="59" w:name="_Ref180722753"/>
+      <w:bookmarkStart w:id="55" w:name="_Ref180722753"/>
       <w:r>
         <w:rPr>
           <w:lang w:val="en-US"/>
@@ -5538,7 +5872,7 @@
         </w:rPr>
         <w:t>, August 2011. Accessed August 2011.</w:t>
       </w:r>
-      <w:bookmarkEnd w:id="59"/>
+      <w:bookmarkEnd w:id="55"/>
       <w:r>
         <w:rPr>
           <w:lang w:val="en-US"/>
@@ -5567,7 +5901,7 @@
           <w:numId w:val="3"/>
         </w:numPr>
       </w:pPr>
-      <w:bookmarkStart w:id="60" w:name="_Ref258235107"/>
+      <w:bookmarkStart w:id="56" w:name="_Ref258235107"/>
       <w:r>
         <w:rPr>
           <w:lang w:val="en-US"/>
@@ -5615,7 +5949,7 @@
         </w:rPr>
         <w:t xml:space="preserve"> March 2014.</w:t>
       </w:r>
-      <w:bookmarkEnd w:id="60"/>
+      <w:bookmarkEnd w:id="56"/>
       <w:r>
         <w:rPr>
           <w:lang w:val="en-US"/>
@@ -5638,7 +5972,7 @@
           <w:numId w:val="3"/>
         </w:numPr>
       </w:pPr>
-      <w:bookmarkStart w:id="61" w:name="_Ref258235124"/>
+      <w:bookmarkStart w:id="57" w:name="_Ref258235124"/>
       <w:r>
         <w:rPr>
           <w:lang w:val="en-US"/>
@@ -5673,7 +6007,7 @@
         </w:rPr>
         <w:t xml:space="preserve"> Accessed: 14th March 2014.</w:t>
       </w:r>
-      <w:bookmarkEnd w:id="61"/>
+      <w:bookmarkEnd w:id="57"/>
       <w:r>
         <w:rPr>
           <w:lang w:val="en-US"/>
@@ -5696,7 +6030,7 @@
           <w:numId w:val="3"/>
         </w:numPr>
       </w:pPr>
-      <w:bookmarkStart w:id="62" w:name="_Ref480999028"/>
+      <w:bookmarkStart w:id="58" w:name="_Ref480999028"/>
       <w:r>
         <w:rPr>
           <w:lang w:val="en-US"/>
@@ -5743,7 +6077,7 @@
         </w:rPr>
         <w:t xml:space="preserve"> April 2017.</w:t>
       </w:r>
-      <w:bookmarkEnd w:id="62"/>
+      <w:bookmarkEnd w:id="58"/>
       <w:r>
         <w:rPr>
           <w:lang w:val="en-US"/>
@@ -5857,7 +6191,7 @@
       <w:rPr>
         <w:noProof/>
       </w:rPr>
-      <w:t>14</w:t>
+      <w:t>11</w:t>
     </w:r>
     <w:r>
       <w:fldChar w:fldCharType="end"/>
@@ -5888,7 +6222,7 @@
         <w:noProof/>
         <w:lang w:val="en-US"/>
       </w:rPr>
-      <w:t>16</w:t>
+      <w:t>18</w:t>
     </w:r>
     <w:r>
       <w:rPr>
@@ -6420,6 +6754,119 @@
     </w:lvl>
   </w:abstractNum>
   <w:abstractNum w:abstractNumId="5" w15:restartNumberingAfterBreak="0">
+    <w:nsid w:val="0D39637D"/>
+    <w:multiLevelType w:val="hybridMultilevel"/>
+    <w:tmpl w:val="15FE3714"/>
+    <w:lvl w:ilvl="0" w:tplc="362CADDA">
+      <w:start w:val="2"/>
+      <w:numFmt w:val="bullet"/>
+      <w:lvlText w:val="-"/>
+      <w:lvlJc w:val="left"/>
+      <w:pPr>
+        <w:ind w:left="720" w:hanging="360"/>
+      </w:pPr>
+      <w:rPr>
+        <w:rFonts w:ascii="Arial" w:eastAsiaTheme="minorEastAsia" w:hAnsi="Arial" w:cs="Arial" w:hint="default"/>
+      </w:rPr>
+    </w:lvl>
+    <w:lvl w:ilvl="1" w:tplc="04150003" w:tentative="1">
+      <w:start w:val="1"/>
+      <w:numFmt w:val="bullet"/>
+      <w:lvlText w:val="o"/>
+      <w:lvlJc w:val="left"/>
+      <w:pPr>
+        <w:ind w:left="1440" w:hanging="360"/>
+      </w:pPr>
+      <w:rPr>
+        <w:rFonts w:ascii="Courier New" w:hAnsi="Courier New" w:cs="Courier New" w:hint="default"/>
+      </w:rPr>
+    </w:lvl>
+    <w:lvl w:ilvl="2" w:tplc="04150005" w:tentative="1">
+      <w:start w:val="1"/>
+      <w:numFmt w:val="bullet"/>
+      <w:lvlText w:val=""/>
+      <w:lvlJc w:val="left"/>
+      <w:pPr>
+        <w:ind w:left="2160" w:hanging="360"/>
+      </w:pPr>
+      <w:rPr>
+        <w:rFonts w:ascii="Wingdings" w:hAnsi="Wingdings" w:hint="default"/>
+      </w:rPr>
+    </w:lvl>
+    <w:lvl w:ilvl="3" w:tplc="04150001" w:tentative="1">
+      <w:start w:val="1"/>
+      <w:numFmt w:val="bullet"/>
+      <w:lvlText w:val=""/>
+      <w:lvlJc w:val="left"/>
+      <w:pPr>
+        <w:ind w:left="2880" w:hanging="360"/>
+      </w:pPr>
+      <w:rPr>
+        <w:rFonts w:ascii="Symbol" w:hAnsi="Symbol" w:hint="default"/>
+      </w:rPr>
+    </w:lvl>
+    <w:lvl w:ilvl="4" w:tplc="04150003" w:tentative="1">
+      <w:start w:val="1"/>
+      <w:numFmt w:val="bullet"/>
+      <w:lvlText w:val="o"/>
+      <w:lvlJc w:val="left"/>
+      <w:pPr>
+        <w:ind w:left="3600" w:hanging="360"/>
+      </w:pPr>
+      <w:rPr>
+        <w:rFonts w:ascii="Courier New" w:hAnsi="Courier New" w:cs="Courier New" w:hint="default"/>
+      </w:rPr>
+    </w:lvl>
+    <w:lvl w:ilvl="5" w:tplc="04150005" w:tentative="1">
+      <w:start w:val="1"/>
+      <w:numFmt w:val="bullet"/>
+      <w:lvlText w:val=""/>
+      <w:lvlJc w:val="left"/>
+      <w:pPr>
+        <w:ind w:left="4320" w:hanging="360"/>
+      </w:pPr>
+      <w:rPr>
+        <w:rFonts w:ascii="Wingdings" w:hAnsi="Wingdings" w:hint="default"/>
+      </w:rPr>
+    </w:lvl>
+    <w:lvl w:ilvl="6" w:tplc="04150001" w:tentative="1">
+      <w:start w:val="1"/>
+      <w:numFmt w:val="bullet"/>
+      <w:lvlText w:val=""/>
+      <w:lvlJc w:val="left"/>
+      <w:pPr>
+        <w:ind w:left="5040" w:hanging="360"/>
+      </w:pPr>
+      <w:rPr>
+        <w:rFonts w:ascii="Symbol" w:hAnsi="Symbol" w:hint="default"/>
+      </w:rPr>
+    </w:lvl>
+    <w:lvl w:ilvl="7" w:tplc="04150003" w:tentative="1">
+      <w:start w:val="1"/>
+      <w:numFmt w:val="bullet"/>
+      <w:lvlText w:val="o"/>
+      <w:lvlJc w:val="left"/>
+      <w:pPr>
+        <w:ind w:left="5760" w:hanging="360"/>
+      </w:pPr>
+      <w:rPr>
+        <w:rFonts w:ascii="Courier New" w:hAnsi="Courier New" w:cs="Courier New" w:hint="default"/>
+      </w:rPr>
+    </w:lvl>
+    <w:lvl w:ilvl="8" w:tplc="04150005" w:tentative="1">
+      <w:start w:val="1"/>
+      <w:numFmt w:val="bullet"/>
+      <w:lvlText w:val=""/>
+      <w:lvlJc w:val="left"/>
+      <w:pPr>
+        <w:ind w:left="6480" w:hanging="360"/>
+      </w:pPr>
+      <w:rPr>
+        <w:rFonts w:ascii="Wingdings" w:hAnsi="Wingdings" w:hint="default"/>
+      </w:rPr>
+    </w:lvl>
+  </w:abstractNum>
+  <w:abstractNum w:abstractNumId="6" w15:restartNumberingAfterBreak="0">
     <w:nsid w:val="159F3C2A"/>
     <w:multiLevelType w:val="hybridMultilevel"/>
     <w:tmpl w:val="9AE0EE84"/>
@@ -6532,7 +6979,7 @@
       </w:rPr>
     </w:lvl>
   </w:abstractNum>
-  <w:abstractNum w:abstractNumId="6" w15:restartNumberingAfterBreak="0">
+  <w:abstractNum w:abstractNumId="7" w15:restartNumberingAfterBreak="0">
     <w:nsid w:val="18454386"/>
     <w:multiLevelType w:val="multilevel"/>
     <w:tmpl w:val="04090027"/>
@@ -6618,7 +7065,7 @@
       </w:pPr>
     </w:lvl>
   </w:abstractNum>
-  <w:abstractNum w:abstractNumId="7" w15:restartNumberingAfterBreak="0">
+  <w:abstractNum w:abstractNumId="8" w15:restartNumberingAfterBreak="0">
     <w:nsid w:val="1D0C16B7"/>
     <w:multiLevelType w:val="multilevel"/>
     <w:tmpl w:val="FBCC62B8"/>
@@ -6704,7 +7151,7 @@
       </w:pPr>
     </w:lvl>
   </w:abstractNum>
-  <w:abstractNum w:abstractNumId="8" w15:restartNumberingAfterBreak="0">
+  <w:abstractNum w:abstractNumId="9" w15:restartNumberingAfterBreak="0">
     <w:nsid w:val="1DCA03B0"/>
     <w:multiLevelType w:val="multilevel"/>
     <w:tmpl w:val="1E88B584"/>
@@ -6793,7 +7240,7 @@
       </w:pPr>
     </w:lvl>
   </w:abstractNum>
-  <w:abstractNum w:abstractNumId="9" w15:restartNumberingAfterBreak="0">
+  <w:abstractNum w:abstractNumId="10" w15:restartNumberingAfterBreak="0">
     <w:nsid w:val="27C44B05"/>
     <w:multiLevelType w:val="hybridMultilevel"/>
     <w:tmpl w:val="A3B6E6B2"/>
@@ -6906,7 +7353,7 @@
       </w:rPr>
     </w:lvl>
   </w:abstractNum>
-  <w:abstractNum w:abstractNumId="10" w15:restartNumberingAfterBreak="0">
+  <w:abstractNum w:abstractNumId="11" w15:restartNumberingAfterBreak="0">
     <w:nsid w:val="2D7346D7"/>
     <w:multiLevelType w:val="multilevel"/>
     <w:tmpl w:val="F768DC10"/>
@@ -6992,7 +7439,120 @@
       </w:pPr>
     </w:lvl>
   </w:abstractNum>
-  <w:abstractNum w:abstractNumId="11" w15:restartNumberingAfterBreak="0">
+  <w:abstractNum w:abstractNumId="12" w15:restartNumberingAfterBreak="0">
+    <w:nsid w:val="2E00743B"/>
+    <w:multiLevelType w:val="hybridMultilevel"/>
+    <w:tmpl w:val="AEEAF03C"/>
+    <w:lvl w:ilvl="0" w:tplc="362CADDA">
+      <w:start w:val="2"/>
+      <w:numFmt w:val="bullet"/>
+      <w:lvlText w:val="-"/>
+      <w:lvlJc w:val="left"/>
+      <w:pPr>
+        <w:ind w:left="720" w:hanging="360"/>
+      </w:pPr>
+      <w:rPr>
+        <w:rFonts w:ascii="Arial" w:eastAsiaTheme="minorEastAsia" w:hAnsi="Arial" w:cs="Arial" w:hint="default"/>
+      </w:rPr>
+    </w:lvl>
+    <w:lvl w:ilvl="1" w:tplc="04150003" w:tentative="1">
+      <w:start w:val="1"/>
+      <w:numFmt w:val="bullet"/>
+      <w:lvlText w:val="o"/>
+      <w:lvlJc w:val="left"/>
+      <w:pPr>
+        <w:ind w:left="1440" w:hanging="360"/>
+      </w:pPr>
+      <w:rPr>
+        <w:rFonts w:ascii="Courier New" w:hAnsi="Courier New" w:cs="Courier New" w:hint="default"/>
+      </w:rPr>
+    </w:lvl>
+    <w:lvl w:ilvl="2" w:tplc="04150005" w:tentative="1">
+      <w:start w:val="1"/>
+      <w:numFmt w:val="bullet"/>
+      <w:lvlText w:val=""/>
+      <w:lvlJc w:val="left"/>
+      <w:pPr>
+        <w:ind w:left="2160" w:hanging="360"/>
+      </w:pPr>
+      <w:rPr>
+        <w:rFonts w:ascii="Wingdings" w:hAnsi="Wingdings" w:hint="default"/>
+      </w:rPr>
+    </w:lvl>
+    <w:lvl w:ilvl="3" w:tplc="04150001" w:tentative="1">
+      <w:start w:val="1"/>
+      <w:numFmt w:val="bullet"/>
+      <w:lvlText w:val=""/>
+      <w:lvlJc w:val="left"/>
+      <w:pPr>
+        <w:ind w:left="2880" w:hanging="360"/>
+      </w:pPr>
+      <w:rPr>
+        <w:rFonts w:ascii="Symbol" w:hAnsi="Symbol" w:hint="default"/>
+      </w:rPr>
+    </w:lvl>
+    <w:lvl w:ilvl="4" w:tplc="04150003" w:tentative="1">
+      <w:start w:val="1"/>
+      <w:numFmt w:val="bullet"/>
+      <w:lvlText w:val="o"/>
+      <w:lvlJc w:val="left"/>
+      <w:pPr>
+        <w:ind w:left="3600" w:hanging="360"/>
+      </w:pPr>
+      <w:rPr>
+        <w:rFonts w:ascii="Courier New" w:hAnsi="Courier New" w:cs="Courier New" w:hint="default"/>
+      </w:rPr>
+    </w:lvl>
+    <w:lvl w:ilvl="5" w:tplc="04150005" w:tentative="1">
+      <w:start w:val="1"/>
+      <w:numFmt w:val="bullet"/>
+      <w:lvlText w:val=""/>
+      <w:lvlJc w:val="left"/>
+      <w:pPr>
+        <w:ind w:left="4320" w:hanging="360"/>
+      </w:pPr>
+      <w:rPr>
+        <w:rFonts w:ascii="Wingdings" w:hAnsi="Wingdings" w:hint="default"/>
+      </w:rPr>
+    </w:lvl>
+    <w:lvl w:ilvl="6" w:tplc="04150001" w:tentative="1">
+      <w:start w:val="1"/>
+      <w:numFmt w:val="bullet"/>
+      <w:lvlText w:val=""/>
+      <w:lvlJc w:val="left"/>
+      <w:pPr>
+        <w:ind w:left="5040" w:hanging="360"/>
+      </w:pPr>
+      <w:rPr>
+        <w:rFonts w:ascii="Symbol" w:hAnsi="Symbol" w:hint="default"/>
+      </w:rPr>
+    </w:lvl>
+    <w:lvl w:ilvl="7" w:tplc="04150003" w:tentative="1">
+      <w:start w:val="1"/>
+      <w:numFmt w:val="bullet"/>
+      <w:lvlText w:val="o"/>
+      <w:lvlJc w:val="left"/>
+      <w:pPr>
+        <w:ind w:left="5760" w:hanging="360"/>
+      </w:pPr>
+      <w:rPr>
+        <w:rFonts w:ascii="Courier New" w:hAnsi="Courier New" w:cs="Courier New" w:hint="default"/>
+      </w:rPr>
+    </w:lvl>
+    <w:lvl w:ilvl="8" w:tplc="04150005" w:tentative="1">
+      <w:start w:val="1"/>
+      <w:numFmt w:val="bullet"/>
+      <w:lvlText w:val=""/>
+      <w:lvlJc w:val="left"/>
+      <w:pPr>
+        <w:ind w:left="6480" w:hanging="360"/>
+      </w:pPr>
+      <w:rPr>
+        <w:rFonts w:ascii="Wingdings" w:hAnsi="Wingdings" w:hint="default"/>
+      </w:rPr>
+    </w:lvl>
+  </w:abstractNum>
+  <w:abstractNum w:abstractNumId="13" w15:restartNumberingAfterBreak="0">
     <w:nsid w:val="30421224"/>
     <w:multiLevelType w:val="hybridMultilevel"/>
     <w:tmpl w:val="4D0C474A"/>
@@ -7105,7 +7665,7 @@
       </w:rPr>
     </w:lvl>
   </w:abstractNum>
-  <w:abstractNum w:abstractNumId="12" w15:restartNumberingAfterBreak="0">
+  <w:abstractNum w:abstractNumId="14" w15:restartNumberingAfterBreak="0">
     <w:nsid w:val="32D83DBC"/>
     <w:multiLevelType w:val="multilevel"/>
     <w:tmpl w:val="C8FE7418"/>
@@ -7191,7 +7751,7 @@
       </w:pPr>
     </w:lvl>
   </w:abstractNum>
-  <w:abstractNum w:abstractNumId="13" w15:restartNumberingAfterBreak="0">
+  <w:abstractNum w:abstractNumId="15" w15:restartNumberingAfterBreak="0">
     <w:nsid w:val="34915857"/>
     <w:multiLevelType w:val="multilevel"/>
     <w:tmpl w:val="51129CBA"/>
@@ -7304,7 +7864,7 @@
       </w:rPr>
     </w:lvl>
   </w:abstractNum>
-  <w:abstractNum w:abstractNumId="14" w15:restartNumberingAfterBreak="0">
+  <w:abstractNum w:abstractNumId="16" w15:restartNumberingAfterBreak="0">
     <w:nsid w:val="354B29A8"/>
     <w:multiLevelType w:val="hybridMultilevel"/>
     <w:tmpl w:val="7E98EF6C"/>
@@ -7417,7 +7977,7 @@
       </w:rPr>
     </w:lvl>
   </w:abstractNum>
-  <w:abstractNum w:abstractNumId="15" w15:restartNumberingAfterBreak="0">
+  <w:abstractNum w:abstractNumId="17" w15:restartNumberingAfterBreak="0">
     <w:nsid w:val="35954688"/>
     <w:multiLevelType w:val="multilevel"/>
     <w:tmpl w:val="F768DC10"/>
@@ -7503,7 +8063,7 @@
       </w:pPr>
     </w:lvl>
   </w:abstractNum>
-  <w:abstractNum w:abstractNumId="16" w15:restartNumberingAfterBreak="0">
+  <w:abstractNum w:abstractNumId="18" w15:restartNumberingAfterBreak="0">
     <w:nsid w:val="36C02AE0"/>
     <w:multiLevelType w:val="hybridMultilevel"/>
     <w:tmpl w:val="089A5720"/>
@@ -7592,7 +8152,7 @@
       </w:pPr>
     </w:lvl>
   </w:abstractNum>
-  <w:abstractNum w:abstractNumId="17" w15:restartNumberingAfterBreak="0">
+  <w:abstractNum w:abstractNumId="19" w15:restartNumberingAfterBreak="0">
     <w:nsid w:val="3FC52D5D"/>
     <w:multiLevelType w:val="multilevel"/>
     <w:tmpl w:val="F768DC10"/>
@@ -7678,7 +8238,7 @@
       </w:pPr>
     </w:lvl>
   </w:abstractNum>
-  <w:abstractNum w:abstractNumId="18" w15:restartNumberingAfterBreak="0">
+  <w:abstractNum w:abstractNumId="20" w15:restartNumberingAfterBreak="0">
     <w:nsid w:val="4BFC4C3E"/>
     <w:multiLevelType w:val="multilevel"/>
     <w:tmpl w:val="0409001F"/>
@@ -7791,7 +8351,7 @@
       </w:rPr>
     </w:lvl>
   </w:abstractNum>
-  <w:abstractNum w:abstractNumId="19" w15:restartNumberingAfterBreak="0">
+  <w:abstractNum w:abstractNumId="21" w15:restartNumberingAfterBreak="0">
     <w:nsid w:val="5009377A"/>
     <w:multiLevelType w:val="multilevel"/>
     <w:tmpl w:val="51129CBA"/>
@@ -7904,7 +8464,7 @@
       </w:rPr>
     </w:lvl>
   </w:abstractNum>
-  <w:abstractNum w:abstractNumId="20" w15:restartNumberingAfterBreak="0">
+  <w:abstractNum w:abstractNumId="22" w15:restartNumberingAfterBreak="0">
     <w:nsid w:val="504106EE"/>
     <w:multiLevelType w:val="multilevel"/>
     <w:tmpl w:val="1AFC8C08"/>
@@ -7990,7 +8550,7 @@
       </w:pPr>
     </w:lvl>
   </w:abstractNum>
-  <w:abstractNum w:abstractNumId="21" w15:restartNumberingAfterBreak="0">
+  <w:abstractNum w:abstractNumId="23" w15:restartNumberingAfterBreak="0">
     <w:nsid w:val="55560685"/>
     <w:multiLevelType w:val="multilevel"/>
     <w:tmpl w:val="214A885A"/>
@@ -8103,7 +8663,7 @@
       </w:rPr>
     </w:lvl>
   </w:abstractNum>
-  <w:abstractNum w:abstractNumId="22" w15:restartNumberingAfterBreak="0">
+  <w:abstractNum w:abstractNumId="24" w15:restartNumberingAfterBreak="0">
     <w:nsid w:val="55793AA8"/>
     <w:multiLevelType w:val="multilevel"/>
     <w:tmpl w:val="AEBCD772"/>
@@ -8189,7 +8749,7 @@
       </w:pPr>
     </w:lvl>
   </w:abstractNum>
-  <w:abstractNum w:abstractNumId="23" w15:restartNumberingAfterBreak="0">
+  <w:abstractNum w:abstractNumId="25" w15:restartNumberingAfterBreak="0">
     <w:nsid w:val="684B6457"/>
     <w:multiLevelType w:val="hybridMultilevel"/>
     <w:tmpl w:val="54083268"/>
@@ -8278,7 +8838,7 @@
       </w:pPr>
     </w:lvl>
   </w:abstractNum>
-  <w:abstractNum w:abstractNumId="24" w15:restartNumberingAfterBreak="0">
+  <w:abstractNum w:abstractNumId="26" w15:restartNumberingAfterBreak="0">
     <w:nsid w:val="6D21520E"/>
     <w:multiLevelType w:val="hybridMultilevel"/>
     <w:tmpl w:val="3A46DEBA"/>
@@ -8391,7 +8951,7 @@
       </w:rPr>
     </w:lvl>
   </w:abstractNum>
-  <w:abstractNum w:abstractNumId="25" w15:restartNumberingAfterBreak="0">
+  <w:abstractNum w:abstractNumId="27" w15:restartNumberingAfterBreak="0">
     <w:nsid w:val="71E82B1E"/>
     <w:multiLevelType w:val="multilevel"/>
     <w:tmpl w:val="F51AAD14"/>
@@ -8505,7 +9065,7 @@
       </w:rPr>
     </w:lvl>
   </w:abstractNum>
-  <w:abstractNum w:abstractNumId="26" w15:restartNumberingAfterBreak="0">
+  <w:abstractNum w:abstractNumId="28" w15:restartNumberingAfterBreak="0">
     <w:nsid w:val="75FB680B"/>
     <w:multiLevelType w:val="multilevel"/>
     <w:tmpl w:val="F768DC10"/>
@@ -8591,7 +9151,7 @@
       </w:pPr>
     </w:lvl>
   </w:abstractNum>
-  <w:abstractNum w:abstractNumId="27" w15:restartNumberingAfterBreak="0">
+  <w:abstractNum w:abstractNumId="29" w15:restartNumberingAfterBreak="0">
     <w:nsid w:val="7B9267A6"/>
     <w:multiLevelType w:val="multilevel"/>
     <w:tmpl w:val="F768DC10"/>
@@ -8677,7 +9237,7 @@
       </w:pPr>
     </w:lvl>
   </w:abstractNum>
-  <w:abstractNum w:abstractNumId="28" w15:restartNumberingAfterBreak="0">
+  <w:abstractNum w:abstractNumId="30" w15:restartNumberingAfterBreak="0">
     <w:nsid w:val="7BB76851"/>
     <w:multiLevelType w:val="multilevel"/>
     <w:tmpl w:val="0409001F"/>
@@ -8791,13 +9351,13 @@
     </w:lvl>
   </w:abstractNum>
   <w:num w:numId="1">
-    <w:abstractNumId w:val="16"/>
+    <w:abstractNumId w:val="18"/>
   </w:num>
   <w:num w:numId="2">
-    <w:abstractNumId w:val="8"/>
+    <w:abstractNumId w:val="9"/>
   </w:num>
   <w:num w:numId="3">
-    <w:abstractNumId w:val="23"/>
+    <w:abstractNumId w:val="25"/>
   </w:num>
   <w:num w:numId="4">
     <w:abstractNumId w:val="2"/>
@@ -8806,40 +9366,40 @@
     <w:abstractNumId w:val="0"/>
   </w:num>
   <w:num w:numId="6">
-    <w:abstractNumId w:val="9"/>
+    <w:abstractNumId w:val="10"/>
   </w:num>
   <w:num w:numId="7">
-    <w:abstractNumId w:val="15"/>
+    <w:abstractNumId w:val="17"/>
   </w:num>
   <w:num w:numId="8">
-    <w:abstractNumId w:val="5"/>
+    <w:abstractNumId w:val="6"/>
   </w:num>
   <w:num w:numId="9">
-    <w:abstractNumId w:val="26"/>
+    <w:abstractNumId w:val="28"/>
   </w:num>
   <w:num w:numId="10">
-    <w:abstractNumId w:val="27"/>
+    <w:abstractNumId w:val="29"/>
   </w:num>
   <w:num w:numId="11">
-    <w:abstractNumId w:val="17"/>
+    <w:abstractNumId w:val="19"/>
   </w:num>
   <w:num w:numId="12">
     <w:abstractNumId w:val="1"/>
   </w:num>
   <w:num w:numId="13">
-    <w:abstractNumId w:val="10"/>
+    <w:abstractNumId w:val="11"/>
   </w:num>
   <w:num w:numId="14">
-    <w:abstractNumId w:val="18"/>
+    <w:abstractNumId w:val="20"/>
   </w:num>
   <w:num w:numId="15">
-    <w:abstractNumId w:val="6"/>
+    <w:abstractNumId w:val="7"/>
   </w:num>
   <w:num w:numId="16">
-    <w:abstractNumId w:val="13"/>
+    <w:abstractNumId w:val="15"/>
   </w:num>
   <w:num w:numId="17">
-    <w:abstractNumId w:val="18"/>
+    <w:abstractNumId w:val="20"/>
     <w:lvlOverride w:ilvl="0">
       <w:startOverride w:val="1"/>
     </w:lvlOverride>
@@ -8869,43 +9429,49 @@
     </w:lvlOverride>
   </w:num>
   <w:num w:numId="18">
-    <w:abstractNumId w:val="11"/>
+    <w:abstractNumId w:val="13"/>
   </w:num>
   <w:num w:numId="19">
+    <w:abstractNumId w:val="26"/>
+  </w:num>
+  <w:num w:numId="20">
+    <w:abstractNumId w:val="21"/>
+  </w:num>
+  <w:num w:numId="21">
     <w:abstractNumId w:val="24"/>
   </w:num>
-  <w:num w:numId="20">
-    <w:abstractNumId w:val="19"/>
+  <w:num w:numId="22">
+    <w:abstractNumId w:val="27"/>
   </w:num>
-  <w:num w:numId="21">
+  <w:num w:numId="23">
     <w:abstractNumId w:val="22"/>
   </w:num>
-  <w:num w:numId="22">
-    <w:abstractNumId w:val="25"/>
-  </w:num>
-  <w:num w:numId="23">
-    <w:abstractNumId w:val="20"/>
-  </w:num>
   <w:num w:numId="24">
-    <w:abstractNumId w:val="7"/>
+    <w:abstractNumId w:val="8"/>
   </w:num>
   <w:num w:numId="25">
-    <w:abstractNumId w:val="28"/>
+    <w:abstractNumId w:val="30"/>
   </w:num>
   <w:num w:numId="26">
-    <w:abstractNumId w:val="12"/>
+    <w:abstractNumId w:val="14"/>
   </w:num>
   <w:num w:numId="27">
     <w:abstractNumId w:val="4"/>
   </w:num>
   <w:num w:numId="28">
-    <w:abstractNumId w:val="21"/>
+    <w:abstractNumId w:val="23"/>
   </w:num>
   <w:num w:numId="29">
     <w:abstractNumId w:val="3"/>
   </w:num>
   <w:num w:numId="30">
-    <w:abstractNumId w:val="14"/>
+    <w:abstractNumId w:val="16"/>
+  </w:num>
+  <w:num w:numId="31">
+    <w:abstractNumId w:val="12"/>
+  </w:num>
+  <w:num w:numId="32">
+    <w:abstractNumId w:val="5"/>
   </w:num>
 </w:numbering>
 </file>
@@ -10394,7 +10960,7 @@
 </file>
 
 <file path=customXml/itemProps1.xml><?xml version="1.0" encoding="utf-8"?>
-<ds:datastoreItem xmlns:ds="http://schemas.openxmlformats.org/officeDocument/2006/customXml" ds:itemID="{7FC3D3A3-A294-490E-A36B-C813C737D063}">
+<ds:datastoreItem xmlns:ds="http://schemas.openxmlformats.org/officeDocument/2006/customXml" ds:itemID="{AED9E1FD-DD7A-4BC0-B5AD-19F23647AB02}">
   <ds:schemaRefs>
     <ds:schemaRef ds:uri="http://schemas.openxmlformats.org/officeDocument/2006/bibliography"/>
   </ds:schemaRefs>

</xml_diff>

<commit_message>
tweet analyse, webpage works now
</commit_message>
<xml_diff>
--- a/Final.docx
+++ b/Final.docx
@@ -2,9 +2,12 @@
 <file path=word/document.xml><?xml version="1.0" encoding="utf-8"?>
 <w:document xmlns:wpc="http://schemas.microsoft.com/office/word/2010/wordprocessingCanvas" xmlns:cx="http://schemas.microsoft.com/office/drawing/2014/chartex" xmlns:cx1="http://schemas.microsoft.com/office/drawing/2015/9/8/chartex" xmlns:cx2="http://schemas.microsoft.com/office/drawing/2015/10/21/chartex" xmlns:cx3="http://schemas.microsoft.com/office/drawing/2016/5/9/chartex" xmlns:cx4="http://schemas.microsoft.com/office/drawing/2016/5/10/chartex" xmlns:cx5="http://schemas.microsoft.com/office/drawing/2016/5/11/chartex" xmlns:cx6="http://schemas.microsoft.com/office/drawing/2016/5/12/chartex" xmlns:cx7="http://schemas.microsoft.com/office/drawing/2016/5/13/chartex" xmlns:cx8="http://schemas.microsoft.com/office/drawing/2016/5/14/chartex" xmlns:mc="http://schemas.openxmlformats.org/markup-compatibility/2006" xmlns:aink="http://schemas.microsoft.com/office/drawing/2016/ink" xmlns:am3d="http://schemas.microsoft.com/office/drawing/2017/model3d" xmlns:o="urn:schemas-microsoft-com:office:office" xmlns:r="http://schemas.openxmlformats.org/officeDocument/2006/relationships" xmlns:m="http://schemas.openxmlformats.org/officeDocument/2006/math" xmlns:v="urn:schemas-microsoft-com:vml" xmlns:wp14="http://schemas.microsoft.com/office/word/2010/wordprocessingDrawing" xmlns:wp="http://schemas.openxmlformats.org/drawingml/2006/wordprocessingDrawing" xmlns:w10="urn:schemas-microsoft-com:office:word" xmlns:w="http://schemas.openxmlformats.org/wordprocessingml/2006/main" xmlns:w14="http://schemas.microsoft.com/office/word/2010/wordml" xmlns:w15="http://schemas.microsoft.com/office/word/2012/wordml" xmlns:w16cid="http://schemas.microsoft.com/office/word/2016/wordml/cid" xmlns:w16se="http://schemas.microsoft.com/office/word/2015/wordml/symex" xmlns:wpg="http://schemas.microsoft.com/office/word/2010/wordprocessingGroup" xmlns:wpi="http://schemas.microsoft.com/office/word/2010/wordprocessingInk" xmlns:wne="http://schemas.microsoft.com/office/word/2006/wordml" xmlns:wps="http://schemas.microsoft.com/office/word/2010/wordprocessingShape" mc:Ignorable="w14 w15 w16se w16cid wp14">
   <w:body>
+    <w:p>
+      <w:bookmarkStart w:id="0" w:name="_GoBack"/>
+      <w:bookmarkEnd w:id="0"/>
+    </w:p>
     <w:p/>
     <w:p/>
-    <w:p/>
     <w:p>
       <w:pPr>
         <w:rPr>
@@ -90,19 +93,36 @@
         </w:rPr>
         <w:t xml:space="preserve"> (</w:t>
       </w:r>
-      <w:hyperlink r:id="rId8" w:history="1">
-        <w:r>
-          <w:rPr>
-            <w:rStyle w:val="Hipercze"/>
-            <w:lang w:val="pl-PL"/>
-          </w:rPr>
-          <w:t>mas15@aber.ac.uk</w:t>
-        </w:r>
-      </w:hyperlink>
+      <w:r>
+        <w:fldChar w:fldCharType="begin"/>
+      </w:r>
       <w:r>
         <w:rPr>
           <w:lang w:val="pl-PL"/>
         </w:rPr>
+        <w:instrText xml:space="preserve"> HYPERLINK "mailto:mas15@aber.ac.uk" </w:instrText>
+      </w:r>
+      <w:r>
+        <w:fldChar w:fldCharType="separate"/>
+      </w:r>
+      <w:r>
+        <w:rPr>
+          <w:rStyle w:val="Hipercze"/>
+          <w:lang w:val="pl-PL"/>
+        </w:rPr>
+        <w:t>mas15@aber.ac.uk</w:t>
+      </w:r>
+      <w:r>
+        <w:rPr>
+          <w:rStyle w:val="Hipercze"/>
+          <w:lang w:val="pl-PL"/>
+        </w:rPr>
+        <w:fldChar w:fldCharType="end"/>
+      </w:r>
+      <w:r>
+        <w:rPr>
+          <w:lang w:val="pl-PL"/>
+        </w:rPr>
         <w:t>)</w:t>
       </w:r>
     </w:p>
@@ -119,12 +139,22 @@
       <w:r>
         <w:t xml:space="preserve">: </w:t>
       </w:r>
-      <w:r>
-        <w:t xml:space="preserve">Dr. </w:t>
-      </w:r>
-      <w:r>
-        <w:t>Neil Mac Parthaláin</w:t>
-      </w:r>
+      <w:proofErr w:type="spellStart"/>
+      <w:r>
+        <w:t>Dr.</w:t>
+      </w:r>
+      <w:proofErr w:type="spellEnd"/>
+      <w:r>
+        <w:t xml:space="preserve"> </w:t>
+      </w:r>
+      <w:r>
+        <w:t xml:space="preserve">Neil Mac </w:t>
+      </w:r>
+      <w:proofErr w:type="spellStart"/>
+      <w:r>
+        <w:t>Parthaláin</w:t>
+      </w:r>
+      <w:proofErr w:type="spellEnd"/>
       <w:r>
         <w:t xml:space="preserve"> </w:t>
       </w:r>
@@ -466,7 +496,21 @@
         <w:rPr>
           <w:lang w:val="en-US"/>
         </w:rPr>
-        <w:t xml:space="preserve">In submitting this work I understand and agree to abide by the University’s regulations governing these issues. </w:t>
+        <w:t xml:space="preserve">In submitting this </w:t>
+      </w:r>
+      <w:proofErr w:type="gramStart"/>
+      <w:r>
+        <w:rPr>
+          <w:lang w:val="en-US"/>
+        </w:rPr>
+        <w:t>work</w:t>
+      </w:r>
+      <w:proofErr w:type="gramEnd"/>
+      <w:r>
+        <w:rPr>
+          <w:lang w:val="en-US"/>
+        </w:rPr>
+        <w:t xml:space="preserve"> I understand and agree to abide by the University’s regulations governing these issues. </w:t>
       </w:r>
       <w:r>
         <w:rPr>
@@ -541,7 +585,21 @@
         <w:rPr>
           <w:lang w:val="en-US"/>
         </w:rPr>
-        <w:t xml:space="preserve"> below, I hereby agree to this dissertation being made available to other students and academic staff of the Aberystwyth Computer Science Department.</w:t>
+        <w:t xml:space="preserve"> below, I hereby agree to this dissertation being made available to other students and academic staff of the </w:t>
+      </w:r>
+      <w:proofErr w:type="spellStart"/>
+      <w:r>
+        <w:rPr>
+          <w:lang w:val="en-US"/>
+        </w:rPr>
+        <w:t>Aberystwyth</w:t>
+      </w:r>
+      <w:proofErr w:type="spellEnd"/>
+      <w:r>
+        <w:rPr>
+          <w:lang w:val="en-US"/>
+        </w:rPr>
+        <w:t xml:space="preserve"> Computer Science Department.</w:t>
       </w:r>
     </w:p>
     <w:p>
@@ -629,7 +687,15 @@
         <w:t>I’d like to thank</w:t>
       </w:r>
       <w:r>
-        <w:t xml:space="preserve"> StackOverflow for my Degree.</w:t>
+        <w:t xml:space="preserve"> </w:t>
+      </w:r>
+      <w:proofErr w:type="spellStart"/>
+      <w:r>
+        <w:t>StackOverflow</w:t>
+      </w:r>
+      <w:proofErr w:type="spellEnd"/>
+      <w:r>
+        <w:t xml:space="preserve"> for my Degree.</w:t>
       </w:r>
       <w:r>
         <w:br w:type="page"/>
@@ -745,7 +811,21 @@
         <w:rPr>
           <w:color w:val="FF0000"/>
         </w:rPr>
-        <w:t xml:space="preserve">Python, the Scikit-learn and NLTK (Natural Language Toolkit) are used to process the data and Python Flask framework is used </w:t>
+        <w:t xml:space="preserve">Python, the </w:t>
+      </w:r>
+      <w:proofErr w:type="spellStart"/>
+      <w:r>
+        <w:rPr>
+          <w:color w:val="FF0000"/>
+        </w:rPr>
+        <w:t>Scikit</w:t>
+      </w:r>
+      <w:proofErr w:type="spellEnd"/>
+      <w:r>
+        <w:rPr>
+          <w:color w:val="FF0000"/>
+        </w:rPr>
+        <w:t xml:space="preserve">-learn and NLTK (Natural Language Toolkit) are used to process the data and Python Flask framework is used </w:t>
       </w:r>
       <w:r>
         <w:rPr>
@@ -3069,9 +3149,9 @@
       <w:pPr>
         <w:pStyle w:val="Nagwek1"/>
       </w:pPr>
-      <w:bookmarkStart w:id="0" w:name="_Toc192777705"/>
-      <w:bookmarkStart w:id="1" w:name="_Toc222978592"/>
-      <w:bookmarkStart w:id="2" w:name="_Toc476088413"/>
+      <w:bookmarkStart w:id="1" w:name="_Toc192777705"/>
+      <w:bookmarkStart w:id="2" w:name="_Toc222978592"/>
+      <w:bookmarkStart w:id="3" w:name="_Toc476088413"/>
       <w:r>
         <w:lastRenderedPageBreak/>
         <w:t xml:space="preserve">Background, Analysis </w:t>
@@ -3079,12 +3159,12 @@
       <w:r>
         <w:t xml:space="preserve">&amp; </w:t>
       </w:r>
-      <w:bookmarkEnd w:id="0"/>
       <w:bookmarkEnd w:id="1"/>
+      <w:bookmarkEnd w:id="2"/>
       <w:r>
         <w:t>Process</w:t>
       </w:r>
-      <w:bookmarkEnd w:id="2"/>
+      <w:bookmarkEnd w:id="3"/>
     </w:p>
     <w:p>
       <w:pPr>
@@ -3093,7 +3173,7 @@
       <w:r>
         <w:t xml:space="preserve">This section should discuss your preparation for the project, including background reading, your analysis of the problem and the process or method you have followed to help structure your work.  It is likely that you will reuse part of your outline project specification, but at this point in the project you should have more to talk about. </w:t>
       </w:r>
-      <w:bookmarkStart w:id="3" w:name="_Toc192777706"/>
+      <w:bookmarkStart w:id="4" w:name="_Toc192777706"/>
     </w:p>
     <w:p>
       <w:pPr>
@@ -3193,11 +3273,11 @@
         <w:pStyle w:val="Nagwek2"/>
         <w:jc w:val="both"/>
       </w:pPr>
-      <w:bookmarkStart w:id="4" w:name="_Toc476088414"/>
+      <w:bookmarkStart w:id="5" w:name="_Toc476088414"/>
       <w:r>
         <w:t>Background</w:t>
       </w:r>
-      <w:bookmarkEnd w:id="4"/>
+      <w:bookmarkEnd w:id="5"/>
       <w:r>
         <w:t xml:space="preserve"> </w:t>
       </w:r>
@@ -3224,11 +3304,11 @@
         <w:pStyle w:val="Nagwek2"/>
         <w:jc w:val="both"/>
       </w:pPr>
-      <w:bookmarkStart w:id="5" w:name="_Toc476088415"/>
+      <w:bookmarkStart w:id="6" w:name="_Toc476088415"/>
       <w:r>
         <w:t>Analysis</w:t>
       </w:r>
-      <w:bookmarkEnd w:id="5"/>
+      <w:bookmarkEnd w:id="6"/>
       <w:r>
         <w:t xml:space="preserve"> </w:t>
       </w:r>
@@ -3345,11 +3425,11 @@
         <w:pStyle w:val="Nagwek2"/>
         <w:jc w:val="both"/>
       </w:pPr>
-      <w:bookmarkStart w:id="6" w:name="_Toc476088416"/>
+      <w:bookmarkStart w:id="7" w:name="_Toc476088416"/>
       <w:r>
         <w:t>Process</w:t>
       </w:r>
-      <w:bookmarkEnd w:id="6"/>
+      <w:bookmarkEnd w:id="7"/>
       <w:r>
         <w:t xml:space="preserve"> </w:t>
       </w:r>
@@ -3404,17 +3484,17 @@
       <w:pPr>
         <w:pStyle w:val="Nagwek1"/>
       </w:pPr>
-      <w:bookmarkStart w:id="7" w:name="_Toc192777707"/>
-      <w:bookmarkStart w:id="8" w:name="_Toc222978596"/>
-      <w:bookmarkStart w:id="9" w:name="_Toc476088417"/>
-      <w:bookmarkEnd w:id="3"/>
+      <w:bookmarkStart w:id="8" w:name="_Toc192777707"/>
+      <w:bookmarkStart w:id="9" w:name="_Toc222978596"/>
+      <w:bookmarkStart w:id="10" w:name="_Toc476088417"/>
+      <w:bookmarkEnd w:id="4"/>
       <w:r>
         <w:lastRenderedPageBreak/>
         <w:t>Design</w:t>
       </w:r>
-      <w:bookmarkEnd w:id="7"/>
       <w:bookmarkEnd w:id="8"/>
       <w:bookmarkEnd w:id="9"/>
+      <w:bookmarkEnd w:id="10"/>
     </w:p>
     <w:p>
       <w:pPr>
@@ -3560,14 +3640,14 @@
       <w:pPr>
         <w:pStyle w:val="Nagwek2"/>
       </w:pPr>
-      <w:bookmarkStart w:id="10" w:name="_Toc222978597"/>
-      <w:bookmarkStart w:id="11" w:name="_Toc476088418"/>
-      <w:bookmarkStart w:id="12" w:name="_Toc192777708"/>
+      <w:bookmarkStart w:id="11" w:name="_Toc222978597"/>
+      <w:bookmarkStart w:id="12" w:name="_Toc476088418"/>
+      <w:bookmarkStart w:id="13" w:name="_Toc192777708"/>
       <w:r>
         <w:t>Overall Architecture</w:t>
       </w:r>
-      <w:bookmarkEnd w:id="10"/>
       <w:bookmarkEnd w:id="11"/>
+      <w:bookmarkEnd w:id="12"/>
     </w:p>
     <w:p/>
     <w:p/>
@@ -3728,7 +3808,23 @@
         <w:t>choice</w:t>
       </w:r>
       <w:r>
-        <w:t xml:space="preserve"> in this case. It provides very good ML languages (NLTK, Scikit-learn, Textblob), web </w:t>
+        <w:t xml:space="preserve"> in this case. It provides very good ML languages (NLTK, </w:t>
+      </w:r>
+      <w:proofErr w:type="spellStart"/>
+      <w:r>
+        <w:t>Scikit</w:t>
+      </w:r>
+      <w:proofErr w:type="spellEnd"/>
+      <w:r>
+        <w:t xml:space="preserve">-learn, </w:t>
+      </w:r>
+      <w:proofErr w:type="spellStart"/>
+      <w:r>
+        <w:t>Textblob</w:t>
+      </w:r>
+      <w:proofErr w:type="spellEnd"/>
+      <w:r>
+        <w:t xml:space="preserve">), web </w:t>
       </w:r>
       <w:r>
         <w:t>frameworks</w:t>
@@ -3746,7 +3842,15 @@
         <w:t xml:space="preserve"> </w:t>
       </w:r>
       <w:r>
-        <w:t xml:space="preserve">It also provides a Pandas library that allows to form data into DataFrames what is very handy in data analysis and provides many build-in data processing functions. </w:t>
+        <w:t xml:space="preserve">It also provides a Pandas library that allows to form data into </w:t>
+      </w:r>
+      <w:proofErr w:type="spellStart"/>
+      <w:r>
+        <w:t>DataFrames</w:t>
+      </w:r>
+      <w:proofErr w:type="spellEnd"/>
+      <w:r>
+        <w:t xml:space="preserve"> what is very handy in data analysis and provides many build-in data processing functions. </w:t>
       </w:r>
       <w:r>
         <w:t xml:space="preserve">I </w:t>
@@ -3819,7 +3923,15 @@
         <w:t xml:space="preserve"> – provides good web framework (Ruby on Rails) but does not provide good libraries/gems to do ML.</w:t>
       </w:r>
       <w:r>
-        <w:t xml:space="preserve"> There is Weka for JRuby or other ways to use Java Weka library in Ruby.</w:t>
+        <w:t xml:space="preserve"> There is Weka for </w:t>
+      </w:r>
+      <w:proofErr w:type="spellStart"/>
+      <w:r>
+        <w:t>JRuby</w:t>
+      </w:r>
+      <w:proofErr w:type="spellEnd"/>
+      <w:r>
+        <w:t xml:space="preserve"> or other ways to use Java Weka library in Ruby.</w:t>
       </w:r>
     </w:p>
     <w:p>
@@ -3846,7 +3958,15 @@
         <w:t>framworks</w:t>
       </w:r>
       <w:r>
-        <w:t xml:space="preserve"> such as Spring, JSF or Vaadin. XX also can use Weka (</w:t>
+        <w:t xml:space="preserve"> such as Spring, JSF or </w:t>
+      </w:r>
+      <w:proofErr w:type="spellStart"/>
+      <w:r>
+        <w:t>Vaadin</w:t>
+      </w:r>
+      <w:proofErr w:type="spellEnd"/>
+      <w:r>
+        <w:t>. XX also can use Weka (</w:t>
       </w:r>
       <w:r>
         <w:rPr>
@@ -3871,18 +3991,84 @@
     <w:p/>
     <w:p>
       <w:r>
-        <w:t>To do a language processing I used firslty a Textblob that is build on top of NLTK but it very poorly documented and NIE DAWAL TKAIEJ swobody so I had to move into NLTK.</w:t>
-      </w:r>
-    </w:p>
-    <w:p>
-      <w:r>
-        <w:t>To build a classificator which predicts market changes I used Scikit-learn. I find this library very easy to use. It has got good documentation with many examples and there is also many topics about it on sites such as StackOverflow so BLBLALB</w:t>
-      </w:r>
-    </w:p>
-    <w:p>
-      <w:r>
-        <w:t>Other possibility would be to use Weka but it would require to use either Jython(</w:t>
-      </w:r>
+        <w:t xml:space="preserve">To do a language processing I used </w:t>
+      </w:r>
+      <w:proofErr w:type="spellStart"/>
+      <w:r>
+        <w:t>firslty</w:t>
+      </w:r>
+      <w:proofErr w:type="spellEnd"/>
+      <w:r>
+        <w:t xml:space="preserve"> a </w:t>
+      </w:r>
+      <w:proofErr w:type="spellStart"/>
+      <w:r>
+        <w:t>Textblob</w:t>
+      </w:r>
+      <w:proofErr w:type="spellEnd"/>
+      <w:r>
+        <w:t xml:space="preserve"> that is </w:t>
+      </w:r>
+      <w:proofErr w:type="spellStart"/>
+      <w:r>
+        <w:t>build</w:t>
+      </w:r>
+      <w:proofErr w:type="spellEnd"/>
+      <w:r>
+        <w:t xml:space="preserve"> on top of NLTK but it very poorly documented and NIE DAWAL TKAIEJ </w:t>
+      </w:r>
+      <w:proofErr w:type="spellStart"/>
+      <w:r>
+        <w:t>swobody</w:t>
+      </w:r>
+      <w:proofErr w:type="spellEnd"/>
+      <w:r>
+        <w:t xml:space="preserve"> so I had to move into NLTK.</w:t>
+      </w:r>
+    </w:p>
+    <w:p>
+      <w:r>
+        <w:t xml:space="preserve">To build a </w:t>
+      </w:r>
+      <w:proofErr w:type="spellStart"/>
+      <w:r>
+        <w:t>classificator</w:t>
+      </w:r>
+      <w:proofErr w:type="spellEnd"/>
+      <w:r>
+        <w:t xml:space="preserve"> which predicts market changes I used </w:t>
+      </w:r>
+      <w:proofErr w:type="spellStart"/>
+      <w:r>
+        <w:t>Scikit</w:t>
+      </w:r>
+      <w:proofErr w:type="spellEnd"/>
+      <w:r>
+        <w:t xml:space="preserve">-learn. I find this library very easy to use. It has got good documentation with many examples and there is also many topics about it on sites such as </w:t>
+      </w:r>
+      <w:proofErr w:type="spellStart"/>
+      <w:r>
+        <w:t>StackOverflow</w:t>
+      </w:r>
+      <w:proofErr w:type="spellEnd"/>
+      <w:r>
+        <w:t xml:space="preserve"> so BLBLALB</w:t>
+      </w:r>
+    </w:p>
+    <w:p>
+      <w:r>
+        <w:t xml:space="preserve">Other possibility would be to use Weka but it would require to use either </w:t>
+      </w:r>
+      <w:proofErr w:type="spellStart"/>
+      <w:proofErr w:type="gramStart"/>
+      <w:r>
+        <w:t>Jython</w:t>
+      </w:r>
+      <w:proofErr w:type="spellEnd"/>
+      <w:r>
+        <w:t>(</w:t>
+      </w:r>
+      <w:proofErr w:type="gramEnd"/>
       <w:r>
         <w:rPr>
           <w:color w:val="000000"/>
@@ -3891,7 +4077,15 @@
         <w:t>implementation of the Python language for the Java platform</w:t>
       </w:r>
       <w:r>
-        <w:t xml:space="preserve">[3]) or run weka library using wrappers </w:t>
+        <w:t xml:space="preserve">[3]) or run </w:t>
+      </w:r>
+      <w:proofErr w:type="spellStart"/>
+      <w:r>
+        <w:t>weka</w:t>
+      </w:r>
+      <w:proofErr w:type="spellEnd"/>
+      <w:r>
+        <w:t xml:space="preserve"> library using wrappers </w:t>
       </w:r>
       <w:r>
         <w:rPr>
@@ -3899,13 +4093,39 @@
           <w:szCs w:val="22"/>
           <w:shd w:val="clear" w:color="auto" w:fill="FFFFFF"/>
         </w:rPr>
-        <w:t>around JNI calls such as javabridge(package that allows Python to interact with JVM[4]) but both ways are too complicated.</w:t>
+        <w:t xml:space="preserve">around JNI calls such as </w:t>
+      </w:r>
+      <w:proofErr w:type="spellStart"/>
+      <w:r>
+        <w:rPr>
+          <w:color w:val="000000"/>
+          <w:szCs w:val="22"/>
+          <w:shd w:val="clear" w:color="auto" w:fill="FFFFFF"/>
+        </w:rPr>
+        <w:t>javabridge</w:t>
+      </w:r>
+      <w:proofErr w:type="spellEnd"/>
+      <w:r>
+        <w:rPr>
+          <w:color w:val="000000"/>
+          <w:szCs w:val="22"/>
+          <w:shd w:val="clear" w:color="auto" w:fill="FFFFFF"/>
+        </w:rPr>
+        <w:t>(package that allows Python to interact with JVM[4]) but both ways are too complicated.</w:t>
       </w:r>
     </w:p>
     <w:p/>
     <w:p>
       <w:r>
-        <w:t xml:space="preserve">The web interface of the program is very simple so I chosen Flask. It is a </w:t>
+        <w:t xml:space="preserve">The web interface of the program is very simple so I </w:t>
+      </w:r>
+      <w:proofErr w:type="spellStart"/>
+      <w:r>
+        <w:t>chosen</w:t>
+      </w:r>
+      <w:proofErr w:type="spellEnd"/>
+      <w:r>
+        <w:t xml:space="preserve"> Flask. It is a </w:t>
       </w:r>
       <w:r>
         <w:t>micro web framework</w:t>
@@ -3917,18 +4137,58 @@
     <w:p/>
     <w:p>
       <w:r>
-        <w:t>I also used M</w:t>
+        <w:t xml:space="preserve">I also used </w:t>
+      </w:r>
+      <w:proofErr w:type="spellStart"/>
+      <w:r>
+        <w:t>M</w:t>
       </w:r>
       <w:r>
         <w:t>lx</w:t>
       </w:r>
       <w:r>
-        <w:t>tend library to sue Apriori algorithm, Nose to do unittests and Flask-SQLAlchemy to quickly create a simple database in Flask.</w:t>
-      </w:r>
-    </w:p>
-    <w:p>
-      <w:r>
-        <w:t>To do data processing I also used Pandas and NumPy which are the most popular Python libraries providing …BLLBLB</w:t>
+        <w:t>tend</w:t>
+      </w:r>
+      <w:proofErr w:type="spellEnd"/>
+      <w:r>
+        <w:t xml:space="preserve"> library to sue </w:t>
+      </w:r>
+      <w:proofErr w:type="spellStart"/>
+      <w:r>
+        <w:t>Apriori</w:t>
+      </w:r>
+      <w:proofErr w:type="spellEnd"/>
+      <w:r>
+        <w:t xml:space="preserve"> algorithm, Nose to do </w:t>
+      </w:r>
+      <w:proofErr w:type="spellStart"/>
+      <w:r>
+        <w:t>unittests</w:t>
+      </w:r>
+      <w:proofErr w:type="spellEnd"/>
+      <w:r>
+        <w:t xml:space="preserve"> and Flask-</w:t>
+      </w:r>
+      <w:proofErr w:type="spellStart"/>
+      <w:r>
+        <w:t>SQLAlchemy</w:t>
+      </w:r>
+      <w:proofErr w:type="spellEnd"/>
+      <w:r>
+        <w:t xml:space="preserve"> to quickly create a simple database in Flask.</w:t>
+      </w:r>
+    </w:p>
+    <w:p>
+      <w:r>
+        <w:t xml:space="preserve">To do data processing I also used Pandas and </w:t>
+      </w:r>
+      <w:proofErr w:type="spellStart"/>
+      <w:r>
+        <w:t>NumPy</w:t>
+      </w:r>
+      <w:proofErr w:type="spellEnd"/>
+      <w:r>
+        <w:t xml:space="preserve"> which are the most popular Python libraries providing …BLLBLB</w:t>
       </w:r>
     </w:p>
     <w:p/>
@@ -3937,20 +4197,28 @@
         <w:t>T</w:t>
       </w:r>
       <w:r>
-        <w:t xml:space="preserve">o scrap tweets from Twitter API I used a Tweepy library which is the most popular and very simple. </w:t>
+        <w:t xml:space="preserve">o scrap tweets from Twitter API I used a </w:t>
+      </w:r>
+      <w:proofErr w:type="spellStart"/>
+      <w:r>
+        <w:t>Tweepy</w:t>
+      </w:r>
+      <w:proofErr w:type="spellEnd"/>
+      <w:r>
+        <w:t xml:space="preserve"> library which is the most popular and very simple. </w:t>
       </w:r>
     </w:p>
     <w:p>
       <w:pPr>
         <w:pStyle w:val="Nagwek2"/>
       </w:pPr>
-      <w:bookmarkStart w:id="13" w:name="_Toc222978598"/>
-      <w:bookmarkStart w:id="14" w:name="_Toc476088419"/>
+      <w:bookmarkStart w:id="14" w:name="_Toc222978598"/>
+      <w:bookmarkStart w:id="15" w:name="_Toc476088419"/>
       <w:r>
         <w:t>Detailed Design</w:t>
       </w:r>
-      <w:bookmarkEnd w:id="13"/>
       <w:bookmarkEnd w:id="14"/>
+      <w:bookmarkEnd w:id="15"/>
       <w:r>
         <w:t xml:space="preserve"> </w:t>
       </w:r>
@@ -3961,7 +4229,15 @@
         <w:t>The project was designed in Object-oriented way??? And most of the functionalities ZXX in classes</w:t>
       </w:r>
       <w:r>
-        <w:t>. Because the project can be split into two parts: market analisys and web interface I split the project into modules:</w:t>
+        <w:t xml:space="preserve">. Because the project can be split into two parts: market </w:t>
+      </w:r>
+      <w:proofErr w:type="spellStart"/>
+      <w:r>
+        <w:t>analisys</w:t>
+      </w:r>
+      <w:proofErr w:type="spellEnd"/>
+      <w:r>
+        <w:t xml:space="preserve"> and web interface I split the project into modules:</w:t>
       </w:r>
     </w:p>
     <w:p/>
@@ -4012,27 +4288,50 @@
     </w:p>
     <w:p/>
     <w:p>
-      <w:r>
-        <w:t>TweeterScrapper – a class used to scrap tweets from Tweeter.</w:t>
+      <w:proofErr w:type="spellStart"/>
+      <w:r>
+        <w:t>TweeterScrapper</w:t>
+      </w:r>
+      <w:proofErr w:type="spellEnd"/>
+      <w:r>
+        <w:t xml:space="preserve"> – a class used to scrap tweets from Tweeter.</w:t>
       </w:r>
     </w:p>
     <w:p/>
     <w:p>
+      <w:proofErr w:type="spellStart"/>
       <w:r>
         <w:lastRenderedPageBreak/>
-        <w:t xml:space="preserve">FeatureExtractor – </w:t>
+        <w:t>FeatureExtractor</w:t>
+      </w:r>
+      <w:proofErr w:type="spellEnd"/>
+      <w:r>
+        <w:t xml:space="preserve"> – </w:t>
       </w:r>
       <w:r>
         <w:t xml:space="preserve">a </w:t>
       </w:r>
       <w:r>
-        <w:t>class responsible for extracting features from tweets. Features are phrases and words that are important for the analisys. To extract features, an object of this class must have set features by the user or has to build the vocabulary from a dataset.</w:t>
+        <w:t xml:space="preserve">class responsible for extracting features from tweets. Features are phrases and words that are important for the </w:t>
+      </w:r>
+      <w:proofErr w:type="spellStart"/>
+      <w:r>
+        <w:t>analisys</w:t>
+      </w:r>
+      <w:proofErr w:type="spellEnd"/>
+      <w:r>
+        <w:t>. To extract features, an object of this class must have set features by the user or has to build the vocabulary from a dataset.</w:t>
       </w:r>
     </w:p>
     <w:p/>
     <w:p>
-      <w:r>
-        <w:t xml:space="preserve">SentimentAnalyser – </w:t>
+      <w:proofErr w:type="spellStart"/>
+      <w:r>
+        <w:t>SentimentAnalyser</w:t>
+      </w:r>
+      <w:proofErr w:type="spellEnd"/>
+      <w:r>
+        <w:t xml:space="preserve"> – </w:t>
       </w:r>
       <w:r>
         <w:t xml:space="preserve">a </w:t>
@@ -4040,39 +4339,146 @@
       <w:r>
         <w:t xml:space="preserve">class responsible for tweets sentiment analysis. It wraps </w:t>
       </w:r>
+      <w:proofErr w:type="spellStart"/>
       <w:r>
         <w:t>NaiveBayesClassifier</w:t>
       </w:r>
-      <w:r>
-        <w:t xml:space="preserve"> from NLTK library and uses a FeatureExtractor to extract features from tweets which are then used to train a model or predict a value of the particular tweet.</w:t>
+      <w:proofErr w:type="spellEnd"/>
+      <w:r>
+        <w:t xml:space="preserve"> from NLTK library and uses a </w:t>
+      </w:r>
+      <w:proofErr w:type="spellStart"/>
+      <w:r>
+        <w:t>FeatureExtractor</w:t>
+      </w:r>
+      <w:proofErr w:type="spellEnd"/>
+      <w:r>
+        <w:t xml:space="preserve"> to extract features from tweets which are then used to train a model or predict a value of the particular tweet.</w:t>
       </w:r>
     </w:p>
     <w:p/>
     <w:p>
-      <w:r>
-        <w:t>FeatureSelector – a</w:t>
+      <w:proofErr w:type="spellStart"/>
+      <w:r>
+        <w:t>FeatureSelector</w:t>
+      </w:r>
+      <w:proofErr w:type="spellEnd"/>
+      <w:r>
+        <w:t xml:space="preserve"> – a</w:t>
       </w:r>
       <w:r>
         <w:t xml:space="preserve"> small</w:t>
       </w:r>
       <w:r>
-        <w:t xml:space="preserve"> class used to do feature selection using MultinomialNB and  RFECV from Scikit-learn.  It ranks features and selects user-defined k number of features.</w:t>
+        <w:t xml:space="preserve"> class used to do feature selection using </w:t>
+      </w:r>
+      <w:proofErr w:type="spellStart"/>
+      <w:r>
+        <w:t>MultinomialNB</w:t>
+      </w:r>
+      <w:proofErr w:type="spellEnd"/>
+      <w:r>
+        <w:t xml:space="preserve"> </w:t>
+      </w:r>
+      <w:proofErr w:type="gramStart"/>
+      <w:r>
+        <w:t>and  RFECV</w:t>
+      </w:r>
+      <w:proofErr w:type="gramEnd"/>
+      <w:r>
+        <w:t xml:space="preserve"> from </w:t>
+      </w:r>
+      <w:proofErr w:type="spellStart"/>
+      <w:r>
+        <w:t>Scikit</w:t>
+      </w:r>
+      <w:proofErr w:type="spellEnd"/>
+      <w:r>
+        <w:t>-learn.  It ranks features and selects user-defined k number of features.</w:t>
       </w:r>
     </w:p>
     <w:p/>
     <w:p>
-      <w:r>
-        <w:t>CurrencyAnalyser – a class that wraps wraps XXx functionality. It analyses a CSV file of stock prices and provides results of this analys such as assosiation rules, model to predict markets or the most coefficient features.</w:t>
-      </w:r>
-      <w:r>
-        <w:t>It holds the functionality of reading files and saving the results.</w:t>
+      <w:proofErr w:type="spellStart"/>
+      <w:r>
+        <w:t>CurrencyAnalyser</w:t>
+      </w:r>
+      <w:proofErr w:type="spellEnd"/>
+      <w:r>
+        <w:t xml:space="preserve"> – a class that wraps </w:t>
+      </w:r>
+      <w:proofErr w:type="spellStart"/>
+      <w:r>
+        <w:t>wraps</w:t>
+      </w:r>
+      <w:proofErr w:type="spellEnd"/>
+      <w:r>
+        <w:t xml:space="preserve"> </w:t>
+      </w:r>
+      <w:proofErr w:type="spellStart"/>
+      <w:r>
+        <w:t>XXx</w:t>
+      </w:r>
+      <w:proofErr w:type="spellEnd"/>
+      <w:r>
+        <w:t xml:space="preserve"> functionality. It analyses a CSV file of stock prices and provides results of this </w:t>
+      </w:r>
+      <w:proofErr w:type="spellStart"/>
+      <w:r>
+        <w:t>analys</w:t>
+      </w:r>
+      <w:proofErr w:type="spellEnd"/>
+      <w:r>
+        <w:t xml:space="preserve"> such as </w:t>
+      </w:r>
+      <w:proofErr w:type="spellStart"/>
+      <w:r>
+        <w:t>assosiation</w:t>
+      </w:r>
+      <w:proofErr w:type="spellEnd"/>
+      <w:r>
+        <w:t xml:space="preserve"> rules, model to predict markets or the most coefficient </w:t>
+      </w:r>
+      <w:proofErr w:type="spellStart"/>
+      <w:proofErr w:type="gramStart"/>
+      <w:r>
+        <w:t>features.</w:t>
+      </w:r>
+      <w:r>
+        <w:t>It</w:t>
+      </w:r>
+      <w:proofErr w:type="spellEnd"/>
+      <w:proofErr w:type="gramEnd"/>
+      <w:r>
+        <w:t xml:space="preserve"> holds the functionality of reading files and saving the results.</w:t>
       </w:r>
     </w:p>
     <w:p/>
     <w:p/>
     <w:p>
-      <w:r>
-        <w:t xml:space="preserve">AssociationDataProcessor – a class used to proces a dataframe. It removes </w:t>
+      <w:proofErr w:type="spellStart"/>
+      <w:r>
+        <w:t>AssociationDataProcessor</w:t>
+      </w:r>
+      <w:proofErr w:type="spellEnd"/>
+      <w:r>
+        <w:t xml:space="preserve"> – a class used to </w:t>
+      </w:r>
+      <w:proofErr w:type="spellStart"/>
+      <w:r>
+        <w:t>proces</w:t>
+      </w:r>
+      <w:proofErr w:type="spellEnd"/>
+      <w:r>
+        <w:t xml:space="preserve"> a </w:t>
+      </w:r>
+      <w:proofErr w:type="spellStart"/>
+      <w:r>
+        <w:t>dataframe</w:t>
+      </w:r>
+      <w:proofErr w:type="spellEnd"/>
+      <w:r>
+        <w:t xml:space="preserve">. It removes </w:t>
       </w:r>
       <w:r>
         <w:t>XXXX</w:t>
@@ -4080,23 +4486,78 @@
     </w:p>
     <w:p/>
     <w:p>
-      <w:r>
-        <w:t>MarketPredictingModel – a class that wraps a classifier model (MultinomialNB by default). It has to be trained or loaded from file to analyse a tweet and predict the market change.</w:t>
+      <w:proofErr w:type="spellStart"/>
+      <w:r>
+        <w:t>MarketPredictingModel</w:t>
+      </w:r>
+      <w:proofErr w:type="spellEnd"/>
+      <w:r>
+        <w:t xml:space="preserve"> – a class that wraps a classifier model (</w:t>
+      </w:r>
+      <w:proofErr w:type="spellStart"/>
+      <w:r>
+        <w:t>MultinomialNB</w:t>
+      </w:r>
+      <w:proofErr w:type="spellEnd"/>
+      <w:r>
+        <w:t xml:space="preserve"> by default). It has to be trained or loaded from file to analyse a tweet and predict the market change.</w:t>
       </w:r>
     </w:p>
     <w:p/>
     <w:p>
-      <w:r>
-        <w:t>ModelTrainer – a class used to train MarketPredictingModel with different features to obtain the best accuracy. It trains model many times with different seeds that are used by random number generator to produce different folds in cross validation.</w:t>
+      <w:proofErr w:type="spellStart"/>
+      <w:r>
+        <w:t>ModelTrainer</w:t>
+      </w:r>
+      <w:proofErr w:type="spellEnd"/>
+      <w:r>
+        <w:t xml:space="preserve"> – a class used to train </w:t>
+      </w:r>
+      <w:proofErr w:type="spellStart"/>
+      <w:r>
+        <w:t>MarketPredictingModel</w:t>
+      </w:r>
+      <w:proofErr w:type="spellEnd"/>
+      <w:r>
+        <w:t xml:space="preserve"> with different features to obtain the best accuracy. It trains model many times with different seeds that are used by random number generator to produce different folds in cross validation.</w:t>
       </w:r>
     </w:p>
     <w:p/>
     <w:p>
-      <w:r>
-        <w:t>ModelTrainingResult -  a class that holds a training result such as accuracy, base rate, used dataframe, features and number of tweets.</w:t>
-      </w:r>
-      <w:r>
-        <w:t xml:space="preserve"> It provides comparision operators so that results can be compared easily in XXX way. For example If two results have got the same accuracy then the number of features is compared and the difference by baseline BLBLBL</w:t>
+      <w:proofErr w:type="spellStart"/>
+      <w:r>
+        <w:t>ModelTrainingResult</w:t>
+      </w:r>
+      <w:proofErr w:type="spellEnd"/>
+      <w:r>
+        <w:t xml:space="preserve"> -  a class that holds a training result such as accuracy, base rate, used </w:t>
+      </w:r>
+      <w:proofErr w:type="spellStart"/>
+      <w:r>
+        <w:t>dataframe</w:t>
+      </w:r>
+      <w:proofErr w:type="spellEnd"/>
+      <w:r>
+        <w:t>, features and number of tweets.</w:t>
+      </w:r>
+      <w:r>
+        <w:t xml:space="preserve"> It provides </w:t>
+      </w:r>
+      <w:proofErr w:type="spellStart"/>
+      <w:r>
+        <w:t>comparision</w:t>
+      </w:r>
+      <w:proofErr w:type="spellEnd"/>
+      <w:r>
+        <w:t xml:space="preserve"> operators so that results can be compared easily in XXX way. For </w:t>
+      </w:r>
+      <w:proofErr w:type="gramStart"/>
+      <w:r>
+        <w:t>example</w:t>
+      </w:r>
+      <w:proofErr w:type="gramEnd"/>
+      <w:r>
+        <w:t xml:space="preserve"> If two results have got the same accuracy then the number of features is compared and the difference by baseline BLBLBL</w:t>
       </w:r>
     </w:p>
     <w:p/>
@@ -4105,43 +4566,65 @@
         <w:t xml:space="preserve">The markets module has got also a “data” </w:t>
       </w:r>
       <w:r>
-        <w:t xml:space="preserve">and “pickled_models” </w:t>
-      </w:r>
+        <w:t>and “</w:t>
+      </w:r>
+      <w:proofErr w:type="spellStart"/>
+      <w:r>
+        <w:t>pickled_models</w:t>
+      </w:r>
+      <w:proofErr w:type="spellEnd"/>
+      <w:r>
+        <w:t xml:space="preserve">” </w:t>
+      </w:r>
+      <w:proofErr w:type="spellStart"/>
       <w:r>
         <w:t>direcotr</w:t>
       </w:r>
       <w:r>
-        <w:t>ies. “data” folder</w:t>
-      </w:r>
-      <w:r>
-        <w:t xml:space="preserve"> stores all data used to do analysis such as a list of stopwords, scrapped tweets and CSV files generated by the application.</w:t>
+        <w:t>ies</w:t>
+      </w:r>
+      <w:proofErr w:type="spellEnd"/>
+      <w:r>
+        <w:t>. “data” folder</w:t>
+      </w:r>
+      <w:r>
+        <w:t xml:space="preserve"> stores all data used to do analysis such as a list of </w:t>
+      </w:r>
+      <w:proofErr w:type="spellStart"/>
+      <w:r>
+        <w:t>stopwords</w:t>
+      </w:r>
+      <w:proofErr w:type="spellEnd"/>
+      <w:r>
+        <w:t>, scrapped tweets and CSV files generated by the application.</w:t>
       </w:r>
       <w:r>
         <w:t xml:space="preserve"> </w:t>
       </w:r>
       <w:r>
-        <w:t>“pickled_models”</w:t>
-      </w:r>
-      <w:r>
-        <w:t xml:space="preserve"> stores saved sentiment anlisys and market predicting models.</w:t>
+        <w:t>“</w:t>
+      </w:r>
+      <w:proofErr w:type="spellStart"/>
+      <w:r>
+        <w:t>pickled_models</w:t>
+      </w:r>
+      <w:proofErr w:type="spellEnd"/>
+      <w:r>
+        <w:t xml:space="preserve">” stores saved sentiment </w:t>
+      </w:r>
+      <w:proofErr w:type="spellStart"/>
+      <w:r>
+        <w:t>anlisys</w:t>
+      </w:r>
+      <w:proofErr w:type="spellEnd"/>
+      <w:r>
+        <w:t xml:space="preserve"> and market predicting models.</w:t>
       </w:r>
     </w:p>
     <w:p/>
     <w:p>
       <w:r>
-        <w:t>2.2.</w:t>
-      </w:r>
-      <w:r>
-        <w:t>2</w:t>
-      </w:r>
-      <w:r>
-        <w:t xml:space="preserve"> </w:t>
-      </w:r>
-      <w:r>
-        <w:t>Webpage</w:t>
-      </w:r>
-      <w:r>
-        <w:t xml:space="preserve"> module</w:t>
+        <w:t>2.2.2 Webpage module</w:t>
       </w:r>
     </w:p>
     <w:p>
@@ -4172,7 +4655,15 @@
         </w:numPr>
       </w:pPr>
       <w:r>
-        <w:t>Static folder – holding static files such as images or css styles</w:t>
+        <w:t xml:space="preserve">Static folder – holding static files such as images or </w:t>
+      </w:r>
+      <w:proofErr w:type="spellStart"/>
+      <w:r>
+        <w:t>css</w:t>
+      </w:r>
+      <w:proofErr w:type="spellEnd"/>
+      <w:r>
+        <w:t xml:space="preserve"> styles</w:t>
       </w:r>
     </w:p>
     <w:p>
@@ -4211,7 +4702,15 @@
         <w:t>.py</w:t>
       </w:r>
       <w:r>
-        <w:t xml:space="preserve"> – this is where routes are defined. It has got routes for each curriency BLBLA</w:t>
+        <w:t xml:space="preserve"> – this is where routes are defined. It has got routes for each </w:t>
+      </w:r>
+      <w:proofErr w:type="spellStart"/>
+      <w:r>
+        <w:t>curriency</w:t>
+      </w:r>
+      <w:proofErr w:type="spellEnd"/>
+      <w:r>
+        <w:t xml:space="preserve"> BLBLA</w:t>
       </w:r>
     </w:p>
     <w:p>
@@ -4264,9 +4763,14 @@
           <w:numId w:val="32"/>
         </w:numPr>
       </w:pPr>
+      <w:proofErr w:type="spellStart"/>
       <w:r>
         <w:lastRenderedPageBreak/>
-        <w:t xml:space="preserve">Currencies.db </w:t>
+        <w:t>Currencies.db</w:t>
+      </w:r>
+      <w:proofErr w:type="spellEnd"/>
+      <w:r>
+        <w:t xml:space="preserve"> </w:t>
       </w:r>
       <w:r>
         <w:t>–</w:t>
@@ -4290,13 +4794,13 @@
       <w:pPr>
         <w:pStyle w:val="Nagwek2"/>
       </w:pPr>
-      <w:bookmarkStart w:id="15" w:name="_Toc222978600"/>
-      <w:bookmarkStart w:id="16" w:name="_Toc476088421"/>
+      <w:bookmarkStart w:id="16" w:name="_Toc222978600"/>
+      <w:bookmarkStart w:id="17" w:name="_Toc476088421"/>
       <w:r>
         <w:t>User Interface Design</w:t>
       </w:r>
-      <w:bookmarkEnd w:id="15"/>
       <w:bookmarkEnd w:id="16"/>
+      <w:bookmarkEnd w:id="17"/>
       <w:r>
         <w:t xml:space="preserve"> </w:t>
       </w:r>
@@ -4313,7 +4817,39 @@
     <w:p/>
     <w:p>
       <w:r>
-        <w:t xml:space="preserve">For my Python IDE I chose PyCharm made by JetBrains company. I used it during my Industiral year and I really liked it. It has got all code assistace features such as </w:t>
+        <w:t xml:space="preserve">For my Python IDE I chose </w:t>
+      </w:r>
+      <w:proofErr w:type="spellStart"/>
+      <w:r>
+        <w:t>PyCharm</w:t>
+      </w:r>
+      <w:proofErr w:type="spellEnd"/>
+      <w:r>
+        <w:t xml:space="preserve"> made by </w:t>
+      </w:r>
+      <w:proofErr w:type="spellStart"/>
+      <w:r>
+        <w:t>JetBrains</w:t>
+      </w:r>
+      <w:proofErr w:type="spellEnd"/>
+      <w:r>
+        <w:t xml:space="preserve"> company. I used it during my </w:t>
+      </w:r>
+      <w:proofErr w:type="spellStart"/>
+      <w:r>
+        <w:t>Industiral</w:t>
+      </w:r>
+      <w:proofErr w:type="spellEnd"/>
+      <w:r>
+        <w:t xml:space="preserve"> year and I really liked it. It has got all code </w:t>
+      </w:r>
+      <w:proofErr w:type="spellStart"/>
+      <w:r>
+        <w:t>assistace</w:t>
+      </w:r>
+      <w:proofErr w:type="spellEnd"/>
+      <w:r>
+        <w:t xml:space="preserve"> features such as </w:t>
       </w:r>
       <w:r>
         <w:rPr>
@@ -4322,8 +4858,9 @@
           <w:szCs w:val="21"/>
           <w:shd w:val="clear" w:color="auto" w:fill="FFFFFF"/>
         </w:rPr>
-        <w:t>syntax and error highlighting</w:t>
-      </w:r>
+        <w:t xml:space="preserve">syntax and error highlighting. It supports Flask projects and many file extensions such as html, </w:t>
+      </w:r>
+      <w:proofErr w:type="spellStart"/>
       <w:r>
         <w:rPr>
           <w:color w:val="222222"/>
@@ -4331,21 +4868,90 @@
           <w:szCs w:val="21"/>
           <w:shd w:val="clear" w:color="auto" w:fill="FFFFFF"/>
         </w:rPr>
-        <w:t>. It supports Flask projects and many file extensions such as html, css, js, csv which I used in a project. It also has got integrated debugger which I used a lot.</w:t>
-      </w:r>
-    </w:p>
-    <w:p>
+        <w:t>css</w:t>
+      </w:r>
+      <w:proofErr w:type="spellEnd"/>
+      <w:r>
+        <w:rPr>
+          <w:color w:val="222222"/>
+          <w:sz w:val="21"/>
+          <w:szCs w:val="21"/>
+          <w:shd w:val="clear" w:color="auto" w:fill="FFFFFF"/>
+        </w:rPr>
+        <w:t xml:space="preserve">, </w:t>
+      </w:r>
+      <w:proofErr w:type="spellStart"/>
+      <w:r>
+        <w:rPr>
+          <w:color w:val="222222"/>
+          <w:sz w:val="21"/>
+          <w:szCs w:val="21"/>
+          <w:shd w:val="clear" w:color="auto" w:fill="FFFFFF"/>
+        </w:rPr>
+        <w:t>js</w:t>
+      </w:r>
+      <w:proofErr w:type="spellEnd"/>
+      <w:r>
+        <w:rPr>
+          <w:color w:val="222222"/>
+          <w:sz w:val="21"/>
+          <w:szCs w:val="21"/>
+          <w:shd w:val="clear" w:color="auto" w:fill="FFFFFF"/>
+        </w:rPr>
+        <w:t>, csv which I used in a project. It also has got integrated debugger which I used a lot.</w:t>
+      </w:r>
+    </w:p>
+    <w:p>
+      <w:proofErr w:type="spellStart"/>
       <w:r>
         <w:t>Git</w:t>
       </w:r>
       <w:r>
         <w:t>hub</w:t>
       </w:r>
-      <w:r>
-        <w:t xml:space="preserve"> and GitKraken</w:t>
-      </w:r>
+      <w:proofErr w:type="spellEnd"/>
+      <w:r>
+        <w:t xml:space="preserve"> and </w:t>
+      </w:r>
+      <w:proofErr w:type="spellStart"/>
+      <w:r>
+        <w:t>GitKraken</w:t>
+      </w:r>
+      <w:proofErr w:type="spellEnd"/>
     </w:p>
     <w:p/>
+    <w:p>
+      <w:r>
+        <w:t xml:space="preserve">To z </w:t>
+      </w:r>
+      <w:proofErr w:type="spellStart"/>
+      <w:r>
+        <w:t>meila</w:t>
+      </w:r>
+      <w:proofErr w:type="spellEnd"/>
+    </w:p>
+    <w:p>
+      <w:pPr>
+        <w:shd w:val="clear" w:color="auto" w:fill="FFFFFF"/>
+        <w:rPr>
+          <w:rFonts w:ascii="Segoe UI" w:eastAsia="Times New Roman" w:hAnsi="Segoe UI" w:cs="Segoe UI"/>
+          <w:color w:val="212121"/>
+          <w:sz w:val="23"/>
+          <w:szCs w:val="23"/>
+          <w:lang w:val="en-US" w:eastAsia="pl-PL"/>
+        </w:rPr>
+      </w:pPr>
+      <w:r>
+        <w:rPr>
+          <w:rFonts w:ascii="Segoe UI" w:eastAsia="Times New Roman" w:hAnsi="Segoe UI" w:cs="Segoe UI"/>
+          <w:color w:val="212121"/>
+          <w:sz w:val="23"/>
+          <w:szCs w:val="23"/>
+          <w:lang w:val="en-US" w:eastAsia="pl-PL"/>
+        </w:rPr>
+        <w:t>Do you have backups of your technical work and your reports? More importantly, do you have backups of your technical work and your reports on a different machine from the one you normally develop on? Better still, are those backups on machines in different buildings? </w:t>
+      </w:r>
+    </w:p>
     <w:p>
       <w:pPr>
         <w:rPr>
@@ -4362,15 +4968,15 @@
       <w:pPr>
         <w:pStyle w:val="Nagwek1"/>
       </w:pPr>
-      <w:bookmarkStart w:id="17" w:name="_Toc222978602"/>
-      <w:bookmarkStart w:id="18" w:name="_Toc476088423"/>
+      <w:bookmarkStart w:id="18" w:name="_Toc222978602"/>
+      <w:bookmarkStart w:id="19" w:name="_Toc476088423"/>
       <w:r>
         <w:lastRenderedPageBreak/>
         <w:t>Implementation</w:t>
       </w:r>
-      <w:bookmarkEnd w:id="12"/>
-      <w:bookmarkEnd w:id="17"/>
+      <w:bookmarkEnd w:id="13"/>
       <w:bookmarkEnd w:id="18"/>
+      <w:bookmarkEnd w:id="19"/>
     </w:p>
     <w:p>
       <w:pPr>
@@ -4379,7 +4985,7 @@
           <w:lang w:val="en-US"/>
         </w:rPr>
       </w:pPr>
-      <w:bookmarkStart w:id="19" w:name="_Toc192777712"/>
+      <w:bookmarkStart w:id="20" w:name="_Toc192777712"/>
       <w:r>
         <w:rPr>
           <w:lang w:val="en-US"/>
@@ -4396,7 +5002,21 @@
         <w:rPr>
           <w:lang w:val="en-US"/>
         </w:rPr>
-        <w:t xml:space="preserve"> perhaps third party libraries were available that simplified some of the functions that you intended to implement. If things were easier in some areas, then how did you adapt your project to take account of your findings?</w:t>
+        <w:t xml:space="preserve"> perhaps </w:t>
+      </w:r>
+      <w:proofErr w:type="gramStart"/>
+      <w:r>
+        <w:rPr>
+          <w:lang w:val="en-US"/>
+        </w:rPr>
+        <w:t>third party</w:t>
+      </w:r>
+      <w:proofErr w:type="gramEnd"/>
+      <w:r>
+        <w:rPr>
+          <w:lang w:val="en-US"/>
+        </w:rPr>
+        <w:t xml:space="preserve"> libraries were available that simplified some of the functions that you intended to implement. If things were easier in some areas, then how did you adapt your project to take account of your findings?</w:t>
       </w:r>
     </w:p>
     <w:p>
@@ -4441,8 +5061,6 @@
       <w:r>
         <w:br w:type="page"/>
       </w:r>
-      <w:bookmarkStart w:id="20" w:name="_GoBack"/>
-      <w:bookmarkEnd w:id="20"/>
     </w:p>
     <w:p/>
     <w:p>
@@ -4454,7 +5072,7 @@
       <w:r>
         <w:t>Testing</w:t>
       </w:r>
-      <w:bookmarkEnd w:id="19"/>
+      <w:bookmarkEnd w:id="20"/>
       <w:bookmarkEnd w:id="21"/>
       <w:bookmarkEnd w:id="22"/>
     </w:p>
@@ -5024,7 +5642,21 @@
         <w:rPr>
           <w:lang w:val="en-US"/>
         </w:rPr>
-        <w:t xml:space="preserve">important part of the dissertation; it should demonstrate that you are capable not only of carrying out a piece of work but also of thinking critically about how you did it and how you might have done it better. This is seen as an important part of an honours degree. </w:t>
+        <w:t xml:space="preserve">important part of the dissertation; it should demonstrate that you are capable not only of carrying out a piece of work but also of thinking critically about how you did it and how you might have done it better. This is seen as an important part of an </w:t>
+      </w:r>
+      <w:proofErr w:type="spellStart"/>
+      <w:r>
+        <w:rPr>
+          <w:lang w:val="en-US"/>
+        </w:rPr>
+        <w:t>honours</w:t>
+      </w:r>
+      <w:proofErr w:type="spellEnd"/>
+      <w:r>
+        <w:rPr>
+          <w:lang w:val="en-US"/>
+        </w:rPr>
+        <w:t xml:space="preserve"> degree. </w:t>
       </w:r>
     </w:p>
     <w:p>
@@ -5183,7 +5815,15 @@
         <w:jc w:val="both"/>
       </w:pPr>
       <w:r>
-        <w:t xml:space="preserve">If you have made use of any third party code or software libraries, i.e. any code that you have not designed and written yourself, then you must include this appendix. </w:t>
+        <w:t xml:space="preserve">If you have made use of any </w:t>
+      </w:r>
+      <w:proofErr w:type="gramStart"/>
+      <w:r>
+        <w:t>third party</w:t>
+      </w:r>
+      <w:proofErr w:type="gramEnd"/>
+      <w:r>
+        <w:t xml:space="preserve"> code or software libraries, i.e. any code that you have not designed and written yourself, then you must include this appendix. </w:t>
       </w:r>
     </w:p>
     <w:p>
@@ -5532,8 +6172,16 @@
         <w:rPr>
           <w:b w:val="0"/>
         </w:rPr>
-        <w:t>Neil Mac Parthaláin</w:t>
-      </w:r>
+        <w:t xml:space="preserve">Neil Mac </w:t>
+      </w:r>
+      <w:proofErr w:type="spellStart"/>
+      <w:r>
+        <w:rPr>
+          <w:b w:val="0"/>
+        </w:rPr>
+        <w:t>Parthaláin</w:t>
+      </w:r>
+      <w:proofErr w:type="spellEnd"/>
       <w:r>
         <w:rPr>
           <w:b w:val="0"/>
@@ -5596,7 +6244,7 @@
       <w:r>
         <w:t xml:space="preserve">   </w:t>
       </w:r>
-      <w:hyperlink r:id="rId9" w:history="1">
+      <w:hyperlink r:id="rId8" w:history="1">
         <w:r>
           <w:rPr>
             <w:rStyle w:val="Hipercze"/>
@@ -5605,7 +6253,15 @@
         </w:r>
       </w:hyperlink>
       <w:r>
-        <w:t>, 27th Febuary 2017. Accessed April 2018.</w:t>
+        <w:t xml:space="preserve">, 27th </w:t>
+      </w:r>
+      <w:proofErr w:type="spellStart"/>
+      <w:r>
+        <w:t>Febuary</w:t>
+      </w:r>
+      <w:proofErr w:type="spellEnd"/>
+      <w:r>
+        <w:t xml:space="preserve"> 2017. Accessed April 2018.</w:t>
       </w:r>
     </w:p>
     <w:p/>
@@ -5627,9 +6283,25 @@
         <w:t>3.</w:t>
       </w:r>
       <w:r>
-        <w:t xml:space="preserve"> “What is Jython?”, Jython webpage </w:t>
-      </w:r>
-      <w:hyperlink r:id="rId10" w:history="1">
+        <w:t xml:space="preserve"> “What is </w:t>
+      </w:r>
+      <w:proofErr w:type="spellStart"/>
+      <w:r>
+        <w:t>Jython</w:t>
+      </w:r>
+      <w:proofErr w:type="spellEnd"/>
+      <w:r>
+        <w:t xml:space="preserve">?”, </w:t>
+      </w:r>
+      <w:proofErr w:type="spellStart"/>
+      <w:r>
+        <w:t>Jython</w:t>
+      </w:r>
+      <w:proofErr w:type="spellEnd"/>
+      <w:r>
+        <w:t xml:space="preserve"> webpage </w:t>
+      </w:r>
+      <w:hyperlink r:id="rId9" w:history="1">
         <w:r>
           <w:rPr>
             <w:rStyle w:val="Hipercze"/>
@@ -5668,9 +6340,23 @@
         <w:rPr>
           <w:lang w:val="en-US"/>
         </w:rPr>
-        <w:t xml:space="preserve">Sylvia Duckworth. A picture of a kitten at Hellifield Peel. </w:t>
-      </w:r>
-      <w:hyperlink r:id="rId11" w:history="1">
+        <w:t xml:space="preserve">Sylvia Duckworth. A picture of a kitten at </w:t>
+      </w:r>
+      <w:proofErr w:type="spellStart"/>
+      <w:r>
+        <w:rPr>
+          <w:lang w:val="en-US"/>
+        </w:rPr>
+        <w:t>Hellifield</w:t>
+      </w:r>
+      <w:proofErr w:type="spellEnd"/>
+      <w:r>
+        <w:rPr>
+          <w:lang w:val="en-US"/>
+        </w:rPr>
+        <w:t xml:space="preserve"> Peel. </w:t>
+      </w:r>
+      <w:hyperlink r:id="rId10" w:history="1">
         <w:r>
           <w:rPr>
             <w:rStyle w:val="Hipercze"/>
@@ -5683,7 +6369,21 @@
         <w:rPr>
           <w:lang w:val="en-US"/>
         </w:rPr>
-        <w:t>, 2007. Copyright Sylvia Duckworth and licensed for reuse under a Creative Commons Attribution-Share Alike 2.0 Generic Licence. Accessed August 2011.</w:t>
+        <w:t xml:space="preserve">, 2007. Copyright Sylvia Duckworth and licensed for reuse under a Creative Commons Attribution-Share Alike 2.0 Generic </w:t>
+      </w:r>
+      <w:proofErr w:type="spellStart"/>
+      <w:r>
+        <w:rPr>
+          <w:lang w:val="en-US"/>
+        </w:rPr>
+        <w:t>Licence</w:t>
+      </w:r>
+      <w:proofErr w:type="spellEnd"/>
+      <w:r>
+        <w:rPr>
+          <w:lang w:val="en-US"/>
+        </w:rPr>
+        <w:t>. Accessed August 2011.</w:t>
       </w:r>
       <w:r>
         <w:rPr>
@@ -5717,8 +6417,30 @@
         <w:rPr>
           <w:lang w:val="en-US"/>
         </w:rPr>
-        <w:t>Mark Neal, Jan Feyereisl, Rosario Rascun</w:t>
-      </w:r>
+        <w:t xml:space="preserve">Mark Neal, Jan </w:t>
+      </w:r>
+      <w:proofErr w:type="spellStart"/>
+      <w:r>
+        <w:rPr>
+          <w:lang w:val="en-US"/>
+        </w:rPr>
+        <w:t>Feyereisl</w:t>
+      </w:r>
+      <w:proofErr w:type="spellEnd"/>
+      <w:r>
+        <w:rPr>
+          <w:lang w:val="en-US"/>
+        </w:rPr>
+        <w:t xml:space="preserve">, Rosario </w:t>
+      </w:r>
+      <w:proofErr w:type="spellStart"/>
+      <w:r>
+        <w:rPr>
+          <w:lang w:val="en-US"/>
+        </w:rPr>
+        <w:t>Rascun</w:t>
+      </w:r>
+      <w:proofErr w:type="spellEnd"/>
       <w:r>
         <w:t>à</w:t>
       </w:r>
@@ -5729,7 +6451,21 @@
         <w:rPr>
           <w:lang w:val="en-US"/>
         </w:rPr>
-        <w:t xml:space="preserve"> and Xiaolei Wang. Don’t touch me, I’m fine: Robot autonomy using an artificial innate immune system. In </w:t>
+        <w:t xml:space="preserve"> and </w:t>
+      </w:r>
+      <w:proofErr w:type="spellStart"/>
+      <w:r>
+        <w:rPr>
+          <w:lang w:val="en-US"/>
+        </w:rPr>
+        <w:t>Xiaolei</w:t>
+      </w:r>
+      <w:proofErr w:type="spellEnd"/>
+      <w:r>
+        <w:rPr>
+          <w:lang w:val="en-US"/>
+        </w:rPr>
+        <w:t xml:space="preserve"> Wang. Don’t touch me, I’m fine: Robot autonomy using an artificial innate immune system. In </w:t>
       </w:r>
       <w:r>
         <w:rPr>
@@ -5857,7 +6593,7 @@
         </w:rPr>
         <w:t xml:space="preserve">Various. Fail blog. </w:t>
       </w:r>
-      <w:hyperlink r:id="rId12" w:history="1">
+      <w:hyperlink r:id="rId11" w:history="1">
         <w:r>
           <w:rPr>
             <w:rStyle w:val="Hipercze"/>
@@ -5921,7 +6657,7 @@
         </w:rPr>
         <w:t xml:space="preserve">” (Online) Available at: </w:t>
       </w:r>
-      <w:hyperlink r:id="rId13" w:history="1">
+      <w:hyperlink r:id="rId12" w:history="1">
         <w:r>
           <w:rPr>
             <w:rStyle w:val="Hipercze"/>
@@ -5992,7 +6728,7 @@
         </w:rPr>
         <w:t xml:space="preserve"> Version 2.0” (Online) Available at: </w:t>
       </w:r>
-      <w:hyperlink r:id="rId14" w:history="1">
+      <w:hyperlink r:id="rId13" w:history="1">
         <w:r>
           <w:rPr>
             <w:rStyle w:val="Hipercze"/>
@@ -6049,7 +6785,7 @@
         </w:rPr>
         <w:t xml:space="preserve">”, 2017 (Online) Available at: </w:t>
       </w:r>
-      <w:hyperlink r:id="rId15" w:history="1">
+      <w:hyperlink r:id="rId14" w:history="1">
         <w:r>
           <w:rPr>
             <w:rStyle w:val="Hipercze"/>
@@ -6108,7 +6844,7 @@
         </w:rPr>
         <w:t xml:space="preserve">an access the folder using </w:t>
       </w:r>
-      <w:hyperlink r:id="rId16" w:history="1">
+      <w:hyperlink r:id="rId15" w:history="1">
         <w:r>
           <w:rPr>
             <w:rStyle w:val="Hipercze"/>
@@ -6137,8 +6873,8 @@
       </w:r>
     </w:p>
     <w:sectPr>
-      <w:headerReference w:type="default" r:id="rId17"/>
-      <w:footerReference w:type="default" r:id="rId18"/>
+      <w:headerReference w:type="default" r:id="rId16"/>
+      <w:footerReference w:type="default" r:id="rId17"/>
       <w:pgSz w:w="11900" w:h="16840"/>
       <w:pgMar w:top="1428" w:right="1800" w:bottom="1440" w:left="1800" w:header="708" w:footer="708" w:gutter="0"/>
       <w:pgNumType w:start="1"/>
@@ -6191,7 +6927,7 @@
       <w:rPr>
         <w:noProof/>
       </w:rPr>
-      <w:t>11</w:t>
+      <w:t>18</w:t>
     </w:r>
     <w:r>
       <w:fldChar w:fldCharType="end"/>
@@ -6290,7 +7026,20 @@
         <w:lang w:val="en-US"/>
       </w:rPr>
       <w:tab/>
-      <w:t>Stankiewicz Mateusz (mas15)</w:t>
+    </w:r>
+    <w:proofErr w:type="spellStart"/>
+    <w:r>
+      <w:rPr>
+        <w:lang w:val="en-US"/>
+      </w:rPr>
+      <w:t>Stankiewicz</w:t>
+    </w:r>
+    <w:proofErr w:type="spellEnd"/>
+    <w:r>
+      <w:rPr>
+        <w:lang w:val="en-US"/>
+      </w:rPr>
+      <w:t xml:space="preserve"> Mateusz (mas15)</w:t>
     </w:r>
   </w:p>
 </w:hdr>
@@ -10960,7 +11709,7 @@
 </file>
 
 <file path=customXml/itemProps1.xml><?xml version="1.0" encoding="utf-8"?>
-<ds:datastoreItem xmlns:ds="http://schemas.openxmlformats.org/officeDocument/2006/customXml" ds:itemID="{AED9E1FD-DD7A-4BC0-B5AD-19F23647AB02}">
+<ds:datastoreItem xmlns:ds="http://schemas.openxmlformats.org/officeDocument/2006/customXml" ds:itemID="{165EDC90-9BD5-4FFF-B4C3-5CC31257FA2E}">
   <ds:schemaRefs>
     <ds:schemaRef ds:uri="http://schemas.openxmlformats.org/officeDocument/2006/bibliography"/>
   </ds:schemaRefs>

</xml_diff>

<commit_message>
renamed files, a bit of raport, done int test for model
</commit_message>
<xml_diff>
--- a/Final.docx
+++ b/Final.docx
@@ -2,12 +2,9 @@
 <file path=word/document.xml><?xml version="1.0" encoding="utf-8"?>
 <w:document xmlns:wpc="http://schemas.microsoft.com/office/word/2010/wordprocessingCanvas" xmlns:cx="http://schemas.microsoft.com/office/drawing/2014/chartex" xmlns:cx1="http://schemas.microsoft.com/office/drawing/2015/9/8/chartex" xmlns:cx2="http://schemas.microsoft.com/office/drawing/2015/10/21/chartex" xmlns:cx3="http://schemas.microsoft.com/office/drawing/2016/5/9/chartex" xmlns:cx4="http://schemas.microsoft.com/office/drawing/2016/5/10/chartex" xmlns:cx5="http://schemas.microsoft.com/office/drawing/2016/5/11/chartex" xmlns:cx6="http://schemas.microsoft.com/office/drawing/2016/5/12/chartex" xmlns:cx7="http://schemas.microsoft.com/office/drawing/2016/5/13/chartex" xmlns:cx8="http://schemas.microsoft.com/office/drawing/2016/5/14/chartex" xmlns:mc="http://schemas.openxmlformats.org/markup-compatibility/2006" xmlns:aink="http://schemas.microsoft.com/office/drawing/2016/ink" xmlns:am3d="http://schemas.microsoft.com/office/drawing/2017/model3d" xmlns:o="urn:schemas-microsoft-com:office:office" xmlns:r="http://schemas.openxmlformats.org/officeDocument/2006/relationships" xmlns:m="http://schemas.openxmlformats.org/officeDocument/2006/math" xmlns:v="urn:schemas-microsoft-com:vml" xmlns:wp14="http://schemas.microsoft.com/office/word/2010/wordprocessingDrawing" xmlns:wp="http://schemas.openxmlformats.org/drawingml/2006/wordprocessingDrawing" xmlns:w10="urn:schemas-microsoft-com:office:word" xmlns:w="http://schemas.openxmlformats.org/wordprocessingml/2006/main" xmlns:w14="http://schemas.microsoft.com/office/word/2010/wordml" xmlns:w15="http://schemas.microsoft.com/office/word/2012/wordml" xmlns:w16cid="http://schemas.microsoft.com/office/word/2016/wordml/cid" xmlns:w16se="http://schemas.microsoft.com/office/word/2015/wordml/symex" xmlns:wpg="http://schemas.microsoft.com/office/word/2010/wordprocessingGroup" xmlns:wpi="http://schemas.microsoft.com/office/word/2010/wordprocessingInk" xmlns:wne="http://schemas.microsoft.com/office/word/2006/wordml" xmlns:wps="http://schemas.microsoft.com/office/word/2010/wordprocessingShape" mc:Ignorable="w14 w15 w16se w16cid wp14">
   <w:body>
-    <w:p>
-      <w:bookmarkStart w:id="0" w:name="_GoBack"/>
-      <w:bookmarkEnd w:id="0"/>
-    </w:p>
     <w:p/>
     <w:p/>
+    <w:p/>
     <w:p>
       <w:pPr>
         <w:rPr>
@@ -93,32 +90,15 @@
         </w:rPr>
         <w:t xml:space="preserve"> (</w:t>
       </w:r>
-      <w:r>
-        <w:fldChar w:fldCharType="begin"/>
-      </w:r>
-      <w:r>
-        <w:rPr>
-          <w:lang w:val="pl-PL"/>
-        </w:rPr>
-        <w:instrText xml:space="preserve"> HYPERLINK "mailto:mas15@aber.ac.uk" </w:instrText>
-      </w:r>
-      <w:r>
-        <w:fldChar w:fldCharType="separate"/>
-      </w:r>
-      <w:r>
-        <w:rPr>
-          <w:rStyle w:val="Hipercze"/>
-          <w:lang w:val="pl-PL"/>
-        </w:rPr>
-        <w:t>mas15@aber.ac.uk</w:t>
-      </w:r>
-      <w:r>
-        <w:rPr>
-          <w:rStyle w:val="Hipercze"/>
-          <w:lang w:val="pl-PL"/>
-        </w:rPr>
-        <w:fldChar w:fldCharType="end"/>
-      </w:r>
+      <w:hyperlink r:id="rId8" w:history="1">
+        <w:r>
+          <w:rPr>
+            <w:rStyle w:val="Hipercze"/>
+            <w:lang w:val="pl-PL"/>
+          </w:rPr>
+          <w:t>mas15@aber.ac.uk</w:t>
+        </w:r>
+      </w:hyperlink>
       <w:r>
         <w:rPr>
           <w:lang w:val="pl-PL"/>
@@ -3149,9 +3129,9 @@
       <w:pPr>
         <w:pStyle w:val="Nagwek1"/>
       </w:pPr>
-      <w:bookmarkStart w:id="1" w:name="_Toc192777705"/>
-      <w:bookmarkStart w:id="2" w:name="_Toc222978592"/>
-      <w:bookmarkStart w:id="3" w:name="_Toc476088413"/>
+      <w:bookmarkStart w:id="0" w:name="_Toc192777705"/>
+      <w:bookmarkStart w:id="1" w:name="_Toc222978592"/>
+      <w:bookmarkStart w:id="2" w:name="_Toc476088413"/>
       <w:r>
         <w:lastRenderedPageBreak/>
         <w:t xml:space="preserve">Background, Analysis </w:t>
@@ -3159,12 +3139,12 @@
       <w:r>
         <w:t xml:space="preserve">&amp; </w:t>
       </w:r>
+      <w:bookmarkEnd w:id="0"/>
       <w:bookmarkEnd w:id="1"/>
+      <w:r>
+        <w:t>Process</w:t>
+      </w:r>
       <w:bookmarkEnd w:id="2"/>
-      <w:r>
-        <w:t>Process</w:t>
-      </w:r>
-      <w:bookmarkEnd w:id="3"/>
     </w:p>
     <w:p>
       <w:pPr>
@@ -3173,7 +3153,7 @@
       <w:r>
         <w:t xml:space="preserve">This section should discuss your preparation for the project, including background reading, your analysis of the problem and the process or method you have followed to help structure your work.  It is likely that you will reuse part of your outline project specification, but at this point in the project you should have more to talk about. </w:t>
       </w:r>
-      <w:bookmarkStart w:id="4" w:name="_Toc192777706"/>
+      <w:bookmarkStart w:id="3" w:name="_Toc192777706"/>
     </w:p>
     <w:p>
       <w:pPr>
@@ -3273,10 +3253,41 @@
         <w:pStyle w:val="Nagwek2"/>
         <w:jc w:val="both"/>
       </w:pPr>
-      <w:bookmarkStart w:id="5" w:name="_Toc476088414"/>
+      <w:bookmarkStart w:id="4" w:name="_Toc476088414"/>
       <w:r>
         <w:t>Background</w:t>
       </w:r>
+      <w:bookmarkEnd w:id="4"/>
+      <w:r>
+        <w:t xml:space="preserve"> </w:t>
+      </w:r>
+    </w:p>
+    <w:p>
+      <w:pPr>
+        <w:jc w:val="both"/>
+      </w:pPr>
+      <w:r>
+        <w:t xml:space="preserve">What was your background preparation for the project? </w:t>
+      </w:r>
+      <w:r>
+        <w:t>What similar systems did you assess?</w:t>
+      </w:r>
+      <w:r>
+        <w:t xml:space="preserve"> </w:t>
+      </w:r>
+      <w:r>
+        <w:t xml:space="preserve">What was your motivation and interest in this project? </w:t>
+      </w:r>
+    </w:p>
+    <w:p>
+      <w:pPr>
+        <w:pStyle w:val="Nagwek2"/>
+        <w:jc w:val="both"/>
+      </w:pPr>
+      <w:bookmarkStart w:id="5" w:name="_Toc476088415"/>
+      <w:r>
+        <w:t>Analysis</w:t>
+      </w:r>
       <w:bookmarkEnd w:id="5"/>
       <w:r>
         <w:t xml:space="preserve"> </w:t>
@@ -3287,16 +3298,106 @@
         <w:jc w:val="both"/>
       </w:pPr>
       <w:r>
-        <w:t xml:space="preserve">What was your background preparation for the project? </w:t>
-      </w:r>
-      <w:r>
-        <w:t>What similar systems did you assess?</w:t>
-      </w:r>
-      <w:r>
+        <w:t xml:space="preserve">Taking into account the problem and what you learned from the background work, what was your analysis of the problem? How did your analysis help to decompose the problem into the main tasks that you would undertake? Were there alternative approaches? Why did you choose one approach compared to the alternatives? </w:t>
+      </w:r>
+    </w:p>
+    <w:p>
+      <w:pPr>
+        <w:jc w:val="both"/>
+      </w:pPr>
+    </w:p>
+    <w:p>
+      <w:pPr>
+        <w:jc w:val="both"/>
+      </w:pPr>
+      <w:r>
+        <w:t>There should be a clear statement</w:t>
+      </w:r>
+      <w:r>
+        <w:t xml:space="preserve"> of the objectives of the work, which you will evaluate at the end of the work. </w:t>
+      </w:r>
+    </w:p>
+    <w:p>
+      <w:pPr>
+        <w:jc w:val="both"/>
+      </w:pPr>
+    </w:p>
+    <w:p>
+      <w:pPr>
+        <w:jc w:val="both"/>
+        <w:rPr>
+          <w:lang w:val="en-US"/>
+        </w:rPr>
+      </w:pPr>
+      <w:r>
+        <w:rPr>
+          <w:lang w:val="en-US"/>
+        </w:rPr>
+        <w:t>In most cases, the agreed objectives or requirements will b</w:t>
+      </w:r>
+      <w:r>
+        <w:rPr>
+          <w:lang w:val="en-US"/>
+        </w:rPr>
+        <w:t>e the result of a compromise be</w:t>
+      </w:r>
+      <w:r>
+        <w:rPr>
+          <w:lang w:val="en-US"/>
+        </w:rPr>
+        <w:t>tween what would ideally have been produced and what was felt t</w:t>
+      </w:r>
+      <w:r>
+        <w:rPr>
+          <w:lang w:val="en-US"/>
+        </w:rPr>
+        <w:t>o be possible in the time avail</w:t>
+      </w:r>
+      <w:r>
+        <w:rPr>
+          <w:lang w:val="en-US"/>
+        </w:rPr>
+        <w:t>able. A discussion of the process of arriving at the fin</w:t>
+      </w:r>
+      <w:r>
+        <w:rPr>
+          <w:lang w:val="en-US"/>
+        </w:rPr>
+        <w:t>al list is usually appropriate.</w:t>
+      </w:r>
+    </w:p>
+    <w:p>
+      <w:pPr>
+        <w:jc w:val="both"/>
+        <w:rPr>
+          <w:lang w:val="en-US"/>
+        </w:rPr>
+      </w:pPr>
+    </w:p>
+    <w:p>
+      <w:pPr>
+        <w:jc w:val="both"/>
+        <w:rPr>
+          <w:lang w:val="en-US"/>
+        </w:rPr>
+      </w:pPr>
+      <w:r>
+        <w:rPr>
+          <w:lang w:val="en-US"/>
+        </w:rPr>
+        <w:t>As mentioned in the lectures, think about possible security issues for the project topic. Whilst these might not be relevant for all projects, do consider if there are relevant for your project. Where</w:t>
+      </w:r>
+      <w:r>
+        <w:rPr>
+          <w:lang w:val="en-US"/>
+        </w:rPr>
         <w:t xml:space="preserve"> </w:t>
       </w:r>
       <w:r>
-        <w:t xml:space="preserve">What was your motivation and interest in this project? </w:t>
+        <w:rPr>
+          <w:lang w:val="en-US"/>
+        </w:rPr>
+        <w:t>there are relevant security issues, discuss how they will this affect the work that you are doing. Carry forward this discussion into relevant areas for design, implementation and testing.</w:t>
       </w:r>
     </w:p>
     <w:p>
@@ -3304,132 +3405,11 @@
         <w:pStyle w:val="Nagwek2"/>
         <w:jc w:val="both"/>
       </w:pPr>
-      <w:bookmarkStart w:id="6" w:name="_Toc476088415"/>
-      <w:r>
-        <w:t>Analysis</w:t>
+      <w:bookmarkStart w:id="6" w:name="_Toc476088416"/>
+      <w:r>
+        <w:t>Process</w:t>
       </w:r>
       <w:bookmarkEnd w:id="6"/>
-      <w:r>
-        <w:t xml:space="preserve"> </w:t>
-      </w:r>
-    </w:p>
-    <w:p>
-      <w:pPr>
-        <w:jc w:val="both"/>
-      </w:pPr>
-      <w:r>
-        <w:t xml:space="preserve">Taking into account the problem and what you learned from the background work, what was your analysis of the problem? How did your analysis help to decompose the problem into the main tasks that you would undertake? Were there alternative approaches? Why did you choose one approach compared to the alternatives? </w:t>
-      </w:r>
-    </w:p>
-    <w:p>
-      <w:pPr>
-        <w:jc w:val="both"/>
-      </w:pPr>
-    </w:p>
-    <w:p>
-      <w:pPr>
-        <w:jc w:val="both"/>
-      </w:pPr>
-      <w:r>
-        <w:t>There should be a clear statement</w:t>
-      </w:r>
-      <w:r>
-        <w:t xml:space="preserve"> of the objectives of the work, which you will evaluate at the end of the work. </w:t>
-      </w:r>
-    </w:p>
-    <w:p>
-      <w:pPr>
-        <w:jc w:val="both"/>
-      </w:pPr>
-    </w:p>
-    <w:p>
-      <w:pPr>
-        <w:jc w:val="both"/>
-        <w:rPr>
-          <w:lang w:val="en-US"/>
-        </w:rPr>
-      </w:pPr>
-      <w:r>
-        <w:rPr>
-          <w:lang w:val="en-US"/>
-        </w:rPr>
-        <w:t>In most cases, the agreed objectives or requirements will b</w:t>
-      </w:r>
-      <w:r>
-        <w:rPr>
-          <w:lang w:val="en-US"/>
-        </w:rPr>
-        <w:t>e the result of a compromise be</w:t>
-      </w:r>
-      <w:r>
-        <w:rPr>
-          <w:lang w:val="en-US"/>
-        </w:rPr>
-        <w:t>tween what would ideally have been produced and what was felt t</w:t>
-      </w:r>
-      <w:r>
-        <w:rPr>
-          <w:lang w:val="en-US"/>
-        </w:rPr>
-        <w:t>o be possible in the time avail</w:t>
-      </w:r>
-      <w:r>
-        <w:rPr>
-          <w:lang w:val="en-US"/>
-        </w:rPr>
-        <w:t>able. A discussion of the process of arriving at the fin</w:t>
-      </w:r>
-      <w:r>
-        <w:rPr>
-          <w:lang w:val="en-US"/>
-        </w:rPr>
-        <w:t>al list is usually appropriate.</w:t>
-      </w:r>
-    </w:p>
-    <w:p>
-      <w:pPr>
-        <w:jc w:val="both"/>
-        <w:rPr>
-          <w:lang w:val="en-US"/>
-        </w:rPr>
-      </w:pPr>
-    </w:p>
-    <w:p>
-      <w:pPr>
-        <w:jc w:val="both"/>
-        <w:rPr>
-          <w:lang w:val="en-US"/>
-        </w:rPr>
-      </w:pPr>
-      <w:r>
-        <w:rPr>
-          <w:lang w:val="en-US"/>
-        </w:rPr>
-        <w:t>As mentioned in the lectures, think about possible security issues for the project topic. Whilst these might not be relevant for all projects, do consider if there are relevant for your project. Where</w:t>
-      </w:r>
-      <w:r>
-        <w:rPr>
-          <w:lang w:val="en-US"/>
-        </w:rPr>
-        <w:t xml:space="preserve"> </w:t>
-      </w:r>
-      <w:r>
-        <w:rPr>
-          <w:lang w:val="en-US"/>
-        </w:rPr>
-        <w:t>there are relevant security issues, discuss how they will this affect the work that you are doing. Carry forward this discussion into relevant areas for design, implementation and testing.</w:t>
-      </w:r>
-    </w:p>
-    <w:p>
-      <w:pPr>
-        <w:pStyle w:val="Nagwek2"/>
-        <w:jc w:val="both"/>
-      </w:pPr>
-      <w:bookmarkStart w:id="7" w:name="_Toc476088416"/>
-      <w:r>
-        <w:t>Process</w:t>
-      </w:r>
-      <w:bookmarkEnd w:id="7"/>
       <w:r>
         <w:t xml:space="preserve"> </w:t>
       </w:r>
@@ -3484,172 +3464,31 @@
       <w:pPr>
         <w:pStyle w:val="Nagwek1"/>
       </w:pPr>
-      <w:bookmarkStart w:id="8" w:name="_Toc192777707"/>
-      <w:bookmarkStart w:id="9" w:name="_Toc222978596"/>
-      <w:bookmarkStart w:id="10" w:name="_Toc476088417"/>
-      <w:bookmarkEnd w:id="4"/>
+      <w:bookmarkStart w:id="7" w:name="_Toc192777707"/>
+      <w:bookmarkStart w:id="8" w:name="_Toc222978596"/>
+      <w:bookmarkStart w:id="9" w:name="_Toc476088417"/>
+      <w:bookmarkEnd w:id="3"/>
       <w:r>
         <w:lastRenderedPageBreak/>
         <w:t>Design</w:t>
       </w:r>
+      <w:bookmarkEnd w:id="7"/>
       <w:bookmarkEnd w:id="8"/>
       <w:bookmarkEnd w:id="9"/>
+    </w:p>
+    <w:p>
+      <w:pPr>
+        <w:pStyle w:val="Nagwek2"/>
+      </w:pPr>
+      <w:bookmarkStart w:id="10" w:name="_Toc222978597"/>
+      <w:bookmarkStart w:id="11" w:name="_Toc476088418"/>
+      <w:bookmarkStart w:id="12" w:name="_Toc192777708"/>
+      <w:r>
+        <w:t>Overall Architecture</w:t>
+      </w:r>
       <w:bookmarkEnd w:id="10"/>
-    </w:p>
-    <w:p>
-      <w:pPr>
-        <w:jc w:val="both"/>
-        <w:rPr>
-          <w:lang w:val="en-US"/>
-        </w:rPr>
-      </w:pPr>
-      <w:r>
-        <w:rPr>
-          <w:lang w:val="en-US"/>
-        </w:rPr>
-        <w:t>You should concentrate on the more important aspects of the design. It is essential that an overview is presented before going into detail. As well as describing the design adopted it must also explain what other designs were considered and why they were rejected.</w:t>
-      </w:r>
-    </w:p>
-    <w:p>
-      <w:pPr>
-        <w:jc w:val="both"/>
-        <w:rPr>
-          <w:lang w:val="en-US"/>
-        </w:rPr>
-      </w:pPr>
-    </w:p>
-    <w:p>
-      <w:pPr>
-        <w:jc w:val="both"/>
-        <w:rPr>
-          <w:lang w:val="en-US"/>
-        </w:rPr>
-      </w:pPr>
-      <w:r>
-        <w:rPr>
-          <w:lang w:val="en-US"/>
-        </w:rPr>
-        <w:t>The design should describe what you expected to do, and might also explain areas that you had to revise after some investigation.</w:t>
-      </w:r>
-    </w:p>
-    <w:p>
-      <w:pPr>
-        <w:jc w:val="both"/>
-        <w:rPr>
-          <w:lang w:val="en-US"/>
-        </w:rPr>
-      </w:pPr>
-    </w:p>
-    <w:p>
-      <w:pPr>
-        <w:jc w:val="both"/>
-        <w:rPr>
-          <w:lang w:val="en-US"/>
-        </w:rPr>
-      </w:pPr>
-      <w:r>
-        <w:rPr>
-          <w:lang w:val="en-US"/>
-        </w:rPr>
-        <w:t>Typically, for an object-oriented design, the discussion will focus on the choice of objects and classes and the allocation of methods to classes. The use made of reusable components should be described and their source referenced. Particularly important decisions concerning data structures usually affect the architecture of a system and so should be described here.</w:t>
-      </w:r>
-    </w:p>
-    <w:p>
-      <w:pPr>
-        <w:jc w:val="both"/>
-        <w:rPr>
-          <w:lang w:val="en-US"/>
-        </w:rPr>
-      </w:pPr>
-    </w:p>
-    <w:p>
-      <w:pPr>
-        <w:jc w:val="both"/>
-        <w:rPr>
-          <w:lang w:val="en-US"/>
-        </w:rPr>
-      </w:pPr>
-      <w:r>
-        <w:rPr>
-          <w:lang w:val="en-US"/>
-        </w:rPr>
-        <w:t xml:space="preserve">How much material you include </w:t>
-      </w:r>
-      <w:r>
-        <w:rPr>
-          <w:noProof/>
-          <w:lang w:val="en-US"/>
-        </w:rPr>
-        <w:t>on</w:t>
-      </w:r>
-      <w:r>
-        <w:rPr>
-          <w:lang w:val="en-US"/>
-        </w:rPr>
-        <w:t xml:space="preserve"> detailed design and implementation will depend very much on the nature of the project. It should not be padded out. Think about the significant aspects of your system. For example, describe the design of the user interface if it is a critical aspect of your system, or provide detail about methods and data structures that are not trivial. Do not spend time on long lists of trivial items and repetitive descriptions. If in doubt about what is appropriate, speak to your supervisor.</w:t>
-      </w:r>
-    </w:p>
-    <w:p>
-      <w:pPr>
-        <w:jc w:val="both"/>
-      </w:pPr>
-      <w:r>
-        <w:t xml:space="preserve"> </w:t>
-      </w:r>
-    </w:p>
-    <w:p>
-      <w:pPr>
-        <w:jc w:val="both"/>
-        <w:rPr>
-          <w:lang w:val="en-US"/>
-        </w:rPr>
-      </w:pPr>
-      <w:r>
-        <w:rPr>
-          <w:lang w:val="en-US"/>
-        </w:rPr>
-        <w:t xml:space="preserve">You should </w:t>
-      </w:r>
-      <w:r>
-        <w:rPr>
-          <w:lang w:val="en-US"/>
-        </w:rPr>
-        <w:t>also identify a</w:t>
-      </w:r>
-      <w:r>
-        <w:rPr>
-          <w:lang w:val="en-US"/>
-        </w:rPr>
-        <w:t>ny support tools that you used. You should discuss your choice of implementation tools - programming language, compilers, database management system, program development environment, etc.</w:t>
-      </w:r>
-    </w:p>
-    <w:p>
-      <w:pPr>
-        <w:jc w:val="both"/>
-      </w:pPr>
-    </w:p>
-    <w:p>
-      <w:pPr>
-        <w:jc w:val="both"/>
-      </w:pPr>
-      <w:r>
-        <w:t xml:space="preserve">Some example sub-sections may be as follows, but the specific sections are for you to define. </w:t>
-      </w:r>
-    </w:p>
-    <w:p>
-      <w:pPr>
-        <w:pStyle w:val="Nagwek2"/>
-      </w:pPr>
-      <w:bookmarkStart w:id="11" w:name="_Toc222978597"/>
-      <w:bookmarkStart w:id="12" w:name="_Toc476088418"/>
-      <w:bookmarkStart w:id="13" w:name="_Toc192777708"/>
-      <w:r>
-        <w:t>Overall Architecture</w:t>
-      </w:r>
       <w:bookmarkEnd w:id="11"/>
-      <w:bookmarkEnd w:id="12"/>
-    </w:p>
-    <w:p/>
+    </w:p>
     <w:p/>
     <w:p>
       <w:pPr>
@@ -3698,13 +3537,24 @@
         <w:t>W</w:t>
       </w:r>
       <w:r>
-        <w:t xml:space="preserve">hen choosing a programming language, I </w:t>
-      </w:r>
-      <w:r>
-        <w:t>focused on</w:t>
-      </w:r>
-      <w:r>
-        <w:t xml:space="preserve"> its usability </w:t>
+        <w:t>hen choosing a programming language</w:t>
+      </w:r>
+      <w:r>
+        <w:t xml:space="preserve">, main </w:t>
+      </w:r>
+      <w:proofErr w:type="spellStart"/>
+      <w:r>
+        <w:t>criterias</w:t>
+      </w:r>
+      <w:proofErr w:type="spellEnd"/>
+      <w:r>
+        <w:t xml:space="preserve"> </w:t>
+      </w:r>
+      <w:r>
+        <w:t>were</w:t>
+      </w:r>
+      <w:r>
+        <w:t xml:space="preserve"> usability </w:t>
       </w:r>
       <w:r>
         <w:t>for the project, its libraries</w:t>
@@ -3802,16 +3652,42 @@
     </w:p>
     <w:p>
       <w:r>
-        <w:t xml:space="preserve">I think that Python is the perfect </w:t>
-      </w:r>
-      <w:r>
-        <w:t>choice</w:t>
-      </w:r>
-      <w:r>
-        <w:t xml:space="preserve"> in this case. It provides very good ML languages (NLTK, </w:t>
+        <w:t>In this project Python</w:t>
+      </w:r>
+      <w:r>
+        <w:t xml:space="preserve"> </w:t>
+      </w:r>
+      <w:r>
+        <w:t xml:space="preserve">was the best </w:t>
       </w:r>
       <w:proofErr w:type="spellStart"/>
       <w:r>
+        <w:t>choise</w:t>
+      </w:r>
+      <w:proofErr w:type="spellEnd"/>
+      <w:r>
+        <w:t xml:space="preserve">. It provides very </w:t>
+      </w:r>
+      <w:r>
+        <w:t>popular and in-depth</w:t>
+      </w:r>
+      <w:r>
+        <w:t xml:space="preserve"> </w:t>
+      </w:r>
+      <w:r>
+        <w:t>machine learning</w:t>
+      </w:r>
+      <w:r>
+        <w:t xml:space="preserve"> </w:t>
+      </w:r>
+      <w:r>
+        <w:t>libraries</w:t>
+      </w:r>
+      <w:r>
+        <w:t xml:space="preserve"> (NLTK, </w:t>
+      </w:r>
+      <w:proofErr w:type="spellStart"/>
+      <w:r>
         <w:t>Scikit</w:t>
       </w:r>
       <w:proofErr w:type="spellEnd"/>
@@ -3850,23 +3726,37 @@
       </w:r>
       <w:proofErr w:type="spellEnd"/>
       <w:r>
-        <w:t xml:space="preserve"> what is very handy in data analysis and provides many build-in data processing functions. </w:t>
-      </w:r>
-      <w:r>
-        <w:t xml:space="preserve">I </w:t>
-      </w:r>
-      <w:r>
-        <w:t xml:space="preserve">was also </w:t>
-      </w:r>
-      <w:r>
-        <w:lastRenderedPageBreak/>
-        <w:t>programming in this language during my Industrial Year and gained a lot of experience</w:t>
+        <w:t xml:space="preserve"> what is very handy in data analysis and provides many build-in data processing functions</w:t>
+      </w:r>
+      <w:r>
+        <w:t>. This language was</w:t>
+      </w:r>
+      <w:r>
+        <w:t xml:space="preserve"> </w:t>
+      </w:r>
+      <w:r>
+        <w:t>also used by the student</w:t>
+      </w:r>
+      <w:r>
+        <w:t xml:space="preserve"> during </w:t>
+      </w:r>
+      <w:r>
+        <w:t>the</w:t>
+      </w:r>
+      <w:r>
+        <w:t xml:space="preserve"> Industrial Yea</w:t>
+      </w:r>
+      <w:r>
+        <w:t>r</w:t>
       </w:r>
       <w:r>
         <w:t>. Python</w:t>
       </w:r>
       <w:r>
-        <w:t xml:space="preserve"> is also very popular and has got documentation and SOCIETY?</w:t>
+        <w:t xml:space="preserve"> is also very popular and has got documentation and </w:t>
+      </w:r>
+      <w:r>
+        <w:t>there is many tutorials and snippets available in the Internet.</w:t>
       </w:r>
     </w:p>
     <w:p/>
@@ -3875,7 +3765,10 @@
         <w:t xml:space="preserve">Other languages that </w:t>
       </w:r>
       <w:r>
-        <w:t>I took into account</w:t>
+        <w:t>were</w:t>
+      </w:r>
+      <w:r>
+        <w:t xml:space="preserve"> took into account</w:t>
       </w:r>
       <w:r>
         <w:t xml:space="preserve"> are</w:t>
@@ -3984,6 +3877,50 @@
     </w:p>
     <w:p/>
     <w:p>
+      <w:proofErr w:type="gramStart"/>
+      <w:r>
+        <w:t>Moreover</w:t>
+      </w:r>
+      <w:proofErr w:type="gramEnd"/>
+      <w:r>
+        <w:t xml:space="preserve"> choosing Python is a good opportunity to develop skills that are used in the industry and </w:t>
+      </w:r>
+      <w:r>
+        <w:rPr>
+          <w:rFonts w:ascii="Tahoma" w:hAnsi="Tahoma" w:cs="Tahoma"/>
+          <w:color w:val="222222"/>
+          <w:sz w:val="20"/>
+          <w:szCs w:val="20"/>
+          <w:shd w:val="clear" w:color="auto" w:fill="F5F5F5"/>
+        </w:rPr>
+        <w:t>meet the </w:t>
+      </w:r>
+      <w:hyperlink r:id="rId9" w:history="1">
+        <w:r>
+          <w:rPr>
+            <w:rStyle w:val="Uwydatnienie"/>
+            <w:rFonts w:ascii="Tahoma" w:hAnsi="Tahoma" w:cs="Tahoma"/>
+            <w:i w:val="0"/>
+            <w:iCs w:val="0"/>
+            <w:color w:val="222222"/>
+            <w:sz w:val="20"/>
+            <w:szCs w:val="20"/>
+            <w:shd w:val="clear" w:color="auto" w:fill="FFFFB9"/>
+          </w:rPr>
+          <w:t>needs of the labour market</w:t>
+        </w:r>
+      </w:hyperlink>
+      <w:r>
+        <w:t xml:space="preserve">. </w:t>
+      </w:r>
+    </w:p>
+    <w:p>
+      <w:r>
+        <w:t>In the project was used the most recent Python version what is 3.6.</w:t>
+      </w:r>
+    </w:p>
+    <w:p/>
+    <w:p>
       <w:r>
         <w:t>2.1.1.2 Libraries</w:t>
       </w:r>
@@ -3991,23 +3928,35 @@
     <w:p/>
     <w:p>
       <w:r>
-        <w:t xml:space="preserve">To do a language processing I used </w:t>
+        <w:t>To do a language processing</w:t>
+      </w:r>
+      <w:r>
+        <w:t>, firstly was</w:t>
+      </w:r>
+      <w:r>
+        <w:t xml:space="preserve"> used </w:t>
       </w:r>
       <w:proofErr w:type="spellStart"/>
       <w:r>
-        <w:t>firslty</w:t>
+        <w:t>Textblob</w:t>
       </w:r>
       <w:proofErr w:type="spellEnd"/>
       <w:r>
-        <w:t xml:space="preserve"> a </w:t>
+        <w:t xml:space="preserve"> </w:t>
       </w:r>
       <w:proofErr w:type="spellStart"/>
       <w:r>
-        <w:t>Textblob</w:t>
+        <w:t>librarty</w:t>
       </w:r>
       <w:proofErr w:type="spellEnd"/>
       <w:r>
-        <w:t xml:space="preserve"> that is </w:t>
+        <w:t xml:space="preserve"> </w:t>
+      </w:r>
+      <w:r>
+        <w:t xml:space="preserve">which </w:t>
+      </w:r>
+      <w:r>
+        <w:t xml:space="preserve">is </w:t>
       </w:r>
       <w:proofErr w:type="spellStart"/>
       <w:r>
@@ -4015,15 +3964,49 @@
       </w:r>
       <w:proofErr w:type="spellEnd"/>
       <w:r>
-        <w:t xml:space="preserve"> on top of NLTK but it very poorly documented and NIE DAWAL TKAIEJ </w:t>
+        <w:t xml:space="preserve"> on top of NLTK but </w:t>
       </w:r>
       <w:proofErr w:type="spellStart"/>
       <w:r>
-        <w:t>swobody</w:t>
+        <w:t>unfornatelly</w:t>
       </w:r>
       <w:proofErr w:type="spellEnd"/>
       <w:r>
-        <w:t xml:space="preserve"> so I had to move into NLTK.</w:t>
+        <w:t xml:space="preserve"> due to the </w:t>
+      </w:r>
+      <w:r>
+        <w:t xml:space="preserve">poor </w:t>
+      </w:r>
+      <w:proofErr w:type="spellStart"/>
+      <w:r>
+        <w:t>documen</w:t>
+      </w:r>
+      <w:r>
+        <w:t>ion</w:t>
+      </w:r>
+      <w:proofErr w:type="spellEnd"/>
+      <w:r>
+        <w:t xml:space="preserve"> and </w:t>
+      </w:r>
+      <w:r>
+        <w:t>lack of its capabilities</w:t>
+      </w:r>
+      <w:r>
+        <w:t xml:space="preserve"> </w:t>
+      </w:r>
+      <w:r>
+        <w:t xml:space="preserve">there was made a </w:t>
+      </w:r>
+      <w:proofErr w:type="spellStart"/>
+      <w:r>
+        <w:t>deicision</w:t>
+      </w:r>
+      <w:proofErr w:type="spellEnd"/>
+      <w:r>
+        <w:t xml:space="preserve"> to </w:t>
+      </w:r>
+      <w:r>
+        <w:t>move into NLTK.</w:t>
       </w:r>
     </w:p>
     <w:p>
@@ -4036,7 +4019,13 @@
       </w:r>
       <w:proofErr w:type="spellEnd"/>
       <w:r>
-        <w:t xml:space="preserve"> which predicts market changes I used </w:t>
+        <w:t xml:space="preserve"> which predicts market changes </w:t>
+      </w:r>
+      <w:r>
+        <w:t xml:space="preserve">there was </w:t>
+      </w:r>
+      <w:r>
+        <w:t xml:space="preserve">used </w:t>
       </w:r>
       <w:proofErr w:type="spellStart"/>
       <w:r>
@@ -4044,7 +4033,13 @@
       </w:r>
       <w:proofErr w:type="spellEnd"/>
       <w:r>
-        <w:t xml:space="preserve">-learn. I find this library very easy to use. It has got good documentation with many examples and there is also many topics about it on sites such as </w:t>
+        <w:t>-learn</w:t>
+      </w:r>
+      <w:r>
+        <w:t xml:space="preserve">. </w:t>
+      </w:r>
+      <w:r>
+        <w:t xml:space="preserve">It has got good documentation with many examples and there is also many topics about it on sites such as </w:t>
       </w:r>
       <w:proofErr w:type="spellStart"/>
       <w:r>
@@ -4052,7 +4047,7 @@
       </w:r>
       <w:proofErr w:type="spellEnd"/>
       <w:r>
-        <w:t xml:space="preserve"> so BLBLALB</w:t>
+        <w:t>.</w:t>
       </w:r>
     </w:p>
     <w:p>
@@ -4085,7 +4080,11 @@
       </w:r>
       <w:proofErr w:type="spellEnd"/>
       <w:r>
-        <w:t xml:space="preserve"> library using wrappers </w:t>
+        <w:t xml:space="preserve"> </w:t>
+      </w:r>
+      <w:r>
+        <w:lastRenderedPageBreak/>
+        <w:t xml:space="preserve">library using wrappers </w:t>
       </w:r>
       <w:r>
         <w:rPr>
@@ -4117,127 +4116,152 @@
     <w:p/>
     <w:p>
       <w:r>
-        <w:t xml:space="preserve">The web interface of the program is very simple so I </w:t>
+        <w:t xml:space="preserve">The web interface of the program is very simple so I chose Flask. It is a </w:t>
+      </w:r>
+      <w:r>
+        <w:t>micro web framework</w:t>
+      </w:r>
+      <w:r>
+        <w:t xml:space="preserve"> using Jinja2 template engine. It allows to create simple pages in very easy way. I did not use Django because it is rather better for more complex webpages. Pyramid is also good for creating simple webpages but is much less popular, what makes it harder to find some solutions ETC in the Internet.</w:t>
+      </w:r>
+    </w:p>
+    <w:p/>
+    <w:p>
+      <w:r>
+        <w:t xml:space="preserve">I also used </w:t>
       </w:r>
       <w:proofErr w:type="spellStart"/>
       <w:r>
-        <w:t>chosen</w:t>
+        <w:t>M</w:t>
+      </w:r>
+      <w:r>
+        <w:t>lx</w:t>
+      </w:r>
+      <w:r>
+        <w:t>tend</w:t>
       </w:r>
       <w:proofErr w:type="spellEnd"/>
       <w:r>
-        <w:t xml:space="preserve"> Flask. It is a </w:t>
-      </w:r>
-      <w:r>
-        <w:t>micro web framework</w:t>
-      </w:r>
-      <w:r>
-        <w:t xml:space="preserve"> using Jinja2 template engine. It allows to create simple pages in very easy way. I did not use Django because it is rather better for more complex webpages. Pyramid is also good for creating simple webpages but is much less popular, what makes it harder to find some solutions ETC in the Internet.</w:t>
+        <w:t xml:space="preserve"> library to sue </w:t>
+      </w:r>
+      <w:proofErr w:type="spellStart"/>
+      <w:r>
+        <w:t>Apriori</w:t>
+      </w:r>
+      <w:proofErr w:type="spellEnd"/>
+      <w:r>
+        <w:t xml:space="preserve"> algorithm, Nose to do </w:t>
+      </w:r>
+      <w:proofErr w:type="spellStart"/>
+      <w:r>
+        <w:t>unittests</w:t>
+      </w:r>
+      <w:proofErr w:type="spellEnd"/>
+      <w:r>
+        <w:t xml:space="preserve"> and Flask-</w:t>
+      </w:r>
+      <w:proofErr w:type="spellStart"/>
+      <w:r>
+        <w:t>SQLAlchemy</w:t>
+      </w:r>
+      <w:proofErr w:type="spellEnd"/>
+      <w:r>
+        <w:t xml:space="preserve"> to quickly create a simple database in Flask.</w:t>
       </w:r>
     </w:p>
     <w:p/>
     <w:p>
       <w:r>
-        <w:t xml:space="preserve">I also used </w:t>
+        <w:t xml:space="preserve">To do data processing I also used Pandas and </w:t>
       </w:r>
       <w:proofErr w:type="spellStart"/>
       <w:r>
-        <w:t>M</w:t>
-      </w:r>
-      <w:r>
-        <w:t>lx</w:t>
-      </w:r>
-      <w:r>
-        <w:t>tend</w:t>
+        <w:t>NumPy</w:t>
       </w:r>
       <w:proofErr w:type="spellEnd"/>
       <w:r>
-        <w:t xml:space="preserve"> library to sue </w:t>
+        <w:t xml:space="preserve"> which are the most popular Python libraries providing …BLLBLB</w:t>
+      </w:r>
+    </w:p>
+    <w:p/>
+    <w:p>
+      <w:r>
+        <w:t>T</w:t>
+      </w:r>
+      <w:r>
+        <w:t xml:space="preserve">o scrap tweets from Twitter API I used a </w:t>
       </w:r>
       <w:proofErr w:type="spellStart"/>
       <w:r>
-        <w:t>Apriori</w:t>
+        <w:t>Tweepy</w:t>
       </w:r>
       <w:proofErr w:type="spellEnd"/>
       <w:r>
-        <w:t xml:space="preserve"> algorithm, Nose to do </w:t>
+        <w:t xml:space="preserve"> library which is the most popular and very simple. </w:t>
+      </w:r>
+    </w:p>
+    <w:p>
+      <w:pPr>
+        <w:pStyle w:val="Nagwek2"/>
+      </w:pPr>
+      <w:bookmarkStart w:id="13" w:name="_Toc222978598"/>
+      <w:bookmarkStart w:id="14" w:name="_Toc476088419"/>
+      <w:r>
+        <w:t>Detailed Design</w:t>
+      </w:r>
+      <w:bookmarkEnd w:id="13"/>
+      <w:bookmarkEnd w:id="14"/>
+      <w:r>
+        <w:t xml:space="preserve"> </w:t>
+      </w:r>
+    </w:p>
+    <w:p/>
+    <w:p>
+      <w:r>
+        <w:t>The</w:t>
+      </w:r>
+      <w:r>
+        <w:t xml:space="preserve"> project </w:t>
+      </w:r>
+      <w:r>
+        <w:t xml:space="preserve">can be </w:t>
+      </w:r>
+      <w:r>
+        <w:t>split into</w:t>
+      </w:r>
+      <w:r>
+        <w:t xml:space="preserve"> main</w:t>
+      </w:r>
+      <w:r>
+        <w:t xml:space="preserve"> two parts: market </w:t>
       </w:r>
       <w:proofErr w:type="spellStart"/>
       <w:r>
-        <w:t>unittests</w:t>
+        <w:t>analisys</w:t>
       </w:r>
       <w:proofErr w:type="spellEnd"/>
       <w:r>
-        <w:t xml:space="preserve"> and Flask-</w:t>
-      </w:r>
-      <w:proofErr w:type="spellStart"/>
-      <w:r>
-        <w:t>SQLAlchemy</w:t>
-      </w:r>
-      <w:proofErr w:type="spellEnd"/>
-      <w:r>
-        <w:t xml:space="preserve"> to quickly create a simple database in Flask.</w:t>
-      </w:r>
-    </w:p>
-    <w:p>
-      <w:r>
-        <w:t xml:space="preserve">To do data processing I also used Pandas and </w:t>
-      </w:r>
-      <w:proofErr w:type="spellStart"/>
-      <w:r>
-        <w:t>NumPy</w:t>
-      </w:r>
-      <w:proofErr w:type="spellEnd"/>
-      <w:r>
-        <w:t xml:space="preserve"> which are the most popular Python libraries providing …BLLBLB</w:t>
-      </w:r>
-    </w:p>
-    <w:p/>
-    <w:p>
-      <w:r>
-        <w:t>T</w:t>
-      </w:r>
-      <w:r>
-        <w:t xml:space="preserve">o scrap tweets from Twitter API I used a </w:t>
-      </w:r>
-      <w:proofErr w:type="spellStart"/>
-      <w:r>
-        <w:t>Tweepy</w:t>
-      </w:r>
-      <w:proofErr w:type="spellEnd"/>
-      <w:r>
-        <w:t xml:space="preserve"> library which is the most popular and very simple. </w:t>
-      </w:r>
-    </w:p>
-    <w:p>
-      <w:pPr>
-        <w:pStyle w:val="Nagwek2"/>
-      </w:pPr>
-      <w:bookmarkStart w:id="14" w:name="_Toc222978598"/>
-      <w:bookmarkStart w:id="15" w:name="_Toc476088419"/>
-      <w:r>
-        <w:t>Detailed Design</w:t>
-      </w:r>
-      <w:bookmarkEnd w:id="14"/>
-      <w:bookmarkEnd w:id="15"/>
-      <w:r>
-        <w:t xml:space="preserve"> </w:t>
-      </w:r>
-    </w:p>
-    <w:p/>
-    <w:p>
-      <w:r>
-        <w:t>The project was designed in Object-oriented way??? And most of the functionalities ZXX in classes</w:t>
-      </w:r>
-      <w:r>
-        <w:t xml:space="preserve">. Because the project can be split into two parts: market </w:t>
-      </w:r>
-      <w:proofErr w:type="spellStart"/>
-      <w:r>
-        <w:t>analisys</w:t>
-      </w:r>
-      <w:proofErr w:type="spellEnd"/>
-      <w:r>
-        <w:t xml:space="preserve"> and web interface I split the project into modules:</w:t>
+        <w:t xml:space="preserve"> and web interface</w:t>
+      </w:r>
+      <w:r>
+        <w:t xml:space="preserve">. </w:t>
+      </w:r>
+      <w:proofErr w:type="gramStart"/>
+      <w:r>
+        <w:t>Therefore</w:t>
+      </w:r>
+      <w:proofErr w:type="gramEnd"/>
+      <w:r>
+        <w:t xml:space="preserve"> it was </w:t>
+      </w:r>
+      <w:r>
+        <w:t>split the into</w:t>
+      </w:r>
+      <w:r>
+        <w:t xml:space="preserve"> three packages separating project concerns</w:t>
+      </w:r>
+      <w:r>
+        <w:t>:</w:t>
       </w:r>
     </w:p>
     <w:p/>
@@ -4250,7 +4274,10 @@
         </w:numPr>
       </w:pPr>
       <w:r>
-        <w:t>Markets module</w:t>
+        <w:t xml:space="preserve">Markets </w:t>
+      </w:r>
+      <w:r>
+        <w:t>package</w:t>
       </w:r>
     </w:p>
     <w:p>
@@ -4262,10 +4289,10 @@
         </w:numPr>
       </w:pPr>
       <w:r>
-        <w:t>Webpage Module</w:t>
-      </w:r>
-      <w:r>
-        <w:t xml:space="preserve"> </w:t>
+        <w:t xml:space="preserve">Webpage </w:t>
+      </w:r>
+      <w:r>
+        <w:t>package</w:t>
       </w:r>
     </w:p>
     <w:p>
@@ -4277,354 +4304,497 @@
         </w:numPr>
       </w:pPr>
       <w:r>
-        <w:t>Tests Module</w:t>
+        <w:t xml:space="preserve">Tests </w:t>
+      </w:r>
+      <w:r>
+        <w:t>package</w:t>
       </w:r>
     </w:p>
     <w:p/>
     <w:p>
-      <w:r>
-        <w:t>2.2.1 Markets module</w:t>
+      <w:pPr>
+        <w:rPr>
+          <w:b/>
+        </w:rPr>
+      </w:pPr>
+      <w:r>
+        <w:rPr>
+          <w:b/>
+        </w:rPr>
+        <w:t xml:space="preserve">2.2.1 Markets </w:t>
+      </w:r>
+      <w:r>
+        <w:rPr>
+          <w:b/>
+        </w:rPr>
+        <w:t>package</w:t>
       </w:r>
     </w:p>
     <w:p/>
     <w:p>
+      <w:r>
+        <w:t xml:space="preserve">All the code in “markets” package was split into modules that </w:t>
+      </w:r>
+      <w:r>
+        <w:t>group together</w:t>
+      </w:r>
+      <w:r>
+        <w:t xml:space="preserve"> logically related code.</w:t>
+      </w:r>
+    </w:p>
+    <w:p>
+      <w:pPr>
+        <w:rPr>
+          <w:color w:val="FF0000"/>
+          <w:lang w:val="pl-PL"/>
+        </w:rPr>
+      </w:pPr>
+      <w:r>
+        <w:rPr>
+          <w:color w:val="FF0000"/>
+          <w:lang w:val="pl-PL"/>
+        </w:rPr>
+        <w:t>DODAC ZE PYTHON TO NIE TYLKO OOP I TO BARDZIEJ TPYOWE DLA PYTHONA</w:t>
+      </w:r>
+    </w:p>
+    <w:p>
+      <w:pPr>
+        <w:rPr>
+          <w:lang w:val="pl-PL"/>
+        </w:rPr>
+      </w:pPr>
+    </w:p>
+    <w:p>
+      <w:r>
+        <w:rPr>
+          <w:b/>
+        </w:rPr>
+        <w:t xml:space="preserve">Dataset </w:t>
+      </w:r>
+      <w:r>
+        <w:t xml:space="preserve">– a module with a </w:t>
+      </w:r>
       <w:proofErr w:type="spellStart"/>
       <w:r>
-        <w:t>TweeterScrapper</w:t>
+        <w:t>TweetsDataSet</w:t>
       </w:r>
       <w:proofErr w:type="spellEnd"/>
       <w:r>
-        <w:t xml:space="preserve"> – a class used to scrap tweets from Tweeter.</w:t>
+        <w:t xml:space="preserve"> class that wraps a pandas </w:t>
+      </w:r>
+      <w:proofErr w:type="spellStart"/>
+      <w:r>
+        <w:t>Dataframe</w:t>
+      </w:r>
+      <w:proofErr w:type="spellEnd"/>
+      <w:r>
+        <w:t xml:space="preserve"> and </w:t>
+      </w:r>
+      <w:r>
+        <w:t>represents</w:t>
+      </w:r>
+      <w:r>
+        <w:t xml:space="preserve"> a set of tweets with their features, sentiment</w:t>
+      </w:r>
+      <w:r>
+        <w:t>s</w:t>
+      </w:r>
+      <w:r>
+        <w:t xml:space="preserve"> and market </w:t>
+      </w:r>
+      <w:r>
+        <w:t>a</w:t>
+      </w:r>
+      <w:r>
+        <w:t>f</w:t>
+      </w:r>
+      <w:r>
+        <w:t>f</w:t>
+      </w:r>
+      <w:r>
+        <w:t>ect</w:t>
+      </w:r>
+      <w:r>
+        <w:t>s</w:t>
+      </w:r>
+      <w:r>
+        <w:t>.</w:t>
+      </w:r>
+    </w:p>
+    <w:p>
+      <w:pPr>
+        <w:rPr>
+          <w:b/>
+        </w:rPr>
+      </w:pPr>
+    </w:p>
+    <w:p>
+      <w:r>
+        <w:rPr>
+          <w:b/>
+        </w:rPr>
+        <w:t>Tweeter</w:t>
+      </w:r>
+      <w:r>
+        <w:rPr>
+          <w:b/>
+        </w:rPr>
+        <w:t xml:space="preserve"> S</w:t>
+      </w:r>
+      <w:r>
+        <w:rPr>
+          <w:b/>
+        </w:rPr>
+        <w:t>crapp</w:t>
+      </w:r>
+      <w:r>
+        <w:rPr>
+          <w:b/>
+        </w:rPr>
+        <w:t>ing</w:t>
+      </w:r>
+      <w:r>
+        <w:t xml:space="preserve"> – a </w:t>
+      </w:r>
+      <w:r>
+        <w:t>module</w:t>
+      </w:r>
+      <w:r>
+        <w:t xml:space="preserve"> used to scrap tweets from Tweeter.</w:t>
+      </w:r>
+    </w:p>
+    <w:p>
+      <w:pPr>
+        <w:rPr>
+          <w:b/>
+        </w:rPr>
+      </w:pPr>
+    </w:p>
+    <w:p>
+      <w:r>
+        <w:rPr>
+          <w:b/>
+        </w:rPr>
+        <w:t>Phrases Extraction</w:t>
+      </w:r>
+      <w:r>
+        <w:t xml:space="preserve"> – contains a </w:t>
+      </w:r>
+      <w:proofErr w:type="spellStart"/>
+      <w:r>
+        <w:t>PhrasesExtractor</w:t>
+      </w:r>
+      <w:proofErr w:type="spellEnd"/>
+      <w:r>
+        <w:t xml:space="preserve"> class which builds a vocabulary of the XXX phrases and words ZZZ from set of texts and then extracts those features from </w:t>
+      </w:r>
+      <w:proofErr w:type="spellStart"/>
+      <w:r>
+        <w:t>POJEDYSCzych</w:t>
+      </w:r>
+      <w:proofErr w:type="spellEnd"/>
+      <w:r>
+        <w:t xml:space="preserve"> tweets.</w:t>
       </w:r>
     </w:p>
     <w:p/>
     <w:p>
+      <w:r>
+        <w:rPr>
+          <w:b/>
+        </w:rPr>
+        <w:t>Sentiment Analysis</w:t>
+      </w:r>
+      <w:r>
+        <w:t xml:space="preserve"> – module containing a class responsible for tweets sentiment analysis. It wraps </w:t>
+      </w:r>
       <w:proofErr w:type="spellStart"/>
       <w:r>
-        <w:lastRenderedPageBreak/>
-        <w:t>FeatureExtractor</w:t>
+        <w:t>NaiveBayesClassifier</w:t>
       </w:r>
       <w:proofErr w:type="spellEnd"/>
       <w:r>
+        <w:t xml:space="preserve"> from NLTK library and uses a </w:t>
+      </w:r>
+      <w:proofErr w:type="spellStart"/>
+      <w:r>
+        <w:t>PhrasesExtractor</w:t>
+      </w:r>
+      <w:proofErr w:type="spellEnd"/>
+      <w:r>
+        <w:t xml:space="preserve"> to extract features from tweets which are then used to train a model or predict a value of the particular tweet. XXX was wrapped in a class because it is more convenient to load and save the Analyser and test it.</w:t>
+      </w:r>
+    </w:p>
+    <w:p>
+      <w:pPr>
+        <w:rPr>
+          <w:b/>
+        </w:rPr>
+      </w:pPr>
+    </w:p>
+    <w:p>
+      <w:r>
+        <w:rPr>
+          <w:b/>
+        </w:rPr>
+        <w:t>Tweets Features Extraction</w:t>
+      </w:r>
+      <w:r>
+        <w:t xml:space="preserve"> – contains all the functions used to extract features from the tweet such as sentiment and phrases/words in the tweet. T</w:t>
+      </w:r>
+      <w:r>
+        <w:t xml:space="preserve">o gather </w:t>
+      </w:r>
+      <w:r>
+        <w:t xml:space="preserve">those </w:t>
+      </w:r>
+      <w:proofErr w:type="spellStart"/>
+      <w:r>
+        <w:t>information</w:t>
+      </w:r>
+      <w:r>
+        <w:t>s</w:t>
+      </w:r>
+      <w:proofErr w:type="spellEnd"/>
+      <w:r>
+        <w:t xml:space="preserve"> uses </w:t>
+      </w:r>
+      <w:proofErr w:type="spellStart"/>
+      <w:r>
+        <w:t>SentimentAnalyser</w:t>
+      </w:r>
+      <w:proofErr w:type="spellEnd"/>
+      <w:r>
+        <w:t xml:space="preserve"> and </w:t>
+      </w:r>
+      <w:proofErr w:type="spellStart"/>
+      <w:r>
+        <w:t>PhrasesExtractor</w:t>
+      </w:r>
+      <w:proofErr w:type="spellEnd"/>
+      <w:r>
+        <w:t xml:space="preserve"> objects.</w:t>
+      </w:r>
+    </w:p>
+    <w:p/>
+    <w:p>
+      <w:proofErr w:type="spellStart"/>
+      <w:r>
+        <w:t>FeatureSelect</w:t>
+      </w:r>
+      <w:r>
+        <w:t>ion</w:t>
+      </w:r>
+      <w:proofErr w:type="spellEnd"/>
+      <w:r>
+        <w:t xml:space="preserve"> –</w:t>
+      </w:r>
+      <w:r>
+        <w:t xml:space="preserve"> module containing functions responsible for selecting the most significative sets of features to obtain the best accuracy.</w:t>
+      </w:r>
+    </w:p>
+    <w:p/>
+    <w:p>
+      <w:r>
+        <w:rPr>
+          <w:b/>
+        </w:rPr>
+        <w:t>Currency Analysis</w:t>
+      </w:r>
+      <w:r>
+        <w:t xml:space="preserve"> – a </w:t>
+      </w:r>
+      <w:r>
+        <w:t xml:space="preserve">main module that connects all the functionalities. There is a </w:t>
+      </w:r>
+      <w:proofErr w:type="spellStart"/>
+      <w:r>
+        <w:t>CurrencyAnalyser</w:t>
+      </w:r>
+      <w:proofErr w:type="spellEnd"/>
+      <w:r>
+        <w:t xml:space="preserve"> class that is used to analyse a CSV file of stock prices and provide</w:t>
+      </w:r>
+      <w:r>
+        <w:t xml:space="preserve"> results of this analys</w:t>
+      </w:r>
+      <w:r>
+        <w:t>is</w:t>
+      </w:r>
+      <w:r>
+        <w:t xml:space="preserve"> such as </w:t>
+      </w:r>
+      <w:proofErr w:type="spellStart"/>
+      <w:r>
+        <w:t>assosiation</w:t>
+      </w:r>
+      <w:proofErr w:type="spellEnd"/>
+      <w:r>
+        <w:t xml:space="preserve"> rules, model to predict markets or the most coefficient features.</w:t>
+      </w:r>
+      <w:r>
+        <w:t xml:space="preserve"> </w:t>
+      </w:r>
+      <w:r>
+        <w:t>It holds the functionality of reading files and saving the results.</w:t>
+      </w:r>
+    </w:p>
+    <w:p/>
+    <w:p>
+      <w:r>
+        <w:rPr>
+          <w:b/>
+        </w:rPr>
+        <w:t>Association</w:t>
+      </w:r>
+      <w:r>
         <w:t xml:space="preserve"> – </w:t>
       </w:r>
       <w:r>
-        <w:t xml:space="preserve">a </w:t>
-      </w:r>
-      <w:r>
-        <w:t xml:space="preserve">class responsible for extracting features from tweets. Features are phrases and words that are important for the </w:t>
+        <w:t>a module holding all the code that is responsible for reading stock prices from files and merging then with tweets datasets.</w:t>
+      </w:r>
+    </w:p>
+    <w:p/>
+    <w:p>
+      <w:r>
+        <w:rPr>
+          <w:b/>
+        </w:rPr>
+        <w:t>Market</w:t>
+      </w:r>
+      <w:r>
+        <w:t xml:space="preserve"> </w:t>
+      </w:r>
+      <w:r>
+        <w:rPr>
+          <w:b/>
+        </w:rPr>
+        <w:t>Predicting</w:t>
+      </w:r>
+      <w:r>
+        <w:t>–</w:t>
+      </w:r>
+      <w:r>
+        <w:t xml:space="preserve"> contains all the code that is responsible for </w:t>
       </w:r>
       <w:proofErr w:type="spellStart"/>
       <w:r>
-        <w:t>analisys</w:t>
+        <w:t>trainig</w:t>
       </w:r>
       <w:proofErr w:type="spellEnd"/>
       <w:r>
-        <w:t>. To extract features, an object of this class must have set features by the user or has to build the vocabulary from a dataset.</w:t>
+        <w:t xml:space="preserve"> a classifier that predicts stock changes. Contains 3 classes: Classifier representing a classifier model (</w:t>
+      </w:r>
+      <w:proofErr w:type="spellStart"/>
+      <w:r>
+        <w:t>MultinomialNB</w:t>
+      </w:r>
+      <w:proofErr w:type="spellEnd"/>
+      <w:r>
+        <w:t xml:space="preserve"> by default) and wrapping all its functionality, </w:t>
+      </w:r>
+      <w:proofErr w:type="spellStart"/>
+      <w:r>
+        <w:t>AnalysResult</w:t>
+      </w:r>
+      <w:proofErr w:type="spellEnd"/>
+      <w:r>
+        <w:t xml:space="preserve"> that represent a result of a single tweet analysis, </w:t>
+      </w:r>
+      <w:proofErr w:type="spellStart"/>
+      <w:r>
+        <w:t>MarketPredictingModel</w:t>
+      </w:r>
+      <w:proofErr w:type="spellEnd"/>
+      <w:r>
+        <w:t xml:space="preserve"> that contains two Classifier objects and decides which one to use to do a prediction.</w:t>
       </w:r>
     </w:p>
     <w:p/>
     <w:p>
+      <w:r>
+        <w:rPr>
+          <w:b/>
+        </w:rPr>
+        <w:t>Rules</w:t>
+      </w:r>
+      <w:r>
+        <w:t xml:space="preserve"> – contains functions used to do association rules learning.</w:t>
+      </w:r>
+    </w:p>
+    <w:p/>
+    <w:p>
+      <w:r>
+        <w:t xml:space="preserve">The markets module has got also a “data” </w:t>
+      </w:r>
+      <w:r>
+        <w:t>and “</w:t>
+      </w:r>
       <w:proofErr w:type="spellStart"/>
       <w:r>
-        <w:t>SentimentAnalyser</w:t>
+        <w:t>pickled_models</w:t>
       </w:r>
       <w:proofErr w:type="spellEnd"/>
       <w:r>
-        <w:t xml:space="preserve"> – </w:t>
-      </w:r>
-      <w:r>
-        <w:t xml:space="preserve">a </w:t>
-      </w:r>
-      <w:r>
-        <w:t xml:space="preserve">class responsible for tweets sentiment analysis. It wraps </w:t>
+        <w:t xml:space="preserve">” </w:t>
       </w:r>
       <w:proofErr w:type="spellStart"/>
       <w:r>
-        <w:t>NaiveBayesClassifier</w:t>
+        <w:t>direcotr</w:t>
+      </w:r>
+      <w:r>
+        <w:t>ies</w:t>
       </w:r>
       <w:proofErr w:type="spellEnd"/>
       <w:r>
-        <w:t xml:space="preserve"> from NLTK library and uses a </w:t>
+        <w:t>. “data” folder</w:t>
+      </w:r>
+      <w:r>
+        <w:t xml:space="preserve"> stores all data used to do analysis such as a list of </w:t>
       </w:r>
       <w:proofErr w:type="spellStart"/>
       <w:r>
-        <w:t>FeatureExtractor</w:t>
+        <w:t>stopwords</w:t>
       </w:r>
       <w:proofErr w:type="spellEnd"/>
       <w:r>
-        <w:t xml:space="preserve"> to extract features from tweets which are then used to train a model or predict a value of the particular tweet.</w:t>
-      </w:r>
-    </w:p>
-    <w:p/>
-    <w:p>
+        <w:t>, scrapped tweets and CSV files generated by the application.</w:t>
+      </w:r>
+      <w:r>
+        <w:t xml:space="preserve"> </w:t>
+      </w:r>
+      <w:r>
+        <w:t>“</w:t>
+      </w:r>
       <w:proofErr w:type="spellStart"/>
       <w:r>
-        <w:t>FeatureSelector</w:t>
+        <w:t>pickled_models</w:t>
       </w:r>
       <w:proofErr w:type="spellEnd"/>
       <w:r>
-        <w:t xml:space="preserve"> – a</w:t>
-      </w:r>
-      <w:r>
-        <w:t xml:space="preserve"> small</w:t>
-      </w:r>
-      <w:r>
-        <w:t xml:space="preserve"> class used to do feature selection using </w:t>
-      </w:r>
-      <w:proofErr w:type="spellStart"/>
-      <w:r>
-        <w:t>MultinomialNB</w:t>
-      </w:r>
-      <w:proofErr w:type="spellEnd"/>
-      <w:r>
-        <w:t xml:space="preserve"> </w:t>
-      </w:r>
-      <w:proofErr w:type="gramStart"/>
-      <w:r>
-        <w:t>and  RFECV</w:t>
-      </w:r>
-      <w:proofErr w:type="gramEnd"/>
-      <w:r>
-        <w:t xml:space="preserve"> from </w:t>
-      </w:r>
-      <w:proofErr w:type="spellStart"/>
-      <w:r>
-        <w:t>Scikit</w:t>
-      </w:r>
-      <w:proofErr w:type="spellEnd"/>
-      <w:r>
-        <w:t>-learn.  It ranks features and selects user-defined k number of features.</w:t>
-      </w:r>
-    </w:p>
-    <w:p/>
-    <w:p>
-      <w:proofErr w:type="spellStart"/>
-      <w:r>
-        <w:t>CurrencyAnalyser</w:t>
-      </w:r>
-      <w:proofErr w:type="spellEnd"/>
-      <w:r>
-        <w:t xml:space="preserve"> – a class that wraps </w:t>
-      </w:r>
-      <w:proofErr w:type="spellStart"/>
-      <w:r>
-        <w:t>wraps</w:t>
-      </w:r>
-      <w:proofErr w:type="spellEnd"/>
-      <w:r>
-        <w:t xml:space="preserve"> </w:t>
-      </w:r>
-      <w:proofErr w:type="spellStart"/>
-      <w:r>
-        <w:t>XXx</w:t>
-      </w:r>
-      <w:proofErr w:type="spellEnd"/>
-      <w:r>
-        <w:t xml:space="preserve"> functionality. It analyses a CSV file of stock prices and provides results of this </w:t>
-      </w:r>
-      <w:proofErr w:type="spellStart"/>
-      <w:r>
-        <w:t>analys</w:t>
-      </w:r>
-      <w:proofErr w:type="spellEnd"/>
-      <w:r>
-        <w:t xml:space="preserve"> such as </w:t>
-      </w:r>
-      <w:proofErr w:type="spellStart"/>
-      <w:r>
-        <w:t>assosiation</w:t>
-      </w:r>
-      <w:proofErr w:type="spellEnd"/>
-      <w:r>
-        <w:t xml:space="preserve"> rules, model to predict markets or the most coefficient </w:t>
-      </w:r>
-      <w:proofErr w:type="spellStart"/>
-      <w:proofErr w:type="gramStart"/>
-      <w:r>
-        <w:t>features.</w:t>
-      </w:r>
-      <w:r>
-        <w:t>It</w:t>
-      </w:r>
-      <w:proofErr w:type="spellEnd"/>
-      <w:proofErr w:type="gramEnd"/>
-      <w:r>
-        <w:t xml:space="preserve"> holds the functionality of reading files and saving the results.</w:t>
+        <w:t xml:space="preserve">” stores saved sentiment </w:t>
+      </w:r>
+      <w:r>
+        <w:t>analysis</w:t>
+      </w:r>
+      <w:r>
+        <w:t xml:space="preserve"> and market predicting models.</w:t>
       </w:r>
     </w:p>
     <w:p/>
     <w:p/>
     <w:p>
-      <w:proofErr w:type="spellStart"/>
-      <w:r>
-        <w:t>AssociationDataProcessor</w:t>
-      </w:r>
-      <w:proofErr w:type="spellEnd"/>
-      <w:r>
-        <w:t xml:space="preserve"> – a class used to </w:t>
-      </w:r>
-      <w:proofErr w:type="spellStart"/>
-      <w:r>
-        <w:t>proces</w:t>
-      </w:r>
-      <w:proofErr w:type="spellEnd"/>
-      <w:r>
-        <w:t xml:space="preserve"> a </w:t>
-      </w:r>
-      <w:proofErr w:type="spellStart"/>
-      <w:r>
-        <w:t>dataframe</w:t>
-      </w:r>
-      <w:proofErr w:type="spellEnd"/>
-      <w:r>
-        <w:t xml:space="preserve">. It removes </w:t>
-      </w:r>
-      <w:r>
-        <w:t>XXXX</w:t>
-      </w:r>
-    </w:p>
-    <w:p/>
-    <w:p>
-      <w:proofErr w:type="spellStart"/>
-      <w:r>
-        <w:t>MarketPredictingModel</w:t>
-      </w:r>
-      <w:proofErr w:type="spellEnd"/>
-      <w:r>
-        <w:t xml:space="preserve"> – a class that wraps a classifier model (</w:t>
-      </w:r>
-      <w:proofErr w:type="spellStart"/>
-      <w:r>
-        <w:t>MultinomialNB</w:t>
-      </w:r>
-      <w:proofErr w:type="spellEnd"/>
-      <w:r>
-        <w:t xml:space="preserve"> by default). It has to be trained or loaded from file to analyse a tweet and predict the market change.</w:t>
-      </w:r>
-    </w:p>
-    <w:p/>
-    <w:p>
-      <w:proofErr w:type="spellStart"/>
-      <w:r>
-        <w:t>ModelTrainer</w:t>
-      </w:r>
-      <w:proofErr w:type="spellEnd"/>
-      <w:r>
-        <w:t xml:space="preserve"> – a class used to train </w:t>
-      </w:r>
-      <w:proofErr w:type="spellStart"/>
-      <w:r>
-        <w:t>MarketPredictingModel</w:t>
-      </w:r>
-      <w:proofErr w:type="spellEnd"/>
-      <w:r>
-        <w:t xml:space="preserve"> with different features to obtain the best accuracy. It trains model many times with different seeds that are used by random number generator to produce different folds in cross validation.</w:t>
-      </w:r>
-    </w:p>
-    <w:p/>
-    <w:p>
-      <w:proofErr w:type="spellStart"/>
-      <w:r>
-        <w:t>ModelTrainingResult</w:t>
-      </w:r>
-      <w:proofErr w:type="spellEnd"/>
-      <w:r>
-        <w:t xml:space="preserve"> -  a class that holds a training result such as accuracy, base rate, used </w:t>
-      </w:r>
-      <w:proofErr w:type="spellStart"/>
-      <w:r>
-        <w:t>dataframe</w:t>
-      </w:r>
-      <w:proofErr w:type="spellEnd"/>
-      <w:r>
-        <w:t>, features and number of tweets.</w:t>
-      </w:r>
-      <w:r>
-        <w:t xml:space="preserve"> It provides </w:t>
-      </w:r>
-      <w:proofErr w:type="spellStart"/>
-      <w:r>
-        <w:t>comparision</w:t>
-      </w:r>
-      <w:proofErr w:type="spellEnd"/>
-      <w:r>
-        <w:t xml:space="preserve"> operators so that results can be compared easily in XXX way. For </w:t>
-      </w:r>
-      <w:proofErr w:type="gramStart"/>
-      <w:r>
-        <w:t>example</w:t>
-      </w:r>
-      <w:proofErr w:type="gramEnd"/>
-      <w:r>
-        <w:t xml:space="preserve"> If two results have got the same accuracy then the number of features is compared and the difference by baseline BLBLBL</w:t>
-      </w:r>
-    </w:p>
-    <w:p/>
-    <w:p>
-      <w:r>
-        <w:t xml:space="preserve">The markets module has got also a “data” </w:t>
-      </w:r>
-      <w:r>
-        <w:t>and “</w:t>
-      </w:r>
-      <w:proofErr w:type="spellStart"/>
-      <w:r>
-        <w:t>pickled_models</w:t>
-      </w:r>
-      <w:proofErr w:type="spellEnd"/>
-      <w:r>
-        <w:t xml:space="preserve">” </w:t>
-      </w:r>
-      <w:proofErr w:type="spellStart"/>
-      <w:r>
-        <w:t>direcotr</w:t>
-      </w:r>
-      <w:r>
-        <w:t>ies</w:t>
-      </w:r>
-      <w:proofErr w:type="spellEnd"/>
-      <w:r>
-        <w:t>. “data” folder</w:t>
-      </w:r>
-      <w:r>
-        <w:t xml:space="preserve"> stores all data used to do analysis such as a list of </w:t>
-      </w:r>
-      <w:proofErr w:type="spellStart"/>
-      <w:r>
-        <w:t>stopwords</w:t>
-      </w:r>
-      <w:proofErr w:type="spellEnd"/>
-      <w:r>
-        <w:t>, scrapped tweets and CSV files generated by the application.</w:t>
-      </w:r>
-      <w:r>
-        <w:t xml:space="preserve"> </w:t>
-      </w:r>
-      <w:r>
-        <w:t>“</w:t>
-      </w:r>
-      <w:proofErr w:type="spellStart"/>
-      <w:r>
-        <w:t>pickled_models</w:t>
-      </w:r>
-      <w:proofErr w:type="spellEnd"/>
-      <w:r>
-        <w:t xml:space="preserve">” stores saved sentiment </w:t>
-      </w:r>
-      <w:proofErr w:type="spellStart"/>
-      <w:r>
-        <w:t>anlisys</w:t>
-      </w:r>
-      <w:proofErr w:type="spellEnd"/>
-      <w:r>
-        <w:t xml:space="preserve"> and market predicting models.</w:t>
-      </w:r>
-    </w:p>
-    <w:p/>
-    <w:p>
-      <w:r>
-        <w:t>2.2.2 Webpage module</w:t>
+      <w:r>
+        <w:rPr>
+          <w:b/>
+        </w:rPr>
+        <w:t xml:space="preserve">2.2.2 Webpage </w:t>
+      </w:r>
+      <w:r>
+        <w:rPr>
+          <w:b/>
+        </w:rPr>
+        <w:t>package</w:t>
       </w:r>
     </w:p>
     <w:p>
@@ -4702,15 +4872,10 @@
         <w:t>.py</w:t>
       </w:r>
       <w:r>
-        <w:t xml:space="preserve"> – this is where routes are defined. It has got routes for each </w:t>
-      </w:r>
-      <w:proofErr w:type="spellStart"/>
-      <w:r>
-        <w:t>curriency</w:t>
-      </w:r>
-      <w:proofErr w:type="spellEnd"/>
-      <w:r>
-        <w:t xml:space="preserve"> BLBLA</w:t>
+        <w:t xml:space="preserve"> – this is where routes are defined. It </w:t>
+      </w:r>
+      <w:r>
+        <w:t>defines routes for each currency and gathers data that is send to the templates and presented.</w:t>
       </w:r>
     </w:p>
     <w:p>
@@ -4765,7 +4930,6 @@
       </w:pPr>
       <w:proofErr w:type="spellStart"/>
       <w:r>
-        <w:lastRenderedPageBreak/>
         <w:t>Currencies.db</w:t>
       </w:r>
       <w:proofErr w:type="spellEnd"/>
@@ -4785,82 +4949,134 @@
         <w:t>.</w:t>
       </w:r>
     </w:p>
-    <w:p>
-      <w:pPr>
-        <w:ind w:left="360"/>
-      </w:pPr>
+    <w:p/>
+    <w:p>
+      <w:pPr>
+        <w:rPr>
+          <w:b/>
+        </w:rPr>
+      </w:pPr>
+      <w:r>
+        <w:rPr>
+          <w:b/>
+        </w:rPr>
+        <w:t>2.2.3 Others</w:t>
+      </w:r>
+    </w:p>
+    <w:p/>
+    <w:p>
+      <w:r>
+        <w:t>Apart</w:t>
+      </w:r>
+      <w:r>
+        <w:t xml:space="preserve"> </w:t>
+      </w:r>
+      <w:r>
+        <w:t>from these</w:t>
+      </w:r>
+      <w:r>
+        <w:t xml:space="preserve"> 3 packages there is few more files typical for a Flask project:</w:t>
+      </w:r>
+    </w:p>
+    <w:p/>
+    <w:p>
+      <w:pPr>
+        <w:pStyle w:val="Akapitzlist"/>
+        <w:numPr>
+          <w:ilvl w:val="0"/>
+          <w:numId w:val="33"/>
+        </w:numPr>
+      </w:pPr>
+      <w:r>
+        <w:t xml:space="preserve">-manage.py – a script used to </w:t>
+      </w:r>
+      <w:proofErr w:type="spellStart"/>
+      <w:r>
+        <w:t>init</w:t>
+      </w:r>
+      <w:proofErr w:type="spellEnd"/>
+      <w:r>
+        <w:t>/drop database, fill database with some sample data and to run the webpage.</w:t>
+      </w:r>
+    </w:p>
+    <w:p/>
+    <w:p>
+      <w:pPr>
+        <w:pStyle w:val="Akapitzlist"/>
+        <w:numPr>
+          <w:ilvl w:val="0"/>
+          <w:numId w:val="33"/>
+        </w:numPr>
+      </w:pPr>
+      <w:r>
+        <w:t>-requirements.txt – file containing a list of packages that are used in the project and have to be installed</w:t>
+      </w:r>
+    </w:p>
+    <w:p/>
+    <w:p>
+      <w:pPr>
+        <w:pStyle w:val="Akapitzlist"/>
+        <w:numPr>
+          <w:ilvl w:val="0"/>
+          <w:numId w:val="33"/>
+        </w:numPr>
+      </w:pPr>
+      <w:r>
+        <w:t>-README – file explaining how to run the program</w:t>
+      </w:r>
     </w:p>
     <w:p>
       <w:pPr>
         <w:pStyle w:val="Nagwek2"/>
       </w:pPr>
-      <w:bookmarkStart w:id="16" w:name="_Toc222978600"/>
-      <w:bookmarkStart w:id="17" w:name="_Toc476088421"/>
-      <w:r>
-        <w:t>User Interface Design</w:t>
-      </w:r>
-      <w:bookmarkEnd w:id="16"/>
-      <w:bookmarkEnd w:id="17"/>
-      <w:r>
-        <w:t xml:space="preserve"> </w:t>
+      <w:r>
+        <w:t>Tools used to develop the project</w:t>
       </w:r>
     </w:p>
     <w:p/>
     <w:p>
       <w:pPr>
-        <w:pStyle w:val="Nagwek2"/>
-      </w:pPr>
-      <w:r>
-        <w:t>Tools used to develop the project</w:t>
-      </w:r>
-    </w:p>
-    <w:p/>
-    <w:p>
-      <w:r>
-        <w:t xml:space="preserve">For my Python IDE I chose </w:t>
-      </w:r>
-      <w:proofErr w:type="spellStart"/>
-      <w:r>
-        <w:t>PyCharm</w:t>
-      </w:r>
-      <w:proofErr w:type="spellEnd"/>
-      <w:r>
-        <w:t xml:space="preserve"> made by </w:t>
-      </w:r>
-      <w:proofErr w:type="spellStart"/>
-      <w:r>
-        <w:t>JetBrains</w:t>
-      </w:r>
-      <w:proofErr w:type="spellEnd"/>
-      <w:r>
-        <w:t xml:space="preserve"> company. I used it during my </w:t>
-      </w:r>
-      <w:proofErr w:type="spellStart"/>
-      <w:r>
-        <w:t>Industiral</w:t>
-      </w:r>
-      <w:proofErr w:type="spellEnd"/>
-      <w:r>
-        <w:t xml:space="preserve"> year and I really liked it. It has got all code </w:t>
-      </w:r>
-      <w:proofErr w:type="spellStart"/>
-      <w:r>
-        <w:t>assistace</w:t>
-      </w:r>
-      <w:proofErr w:type="spellEnd"/>
-      <w:r>
-        <w:t xml:space="preserve"> features such as </w:t>
-      </w:r>
-      <w:r>
         <w:rPr>
           <w:color w:val="222222"/>
           <w:sz w:val="21"/>
           <w:szCs w:val="21"/>
           <w:shd w:val="clear" w:color="auto" w:fill="FFFFFF"/>
         </w:rPr>
-        <w:t xml:space="preserve">syntax and error highlighting. It supports Flask projects and many file extensions such as html, </w:t>
+      </w:pPr>
+      <w:r>
+        <w:lastRenderedPageBreak/>
+        <w:t xml:space="preserve">For my Python IDE I chose </w:t>
       </w:r>
       <w:proofErr w:type="spellStart"/>
+      <w:r>
+        <w:t>PyCharm</w:t>
+      </w:r>
+      <w:proofErr w:type="spellEnd"/>
+      <w:r>
+        <w:t xml:space="preserve"> made by </w:t>
+      </w:r>
+      <w:proofErr w:type="spellStart"/>
+      <w:r>
+        <w:t>JetBrains</w:t>
+      </w:r>
+      <w:proofErr w:type="spellEnd"/>
+      <w:r>
+        <w:t xml:space="preserve"> company. I used it during my </w:t>
+      </w:r>
+      <w:proofErr w:type="spellStart"/>
+      <w:r>
+        <w:t>Industiral</w:t>
+      </w:r>
+      <w:proofErr w:type="spellEnd"/>
+      <w:r>
+        <w:t xml:space="preserve"> year and I really liked it. It has got all code </w:t>
+      </w:r>
+      <w:r>
+        <w:t>assistance</w:t>
+      </w:r>
+      <w:r>
+        <w:t xml:space="preserve"> features such as </w:t>
+      </w:r>
       <w:r>
         <w:rPr>
           <w:color w:val="222222"/>
@@ -4868,9 +5084,9 @@
           <w:szCs w:val="21"/>
           <w:shd w:val="clear" w:color="auto" w:fill="FFFFFF"/>
         </w:rPr>
-        <w:t>css</w:t>
-      </w:r>
-      <w:proofErr w:type="spellEnd"/>
+        <w:t xml:space="preserve">syntax and error highlighting. It supports Flask projects and many file extensions such as html, </w:t>
+      </w:r>
+      <w:proofErr w:type="spellStart"/>
       <w:r>
         <w:rPr>
           <w:color w:val="222222"/>
@@ -4878,9 +5094,9 @@
           <w:szCs w:val="21"/>
           <w:shd w:val="clear" w:color="auto" w:fill="FFFFFF"/>
         </w:rPr>
-        <w:t xml:space="preserve">, </w:t>
-      </w:r>
-      <w:proofErr w:type="spellStart"/>
+        <w:t>css</w:t>
+      </w:r>
+      <w:proofErr w:type="spellEnd"/>
       <w:r>
         <w:rPr>
           <w:color w:val="222222"/>
@@ -4888,9 +5104,9 @@
           <w:szCs w:val="21"/>
           <w:shd w:val="clear" w:color="auto" w:fill="FFFFFF"/>
         </w:rPr>
-        <w:t>js</w:t>
-      </w:r>
-      <w:proofErr w:type="spellEnd"/>
+        <w:t xml:space="preserve">, </w:t>
+      </w:r>
+      <w:proofErr w:type="spellStart"/>
       <w:r>
         <w:rPr>
           <w:color w:val="222222"/>
@@ -4898,60 +5114,80 @@
           <w:szCs w:val="21"/>
           <w:shd w:val="clear" w:color="auto" w:fill="FFFFFF"/>
         </w:rPr>
+        <w:t>js</w:t>
+      </w:r>
+      <w:proofErr w:type="spellEnd"/>
+      <w:r>
+        <w:rPr>
+          <w:color w:val="222222"/>
+          <w:sz w:val="21"/>
+          <w:szCs w:val="21"/>
+          <w:shd w:val="clear" w:color="auto" w:fill="FFFFFF"/>
+        </w:rPr>
         <w:t>, csv which I used in a project. It also has got integrated debugger which I used a lot.</w:t>
       </w:r>
     </w:p>
-    <w:p>
+    <w:p/>
+    <w:p>
+      <w:r>
+        <w:t xml:space="preserve">To keep track on changes and have a backup of the work I set up a </w:t>
+      </w:r>
       <w:proofErr w:type="spellStart"/>
       <w:r>
-        <w:t>Git</w:t>
-      </w:r>
-      <w:r>
-        <w:t>hub</w:t>
+        <w:t>Github</w:t>
       </w:r>
       <w:proofErr w:type="spellEnd"/>
       <w:r>
-        <w:t xml:space="preserve"> and </w:t>
+        <w:t xml:space="preserve"> repository. </w:t>
+      </w:r>
+      <w:r>
+        <w:t xml:space="preserve">Backups of the work were kept on the </w:t>
       </w:r>
       <w:proofErr w:type="spellStart"/>
       <w:r>
+        <w:t>Github</w:t>
+      </w:r>
+      <w:proofErr w:type="spellEnd"/>
+      <w:r>
+        <w:t xml:space="preserve"> repository and two machines the student worked on. </w:t>
+      </w:r>
+      <w:r>
+        <w:t>As a Git client</w:t>
+      </w:r>
+      <w:r>
+        <w:t xml:space="preserve"> for the machine with Windows OS</w:t>
+      </w:r>
+      <w:r>
+        <w:t xml:space="preserve"> </w:t>
+      </w:r>
+      <w:r>
+        <w:t xml:space="preserve">was </w:t>
+      </w:r>
+      <w:r>
+        <w:t>chose</w:t>
+      </w:r>
+      <w:r>
+        <w:t>n</w:t>
+      </w:r>
+      <w:r>
+        <w:t xml:space="preserve"> </w:t>
+      </w:r>
+      <w:proofErr w:type="spellStart"/>
+      <w:r>
         <w:t>GitKraken</w:t>
       </w:r>
       <w:proofErr w:type="spellEnd"/>
+      <w:r>
+        <w:t xml:space="preserve"> and command line git </w:t>
+      </w:r>
+      <w:r>
+        <w:t>for the machine with</w:t>
+      </w:r>
+      <w:r>
+        <w:t xml:space="preserve"> Linux.</w:t>
+      </w:r>
     </w:p>
     <w:p/>
-    <w:p>
-      <w:r>
-        <w:t xml:space="preserve">To z </w:t>
-      </w:r>
-      <w:proofErr w:type="spellStart"/>
-      <w:r>
-        <w:t>meila</w:t>
-      </w:r>
-      <w:proofErr w:type="spellEnd"/>
-    </w:p>
-    <w:p>
-      <w:pPr>
-        <w:shd w:val="clear" w:color="auto" w:fill="FFFFFF"/>
-        <w:rPr>
-          <w:rFonts w:ascii="Segoe UI" w:eastAsia="Times New Roman" w:hAnsi="Segoe UI" w:cs="Segoe UI"/>
-          <w:color w:val="212121"/>
-          <w:sz w:val="23"/>
-          <w:szCs w:val="23"/>
-          <w:lang w:val="en-US" w:eastAsia="pl-PL"/>
-        </w:rPr>
-      </w:pPr>
-      <w:r>
-        <w:rPr>
-          <w:rFonts w:ascii="Segoe UI" w:eastAsia="Times New Roman" w:hAnsi="Segoe UI" w:cs="Segoe UI"/>
-          <w:color w:val="212121"/>
-          <w:sz w:val="23"/>
-          <w:szCs w:val="23"/>
-          <w:lang w:val="en-US" w:eastAsia="pl-PL"/>
-        </w:rPr>
-        <w:t>Do you have backups of your technical work and your reports? More importantly, do you have backups of your technical work and your reports on a different machine from the one you normally develop on? Better still, are those backups on machines in different buildings? </w:t>
-      </w:r>
-    </w:p>
     <w:p>
       <w:pPr>
         <w:rPr>
@@ -4968,77 +5204,338 @@
       <w:pPr>
         <w:pStyle w:val="Nagwek1"/>
       </w:pPr>
-      <w:bookmarkStart w:id="18" w:name="_Toc222978602"/>
-      <w:bookmarkStart w:id="19" w:name="_Toc476088423"/>
+      <w:bookmarkStart w:id="15" w:name="_Toc222978602"/>
+      <w:bookmarkStart w:id="16" w:name="_Toc476088423"/>
       <w:r>
         <w:lastRenderedPageBreak/>
         <w:t>Implementation</w:t>
       </w:r>
-      <w:bookmarkEnd w:id="13"/>
+      <w:bookmarkEnd w:id="12"/>
+      <w:bookmarkEnd w:id="15"/>
+      <w:bookmarkEnd w:id="16"/>
+    </w:p>
+    <w:p>
+      <w:pPr>
+        <w:jc w:val="both"/>
+        <w:rPr>
+          <w:lang w:val="en-US"/>
+        </w:rPr>
+      </w:pPr>
+      <w:bookmarkStart w:id="17" w:name="_Toc192777712"/>
+      <w:r>
+        <w:rPr>
+          <w:lang w:val="en-US"/>
+        </w:rPr>
+        <w:t>The implementation should look at any issues you encountered as you tried to implement your design. During the work, you might have found that elements of your design were unnecessary or overly complex</w:t>
+      </w:r>
+      <w:r>
+        <w:rPr>
+          <w:lang w:val="en-US"/>
+        </w:rPr>
+        <w:t>;</w:t>
+      </w:r>
+      <w:r>
+        <w:rPr>
+          <w:lang w:val="en-US"/>
+        </w:rPr>
+        <w:t xml:space="preserve"> perhaps </w:t>
+      </w:r>
+      <w:proofErr w:type="gramStart"/>
+      <w:r>
+        <w:rPr>
+          <w:lang w:val="en-US"/>
+        </w:rPr>
+        <w:t>third party</w:t>
+      </w:r>
+      <w:proofErr w:type="gramEnd"/>
+      <w:r>
+        <w:rPr>
+          <w:lang w:val="en-US"/>
+        </w:rPr>
+        <w:t xml:space="preserve"> libraries were available that simplified some of the functions that you intended to implement. If things were easier in some areas, then how did you adapt your project to take account of your findings?</w:t>
+      </w:r>
+    </w:p>
+    <w:p>
+      <w:pPr>
+        <w:jc w:val="both"/>
+        <w:rPr>
+          <w:lang w:val="en-US"/>
+        </w:rPr>
+      </w:pPr>
+    </w:p>
+    <w:p>
+      <w:pPr>
+        <w:jc w:val="both"/>
+        <w:rPr>
+          <w:lang w:val="en-US"/>
+        </w:rPr>
+      </w:pPr>
+      <w:r>
+        <w:rPr>
+          <w:lang w:val="en-US"/>
+        </w:rPr>
+        <w:t xml:space="preserve">It is more likely that things were more complex than you first thought. In particular, were there any problems or difficulties that you found during implementation that you had to address? Did such problems simply delay you or were they more significant? </w:t>
+      </w:r>
+    </w:p>
+    <w:p>
+      <w:pPr>
+        <w:jc w:val="both"/>
+      </w:pPr>
+    </w:p>
+    <w:p>
+      <w:pPr>
+        <w:jc w:val="both"/>
+      </w:pPr>
+      <w:r>
+        <w:t xml:space="preserve">You can conclude this section by reviewing the end of the implementation stage against the planned requirements. </w:t>
+      </w:r>
+    </w:p>
+    <w:p>
+      <w:pPr>
+        <w:jc w:val="both"/>
+      </w:pPr>
+    </w:p>
+    <w:p>
+      <w:pPr>
+        <w:jc w:val="both"/>
+      </w:pPr>
+      <w:r>
+        <w:t xml:space="preserve">3.1 </w:t>
+      </w:r>
+      <w:r>
+        <w:t>Tweets gathering</w:t>
+      </w:r>
+    </w:p>
+    <w:p>
+      <w:pPr>
+        <w:jc w:val="both"/>
+      </w:pPr>
+    </w:p>
+    <w:p>
+      <w:pPr>
+        <w:jc w:val="both"/>
+      </w:pPr>
+      <w:r>
+        <w:t xml:space="preserve">First step was to gather Donald Trump tweets. For this </w:t>
+      </w:r>
+      <w:proofErr w:type="gramStart"/>
+      <w:r>
+        <w:t>purpose</w:t>
+      </w:r>
+      <w:proofErr w:type="gramEnd"/>
+      <w:r>
+        <w:t xml:space="preserve"> there was used </w:t>
+      </w:r>
+      <w:proofErr w:type="spellStart"/>
+      <w:r>
+        <w:t>TweePy</w:t>
+      </w:r>
+      <w:proofErr w:type="spellEnd"/>
+      <w:r>
+        <w:t xml:space="preserve"> library that allows to fetch data using Twitter REST API.</w:t>
+      </w:r>
+      <w:r>
+        <w:t xml:space="preserve"> To communicate with the </w:t>
+      </w:r>
+      <w:proofErr w:type="gramStart"/>
+      <w:r>
+        <w:t>API</w:t>
+      </w:r>
+      <w:proofErr w:type="gramEnd"/>
+      <w:r>
+        <w:t xml:space="preserve"> it was necessary to create an account and obtain a customer key</w:t>
+      </w:r>
+      <w:r>
+        <w:t xml:space="preserve"> and access tokens</w:t>
+      </w:r>
+      <w:r>
+        <w:t>.</w:t>
+      </w:r>
+    </w:p>
+    <w:p>
+      <w:pPr>
+        <w:jc w:val="both"/>
+      </w:pPr>
+    </w:p>
+    <w:p>
+      <w:pPr>
+        <w:jc w:val="both"/>
+      </w:pPr>
+      <w:r>
+        <w:t xml:space="preserve">Because the first </w:t>
+      </w:r>
+      <w:proofErr w:type="spellStart"/>
+      <w:r>
+        <w:t>RZECz</w:t>
+      </w:r>
+      <w:proofErr w:type="spellEnd"/>
+      <w:r>
+        <w:t xml:space="preserve"> with tweets would be a Sentiment Analysis there had to be collected small amount (about 120) of tweets manually. To do so there was written a script that fetches particular tweet data from the API by the ID of the tweet. The data such as tweet id, creation date and text </w:t>
+      </w:r>
+      <w:proofErr w:type="gramStart"/>
+      <w:r>
+        <w:t>is</w:t>
+      </w:r>
+      <w:proofErr w:type="gramEnd"/>
+      <w:r>
+        <w:t xml:space="preserve"> saved to the CSV file.</w:t>
+      </w:r>
+    </w:p>
+    <w:p>
+      <w:pPr>
+        <w:jc w:val="both"/>
+      </w:pPr>
+    </w:p>
+    <w:p>
+      <w:pPr>
+        <w:jc w:val="both"/>
+      </w:pPr>
+      <w:r>
+        <w:t xml:space="preserve">Next step was to scrap all the tweets since the begin of 2017. </w:t>
+      </w:r>
+      <w:proofErr w:type="spellStart"/>
+      <w:r>
+        <w:t>Tweepy</w:t>
+      </w:r>
+      <w:proofErr w:type="spellEnd"/>
+      <w:r>
+        <w:t xml:space="preserve"> provides also a special function to do</w:t>
+      </w:r>
+      <w:r>
+        <w:t xml:space="preserve"> it. </w:t>
+      </w:r>
+      <w:proofErr w:type="spellStart"/>
+      <w:proofErr w:type="gramStart"/>
+      <w:r>
+        <w:t>Unfornatelly,</w:t>
+      </w:r>
+      <w:r>
+        <w:t>it</w:t>
+      </w:r>
+      <w:proofErr w:type="spellEnd"/>
+      <w:proofErr w:type="gramEnd"/>
+      <w:r>
+        <w:t xml:space="preserve"> allows to </w:t>
+      </w:r>
+      <w:r>
+        <w:t>get only 200 tweets at once so I had to use do it for loop??? WYJENAC TO</w:t>
+      </w:r>
+    </w:p>
+    <w:p>
+      <w:pPr>
+        <w:jc w:val="both"/>
+      </w:pPr>
+    </w:p>
+    <w:p>
+      <w:pPr>
+        <w:jc w:val="both"/>
+      </w:pPr>
+      <w:r>
+        <w:t>3.2 Phrases Extraction</w:t>
+      </w:r>
+    </w:p>
+    <w:p>
+      <w:pPr>
+        <w:jc w:val="both"/>
+      </w:pPr>
+      <w:r>
+        <w:t xml:space="preserve">3.3 Sentiment Analysis </w:t>
+      </w:r>
+    </w:p>
+    <w:p>
+      <w:pPr>
+        <w:jc w:val="both"/>
+      </w:pPr>
+    </w:p>
+    <w:p>
+      <w:pPr>
+        <w:jc w:val="both"/>
+      </w:pPr>
+      <w:r>
+        <w:t>To do sentiment analysis I scrapped manually 120 tweets. 60 was positive and 60 negative to have balanced classes – DLACZEGO?</w:t>
+      </w:r>
+    </w:p>
+    <w:p>
+      <w:pPr>
+        <w:jc w:val="both"/>
+      </w:pPr>
+    </w:p>
+    <w:p>
+      <w:pPr>
+        <w:jc w:val="both"/>
+      </w:pPr>
+      <w:bookmarkStart w:id="18" w:name="_GoBack"/>
       <w:bookmarkEnd w:id="18"/>
-      <w:bookmarkEnd w:id="19"/>
-    </w:p>
-    <w:p>
-      <w:pPr>
-        <w:jc w:val="both"/>
-        <w:rPr>
-          <w:lang w:val="en-US"/>
-        </w:rPr>
-      </w:pPr>
-      <w:bookmarkStart w:id="20" w:name="_Toc192777712"/>
-      <w:r>
-        <w:rPr>
-          <w:lang w:val="en-US"/>
-        </w:rPr>
-        <w:t>The implementation should look at any issues you encountered as you tried to implement your design. During the work, you might have found that elements of your design were unnecessary or overly complex</w:t>
-      </w:r>
-      <w:r>
-        <w:rPr>
-          <w:lang w:val="en-US"/>
-        </w:rPr>
-        <w:t>;</w:t>
-      </w:r>
-      <w:r>
-        <w:rPr>
-          <w:lang w:val="en-US"/>
-        </w:rPr>
-        <w:t xml:space="preserve"> perhaps </w:t>
-      </w:r>
-      <w:proofErr w:type="gramStart"/>
-      <w:r>
-        <w:rPr>
-          <w:lang w:val="en-US"/>
-        </w:rPr>
-        <w:t>third party</w:t>
-      </w:r>
-      <w:proofErr w:type="gramEnd"/>
-      <w:r>
-        <w:rPr>
-          <w:lang w:val="en-US"/>
-        </w:rPr>
-        <w:t xml:space="preserve"> libraries were available that simplified some of the functions that you intended to implement. If things were easier in some areas, then how did you adapt your project to take account of your findings?</w:t>
-      </w:r>
-    </w:p>
-    <w:p>
-      <w:pPr>
-        <w:jc w:val="both"/>
-        <w:rPr>
-          <w:lang w:val="en-US"/>
-        </w:rPr>
-      </w:pPr>
-    </w:p>
-    <w:p>
-      <w:pPr>
-        <w:jc w:val="both"/>
-        <w:rPr>
-          <w:lang w:val="en-US"/>
-        </w:rPr>
-      </w:pPr>
-      <w:r>
-        <w:rPr>
-          <w:lang w:val="en-US"/>
-        </w:rPr>
-        <w:t xml:space="preserve">It is more likely that things were more complex than you first thought. In particular, were there any problems or difficulties that you found during implementation that you had to address? Did such problems simply delay you or were they more significant? </w:t>
+    </w:p>
+    <w:p>
+      <w:pPr>
+        <w:jc w:val="both"/>
+      </w:pPr>
+    </w:p>
+    <w:p>
+      <w:pPr>
+        <w:jc w:val="both"/>
+      </w:pPr>
+      <w:r>
+        <w:t>3.4 Markets predicting</w:t>
+      </w:r>
+    </w:p>
+    <w:p>
+      <w:pPr>
+        <w:jc w:val="both"/>
+      </w:pPr>
+      <w:r>
+        <w:t xml:space="preserve">3.4.1 CSV </w:t>
+      </w:r>
+      <w:proofErr w:type="spellStart"/>
+      <w:r>
+        <w:t>skad</w:t>
+      </w:r>
+      <w:proofErr w:type="spellEnd"/>
+    </w:p>
+    <w:p>
+      <w:pPr>
+        <w:jc w:val="both"/>
+      </w:pPr>
+      <w:r>
+        <w:t>3.4.2 Tweets Selection</w:t>
+      </w:r>
+    </w:p>
+    <w:p>
+      <w:pPr>
+        <w:jc w:val="both"/>
+      </w:pPr>
+      <w:r>
+        <w:t>3.4.3 Feature Selection</w:t>
+      </w:r>
+    </w:p>
+    <w:p>
+      <w:pPr>
+        <w:jc w:val="both"/>
+      </w:pPr>
+      <w:r>
+        <w:t>3.5 Rules learning</w:t>
+      </w:r>
+    </w:p>
+    <w:p>
+      <w:pPr>
+        <w:jc w:val="both"/>
+      </w:pPr>
+      <w:r>
+        <w:t>3.6 Flask webpage</w:t>
+      </w:r>
+    </w:p>
+    <w:p>
+      <w:pPr>
+        <w:jc w:val="both"/>
+      </w:pPr>
+    </w:p>
+    <w:p>
+      <w:pPr>
+        <w:jc w:val="both"/>
+      </w:pPr>
+      <w:r>
+        <w:br w:type="page"/>
       </w:r>
     </w:p>
     <w:p>
@@ -5055,11 +5552,63 @@
           <w:szCs w:val="32"/>
         </w:rPr>
       </w:pPr>
-      <w:r>
-        <w:t xml:space="preserve">You can conclude this section by reviewing the end of the implementation stage against the planned requirements. </w:t>
-      </w:r>
-      <w:r>
-        <w:br w:type="page"/>
+    </w:p>
+    <w:p>
+      <w:pPr>
+        <w:jc w:val="both"/>
+        <w:rPr>
+          <w:rFonts w:asciiTheme="majorHAnsi" w:eastAsiaTheme="majorEastAsia" w:hAnsiTheme="majorHAnsi" w:cstheme="majorBidi"/>
+          <w:sz w:val="32"/>
+          <w:szCs w:val="32"/>
+        </w:rPr>
+      </w:pPr>
+    </w:p>
+    <w:p>
+      <w:pPr>
+        <w:jc w:val="both"/>
+        <w:rPr>
+          <w:rFonts w:asciiTheme="majorHAnsi" w:eastAsiaTheme="majorEastAsia" w:hAnsiTheme="majorHAnsi" w:cstheme="majorBidi"/>
+          <w:sz w:val="32"/>
+          <w:szCs w:val="32"/>
+        </w:rPr>
+      </w:pPr>
+      <w:r>
+        <w:rPr>
+          <w:rFonts w:asciiTheme="majorHAnsi" w:eastAsiaTheme="majorEastAsia" w:hAnsiTheme="majorHAnsi" w:cstheme="majorBidi"/>
+          <w:sz w:val="32"/>
+          <w:szCs w:val="32"/>
+        </w:rPr>
+        <w:t>Selection-</w:t>
+      </w:r>
+      <w:r>
+        <w:t xml:space="preserve"> </w:t>
+      </w:r>
+      <w:r>
+        <w:t xml:space="preserve">a small class used to do feature selection using </w:t>
+      </w:r>
+      <w:proofErr w:type="spellStart"/>
+      <w:r>
+        <w:t>MultinomialNB</w:t>
+      </w:r>
+      <w:proofErr w:type="spellEnd"/>
+      <w:r>
+        <w:t xml:space="preserve"> </w:t>
+      </w:r>
+      <w:proofErr w:type="gramStart"/>
+      <w:r>
+        <w:t>and  RFECV</w:t>
+      </w:r>
+      <w:proofErr w:type="gramEnd"/>
+      <w:r>
+        <w:t xml:space="preserve"> from </w:t>
+      </w:r>
+      <w:proofErr w:type="spellStart"/>
+      <w:r>
+        <w:t>Scikit</w:t>
+      </w:r>
+      <w:proofErr w:type="spellEnd"/>
+      <w:r>
+        <w:t xml:space="preserve">-learn.  </w:t>
       </w:r>
     </w:p>
     <w:p/>
@@ -5067,95 +5616,126 @@
       <w:pPr>
         <w:pStyle w:val="Nagwek1"/>
       </w:pPr>
-      <w:bookmarkStart w:id="21" w:name="_Toc222978603"/>
-      <w:bookmarkStart w:id="22" w:name="_Toc476088424"/>
+      <w:bookmarkStart w:id="19" w:name="_Toc222978603"/>
+      <w:bookmarkStart w:id="20" w:name="_Toc476088424"/>
       <w:r>
         <w:t>Testing</w:t>
       </w:r>
+      <w:bookmarkEnd w:id="17"/>
+      <w:bookmarkEnd w:id="19"/>
       <w:bookmarkEnd w:id="20"/>
+    </w:p>
+    <w:p>
+      <w:r>
+        <w:t>Detailed descriptions of every test case are definitely not what is required here. What is important is to show that you adopted a sensible strategy that was, in principle, capable of testing the system adequately even if you did not have the time to test the system fully.</w:t>
+      </w:r>
+    </w:p>
+    <w:p>
+      <w:pPr>
+        <w:jc w:val="both"/>
+      </w:pPr>
+    </w:p>
+    <w:p>
+      <w:pPr>
+        <w:jc w:val="both"/>
+      </w:pPr>
+      <w:r>
+        <w:t>Provide information in the body of your report and the appendix to explain the testing that has been performed. How does this testing address the requirements and design for the project?</w:t>
+      </w:r>
+    </w:p>
+    <w:p>
+      <w:pPr>
+        <w:jc w:val="both"/>
+      </w:pPr>
+    </w:p>
+    <w:p>
+      <w:pPr>
+        <w:jc w:val="both"/>
+      </w:pPr>
+      <w:r>
+        <w:t xml:space="preserve">How comprehensive is the testing within the constraints of the project? Are you testing the normal working </w:t>
+      </w:r>
+      <w:r>
+        <w:rPr>
+          <w:noProof/>
+        </w:rPr>
+        <w:t>behaviour</w:t>
+      </w:r>
+      <w:r>
+        <w:t>? Are you testing the exceptional behaviour, e.g. error conditions? Are you testing security issues if they are relevant for your project?</w:t>
+      </w:r>
+    </w:p>
+    <w:p>
+      <w:pPr>
+        <w:jc w:val="both"/>
+      </w:pPr>
+    </w:p>
+    <w:p>
+      <w:pPr>
+        <w:jc w:val="both"/>
+      </w:pPr>
+      <w:r>
+        <w:t>Have you tested your system on “real users”? For example, if your system is supposed to solve a problem for a business, then it would be appropriate to present your approach to involve</w:t>
+      </w:r>
+      <w:r>
+        <w:t xml:space="preserve"> </w:t>
+      </w:r>
+      <w:r>
+        <w:t>the users in the testing process and to record the results that you obtained. Depending on the level of detail, it is likely that you would put any detailed results in an appendix.</w:t>
+      </w:r>
+    </w:p>
+    <w:p>
+      <w:pPr>
+        <w:jc w:val="both"/>
+      </w:pPr>
+    </w:p>
+    <w:p>
+      <w:pPr>
+        <w:jc w:val="both"/>
+        <w:rPr>
+          <w:lang w:val="en-US"/>
+        </w:rPr>
+      </w:pPr>
+      <w:r>
+        <w:t>The following sections indicate some areas you might include. Other sections may be more appropriate to your project.</w:t>
+      </w:r>
+      <w:r>
+        <w:rPr>
+          <w:lang w:val="en-US"/>
+        </w:rPr>
+        <w:t xml:space="preserve"> </w:t>
+      </w:r>
+    </w:p>
+    <w:p>
+      <w:pPr>
+        <w:pStyle w:val="Nagwek2"/>
+        <w:rPr>
+          <w:lang w:val="en-US"/>
+        </w:rPr>
+      </w:pPr>
+      <w:bookmarkStart w:id="21" w:name="_Toc222978604"/>
+      <w:bookmarkStart w:id="22" w:name="_Toc476088425"/>
+      <w:r>
+        <w:rPr>
+          <w:lang w:val="en-US"/>
+        </w:rPr>
+        <w:t>Overall Approach to Testing</w:t>
+      </w:r>
       <w:bookmarkEnd w:id="21"/>
       <w:bookmarkEnd w:id="22"/>
-    </w:p>
-    <w:p>
-      <w:r>
-        <w:t>Detailed descriptions of every test case are definitely not what is required here. What is important is to show that you adopted a sensible strategy that was, in principle, capable of testing the system adequately even if you did not have the time to test the system fully.</w:t>
-      </w:r>
-    </w:p>
-    <w:p>
-      <w:pPr>
-        <w:jc w:val="both"/>
-      </w:pPr>
-    </w:p>
-    <w:p>
-      <w:pPr>
-        <w:jc w:val="both"/>
-      </w:pPr>
-      <w:r>
-        <w:t>Provide information in the body of your report and the appendix to explain the testing that has been performed. How does this testing address the requirements and design for the project?</w:t>
-      </w:r>
-    </w:p>
-    <w:p>
-      <w:pPr>
-        <w:jc w:val="both"/>
-      </w:pPr>
-    </w:p>
-    <w:p>
-      <w:pPr>
-        <w:jc w:val="both"/>
-      </w:pPr>
-      <w:r>
-        <w:t xml:space="preserve">How comprehensive is the testing within the constraints of the project? Are you testing the normal working </w:t>
-      </w:r>
-      <w:r>
-        <w:rPr>
-          <w:noProof/>
-        </w:rPr>
-        <w:t>behaviour</w:t>
-      </w:r>
-      <w:r>
-        <w:t>? Are you testing the exceptional behaviour, e.g. error conditions? Are you testing security issues if they are relevant for your project?</w:t>
-      </w:r>
-    </w:p>
-    <w:p>
-      <w:pPr>
-        <w:jc w:val="both"/>
-      </w:pPr>
-    </w:p>
-    <w:p>
-      <w:pPr>
-        <w:jc w:val="both"/>
-      </w:pPr>
-      <w:r>
-        <w:t>Have you tested your system on “real users”? For example, if your system is supposed to solve a problem for a business, then it would be appropriate to present your approach to involve</w:t>
-      </w:r>
-      <w:r>
+      <w:r>
+        <w:rPr>
+          <w:lang w:val="en-US"/>
+        </w:rPr>
         <w:t xml:space="preserve"> </w:t>
       </w:r>
-      <w:r>
-        <w:t>the users in the testing process and to record the results that you obtained. Depending on the level of detail, it is likely that you would put any detailed results in an appendix.</w:t>
-      </w:r>
-    </w:p>
-    <w:p>
-      <w:pPr>
-        <w:jc w:val="both"/>
-      </w:pPr>
-    </w:p>
-    <w:p>
-      <w:pPr>
-        <w:jc w:val="both"/>
-        <w:rPr>
-          <w:lang w:val="en-US"/>
-        </w:rPr>
-      </w:pPr>
-      <w:r>
-        <w:t>The following sections indicate some areas you might include. Other sections may be more appropriate to your project.</w:t>
-      </w:r>
-      <w:r>
-        <w:rPr>
-          <w:lang w:val="en-US"/>
-        </w:rPr>
-        <w:t xml:space="preserve"> </w:t>
-      </w:r>
+    </w:p>
+    <w:p>
+      <w:pPr>
+        <w:rPr>
+          <w:lang w:val="en-US"/>
+        </w:rPr>
+      </w:pPr>
     </w:p>
     <w:p>
       <w:pPr>
@@ -5164,13 +5744,13 @@
           <w:lang w:val="en-US"/>
         </w:rPr>
       </w:pPr>
-      <w:bookmarkStart w:id="23" w:name="_Toc222978604"/>
-      <w:bookmarkStart w:id="24" w:name="_Toc476088425"/>
-      <w:r>
-        <w:rPr>
-          <w:lang w:val="en-US"/>
-        </w:rPr>
-        <w:t>Overall Approach to Testing</w:t>
+      <w:bookmarkStart w:id="23" w:name="_Toc222978605"/>
+      <w:bookmarkStart w:id="24" w:name="_Toc476088426"/>
+      <w:r>
+        <w:rPr>
+          <w:lang w:val="en-US"/>
+        </w:rPr>
+        <w:t>Automated Testing</w:t>
       </w:r>
       <w:bookmarkEnd w:id="23"/>
       <w:bookmarkEnd w:id="24"/>
@@ -5190,27 +5770,21 @@
     </w:p>
     <w:p>
       <w:pPr>
-        <w:pStyle w:val="Nagwek2"/>
-        <w:rPr>
-          <w:lang w:val="en-US"/>
-        </w:rPr>
-      </w:pPr>
-      <w:bookmarkStart w:id="25" w:name="_Toc222978605"/>
-      <w:bookmarkStart w:id="26" w:name="_Toc476088426"/>
-      <w:r>
-        <w:rPr>
-          <w:lang w:val="en-US"/>
-        </w:rPr>
-        <w:t>Automated Testing</w:t>
+        <w:pStyle w:val="Nagwek3"/>
+        <w:rPr>
+          <w:lang w:val="en-US"/>
+        </w:rPr>
+      </w:pPr>
+      <w:bookmarkStart w:id="25" w:name="_Toc222978606"/>
+      <w:bookmarkStart w:id="26" w:name="_Toc476088427"/>
+      <w:r>
+        <w:rPr>
+          <w:lang w:val="en-US"/>
+        </w:rPr>
+        <w:t>Unit Tests</w:t>
       </w:r>
       <w:bookmarkEnd w:id="25"/>
       <w:bookmarkEnd w:id="26"/>
-      <w:r>
-        <w:rPr>
-          <w:lang w:val="en-US"/>
-        </w:rPr>
-        <w:t xml:space="preserve"> </w:t>
-      </w:r>
     </w:p>
     <w:p>
       <w:pPr>
@@ -5226,16 +5800,22 @@
           <w:lang w:val="en-US"/>
         </w:rPr>
       </w:pPr>
-      <w:bookmarkStart w:id="27" w:name="_Toc222978606"/>
-      <w:bookmarkStart w:id="28" w:name="_Toc476088427"/>
-      <w:r>
-        <w:rPr>
-          <w:lang w:val="en-US"/>
-        </w:rPr>
-        <w:t>Unit Tests</w:t>
+      <w:bookmarkStart w:id="27" w:name="_Toc222978607"/>
+      <w:bookmarkStart w:id="28" w:name="_Toc476088428"/>
+      <w:r>
+        <w:rPr>
+          <w:lang w:val="en-US"/>
+        </w:rPr>
+        <w:t>User Interface Testing</w:t>
       </w:r>
       <w:bookmarkEnd w:id="27"/>
       <w:bookmarkEnd w:id="28"/>
+      <w:r>
+        <w:rPr>
+          <w:lang w:val="en-US"/>
+        </w:rPr>
+        <w:t xml:space="preserve"> </w:t>
+      </w:r>
     </w:p>
     <w:p>
       <w:pPr>
@@ -5251,13 +5831,13 @@
           <w:lang w:val="en-US"/>
         </w:rPr>
       </w:pPr>
-      <w:bookmarkStart w:id="29" w:name="_Toc222978607"/>
-      <w:bookmarkStart w:id="30" w:name="_Toc476088428"/>
-      <w:r>
-        <w:rPr>
-          <w:lang w:val="en-US"/>
-        </w:rPr>
-        <w:t>User Interface Testing</w:t>
+      <w:bookmarkStart w:id="29" w:name="_Toc222978608"/>
+      <w:bookmarkStart w:id="30" w:name="_Toc476088429"/>
+      <w:r>
+        <w:rPr>
+          <w:lang w:val="en-US"/>
+        </w:rPr>
+        <w:t>Stress Testing</w:t>
       </w:r>
       <w:bookmarkEnd w:id="29"/>
       <w:bookmarkEnd w:id="30"/>
@@ -5282,13 +5862,13 @@
           <w:lang w:val="en-US"/>
         </w:rPr>
       </w:pPr>
-      <w:bookmarkStart w:id="31" w:name="_Toc222978608"/>
-      <w:bookmarkStart w:id="32" w:name="_Toc476088429"/>
-      <w:r>
-        <w:rPr>
-          <w:lang w:val="en-US"/>
-        </w:rPr>
-        <w:t>Stress Testing</w:t>
+      <w:bookmarkStart w:id="31" w:name="_Toc222978609"/>
+      <w:bookmarkStart w:id="32" w:name="_Toc476088430"/>
+      <w:r>
+        <w:rPr>
+          <w:lang w:val="en-US"/>
+        </w:rPr>
+        <w:t>Other Types of Testing</w:t>
       </w:r>
       <w:bookmarkEnd w:id="31"/>
       <w:bookmarkEnd w:id="32"/>
@@ -5308,18 +5888,18 @@
     </w:p>
     <w:p>
       <w:pPr>
-        <w:pStyle w:val="Nagwek3"/>
-        <w:rPr>
-          <w:lang w:val="en-US"/>
-        </w:rPr>
-      </w:pPr>
-      <w:bookmarkStart w:id="33" w:name="_Toc222978609"/>
-      <w:bookmarkStart w:id="34" w:name="_Toc476088430"/>
-      <w:r>
-        <w:rPr>
-          <w:lang w:val="en-US"/>
-        </w:rPr>
-        <w:t>Other Types of Testing</w:t>
+        <w:pStyle w:val="Nagwek2"/>
+        <w:rPr>
+          <w:lang w:val="en-US"/>
+        </w:rPr>
+      </w:pPr>
+      <w:bookmarkStart w:id="33" w:name="_Toc222978610"/>
+      <w:bookmarkStart w:id="34" w:name="_Toc476088431"/>
+      <w:r>
+        <w:rPr>
+          <w:lang w:val="en-US"/>
+        </w:rPr>
+        <w:t>Integration Testing</w:t>
       </w:r>
       <w:bookmarkEnd w:id="33"/>
       <w:bookmarkEnd w:id="34"/>
@@ -5344,79 +5924,48 @@
           <w:lang w:val="en-US"/>
         </w:rPr>
       </w:pPr>
-      <w:bookmarkStart w:id="35" w:name="_Toc222978610"/>
-      <w:bookmarkStart w:id="36" w:name="_Toc476088431"/>
-      <w:r>
-        <w:rPr>
-          <w:lang w:val="en-US"/>
-        </w:rPr>
-        <w:t>Integration Testing</w:t>
+      <w:bookmarkStart w:id="35" w:name="_Toc222978611"/>
+      <w:bookmarkStart w:id="36" w:name="_Toc476088432"/>
+      <w:r>
+        <w:rPr>
+          <w:lang w:val="en-US"/>
+        </w:rPr>
+        <w:t>User Testing</w:t>
       </w:r>
       <w:bookmarkEnd w:id="35"/>
       <w:bookmarkEnd w:id="36"/>
-      <w:r>
-        <w:rPr>
-          <w:lang w:val="en-US"/>
-        </w:rPr>
-        <w:t xml:space="preserve"> </w:t>
-      </w:r>
-    </w:p>
-    <w:p>
-      <w:pPr>
-        <w:rPr>
-          <w:lang w:val="en-US"/>
-        </w:rPr>
-      </w:pPr>
-    </w:p>
-    <w:p>
-      <w:pPr>
-        <w:pStyle w:val="Nagwek2"/>
-        <w:rPr>
-          <w:lang w:val="en-US"/>
-        </w:rPr>
-      </w:pPr>
-      <w:bookmarkStart w:id="37" w:name="_Toc222978611"/>
-      <w:bookmarkStart w:id="38" w:name="_Toc476088432"/>
-      <w:r>
-        <w:rPr>
-          <w:lang w:val="en-US"/>
-        </w:rPr>
-        <w:t>User Testing</w:t>
+    </w:p>
+    <w:p>
+      <w:pPr>
+        <w:rPr>
+          <w:lang w:val="en-US"/>
+        </w:rPr>
+      </w:pPr>
+      <w:r>
+        <w:rPr>
+          <w:lang w:val="en-US"/>
+        </w:rPr>
+        <w:br w:type="page"/>
+      </w:r>
+    </w:p>
+    <w:p>
+      <w:bookmarkStart w:id="37" w:name="_Toc192777716"/>
+    </w:p>
+    <w:p>
+      <w:pPr>
+        <w:pStyle w:val="Nagwek1"/>
+      </w:pPr>
+      <w:bookmarkStart w:id="38" w:name="_Toc222978612"/>
+      <w:bookmarkStart w:id="39" w:name="_Toc476088433"/>
+      <w:r>
+        <w:t xml:space="preserve">Critical </w:t>
+      </w:r>
+      <w:r>
+        <w:t>Evaluation</w:t>
       </w:r>
       <w:bookmarkEnd w:id="37"/>
       <w:bookmarkEnd w:id="38"/>
-    </w:p>
-    <w:p>
-      <w:pPr>
-        <w:rPr>
-          <w:lang w:val="en-US"/>
-        </w:rPr>
-      </w:pPr>
-      <w:r>
-        <w:rPr>
-          <w:lang w:val="en-US"/>
-        </w:rPr>
-        <w:br w:type="page"/>
-      </w:r>
-    </w:p>
-    <w:p>
-      <w:bookmarkStart w:id="39" w:name="_Toc192777716"/>
-    </w:p>
-    <w:p>
-      <w:pPr>
-        <w:pStyle w:val="Nagwek1"/>
-      </w:pPr>
-      <w:bookmarkStart w:id="40" w:name="_Toc222978612"/>
-      <w:bookmarkStart w:id="41" w:name="_Toc476088433"/>
-      <w:r>
-        <w:t xml:space="preserve">Critical </w:t>
-      </w:r>
-      <w:r>
-        <w:t>Evaluation</w:t>
-      </w:r>
       <w:bookmarkEnd w:id="39"/>
-      <w:bookmarkEnd w:id="40"/>
-      <w:bookmarkEnd w:id="41"/>
     </w:p>
     <w:p>
       <w:pPr>
@@ -5713,102 +6262,179 @@
     <w:p/>
     <w:p>
       <w:pPr>
+        <w:pStyle w:val="Akapitzlist"/>
+        <w:numPr>
+          <w:ilvl w:val="0"/>
+          <w:numId w:val="8"/>
+        </w:numPr>
+        <w:spacing w:after="120"/>
+        <w:ind w:left="714" w:hanging="357"/>
+        <w:contextualSpacing w:val="0"/>
+        <w:jc w:val="both"/>
+        <w:rPr>
+          <w:lang w:val="en-US"/>
+        </w:rPr>
+      </w:pPr>
+      <w:bookmarkStart w:id="40" w:name="_Toc192777717"/>
+      <w:r>
+        <w:br w:type="page"/>
+      </w:r>
+      <w:r>
+        <w:rPr>
+          <w:lang w:val="en-US"/>
+        </w:rPr>
+        <w:lastRenderedPageBreak/>
+        <w:t>If you were starting again, what would you do differently?</w:t>
+      </w:r>
+    </w:p>
+    <w:p>
+      <w:pPr>
+        <w:pStyle w:val="Akapitzlist"/>
+        <w:numPr>
+          <w:ilvl w:val="0"/>
+          <w:numId w:val="32"/>
+        </w:numPr>
+        <w:rPr>
+          <w:lang w:val="en-US"/>
+        </w:rPr>
+      </w:pPr>
+      <w:r>
+        <w:rPr>
+          <w:lang w:val="en-US"/>
+        </w:rPr>
+        <w:t xml:space="preserve">Write data processing in more object-oriented way instead of using </w:t>
+      </w:r>
+      <w:proofErr w:type="spellStart"/>
+      <w:r>
+        <w:rPr>
+          <w:lang w:val="en-US"/>
+        </w:rPr>
+        <w:t>DataFrames</w:t>
+      </w:r>
+      <w:proofErr w:type="spellEnd"/>
+      <w:r>
+        <w:rPr>
+          <w:lang w:val="en-US"/>
+        </w:rPr>
+        <w:t xml:space="preserve">. I would just make a </w:t>
+      </w:r>
+      <w:proofErr w:type="spellStart"/>
+      <w:r>
+        <w:rPr>
+          <w:lang w:val="en-US"/>
+        </w:rPr>
+        <w:t>DataSet</w:t>
+      </w:r>
+      <w:proofErr w:type="spellEnd"/>
+      <w:r>
+        <w:rPr>
+          <w:lang w:val="en-US"/>
+        </w:rPr>
+        <w:t xml:space="preserve"> class that would have a list of tweets and each tweet would store information about its features and sentiment. I think that I would make processing slower but it would help to achieve more modularity and lower cohesion. Therefore, testing would be easier.</w:t>
+      </w:r>
+    </w:p>
+    <w:p>
+      <w:pPr>
         <w:rPr>
           <w:rFonts w:asciiTheme="majorHAnsi" w:eastAsiaTheme="majorEastAsia" w:hAnsiTheme="majorHAnsi" w:cstheme="majorBidi"/>
           <w:sz w:val="32"/>
           <w:szCs w:val="32"/>
         </w:rPr>
       </w:pPr>
-      <w:bookmarkStart w:id="42" w:name="_Toc192777717"/>
-      <w:r>
-        <w:br w:type="page"/>
-      </w:r>
+    </w:p>
+    <w:p>
+      <w:pPr>
+        <w:rPr>
+          <w:rFonts w:asciiTheme="majorHAnsi" w:eastAsiaTheme="majorEastAsia" w:hAnsiTheme="majorHAnsi" w:cstheme="majorBidi"/>
+          <w:sz w:val="32"/>
+          <w:szCs w:val="32"/>
+        </w:rPr>
+      </w:pPr>
     </w:p>
     <w:p>
       <w:pPr>
         <w:pStyle w:val="Nagwek1"/>
       </w:pPr>
-      <w:bookmarkStart w:id="43" w:name="_Toc222978613"/>
-      <w:bookmarkStart w:id="44" w:name="_Toc476088434"/>
-      <w:r>
-        <w:lastRenderedPageBreak/>
+      <w:bookmarkStart w:id="41" w:name="_Toc222978613"/>
+      <w:bookmarkStart w:id="42" w:name="_Toc476088434"/>
+      <w:r>
         <w:t>Appendices</w:t>
       </w:r>
+      <w:bookmarkEnd w:id="40"/>
+      <w:bookmarkEnd w:id="41"/>
       <w:bookmarkEnd w:id="42"/>
+    </w:p>
+    <w:p>
+      <w:pPr>
+        <w:jc w:val="both"/>
+      </w:pPr>
+      <w:r>
+        <w:t>The appendices are for additional content that is useful to support the discussion in the report. It is material that is not necessarily needed in the body of the report, but its inclusion in the appendices makes it easy to access.</w:t>
+      </w:r>
+    </w:p>
+    <w:p>
+      <w:pPr>
+        <w:jc w:val="both"/>
+      </w:pPr>
+    </w:p>
+    <w:p>
+      <w:pPr>
+        <w:jc w:val="both"/>
+      </w:pPr>
+      <w:r>
+        <w:t>For example, if you have developed a Design Specification document as part of a plan-driven approach for the project, then it would be appropriate to include that document as an appendix. In the body of your report you would highlight the most interesting aspects of the design, referring your reader to the full specification for further detail.</w:t>
+      </w:r>
+    </w:p>
+    <w:p>
+      <w:pPr>
+        <w:jc w:val="both"/>
+      </w:pPr>
+    </w:p>
+    <w:p>
+      <w:pPr>
+        <w:jc w:val="both"/>
+      </w:pPr>
+      <w:r>
+        <w:t>If you have taken an agile approach to developing the project, then you may be less likely to have developed a full requirements specification. Perhaps you use stories to keep track of the functionality and the ’future conversations’. It might not be relevant to include all of those in the body of your report. Instead, you might include those in an appendix.</w:t>
+      </w:r>
+    </w:p>
+    <w:p>
+      <w:pPr>
+        <w:jc w:val="both"/>
+      </w:pPr>
+    </w:p>
+    <w:p>
+      <w:pPr>
+        <w:jc w:val="both"/>
+      </w:pPr>
+      <w:r>
+        <w:t>There is a balance to be struck between what is relevant to include in the body of your report and whether additional supporting evidence is appropriate in the appendices. Speak to your supervisor or the module coordinator if you have questions about this.</w:t>
+      </w:r>
+    </w:p>
+    <w:p/>
+    <w:p>
+      <w:pPr>
+        <w:pStyle w:val="AppendixSection"/>
+      </w:pPr>
+      <w:bookmarkStart w:id="43" w:name="_Toc222978614"/>
+      <w:bookmarkStart w:id="44" w:name="_Toc476088435"/>
+      <w:r>
+        <w:t>Thi</w:t>
+      </w:r>
+      <w:r>
+        <w:t>rd</w:t>
+      </w:r>
+      <w:r>
+        <w:t>-</w:t>
+      </w:r>
+      <w:r>
+        <w:t>Party Code</w:t>
+      </w:r>
+      <w:r>
+        <w:t xml:space="preserve"> and Libraries</w:t>
+      </w:r>
       <w:bookmarkEnd w:id="43"/>
       <w:bookmarkEnd w:id="44"/>
-    </w:p>
-    <w:p>
-      <w:pPr>
-        <w:jc w:val="both"/>
-      </w:pPr>
-      <w:r>
-        <w:t>The appendices are for additional content that is useful to support the discussion in the report. It is material that is not necessarily needed in the body of the report, but its inclusion in the appendices makes it easy to access.</w:t>
-      </w:r>
-    </w:p>
-    <w:p>
-      <w:pPr>
-        <w:jc w:val="both"/>
-      </w:pPr>
-    </w:p>
-    <w:p>
-      <w:pPr>
-        <w:jc w:val="both"/>
-      </w:pPr>
-      <w:r>
-        <w:t>For example, if you have developed a Design Specification document as part of a plan-driven approach for the project, then it would be appropriate to include that document as an appendix. In the body of your report you would highlight the most interesting aspects of the design, referring your reader to the full specification for further detail.</w:t>
-      </w:r>
-    </w:p>
-    <w:p>
-      <w:pPr>
-        <w:jc w:val="both"/>
-      </w:pPr>
-    </w:p>
-    <w:p>
-      <w:pPr>
-        <w:jc w:val="both"/>
-      </w:pPr>
-      <w:r>
-        <w:t>If you have taken an agile approach to developing the project, then you may be less likely to have developed a full requirements specification. Perhaps you use stories to keep track of the functionality and the ’future conversations’. It might not be relevant to include all of those in the body of your report. Instead, you might include those in an appendix.</w:t>
-      </w:r>
-    </w:p>
-    <w:p>
-      <w:pPr>
-        <w:jc w:val="both"/>
-      </w:pPr>
-    </w:p>
-    <w:p>
-      <w:pPr>
-        <w:jc w:val="both"/>
-      </w:pPr>
-      <w:r>
-        <w:t>There is a balance to be struck between what is relevant to include in the body of your report and whether additional supporting evidence is appropriate in the appendices. Speak to your supervisor or the module coordinator if you have questions about this.</w:t>
-      </w:r>
-    </w:p>
-    <w:p/>
-    <w:p>
-      <w:pPr>
-        <w:pStyle w:val="AppendixSection"/>
-      </w:pPr>
-      <w:bookmarkStart w:id="45" w:name="_Toc222978614"/>
-      <w:bookmarkStart w:id="46" w:name="_Toc476088435"/>
-      <w:r>
-        <w:t>Thi</w:t>
-      </w:r>
-      <w:r>
-        <w:t>rd</w:t>
-      </w:r>
-      <w:r>
-        <w:t>-</w:t>
-      </w:r>
-      <w:r>
-        <w:t>Party Code</w:t>
-      </w:r>
-      <w:r>
-        <w:t xml:space="preserve"> and Libraries</w:t>
-      </w:r>
-      <w:bookmarkEnd w:id="45"/>
-      <w:bookmarkEnd w:id="46"/>
     </w:p>
     <w:p>
       <w:pPr>
@@ -5976,13 +6602,13 @@
       <w:pPr>
         <w:pStyle w:val="AppendixSection"/>
       </w:pPr>
-      <w:bookmarkStart w:id="47" w:name="_Toc476088436"/>
-      <w:bookmarkStart w:id="48" w:name="_Toc222978615"/>
+      <w:bookmarkStart w:id="45" w:name="_Toc476088436"/>
+      <w:bookmarkStart w:id="46" w:name="_Toc222978615"/>
       <w:r>
         <w:lastRenderedPageBreak/>
         <w:t>Ethics Submission</w:t>
       </w:r>
-      <w:bookmarkEnd w:id="47"/>
+      <w:bookmarkEnd w:id="45"/>
     </w:p>
     <w:p>
       <w:r>
@@ -6009,13 +6635,13 @@
         <w:pStyle w:val="AppendixSection"/>
         <w:ind w:left="-142"/>
       </w:pPr>
-      <w:bookmarkStart w:id="49" w:name="_Toc476088437"/>
+      <w:bookmarkStart w:id="47" w:name="_Toc476088437"/>
       <w:r>
         <w:lastRenderedPageBreak/>
         <w:t>Code Samples</w:t>
       </w:r>
-      <w:bookmarkEnd w:id="48"/>
-      <w:bookmarkEnd w:id="49"/>
+      <w:bookmarkEnd w:id="46"/>
+      <w:bookmarkEnd w:id="47"/>
     </w:p>
     <w:p>
       <w:pPr>
@@ -6124,7 +6750,7 @@
       </w:r>
     </w:p>
     <w:p>
-      <w:bookmarkStart w:id="50" w:name="_Toc192777719"/>
+      <w:bookmarkStart w:id="48" w:name="_Toc192777719"/>
     </w:p>
     <w:p>
       <w:pPr>
@@ -6134,14 +6760,14 @@
           <w:numId w:val="0"/>
         </w:numPr>
       </w:pPr>
-      <w:bookmarkStart w:id="51" w:name="_Toc222978616"/>
-      <w:bookmarkStart w:id="52" w:name="_Toc476088438"/>
+      <w:bookmarkStart w:id="49" w:name="_Toc222978616"/>
+      <w:bookmarkStart w:id="50" w:name="_Toc476088438"/>
       <w:r>
         <w:t>Annotated Bibliography</w:t>
       </w:r>
+      <w:bookmarkEnd w:id="48"/>
+      <w:bookmarkEnd w:id="49"/>
       <w:bookmarkEnd w:id="50"/>
-      <w:bookmarkEnd w:id="51"/>
-      <w:bookmarkEnd w:id="52"/>
     </w:p>
     <w:p>
       <w:r>
@@ -6244,7 +6870,7 @@
       <w:r>
         <w:t xml:space="preserve">   </w:t>
       </w:r>
-      <w:hyperlink r:id="rId8" w:history="1">
+      <w:hyperlink r:id="rId10" w:history="1">
         <w:r>
           <w:rPr>
             <w:rStyle w:val="Hipercze"/>
@@ -6301,7 +6927,7 @@
       <w:r>
         <w:t xml:space="preserve"> webpage </w:t>
       </w:r>
-      <w:hyperlink r:id="rId9" w:history="1">
+      <w:hyperlink r:id="rId11" w:history="1">
         <w:r>
           <w:rPr>
             <w:rStyle w:val="Hipercze"/>
@@ -6335,7 +6961,7 @@
           <w:numId w:val="3"/>
         </w:numPr>
       </w:pPr>
-      <w:bookmarkStart w:id="53" w:name="_Ref180721199"/>
+      <w:bookmarkStart w:id="51" w:name="_Ref180721199"/>
       <w:r>
         <w:rPr>
           <w:lang w:val="en-US"/>
@@ -6356,7 +6982,7 @@
         </w:rPr>
         <w:t xml:space="preserve"> Peel. </w:t>
       </w:r>
-      <w:hyperlink r:id="rId10" w:history="1">
+      <w:hyperlink r:id="rId12" w:history="1">
         <w:r>
           <w:rPr>
             <w:rStyle w:val="Hipercze"/>
@@ -6480,7 +7106,7 @@
         </w:rPr>
         <w:t>, pages 349–361. Springer, 2006.</w:t>
       </w:r>
-      <w:bookmarkEnd w:id="53"/>
+      <w:bookmarkEnd w:id="51"/>
       <w:r>
         <w:t xml:space="preserve">  </w:t>
       </w:r>
@@ -6503,7 +7129,7 @@
           <w:numId w:val="3"/>
         </w:numPr>
       </w:pPr>
-      <w:bookmarkStart w:id="54" w:name="_Ref180721201"/>
+      <w:bookmarkStart w:id="52" w:name="_Ref180721201"/>
       <w:r>
         <w:rPr>
           <w:lang w:val="en-US"/>
@@ -6523,7 +7149,7 @@
         </w:rPr>
         <w:t>. Cambridge University Press Cambridge, 1992.</w:t>
       </w:r>
-      <w:bookmarkEnd w:id="54"/>
+      <w:bookmarkEnd w:id="52"/>
       <w:r>
         <w:rPr>
           <w:lang w:val="en-US"/>
@@ -6586,14 +7212,14 @@
           <w:numId w:val="3"/>
         </w:numPr>
       </w:pPr>
-      <w:bookmarkStart w:id="55" w:name="_Ref180722753"/>
+      <w:bookmarkStart w:id="53" w:name="_Ref180722753"/>
       <w:r>
         <w:rPr>
           <w:lang w:val="en-US"/>
         </w:rPr>
         <w:t xml:space="preserve">Various. Fail blog. </w:t>
       </w:r>
-      <w:hyperlink r:id="rId11" w:history="1">
+      <w:hyperlink r:id="rId13" w:history="1">
         <w:r>
           <w:rPr>
             <w:rStyle w:val="Hipercze"/>
@@ -6608,7 +7234,7 @@
         </w:rPr>
         <w:t>, August 2011. Accessed August 2011.</w:t>
       </w:r>
-      <w:bookmarkEnd w:id="55"/>
+      <w:bookmarkEnd w:id="53"/>
       <w:r>
         <w:rPr>
           <w:lang w:val="en-US"/>
@@ -6637,7 +7263,7 @@
           <w:numId w:val="3"/>
         </w:numPr>
       </w:pPr>
-      <w:bookmarkStart w:id="56" w:name="_Ref258235107"/>
+      <w:bookmarkStart w:id="54" w:name="_Ref258235107"/>
       <w:r>
         <w:rPr>
           <w:lang w:val="en-US"/>
@@ -6657,7 +7283,7 @@
         </w:rPr>
         <w:t xml:space="preserve">” (Online) Available at: </w:t>
       </w:r>
-      <w:hyperlink r:id="rId12" w:history="1">
+      <w:hyperlink r:id="rId14" w:history="1">
         <w:r>
           <w:rPr>
             <w:rStyle w:val="Hipercze"/>
@@ -6685,7 +7311,7 @@
         </w:rPr>
         <w:t xml:space="preserve"> March 2014.</w:t>
       </w:r>
-      <w:bookmarkEnd w:id="56"/>
+      <w:bookmarkEnd w:id="54"/>
       <w:r>
         <w:rPr>
           <w:lang w:val="en-US"/>
@@ -6708,7 +7334,7 @@
           <w:numId w:val="3"/>
         </w:numPr>
       </w:pPr>
-      <w:bookmarkStart w:id="57" w:name="_Ref258235124"/>
+      <w:bookmarkStart w:id="55" w:name="_Ref258235124"/>
       <w:r>
         <w:rPr>
           <w:lang w:val="en-US"/>
@@ -6728,7 +7354,7 @@
         </w:rPr>
         <w:t xml:space="preserve"> Version 2.0” (Online) Available at: </w:t>
       </w:r>
-      <w:hyperlink r:id="rId13" w:history="1">
+      <w:hyperlink r:id="rId15" w:history="1">
         <w:r>
           <w:rPr>
             <w:rStyle w:val="Hipercze"/>
@@ -6743,7 +7369,7 @@
         </w:rPr>
         <w:t xml:space="preserve"> Accessed: 14th March 2014.</w:t>
       </w:r>
-      <w:bookmarkEnd w:id="57"/>
+      <w:bookmarkEnd w:id="55"/>
       <w:r>
         <w:rPr>
           <w:lang w:val="en-US"/>
@@ -6766,7 +7392,7 @@
           <w:numId w:val="3"/>
         </w:numPr>
       </w:pPr>
-      <w:bookmarkStart w:id="58" w:name="_Ref480999028"/>
+      <w:bookmarkStart w:id="56" w:name="_Ref480999028"/>
       <w:r>
         <w:rPr>
           <w:lang w:val="en-US"/>
@@ -6785,7 +7411,7 @@
         </w:rPr>
         <w:t xml:space="preserve">”, 2017 (Online) Available at: </w:t>
       </w:r>
-      <w:hyperlink r:id="rId14" w:history="1">
+      <w:hyperlink r:id="rId16" w:history="1">
         <w:r>
           <w:rPr>
             <w:rStyle w:val="Hipercze"/>
@@ -6813,7 +7439,7 @@
         </w:rPr>
         <w:t xml:space="preserve"> April 2017.</w:t>
       </w:r>
-      <w:bookmarkEnd w:id="58"/>
+      <w:bookmarkEnd w:id="56"/>
       <w:r>
         <w:rPr>
           <w:lang w:val="en-US"/>
@@ -6844,7 +7470,7 @@
         </w:rPr>
         <w:t xml:space="preserve">an access the folder using </w:t>
       </w:r>
-      <w:hyperlink r:id="rId15" w:history="1">
+      <w:hyperlink r:id="rId17" w:history="1">
         <w:r>
           <w:rPr>
             <w:rStyle w:val="Hipercze"/>
@@ -6873,8 +7499,8 @@
       </w:r>
     </w:p>
     <w:sectPr>
-      <w:headerReference w:type="default" r:id="rId16"/>
-      <w:footerReference w:type="default" r:id="rId17"/>
+      <w:headerReference w:type="default" r:id="rId18"/>
+      <w:footerReference w:type="default" r:id="rId19"/>
       <w:pgSz w:w="11900" w:h="16840"/>
       <w:pgMar w:top="1428" w:right="1800" w:bottom="1440" w:left="1800" w:header="708" w:footer="708" w:gutter="0"/>
       <w:pgNumType w:start="1"/>
@@ -6927,7 +7553,7 @@
       <w:rPr>
         <w:noProof/>
       </w:rPr>
-      <w:t>18</w:t>
+      <w:t>12</w:t>
     </w:r>
     <w:r>
       <w:fldChar w:fldCharType="end"/>
@@ -6958,7 +7584,7 @@
         <w:noProof/>
         <w:lang w:val="en-US"/>
       </w:rPr>
-      <w:t>18</w:t>
+      <w:t>19</w:t>
     </w:r>
     <w:r>
       <w:rPr>
@@ -8103,6 +8729,119 @@
     </w:lvl>
   </w:abstractNum>
   <w:abstractNum w:abstractNumId="11" w15:restartNumberingAfterBreak="0">
+    <w:nsid w:val="2A3F634F"/>
+    <w:multiLevelType w:val="hybridMultilevel"/>
+    <w:tmpl w:val="38A46E2E"/>
+    <w:lvl w:ilvl="0" w:tplc="362CADDA">
+      <w:start w:val="2"/>
+      <w:numFmt w:val="bullet"/>
+      <w:lvlText w:val="-"/>
+      <w:lvlJc w:val="left"/>
+      <w:pPr>
+        <w:ind w:left="720" w:hanging="360"/>
+      </w:pPr>
+      <w:rPr>
+        <w:rFonts w:ascii="Arial" w:eastAsiaTheme="minorEastAsia" w:hAnsi="Arial" w:cs="Arial" w:hint="default"/>
+      </w:rPr>
+    </w:lvl>
+    <w:lvl w:ilvl="1" w:tplc="04150003" w:tentative="1">
+      <w:start w:val="1"/>
+      <w:numFmt w:val="bullet"/>
+      <w:lvlText w:val="o"/>
+      <w:lvlJc w:val="left"/>
+      <w:pPr>
+        <w:ind w:left="1440" w:hanging="360"/>
+      </w:pPr>
+      <w:rPr>
+        <w:rFonts w:ascii="Courier New" w:hAnsi="Courier New" w:cs="Courier New" w:hint="default"/>
+      </w:rPr>
+    </w:lvl>
+    <w:lvl w:ilvl="2" w:tplc="04150005" w:tentative="1">
+      <w:start w:val="1"/>
+      <w:numFmt w:val="bullet"/>
+      <w:lvlText w:val=""/>
+      <w:lvlJc w:val="left"/>
+      <w:pPr>
+        <w:ind w:left="2160" w:hanging="360"/>
+      </w:pPr>
+      <w:rPr>
+        <w:rFonts w:ascii="Wingdings" w:hAnsi="Wingdings" w:hint="default"/>
+      </w:rPr>
+    </w:lvl>
+    <w:lvl w:ilvl="3" w:tplc="04150001" w:tentative="1">
+      <w:start w:val="1"/>
+      <w:numFmt w:val="bullet"/>
+      <w:lvlText w:val=""/>
+      <w:lvlJc w:val="left"/>
+      <w:pPr>
+        <w:ind w:left="2880" w:hanging="360"/>
+      </w:pPr>
+      <w:rPr>
+        <w:rFonts w:ascii="Symbol" w:hAnsi="Symbol" w:hint="default"/>
+      </w:rPr>
+    </w:lvl>
+    <w:lvl w:ilvl="4" w:tplc="04150003" w:tentative="1">
+      <w:start w:val="1"/>
+      <w:numFmt w:val="bullet"/>
+      <w:lvlText w:val="o"/>
+      <w:lvlJc w:val="left"/>
+      <w:pPr>
+        <w:ind w:left="3600" w:hanging="360"/>
+      </w:pPr>
+      <w:rPr>
+        <w:rFonts w:ascii="Courier New" w:hAnsi="Courier New" w:cs="Courier New" w:hint="default"/>
+      </w:rPr>
+    </w:lvl>
+    <w:lvl w:ilvl="5" w:tplc="04150005" w:tentative="1">
+      <w:start w:val="1"/>
+      <w:numFmt w:val="bullet"/>
+      <w:lvlText w:val=""/>
+      <w:lvlJc w:val="left"/>
+      <w:pPr>
+        <w:ind w:left="4320" w:hanging="360"/>
+      </w:pPr>
+      <w:rPr>
+        <w:rFonts w:ascii="Wingdings" w:hAnsi="Wingdings" w:hint="default"/>
+      </w:rPr>
+    </w:lvl>
+    <w:lvl w:ilvl="6" w:tplc="04150001" w:tentative="1">
+      <w:start w:val="1"/>
+      <w:numFmt w:val="bullet"/>
+      <w:lvlText w:val=""/>
+      <w:lvlJc w:val="left"/>
+      <w:pPr>
+        <w:ind w:left="5040" w:hanging="360"/>
+      </w:pPr>
+      <w:rPr>
+        <w:rFonts w:ascii="Symbol" w:hAnsi="Symbol" w:hint="default"/>
+      </w:rPr>
+    </w:lvl>
+    <w:lvl w:ilvl="7" w:tplc="04150003" w:tentative="1">
+      <w:start w:val="1"/>
+      <w:numFmt w:val="bullet"/>
+      <w:lvlText w:val="o"/>
+      <w:lvlJc w:val="left"/>
+      <w:pPr>
+        <w:ind w:left="5760" w:hanging="360"/>
+      </w:pPr>
+      <w:rPr>
+        <w:rFonts w:ascii="Courier New" w:hAnsi="Courier New" w:cs="Courier New" w:hint="default"/>
+      </w:rPr>
+    </w:lvl>
+    <w:lvl w:ilvl="8" w:tplc="04150005" w:tentative="1">
+      <w:start w:val="1"/>
+      <w:numFmt w:val="bullet"/>
+      <w:lvlText w:val=""/>
+      <w:lvlJc w:val="left"/>
+      <w:pPr>
+        <w:ind w:left="6480" w:hanging="360"/>
+      </w:pPr>
+      <w:rPr>
+        <w:rFonts w:ascii="Wingdings" w:hAnsi="Wingdings" w:hint="default"/>
+      </w:rPr>
+    </w:lvl>
+  </w:abstractNum>
+  <w:abstractNum w:abstractNumId="12" w15:restartNumberingAfterBreak="0">
     <w:nsid w:val="2D7346D7"/>
     <w:multiLevelType w:val="multilevel"/>
     <w:tmpl w:val="F768DC10"/>
@@ -8188,7 +8927,7 @@
       </w:pPr>
     </w:lvl>
   </w:abstractNum>
-  <w:abstractNum w:abstractNumId="12" w15:restartNumberingAfterBreak="0">
+  <w:abstractNum w:abstractNumId="13" w15:restartNumberingAfterBreak="0">
     <w:nsid w:val="2E00743B"/>
     <w:multiLevelType w:val="hybridMultilevel"/>
     <w:tmpl w:val="AEEAF03C"/>
@@ -8301,7 +9040,7 @@
       </w:rPr>
     </w:lvl>
   </w:abstractNum>
-  <w:abstractNum w:abstractNumId="13" w15:restartNumberingAfterBreak="0">
+  <w:abstractNum w:abstractNumId="14" w15:restartNumberingAfterBreak="0">
     <w:nsid w:val="30421224"/>
     <w:multiLevelType w:val="hybridMultilevel"/>
     <w:tmpl w:val="4D0C474A"/>
@@ -8414,7 +9153,7 @@
       </w:rPr>
     </w:lvl>
   </w:abstractNum>
-  <w:abstractNum w:abstractNumId="14" w15:restartNumberingAfterBreak="0">
+  <w:abstractNum w:abstractNumId="15" w15:restartNumberingAfterBreak="0">
     <w:nsid w:val="32D83DBC"/>
     <w:multiLevelType w:val="multilevel"/>
     <w:tmpl w:val="C8FE7418"/>
@@ -8500,7 +9239,7 @@
       </w:pPr>
     </w:lvl>
   </w:abstractNum>
-  <w:abstractNum w:abstractNumId="15" w15:restartNumberingAfterBreak="0">
+  <w:abstractNum w:abstractNumId="16" w15:restartNumberingAfterBreak="0">
     <w:nsid w:val="34915857"/>
     <w:multiLevelType w:val="multilevel"/>
     <w:tmpl w:val="51129CBA"/>
@@ -8613,7 +9352,7 @@
       </w:rPr>
     </w:lvl>
   </w:abstractNum>
-  <w:abstractNum w:abstractNumId="16" w15:restartNumberingAfterBreak="0">
+  <w:abstractNum w:abstractNumId="17" w15:restartNumberingAfterBreak="0">
     <w:nsid w:val="354B29A8"/>
     <w:multiLevelType w:val="hybridMultilevel"/>
     <w:tmpl w:val="7E98EF6C"/>
@@ -8726,7 +9465,7 @@
       </w:rPr>
     </w:lvl>
   </w:abstractNum>
-  <w:abstractNum w:abstractNumId="17" w15:restartNumberingAfterBreak="0">
+  <w:abstractNum w:abstractNumId="18" w15:restartNumberingAfterBreak="0">
     <w:nsid w:val="35954688"/>
     <w:multiLevelType w:val="multilevel"/>
     <w:tmpl w:val="F768DC10"/>
@@ -8812,7 +9551,7 @@
       </w:pPr>
     </w:lvl>
   </w:abstractNum>
-  <w:abstractNum w:abstractNumId="18" w15:restartNumberingAfterBreak="0">
+  <w:abstractNum w:abstractNumId="19" w15:restartNumberingAfterBreak="0">
     <w:nsid w:val="36C02AE0"/>
     <w:multiLevelType w:val="hybridMultilevel"/>
     <w:tmpl w:val="089A5720"/>
@@ -8901,7 +9640,7 @@
       </w:pPr>
     </w:lvl>
   </w:abstractNum>
-  <w:abstractNum w:abstractNumId="19" w15:restartNumberingAfterBreak="0">
+  <w:abstractNum w:abstractNumId="20" w15:restartNumberingAfterBreak="0">
     <w:nsid w:val="3FC52D5D"/>
     <w:multiLevelType w:val="multilevel"/>
     <w:tmpl w:val="F768DC10"/>
@@ -8987,7 +9726,7 @@
       </w:pPr>
     </w:lvl>
   </w:abstractNum>
-  <w:abstractNum w:abstractNumId="20" w15:restartNumberingAfterBreak="0">
+  <w:abstractNum w:abstractNumId="21" w15:restartNumberingAfterBreak="0">
     <w:nsid w:val="4BFC4C3E"/>
     <w:multiLevelType w:val="multilevel"/>
     <w:tmpl w:val="0409001F"/>
@@ -9100,7 +9839,7 @@
       </w:rPr>
     </w:lvl>
   </w:abstractNum>
-  <w:abstractNum w:abstractNumId="21" w15:restartNumberingAfterBreak="0">
+  <w:abstractNum w:abstractNumId="22" w15:restartNumberingAfterBreak="0">
     <w:nsid w:val="5009377A"/>
     <w:multiLevelType w:val="multilevel"/>
     <w:tmpl w:val="51129CBA"/>
@@ -9213,7 +9952,7 @@
       </w:rPr>
     </w:lvl>
   </w:abstractNum>
-  <w:abstractNum w:abstractNumId="22" w15:restartNumberingAfterBreak="0">
+  <w:abstractNum w:abstractNumId="23" w15:restartNumberingAfterBreak="0">
     <w:nsid w:val="504106EE"/>
     <w:multiLevelType w:val="multilevel"/>
     <w:tmpl w:val="1AFC8C08"/>
@@ -9299,7 +10038,7 @@
       </w:pPr>
     </w:lvl>
   </w:abstractNum>
-  <w:abstractNum w:abstractNumId="23" w15:restartNumberingAfterBreak="0">
+  <w:abstractNum w:abstractNumId="24" w15:restartNumberingAfterBreak="0">
     <w:nsid w:val="55560685"/>
     <w:multiLevelType w:val="multilevel"/>
     <w:tmpl w:val="214A885A"/>
@@ -9412,7 +10151,7 @@
       </w:rPr>
     </w:lvl>
   </w:abstractNum>
-  <w:abstractNum w:abstractNumId="24" w15:restartNumberingAfterBreak="0">
+  <w:abstractNum w:abstractNumId="25" w15:restartNumberingAfterBreak="0">
     <w:nsid w:val="55793AA8"/>
     <w:multiLevelType w:val="multilevel"/>
     <w:tmpl w:val="AEBCD772"/>
@@ -9498,7 +10237,7 @@
       </w:pPr>
     </w:lvl>
   </w:abstractNum>
-  <w:abstractNum w:abstractNumId="25" w15:restartNumberingAfterBreak="0">
+  <w:abstractNum w:abstractNumId="26" w15:restartNumberingAfterBreak="0">
     <w:nsid w:val="684B6457"/>
     <w:multiLevelType w:val="hybridMultilevel"/>
     <w:tmpl w:val="54083268"/>
@@ -9587,7 +10326,7 @@
       </w:pPr>
     </w:lvl>
   </w:abstractNum>
-  <w:abstractNum w:abstractNumId="26" w15:restartNumberingAfterBreak="0">
+  <w:abstractNum w:abstractNumId="27" w15:restartNumberingAfterBreak="0">
     <w:nsid w:val="6D21520E"/>
     <w:multiLevelType w:val="hybridMultilevel"/>
     <w:tmpl w:val="3A46DEBA"/>
@@ -9700,7 +10439,7 @@
       </w:rPr>
     </w:lvl>
   </w:abstractNum>
-  <w:abstractNum w:abstractNumId="27" w15:restartNumberingAfterBreak="0">
+  <w:abstractNum w:abstractNumId="28" w15:restartNumberingAfterBreak="0">
     <w:nsid w:val="71E82B1E"/>
     <w:multiLevelType w:val="multilevel"/>
     <w:tmpl w:val="F51AAD14"/>
@@ -9814,7 +10553,7 @@
       </w:rPr>
     </w:lvl>
   </w:abstractNum>
-  <w:abstractNum w:abstractNumId="28" w15:restartNumberingAfterBreak="0">
+  <w:abstractNum w:abstractNumId="29" w15:restartNumberingAfterBreak="0">
     <w:nsid w:val="75FB680B"/>
     <w:multiLevelType w:val="multilevel"/>
     <w:tmpl w:val="F768DC10"/>
@@ -9900,7 +10639,7 @@
       </w:pPr>
     </w:lvl>
   </w:abstractNum>
-  <w:abstractNum w:abstractNumId="29" w15:restartNumberingAfterBreak="0">
+  <w:abstractNum w:abstractNumId="30" w15:restartNumberingAfterBreak="0">
     <w:nsid w:val="7B9267A6"/>
     <w:multiLevelType w:val="multilevel"/>
     <w:tmpl w:val="F768DC10"/>
@@ -9986,7 +10725,7 @@
       </w:pPr>
     </w:lvl>
   </w:abstractNum>
-  <w:abstractNum w:abstractNumId="30" w15:restartNumberingAfterBreak="0">
+  <w:abstractNum w:abstractNumId="31" w15:restartNumberingAfterBreak="0">
     <w:nsid w:val="7BB76851"/>
     <w:multiLevelType w:val="multilevel"/>
     <w:tmpl w:val="0409001F"/>
@@ -10100,13 +10839,13 @@
     </w:lvl>
   </w:abstractNum>
   <w:num w:numId="1">
-    <w:abstractNumId w:val="18"/>
+    <w:abstractNumId w:val="19"/>
   </w:num>
   <w:num w:numId="2">
     <w:abstractNumId w:val="9"/>
   </w:num>
   <w:num w:numId="3">
-    <w:abstractNumId w:val="25"/>
+    <w:abstractNumId w:val="26"/>
   </w:num>
   <w:num w:numId="4">
     <w:abstractNumId w:val="2"/>
@@ -10118,37 +10857,37 @@
     <w:abstractNumId w:val="10"/>
   </w:num>
   <w:num w:numId="7">
-    <w:abstractNumId w:val="17"/>
+    <w:abstractNumId w:val="18"/>
   </w:num>
   <w:num w:numId="8">
     <w:abstractNumId w:val="6"/>
   </w:num>
   <w:num w:numId="9">
-    <w:abstractNumId w:val="28"/>
+    <w:abstractNumId w:val="29"/>
   </w:num>
   <w:num w:numId="10">
-    <w:abstractNumId w:val="29"/>
+    <w:abstractNumId w:val="30"/>
   </w:num>
   <w:num w:numId="11">
-    <w:abstractNumId w:val="19"/>
+    <w:abstractNumId w:val="20"/>
   </w:num>
   <w:num w:numId="12">
     <w:abstractNumId w:val="1"/>
   </w:num>
   <w:num w:numId="13">
-    <w:abstractNumId w:val="11"/>
+    <w:abstractNumId w:val="12"/>
   </w:num>
   <w:num w:numId="14">
-    <w:abstractNumId w:val="20"/>
+    <w:abstractNumId w:val="21"/>
   </w:num>
   <w:num w:numId="15">
     <w:abstractNumId w:val="7"/>
   </w:num>
   <w:num w:numId="16">
-    <w:abstractNumId w:val="15"/>
+    <w:abstractNumId w:val="16"/>
   </w:num>
   <w:num w:numId="17">
-    <w:abstractNumId w:val="20"/>
+    <w:abstractNumId w:val="21"/>
     <w:lvlOverride w:ilvl="0">
       <w:startOverride w:val="1"/>
     </w:lvlOverride>
@@ -10178,49 +10917,52 @@
     </w:lvlOverride>
   </w:num>
   <w:num w:numId="18">
-    <w:abstractNumId w:val="13"/>
+    <w:abstractNumId w:val="14"/>
   </w:num>
   <w:num w:numId="19">
-    <w:abstractNumId w:val="26"/>
+    <w:abstractNumId w:val="27"/>
   </w:num>
   <w:num w:numId="20">
-    <w:abstractNumId w:val="21"/>
+    <w:abstractNumId w:val="22"/>
   </w:num>
   <w:num w:numId="21">
-    <w:abstractNumId w:val="24"/>
+    <w:abstractNumId w:val="25"/>
   </w:num>
   <w:num w:numId="22">
-    <w:abstractNumId w:val="27"/>
+    <w:abstractNumId w:val="28"/>
   </w:num>
   <w:num w:numId="23">
-    <w:abstractNumId w:val="22"/>
+    <w:abstractNumId w:val="23"/>
   </w:num>
   <w:num w:numId="24">
     <w:abstractNumId w:val="8"/>
   </w:num>
   <w:num w:numId="25">
-    <w:abstractNumId w:val="30"/>
+    <w:abstractNumId w:val="31"/>
   </w:num>
   <w:num w:numId="26">
-    <w:abstractNumId w:val="14"/>
+    <w:abstractNumId w:val="15"/>
   </w:num>
   <w:num w:numId="27">
     <w:abstractNumId w:val="4"/>
   </w:num>
   <w:num w:numId="28">
-    <w:abstractNumId w:val="23"/>
+    <w:abstractNumId w:val="24"/>
   </w:num>
   <w:num w:numId="29">
     <w:abstractNumId w:val="3"/>
   </w:num>
   <w:num w:numId="30">
-    <w:abstractNumId w:val="16"/>
+    <w:abstractNumId w:val="17"/>
   </w:num>
   <w:num w:numId="31">
-    <w:abstractNumId w:val="12"/>
+    <w:abstractNumId w:val="13"/>
   </w:num>
   <w:num w:numId="32">
     <w:abstractNumId w:val="5"/>
+  </w:num>
+  <w:num w:numId="33">
+    <w:abstractNumId w:val="11"/>
   </w:num>
 </w:numbering>
 </file>
@@ -10842,7 +11584,6 @@
   <w:style w:type="character" w:default="1" w:styleId="Domylnaczcionkaakapitu">
     <w:name w:val="Default Paragraph Font"/>
     <w:uiPriority w:val="1"/>
-    <w:semiHidden/>
     <w:unhideWhenUsed/>
   </w:style>
   <w:style w:type="table" w:default="1" w:styleId="Standardowy">
@@ -11383,6 +12124,17 @@
       <w:bCs/>
     </w:rPr>
   </w:style>
+  <w:style w:type="character" w:styleId="Uwydatnienie">
+    <w:name w:val="Emphasis"/>
+    <w:basedOn w:val="Domylnaczcionkaakapitu"/>
+    <w:uiPriority w:val="20"/>
+    <w:qFormat/>
+    <w:rsid w:val="00F944EB"/>
+    <w:rPr>
+      <w:i/>
+      <w:iCs/>
+    </w:rPr>
+  </w:style>
 </w:styles>
 </file>
 
@@ -11709,7 +12461,7 @@
 </file>
 
 <file path=customXml/itemProps1.xml><?xml version="1.0" encoding="utf-8"?>
-<ds:datastoreItem xmlns:ds="http://schemas.openxmlformats.org/officeDocument/2006/customXml" ds:itemID="{165EDC90-9BD5-4FFF-B4C3-5CC31257FA2E}">
+<ds:datastoreItem xmlns:ds="http://schemas.openxmlformats.org/officeDocument/2006/customXml" ds:itemID="{BF018038-4E5D-4402-BF96-92351503C91D}">
   <ds:schemaRefs>
     <ds:schemaRef ds:uri="http://schemas.openxmlformats.org/officeDocument/2006/bibliography"/>
   </ds:schemaRefs>

</xml_diff>

<commit_message>
added more implementation about markets
</commit_message>
<xml_diff>
--- a/Final.docx
+++ b/Final.docx
@@ -3037,16 +3037,96 @@
         <w:t xml:space="preserve"> timeline</w:t>
       </w:r>
       <w:r>
-        <w:t xml:space="preserve">. Unfornatelly,it allows to get only 200 tweets at once so I had to </w:t>
-      </w:r>
-      <w:r>
-        <w:t>do it sequentially. Overall</w:t>
+        <w:t xml:space="preserve">. </w:t>
+      </w:r>
+      <w:r>
+        <w:t>Unfortunately, it</w:t>
+      </w:r>
+      <w:r>
+        <w:t xml:space="preserve"> allows to get only 200 tweets at once so I had to </w:t>
+      </w:r>
+      <w:r>
+        <w:t xml:space="preserve">do it sequentially. </w:t>
+      </w:r>
+      <w:r>
+        <w:t xml:space="preserve">Twitter also allows only to scrap last </w:t>
+      </w:r>
+      <w:r>
+        <w:rPr>
+          <w:lang w:val="en-US"/>
+        </w:rPr>
+        <w:t xml:space="preserve">3240 </w:t>
+      </w:r>
+      <w:r>
+        <w:rPr>
+          <w:lang w:val="en-US"/>
+        </w:rPr>
+        <w:t xml:space="preserve">of user tweets and hopefully </w:t>
+      </w:r>
+      <w:r>
+        <w:t>there was obtained 2935</w:t>
+      </w:r>
+      <w:r>
+        <w:t xml:space="preserve"> tweets</w:t>
+      </w:r>
+      <w:r>
+        <w:t xml:space="preserve"> from 01.2017 to 03.2018.</w:t>
+      </w:r>
+    </w:p>
+    <w:p>
+      <w:pPr>
+        <w:jc w:val="both"/>
+      </w:pPr>
+    </w:p>
+    <w:p>
+      <w:pPr>
+        <w:jc w:val="both"/>
+      </w:pPr>
+      <w:r>
+        <w:t>3.</w:t>
+      </w:r>
+      <w:r>
+        <w:t>1.</w:t>
+      </w:r>
+      <w:r>
+        <w:t>2 Stocks data</w:t>
+      </w:r>
+    </w:p>
+    <w:p>
+      <w:pPr>
+        <w:jc w:val="both"/>
+      </w:pPr>
+    </w:p>
+    <w:p>
+      <w:pPr>
+        <w:jc w:val="both"/>
+      </w:pPr>
+      <w:r>
+        <w:t>Obtaining s</w:t>
+      </w:r>
+      <w:r>
+        <w:t xml:space="preserve">tocks </w:t>
+      </w:r>
+      <w:r>
+        <w:t>indices</w:t>
+      </w:r>
+      <w:r>
+        <w:t xml:space="preserve"> data was XX part of the project because all the webpages that archive historical stock data provide only daily-interval stock prices changes due to the amounts of this data. All the websites XXX during the project XX data with smaller </w:t>
+      </w:r>
+      <w:r>
+        <w:t>intervals</w:t>
+      </w:r>
+      <w:r>
+        <w:t xml:space="preserve"> (such as hourly changes) for money. </w:t>
+      </w:r>
+      <w:r>
+        <w:t>In consequence</w:t>
       </w:r>
       <w:r>
         <w:t>,</w:t>
       </w:r>
       <w:r>
-        <w:t xml:space="preserve"> there was scrapped XXX tweets.</w:t>
+        <w:t xml:space="preserve"> all markets changes analysed in the project are daily open-close price changes.</w:t>
       </w:r>
     </w:p>
     <w:p>
@@ -3062,44 +3142,10 @@
         <w:t>3.</w:t>
       </w:r>
       <w:r>
-        <w:t>1.</w:t>
-      </w:r>
-      <w:r>
-        <w:t>2 Stocks data</w:t>
-      </w:r>
-    </w:p>
-    <w:p>
-      <w:pPr>
-        <w:jc w:val="both"/>
-      </w:pPr>
-    </w:p>
-    <w:p>
-      <w:pPr>
-        <w:jc w:val="both"/>
-      </w:pPr>
-      <w:r>
-        <w:t>Obtaining s</w:t>
-      </w:r>
-      <w:r>
-        <w:t xml:space="preserve">tocks </w:t>
-      </w:r>
-      <w:r>
-        <w:t>indices</w:t>
-      </w:r>
-      <w:r>
-        <w:t xml:space="preserve"> data was XX part of the project because all the webpages that archive historical stock data provide only daily-interval stock prices changes due to the amounts of this data. All the websites XXX during the project XX data with smaller </w:t>
-      </w:r>
-      <w:r>
-        <w:t>intervals</w:t>
-      </w:r>
-      <w:r>
-        <w:t xml:space="preserve"> (such as hourly changes) for money. Therefore</w:t>
-      </w:r>
-      <w:r>
-        <w:t>,</w:t>
-      </w:r>
-      <w:r>
-        <w:t xml:space="preserve"> all markets changes analysed in the project are daily open-close price changes.</w:t>
+        <w:t>2</w:t>
+      </w:r>
+      <w:r>
+        <w:t xml:space="preserve"> Sentiment Analysis and Phrases Extraction</w:t>
       </w:r>
     </w:p>
     <w:p>
@@ -3118,25 +3164,6 @@
         <w:t>2</w:t>
       </w:r>
       <w:r>
-        <w:t xml:space="preserve"> Sentiment Analysis and Phrases Extraction</w:t>
-      </w:r>
-    </w:p>
-    <w:p>
-      <w:pPr>
-        <w:jc w:val="both"/>
-      </w:pPr>
-    </w:p>
-    <w:p>
-      <w:pPr>
-        <w:jc w:val="both"/>
-      </w:pPr>
-      <w:r>
-        <w:t>3.</w:t>
-      </w:r>
-      <w:r>
-        <w:t>2</w:t>
-      </w:r>
-      <w:r>
         <w:t xml:space="preserve">.1 Data </w:t>
       </w:r>
       <w:r>
@@ -3154,6 +3181,9 @@
       </w:pPr>
       <w:r>
         <w:t xml:space="preserve">To begin with a sentiment analysis there was scrapped 120 tweets manually and their sentiment was marked manually. It was decided that half of them had to be positive and half should be negative to have balanced classes – </w:t>
+      </w:r>
+      <w:r>
+        <w:t xml:space="preserve">ADD </w:t>
       </w:r>
       <w:r>
         <w:rPr>
@@ -3945,22 +3975,47 @@
         <w:t>This one was selected because it is simple but it had to be modified</w:t>
       </w:r>
       <w:r>
-        <w:t xml:space="preserve"> because does not have enough configuration options and has too many redundant functions. Originally RAKE</w:t>
-      </w:r>
-      <w:r>
-        <w:rPr>
-          <w:lang w:val="en-US"/>
-        </w:rPr>
-        <w:t xml:space="preserve"> extracts also adjusted keywords (ones that include a stop</w:t>
-      </w:r>
-      <w:r>
-        <w:rPr>
-          <w:lang w:val="en-US"/>
-        </w:rPr>
+        <w:t xml:space="preserve"> because does not have enough configuration options and has too many redundant functions.</w:t>
+      </w:r>
+      <w:r>
         <w:t xml:space="preserve"> </w:t>
       </w:r>
       <w:r>
         <w:rPr>
+          <w:color w:val="FF0000"/>
+        </w:rPr>
+        <w:t>TO DODALEM ALE USUNAELM</w:t>
+      </w:r>
+      <w:r>
+        <w:rPr>
+          <w:color w:val="FF0000"/>
+        </w:rPr>
+        <w:t xml:space="preserve"> </w:t>
+      </w:r>
+      <w:r>
+        <w:t>Originally RAKE</w:t>
+      </w:r>
+      <w:r>
+        <w:rPr>
+          <w:lang w:val="en-US"/>
+        </w:rPr>
+        <w:t xml:space="preserve"> extracts also adjusted keywords (ones that include a </w:t>
+      </w:r>
+      <w:r>
+        <w:rPr>
+          <w:lang w:val="en-US"/>
+        </w:rPr>
+        <w:lastRenderedPageBreak/>
+        <w:t>stop</w:t>
+      </w:r>
+      <w:r>
+        <w:rPr>
+          <w:lang w:val="en-US"/>
+        </w:rPr>
+        <w:t xml:space="preserve"> </w:t>
+      </w:r>
+      <w:r>
+        <w:rPr>
           <w:lang w:val="en-US"/>
         </w:rPr>
         <w:t xml:space="preserve">word such as United States </w:t>
@@ -3976,14 +4031,7 @@
         <w:rPr>
           <w:lang w:val="en-US"/>
         </w:rPr>
-        <w:t xml:space="preserve"> </w:t>
-      </w:r>
-      <w:r>
-        <w:rPr>
-          <w:lang w:val="en-US"/>
-        </w:rPr>
-        <w:lastRenderedPageBreak/>
-        <w:t xml:space="preserve">America) but this </w:t>
+        <w:t xml:space="preserve"> America) but this </w:t>
       </w:r>
       <w:r>
         <w:rPr>
@@ -4439,8 +4487,6 @@
       <w:pPr>
         <w:jc w:val="both"/>
       </w:pPr>
-      <w:bookmarkStart w:id="17" w:name="_GoBack"/>
-      <w:bookmarkEnd w:id="17"/>
     </w:p>
     <w:p>
       <w:pPr>
@@ -4459,17 +4505,2865 @@
       <w:pPr>
         <w:jc w:val="both"/>
       </w:pPr>
-      <w:r>
-        <w:t>3.4.1 CSV skad</w:t>
-      </w:r>
-    </w:p>
-    <w:p>
-      <w:pPr>
-        <w:jc w:val="both"/>
-      </w:pPr>
-      <w:r>
-        <w:t>3.4.2 Tweets Selection</w:t>
-      </w:r>
+    </w:p>
+    <w:p>
+      <w:pPr>
+        <w:jc w:val="both"/>
+      </w:pPr>
+      <w:r>
+        <w:t>Once the sentiment analysis part was done, the next step was to build a market predicting model.</w:t>
+      </w:r>
+    </w:p>
+    <w:p>
+      <w:pPr>
+        <w:jc w:val="both"/>
+      </w:pPr>
+    </w:p>
+    <w:p>
+      <w:pPr>
+        <w:jc w:val="both"/>
+        <w:rPr>
+          <w:lang w:val="pl-PL"/>
+        </w:rPr>
+      </w:pPr>
+      <w:r>
+        <w:rPr>
+          <w:lang w:val="pl-PL"/>
+        </w:rPr>
+        <w:t>MOZE TU</w:t>
+      </w:r>
+      <w:r>
+        <w:rPr>
+          <w:lang w:val="pl-PL"/>
+        </w:rPr>
+        <w:t xml:space="preserve"> </w:t>
+      </w:r>
+      <w:r>
+        <w:rPr>
+          <w:lang w:val="pl-PL"/>
+        </w:rPr>
+        <w:t>WRZUCIC O T</w:t>
+      </w:r>
+      <w:r>
+        <w:rPr>
+          <w:lang w:val="pl-PL"/>
+        </w:rPr>
+        <w:t>WEETERZE?</w:t>
+      </w:r>
+    </w:p>
+    <w:p>
+      <w:pPr>
+        <w:jc w:val="both"/>
+        <w:rPr>
+          <w:lang w:val="pl-PL"/>
+        </w:rPr>
+      </w:pPr>
+    </w:p>
+    <w:p>
+      <w:pPr>
+        <w:jc w:val="both"/>
+        <w:rPr>
+          <w:lang w:val="en-US"/>
+        </w:rPr>
+      </w:pPr>
+      <w:r>
+        <w:rPr>
+          <w:lang w:val="en-US"/>
+        </w:rPr>
+        <w:t xml:space="preserve">Before training a </w:t>
+      </w:r>
+      <w:r>
+        <w:rPr>
+          <w:lang w:val="en-US"/>
+        </w:rPr>
+        <w:t>classifier,</w:t>
+      </w:r>
+      <w:r>
+        <w:rPr>
+          <w:lang w:val="en-US"/>
+        </w:rPr>
+        <w:t xml:space="preserve"> the dataset was preprocessed:</w:t>
+      </w:r>
+    </w:p>
+    <w:p>
+      <w:pPr>
+        <w:jc w:val="both"/>
+        <w:rPr>
+          <w:lang w:val="en-US"/>
+        </w:rPr>
+      </w:pPr>
+      <w:r>
+        <w:rPr>
+          <w:lang w:val="en-US"/>
+        </w:rPr>
+        <w:t>- all the tweets containing only video/image and no text were removed</w:t>
+      </w:r>
+    </w:p>
+    <w:p>
+      <w:pPr>
+        <w:jc w:val="both"/>
+        <w:rPr>
+          <w:lang w:val="en-US"/>
+        </w:rPr>
+      </w:pPr>
+      <w:r>
+        <w:rPr>
+          <w:lang w:val="en-US"/>
+        </w:rPr>
+        <w:t>- tweets written in languages other than English were removed</w:t>
+      </w:r>
+    </w:p>
+    <w:p>
+      <w:pPr>
+        <w:jc w:val="both"/>
+        <w:rPr>
+          <w:rFonts w:ascii="Segoe UI Symbol" w:hAnsi="Segoe UI Symbol" w:cs="Segoe UI Symbol"/>
+          <w:lang w:val="en-US"/>
+        </w:rPr>
+      </w:pPr>
+      <w:r>
+        <w:rPr>
+          <w:lang w:val="en-US"/>
+        </w:rPr>
+        <w:t xml:space="preserve">- Unicode characters were removed such as </w:t>
+      </w:r>
+      <w:r>
+        <w:rPr>
+          <w:rFonts w:ascii="Segoe UI Symbol" w:hAnsi="Segoe UI Symbol" w:cs="Segoe UI Symbol"/>
+          <w:lang w:val="en-US"/>
+        </w:rPr>
+        <w:t>✔</w:t>
+      </w:r>
+      <w:r>
+        <w:rPr>
+          <w:rFonts w:ascii="Segoe UI Emoji" w:hAnsi="Segoe UI Emoji" w:cs="Segoe UI Emoji"/>
+        </w:rPr>
+        <w:t>💜</w:t>
+      </w:r>
+      <w:r>
+        <w:rPr>
+          <w:lang w:val="en-US"/>
+        </w:rPr>
+        <w:t xml:space="preserve"> </w:t>
+      </w:r>
+      <w:r>
+        <w:rPr>
+          <w:rFonts w:ascii="Segoe UI Symbol" w:hAnsi="Segoe UI Symbol" w:cs="Segoe UI Symbol"/>
+          <w:lang w:val="en-US"/>
+        </w:rPr>
+        <w:t>➡✅</w:t>
+      </w:r>
+      <w:r>
+        <w:rPr>
+          <w:rFonts w:ascii="Segoe UI Symbol" w:hAnsi="Segoe UI Symbol" w:cs="Segoe UI Symbol"/>
+          <w:lang w:val="en-US"/>
+        </w:rPr>
+        <w:t xml:space="preserve"> </w:t>
+      </w:r>
+    </w:p>
+    <w:p>
+      <w:pPr>
+        <w:jc w:val="both"/>
+        <w:rPr>
+          <w:lang w:val="en-US"/>
+        </w:rPr>
+      </w:pPr>
+      <w:r>
+        <w:rPr>
+          <w:lang w:val="en-US"/>
+        </w:rPr>
+        <w:lastRenderedPageBreak/>
+        <w:t xml:space="preserve">- some Unicode characters were changed into proper words or characters: </w:t>
+      </w:r>
+      <w:r>
+        <w:rPr>
+          <w:lang w:val="en-US"/>
+        </w:rPr>
+        <w:t>&amp;amp -&gt; and</w:t>
+      </w:r>
+    </w:p>
+    <w:p>
+      <w:pPr>
+        <w:jc w:val="both"/>
+        <w:rPr>
+          <w:lang w:val="en-US"/>
+        </w:rPr>
+      </w:pPr>
+      <w:r>
+        <w:rPr>
+          <w:lang w:val="en-US"/>
+        </w:rPr>
+        <w:t>- from the tweets were removed all the links</w:t>
+      </w:r>
+    </w:p>
+    <w:p>
+      <w:pPr>
+        <w:jc w:val="both"/>
+        <w:rPr>
+          <w:lang w:val="en-US"/>
+        </w:rPr>
+      </w:pPr>
+      <w:r>
+        <w:rPr>
+          <w:lang w:val="en-US"/>
+        </w:rPr>
+        <w:t>- manually removed all the tweets that could not have any impact such as “Happy birthday”</w:t>
+      </w:r>
+    </w:p>
+    <w:p>
+      <w:pPr>
+        <w:jc w:val="both"/>
+        <w:rPr>
+          <w:lang w:val="en-US"/>
+        </w:rPr>
+      </w:pPr>
+      <w:r>
+        <w:rPr>
+          <w:lang w:val="en-US"/>
+        </w:rPr>
+        <w:t>- manually removed all short and meaningless tweets such as “Jobs, Jobs, Jobs”</w:t>
+      </w:r>
+    </w:p>
+    <w:p>
+      <w:pPr>
+        <w:jc w:val="both"/>
+        <w:rPr>
+          <w:lang w:val="en-US"/>
+        </w:rPr>
+      </w:pPr>
+      <w:r>
+        <w:rPr>
+          <w:lang w:val="en-US"/>
+        </w:rPr>
+        <w:t>- removed all retweets</w:t>
+      </w:r>
+    </w:p>
+    <w:p>
+      <w:pPr>
+        <w:jc w:val="both"/>
+        <w:rPr>
+          <w:lang w:val="en-US"/>
+        </w:rPr>
+      </w:pPr>
+      <w:r>
+        <w:rPr>
+          <w:lang w:val="en-US"/>
+        </w:rPr>
+        <w:t xml:space="preserve">- merged tweets that were separated into few tweets because were too long (Twitter allows tweets to be max XXX chars length so when they are longer they are split into few others and they start or end with “…” ) </w:t>
+      </w:r>
+      <w:r>
+        <w:rPr>
+          <w:color w:val="FF0000"/>
+          <w:lang w:val="en-US"/>
+        </w:rPr>
+        <w:t>EXAMPLE</w:t>
+      </w:r>
+      <w:r>
+        <w:rPr>
+          <w:lang w:val="en-US"/>
+        </w:rPr>
+        <w:t>?</w:t>
+      </w:r>
+    </w:p>
+    <w:p>
+      <w:pPr>
+        <w:jc w:val="both"/>
+        <w:rPr>
+          <w:lang w:val="en-US"/>
+        </w:rPr>
+      </w:pPr>
+    </w:p>
+    <w:p>
+      <w:pPr>
+        <w:jc w:val="both"/>
+        <w:rPr>
+          <w:color w:val="FF0000"/>
+          <w:lang w:val="pl-PL"/>
+        </w:rPr>
+      </w:pPr>
+      <w:r>
+        <w:rPr>
+          <w:lang w:val="en-US"/>
+        </w:rPr>
+        <w:t xml:space="preserve">Then the dataset </w:t>
+      </w:r>
+      <w:r>
+        <w:rPr>
+          <w:lang w:val="en-US"/>
+        </w:rPr>
+        <w:t>has decreased into</w:t>
+      </w:r>
+      <w:r>
+        <w:rPr>
+          <w:lang w:val="en-US"/>
+        </w:rPr>
+        <w:t xml:space="preserve"> </w:t>
+      </w:r>
+      <w:r>
+        <w:rPr>
+          <w:lang w:val="en-US"/>
+        </w:rPr>
+        <w:t>2026</w:t>
+      </w:r>
+      <w:r>
+        <w:rPr>
+          <w:lang w:val="en-US"/>
+        </w:rPr>
+        <w:t xml:space="preserve"> tweets</w:t>
+      </w:r>
+      <w:r>
+        <w:rPr>
+          <w:lang w:val="en-US"/>
+        </w:rPr>
+        <w:t>. All the tweets got the market change set up using the CSV file with stock prices.</w:t>
+      </w:r>
+      <w:r>
+        <w:rPr>
+          <w:lang w:val="en-US"/>
+        </w:rPr>
+        <w:t xml:space="preserve"> It was assumed that tweets affect the market within few hours so each tweet had got assigned a percent change of the index during the day it was published. It was also decided that all the tweets that are published after 10pm got the change value from the next day. </w:t>
+      </w:r>
+      <w:r>
+        <w:rPr>
+          <w:color w:val="FF0000"/>
+          <w:lang w:val="pl-PL"/>
+        </w:rPr>
+        <w:t>MORE HERE</w:t>
+      </w:r>
+    </w:p>
+    <w:p>
+      <w:pPr>
+        <w:jc w:val="both"/>
+        <w:rPr>
+          <w:lang w:val="en-US"/>
+        </w:rPr>
+      </w:pPr>
+      <w:r>
+        <w:rPr>
+          <w:lang w:val="en-US"/>
+        </w:rPr>
+        <w:t>Market changes above 0 were m</w:t>
+      </w:r>
+      <w:r>
+        <w:rPr>
+          <w:lang w:val="en-US"/>
+        </w:rPr>
+        <w:t>arked as positive and the rest as negative what gave a binary target.</w:t>
+      </w:r>
+    </w:p>
+    <w:p>
+      <w:pPr>
+        <w:jc w:val="both"/>
+        <w:rPr>
+          <w:lang w:val="en-US"/>
+        </w:rPr>
+      </w:pPr>
+    </w:p>
+    <w:p>
+      <w:pPr>
+        <w:jc w:val="both"/>
+        <w:rPr>
+          <w:lang w:val="en-US"/>
+        </w:rPr>
+      </w:pPr>
+      <w:r>
+        <w:rPr>
+          <w:lang w:val="en-US"/>
+        </w:rPr>
+        <w:t xml:space="preserve">Then for each of the tweets sentiment was predicted and features </w:t>
+      </w:r>
+      <w:r>
+        <w:rPr>
+          <w:lang w:val="en-US"/>
+        </w:rPr>
+        <w:t>extracted.</w:t>
+      </w:r>
+    </w:p>
+    <w:p>
+      <w:pPr>
+        <w:jc w:val="both"/>
+        <w:rPr>
+          <w:lang w:val="en-US"/>
+        </w:rPr>
+      </w:pPr>
+    </w:p>
+    <w:tbl>
+      <w:tblPr>
+        <w:tblStyle w:val="Tabela-Siatka"/>
+        <w:tblW w:w="8349" w:type="dxa"/>
+        <w:tblLayout w:type="fixed"/>
+        <w:tblLook w:val="04A0" w:firstRow="1" w:lastRow="0" w:firstColumn="1" w:lastColumn="0" w:noHBand="0" w:noVBand="1"/>
+      </w:tblPr>
+      <w:tblGrid>
+        <w:gridCol w:w="1620"/>
+        <w:gridCol w:w="1280"/>
+        <w:gridCol w:w="1206"/>
+        <w:gridCol w:w="787"/>
+        <w:gridCol w:w="1056"/>
+        <w:gridCol w:w="304"/>
+        <w:gridCol w:w="1073"/>
+        <w:gridCol w:w="1023"/>
+      </w:tblGrid>
+      <w:tr>
+        <w:tc>
+          <w:tcPr>
+            <w:tcW w:w="1620" w:type="dxa"/>
+          </w:tcPr>
+          <w:p>
+            <w:pPr>
+              <w:jc w:val="both"/>
+              <w:rPr>
+                <w:b/>
+                <w:sz w:val="20"/>
+                <w:szCs w:val="20"/>
+                <w:lang w:val="en-US"/>
+              </w:rPr>
+            </w:pPr>
+            <w:r>
+              <w:rPr>
+                <w:b/>
+                <w:sz w:val="20"/>
+                <w:szCs w:val="20"/>
+                <w:lang w:val="en-US"/>
+              </w:rPr>
+              <w:t>Tweet</w:t>
+            </w:r>
+          </w:p>
+        </w:tc>
+        <w:tc>
+          <w:tcPr>
+            <w:tcW w:w="1280" w:type="dxa"/>
+          </w:tcPr>
+          <w:p>
+            <w:pPr>
+              <w:jc w:val="both"/>
+              <w:rPr>
+                <w:b/>
+                <w:sz w:val="20"/>
+                <w:szCs w:val="20"/>
+                <w:lang w:val="en-US"/>
+              </w:rPr>
+            </w:pPr>
+            <w:r>
+              <w:rPr>
+                <w:b/>
+                <w:sz w:val="20"/>
+                <w:szCs w:val="20"/>
+                <w:lang w:val="en-US"/>
+              </w:rPr>
+              <w:t>Sentiment</w:t>
+            </w:r>
+          </w:p>
+        </w:tc>
+        <w:tc>
+          <w:tcPr>
+            <w:tcW w:w="1206" w:type="dxa"/>
+          </w:tcPr>
+          <w:p>
+            <w:pPr>
+              <w:jc w:val="both"/>
+              <w:rPr>
+                <w:b/>
+                <w:sz w:val="20"/>
+                <w:szCs w:val="20"/>
+                <w:lang w:val="en-US"/>
+              </w:rPr>
+            </w:pPr>
+            <w:r>
+              <w:rPr>
+                <w:b/>
+                <w:sz w:val="20"/>
+                <w:szCs w:val="20"/>
+                <w:lang w:val="en-US"/>
+              </w:rPr>
+              <w:t>Feature 1</w:t>
+            </w:r>
+          </w:p>
+        </w:tc>
+        <w:tc>
+          <w:tcPr>
+            <w:tcW w:w="787" w:type="dxa"/>
+          </w:tcPr>
+          <w:p>
+            <w:pPr>
+              <w:jc w:val="both"/>
+              <w:rPr>
+                <w:b/>
+                <w:sz w:val="20"/>
+                <w:szCs w:val="20"/>
+                <w:lang w:val="en-US"/>
+              </w:rPr>
+            </w:pPr>
+            <w:r>
+              <w:rPr>
+                <w:b/>
+                <w:sz w:val="20"/>
+                <w:szCs w:val="20"/>
+                <w:lang w:val="en-US"/>
+              </w:rPr>
+              <w:t>Feat 2</w:t>
+            </w:r>
+          </w:p>
+        </w:tc>
+        <w:tc>
+          <w:tcPr>
+            <w:tcW w:w="1056" w:type="dxa"/>
+          </w:tcPr>
+          <w:p>
+            <w:pPr>
+              <w:jc w:val="both"/>
+              <w:rPr>
+                <w:b/>
+                <w:sz w:val="20"/>
+                <w:szCs w:val="20"/>
+                <w:lang w:val="en-US"/>
+              </w:rPr>
+            </w:pPr>
+            <w:r>
+              <w:rPr>
+                <w:b/>
+                <w:sz w:val="20"/>
+                <w:szCs w:val="20"/>
+                <w:lang w:val="en-US"/>
+              </w:rPr>
+              <w:t>Feat 3</w:t>
+            </w:r>
+          </w:p>
+        </w:tc>
+        <w:tc>
+          <w:tcPr>
+            <w:tcW w:w="304" w:type="dxa"/>
+          </w:tcPr>
+          <w:p>
+            <w:pPr>
+              <w:jc w:val="both"/>
+              <w:rPr>
+                <w:b/>
+                <w:sz w:val="20"/>
+                <w:szCs w:val="20"/>
+                <w:lang w:val="en-US"/>
+              </w:rPr>
+            </w:pPr>
+            <w:r>
+              <w:rPr>
+                <w:b/>
+                <w:sz w:val="20"/>
+                <w:szCs w:val="20"/>
+                <w:lang w:val="en-US"/>
+              </w:rPr>
+              <w:t>…</w:t>
+            </w:r>
+          </w:p>
+        </w:tc>
+        <w:tc>
+          <w:tcPr>
+            <w:tcW w:w="1073" w:type="dxa"/>
+          </w:tcPr>
+          <w:p>
+            <w:pPr>
+              <w:jc w:val="both"/>
+              <w:rPr>
+                <w:b/>
+                <w:sz w:val="20"/>
+                <w:szCs w:val="20"/>
+                <w:lang w:val="en-US"/>
+              </w:rPr>
+            </w:pPr>
+            <w:r>
+              <w:rPr>
+                <w:b/>
+                <w:sz w:val="20"/>
+                <w:szCs w:val="20"/>
+                <w:lang w:val="en-US"/>
+              </w:rPr>
+              <w:t>Feat n</w:t>
+            </w:r>
+          </w:p>
+        </w:tc>
+        <w:tc>
+          <w:tcPr>
+            <w:tcW w:w="1023" w:type="dxa"/>
+          </w:tcPr>
+          <w:p>
+            <w:pPr>
+              <w:jc w:val="both"/>
+              <w:rPr>
+                <w:b/>
+                <w:sz w:val="20"/>
+                <w:szCs w:val="20"/>
+                <w:lang w:val="en-US"/>
+              </w:rPr>
+            </w:pPr>
+            <w:r>
+              <w:rPr>
+                <w:b/>
+                <w:sz w:val="20"/>
+                <w:szCs w:val="20"/>
+                <w:lang w:val="en-US"/>
+              </w:rPr>
+              <w:t>Change</w:t>
+            </w:r>
+          </w:p>
+        </w:tc>
+      </w:tr>
+      <w:tr>
+        <w:tc>
+          <w:tcPr>
+            <w:tcW w:w="1620" w:type="dxa"/>
+          </w:tcPr>
+          <w:p>
+            <w:pPr>
+              <w:jc w:val="both"/>
+              <w:rPr>
+                <w:sz w:val="20"/>
+                <w:szCs w:val="20"/>
+                <w:lang w:val="en-US"/>
+              </w:rPr>
+            </w:pPr>
+            <w:r>
+              <w:rPr>
+                <w:sz w:val="20"/>
+                <w:szCs w:val="20"/>
+                <w:lang w:val="en-US"/>
+              </w:rPr>
+              <w:t>Tweet content</w:t>
+            </w:r>
+          </w:p>
+        </w:tc>
+        <w:tc>
+          <w:tcPr>
+            <w:tcW w:w="1280" w:type="dxa"/>
+          </w:tcPr>
+          <w:p>
+            <w:pPr>
+              <w:jc w:val="both"/>
+              <w:rPr>
+                <w:sz w:val="20"/>
+                <w:szCs w:val="20"/>
+                <w:lang w:val="en-US"/>
+              </w:rPr>
+            </w:pPr>
+            <w:r>
+              <w:rPr>
+                <w:sz w:val="20"/>
+                <w:szCs w:val="20"/>
+                <w:lang w:val="en-US"/>
+              </w:rPr>
+              <w:t>Pos</w:t>
+            </w:r>
+          </w:p>
+        </w:tc>
+        <w:tc>
+          <w:tcPr>
+            <w:tcW w:w="1206" w:type="dxa"/>
+          </w:tcPr>
+          <w:p>
+            <w:pPr>
+              <w:jc w:val="both"/>
+              <w:rPr>
+                <w:sz w:val="20"/>
+                <w:szCs w:val="20"/>
+                <w:lang w:val="en-US"/>
+              </w:rPr>
+            </w:pPr>
+            <w:r>
+              <w:rPr>
+                <w:sz w:val="20"/>
+                <w:szCs w:val="20"/>
+                <w:lang w:val="en-US"/>
+              </w:rPr>
+              <w:t>1</w:t>
+            </w:r>
+          </w:p>
+        </w:tc>
+        <w:tc>
+          <w:tcPr>
+            <w:tcW w:w="787" w:type="dxa"/>
+          </w:tcPr>
+          <w:p>
+            <w:pPr>
+              <w:jc w:val="both"/>
+              <w:rPr>
+                <w:sz w:val="20"/>
+                <w:szCs w:val="20"/>
+                <w:lang w:val="en-US"/>
+              </w:rPr>
+            </w:pPr>
+            <w:r>
+              <w:rPr>
+                <w:sz w:val="20"/>
+                <w:szCs w:val="20"/>
+                <w:lang w:val="en-US"/>
+              </w:rPr>
+              <w:t>0</w:t>
+            </w:r>
+          </w:p>
+        </w:tc>
+        <w:tc>
+          <w:tcPr>
+            <w:tcW w:w="1056" w:type="dxa"/>
+          </w:tcPr>
+          <w:p>
+            <w:pPr>
+              <w:jc w:val="both"/>
+              <w:rPr>
+                <w:sz w:val="20"/>
+                <w:szCs w:val="20"/>
+                <w:lang w:val="en-US"/>
+              </w:rPr>
+            </w:pPr>
+            <w:r>
+              <w:rPr>
+                <w:sz w:val="20"/>
+                <w:szCs w:val="20"/>
+                <w:lang w:val="en-US"/>
+              </w:rPr>
+              <w:t>0</w:t>
+            </w:r>
+          </w:p>
+        </w:tc>
+        <w:tc>
+          <w:tcPr>
+            <w:tcW w:w="304" w:type="dxa"/>
+          </w:tcPr>
+          <w:p>
+            <w:pPr>
+              <w:jc w:val="both"/>
+              <w:rPr>
+                <w:sz w:val="20"/>
+                <w:szCs w:val="20"/>
+                <w:lang w:val="en-US"/>
+              </w:rPr>
+            </w:pPr>
+            <w:r>
+              <w:rPr>
+                <w:sz w:val="20"/>
+                <w:szCs w:val="20"/>
+                <w:lang w:val="en-US"/>
+              </w:rPr>
+              <w:t>…</w:t>
+            </w:r>
+          </w:p>
+        </w:tc>
+        <w:tc>
+          <w:tcPr>
+            <w:tcW w:w="1073" w:type="dxa"/>
+          </w:tcPr>
+          <w:p>
+            <w:pPr>
+              <w:jc w:val="both"/>
+              <w:rPr>
+                <w:sz w:val="20"/>
+                <w:szCs w:val="20"/>
+                <w:lang w:val="en-US"/>
+              </w:rPr>
+            </w:pPr>
+            <w:r>
+              <w:rPr>
+                <w:sz w:val="20"/>
+                <w:szCs w:val="20"/>
+                <w:lang w:val="en-US"/>
+              </w:rPr>
+              <w:t>1</w:t>
+            </w:r>
+          </w:p>
+        </w:tc>
+        <w:tc>
+          <w:tcPr>
+            <w:tcW w:w="1023" w:type="dxa"/>
+          </w:tcPr>
+          <w:p>
+            <w:pPr>
+              <w:jc w:val="both"/>
+              <w:rPr>
+                <w:sz w:val="20"/>
+                <w:szCs w:val="20"/>
+                <w:lang w:val="en-US"/>
+              </w:rPr>
+            </w:pPr>
+            <w:r>
+              <w:rPr>
+                <w:sz w:val="20"/>
+                <w:szCs w:val="20"/>
+                <w:lang w:val="en-US"/>
+              </w:rPr>
+              <w:t>0.05%</w:t>
+            </w:r>
+          </w:p>
+        </w:tc>
+      </w:tr>
+      <w:tr>
+        <w:tc>
+          <w:tcPr>
+            <w:tcW w:w="1620" w:type="dxa"/>
+          </w:tcPr>
+          <w:p>
+            <w:pPr>
+              <w:jc w:val="both"/>
+              <w:rPr>
+                <w:sz w:val="20"/>
+                <w:szCs w:val="20"/>
+                <w:lang w:val="en-US"/>
+              </w:rPr>
+            </w:pPr>
+            <w:r>
+              <w:rPr>
+                <w:sz w:val="20"/>
+                <w:szCs w:val="20"/>
+                <w:lang w:val="en-US"/>
+              </w:rPr>
+              <w:t>Tweet content</w:t>
+            </w:r>
+          </w:p>
+        </w:tc>
+        <w:tc>
+          <w:tcPr>
+            <w:tcW w:w="1280" w:type="dxa"/>
+          </w:tcPr>
+          <w:p>
+            <w:pPr>
+              <w:jc w:val="both"/>
+              <w:rPr>
+                <w:sz w:val="20"/>
+                <w:szCs w:val="20"/>
+                <w:lang w:val="en-US"/>
+              </w:rPr>
+            </w:pPr>
+            <w:r>
+              <w:rPr>
+                <w:sz w:val="20"/>
+                <w:szCs w:val="20"/>
+                <w:lang w:val="en-US"/>
+              </w:rPr>
+              <w:t>Neg</w:t>
+            </w:r>
+          </w:p>
+        </w:tc>
+        <w:tc>
+          <w:tcPr>
+            <w:tcW w:w="1206" w:type="dxa"/>
+          </w:tcPr>
+          <w:p>
+            <w:pPr>
+              <w:jc w:val="both"/>
+              <w:rPr>
+                <w:sz w:val="20"/>
+                <w:szCs w:val="20"/>
+                <w:lang w:val="en-US"/>
+              </w:rPr>
+            </w:pPr>
+            <w:r>
+              <w:rPr>
+                <w:sz w:val="20"/>
+                <w:szCs w:val="20"/>
+                <w:lang w:val="en-US"/>
+              </w:rPr>
+              <w:t>0</w:t>
+            </w:r>
+          </w:p>
+        </w:tc>
+        <w:tc>
+          <w:tcPr>
+            <w:tcW w:w="787" w:type="dxa"/>
+          </w:tcPr>
+          <w:p>
+            <w:pPr>
+              <w:jc w:val="both"/>
+              <w:rPr>
+                <w:sz w:val="20"/>
+                <w:szCs w:val="20"/>
+                <w:lang w:val="en-US"/>
+              </w:rPr>
+            </w:pPr>
+            <w:r>
+              <w:rPr>
+                <w:sz w:val="20"/>
+                <w:szCs w:val="20"/>
+                <w:lang w:val="en-US"/>
+              </w:rPr>
+              <w:t>1</w:t>
+            </w:r>
+          </w:p>
+        </w:tc>
+        <w:tc>
+          <w:tcPr>
+            <w:tcW w:w="1056" w:type="dxa"/>
+          </w:tcPr>
+          <w:p>
+            <w:pPr>
+              <w:jc w:val="both"/>
+              <w:rPr>
+                <w:sz w:val="20"/>
+                <w:szCs w:val="20"/>
+                <w:lang w:val="en-US"/>
+              </w:rPr>
+            </w:pPr>
+            <w:r>
+              <w:rPr>
+                <w:sz w:val="20"/>
+                <w:szCs w:val="20"/>
+                <w:lang w:val="en-US"/>
+              </w:rPr>
+              <w:t>0</w:t>
+            </w:r>
+          </w:p>
+        </w:tc>
+        <w:tc>
+          <w:tcPr>
+            <w:tcW w:w="304" w:type="dxa"/>
+          </w:tcPr>
+          <w:p>
+            <w:pPr>
+              <w:jc w:val="both"/>
+              <w:rPr>
+                <w:sz w:val="20"/>
+                <w:szCs w:val="20"/>
+                <w:lang w:val="en-US"/>
+              </w:rPr>
+            </w:pPr>
+            <w:r>
+              <w:rPr>
+                <w:sz w:val="20"/>
+                <w:szCs w:val="20"/>
+                <w:lang w:val="en-US"/>
+              </w:rPr>
+              <w:t>…</w:t>
+            </w:r>
+          </w:p>
+        </w:tc>
+        <w:tc>
+          <w:tcPr>
+            <w:tcW w:w="1073" w:type="dxa"/>
+          </w:tcPr>
+          <w:p>
+            <w:pPr>
+              <w:jc w:val="both"/>
+              <w:rPr>
+                <w:sz w:val="20"/>
+                <w:szCs w:val="20"/>
+                <w:lang w:val="en-US"/>
+              </w:rPr>
+            </w:pPr>
+            <w:r>
+              <w:rPr>
+                <w:sz w:val="20"/>
+                <w:szCs w:val="20"/>
+                <w:lang w:val="en-US"/>
+              </w:rPr>
+              <w:t>0</w:t>
+            </w:r>
+          </w:p>
+        </w:tc>
+        <w:tc>
+          <w:tcPr>
+            <w:tcW w:w="1023" w:type="dxa"/>
+          </w:tcPr>
+          <w:p>
+            <w:pPr>
+              <w:jc w:val="both"/>
+              <w:rPr>
+                <w:sz w:val="20"/>
+                <w:szCs w:val="20"/>
+                <w:lang w:val="en-US"/>
+              </w:rPr>
+            </w:pPr>
+            <w:r>
+              <w:rPr>
+                <w:sz w:val="20"/>
+                <w:szCs w:val="20"/>
+                <w:lang w:val="en-US"/>
+              </w:rPr>
+              <w:t>-0.12%</w:t>
+            </w:r>
+          </w:p>
+        </w:tc>
+      </w:tr>
+    </w:tbl>
+    <w:p>
+      <w:pPr>
+        <w:jc w:val="both"/>
+        <w:rPr>
+          <w:lang w:val="en-US"/>
+        </w:rPr>
+      </w:pPr>
+    </w:p>
+    <w:p>
+      <w:pPr>
+        <w:jc w:val="both"/>
+        <w:rPr>
+          <w:lang w:val="en-US"/>
+        </w:rPr>
+      </w:pPr>
+    </w:p>
+    <w:p>
+      <w:pPr>
+        <w:jc w:val="both"/>
+        <w:rPr>
+          <w:lang w:val="en-US"/>
+        </w:rPr>
+      </w:pPr>
+    </w:p>
+    <w:p>
+      <w:pPr>
+        <w:jc w:val="both"/>
+        <w:rPr>
+          <w:lang w:val="en-US"/>
+        </w:rPr>
+      </w:pPr>
+    </w:p>
+    <w:p>
+      <w:pPr>
+        <w:jc w:val="both"/>
+        <w:rPr>
+          <w:lang w:val="en-US"/>
+        </w:rPr>
+      </w:pPr>
+    </w:p>
+    <w:p>
+      <w:pPr>
+        <w:jc w:val="both"/>
+        <w:rPr>
+          <w:lang w:val="en-US"/>
+        </w:rPr>
+      </w:pPr>
+      <w:r>
+        <w:rPr>
+          <w:lang w:val="en-US"/>
+        </w:rPr>
+        <w:t xml:space="preserve">That prepared dataset could be now used to train a model. </w:t>
+      </w:r>
+    </w:p>
+    <w:p>
+      <w:pPr>
+        <w:jc w:val="both"/>
+        <w:rPr>
+          <w:lang w:val="en-US"/>
+        </w:rPr>
+      </w:pPr>
+      <w:r>
+        <w:rPr>
+          <w:lang w:val="en-US"/>
+        </w:rPr>
+        <w:t>Experiments were performed using Weka J48 and SciKitLearns Naïve Bayes and Logistic. All of them was run with 10-fold cross validation. The base rate accuracy was 52.6%</w:t>
+      </w:r>
+    </w:p>
+    <w:p>
+      <w:pPr>
+        <w:jc w:val="both"/>
+        <w:rPr>
+          <w:b/>
+          <w:color w:val="FF0000"/>
+          <w:lang w:val="en-US"/>
+        </w:rPr>
+      </w:pPr>
+    </w:p>
+    <w:p>
+      <w:pPr>
+        <w:rPr>
+          <w:b/>
+          <w:color w:val="FF0000"/>
+          <w:lang w:val="pl-PL"/>
+        </w:rPr>
+      </w:pPr>
+      <w:r>
+        <w:rPr>
+          <w:b/>
+          <w:color w:val="FF0000"/>
+          <w:lang w:val="pl-PL"/>
+        </w:rPr>
+        <w:t>OPISAC JAK BUDOWALEM MODEL</w:t>
+      </w:r>
+      <w:r>
+        <w:rPr>
+          <w:b/>
+          <w:color w:val="FF0000"/>
+          <w:lang w:val="pl-PL"/>
+        </w:rPr>
+        <w:t xml:space="preserve"> i ze pusiclem 30 run x 10 folds – 30 bo dawalo już tyle samo co 100</w:t>
+      </w:r>
+    </w:p>
+    <w:p>
+      <w:pPr>
+        <w:jc w:val="both"/>
+        <w:rPr>
+          <w:color w:val="FF0000"/>
+          <w:lang w:val="pl-PL"/>
+        </w:rPr>
+      </w:pPr>
+    </w:p>
+    <w:p>
+      <w:pPr>
+        <w:jc w:val="both"/>
+        <w:rPr>
+          <w:lang w:val="pl-PL"/>
+        </w:rPr>
+      </w:pPr>
+    </w:p>
+    <w:tbl>
+      <w:tblPr>
+        <w:tblStyle w:val="Tabela-Siatka"/>
+        <w:tblW w:w="0" w:type="auto"/>
+        <w:tblLook w:val="04A0" w:firstRow="1" w:lastRow="0" w:firstColumn="1" w:lastColumn="0" w:noHBand="0" w:noVBand="1"/>
+      </w:tblPr>
+      <w:tblGrid>
+        <w:gridCol w:w="2765"/>
+        <w:gridCol w:w="2765"/>
+        <w:gridCol w:w="2766"/>
+      </w:tblGrid>
+      <w:tr>
+        <w:tc>
+          <w:tcPr>
+            <w:tcW w:w="2765" w:type="dxa"/>
+          </w:tcPr>
+          <w:p>
+            <w:pPr>
+              <w:jc w:val="both"/>
+              <w:rPr>
+                <w:lang w:val="en-US"/>
+              </w:rPr>
+            </w:pPr>
+            <w:r>
+              <w:rPr>
+                <w:lang w:val="en-US"/>
+              </w:rPr>
+              <w:t>Classifier</w:t>
+            </w:r>
+          </w:p>
+        </w:tc>
+        <w:tc>
+          <w:tcPr>
+            <w:tcW w:w="2765" w:type="dxa"/>
+          </w:tcPr>
+          <w:p>
+            <w:pPr>
+              <w:jc w:val="both"/>
+              <w:rPr>
+                <w:lang w:val="en-US"/>
+              </w:rPr>
+            </w:pPr>
+            <w:r>
+              <w:rPr>
+                <w:lang w:val="en-US"/>
+              </w:rPr>
+              <w:t>Test accuracy</w:t>
+            </w:r>
+          </w:p>
+        </w:tc>
+        <w:tc>
+          <w:tcPr>
+            <w:tcW w:w="2766" w:type="dxa"/>
+          </w:tcPr>
+          <w:p>
+            <w:pPr>
+              <w:jc w:val="both"/>
+              <w:rPr>
+                <w:lang w:val="en-US"/>
+              </w:rPr>
+            </w:pPr>
+            <w:r>
+              <w:rPr>
+                <w:lang w:val="en-US"/>
+              </w:rPr>
+              <w:t>Train accuracy</w:t>
+            </w:r>
+          </w:p>
+        </w:tc>
+      </w:tr>
+      <w:tr>
+        <w:tc>
+          <w:tcPr>
+            <w:tcW w:w="2765" w:type="dxa"/>
+          </w:tcPr>
+          <w:p>
+            <w:pPr>
+              <w:jc w:val="both"/>
+              <w:rPr>
+                <w:lang w:val="en-US"/>
+              </w:rPr>
+            </w:pPr>
+            <w:r>
+              <w:rPr>
+                <w:lang w:val="en-US"/>
+              </w:rPr>
+              <w:t xml:space="preserve">Naïve </w:t>
+            </w:r>
+            <w:r>
+              <w:rPr>
+                <w:lang w:val="en-US"/>
+              </w:rPr>
+              <w:t>bayes</w:t>
+            </w:r>
+            <w:r>
+              <w:rPr>
+                <w:lang w:val="en-US"/>
+              </w:rPr>
+              <w:t xml:space="preserve"> in scikit-learn</w:t>
+            </w:r>
+          </w:p>
+        </w:tc>
+        <w:tc>
+          <w:tcPr>
+            <w:tcW w:w="2765" w:type="dxa"/>
+          </w:tcPr>
+          <w:p>
+            <w:pPr>
+              <w:jc w:val="both"/>
+              <w:rPr>
+                <w:lang w:val="en-US"/>
+              </w:rPr>
+            </w:pPr>
+            <w:r>
+              <w:rPr>
+                <w:lang w:val="en-US"/>
+              </w:rPr>
+              <w:t>54.9%</w:t>
+            </w:r>
+          </w:p>
+        </w:tc>
+        <w:tc>
+          <w:tcPr>
+            <w:tcW w:w="2766" w:type="dxa"/>
+          </w:tcPr>
+          <w:p>
+            <w:pPr>
+              <w:jc w:val="both"/>
+              <w:rPr>
+                <w:lang w:val="en-US"/>
+              </w:rPr>
+            </w:pPr>
+            <w:r>
+              <w:rPr>
+                <w:lang w:val="en-US"/>
+              </w:rPr>
+              <w:t>90.6%</w:t>
+            </w:r>
+          </w:p>
+        </w:tc>
+      </w:tr>
+      <w:tr>
+        <w:tc>
+          <w:tcPr>
+            <w:tcW w:w="2765" w:type="dxa"/>
+          </w:tcPr>
+          <w:p>
+            <w:pPr>
+              <w:jc w:val="both"/>
+              <w:rPr>
+                <w:lang w:val="en-US"/>
+              </w:rPr>
+            </w:pPr>
+            <w:r>
+              <w:rPr>
+                <w:lang w:val="en-US"/>
+              </w:rPr>
+              <w:t>Logistic in scikit-learn</w:t>
+            </w:r>
+          </w:p>
+        </w:tc>
+        <w:tc>
+          <w:tcPr>
+            <w:tcW w:w="2765" w:type="dxa"/>
+          </w:tcPr>
+          <w:p>
+            <w:pPr>
+              <w:jc w:val="both"/>
+              <w:rPr>
+                <w:lang w:val="en-US"/>
+              </w:rPr>
+            </w:pPr>
+            <w:r>
+              <w:rPr>
+                <w:lang w:val="en-US"/>
+              </w:rPr>
+              <w:t>51.6%</w:t>
+            </w:r>
+          </w:p>
+        </w:tc>
+        <w:tc>
+          <w:tcPr>
+            <w:tcW w:w="2766" w:type="dxa"/>
+          </w:tcPr>
+          <w:p>
+            <w:pPr>
+              <w:jc w:val="both"/>
+              <w:rPr>
+                <w:lang w:val="en-US"/>
+              </w:rPr>
+            </w:pPr>
+            <w:r>
+              <w:rPr>
+                <w:lang w:val="en-US"/>
+              </w:rPr>
+              <w:t>100%</w:t>
+            </w:r>
+          </w:p>
+        </w:tc>
+      </w:tr>
+      <w:tr>
+        <w:tc>
+          <w:tcPr>
+            <w:tcW w:w="2765" w:type="dxa"/>
+          </w:tcPr>
+          <w:p>
+            <w:pPr>
+              <w:jc w:val="both"/>
+              <w:rPr>
+                <w:lang w:val="en-US"/>
+              </w:rPr>
+            </w:pPr>
+            <w:r>
+              <w:rPr>
+                <w:lang w:val="en-US"/>
+              </w:rPr>
+              <w:t>J48 in Weka</w:t>
+            </w:r>
+          </w:p>
+        </w:tc>
+        <w:tc>
+          <w:tcPr>
+            <w:tcW w:w="2765" w:type="dxa"/>
+          </w:tcPr>
+          <w:p>
+            <w:pPr>
+              <w:jc w:val="both"/>
+              <w:rPr>
+                <w:lang w:val="en-US"/>
+              </w:rPr>
+            </w:pPr>
+            <w:r>
+              <w:rPr>
+                <w:lang w:val="en-US"/>
+              </w:rPr>
+              <w:t>51.2%</w:t>
+            </w:r>
+          </w:p>
+        </w:tc>
+        <w:tc>
+          <w:tcPr>
+            <w:tcW w:w="2766" w:type="dxa"/>
+          </w:tcPr>
+          <w:p>
+            <w:pPr>
+              <w:jc w:val="both"/>
+              <w:rPr>
+                <w:lang w:val="en-US"/>
+              </w:rPr>
+            </w:pPr>
+            <w:r>
+              <w:rPr>
+                <w:lang w:val="en-US"/>
+              </w:rPr>
+              <w:t>81.5%</w:t>
+            </w:r>
+          </w:p>
+        </w:tc>
+      </w:tr>
+    </w:tbl>
+    <w:p>
+      <w:pPr>
+        <w:jc w:val="both"/>
+        <w:rPr>
+          <w:lang w:val="en-US"/>
+        </w:rPr>
+      </w:pPr>
+    </w:p>
+    <w:p>
+      <w:pPr>
+        <w:jc w:val="both"/>
+        <w:rPr>
+          <w:lang w:val="en-US"/>
+        </w:rPr>
+      </w:pPr>
+    </w:p>
+    <w:p>
+      <w:pPr>
+        <w:jc w:val="both"/>
+        <w:rPr>
+          <w:lang w:val="en-US"/>
+        </w:rPr>
+      </w:pPr>
+    </w:p>
+    <w:p>
+      <w:pPr>
+        <w:jc w:val="both"/>
+        <w:rPr>
+          <w:lang w:val="en-US"/>
+        </w:rPr>
+      </w:pPr>
+    </w:p>
+    <w:p>
+      <w:pPr>
+        <w:jc w:val="both"/>
+        <w:rPr>
+          <w:lang w:val="en-US"/>
+        </w:rPr>
+      </w:pPr>
+    </w:p>
+    <w:p>
+      <w:pPr>
+        <w:jc w:val="both"/>
+        <w:rPr>
+          <w:lang w:val="en-US"/>
+        </w:rPr>
+      </w:pPr>
+    </w:p>
+    <w:p>
+      <w:pPr>
+        <w:jc w:val="both"/>
+        <w:rPr>
+          <w:lang w:val="en-US"/>
+        </w:rPr>
+      </w:pPr>
+    </w:p>
+    <w:p>
+      <w:pPr>
+        <w:jc w:val="both"/>
+        <w:rPr>
+          <w:lang w:val="en-US"/>
+        </w:rPr>
+      </w:pPr>
+      <w:r>
+        <w:rPr>
+          <w:lang w:val="en-US"/>
+        </w:rPr>
+        <w:t>Feature extractor was extracting over 6000 of features form the dataset what was a lot and the model needed a lot of time to train.</w:t>
+      </w:r>
+      <w:r>
+        <w:rPr>
+          <w:lang w:val="en-US"/>
+        </w:rPr>
+        <w:t xml:space="preserve"> </w:t>
+      </w:r>
+      <w:r>
+        <w:rPr>
+          <w:lang w:val="en-US"/>
+        </w:rPr>
+        <w:t>The model was also trained using features that occurred only once or twice what just lead to overfitting.</w:t>
+      </w:r>
+    </w:p>
+    <w:p>
+      <w:pPr>
+        <w:jc w:val="both"/>
+        <w:rPr>
+          <w:lang w:val="en-US"/>
+        </w:rPr>
+      </w:pPr>
+      <w:r>
+        <w:rPr>
+          <w:lang w:val="en-US"/>
+        </w:rPr>
+        <w:t>Therefore, feature selection was necessary</w:t>
+      </w:r>
+      <w:r>
+        <w:rPr>
+          <w:lang w:val="en-US"/>
+        </w:rPr>
+        <w:t xml:space="preserve">. Running any feature selector on that big dataset would result on a very long time of processing so it was decided to remove features that occur only few times. After a bit of experimenting it was decided to remove </w:t>
+      </w:r>
+      <w:r>
+        <w:rPr>
+          <w:lang w:val="en-US"/>
+        </w:rPr>
+        <w:lastRenderedPageBreak/>
+        <w:t xml:space="preserve">features that occur less then </w:t>
+      </w:r>
+      <w:r>
+        <w:rPr>
+          <w:color w:val="FF0000"/>
+          <w:lang w:val="en-US"/>
+        </w:rPr>
+        <w:t>6/7</w:t>
+      </w:r>
+      <w:r>
+        <w:rPr>
+          <w:color w:val="FF0000"/>
+          <w:lang w:val="en-US"/>
+        </w:rPr>
+        <w:t xml:space="preserve"> </w:t>
+      </w:r>
+      <w:r>
+        <w:rPr>
+          <w:lang w:val="en-US"/>
+        </w:rPr>
+        <w:t>times</w:t>
+      </w:r>
+      <w:r>
+        <w:rPr>
+          <w:lang w:val="en-US"/>
+        </w:rPr>
+        <w:t xml:space="preserve"> because it decreased a </w:t>
+      </w:r>
+      <w:r>
+        <w:rPr>
+          <w:lang w:val="en-US"/>
+        </w:rPr>
+        <w:t>number of features</w:t>
+      </w:r>
+      <w:r>
+        <w:rPr>
+          <w:lang w:val="en-US"/>
+        </w:rPr>
+        <w:t xml:space="preserve"> to more practicable size (</w:t>
+      </w:r>
+      <w:r>
+        <w:rPr>
+          <w:color w:val="C00000"/>
+          <w:lang w:val="en-US"/>
+        </w:rPr>
+        <w:t>1185</w:t>
+      </w:r>
+      <w:r>
+        <w:rPr>
+          <w:lang w:val="en-US"/>
+        </w:rPr>
+        <w:t>).</w:t>
+      </w:r>
+      <w:r>
+        <w:rPr>
+          <w:lang w:val="en-US"/>
+        </w:rPr>
+        <w:t xml:space="preserve"> It also </w:t>
+      </w:r>
+      <w:r>
+        <w:rPr>
+          <w:lang w:val="en-US"/>
+        </w:rPr>
+        <w:t>ZMNIEJSZYLO overfitting and gave a bit better test accuracy:</w:t>
+      </w:r>
+    </w:p>
+    <w:p>
+      <w:pPr>
+        <w:jc w:val="both"/>
+        <w:rPr>
+          <w:lang w:val="en-US"/>
+        </w:rPr>
+      </w:pPr>
+    </w:p>
+    <w:tbl>
+      <w:tblPr>
+        <w:tblStyle w:val="Tabela-Siatka"/>
+        <w:tblW w:w="0" w:type="auto"/>
+        <w:tblLook w:val="04A0" w:firstRow="1" w:lastRow="0" w:firstColumn="1" w:lastColumn="0" w:noHBand="0" w:noVBand="1"/>
+      </w:tblPr>
+      <w:tblGrid>
+        <w:gridCol w:w="2765"/>
+        <w:gridCol w:w="2765"/>
+        <w:gridCol w:w="2766"/>
+      </w:tblGrid>
+      <w:tr>
+        <w:tc>
+          <w:tcPr>
+            <w:tcW w:w="2765" w:type="dxa"/>
+          </w:tcPr>
+          <w:p>
+            <w:pPr>
+              <w:jc w:val="both"/>
+              <w:rPr>
+                <w:lang w:val="en-US"/>
+              </w:rPr>
+            </w:pPr>
+            <w:r>
+              <w:rPr>
+                <w:lang w:val="en-US"/>
+              </w:rPr>
+              <w:t>Classifier</w:t>
+            </w:r>
+          </w:p>
+        </w:tc>
+        <w:tc>
+          <w:tcPr>
+            <w:tcW w:w="2765" w:type="dxa"/>
+          </w:tcPr>
+          <w:p>
+            <w:pPr>
+              <w:jc w:val="both"/>
+              <w:rPr>
+                <w:lang w:val="en-US"/>
+              </w:rPr>
+            </w:pPr>
+            <w:r>
+              <w:rPr>
+                <w:lang w:val="en-US"/>
+              </w:rPr>
+              <w:t>Test accuracy</w:t>
+            </w:r>
+          </w:p>
+        </w:tc>
+        <w:tc>
+          <w:tcPr>
+            <w:tcW w:w="2766" w:type="dxa"/>
+          </w:tcPr>
+          <w:p>
+            <w:pPr>
+              <w:jc w:val="both"/>
+              <w:rPr>
+                <w:lang w:val="en-US"/>
+              </w:rPr>
+            </w:pPr>
+            <w:r>
+              <w:rPr>
+                <w:lang w:val="en-US"/>
+              </w:rPr>
+              <w:t>Train accuracy</w:t>
+            </w:r>
+          </w:p>
+        </w:tc>
+      </w:tr>
+      <w:tr>
+        <w:tc>
+          <w:tcPr>
+            <w:tcW w:w="2765" w:type="dxa"/>
+          </w:tcPr>
+          <w:p>
+            <w:pPr>
+              <w:jc w:val="both"/>
+              <w:rPr>
+                <w:lang w:val="en-US"/>
+              </w:rPr>
+            </w:pPr>
+            <w:r>
+              <w:rPr>
+                <w:lang w:val="en-US"/>
+              </w:rPr>
+              <w:t xml:space="preserve">Naïve </w:t>
+            </w:r>
+            <w:r>
+              <w:rPr>
+                <w:lang w:val="en-US"/>
+              </w:rPr>
+              <w:t>bayes</w:t>
+            </w:r>
+            <w:r>
+              <w:rPr>
+                <w:lang w:val="en-US"/>
+              </w:rPr>
+              <w:t xml:space="preserve"> in scikit-learn</w:t>
+            </w:r>
+          </w:p>
+        </w:tc>
+        <w:tc>
+          <w:tcPr>
+            <w:tcW w:w="2765" w:type="dxa"/>
+          </w:tcPr>
+          <w:p>
+            <w:pPr>
+              <w:jc w:val="both"/>
+              <w:rPr>
+                <w:lang w:val="en-US"/>
+              </w:rPr>
+            </w:pPr>
+            <w:r>
+              <w:rPr>
+                <w:lang w:val="en-US"/>
+              </w:rPr>
+              <w:t>56.6%</w:t>
+            </w:r>
+          </w:p>
+        </w:tc>
+        <w:tc>
+          <w:tcPr>
+            <w:tcW w:w="2766" w:type="dxa"/>
+          </w:tcPr>
+          <w:p>
+            <w:pPr>
+              <w:jc w:val="both"/>
+              <w:rPr>
+                <w:lang w:val="en-US"/>
+              </w:rPr>
+            </w:pPr>
+            <w:r>
+              <w:rPr>
+                <w:lang w:val="en-US"/>
+              </w:rPr>
+              <w:t>70.3%</w:t>
+            </w:r>
+          </w:p>
+        </w:tc>
+      </w:tr>
+      <w:tr>
+        <w:tc>
+          <w:tcPr>
+            <w:tcW w:w="2765" w:type="dxa"/>
+          </w:tcPr>
+          <w:p>
+            <w:pPr>
+              <w:jc w:val="both"/>
+              <w:rPr>
+                <w:lang w:val="en-US"/>
+              </w:rPr>
+            </w:pPr>
+            <w:r>
+              <w:rPr>
+                <w:lang w:val="en-US"/>
+              </w:rPr>
+              <w:t>Logistic in scikit-learn</w:t>
+            </w:r>
+          </w:p>
+        </w:tc>
+        <w:tc>
+          <w:tcPr>
+            <w:tcW w:w="2765" w:type="dxa"/>
+          </w:tcPr>
+          <w:p>
+            <w:pPr>
+              <w:jc w:val="both"/>
+              <w:rPr>
+                <w:lang w:val="en-US"/>
+              </w:rPr>
+            </w:pPr>
+            <w:r>
+              <w:rPr>
+                <w:lang w:val="en-US"/>
+              </w:rPr>
+              <w:t>52.0%</w:t>
+            </w:r>
+          </w:p>
+        </w:tc>
+        <w:tc>
+          <w:tcPr>
+            <w:tcW w:w="2766" w:type="dxa"/>
+          </w:tcPr>
+          <w:p>
+            <w:pPr>
+              <w:jc w:val="both"/>
+              <w:rPr>
+                <w:lang w:val="en-US"/>
+              </w:rPr>
+            </w:pPr>
+            <w:r>
+              <w:rPr>
+                <w:lang w:val="en-US"/>
+              </w:rPr>
+              <w:t>84.0%</w:t>
+            </w:r>
+          </w:p>
+        </w:tc>
+      </w:tr>
+      <w:tr>
+        <w:tc>
+          <w:tcPr>
+            <w:tcW w:w="2765" w:type="dxa"/>
+          </w:tcPr>
+          <w:p>
+            <w:pPr>
+              <w:jc w:val="both"/>
+              <w:rPr>
+                <w:lang w:val="en-US"/>
+              </w:rPr>
+            </w:pPr>
+            <w:r>
+              <w:rPr>
+                <w:lang w:val="en-US"/>
+              </w:rPr>
+              <w:t>J48 in Weka</w:t>
+            </w:r>
+          </w:p>
+        </w:tc>
+        <w:tc>
+          <w:tcPr>
+            <w:tcW w:w="2765" w:type="dxa"/>
+          </w:tcPr>
+          <w:p>
+            <w:pPr>
+              <w:jc w:val="both"/>
+              <w:rPr>
+                <w:lang w:val="en-US"/>
+              </w:rPr>
+            </w:pPr>
+            <w:r>
+              <w:rPr>
+                <w:lang w:val="en-US"/>
+              </w:rPr>
+              <w:t>51.8%</w:t>
+            </w:r>
+          </w:p>
+        </w:tc>
+        <w:tc>
+          <w:tcPr>
+            <w:tcW w:w="2766" w:type="dxa"/>
+          </w:tcPr>
+          <w:p>
+            <w:pPr>
+              <w:tabs>
+                <w:tab w:val="center" w:pos="1275"/>
+              </w:tabs>
+              <w:jc w:val="both"/>
+              <w:rPr>
+                <w:lang w:val="en-US"/>
+              </w:rPr>
+            </w:pPr>
+            <w:r>
+              <w:rPr>
+                <w:lang w:val="en-US"/>
+              </w:rPr>
+              <w:t>76.7%</w:t>
+            </w:r>
+            <w:r>
+              <w:rPr>
+                <w:lang w:val="en-US"/>
+              </w:rPr>
+              <w:tab/>
+              <w:t>TO JEST RANOM</w:t>
+            </w:r>
+          </w:p>
+        </w:tc>
+      </w:tr>
+    </w:tbl>
+    <w:p>
+      <w:pPr>
+        <w:jc w:val="both"/>
+        <w:rPr>
+          <w:lang w:val="en-US"/>
+        </w:rPr>
+      </w:pPr>
+    </w:p>
+    <w:p>
+      <w:pPr>
+        <w:jc w:val="both"/>
+        <w:rPr>
+          <w:lang w:val="en-US"/>
+        </w:rPr>
+      </w:pPr>
+    </w:p>
+    <w:p>
+      <w:pPr>
+        <w:jc w:val="both"/>
+        <w:rPr>
+          <w:lang w:val="en-US"/>
+        </w:rPr>
+      </w:pPr>
+      <w:r>
+        <w:rPr>
+          <w:lang w:val="en-US"/>
+        </w:rPr>
+        <w:t>Once the num</w:t>
+      </w:r>
+      <w:r>
+        <w:rPr>
+          <w:lang w:val="en-US"/>
+        </w:rPr>
+        <w:t>b</w:t>
+      </w:r>
+      <w:r>
+        <w:rPr>
+          <w:lang w:val="en-US"/>
+        </w:rPr>
+        <w:t>er of f</w:t>
+      </w:r>
+      <w:r>
+        <w:rPr>
+          <w:lang w:val="en-US"/>
+        </w:rPr>
+        <w:t>eatures was dropped it was easier to try different feature selectors. The easiest way was to export the dataset to a CSV file and perform a selection in Weka. M</w:t>
+      </w:r>
+      <w:r>
+        <w:rPr>
+          <w:lang w:val="en-US"/>
+        </w:rPr>
+        <w:t>any trials have been carried out with various selectors and</w:t>
+      </w:r>
+      <w:r>
+        <w:rPr>
+          <w:lang w:val="en-US"/>
+        </w:rPr>
+        <w:t xml:space="preserve"> finally</w:t>
+      </w:r>
+      <w:r>
+        <w:rPr>
+          <w:lang w:val="en-US"/>
+        </w:rPr>
+        <w:t xml:space="preserve"> the </w:t>
+      </w:r>
+      <w:r>
+        <w:rPr>
+          <w:lang w:val="en-US"/>
+        </w:rPr>
+        <w:t>“</w:t>
+      </w:r>
+      <w:r>
+        <w:rPr>
+          <w:lang w:val="en-US"/>
+        </w:rPr>
+        <w:t>Wrapper</w:t>
+      </w:r>
+      <w:r>
+        <w:rPr>
+          <w:lang w:val="en-US"/>
+        </w:rPr>
+        <w:t xml:space="preserve"> </w:t>
+      </w:r>
+      <w:r>
+        <w:rPr>
+          <w:lang w:val="en-US"/>
+        </w:rPr>
+        <w:t>Subset</w:t>
+      </w:r>
+      <w:r>
+        <w:rPr>
+          <w:lang w:val="en-US"/>
+        </w:rPr>
+        <w:t xml:space="preserve"> </w:t>
+      </w:r>
+      <w:r>
+        <w:rPr>
+          <w:lang w:val="en-US"/>
+        </w:rPr>
+        <w:t>Eval</w:t>
+      </w:r>
+      <w:r>
+        <w:rPr>
+          <w:lang w:val="en-US"/>
+        </w:rPr>
+        <w:t xml:space="preserve">uator” </w:t>
+      </w:r>
+      <w:r>
+        <w:rPr>
+          <w:lang w:val="en-US"/>
+        </w:rPr>
+        <w:t>proved to be the best</w:t>
+      </w:r>
+      <w:r>
+        <w:rPr>
+          <w:lang w:val="en-US"/>
+        </w:rPr>
+        <w:t xml:space="preserve">. </w:t>
+      </w:r>
+    </w:p>
+    <w:p>
+      <w:pPr>
+        <w:rPr>
+          <w:color w:val="FF0000"/>
+          <w:lang w:val="en-US"/>
+        </w:rPr>
+      </w:pPr>
+      <w:r>
+        <w:rPr>
+          <w:color w:val="FF0000"/>
+          <w:lang w:val="en-US"/>
+        </w:rPr>
+        <w:t xml:space="preserve">It selected 116 best features what gave </w:t>
+      </w:r>
+      <w:r>
+        <w:rPr>
+          <w:color w:val="FF0000"/>
+          <w:lang w:val="en-US"/>
+        </w:rPr>
+        <w:t>ILE TAM TERAZ?</w:t>
+      </w:r>
+      <w:r>
+        <w:rPr>
+          <w:color w:val="FF0000"/>
+          <w:lang w:val="en-US"/>
+        </w:rPr>
+        <w:t xml:space="preserve"> I ILE TWEETOW?</w:t>
+      </w:r>
+    </w:p>
+    <w:p>
+      <w:pPr>
+        <w:rPr>
+          <w:color w:val="FF0000"/>
+          <w:lang w:val="en-US"/>
+        </w:rPr>
+      </w:pPr>
+    </w:p>
+    <w:tbl>
+      <w:tblPr>
+        <w:tblStyle w:val="Tabela-Siatka"/>
+        <w:tblW w:w="0" w:type="auto"/>
+        <w:tblLook w:val="04A0" w:firstRow="1" w:lastRow="0" w:firstColumn="1" w:lastColumn="0" w:noHBand="0" w:noVBand="1"/>
+      </w:tblPr>
+      <w:tblGrid>
+        <w:gridCol w:w="2765"/>
+        <w:gridCol w:w="2765"/>
+        <w:gridCol w:w="2766"/>
+      </w:tblGrid>
+      <w:tr>
+        <w:tc>
+          <w:tcPr>
+            <w:tcW w:w="2765" w:type="dxa"/>
+          </w:tcPr>
+          <w:p>
+            <w:pPr>
+              <w:jc w:val="both"/>
+              <w:rPr>
+                <w:lang w:val="en-US"/>
+              </w:rPr>
+            </w:pPr>
+            <w:r>
+              <w:rPr>
+                <w:lang w:val="en-US"/>
+              </w:rPr>
+              <w:t>Classifier</w:t>
+            </w:r>
+          </w:p>
+        </w:tc>
+        <w:tc>
+          <w:tcPr>
+            <w:tcW w:w="2765" w:type="dxa"/>
+          </w:tcPr>
+          <w:p>
+            <w:pPr>
+              <w:jc w:val="both"/>
+              <w:rPr>
+                <w:lang w:val="en-US"/>
+              </w:rPr>
+            </w:pPr>
+            <w:r>
+              <w:rPr>
+                <w:lang w:val="en-US"/>
+              </w:rPr>
+              <w:t>Test accuracy</w:t>
+            </w:r>
+          </w:p>
+        </w:tc>
+        <w:tc>
+          <w:tcPr>
+            <w:tcW w:w="2766" w:type="dxa"/>
+          </w:tcPr>
+          <w:p>
+            <w:pPr>
+              <w:jc w:val="both"/>
+              <w:rPr>
+                <w:lang w:val="en-US"/>
+              </w:rPr>
+            </w:pPr>
+            <w:r>
+              <w:rPr>
+                <w:lang w:val="en-US"/>
+              </w:rPr>
+              <w:t>Train accuracy</w:t>
+            </w:r>
+          </w:p>
+        </w:tc>
+      </w:tr>
+      <w:tr>
+        <w:tc>
+          <w:tcPr>
+            <w:tcW w:w="2765" w:type="dxa"/>
+          </w:tcPr>
+          <w:p>
+            <w:pPr>
+              <w:jc w:val="both"/>
+              <w:rPr>
+                <w:lang w:val="en-US"/>
+              </w:rPr>
+            </w:pPr>
+            <w:r>
+              <w:rPr>
+                <w:lang w:val="en-US"/>
+              </w:rPr>
+              <w:t xml:space="preserve">Naïve </w:t>
+            </w:r>
+            <w:r>
+              <w:rPr>
+                <w:lang w:val="en-US"/>
+              </w:rPr>
+              <w:t>bayes</w:t>
+            </w:r>
+            <w:r>
+              <w:rPr>
+                <w:lang w:val="en-US"/>
+              </w:rPr>
+              <w:t xml:space="preserve"> in scikit-learn</w:t>
+            </w:r>
+          </w:p>
+        </w:tc>
+        <w:tc>
+          <w:tcPr>
+            <w:tcW w:w="2765" w:type="dxa"/>
+          </w:tcPr>
+          <w:p>
+            <w:pPr>
+              <w:jc w:val="both"/>
+              <w:rPr>
+                <w:lang w:val="en-US"/>
+              </w:rPr>
+            </w:pPr>
+            <w:r>
+              <w:rPr>
+                <w:lang w:val="en-US"/>
+              </w:rPr>
+              <w:t>67.8%</w:t>
+            </w:r>
+          </w:p>
+        </w:tc>
+        <w:tc>
+          <w:tcPr>
+            <w:tcW w:w="2766" w:type="dxa"/>
+          </w:tcPr>
+          <w:p>
+            <w:pPr>
+              <w:jc w:val="both"/>
+              <w:rPr>
+                <w:lang w:val="en-US"/>
+              </w:rPr>
+            </w:pPr>
+            <w:r>
+              <w:rPr>
+                <w:lang w:val="en-US"/>
+              </w:rPr>
+              <w:t>70.0%</w:t>
+            </w:r>
+          </w:p>
+        </w:tc>
+      </w:tr>
+      <w:tr>
+        <w:tc>
+          <w:tcPr>
+            <w:tcW w:w="2765" w:type="dxa"/>
+          </w:tcPr>
+          <w:p>
+            <w:pPr>
+              <w:jc w:val="both"/>
+              <w:rPr>
+                <w:lang w:val="en-US"/>
+              </w:rPr>
+            </w:pPr>
+            <w:r>
+              <w:rPr>
+                <w:lang w:val="en-US"/>
+              </w:rPr>
+              <w:t>Logistic in scikit-learn</w:t>
+            </w:r>
+          </w:p>
+        </w:tc>
+        <w:tc>
+          <w:tcPr>
+            <w:tcW w:w="2765" w:type="dxa"/>
+          </w:tcPr>
+          <w:p>
+            <w:pPr>
+              <w:jc w:val="both"/>
+              <w:rPr>
+                <w:lang w:val="en-US"/>
+              </w:rPr>
+            </w:pPr>
+            <w:r>
+              <w:rPr>
+                <w:lang w:val="en-US"/>
+              </w:rPr>
+              <w:t>66.8%</w:t>
+            </w:r>
+          </w:p>
+        </w:tc>
+        <w:tc>
+          <w:tcPr>
+            <w:tcW w:w="2766" w:type="dxa"/>
+          </w:tcPr>
+          <w:p>
+            <w:pPr>
+              <w:jc w:val="both"/>
+              <w:rPr>
+                <w:lang w:val="en-US"/>
+              </w:rPr>
+            </w:pPr>
+            <w:r>
+              <w:rPr>
+                <w:lang w:val="en-US"/>
+              </w:rPr>
+              <w:t>69.2%</w:t>
+            </w:r>
+          </w:p>
+        </w:tc>
+      </w:tr>
+      <w:tr>
+        <w:tc>
+          <w:tcPr>
+            <w:tcW w:w="2765" w:type="dxa"/>
+          </w:tcPr>
+          <w:p>
+            <w:pPr>
+              <w:jc w:val="both"/>
+              <w:rPr>
+                <w:lang w:val="en-US"/>
+              </w:rPr>
+            </w:pPr>
+            <w:r>
+              <w:rPr>
+                <w:lang w:val="en-US"/>
+              </w:rPr>
+              <w:t>J48 in Weka</w:t>
+            </w:r>
+          </w:p>
+        </w:tc>
+        <w:tc>
+          <w:tcPr>
+            <w:tcW w:w="2765" w:type="dxa"/>
+          </w:tcPr>
+          <w:p>
+            <w:pPr>
+              <w:jc w:val="both"/>
+              <w:rPr>
+                <w:lang w:val="en-US"/>
+              </w:rPr>
+            </w:pPr>
+            <w:r>
+              <w:rPr>
+                <w:lang w:val="en-US"/>
+              </w:rPr>
+              <w:t>62.0%</w:t>
+            </w:r>
+          </w:p>
+        </w:tc>
+        <w:tc>
+          <w:tcPr>
+            <w:tcW w:w="2766" w:type="dxa"/>
+          </w:tcPr>
+          <w:p>
+            <w:pPr>
+              <w:tabs>
+                <w:tab w:val="center" w:pos="1275"/>
+              </w:tabs>
+              <w:jc w:val="both"/>
+              <w:rPr>
+                <w:lang w:val="en-US"/>
+              </w:rPr>
+            </w:pPr>
+            <w:r>
+              <w:rPr>
+                <w:lang w:val="en-US"/>
+              </w:rPr>
+              <w:t>69.4%</w:t>
+            </w:r>
+            <w:r>
+              <w:rPr>
+                <w:lang w:val="en-US"/>
+              </w:rPr>
+              <w:tab/>
+              <w:t>TO JEST RANOM</w:t>
+            </w:r>
+          </w:p>
+        </w:tc>
+      </w:tr>
+    </w:tbl>
+    <w:p>
+      <w:pPr>
+        <w:jc w:val="both"/>
+        <w:rPr>
+          <w:lang w:val="en-US"/>
+        </w:rPr>
+      </w:pPr>
+    </w:p>
+    <w:p>
+      <w:pPr>
+        <w:jc w:val="both"/>
+        <w:rPr>
+          <w:lang w:val="en-US"/>
+        </w:rPr>
+      </w:pPr>
+      <w:r>
+        <w:rPr>
+          <w:lang w:val="en-US"/>
+        </w:rPr>
+        <w:t>After that Weka was not used anymore to build a classifier due to the fact that uses only one thread, it is extremely slow and it is more convenient to process data and build classifier in python at one go without saving to file and bothering with opening it in Weka.</w:t>
+      </w:r>
+    </w:p>
+    <w:p>
+      <w:pPr>
+        <w:jc w:val="both"/>
+        <w:rPr>
+          <w:lang w:val="en-US"/>
+        </w:rPr>
+      </w:pPr>
+    </w:p>
+    <w:p>
+      <w:pPr>
+        <w:jc w:val="both"/>
+        <w:rPr>
+          <w:lang w:val="en-US"/>
+        </w:rPr>
+      </w:pPr>
+    </w:p>
+    <w:p>
+      <w:pPr>
+        <w:jc w:val="both"/>
+        <w:rPr>
+          <w:lang w:val="en-US"/>
+        </w:rPr>
+      </w:pPr>
+    </w:p>
+    <w:p>
+      <w:pPr>
+        <w:jc w:val="both"/>
+        <w:rPr>
+          <w:lang w:val="en-US"/>
+        </w:rPr>
+      </w:pPr>
+      <w:r>
+        <w:rPr>
+          <w:lang w:val="en-US"/>
+        </w:rPr>
+        <w:t>Target change</w:t>
+      </w:r>
+    </w:p>
+    <w:p>
+      <w:pPr>
+        <w:jc w:val="both"/>
+        <w:rPr>
+          <w:lang w:val="en-US"/>
+        </w:rPr>
+      </w:pPr>
+    </w:p>
+    <w:p>
+      <w:pPr>
+        <w:jc w:val="both"/>
+        <w:rPr>
+          <w:lang w:val="en-US"/>
+        </w:rPr>
+      </w:pPr>
+      <w:r>
+        <w:rPr>
+          <w:lang w:val="en-US"/>
+        </w:rPr>
+        <w:t>S</w:t>
+      </w:r>
+      <w:r>
+        <w:rPr>
+          <w:lang w:val="en-US"/>
+        </w:rPr>
+        <w:t>ince s</w:t>
+      </w:r>
+      <w:r>
+        <w:rPr>
+          <w:lang w:val="en-US"/>
+        </w:rPr>
+        <w:t>ome of the tweets are completely neutral and have no influence into markets</w:t>
+      </w:r>
+      <w:r>
+        <w:rPr>
+          <w:lang w:val="en-US"/>
+        </w:rPr>
+        <w:t>, there was add third target: No change…..</w:t>
+      </w:r>
+    </w:p>
+    <w:p>
+      <w:pPr>
+        <w:jc w:val="both"/>
+        <w:rPr>
+          <w:lang w:val="en-US"/>
+        </w:rPr>
+      </w:pPr>
+    </w:p>
+    <w:p>
+      <w:pPr>
+        <w:jc w:val="both"/>
+        <w:rPr>
+          <w:lang w:val="en-US"/>
+        </w:rPr>
+      </w:pPr>
+      <w:r>
+        <w:rPr>
+          <w:lang w:val="en-US"/>
+        </w:rPr>
+        <w:t xml:space="preserve">In the USD Index dataset there is about 3% of days that the stock did not change at all. To get three classes more balanced there had to be some threshold set up to increase a set of “No change” objects. </w:t>
+      </w:r>
+      <w:r>
+        <w:rPr>
+          <w:lang w:val="en-US"/>
+        </w:rPr>
+        <w:t>Following feedback from the project supe</w:t>
+      </w:r>
+      <w:r>
+        <w:rPr>
+          <w:lang w:val="en-US"/>
+        </w:rPr>
+        <w:t>r</w:t>
+      </w:r>
+      <w:r>
+        <w:rPr>
+          <w:lang w:val="en-US"/>
+        </w:rPr>
+        <w:t xml:space="preserve">visor, it was decided that </w:t>
+      </w:r>
+      <w:r>
+        <w:rPr>
+          <w:lang w:val="en-US"/>
+        </w:rPr>
+        <w:t>the threshold should be calculated using a standard deviation. To obtain about 1/3 of the targets as a no change the threshold is calculated by 1/3 of the standard deviation distance from the mean:</w:t>
+      </w:r>
+    </w:p>
+    <w:p>
+      <w:pPr>
+        <w:jc w:val="both"/>
+        <w:rPr>
+          <w:lang w:val="en-US"/>
+        </w:rPr>
+      </w:pPr>
+    </w:p>
+    <w:p>
+      <w:pPr>
+        <w:pStyle w:val="HTML-wstpniesformatowany"/>
+        <w:shd w:val="clear" w:color="auto" w:fill="2B2B2B"/>
+        <w:rPr>
+          <w:rFonts w:ascii="Consolas" w:hAnsi="Consolas"/>
+          <w:color w:val="FFFFFF"/>
+          <w:lang w:val="en-US"/>
+        </w:rPr>
+      </w:pPr>
+      <w:r>
+        <w:rPr>
+          <w:rFonts w:ascii="Consolas" w:hAnsi="Consolas"/>
+          <w:color w:val="CC7832"/>
+          <w:lang w:val="en-US"/>
+        </w:rPr>
+        <w:t xml:space="preserve">def </w:t>
+      </w:r>
+      <w:r>
+        <w:rPr>
+          <w:rFonts w:ascii="Consolas" w:hAnsi="Consolas"/>
+          <w:color w:val="FFC66D"/>
+          <w:lang w:val="en-US"/>
+        </w:rPr>
+        <w:t>calculate_thresholds</w:t>
+      </w:r>
+      <w:r>
+        <w:rPr>
+          <w:rFonts w:ascii="Consolas" w:hAnsi="Consolas"/>
+          <w:color w:val="FFFFFF"/>
+          <w:lang w:val="en-US"/>
+        </w:rPr>
+        <w:t>(stock_prices):</w:t>
+      </w:r>
+      <w:r>
+        <w:rPr>
+          <w:rFonts w:ascii="Consolas" w:hAnsi="Consolas"/>
+          <w:color w:val="FFFFFF"/>
+          <w:lang w:val="en-US"/>
+        </w:rPr>
+        <w:br/>
+        <w:t xml:space="preserve">    mean = stock_prices.mean()</w:t>
+      </w:r>
+      <w:r>
+        <w:rPr>
+          <w:rFonts w:ascii="Consolas" w:hAnsi="Consolas"/>
+          <w:color w:val="FFFFFF"/>
+          <w:lang w:val="en-US"/>
+        </w:rPr>
+        <w:br/>
+        <w:t xml:space="preserve">    sigma = stock_prices.std(</w:t>
+      </w:r>
+      <w:r>
+        <w:rPr>
+          <w:rFonts w:ascii="Consolas" w:hAnsi="Consolas"/>
+          <w:color w:val="AA4926"/>
+          <w:lang w:val="en-US"/>
+        </w:rPr>
+        <w:t>ddof</w:t>
+      </w:r>
+      <w:r>
+        <w:rPr>
+          <w:rFonts w:ascii="Consolas" w:hAnsi="Consolas"/>
+          <w:color w:val="FFFFFF"/>
+          <w:lang w:val="en-US"/>
+        </w:rPr>
+        <w:t>=</w:t>
+      </w:r>
+      <w:r>
+        <w:rPr>
+          <w:rFonts w:ascii="Consolas" w:hAnsi="Consolas"/>
+          <w:color w:val="6897BB"/>
+          <w:lang w:val="en-US"/>
+        </w:rPr>
+        <w:t>0</w:t>
+      </w:r>
+      <w:r>
+        <w:rPr>
+          <w:rFonts w:ascii="Consolas" w:hAnsi="Consolas"/>
+          <w:color w:val="FFFFFF"/>
+          <w:lang w:val="en-US"/>
+        </w:rPr>
+        <w:t>)</w:t>
+      </w:r>
+      <w:r>
+        <w:rPr>
+          <w:rFonts w:ascii="Consolas" w:hAnsi="Consolas"/>
+          <w:color w:val="FFFFFF"/>
+          <w:lang w:val="en-US"/>
+        </w:rPr>
+        <w:br/>
+        <w:t xml:space="preserve">    lower_threshold = (mean - (sigma / </w:t>
+      </w:r>
+      <w:r>
+        <w:rPr>
+          <w:rFonts w:ascii="Consolas" w:hAnsi="Consolas"/>
+          <w:color w:val="6897BB"/>
+          <w:lang w:val="en-US"/>
+        </w:rPr>
+        <w:t>3</w:t>
+      </w:r>
+      <w:r>
+        <w:rPr>
+          <w:rFonts w:ascii="Consolas" w:hAnsi="Consolas"/>
+          <w:color w:val="FFFFFF"/>
+          <w:lang w:val="en-US"/>
+        </w:rPr>
+        <w:t>)).round(</w:t>
+      </w:r>
+      <w:r>
+        <w:rPr>
+          <w:rFonts w:ascii="Consolas" w:hAnsi="Consolas"/>
+          <w:color w:val="6897BB"/>
+          <w:lang w:val="en-US"/>
+        </w:rPr>
+        <w:t>2</w:t>
+      </w:r>
+      <w:r>
+        <w:rPr>
+          <w:rFonts w:ascii="Consolas" w:hAnsi="Consolas"/>
+          <w:color w:val="FFFFFF"/>
+          <w:lang w:val="en-US"/>
+        </w:rPr>
+        <w:t>)</w:t>
+      </w:r>
+      <w:r>
+        <w:rPr>
+          <w:rFonts w:ascii="Consolas" w:hAnsi="Consolas"/>
+          <w:color w:val="FFFFFF"/>
+          <w:lang w:val="en-US"/>
+        </w:rPr>
+        <w:br/>
+        <w:t xml:space="preserve">    higher_threshold = (mean + (sigma / </w:t>
+      </w:r>
+      <w:r>
+        <w:rPr>
+          <w:rFonts w:ascii="Consolas" w:hAnsi="Consolas"/>
+          <w:color w:val="6897BB"/>
+          <w:lang w:val="en-US"/>
+        </w:rPr>
+        <w:t>3</w:t>
+      </w:r>
+      <w:r>
+        <w:rPr>
+          <w:rFonts w:ascii="Consolas" w:hAnsi="Consolas"/>
+          <w:color w:val="FFFFFF"/>
+          <w:lang w:val="en-US"/>
+        </w:rPr>
+        <w:t>)).round(</w:t>
+      </w:r>
+      <w:r>
+        <w:rPr>
+          <w:rFonts w:ascii="Consolas" w:hAnsi="Consolas"/>
+          <w:color w:val="6897BB"/>
+          <w:lang w:val="en-US"/>
+        </w:rPr>
+        <w:t>2</w:t>
+      </w:r>
+      <w:r>
+        <w:rPr>
+          <w:rFonts w:ascii="Consolas" w:hAnsi="Consolas"/>
+          <w:color w:val="FFFFFF"/>
+          <w:lang w:val="en-US"/>
+        </w:rPr>
+        <w:t>)</w:t>
+      </w:r>
+      <w:r>
+        <w:rPr>
+          <w:rFonts w:ascii="Consolas" w:hAnsi="Consolas"/>
+          <w:color w:val="FFFFFF"/>
+          <w:lang w:val="en-US"/>
+        </w:rPr>
+        <w:br/>
+        <w:t xml:space="preserve">    </w:t>
+      </w:r>
+      <w:r>
+        <w:rPr>
+          <w:rFonts w:ascii="Consolas" w:hAnsi="Consolas"/>
+          <w:color w:val="CC7832"/>
+          <w:lang w:val="en-US"/>
+        </w:rPr>
+        <w:t xml:space="preserve">return </w:t>
+      </w:r>
+      <w:r>
+        <w:rPr>
+          <w:rFonts w:ascii="Consolas" w:hAnsi="Consolas"/>
+          <w:color w:val="FFFFFF"/>
+          <w:lang w:val="en-US"/>
+        </w:rPr>
+        <w:t>lower_threshold</w:t>
+      </w:r>
+      <w:r>
+        <w:rPr>
+          <w:rFonts w:ascii="Consolas" w:hAnsi="Consolas"/>
+          <w:color w:val="CC7832"/>
+          <w:lang w:val="en-US"/>
+        </w:rPr>
+        <w:t xml:space="preserve">, </w:t>
+      </w:r>
+      <w:r>
+        <w:rPr>
+          <w:rFonts w:ascii="Consolas" w:hAnsi="Consolas"/>
+          <w:color w:val="FFFFFF"/>
+          <w:lang w:val="en-US"/>
+        </w:rPr>
+        <w:t>higher_threshold</w:t>
+      </w:r>
+    </w:p>
+    <w:p>
+      <w:pPr>
+        <w:jc w:val="both"/>
+        <w:rPr>
+          <w:lang w:val="en-US"/>
+        </w:rPr>
+      </w:pPr>
+    </w:p>
+    <w:p>
+      <w:pPr>
+        <w:jc w:val="both"/>
+        <w:rPr>
+          <w:lang w:val="en-US"/>
+        </w:rPr>
+      </w:pPr>
+    </w:p>
+    <w:p>
+      <w:pPr>
+        <w:jc w:val="both"/>
+        <w:rPr>
+          <w:color w:val="FF0000"/>
+          <w:lang w:val="en-US"/>
+        </w:rPr>
+      </w:pPr>
+      <w:r>
+        <w:rPr>
+          <w:color w:val="FF0000"/>
+          <w:lang w:val="en-US"/>
+        </w:rPr>
+        <w:t>DODAC WYNIKI</w:t>
+      </w:r>
+    </w:p>
+    <w:p>
+      <w:pPr>
+        <w:jc w:val="both"/>
+        <w:rPr>
+          <w:lang w:val="en-US"/>
+        </w:rPr>
+      </w:pPr>
+    </w:p>
+    <w:p>
+      <w:pPr>
+        <w:jc w:val="both"/>
+        <w:rPr>
+          <w:color w:val="FF0000"/>
+          <w:lang w:val="pl-PL"/>
+        </w:rPr>
+      </w:pPr>
+      <w:r>
+        <w:rPr>
+          <w:color w:val="FF0000"/>
+          <w:lang w:val="pl-PL"/>
+        </w:rPr>
+        <w:t xml:space="preserve">NAPISAC ZE DODALEM MARKING AGAIN </w:t>
+      </w:r>
+    </w:p>
+    <w:p>
+      <w:pPr>
+        <w:jc w:val="both"/>
+        <w:rPr>
+          <w:color w:val="FF0000"/>
+          <w:lang w:val="pl-PL"/>
+        </w:rPr>
+      </w:pPr>
+      <w:r>
+        <w:rPr>
+          <w:color w:val="FF0000"/>
+          <w:lang w:val="pl-PL"/>
+        </w:rPr>
+        <w:t>WYNIKI</w:t>
+      </w:r>
+    </w:p>
+    <w:p>
+      <w:pPr>
+        <w:jc w:val="both"/>
+        <w:rPr>
+          <w:lang w:val="pl-PL"/>
+        </w:rPr>
+      </w:pPr>
+    </w:p>
+    <w:p>
+      <w:pPr>
+        <w:jc w:val="both"/>
+        <w:rPr>
+          <w:color w:val="FF0000"/>
+          <w:lang w:val="pl-PL"/>
+        </w:rPr>
+      </w:pPr>
+      <w:r>
+        <w:rPr>
+          <w:color w:val="FF0000"/>
+          <w:lang w:val="pl-PL"/>
+        </w:rPr>
+        <w:t>SENTYMENT Z POS/NEG NA 0.1-1</w:t>
+      </w:r>
+    </w:p>
+    <w:p>
+      <w:pPr>
+        <w:jc w:val="both"/>
+        <w:rPr>
+          <w:color w:val="FF0000"/>
+          <w:lang w:val="pl-PL"/>
+        </w:rPr>
+      </w:pPr>
+      <w:r>
+        <w:rPr>
+          <w:color w:val="FF0000"/>
+          <w:lang w:val="pl-PL"/>
+        </w:rPr>
+        <w:t>WYNIKI</w:t>
+      </w:r>
+    </w:p>
+    <w:p>
+      <w:pPr>
+        <w:jc w:val="both"/>
+        <w:rPr>
+          <w:lang w:val="pl-PL"/>
+        </w:rPr>
+      </w:pPr>
+    </w:p>
+    <w:p>
+      <w:pPr>
+        <w:jc w:val="both"/>
+        <w:rPr>
+          <w:lang w:val="pl-PL"/>
+        </w:rPr>
+      </w:pPr>
+    </w:p>
+    <w:p>
+      <w:pPr>
+        <w:jc w:val="both"/>
+        <w:rPr>
+          <w:color w:val="FF0000"/>
+          <w:lang w:val="pl-PL"/>
+        </w:rPr>
+      </w:pPr>
+      <w:r>
+        <w:rPr>
+          <w:color w:val="FF0000"/>
+          <w:lang w:val="pl-PL"/>
+        </w:rPr>
+        <w:t>AUTOMATING</w:t>
+      </w:r>
+    </w:p>
+    <w:p>
+      <w:pPr>
+        <w:jc w:val="both"/>
+        <w:rPr>
+          <w:color w:val="FF0000"/>
+          <w:lang w:val="en-US"/>
+        </w:rPr>
+      </w:pPr>
+      <w:r>
+        <w:rPr>
+          <w:color w:val="FF0000"/>
+          <w:lang w:val="en-US"/>
+        </w:rPr>
+        <w:t>TO AUTOMATE UZYLEM REFCV</w:t>
+      </w:r>
+      <w:r>
+        <w:rPr>
+          <w:color w:val="FF0000"/>
+          <w:lang w:val="en-US"/>
+        </w:rPr>
+        <w:t xml:space="preserve"> wa simplyfying th</w:t>
+      </w:r>
+      <w:r>
+        <w:rPr>
+          <w:color w:val="FF0000"/>
+          <w:lang w:val="en-US"/>
+        </w:rPr>
+        <w:t>e problem</w:t>
+      </w:r>
+    </w:p>
+    <w:p>
+      <w:pPr>
+        <w:jc w:val="both"/>
+        <w:rPr>
+          <w:color w:val="FF0000"/>
+          <w:lang w:val="en-US"/>
+        </w:rPr>
+      </w:pPr>
+    </w:p>
+    <w:p>
+      <w:pPr>
+        <w:jc w:val="both"/>
+        <w:rPr>
+          <w:color w:val="FF0000"/>
+          <w:lang w:val="pl-PL"/>
+        </w:rPr>
+      </w:pPr>
+      <w:r>
+        <w:rPr>
+          <w:color w:val="FF0000"/>
+          <w:lang w:val="pl-PL"/>
+        </w:rPr>
+        <w:t>Ze weka w processie, now</w:t>
+      </w:r>
+      <w:r>
+        <w:rPr>
+          <w:color w:val="FF0000"/>
+          <w:lang w:val="pl-PL"/>
+        </w:rPr>
+        <w:t>e currencies</w:t>
+      </w:r>
+    </w:p>
+    <w:p>
+      <w:pPr>
+        <w:jc w:val="both"/>
+        <w:rPr>
+          <w:color w:val="FF0000"/>
+          <w:lang w:val="pl-PL"/>
+        </w:rPr>
+      </w:pPr>
+    </w:p>
+    <w:p>
+      <w:pPr>
+        <w:jc w:val="both"/>
+        <w:rPr>
+          <w:color w:val="FF0000"/>
+          <w:lang w:val="pl-PL"/>
+        </w:rPr>
+      </w:pPr>
+      <w:r>
+        <w:rPr>
+          <w:color w:val="FF0000"/>
+          <w:lang w:val="pl-PL"/>
+        </w:rPr>
+        <w:t>RULES</w:t>
+      </w:r>
+    </w:p>
+    <w:p>
+      <w:pPr>
+        <w:jc w:val="both"/>
+        <w:rPr>
+          <w:color w:val="FF0000"/>
+          <w:lang w:val="pl-PL"/>
+        </w:rPr>
+      </w:pPr>
+    </w:p>
+    <w:p>
+      <w:pPr>
+        <w:jc w:val="both"/>
+        <w:rPr>
+          <w:color w:val="FF0000"/>
+          <w:lang w:val="pl-PL"/>
+        </w:rPr>
+      </w:pPr>
+    </w:p>
+    <w:p>
+      <w:pPr>
+        <w:jc w:val="both"/>
+        <w:rPr>
+          <w:color w:val="FF0000"/>
+          <w:lang w:val="pl-PL"/>
+        </w:rPr>
+      </w:pPr>
+    </w:p>
+    <w:p>
+      <w:pPr>
+        <w:jc w:val="both"/>
+        <w:rPr>
+          <w:color w:val="FF0000"/>
+          <w:lang w:val="pl-PL"/>
+        </w:rPr>
+      </w:pPr>
     </w:p>
     <w:p>
       <w:pPr>
@@ -4563,15 +7457,15 @@
           <w:numId w:val="6"/>
         </w:numPr>
       </w:pPr>
-      <w:bookmarkStart w:id="18" w:name="_Toc192777712"/>
-      <w:bookmarkStart w:id="19" w:name="_Toc476088424"/>
-      <w:bookmarkStart w:id="20" w:name="_Toc222978603"/>
+      <w:bookmarkStart w:id="17" w:name="_Toc192777712"/>
+      <w:bookmarkStart w:id="18" w:name="_Toc476088424"/>
+      <w:bookmarkStart w:id="19" w:name="_Toc222978603"/>
       <w:r>
         <w:t>Testing</w:t>
       </w:r>
+      <w:bookmarkEnd w:id="17"/>
       <w:bookmarkEnd w:id="18"/>
       <w:bookmarkEnd w:id="19"/>
-      <w:bookmarkEnd w:id="20"/>
     </w:p>
     <w:p>
       <w:r>
@@ -4650,21 +7544,75 @@
           <w:lang w:val="en-US"/>
         </w:rPr>
       </w:pPr>
-      <w:bookmarkStart w:id="21" w:name="_Toc476088425"/>
-      <w:bookmarkStart w:id="22" w:name="_Toc222978604"/>
+      <w:bookmarkStart w:id="20" w:name="_Toc476088425"/>
+      <w:bookmarkStart w:id="21" w:name="_Toc222978604"/>
       <w:r>
         <w:rPr>
           <w:lang w:val="en-US"/>
         </w:rPr>
         <w:t>Overall Approach to Testing</w:t>
       </w:r>
+      <w:bookmarkEnd w:id="20"/>
       <w:bookmarkEnd w:id="21"/>
-      <w:bookmarkEnd w:id="22"/>
       <w:r>
         <w:rPr>
           <w:lang w:val="en-US"/>
         </w:rPr>
         <w:t xml:space="preserve"> </w:t>
+      </w:r>
+    </w:p>
+    <w:p>
+      <w:pPr>
+        <w:rPr>
+          <w:lang w:val="en-US"/>
+        </w:rPr>
+      </w:pPr>
+    </w:p>
+    <w:p>
+      <w:pPr>
+        <w:rPr>
+          <w:color w:val="FF0000"/>
+          <w:lang w:val="en-US"/>
+        </w:rPr>
+      </w:pPr>
+      <w:r>
+        <w:rPr>
+          <w:lang w:val="en-US"/>
+        </w:rPr>
+        <w:t xml:space="preserve">Initially all the experiments were performed just in one go. The data was loaded into a DataFrame and processing was performed in a pipeline. That approach was quick for experimenting but hard to test. </w:t>
+      </w:r>
+      <w:r>
+        <w:rPr>
+          <w:color w:val="FF0000"/>
+          <w:lang w:val="en-US"/>
+        </w:rPr>
+        <w:t>Unittesty dla sentymentu I phrases</w:t>
+      </w:r>
+    </w:p>
+    <w:p>
+      <w:pPr>
+        <w:rPr>
+          <w:lang w:val="en-US"/>
+        </w:rPr>
+      </w:pPr>
+      <w:r>
+        <w:rPr>
+          <w:lang w:val="en-US"/>
+        </w:rPr>
+        <w:br/>
+        <w:t xml:space="preserve">When the tweets processing and classifying part of the code became more complex, the program was split into more object oriented way. All the DataFrame code was wrapped into a DataSet class encapsulating all the DataFrame operations what ULATWILO testing because more units was possible to test without involving DataFrames and creating whole datasets just to test one </w:t>
+      </w:r>
+      <w:r>
+        <w:rPr>
+          <w:lang w:val="en-US"/>
+        </w:rPr>
+        <w:t>simple function</w:t>
+      </w:r>
+      <w:r>
+        <w:rPr>
+          <w:lang w:val="en-US"/>
+        </w:rPr>
+        <w:t>.</w:t>
       </w:r>
     </w:p>
     <w:p>
@@ -4718,16 +7666,16 @@
           <w:lang w:val="en-US"/>
         </w:rPr>
       </w:pPr>
-      <w:bookmarkStart w:id="23" w:name="_Toc476088426"/>
-      <w:bookmarkStart w:id="24" w:name="_Toc222978605"/>
+      <w:bookmarkStart w:id="22" w:name="_Toc476088426"/>
+      <w:bookmarkStart w:id="23" w:name="_Toc222978605"/>
       <w:r>
         <w:rPr>
           <w:lang w:val="en-US"/>
         </w:rPr>
         <w:t>Automated Testing</w:t>
       </w:r>
+      <w:bookmarkEnd w:id="22"/>
       <w:bookmarkEnd w:id="23"/>
-      <w:bookmarkEnd w:id="24"/>
       <w:r>
         <w:rPr>
           <w:lang w:val="en-US"/>
@@ -4754,16 +7702,16 @@
           <w:lang w:val="en-US"/>
         </w:rPr>
       </w:pPr>
-      <w:bookmarkStart w:id="25" w:name="_Toc476088427"/>
-      <w:bookmarkStart w:id="26" w:name="_Toc222978606"/>
+      <w:bookmarkStart w:id="24" w:name="_Toc476088427"/>
+      <w:bookmarkStart w:id="25" w:name="_Toc222978606"/>
       <w:r>
         <w:rPr>
           <w:lang w:val="en-US"/>
         </w:rPr>
         <w:t>Unit Tests</w:t>
       </w:r>
+      <w:bookmarkEnd w:id="24"/>
       <w:bookmarkEnd w:id="25"/>
-      <w:bookmarkEnd w:id="26"/>
     </w:p>
     <w:p>
       <w:pPr>
@@ -4784,16 +7732,17 @@
           <w:lang w:val="en-US"/>
         </w:rPr>
       </w:pPr>
-      <w:bookmarkStart w:id="27" w:name="_Toc476088428"/>
-      <w:bookmarkStart w:id="28" w:name="_Toc222978607"/>
-      <w:r>
-        <w:rPr>
-          <w:lang w:val="en-US"/>
-        </w:rPr>
+      <w:bookmarkStart w:id="26" w:name="_Toc476088428"/>
+      <w:bookmarkStart w:id="27" w:name="_Toc222978607"/>
+      <w:r>
+        <w:rPr>
+          <w:lang w:val="en-US"/>
+        </w:rPr>
+        <w:lastRenderedPageBreak/>
         <w:t>User Interface Testing</w:t>
       </w:r>
+      <w:bookmarkEnd w:id="26"/>
       <w:bookmarkEnd w:id="27"/>
-      <w:bookmarkEnd w:id="28"/>
       <w:r>
         <w:rPr>
           <w:lang w:val="en-US"/>
@@ -4820,16 +7769,16 @@
           <w:lang w:val="en-US"/>
         </w:rPr>
       </w:pPr>
-      <w:bookmarkStart w:id="29" w:name="_Toc476088429"/>
-      <w:bookmarkStart w:id="30" w:name="_Toc222978608"/>
+      <w:bookmarkStart w:id="28" w:name="_Toc476088429"/>
+      <w:bookmarkStart w:id="29" w:name="_Toc222978608"/>
       <w:r>
         <w:rPr>
           <w:lang w:val="en-US"/>
         </w:rPr>
         <w:t>Stress Testing</w:t>
       </w:r>
+      <w:bookmarkEnd w:id="28"/>
       <w:bookmarkEnd w:id="29"/>
-      <w:bookmarkEnd w:id="30"/>
       <w:r>
         <w:rPr>
           <w:lang w:val="en-US"/>
@@ -4856,16 +7805,16 @@
           <w:lang w:val="en-US"/>
         </w:rPr>
       </w:pPr>
-      <w:bookmarkStart w:id="31" w:name="_Toc476088430"/>
-      <w:bookmarkStart w:id="32" w:name="_Toc222978609"/>
+      <w:bookmarkStart w:id="30" w:name="_Toc476088430"/>
+      <w:bookmarkStart w:id="31" w:name="_Toc222978609"/>
       <w:r>
         <w:rPr>
           <w:lang w:val="en-US"/>
         </w:rPr>
         <w:t>Other Types of Testing</w:t>
       </w:r>
+      <w:bookmarkEnd w:id="30"/>
       <w:bookmarkEnd w:id="31"/>
-      <w:bookmarkEnd w:id="32"/>
       <w:r>
         <w:rPr>
           <w:lang w:val="en-US"/>
@@ -4891,17 +7840,16 @@
           <w:lang w:val="en-US"/>
         </w:rPr>
       </w:pPr>
-      <w:bookmarkStart w:id="33" w:name="_Toc476088431"/>
-      <w:bookmarkStart w:id="34" w:name="_Toc222978610"/>
-      <w:r>
-        <w:rPr>
-          <w:lang w:val="en-US"/>
-        </w:rPr>
-        <w:lastRenderedPageBreak/>
+      <w:bookmarkStart w:id="32" w:name="_Toc476088431"/>
+      <w:bookmarkStart w:id="33" w:name="_Toc222978610"/>
+      <w:r>
+        <w:rPr>
+          <w:lang w:val="en-US"/>
+        </w:rPr>
         <w:t>Integration Testing</w:t>
       </w:r>
+      <w:bookmarkEnd w:id="32"/>
       <w:bookmarkEnd w:id="33"/>
-      <w:bookmarkEnd w:id="34"/>
       <w:r>
         <w:rPr>
           <w:lang w:val="en-US"/>
@@ -4927,16 +7875,16 @@
           <w:lang w:val="en-US"/>
         </w:rPr>
       </w:pPr>
-      <w:bookmarkStart w:id="35" w:name="_Toc476088432"/>
-      <w:bookmarkStart w:id="36" w:name="_Toc222978611"/>
+      <w:bookmarkStart w:id="34" w:name="_Toc476088432"/>
+      <w:bookmarkStart w:id="35" w:name="_Toc222978611"/>
       <w:r>
         <w:rPr>
           <w:lang w:val="en-US"/>
         </w:rPr>
         <w:t>User Testing</w:t>
       </w:r>
+      <w:bookmarkEnd w:id="34"/>
       <w:bookmarkEnd w:id="35"/>
-      <w:bookmarkEnd w:id="36"/>
     </w:p>
     <w:p>
       <w:pPr>
@@ -4957,15 +7905,15 @@
           <w:numId w:val="6"/>
         </w:numPr>
       </w:pPr>
-      <w:bookmarkStart w:id="37" w:name="_Toc192777716"/>
-      <w:bookmarkStart w:id="38" w:name="_Toc476088433"/>
-      <w:bookmarkStart w:id="39" w:name="_Toc222978612"/>
+      <w:bookmarkStart w:id="36" w:name="_Toc192777716"/>
+      <w:bookmarkStart w:id="37" w:name="_Toc476088433"/>
+      <w:bookmarkStart w:id="38" w:name="_Toc222978612"/>
       <w:r>
         <w:t>Critical Evaluation</w:t>
       </w:r>
+      <w:bookmarkEnd w:id="36"/>
       <w:bookmarkEnd w:id="37"/>
       <w:bookmarkEnd w:id="38"/>
-      <w:bookmarkEnd w:id="39"/>
     </w:p>
     <w:p>
       <w:pPr>
@@ -5244,12 +8192,25 @@
     </w:p>
     <w:p>
       <w:pPr>
+        <w:pStyle w:val="Akapitzlist"/>
+        <w:numPr>
+          <w:ilvl w:val="0"/>
+          <w:numId w:val="9"/>
+        </w:numPr>
         <w:rPr>
           <w:rFonts w:asciiTheme="majorHAnsi" w:eastAsiaTheme="majorEastAsia" w:hAnsiTheme="majorHAnsi" w:cstheme="majorBidi"/>
           <w:sz w:val="32"/>
           <w:szCs w:val="32"/>
         </w:rPr>
       </w:pPr>
+      <w:r>
+        <w:rPr>
+          <w:rFonts w:asciiTheme="majorHAnsi" w:eastAsiaTheme="majorEastAsia" w:hAnsiTheme="majorHAnsi" w:cstheme="majorBidi"/>
+          <w:sz w:val="32"/>
+          <w:szCs w:val="32"/>
+        </w:rPr>
+        <w:t>I think that if code was written more modular then it would be easier to test and mocking would not be so much need in some places.</w:t>
+      </w:r>
     </w:p>
     <w:p>
       <w:pPr>
@@ -5268,35 +8229,22 @@
           <w:numId w:val="6"/>
         </w:numPr>
       </w:pPr>
-      <w:bookmarkStart w:id="40" w:name="_Toc192777717"/>
-      <w:bookmarkStart w:id="41" w:name="_Toc476088434"/>
-      <w:bookmarkStart w:id="42" w:name="_Toc222978613"/>
+      <w:bookmarkStart w:id="39" w:name="_Toc192777717"/>
+      <w:bookmarkStart w:id="40" w:name="_Toc476088434"/>
+      <w:bookmarkStart w:id="41" w:name="_Toc222978613"/>
       <w:r>
         <w:t>Appendices</w:t>
       </w:r>
+      <w:bookmarkEnd w:id="39"/>
       <w:bookmarkEnd w:id="40"/>
       <w:bookmarkEnd w:id="41"/>
-      <w:bookmarkEnd w:id="42"/>
-    </w:p>
-    <w:p>
-      <w:pPr>
-        <w:jc w:val="both"/>
-      </w:pPr>
-      <w:r>
-        <w:t>The appendices are for additional content that is useful to support the discussion in the report. It is material that is not necessarily needed in the body of the report, but its inclusion in the appendices makes it easy to access.</w:t>
-      </w:r>
-    </w:p>
-    <w:p>
-      <w:pPr>
-        <w:jc w:val="both"/>
-      </w:pPr>
-    </w:p>
-    <w:p>
-      <w:pPr>
-        <w:jc w:val="both"/>
-      </w:pPr>
-      <w:r>
-        <w:t>For example, if you have developed a Design Specification document as part of a plan-driven approach for the project, then it would be appropriate to include that document as an appendix. In the body of your report you would highlight the most interesting aspects of the design, referring your reader to the full specification for further detail.</w:t>
+    </w:p>
+    <w:p>
+      <w:pPr>
+        <w:jc w:val="both"/>
+      </w:pPr>
+      <w:r>
+        <w:t>SHOULD I INCLUDE ANY STORIES?</w:t>
       </w:r>
     </w:p>
     <w:p>
@@ -5310,19 +8258,6 @@
       </w:pPr>
       <w:r>
         <w:t>If you have taken an agile approach to developing the project, then you may be less likely to have developed a full requirements specification. Perhaps you use stories to keep track of the functionality and the ’future conversations’. It might not be relevant to include all of those in the body of your report. Instead, you might include those in an appendix.</w:t>
-      </w:r>
-    </w:p>
-    <w:p>
-      <w:pPr>
-        <w:jc w:val="both"/>
-      </w:pPr>
-    </w:p>
-    <w:p>
-      <w:pPr>
-        <w:jc w:val="both"/>
-      </w:pPr>
-      <w:r>
-        <w:t>There is a balance to be struck between what is relevant to include in the body of your report and whether additional supporting evidence is appropriate in the appendices. Speak to your supervisor or the module coordinator if you have questions about this.</w:t>
       </w:r>
     </w:p>
     <w:p/>
@@ -5335,119 +8270,452 @@
         </w:numPr>
         <w:ind w:left="426" w:hanging="432"/>
       </w:pPr>
-      <w:bookmarkStart w:id="43" w:name="_Toc476088435"/>
-      <w:bookmarkStart w:id="44" w:name="_Toc222978614"/>
+      <w:bookmarkStart w:id="42" w:name="_Toc476088435"/>
+      <w:bookmarkStart w:id="43" w:name="_Toc222978614"/>
       <w:r>
         <w:t>Third-Party Code and Libraries</w:t>
       </w:r>
+      <w:bookmarkEnd w:id="42"/>
       <w:bookmarkEnd w:id="43"/>
+    </w:p>
+    <w:p>
+      <w:pPr>
+        <w:jc w:val="both"/>
+      </w:pPr>
+      <w:r>
+        <w:t xml:space="preserve">If you have made use of any third party code or software libraries, i.e. any code that you have not designed and written yourself, then you must include this appendix. </w:t>
+      </w:r>
+    </w:p>
+    <w:p>
+      <w:pPr>
+        <w:jc w:val="both"/>
+      </w:pPr>
+    </w:p>
+    <w:p>
+      <w:pPr>
+        <w:jc w:val="both"/>
+      </w:pPr>
+      <w:r>
+        <w:t>As has been said in lectures, it is acceptable and likely that you will make use of third-party code and software libraries. If third party code or libraries are used, your work will build on that to produce notable new work. The key requirement is that we understand what is your original work and what work is based on that of other people.</w:t>
+      </w:r>
+    </w:p>
+    <w:p>
+      <w:pPr>
+        <w:jc w:val="both"/>
+      </w:pPr>
+    </w:p>
+    <w:p>
+      <w:pPr>
+        <w:jc w:val="both"/>
+      </w:pPr>
+      <w:r>
+        <w:t xml:space="preserve">Therefore, you need to clearly state what you have used and where the original material can be found. Also, if you have made any changes to the original versions, you must explain what you have changed. </w:t>
+      </w:r>
+    </w:p>
+    <w:p>
+      <w:pPr>
+        <w:jc w:val="both"/>
+      </w:pPr>
+    </w:p>
+    <w:p>
+      <w:pPr>
+        <w:jc w:val="both"/>
+      </w:pPr>
+      <w:r>
+        <w:t xml:space="preserve">As an example, you might include a definition such as: </w:t>
+      </w:r>
+    </w:p>
+    <w:p>
+      <w:pPr>
+        <w:jc w:val="both"/>
+      </w:pPr>
+    </w:p>
+    <w:p>
+      <w:pPr>
+        <w:jc w:val="both"/>
+      </w:pPr>
+      <w:r>
+        <w:rPr>
+          <w:b/>
+        </w:rPr>
+        <w:t>Apache POI library</w:t>
+      </w:r>
+      <w:r>
+        <w:t xml:space="preserve"> – The project has been used to read and write Microsoft Excel files (XLS) as part of the interaction with the client’s existing system for processing data. Version 3.10-FINAL was used. The library is open source and it is available from the Apache Software Foundation </w:t>
+      </w:r>
+      <w:r>
+        <w:fldChar w:fldCharType="begin"/>
+      </w:r>
+      <w:r>
+        <w:instrText>REF _Ref258235107 \r \h</w:instrText>
+      </w:r>
+      <w:r>
+        <w:fldChar w:fldCharType="separate"/>
+      </w:r>
+      <w:r>
+        <w:t>[5]</w:t>
+      </w:r>
+      <w:r>
+        <w:fldChar w:fldCharType="end"/>
+      </w:r>
+      <w:r>
+        <w:t xml:space="preserve">. The library is released using the Apache License </w:t>
+      </w:r>
+      <w:r>
+        <w:fldChar w:fldCharType="begin"/>
+      </w:r>
+      <w:r>
+        <w:instrText>REF _Ref258235124 \r \h</w:instrText>
+      </w:r>
+      <w:r>
+        <w:fldChar w:fldCharType="separate"/>
+      </w:r>
+      <w:r>
+        <w:t>[6]</w:t>
+      </w:r>
+      <w:r>
+        <w:fldChar w:fldCharType="end"/>
+      </w:r>
+      <w:r>
+        <w:t xml:space="preserve">. This library was used without modification. </w:t>
+      </w:r>
+    </w:p>
+    <w:p/>
+    <w:p>
+      <w:r>
+        <w:t xml:space="preserve">TextBlob </w:t>
+      </w:r>
+      <w:r>
+        <w:t>–</w:t>
+      </w:r>
+      <w:r>
+        <w:t xml:space="preserve"> </w:t>
+      </w:r>
+      <w:r>
+        <w:t xml:space="preserve">a free </w:t>
+      </w:r>
+      <w:r>
+        <w:rPr>
+          <w:rFonts w:ascii="Goudy Old Style" w:hAnsi="Goudy Old Style"/>
+          <w:color w:val="555555"/>
+          <w:sz w:val="21"/>
+          <w:szCs w:val="21"/>
+          <w:shd w:val="clear" w:color="auto" w:fill="FFFFFF"/>
+        </w:rPr>
+        <w:t xml:space="preserve">library for processing textual data.( FROM </w:t>
+      </w:r>
+      <w:r>
+        <w:rPr>
+          <w:rFonts w:ascii="Goudy Old Style" w:hAnsi="Goudy Old Style"/>
+          <w:color w:val="555555"/>
+          <w:sz w:val="21"/>
+          <w:szCs w:val="21"/>
+          <w:shd w:val="clear" w:color="auto" w:fill="FFFFFF"/>
+        </w:rPr>
+        <w:t>http://textblob.readthedocs.io/en/dev/index.html</w:t>
+      </w:r>
+      <w:r>
+        <w:rPr>
+          <w:rFonts w:ascii="Goudy Old Style" w:hAnsi="Goudy Old Style"/>
+          <w:color w:val="555555"/>
+          <w:sz w:val="21"/>
+          <w:szCs w:val="21"/>
+          <w:shd w:val="clear" w:color="auto" w:fill="FFFFFF"/>
+        </w:rPr>
+        <w:t>) Was dropped and scikit learn  was used in lieu</w:t>
+      </w:r>
+    </w:p>
+    <w:p>
+      <w:pPr>
+        <w:rPr>
+          <w:lang w:val="en-US"/>
+        </w:rPr>
+      </w:pPr>
+      <w:r>
+        <w:t xml:space="preserve">SciKit-Learn </w:t>
+      </w:r>
+      <w:r>
+        <w:t>– Python machine learning library. It was used to do cross-validation and build classifiers</w:t>
+      </w:r>
+      <w:r>
+        <w:t xml:space="preserve"> </w:t>
+      </w:r>
+      <w:r>
+        <w:t>It is free and open source. This library is released using BSD license.</w:t>
+      </w:r>
+      <w:r>
+        <w:t xml:space="preserve"> </w:t>
+      </w:r>
+    </w:p>
+    <w:p>
+      <w:pPr>
+        <w:rPr>
+          <w:color w:val="222222"/>
+          <w:sz w:val="21"/>
+          <w:szCs w:val="21"/>
+          <w:shd w:val="clear" w:color="auto" w:fill="FFFFFF"/>
+          <w:lang w:val="pl-PL"/>
+        </w:rPr>
+      </w:pPr>
+      <w:r>
+        <w:t xml:space="preserve">Weka – </w:t>
+      </w:r>
+      <w:r>
+        <w:rPr>
+          <w:color w:val="222222"/>
+          <w:sz w:val="21"/>
+          <w:szCs w:val="21"/>
+          <w:shd w:val="clear" w:color="auto" w:fill="FFFFFF"/>
+        </w:rPr>
+        <w:t>is a suite of </w:t>
+      </w:r>
+      <w:hyperlink r:id="rId11" w:tooltip="Machine learning" w:history="1">
+        <w:r>
+          <w:rPr>
+            <w:rStyle w:val="Hipercze"/>
+            <w:color w:val="0B0080"/>
+            <w:sz w:val="21"/>
+            <w:szCs w:val="21"/>
+            <w:shd w:val="clear" w:color="auto" w:fill="FFFFFF"/>
+          </w:rPr>
+          <w:t>machine learning</w:t>
+        </w:r>
+      </w:hyperlink>
+      <w:r>
+        <w:rPr>
+          <w:color w:val="222222"/>
+          <w:sz w:val="21"/>
+          <w:szCs w:val="21"/>
+          <w:shd w:val="clear" w:color="auto" w:fill="FFFFFF"/>
+        </w:rPr>
+        <w:t> software written in </w:t>
+      </w:r>
+      <w:hyperlink r:id="rId12" w:tooltip="Java (programming language)" w:history="1">
+        <w:r>
+          <w:rPr>
+            <w:rStyle w:val="Hipercze"/>
+            <w:color w:val="0B0080"/>
+            <w:sz w:val="21"/>
+            <w:szCs w:val="21"/>
+            <w:shd w:val="clear" w:color="auto" w:fill="FFFFFF"/>
+          </w:rPr>
+          <w:t>Java</w:t>
+        </w:r>
+      </w:hyperlink>
+      <w:r>
+        <w:t>.</w:t>
+      </w:r>
+      <w:r>
+        <w:rPr>
+          <w:color w:val="222222"/>
+          <w:sz w:val="21"/>
+          <w:szCs w:val="21"/>
+          <w:shd w:val="clear" w:color="auto" w:fill="FFFFFF"/>
+        </w:rPr>
+        <w:t xml:space="preserve"> </w:t>
+      </w:r>
+      <w:r>
+        <w:rPr>
+          <w:color w:val="222222"/>
+          <w:sz w:val="21"/>
+          <w:szCs w:val="21"/>
+          <w:shd w:val="clear" w:color="auto" w:fill="FFFFFF"/>
+        </w:rPr>
+        <w:t>It is </w:t>
+      </w:r>
+      <w:hyperlink r:id="rId13" w:tooltip="Free software" w:history="1">
+        <w:r>
+          <w:rPr>
+            <w:rStyle w:val="Hipercze"/>
+            <w:color w:val="0B0080"/>
+            <w:sz w:val="21"/>
+            <w:szCs w:val="21"/>
+            <w:shd w:val="clear" w:color="auto" w:fill="FFFFFF"/>
+          </w:rPr>
+          <w:t>free software</w:t>
+        </w:r>
+      </w:hyperlink>
+      <w:r>
+        <w:rPr>
+          <w:color w:val="222222"/>
+          <w:sz w:val="21"/>
+          <w:szCs w:val="21"/>
+          <w:shd w:val="clear" w:color="auto" w:fill="FFFFFF"/>
+        </w:rPr>
+        <w:t> licensed under the </w:t>
+      </w:r>
+      <w:hyperlink r:id="rId14" w:tooltip="GNU General Public License" w:history="1">
+        <w:r>
+          <w:rPr>
+            <w:rStyle w:val="Hipercze"/>
+            <w:color w:val="0B0080"/>
+            <w:sz w:val="21"/>
+            <w:szCs w:val="21"/>
+            <w:shd w:val="clear" w:color="auto" w:fill="FFFFFF"/>
+          </w:rPr>
+          <w:t>GNU General Public License</w:t>
+        </w:r>
+      </w:hyperlink>
+      <w:r>
+        <w:rPr>
+          <w:color w:val="222222"/>
+          <w:sz w:val="21"/>
+          <w:szCs w:val="21"/>
+          <w:shd w:val="clear" w:color="auto" w:fill="FFFFFF"/>
+        </w:rPr>
+        <w:t xml:space="preserve">. </w:t>
+      </w:r>
+      <w:r>
+        <w:rPr>
+          <w:color w:val="222222"/>
+          <w:sz w:val="21"/>
+          <w:szCs w:val="21"/>
+          <w:shd w:val="clear" w:color="auto" w:fill="FFFFFF"/>
+          <w:lang w:val="pl-PL"/>
+        </w:rPr>
+        <w:t>(</w:t>
+      </w:r>
+      <w:hyperlink r:id="rId15" w:history="1">
+        <w:r>
+          <w:rPr>
+            <w:rStyle w:val="Hipercze"/>
+            <w:sz w:val="21"/>
+            <w:szCs w:val="21"/>
+            <w:shd w:val="clear" w:color="auto" w:fill="FFFFFF"/>
+            <w:lang w:val="pl-PL"/>
+          </w:rPr>
+          <w:t>https://en.wikipedia.org/wiki/Weka_(machine_learning)</w:t>
+        </w:r>
+      </w:hyperlink>
+      <w:r>
+        <w:rPr>
+          <w:color w:val="222222"/>
+          <w:sz w:val="21"/>
+          <w:szCs w:val="21"/>
+          <w:shd w:val="clear" w:color="auto" w:fill="FFFFFF"/>
+          <w:lang w:val="pl-PL"/>
+        </w:rPr>
+        <w:t>)</w:t>
+      </w:r>
+    </w:p>
+    <w:p>
+      <w:pPr>
+        <w:rPr>
+          <w:lang w:val="en-US"/>
+        </w:rPr>
+      </w:pPr>
+      <w:r>
+        <w:rPr>
+          <w:lang w:val="en-US"/>
+        </w:rPr>
+        <w:lastRenderedPageBreak/>
+        <w:t>It was used t</w:t>
+      </w:r>
+      <w:r>
+        <w:rPr>
+          <w:lang w:val="en-US"/>
+        </w:rPr>
+        <w:t>o for experimenting with the data and to do a feature selection. It is run by the program by a  subprocess XXX command. Weka Jar file is included into the project directory.</w:t>
+      </w:r>
+      <w:r>
+        <w:rPr>
+          <w:lang w:val="en-US"/>
+        </w:rPr>
+        <w:t xml:space="preserve"> Version 3.8.2 was used</w:t>
+      </w:r>
+      <w:r>
+        <w:rPr>
+          <w:lang w:val="en-US"/>
+        </w:rPr>
+        <w:t>.</w:t>
+      </w:r>
+    </w:p>
+    <w:p>
+      <w:r>
+        <w:t xml:space="preserve">Mlxtend </w:t>
+      </w:r>
+      <w:r>
+        <w:t xml:space="preserve">– </w:t>
+      </w:r>
+      <w:r>
+        <w:t>The project used this library to do association rule learning with Apriori algorithm</w:t>
+      </w:r>
+      <w:r>
+        <w:t xml:space="preserve">. It is released under BSD licence. Version used </w:t>
+      </w:r>
+      <w:r>
+        <w:t>0.11.</w:t>
+      </w:r>
+      <w:r>
+        <w:t xml:space="preserve"> </w:t>
+      </w:r>
+      <w:r>
+        <w:t>(</w:t>
+      </w:r>
+      <w:r>
+        <w:t>https://github.com/rasbt/mlxtend</w:t>
+      </w:r>
+      <w:r>
+        <w:t>)</w:t>
+      </w:r>
+    </w:p>
+    <w:p>
+      <w:r>
+        <w:t>Pandas</w:t>
+      </w:r>
+      <w:r>
+        <w:t xml:space="preserve"> – library used to do </w:t>
+      </w:r>
+      <w:r>
+        <w:rPr>
+          <w:color w:val="222222"/>
+          <w:sz w:val="21"/>
+          <w:szCs w:val="21"/>
+          <w:shd w:val="clear" w:color="auto" w:fill="FFFFFF"/>
+        </w:rPr>
+        <w:t xml:space="preserve">data manipulation and analysis. Library is released using BSD license. Version used </w:t>
+      </w:r>
+      <w:r>
+        <w:rPr>
+          <w:color w:val="000000"/>
+          <w:sz w:val="18"/>
+          <w:szCs w:val="18"/>
+          <w:shd w:val="clear" w:color="auto" w:fill="F8F9FA"/>
+        </w:rPr>
+        <w:t>0.22.0</w:t>
+      </w:r>
+    </w:p>
+    <w:p>
+      <w:r>
+        <w:t xml:space="preserve">TweePy – </w:t>
+      </w:r>
+      <w:r>
+        <w:t xml:space="preserve">Python library used to access the Twitter API. </w:t>
+      </w:r>
+      <w:r>
+        <w:t xml:space="preserve">It is released using MIT license. </w:t>
+      </w:r>
+      <w:bookmarkStart w:id="44" w:name="_GoBack"/>
       <w:bookmarkEnd w:id="44"/>
-    </w:p>
-    <w:p>
-      <w:pPr>
-        <w:jc w:val="both"/>
-      </w:pPr>
-      <w:r>
-        <w:t xml:space="preserve">If you have made use of any third party code or software libraries, i.e. any code that you have not designed and written yourself, then you must include this appendix. </w:t>
-      </w:r>
-    </w:p>
-    <w:p>
-      <w:pPr>
-        <w:jc w:val="both"/>
-      </w:pPr>
-    </w:p>
-    <w:p>
-      <w:pPr>
-        <w:jc w:val="both"/>
-      </w:pPr>
-      <w:r>
-        <w:t>As has been said in lectures, it is acceptable and likely that you will make use of third-party code and software libraries. If third party code or libraries are used, your work will build on that to produce notable new work. The key requirement is that we understand what is your original work and what work is based on that of other people.</w:t>
-      </w:r>
-    </w:p>
-    <w:p>
-      <w:pPr>
-        <w:jc w:val="both"/>
-      </w:pPr>
-    </w:p>
-    <w:p>
-      <w:pPr>
-        <w:jc w:val="both"/>
-      </w:pPr>
-      <w:r>
-        <w:t xml:space="preserve">Therefore, you need to clearly state what you have used and where the original material can be found. Also, if you have made any changes to the original versions, you must explain what you have changed. </w:t>
-      </w:r>
-    </w:p>
-    <w:p>
-      <w:pPr>
-        <w:jc w:val="both"/>
-      </w:pPr>
-    </w:p>
-    <w:p>
-      <w:pPr>
-        <w:jc w:val="both"/>
-      </w:pPr>
-      <w:r>
-        <w:t xml:space="preserve">As an example, you might include a definition such as: </w:t>
-      </w:r>
-    </w:p>
-    <w:p>
-      <w:pPr>
-        <w:jc w:val="both"/>
-      </w:pPr>
-    </w:p>
-    <w:p>
-      <w:pPr>
-        <w:jc w:val="both"/>
-      </w:pPr>
-      <w:r>
-        <w:rPr>
-          <w:b/>
-        </w:rPr>
-        <w:t>Apache POI library</w:t>
-      </w:r>
-      <w:r>
-        <w:t xml:space="preserve"> – The project has been used to read and write Microsoft Excel files (XLS) as part of the interaction with the client’s existing system for processing data. Version 3.10-FINAL was used. The library is open source and it is available from the Apache Software Foundation </w:t>
-      </w:r>
-      <w:r>
-        <w:fldChar w:fldCharType="begin"/>
-      </w:r>
-      <w:r>
-        <w:instrText>REF _Ref258235107 \r \h</w:instrText>
-      </w:r>
-      <w:r>
-        <w:fldChar w:fldCharType="separate"/>
-      </w:r>
-      <w:r>
-        <w:t>[5]</w:t>
-      </w:r>
-      <w:r>
-        <w:fldChar w:fldCharType="end"/>
-      </w:r>
-      <w:r>
-        <w:t xml:space="preserve">. The library is released using the Apache License </w:t>
-      </w:r>
-      <w:r>
-        <w:fldChar w:fldCharType="begin"/>
-      </w:r>
-      <w:r>
-        <w:instrText>REF _Ref258235124 \r \h</w:instrText>
-      </w:r>
-      <w:r>
-        <w:fldChar w:fldCharType="separate"/>
-      </w:r>
-      <w:r>
-        <w:t>[6]</w:t>
-      </w:r>
-      <w:r>
-        <w:fldChar w:fldCharType="end"/>
-      </w:r>
-      <w:r>
-        <w:t xml:space="preserve">. This library was used without modification. </w:t>
+      <w:r>
+        <w:t>Version used 3.6.0</w:t>
+      </w:r>
+      <w:r>
+        <w:t xml:space="preserve"> (</w:t>
+      </w:r>
+      <w:r>
+        <w:t>https://github.com/tweepy/tweepy/blob/master/LICENSE</w:t>
+      </w:r>
+      <w:r>
+        <w:t>)</w:t>
       </w:r>
     </w:p>
     <w:p/>
-    <w:p/>
-    <w:p/>
+    <w:p>
+      <w:r>
+        <w:t>All those libraries were used without modification.</w:t>
+      </w:r>
+    </w:p>
     <w:p/>
     <w:p>
       <w:pPr>
@@ -5681,7 +8949,7 @@
       <w:r>
         <w:t xml:space="preserve">2.    </w:t>
       </w:r>
-      <w:hyperlink r:id="rId11">
+      <w:hyperlink r:id="rId16">
         <w:r>
           <w:rPr>
             <w:rStyle w:val="InternetLink"/>
@@ -5705,7 +8973,7 @@
       <w:r>
         <w:t xml:space="preserve">3. “What is Jython?”, Jython webpage </w:t>
       </w:r>
-      <w:hyperlink r:id="rId12">
+      <w:hyperlink r:id="rId17">
         <w:r>
           <w:rPr>
             <w:rStyle w:val="InternetLink"/>
@@ -5740,7 +9008,7 @@
         </w:rPr>
         <w:t xml:space="preserve">Sylvia Duckworth. A picture of a kitten at Hellifield Peel. </w:t>
       </w:r>
-      <w:hyperlink r:id="rId13">
+      <w:hyperlink r:id="rId18">
         <w:r>
           <w:rPr>
             <w:rStyle w:val="InternetLink"/>
@@ -5924,7 +9192,7 @@
         </w:rPr>
         <w:t xml:space="preserve">Various. Fail blog. </w:t>
       </w:r>
-      <w:hyperlink r:id="rId14">
+      <w:hyperlink r:id="rId19">
         <w:r>
           <w:rPr>
             <w:rStyle w:val="InternetLink"/>
@@ -5988,7 +9256,7 @@
         </w:rPr>
         <w:t xml:space="preserve">” (Online) Available at: </w:t>
       </w:r>
-      <w:hyperlink r:id="rId15">
+      <w:hyperlink r:id="rId20">
         <w:r>
           <w:rPr>
             <w:rStyle w:val="InternetLink"/>
@@ -6047,7 +9315,7 @@
         <w:lastRenderedPageBreak/>
         <w:t xml:space="preserve">Apache Software Foundation (2004) “Apache License, Version 2.0” (Online) Available at: </w:t>
       </w:r>
-      <w:hyperlink r:id="rId16">
+      <w:hyperlink r:id="rId21">
         <w:r>
           <w:rPr>
             <w:rStyle w:val="InternetLink"/>
@@ -6092,7 +9360,7 @@
         </w:rPr>
         <w:t xml:space="preserve">Neil Taylor, “MMP: Final Report and Technical Work”, 2017 (Online) Available at: </w:t>
       </w:r>
-      <w:hyperlink r:id="rId17">
+      <w:hyperlink r:id="rId22">
         <w:r>
           <w:rPr>
             <w:rStyle w:val="InternetLink"/>
@@ -6145,7 +9413,7 @@
         </w:rPr>
         <w:t xml:space="preserve">A document that outlines information about the marking guide for the Final Report and Technical Work. This document was referred to as Structure of the Final Report before academic year 2016-2017. This is published in the Assignments folder. If you are logged in to Blackboard, you can access the folder using </w:t>
       </w:r>
-      <w:hyperlink r:id="rId18">
+      <w:hyperlink r:id="rId23">
         <w:r>
           <w:rPr>
             <w:rStyle w:val="InternetLink"/>
@@ -6174,8 +9442,8 @@
       </w:r>
     </w:p>
     <w:sectPr>
-      <w:headerReference w:type="default" r:id="rId19"/>
-      <w:footerReference w:type="default" r:id="rId20"/>
+      <w:headerReference w:type="default" r:id="rId24"/>
+      <w:footerReference w:type="default" r:id="rId25"/>
       <w:pgSz w:w="11906" w:h="16838"/>
       <w:pgMar w:top="1428" w:right="1800" w:bottom="1440" w:left="1800" w:header="708" w:footer="708" w:gutter="0"/>
       <w:pgNumType w:start="1"/>
@@ -6243,7 +9511,7 @@
         <w:rPr>
           <w:noProof/>
         </w:rPr>
-        <w:t>22</w:t>
+        <w:t>25</w:t>
       </w:r>
     </w:fldSimple>
     <w:bookmarkStart w:id="57" w:name="__Fieldmark__1291_643189639"/>
@@ -8845,6 +12113,17 @@
       </w:tblBorders>
     </w:tblPr>
   </w:style>
+  <w:style w:type="character" w:styleId="Hipercze">
+    <w:name w:val="Hyperlink"/>
+    <w:basedOn w:val="Domylnaczcionkaakapitu"/>
+    <w:uiPriority w:val="99"/>
+    <w:unhideWhenUsed/>
+    <w:rsid w:val="002E0CE8"/>
+    <w:rPr>
+      <w:color w:val="0000FF"/>
+      <w:u w:val="single"/>
+    </w:rPr>
+  </w:style>
 </w:styles>
 </file>
 
@@ -9171,7 +12450,7 @@
 </file>
 
 <file path=customXml/itemProps1.xml><?xml version="1.0" encoding="utf-8"?>
-<ds:datastoreItem xmlns:ds="http://schemas.openxmlformats.org/officeDocument/2006/customXml" ds:itemID="{C5DFC766-6D7B-49DB-9019-7C5D6A73DF1C}">
+<ds:datastoreItem xmlns:ds="http://schemas.openxmlformats.org/officeDocument/2006/customXml" ds:itemID="{DED93246-0624-4B29-A6BA-C258895D7E3C}">
   <ds:schemaRefs>
     <ds:schemaRef ds:uri="http://schemas.openxmlformats.org/officeDocument/2006/bibliography"/>
   </ds:schemaRefs>

</xml_diff>

<commit_message>
fixed imports, raport dla neila do wyslania
</commit_message>
<xml_diff>
--- a/Final.docx
+++ b/Final.docx
@@ -1246,6 +1246,7 @@
       </w:pPr>
       <w:bookmarkStart w:id="4" w:name="_Toc476088414"/>
       <w:r>
+        <w:lastRenderedPageBreak/>
         <w:t>Background</w:t>
       </w:r>
       <w:bookmarkEnd w:id="4"/>
@@ -1324,13 +1325,25 @@
         <w:rPr>
           <w:b w:val="0"/>
         </w:rPr>
-        <w:t>over 50 milion</w:t>
+        <w:t xml:space="preserve">over 50 </w:t>
       </w:r>
       <w:r>
         <w:rPr>
           <w:b w:val="0"/>
         </w:rPr>
+        <w:t>million</w:t>
+      </w:r>
+      <w:r>
+        <w:rPr>
+          <w:b w:val="0"/>
+        </w:rPr>
         <w:t xml:space="preserve"> people. His account is used to attack his opponents and </w:t>
+      </w:r>
+      <w:r>
+        <w:rPr>
+          <w:b w:val="0"/>
+        </w:rPr>
+        <w:t>BLBLBL</w:t>
       </w:r>
     </w:p>
     <w:p>
@@ -1378,6 +1391,12 @@
           <w:b w:val="0"/>
         </w:rPr>
       </w:pPr>
+      <w:r>
+        <w:rPr>
+          <w:b w:val="0"/>
+        </w:rPr>
+        <w:t>(</w:t>
+      </w:r>
       <w:hyperlink r:id="rId9" w:history="1">
         <w:r>
           <w:rPr>
@@ -1387,6 +1406,12 @@
           <w:t>https://www.independent.co.uk/news/world/americas/us-politics/donald-trump-tweets-twitter-social-media-facebook-instagram-fox-business-network-would-not-be-a8013491.html</w:t>
         </w:r>
       </w:hyperlink>
+      <w:r>
+        <w:rPr>
+          <w:b w:val="0"/>
+        </w:rPr>
+        <w:t>)</w:t>
+      </w:r>
     </w:p>
     <w:p>
       <w:pPr>
@@ -1418,7 +1443,25 @@
         <w:rPr>
           <w:b w:val="0"/>
         </w:rPr>
-        <w:t xml:space="preserve">His uses very simple language in his tweets what makes them easy to analys. He never uses a sarcasm or </w:t>
+        <w:t>His</w:t>
+      </w:r>
+      <w:r>
+        <w:rPr>
+          <w:b w:val="0"/>
+        </w:rPr>
+        <w:t xml:space="preserve"> simple language makes them easy to </w:t>
+      </w:r>
+      <w:r>
+        <w:rPr>
+          <w:b w:val="0"/>
+        </w:rPr>
+        <w:t>analyse</w:t>
+      </w:r>
+      <w:r>
+        <w:rPr>
+          <w:b w:val="0"/>
+        </w:rPr>
+        <w:t xml:space="preserve">. He never uses a sarcasm or </w:t>
       </w:r>
       <w:r>
         <w:rPr>
@@ -1492,13 +1535,31 @@
         <w:rPr>
           <w:b w:val="0"/>
         </w:rPr>
-        <w:t xml:space="preserve"> what makes it easy to find out their sentiment by a computer.</w:t>
+        <w:t xml:space="preserve"> what makes it easy to </w:t>
       </w:r>
       <w:r>
         <w:rPr>
           <w:b w:val="0"/>
         </w:rPr>
-        <w:t xml:space="preserve"> They also follow some patterns, most of his positive tweets are end up with “Make America Great Again” phrase.</w:t>
+        <w:t>determine</w:t>
+      </w:r>
+      <w:r>
+        <w:rPr>
+          <w:b w:val="0"/>
+        </w:rPr>
+        <w:t xml:space="preserve"> their sentiment by a computer.</w:t>
+      </w:r>
+      <w:r>
+        <w:rPr>
+          <w:b w:val="0"/>
+        </w:rPr>
+        <w:t xml:space="preserve"> They also follow some patterns, most of his positive tweets end up with “Make America Great Again” phrase.</w:t>
+      </w:r>
+      <w:r>
+        <w:rPr>
+          <w:b w:val="0"/>
+        </w:rPr>
+        <w:t xml:space="preserve"> </w:t>
       </w:r>
     </w:p>
     <w:p>
@@ -1511,13 +1572,21 @@
         <w:jc w:val="both"/>
         <w:rPr>
           <w:b w:val="0"/>
+          <w:color w:val="FF0000"/>
         </w:rPr>
       </w:pPr>
       <w:r>
         <w:rPr>
           <w:b w:val="0"/>
         </w:rPr>
-        <w:t>1.1.2 Machine Learning and Data Mining</w:t>
+        <w:t xml:space="preserve">Analysing this data seemed to be very interesting because </w:t>
+      </w:r>
+      <w:r>
+        <w:rPr>
+          <w:b w:val="0"/>
+          <w:color w:val="FF0000"/>
+        </w:rPr>
+        <w:t>BLALVLLV</w:t>
       </w:r>
     </w:p>
     <w:p>
@@ -1532,25 +1601,6 @@
           <w:b w:val="0"/>
         </w:rPr>
       </w:pPr>
-      <w:r>
-        <w:rPr>
-          <w:b w:val="0"/>
-        </w:rPr>
-        <w:t>Machine learning and Data Mining becoming very popular nowadays.</w:t>
-      </w:r>
-      <w:r>
-        <w:rPr>
-          <w:b w:val="0"/>
-        </w:rPr>
-        <w:t xml:space="preserve"> Intenet is full of data that can be analysed and </w:t>
-      </w:r>
-      <w:r>
-        <w:rPr>
-          <w:b w:val="0"/>
-          <w:color w:val="FF0000"/>
-        </w:rPr>
-        <w:t>BLABALBA</w:t>
-      </w:r>
     </w:p>
     <w:p>
       <w:pPr>
@@ -1564,6 +1614,12 @@
           <w:b w:val="0"/>
         </w:rPr>
       </w:pPr>
+      <w:r>
+        <w:rPr>
+          <w:b w:val="0"/>
+        </w:rPr>
+        <w:t>1.1.2 Machine Learning and Data Mining</w:t>
+      </w:r>
     </w:p>
     <w:p>
       <w:pPr>
@@ -1575,20 +1631,39 @@
         <w:jc w:val="both"/>
         <w:rPr>
           <w:b w:val="0"/>
+          <w:color w:val="FF0000"/>
         </w:rPr>
       </w:pPr>
       <w:r>
         <w:rPr>
           <w:b w:val="0"/>
         </w:rPr>
-        <w:t xml:space="preserve">Analysing this data seemed to be very interesting because </w:t>
+        <w:t>Machine learning and Data Mining becoming very popular nowadays.</w:t>
+      </w:r>
+      <w:r>
+        <w:rPr>
+          <w:b w:val="0"/>
+        </w:rPr>
+        <w:t xml:space="preserve"> </w:t>
+      </w:r>
+      <w:r>
+        <w:rPr>
+          <w:b w:val="0"/>
+        </w:rPr>
+        <w:t>Internet</w:t>
+      </w:r>
+      <w:r>
+        <w:rPr>
+          <w:b w:val="0"/>
+        </w:rPr>
+        <w:t xml:space="preserve"> is full of data that can be analysed and </w:t>
       </w:r>
       <w:r>
         <w:rPr>
           <w:b w:val="0"/>
           <w:color w:val="FF0000"/>
         </w:rPr>
-        <w:t>BLALVLLV</w:t>
+        <w:t>BLABALBA</w:t>
       </w:r>
     </w:p>
     <w:p>
@@ -1603,12 +1678,6 @@
           <w:b w:val="0"/>
         </w:rPr>
       </w:pPr>
-      <w:r>
-        <w:rPr>
-          <w:b w:val="0"/>
-        </w:rPr>
-        <w:t>1.1.3 Similar Systems</w:t>
-      </w:r>
     </w:p>
     <w:p>
       <w:pPr>
@@ -1622,6 +1691,394 @@
           <w:b w:val="0"/>
         </w:rPr>
       </w:pPr>
+      <w:r>
+        <w:rPr>
+          <w:b w:val="0"/>
+        </w:rPr>
+        <w:t>1.1.3 Similar Systems</w:t>
+      </w:r>
+    </w:p>
+    <w:p>
+      <w:pPr>
+        <w:pStyle w:val="Nagwek2"/>
+        <w:numPr>
+          <w:ilvl w:val="0"/>
+          <w:numId w:val="0"/>
+        </w:numPr>
+        <w:jc w:val="both"/>
+        <w:rPr>
+          <w:b w:val="0"/>
+        </w:rPr>
+      </w:pPr>
+      <w:r>
+        <w:rPr>
+          <w:b w:val="0"/>
+        </w:rPr>
+        <w:t>Tweets sentiment analysis, no clue what was used for</w:t>
+      </w:r>
+    </w:p>
+    <w:p>
+      <w:pPr>
+        <w:pStyle w:val="Nagwek2"/>
+        <w:numPr>
+          <w:ilvl w:val="0"/>
+          <w:numId w:val="0"/>
+        </w:numPr>
+        <w:jc w:val="both"/>
+        <w:rPr>
+          <w:b w:val="0"/>
+        </w:rPr>
+      </w:pPr>
+      <w:hyperlink r:id="rId10" w:history="1">
+        <w:r>
+          <w:rPr>
+            <w:rStyle w:val="Hipercze"/>
+            <w:b w:val="0"/>
+          </w:rPr>
+          <w:t>https://dev.to/rodolfoferro/sentiment-analysis-on-trumpss-tweets-using-python-</w:t>
+        </w:r>
+      </w:hyperlink>
+    </w:p>
+    <w:p>
+      <w:pPr>
+        <w:pStyle w:val="Nagwek2"/>
+        <w:numPr>
+          <w:ilvl w:val="0"/>
+          <w:numId w:val="0"/>
+        </w:numPr>
+        <w:jc w:val="both"/>
+        <w:rPr>
+          <w:b w:val="0"/>
+        </w:rPr>
+      </w:pPr>
+    </w:p>
+    <w:p>
+      <w:pPr>
+        <w:pStyle w:val="Nagwek2"/>
+        <w:numPr>
+          <w:ilvl w:val="0"/>
+          <w:numId w:val="0"/>
+        </w:numPr>
+        <w:jc w:val="both"/>
+        <w:rPr>
+          <w:b w:val="0"/>
+        </w:rPr>
+      </w:pPr>
+      <w:r>
+        <w:rPr>
+          <w:b w:val="0"/>
+        </w:rPr>
+        <w:t xml:space="preserve">Interesting was </w:t>
+      </w:r>
+    </w:p>
+    <w:p>
+      <w:pPr>
+        <w:pStyle w:val="Nagwek2"/>
+        <w:numPr>
+          <w:ilvl w:val="0"/>
+          <w:numId w:val="0"/>
+        </w:numPr>
+        <w:jc w:val="both"/>
+        <w:rPr>
+          <w:b w:val="0"/>
+        </w:rPr>
+      </w:pPr>
+      <w:hyperlink r:id="rId11" w:history="1">
+        <w:r>
+          <w:rPr>
+            <w:rStyle w:val="Hipercze"/>
+            <w:b w:val="0"/>
+          </w:rPr>
+          <w:t>http://varianceexplained.org/r/trump-tweets/</w:t>
+        </w:r>
+      </w:hyperlink>
+    </w:p>
+    <w:p>
+      <w:pPr>
+        <w:pStyle w:val="Nagwek2"/>
+        <w:numPr>
+          <w:ilvl w:val="0"/>
+          <w:numId w:val="0"/>
+        </w:numPr>
+        <w:jc w:val="both"/>
+        <w:rPr>
+          <w:b w:val="0"/>
+        </w:rPr>
+      </w:pPr>
+      <w:r>
+        <w:rPr>
+          <w:b w:val="0"/>
+        </w:rPr>
+        <w:lastRenderedPageBreak/>
+        <w:t xml:space="preserve">the analysis </w:t>
+      </w:r>
+      <w:r>
+        <w:rPr>
+          <w:b w:val="0"/>
+        </w:rPr>
+        <w:t xml:space="preserve">made by </w:t>
+      </w:r>
+      <w:r>
+        <w:rPr>
+          <w:b w:val="0"/>
+        </w:rPr>
+        <w:t xml:space="preserve">David Robinson </w:t>
+      </w:r>
+      <w:r>
+        <w:rPr>
+          <w:b w:val="0"/>
+        </w:rPr>
+        <w:t>(</w:t>
+      </w:r>
+      <w:r>
+        <w:rPr>
+          <w:b w:val="0"/>
+        </w:rPr>
+        <w:t>Chief Data Scientist at DataCamp</w:t>
+      </w:r>
+      <w:r>
+        <w:rPr>
+          <w:b w:val="0"/>
+        </w:rPr>
+        <w:t>)</w:t>
+      </w:r>
+    </w:p>
+    <w:p>
+      <w:pPr>
+        <w:pStyle w:val="Nagwek2"/>
+        <w:numPr>
+          <w:ilvl w:val="0"/>
+          <w:numId w:val="0"/>
+        </w:numPr>
+        <w:jc w:val="both"/>
+        <w:rPr>
+          <w:b w:val="0"/>
+        </w:rPr>
+      </w:pPr>
+      <w:r>
+        <w:rPr>
+          <w:b w:val="0"/>
+        </w:rPr>
+        <w:t xml:space="preserve">comparing tweets content with the device </w:t>
+      </w:r>
+      <w:r>
+        <w:rPr>
+          <w:b w:val="0"/>
+        </w:rPr>
+        <w:t>they were send from</w:t>
+      </w:r>
+      <w:r>
+        <w:rPr>
+          <w:b w:val="0"/>
+        </w:rPr>
+        <w:t xml:space="preserve"> (part of tweets is send from iPhone and some from Android)</w:t>
+      </w:r>
+      <w:r>
+        <w:rPr>
+          <w:b w:val="0"/>
+        </w:rPr>
+        <w:t>. The results were interesting</w:t>
+      </w:r>
+      <w:r>
+        <w:rPr>
+          <w:b w:val="0"/>
+        </w:rPr>
+        <w:t xml:space="preserve">: most negative tweets attacking his rivals were sent from </w:t>
+      </w:r>
+      <w:r>
+        <w:rPr>
+          <w:b w:val="0"/>
+        </w:rPr>
+        <w:t xml:space="preserve">Android whereas iPhone was used more for </w:t>
+      </w:r>
+      <w:r>
+        <w:rPr>
+          <w:b w:val="0"/>
+          <w:color w:val="333332"/>
+          <w:sz w:val="27"/>
+          <w:szCs w:val="27"/>
+          <w:shd w:val="clear" w:color="auto" w:fill="FFFFFF"/>
+        </w:rPr>
+        <w:t>benign announcements</w:t>
+      </w:r>
+      <w:r>
+        <w:rPr>
+          <w:b w:val="0"/>
+        </w:rPr>
+        <w:t>.</w:t>
+      </w:r>
+      <w:r>
+        <w:rPr>
+          <w:b w:val="0"/>
+        </w:rPr>
+        <w:t xml:space="preserve"> The analysis concludes that tweets from these devices are written by different people.</w:t>
+      </w:r>
+      <w:r>
+        <w:rPr>
+          <w:b w:val="0"/>
+        </w:rPr>
+        <w:t xml:space="preserve"> Almost all the tweets send with a picture or </w:t>
+      </w:r>
+      <w:r>
+        <w:rPr>
+          <w:b w:val="0"/>
+        </w:rPr>
+        <w:t>hash</w:t>
+      </w:r>
+      <w:r>
+        <w:rPr>
+          <w:b w:val="0"/>
+        </w:rPr>
+        <w:t xml:space="preserve">tags </w:t>
+      </w:r>
+      <w:r>
+        <w:rPr>
+          <w:b w:val="0"/>
+        </w:rPr>
+        <w:t>come</w:t>
+      </w:r>
+      <w:r>
+        <w:rPr>
+          <w:b w:val="0"/>
+        </w:rPr>
+        <w:t xml:space="preserve"> from iPhone</w:t>
+      </w:r>
+      <w:r>
+        <w:rPr>
+          <w:b w:val="0"/>
+        </w:rPr>
+        <w:t xml:space="preserve"> and</w:t>
+      </w:r>
+      <w:r>
+        <w:rPr>
+          <w:b w:val="0"/>
+        </w:rPr>
+        <w:t xml:space="preserve"> most of “</w:t>
+      </w:r>
+      <w:r>
+        <w:rPr>
+          <w:rStyle w:val="Pogrubienie"/>
+          <w:color w:val="333332"/>
+          <w:sz w:val="27"/>
+          <w:szCs w:val="27"/>
+          <w:shd w:val="clear" w:color="auto" w:fill="FFFFFF"/>
+        </w:rPr>
+        <w:t xml:space="preserve">emotionally charged” words were common for Android device. What we can </w:t>
+      </w:r>
+      <w:r>
+        <w:rPr>
+          <w:rStyle w:val="Pogrubienie"/>
+          <w:color w:val="333332"/>
+          <w:sz w:val="27"/>
+          <w:szCs w:val="27"/>
+          <w:shd w:val="clear" w:color="auto" w:fill="FFFFFF"/>
+        </w:rPr>
+        <w:t>interpret</w:t>
+      </w:r>
+      <w:r>
+        <w:rPr>
+          <w:rStyle w:val="Pogrubienie"/>
+          <w:b/>
+          <w:color w:val="333332"/>
+          <w:sz w:val="27"/>
+          <w:szCs w:val="27"/>
+          <w:shd w:val="clear" w:color="auto" w:fill="FFFFFF"/>
+        </w:rPr>
+        <w:t xml:space="preserve"> </w:t>
+      </w:r>
+      <w:r>
+        <w:rPr>
+          <w:rStyle w:val="Pogrubienie"/>
+          <w:color w:val="333332"/>
+          <w:sz w:val="27"/>
+          <w:szCs w:val="27"/>
+          <w:shd w:val="clear" w:color="auto" w:fill="FFFFFF"/>
+        </w:rPr>
+        <w:t xml:space="preserve">from </w:t>
+      </w:r>
+      <w:r>
+        <w:rPr>
+          <w:rStyle w:val="Pogrubienie"/>
+          <w:color w:val="333332"/>
+          <w:sz w:val="27"/>
+          <w:szCs w:val="27"/>
+          <w:shd w:val="clear" w:color="auto" w:fill="FFFFFF"/>
+        </w:rPr>
+        <w:t>the</w:t>
+      </w:r>
+      <w:r>
+        <w:rPr>
+          <w:rStyle w:val="Pogrubienie"/>
+          <w:color w:val="333332"/>
+          <w:sz w:val="27"/>
+          <w:szCs w:val="27"/>
+          <w:shd w:val="clear" w:color="auto" w:fill="FFFFFF"/>
+        </w:rPr>
+        <w:t xml:space="preserve"> analysis is that iPhone </w:t>
+      </w:r>
+      <w:r>
+        <w:rPr>
+          <w:rStyle w:val="Pogrubienie"/>
+          <w:color w:val="333332"/>
+          <w:sz w:val="27"/>
+          <w:szCs w:val="27"/>
+          <w:shd w:val="clear" w:color="auto" w:fill="FFFFFF"/>
+        </w:rPr>
+        <w:t>tweets</w:t>
+      </w:r>
+      <w:r>
+        <w:rPr>
+          <w:rStyle w:val="Pogrubienie"/>
+          <w:color w:val="333332"/>
+          <w:sz w:val="27"/>
+          <w:szCs w:val="27"/>
+          <w:shd w:val="clear" w:color="auto" w:fill="FFFFFF"/>
+        </w:rPr>
+        <w:t xml:space="preserve"> are send by </w:t>
+      </w:r>
+      <w:r>
+        <w:rPr>
+          <w:rStyle w:val="Pogrubienie"/>
+          <w:color w:val="333332"/>
+          <w:sz w:val="27"/>
+          <w:szCs w:val="27"/>
+          <w:shd w:val="clear" w:color="auto" w:fill="FFFFFF"/>
+        </w:rPr>
+        <w:t>people involved in planning his schedule</w:t>
+      </w:r>
+      <w:r>
+        <w:rPr>
+          <w:rStyle w:val="Pogrubienie"/>
+          <w:color w:val="333332"/>
+          <w:sz w:val="27"/>
+          <w:szCs w:val="27"/>
+          <w:shd w:val="clear" w:color="auto" w:fill="FFFFFF"/>
+        </w:rPr>
+        <w:t xml:space="preserve"> because words like “join” or “tomorrow” come from iPhone.</w:t>
+      </w:r>
+      <w:r>
+        <w:rPr>
+          <w:rStyle w:val="Pogrubienie"/>
+          <w:color w:val="333332"/>
+          <w:sz w:val="27"/>
+          <w:szCs w:val="27"/>
+          <w:shd w:val="clear" w:color="auto" w:fill="FFFFFF"/>
+        </w:rPr>
+        <w:t xml:space="preserve"> Fact that Android tweets are more XXX can mean that these ones are sent by this public relations specialists or either be himself.</w:t>
+      </w:r>
+    </w:p>
+    <w:p>
+      <w:pPr>
+        <w:pStyle w:val="Nagwek2"/>
+        <w:numPr>
+          <w:ilvl w:val="0"/>
+          <w:numId w:val="0"/>
+        </w:numPr>
+        <w:jc w:val="both"/>
+        <w:rPr>
+          <w:b w:val="0"/>
+        </w:rPr>
+      </w:pPr>
     </w:p>
     <w:p>
       <w:pPr>
@@ -1642,7 +2099,6 @@
       </w:pPr>
       <w:bookmarkStart w:id="5" w:name="_Toc476088415"/>
       <w:r>
-        <w:lastRenderedPageBreak/>
         <w:t>Analysis</w:t>
       </w:r>
       <w:bookmarkEnd w:id="5"/>
@@ -1654,62 +2110,62 @@
       <w:pPr>
         <w:jc w:val="both"/>
       </w:pPr>
-      <w:r>
-        <w:t xml:space="preserve">Taking into account the problem and what you learned from the background work, what was your analysis of the problem? How did your analysis help to decompose the problem into the main tasks that you would undertake? Were there alternative approaches? Why did you choose one approach compared to the alternatives? </w:t>
-      </w:r>
-    </w:p>
-    <w:p>
-      <w:pPr>
-        <w:jc w:val="both"/>
-      </w:pPr>
-    </w:p>
-    <w:p>
-      <w:pPr>
-        <w:jc w:val="both"/>
-      </w:pPr>
-      <w:r>
-        <w:t xml:space="preserve">There should be a clear statement of the objectives of the work, which you will evaluate at the end of the work. </w:t>
-      </w:r>
-    </w:p>
-    <w:p>
-      <w:pPr>
-        <w:jc w:val="both"/>
-      </w:pPr>
-    </w:p>
-    <w:p>
-      <w:pPr>
-        <w:jc w:val="both"/>
-        <w:rPr>
-          <w:lang w:val="en-US"/>
-        </w:rPr>
-      </w:pPr>
-      <w:r>
-        <w:rPr>
-          <w:lang w:val="en-US"/>
-        </w:rPr>
-        <w:t>In most cases, the agreed objectives or requirements will be the result of a compromise between what would ideally have been produced and what was felt to be possible in the time available. A discussion of the process of arriving at the final list is usually appropriate.</w:t>
-      </w:r>
-    </w:p>
-    <w:p>
-      <w:pPr>
-        <w:jc w:val="both"/>
-        <w:rPr>
-          <w:lang w:val="en-US"/>
-        </w:rPr>
-      </w:pPr>
-    </w:p>
-    <w:p>
-      <w:pPr>
-        <w:jc w:val="both"/>
-        <w:rPr>
-          <w:lang w:val="en-US"/>
-        </w:rPr>
-      </w:pPr>
-      <w:r>
-        <w:rPr>
-          <w:lang w:val="en-US"/>
-        </w:rPr>
-        <w:t>As mentioned in the lectures, think about possible security issues for the project topic. Whilst these might not be relevant for all projects, do consider if there are relevant for your project. Where there are relevant security issues, discuss how they will this affect the work that you are doing. Carry forward this discussion into relevant areas for design, implementation and testing.</w:t>
+    </w:p>
+    <w:p>
+      <w:pPr>
+        <w:jc w:val="both"/>
+      </w:pPr>
+      <w:r>
+        <w:t>Most of the twitter sentiment analysis examples in the Internet use ready-made analysers like the one build-in in the TextBlob. This approach is fast and XXX but too universal. It was assumed that it is better to build own classifier because peoples language is different and one people words can have different emotions when spoken by someone else.</w:t>
+      </w:r>
+      <w:r>
+        <w:t xml:space="preserve"> For </w:t>
+      </w:r>
+      <w:r>
+        <w:t>example,</w:t>
+      </w:r>
+      <w:r>
+        <w:t xml:space="preserve"> </w:t>
+      </w:r>
+      <w:r>
+        <w:t xml:space="preserve">words like “Mexico”, XXX, XXX are neutral but </w:t>
+      </w:r>
+      <w:r>
+        <w:t xml:space="preserve">in </w:t>
+      </w:r>
+      <w:r>
+        <w:t>T</w:t>
+      </w:r>
+      <w:r>
+        <w:t xml:space="preserve">rump's </w:t>
+      </w:r>
+      <w:r>
+        <w:t>tweets</w:t>
+      </w:r>
+      <w:r>
+        <w:t xml:space="preserve"> they usually have a negative attitude</w:t>
+      </w:r>
+      <w:r>
+        <w:t>. Another example could be “Make America Great Again” which in all of the cases goes in positive tweets.</w:t>
+      </w:r>
+    </w:p>
+    <w:p>
+      <w:pPr>
+        <w:jc w:val="both"/>
+      </w:pPr>
+    </w:p>
+    <w:p>
+      <w:pPr>
+        <w:jc w:val="both"/>
+        <w:rPr>
+          <w:color w:val="FF0000"/>
+        </w:rPr>
+      </w:pPr>
+      <w:r>
+        <w:rPr>
+          <w:color w:val="FF0000"/>
+        </w:rPr>
+        <w:t>MUCH MORE THERE</w:t>
       </w:r>
     </w:p>
     <w:p>
@@ -1967,7 +2423,13 @@
         <w:t>Java</w:t>
       </w:r>
       <w:r>
-        <w:t xml:space="preserve"> – Provides many web framworks such as Spring, JSF or Vaadin. XX also can use Weka (</w:t>
+        <w:t xml:space="preserve"> – Provides many web </w:t>
+      </w:r>
+      <w:r>
+        <w:t>frameworks</w:t>
+      </w:r>
+      <w:r>
+        <w:t xml:space="preserve"> such as Spring, JSF or Vaadin. XX also can use Weka (</w:t>
       </w:r>
       <w:r>
         <w:rPr>
@@ -1985,40 +2447,49 @@
     </w:p>
     <w:p/>
     <w:p>
-      <w:r>
-        <w:t xml:space="preserve">Moreover choosing Python is a good opportunity to develop skills that are used in the industry and </w:t>
-      </w:r>
-      <w:r>
-        <w:rPr>
-          <w:rFonts w:ascii="Tahoma" w:hAnsi="Tahoma" w:cs="Tahoma"/>
-          <w:color w:val="222222"/>
-          <w:sz w:val="20"/>
-          <w:szCs w:val="20"/>
-          <w:shd w:val="clear" w:color="auto" w:fill="F5F5F5"/>
-        </w:rPr>
-        <w:t>meet the </w:t>
-      </w:r>
-      <w:hyperlink r:id="rId10">
-        <w:r>
-          <w:rPr>
-            <w:rStyle w:val="Uwydatnienie"/>
-            <w:rFonts w:ascii="Tahoma" w:hAnsi="Tahoma" w:cs="Tahoma"/>
-            <w:i w:val="0"/>
-            <w:iCs w:val="0"/>
-            <w:color w:val="222222"/>
-            <w:sz w:val="20"/>
-            <w:szCs w:val="20"/>
-            <w:shd w:val="clear" w:color="auto" w:fill="FFFFB9"/>
-          </w:rPr>
-          <w:t>needs of the labour market</w:t>
-        </w:r>
-      </w:hyperlink>
-      <w:r>
+      <w:pPr>
+        <w:rPr>
+          <w:szCs w:val="22"/>
+        </w:rPr>
+      </w:pPr>
+      <w:r>
+        <w:rPr>
+          <w:szCs w:val="22"/>
+        </w:rPr>
+        <w:t>Moreover,</w:t>
+      </w:r>
+      <w:r>
+        <w:rPr>
+          <w:szCs w:val="22"/>
+        </w:rPr>
+        <w:t xml:space="preserve"> choosing Python is a good opportunity to develop skills that are used in the industry</w:t>
+      </w:r>
+      <w:r>
+        <w:t xml:space="preserve"> </w:t>
+      </w:r>
+      <w:r>
+        <w:rPr>
+          <w:szCs w:val="22"/>
+        </w:rPr>
+        <w:t>and meet the needs of the labour market</w:t>
+      </w:r>
+      <w:r>
+        <w:rPr>
+          <w:szCs w:val="22"/>
+        </w:rPr>
         <w:t xml:space="preserve">. </w:t>
       </w:r>
     </w:p>
     <w:p>
-      <w:r>
+      <w:pPr>
+        <w:rPr>
+          <w:szCs w:val="22"/>
+        </w:rPr>
+      </w:pPr>
+      <w:r>
+        <w:rPr>
+          <w:szCs w:val="22"/>
+        </w:rPr>
         <w:t>In the project was used the most recent Python version what is 3.6.</w:t>
       </w:r>
     </w:p>
@@ -2031,12 +2502,48 @@
     <w:p/>
     <w:p>
       <w:r>
-        <w:t>To do a language processing, firstly was used Textblob librarty which is build on top of NLTK but unfornatelly due to the poor documenion and lack of its capabilities there was made a deicision to move into NLTK.</w:t>
-      </w:r>
-    </w:p>
-    <w:p>
-      <w:r>
-        <w:t>To build a classificator which predicts market changes there was used Scikit-learn. It has got good documentation with many examples and there is also many topics about it on sites such as StackOverflow.</w:t>
+        <w:t xml:space="preserve">To do a language processing, firstly was used Textblob </w:t>
+      </w:r>
+      <w:r>
+        <w:t>library</w:t>
+      </w:r>
+      <w:r>
+        <w:t xml:space="preserve"> which is </w:t>
+      </w:r>
+      <w:r>
+        <w:t>built</w:t>
+      </w:r>
+      <w:r>
+        <w:t xml:space="preserve"> on top of NLTK but </w:t>
+      </w:r>
+      <w:r>
+        <w:t>unfortunately</w:t>
+      </w:r>
+      <w:r>
+        <w:t xml:space="preserve"> due to the poor documen</w:t>
+      </w:r>
+      <w:r>
+        <w:t>tat</w:t>
+      </w:r>
+      <w:r>
+        <w:t xml:space="preserve">ion and lack of its capabilities there was made a </w:t>
+      </w:r>
+      <w:r>
+        <w:t>decision</w:t>
+      </w:r>
+      <w:r>
+        <w:t xml:space="preserve"> to move into NLTK.</w:t>
+      </w:r>
+    </w:p>
+    <w:p>
+      <w:r>
+        <w:t xml:space="preserve">To build a </w:t>
+      </w:r>
+      <w:r>
+        <w:t>classificator</w:t>
+      </w:r>
+      <w:r>
+        <w:t xml:space="preserve"> which predicts market changes there was used Scikit-learn. It has got good documentation with many examples and there is also many topics about it on sites such as StackOverflow.</w:t>
       </w:r>
     </w:p>
     <w:p>
@@ -2051,7 +2558,13 @@
         <w:t>implementation of the Python language for the Java platform</w:t>
       </w:r>
       <w:r>
-        <w:t xml:space="preserve">[3]) or run weka </w:t>
+        <w:t xml:space="preserve">[3]) or run </w:t>
+      </w:r>
+      <w:r>
+        <w:t>W</w:t>
+      </w:r>
+      <w:r>
+        <w:t xml:space="preserve">eka </w:t>
       </w:r>
       <w:r>
         <w:lastRenderedPageBreak/>
@@ -2112,7 +2625,19 @@
     <w:p/>
     <w:p>
       <w:r>
-        <w:t>The project can be split into main two parts: market analisys and web interface. Therefore it was split the into three packages separating project concerns:</w:t>
+        <w:t xml:space="preserve">The project can be split into main two parts: market </w:t>
+      </w:r>
+      <w:r>
+        <w:t>analysis</w:t>
+      </w:r>
+      <w:r>
+        <w:t xml:space="preserve"> and web interface. </w:t>
+      </w:r>
+      <w:r>
+        <w:t>Therefore,</w:t>
+      </w:r>
+      <w:r>
+        <w:t xml:space="preserve"> it was split the into three packages separating project concerns:</w:t>
       </w:r>
     </w:p>
     <w:p/>
@@ -2176,21 +2701,35 @@
       <w:pPr>
         <w:rPr>
           <w:color w:val="FF0000"/>
-          <w:lang w:val="pl-PL"/>
+          <w:lang w:val="en-US"/>
         </w:rPr>
       </w:pPr>
       <w:r>
         <w:rPr>
           <w:color w:val="FF0000"/>
-          <w:lang w:val="pl-PL"/>
-        </w:rPr>
-        <w:t>DODAC ZE PYTHON TO NIE TYLKO OOP I TO BARDZIEJ TPYOWE DLA PYTHONA</w:t>
-      </w:r>
-    </w:p>
-    <w:p>
-      <w:pPr>
-        <w:rPr>
-          <w:lang w:val="pl-PL"/>
+          <w:lang w:val="en-US"/>
+        </w:rPr>
+        <w:t>Write that python is n</w:t>
+      </w:r>
+      <w:r>
+        <w:rPr>
+          <w:color w:val="FF0000"/>
+          <w:lang w:val="en-US"/>
+        </w:rPr>
+        <w:t>ot oop and that’s why there is almost no classes</w:t>
+      </w:r>
+      <w:r>
+        <w:rPr>
+          <w:color w:val="FF0000"/>
+          <w:lang w:val="en-US"/>
+        </w:rPr>
+        <w:t xml:space="preserve"> </w:t>
+      </w:r>
+    </w:p>
+    <w:p>
+      <w:pPr>
+        <w:rPr>
+          <w:lang w:val="en-US"/>
         </w:rPr>
       </w:pPr>
     </w:p>
@@ -2238,7 +2777,19 @@
         <w:t>Phrases Extraction</w:t>
       </w:r>
       <w:r>
-        <w:t xml:space="preserve"> – contains a PhrasesExtractor class which builds a vocabulary of the XXX phrases and words ZZZ from set of texts and then extracts those features from POJEDYSCzych tweets.</w:t>
+        <w:t xml:space="preserve"> – contains a PhrasesExtractor class which builds a vocabulary of phrases and words </w:t>
+      </w:r>
+      <w:r>
+        <w:t>found in the</w:t>
+      </w:r>
+      <w:r>
+        <w:t xml:space="preserve"> set of texts and then extracts those features from </w:t>
+      </w:r>
+      <w:r>
+        <w:t>particular</w:t>
+      </w:r>
+      <w:r>
+        <w:t xml:space="preserve"> tweets.</w:t>
       </w:r>
     </w:p>
     <w:p/>
@@ -2250,7 +2801,19 @@
         <w:t>Sentiment Analysis</w:t>
       </w:r>
       <w:r>
-        <w:t xml:space="preserve"> – module containing a class responsible for tweets sentiment analysis. It wraps NaiveBayesClassifier from NLTK library and uses a PhrasesExtractor to extract features from tweets which are then used to train a model or predict a value of the particular tweet. XXX was wrapped in a class because it is more convenient to load and save the Analyser and test it.</w:t>
+        <w:t xml:space="preserve"> – module containing a class responsible for tweets sentiment analysis. It wraps NaiveBayesClassifier from NLTK library and uses a PhrasesExtractor to extract features from tweets which are then used to train a model or predict a value of the particular tweet. </w:t>
+      </w:r>
+      <w:r>
+        <w:t>All the functionality</w:t>
+      </w:r>
+      <w:r>
+        <w:t xml:space="preserve"> was wrapped in a class because it is more convenient to load and save the Analyser and </w:t>
+      </w:r>
+      <w:r>
+        <w:t>perform any tests</w:t>
+      </w:r>
+      <w:r>
+        <w:t>.</w:t>
       </w:r>
     </w:p>
     <w:p>
@@ -2268,13 +2831,37 @@
         <w:t>Tweets Features Extraction</w:t>
       </w:r>
       <w:r>
-        <w:t xml:space="preserve"> – contains all the functions used to extract features from the tweet such as sentiment and phrases/words in the tweet. To gather those informations uses SentimentAnalyser and PhrasesExtractor objects.</w:t>
+        <w:t xml:space="preserve"> – contains all the functions used to extract features from the tweet such as sentiment and phrases/words in the tweet. To gather those informations uses SentimentAnalyser and PhrasesExtractor </w:t>
+      </w:r>
+      <w:r>
+        <w:t>instances</w:t>
+      </w:r>
+      <w:r>
+        <w:t>.</w:t>
       </w:r>
     </w:p>
     <w:p/>
     <w:p>
       <w:r>
-        <w:t>FeatureSelection – module containing functions responsible for selecting the most significative sets of features to obtain the best accuracy.</w:t>
+        <w:rPr>
+          <w:b/>
+        </w:rPr>
+        <w:t>Feature</w:t>
+      </w:r>
+      <w:r>
+        <w:rPr>
+          <w:b/>
+        </w:rPr>
+        <w:t xml:space="preserve"> </w:t>
+      </w:r>
+      <w:r>
+        <w:rPr>
+          <w:b/>
+        </w:rPr>
+        <w:t>Selection</w:t>
+      </w:r>
+      <w:r>
+        <w:t xml:space="preserve"> – module containing functions responsible for selecting the most significative sets of features to obtain the best accuracy.</w:t>
       </w:r>
     </w:p>
     <w:p/>
@@ -2286,7 +2873,13 @@
         <w:t>Currency Analysis</w:t>
       </w:r>
       <w:r>
-        <w:t xml:space="preserve"> – a main module that connects all the functionalities. There is a CurrencyAnalyser class that is used to analyse a CSV file of stock prices and provide results of this analysis such as assosiation rules, model to predict markets or the most coefficient features. It holds the functionality of reading files and saving the results.</w:t>
+        <w:t xml:space="preserve"> – a main module that connects all the functionalities. There is a CurrencyAnalyser class that is used to analyse a CSV file of stock prices and provide results of this analysis such as </w:t>
+      </w:r>
+      <w:r>
+        <w:t>association</w:t>
+      </w:r>
+      <w:r>
+        <w:t xml:space="preserve"> rules, model to predict markets or the most coefficient features. It holds the functionality of reading files and saving the results.</w:t>
       </w:r>
     </w:p>
     <w:p/>
@@ -2319,7 +2912,13 @@
         <w:t>Predicting</w:t>
       </w:r>
       <w:r>
-        <w:t>– contains all the code that is responsible for trainig a classifier that predicts stock changes. Contains 3 classes: Classifier representing a classifier model (MultinomialNB by default) and wrapping all its functionality, AnalysResult that represent a result of a single tweet analysis, MarketPredictingModel that contains two Classifier objects and decides which one to use to do a prediction.</w:t>
+        <w:t xml:space="preserve">– contains all the code that is responsible for </w:t>
+      </w:r>
+      <w:r>
+        <w:t>training</w:t>
+      </w:r>
+      <w:r>
+        <w:t xml:space="preserve"> a classifier that predicts stock changes. Contains 3 classes: Classifier representing a classifier model (MultinomialNB by default) and wrapping all its functionality, AnalysResult that represent a result of a single tweet analysis, MarketPredictingModel that contains two Classifier objects and decides which one to use to do a prediction.</w:t>
       </w:r>
     </w:p>
     <w:p/>
@@ -2337,7 +2936,19 @@
     <w:p/>
     <w:p>
       <w:r>
-        <w:t>The markets module has got also a “data” and “pickled_models” direcotries. “data” folder stores all data used to do analysis such as a list of stopwords, scrapped tweets and CSV files generated by the application. “pickled_models” stores saved sentiment analysis and market predicting models.</w:t>
+        <w:t xml:space="preserve">The markets module has got also a “data” and “pickled_models” </w:t>
+      </w:r>
+      <w:r>
+        <w:t>directories</w:t>
+      </w:r>
+      <w:r>
+        <w:t xml:space="preserve">. “data” folder stores all data used to do analysis such as a list of </w:t>
+      </w:r>
+      <w:r>
+        <w:t>stop words</w:t>
+      </w:r>
+      <w:r>
+        <w:t>, scrapped tweets and CSV files generated by the application. “pickled_models” stores saved sentiment analysis and market predicting models.</w:t>
       </w:r>
     </w:p>
     <w:p/>
@@ -2378,7 +2989,13 @@
         </w:numPr>
       </w:pPr>
       <w:r>
-        <w:t>Static folder – holding static files such as images or css styles</w:t>
+        <w:t xml:space="preserve">Static folder – holding static files such as images or </w:t>
+      </w:r>
+      <w:r>
+        <w:t>CSS</w:t>
+      </w:r>
+      <w:r>
+        <w:t xml:space="preserve"> styles</w:t>
       </w:r>
     </w:p>
     <w:p>
@@ -2577,30 +3194,54 @@
     <w:p>
       <w:pPr>
         <w:jc w:val="both"/>
-      </w:pPr>
-    </w:p>
-    <w:p>
-      <w:pPr>
-        <w:jc w:val="both"/>
-      </w:pPr>
-      <w:r>
+        <w:rPr>
+          <w:b/>
+        </w:rPr>
+      </w:pPr>
+    </w:p>
+    <w:p>
+      <w:pPr>
+        <w:jc w:val="both"/>
+        <w:rPr>
+          <w:b/>
+        </w:rPr>
+      </w:pPr>
+      <w:r>
+        <w:rPr>
+          <w:b/>
+        </w:rPr>
         <w:t>3.1 Data gathering</w:t>
       </w:r>
     </w:p>
     <w:p>
       <w:pPr>
         <w:jc w:val="both"/>
-      </w:pPr>
-      <w:r>
+        <w:rPr>
+          <w:b/>
+        </w:rPr>
+      </w:pPr>
+      <w:r>
+        <w:rPr>
+          <w:b/>
+        </w:rPr>
         <w:t>3.1</w:t>
       </w:r>
       <w:r>
+        <w:rPr>
+          <w:b/>
+        </w:rPr>
         <w:t>.1</w:t>
       </w:r>
       <w:r>
+        <w:rPr>
+          <w:b/>
+        </w:rPr>
         <w:t xml:space="preserve"> Tweets </w:t>
       </w:r>
       <w:r>
+        <w:rPr>
+          <w:b/>
+        </w:rPr>
         <w:t>scrapping</w:t>
       </w:r>
     </w:p>
@@ -2626,7 +3267,13 @@
         <w:t>from</w:t>
       </w:r>
       <w:r>
-        <w:t xml:space="preserve"> Twitter REST API. To communicate with the API it was necessary to create an account and obtain a customer key and access tokens.</w:t>
+        <w:t xml:space="preserve"> Twitter REST API. To communicate with the </w:t>
+      </w:r>
+      <w:r>
+        <w:t>API,</w:t>
+      </w:r>
+      <w:r>
+        <w:t xml:space="preserve"> it was necessary to create an account and obtain a customer key and access tokens.</w:t>
       </w:r>
     </w:p>
     <w:p>
@@ -2684,7 +3331,10 @@
         <w:t xml:space="preserve"> data from the API by the ID of the tweet. The data such as tweet id, creation date and text </w:t>
       </w:r>
       <w:r>
-        <w:t xml:space="preserve">was </w:t>
+        <w:t>were</w:t>
+      </w:r>
+      <w:r>
+        <w:t xml:space="preserve"> </w:t>
       </w:r>
       <w:r>
         <w:t>saved to the CSV file.</w:t>
@@ -2762,14 +3412,26 @@
     <w:p>
       <w:pPr>
         <w:jc w:val="both"/>
-      </w:pPr>
-      <w:r>
+        <w:rPr>
+          <w:b/>
+        </w:rPr>
+      </w:pPr>
+      <w:r>
+        <w:rPr>
+          <w:b/>
+        </w:rPr>
         <w:t>3.</w:t>
       </w:r>
       <w:r>
+        <w:rPr>
+          <w:b/>
+        </w:rPr>
         <w:t>1.</w:t>
       </w:r>
       <w:r>
+        <w:rPr>
+          <w:b/>
+        </w:rPr>
         <w:t>2 Stocks data</w:t>
       </w:r>
     </w:p>
@@ -2818,36 +3480,66 @@
     <w:p>
       <w:pPr>
         <w:jc w:val="both"/>
-      </w:pPr>
-      <w:r>
+        <w:rPr>
+          <w:b/>
+        </w:rPr>
+      </w:pPr>
+      <w:r>
+        <w:rPr>
+          <w:b/>
+        </w:rPr>
         <w:t>3.</w:t>
       </w:r>
       <w:r>
+        <w:rPr>
+          <w:b/>
+        </w:rPr>
         <w:t>2</w:t>
       </w:r>
       <w:r>
+        <w:rPr>
+          <w:b/>
+        </w:rPr>
         <w:t xml:space="preserve"> Sentiment Analysis and Phrases Extraction</w:t>
       </w:r>
     </w:p>
     <w:p>
       <w:pPr>
         <w:jc w:val="both"/>
-      </w:pPr>
-    </w:p>
-    <w:p>
-      <w:pPr>
-        <w:jc w:val="both"/>
-      </w:pPr>
-      <w:r>
+        <w:rPr>
+          <w:b/>
+        </w:rPr>
+      </w:pPr>
+    </w:p>
+    <w:p>
+      <w:pPr>
+        <w:jc w:val="both"/>
+        <w:rPr>
+          <w:b/>
+        </w:rPr>
+      </w:pPr>
+      <w:r>
+        <w:rPr>
+          <w:b/>
+        </w:rPr>
         <w:t>3.</w:t>
       </w:r>
       <w:r>
+        <w:rPr>
+          <w:b/>
+        </w:rPr>
         <w:t>2</w:t>
       </w:r>
       <w:r>
+        <w:rPr>
+          <w:b/>
+        </w:rPr>
         <w:t xml:space="preserve">.1 Data </w:t>
       </w:r>
       <w:r>
+        <w:rPr>
+          <w:b/>
+        </w:rPr>
         <w:t>selection</w:t>
       </w:r>
     </w:p>
@@ -2902,7 +3594,7 @@
       <w:r>
         <w:t xml:space="preserve"> was the website: </w:t>
       </w:r>
-      <w:hyperlink r:id="rId11">
+      <w:hyperlink r:id="rId12">
         <w:r>
           <w:rPr>
             <w:rStyle w:val="InternetLink"/>
@@ -2922,8 +3614,14 @@
     <w:p>
       <w:pPr>
         <w:jc w:val="both"/>
-      </w:pPr>
-      <w:r>
+        <w:rPr>
+          <w:b/>
+        </w:rPr>
+      </w:pPr>
+      <w:r>
+        <w:rPr>
+          <w:b/>
+        </w:rPr>
         <w:t>3.1.2 Building a model</w:t>
       </w:r>
     </w:p>
@@ -3445,8 +4143,14 @@
     <w:p>
       <w:pPr>
         <w:jc w:val="both"/>
-      </w:pPr>
-      <w:r>
+        <w:rPr>
+          <w:b/>
+        </w:rPr>
+      </w:pPr>
+      <w:r>
+        <w:rPr>
+          <w:b/>
+        </w:rPr>
         <w:t>3.1.3 Features extraction</w:t>
       </w:r>
     </w:p>
@@ -3518,10 +4222,22 @@
         <w:t xml:space="preserve">, even </w:t>
       </w:r>
       <w:r>
-        <w:t>these functions</w:t>
-      </w:r>
-      <w:r>
-        <w:t xml:space="preserve"> are the part of so popular and XXX library, they had problems with splitting even simple sentences and words such as “doesn’t’ were separated into “does” and “’t”. </w:t>
+        <w:t>t</w:t>
+      </w:r>
+      <w:r>
+        <w:t>hat t</w:t>
+      </w:r>
+      <w:r>
+        <w:t>hese functions</w:t>
+      </w:r>
+      <w:r>
+        <w:t xml:space="preserve"> are the part of so popular and </w:t>
+      </w:r>
+      <w:r>
+        <w:t>reputable</w:t>
+      </w:r>
+      <w:r>
+        <w:t xml:space="preserve"> library, they had problems with splitting even simple sentences and words such as “doesn’t’ were separated into “does” and “’t”. </w:t>
       </w:r>
       <w:r>
         <w:t>Moreover,</w:t>
@@ -3561,7 +4277,13 @@
         <w:rPr>
           <w:lang w:val="en-US"/>
         </w:rPr>
-        <w:t xml:space="preserve">ConllExtractor and FastExtractor. </w:t>
+        <w:t>ConllExtractor and FastExtractor.</w:t>
+      </w:r>
+      <w:r>
+        <w:rPr>
+          <w:lang w:val="en-US"/>
+        </w:rPr>
+        <w:t xml:space="preserve"> </w:t>
       </w:r>
       <w:r>
         <w:rPr>
@@ -3665,33 +4387,21 @@
         <w:t xml:space="preserve"> </w:t>
       </w:r>
       <w:r>
-        <w:rPr>
-          <w:color w:val="FF0000"/>
-        </w:rPr>
-        <w:t>TO DODALEM ALE USUNAELM</w:t>
-      </w:r>
-      <w:r>
-        <w:rPr>
-          <w:color w:val="FF0000"/>
+        <w:t>Originally RAKE</w:t>
+      </w:r>
+      <w:r>
+        <w:rPr>
+          <w:lang w:val="en-US"/>
+        </w:rPr>
+        <w:t xml:space="preserve"> extracts also adjusted keywords (ones that include a stop</w:t>
+      </w:r>
+      <w:r>
+        <w:rPr>
+          <w:lang w:val="en-US"/>
         </w:rPr>
         <w:t xml:space="preserve"> </w:t>
       </w:r>
       <w:r>
-        <w:t>Originally RAKE</w:t>
-      </w:r>
-      <w:r>
-        <w:rPr>
-          <w:lang w:val="en-US"/>
-        </w:rPr>
-        <w:t xml:space="preserve"> extracts also adjusted keywords (ones that include a stop</w:t>
-      </w:r>
-      <w:r>
-        <w:rPr>
-          <w:lang w:val="en-US"/>
-        </w:rPr>
-        <w:t xml:space="preserve"> </w:t>
-      </w:r>
-      <w:r>
         <w:rPr>
           <w:lang w:val="en-US"/>
         </w:rPr>
@@ -3708,19 +4418,19 @@
         <w:rPr>
           <w:lang w:val="en-US"/>
         </w:rPr>
-        <w:t xml:space="preserve"> America) but this </w:t>
-      </w:r>
-      <w:r>
-        <w:rPr>
-          <w:lang w:val="en-US"/>
-        </w:rPr>
-        <w:t>functionality</w:t>
-      </w:r>
-      <w:r>
-        <w:rPr>
-          <w:lang w:val="en-US"/>
-        </w:rPr>
-        <w:t xml:space="preserve"> was drop</w:t>
+        <w:t xml:space="preserve"> America)</w:t>
+      </w:r>
+      <w:r>
+        <w:rPr>
+          <w:lang w:val="en-US"/>
+        </w:rPr>
+        <w:t>. This functionality was also added</w:t>
+      </w:r>
+      <w:r>
+        <w:rPr>
+          <w:lang w:val="en-US"/>
+        </w:rPr>
+        <w:t xml:space="preserve"> but was drop</w:t>
       </w:r>
       <w:r>
         <w:rPr>
@@ -3732,7 +4442,19 @@
         <w:rPr>
           <w:lang w:val="en-US"/>
         </w:rPr>
-        <w:t xml:space="preserve">ed due to the lack of </w:t>
+        <w:t xml:space="preserve">ed </w:t>
+      </w:r>
+      <w:r>
+        <w:rPr>
+          <w:lang w:val="en-US"/>
+        </w:rPr>
+        <w:t xml:space="preserve">later on </w:t>
+      </w:r>
+      <w:r>
+        <w:rPr>
+          <w:lang w:val="en-US"/>
+        </w:rPr>
+        <w:t xml:space="preserve">due to the lack of </w:t>
       </w:r>
       <w:r>
         <w:rPr>
@@ -4009,7 +4731,7 @@
                     </pic:cNvPicPr>
                   </pic:nvPicPr>
                   <pic:blipFill>
-                    <a:blip r:embed="rId12">
+                    <a:blip r:embed="rId13">
                       <a:extLst>
                         <a:ext uri="{28A0092B-C50C-407E-A947-70E740481C1C}">
                           <a14:useLocalDpi xmlns:a14="http://schemas.microsoft.com/office/drawing/2010/main" val="0"/>
@@ -4226,8 +4948,14 @@
     <w:p>
       <w:pPr>
         <w:jc w:val="both"/>
-      </w:pPr>
-      <w:r>
+        <w:rPr>
+          <w:b/>
+        </w:rPr>
+      </w:pPr>
+      <w:r>
+        <w:rPr>
+          <w:b/>
+        </w:rPr>
         <w:t>3.4 Markets predicting</w:t>
       </w:r>
     </w:p>
@@ -4478,7 +5206,55 @@
         <w:rPr>
           <w:lang w:val="en-US"/>
         </w:rPr>
-        <w:t xml:space="preserve">- merged tweets that were separated into few tweets because were too long (Twitter allows tweets to be max XXX chars length so when they are longer they are split into few others and they start or end with “…” ) </w:t>
+        <w:t xml:space="preserve">- merged tweets that were separated into few tweets because were too long (Twitter allows tweets to be max </w:t>
+      </w:r>
+      <w:r>
+        <w:rPr>
+          <w:lang w:val="en-US"/>
+        </w:rPr>
+        <w:t>140</w:t>
+      </w:r>
+      <w:r>
+        <w:rPr>
+          <w:lang w:val="en-US"/>
+        </w:rPr>
+        <w:t xml:space="preserve"> chars length so when they</w:t>
+      </w:r>
+      <w:r>
+        <w:rPr>
+          <w:lang w:val="en-US"/>
+        </w:rPr>
+        <w:t xml:space="preserve"> exceed the limit </w:t>
+      </w:r>
+      <w:r>
+        <w:rPr>
+          <w:lang w:val="en-US"/>
+        </w:rPr>
+        <w:t xml:space="preserve">they are split into few </w:t>
+      </w:r>
+      <w:r>
+        <w:rPr>
+          <w:lang w:val="en-US"/>
+        </w:rPr>
+        <w:t>separate ones</w:t>
+      </w:r>
+      <w:r>
+        <w:rPr>
+          <w:lang w:val="en-US"/>
+        </w:rPr>
+        <w:t xml:space="preserve"> </w:t>
+      </w:r>
+      <w:r>
+        <w:rPr>
+          <w:lang w:val="en-US"/>
+        </w:rPr>
+        <w:t xml:space="preserve">that </w:t>
+      </w:r>
+      <w:r>
+        <w:rPr>
+          <w:lang w:val="en-US"/>
+        </w:rPr>
+        <w:t xml:space="preserve">start or end with “…” ) </w:t>
       </w:r>
       <w:r>
         <w:rPr>
@@ -5290,42 +6066,47 @@
     <w:p>
       <w:pPr>
         <w:rPr>
-          <w:b/>
           <w:color w:val="FF0000"/>
-          <w:lang w:val="pl-PL"/>
-        </w:rPr>
-      </w:pPr>
-      <w:r>
-        <w:rPr>
-          <w:b/>
+          <w:lang w:val="en-US"/>
+        </w:rPr>
+      </w:pPr>
+      <w:r>
+        <w:rPr>
           <w:color w:val="FF0000"/>
-          <w:lang w:val="pl-PL"/>
-        </w:rPr>
-        <w:t>OPISAC JAK BUDOWALEM MODEL</w:t>
-      </w:r>
-      <w:r>
-        <w:rPr>
-          <w:b/>
+          <w:lang w:val="en-US"/>
+        </w:rPr>
+        <w:t>Write how I build a model and how it words</w:t>
+      </w:r>
+    </w:p>
+    <w:p>
+      <w:pPr>
+        <w:rPr>
           <w:color w:val="FF0000"/>
-          <w:lang w:val="pl-PL"/>
-        </w:rPr>
-        <w:t xml:space="preserve"> i ze pusiclem 30 run x 10 folds – 30 bo dawalo już tyle samo co 100</w:t>
-      </w:r>
-    </w:p>
-    <w:p>
-      <w:pPr>
-        <w:jc w:val="both"/>
+          <w:lang w:val="en-US"/>
+        </w:rPr>
+      </w:pPr>
+      <w:r>
         <w:rPr>
           <w:color w:val="FF0000"/>
-          <w:lang w:val="pl-PL"/>
-        </w:rPr>
-      </w:pPr>
-    </w:p>
-    <w:p>
-      <w:pPr>
-        <w:jc w:val="both"/>
-        <w:rPr>
-          <w:lang w:val="pl-PL"/>
+          <w:lang w:val="en-US"/>
+        </w:rPr>
+        <w:t>That it runs 30 times 10-fold cross validation to take average of different randomized runs. 30 gave the same results are 100 so there was no point to run it more times</w:t>
+      </w:r>
+    </w:p>
+    <w:p>
+      <w:pPr>
+        <w:jc w:val="both"/>
+        <w:rPr>
+          <w:color w:val="FF0000"/>
+          <w:lang w:val="en-US"/>
+        </w:rPr>
+      </w:pPr>
+    </w:p>
+    <w:p>
+      <w:pPr>
+        <w:jc w:val="both"/>
+        <w:rPr>
+          <w:lang w:val="en-US"/>
         </w:rPr>
       </w:pPr>
     </w:p>
@@ -5688,18 +6469,16 @@
         <w:rPr>
           <w:lang w:val="en-US"/>
         </w:rPr>
-        <w:t xml:space="preserve">. Running any feature selector on that big dataset would result on a very long time of processing so it was decided to remove features that occur only few times. After a bit of experimenting it was decided to remove features that occur less then </w:t>
-      </w:r>
-      <w:r>
-        <w:rPr>
-          <w:color w:val="FF0000"/>
-          <w:lang w:val="en-US"/>
-        </w:rPr>
-        <w:t>6/7</w:t>
-      </w:r>
-      <w:r>
-        <w:rPr>
-          <w:color w:val="FF0000"/>
+        <w:t xml:space="preserve">. Running any feature selector on that big dataset would result on a very long time of processing so it was decided to remove features that occur only few times. After a bit of experimenting it was decided to remove features that occur less </w:t>
+      </w:r>
+      <w:r>
+        <w:rPr>
+          <w:lang w:val="en-US"/>
+        </w:rPr>
+        <w:t>than</w:t>
+      </w:r>
+      <w:r>
+        <w:rPr>
           <w:lang w:val="en-US"/>
         </w:rPr>
         <w:t xml:space="preserve"> </w:t>
@@ -5708,6 +6487,12 @@
         <w:rPr>
           <w:lang w:val="en-US"/>
         </w:rPr>
+        <w:t xml:space="preserve">7 </w:t>
+      </w:r>
+      <w:r>
+        <w:rPr>
+          <w:lang w:val="en-US"/>
+        </w:rPr>
         <w:t>times</w:t>
       </w:r>
       <w:r>
@@ -5751,7 +6536,13 @@
         <w:rPr>
           <w:lang w:val="en-US"/>
         </w:rPr>
-        <w:t>ZMNIEJSZYLO overfitting and gave a bit better test accuracy:</w:t>
+        <w:t>deminished</w:t>
+      </w:r>
+      <w:r>
+        <w:rPr>
+          <w:lang w:val="en-US"/>
+        </w:rPr>
+        <w:t xml:space="preserve"> overfitting and gave a bit better test accuracy:</w:t>
       </w:r>
     </w:p>
     <w:p>
@@ -5904,6 +6695,9 @@
         </w:tc>
       </w:tr>
       <w:tr>
+        <w:trPr>
+          <w:trHeight w:val="189"/>
+        </w:trPr>
         <w:tc>
           <w:tcPr>
             <w:tcW w:w="2765" w:type="dxa"/>
@@ -6026,7 +6820,6 @@
                 <w:lang w:val="en-US"/>
               </w:rPr>
               <w:tab/>
-              <w:t>TO JEST RANOM</w:t>
             </w:r>
           </w:p>
         </w:tc>
@@ -6171,14 +6964,7 @@
           <w:color w:val="FF0000"/>
           <w:lang w:val="en-US"/>
         </w:rPr>
-        <w:t>ILE TAM TERAZ?</w:t>
-      </w:r>
-      <w:r>
-        <w:rPr>
-          <w:color w:val="FF0000"/>
-          <w:lang w:val="en-US"/>
-        </w:rPr>
-        <w:t xml:space="preserve"> I ILE TWEETOW?</w:t>
+        <w:t>… Write how many features and tweets now</w:t>
       </w:r>
     </w:p>
     <w:p>
@@ -6453,7 +7239,6 @@
                 <w:lang w:val="en-US"/>
               </w:rPr>
               <w:tab/>
-              <w:t>TO JEST RANOM</w:t>
             </w:r>
           </w:p>
         </w:tc>
@@ -6516,6 +7301,7 @@
         <w:rPr>
           <w:lang w:val="en-US"/>
         </w:rPr>
+        <w:lastRenderedPageBreak/>
         <w:t>Target change</w:t>
       </w:r>
     </w:p>
@@ -6556,7 +7342,13 @@
         <w:rPr>
           <w:lang w:val="en-US"/>
         </w:rPr>
-        <w:t>, there was add third target: No change…..</w:t>
+        <w:t>, there was add third target: No change….</w:t>
+      </w:r>
+      <w:r>
+        <w:rPr>
+          <w:lang w:val="en-US"/>
+        </w:rPr>
+        <w:t xml:space="preserve"> BLABLBABLBA</w:t>
       </w:r>
     </w:p>
     <w:p>
@@ -6850,7 +7642,7 @@
           <w:color w:val="FF0000"/>
           <w:lang w:val="en-US"/>
         </w:rPr>
-        <w:t>DODAC WYNIKI</w:t>
+        <w:t>add results</w:t>
       </w:r>
     </w:p>
     <w:p>
@@ -6866,104 +7658,100 @@
         <w:jc w:val="both"/>
         <w:rPr>
           <w:color w:val="FF0000"/>
-          <w:lang w:val="pl-PL"/>
+          <w:lang w:val="en-US"/>
         </w:rPr>
       </w:pPr>
       <w:r>
         <w:rPr>
           <w:color w:val="FF0000"/>
-          <w:lang w:val="pl-PL"/>
-        </w:rPr>
-        <w:t xml:space="preserve">NAPISAC ZE DODALEM MARKING AGAIN </w:t>
-      </w:r>
-    </w:p>
-    <w:p>
-      <w:pPr>
-        <w:jc w:val="both"/>
+          <w:lang w:val="en-US"/>
+        </w:rPr>
+        <w:t>added marking a</w:t>
+      </w:r>
+      <w:r>
         <w:rPr>
           <w:color w:val="FF0000"/>
-          <w:lang w:val="pl-PL"/>
-        </w:rPr>
-      </w:pPr>
-      <w:r>
+          <w:lang w:val="en-US"/>
+        </w:rPr>
+        <w:t>gain and dropping empty features and tweets</w:t>
+      </w:r>
+    </w:p>
+    <w:p>
+      <w:pPr>
+        <w:jc w:val="both"/>
+        <w:rPr>
+          <w:lang w:val="en-US"/>
+        </w:rPr>
+      </w:pPr>
+    </w:p>
+    <w:p>
+      <w:pPr>
+        <w:jc w:val="both"/>
         <w:rPr>
           <w:color w:val="FF0000"/>
-          <w:lang w:val="pl-PL"/>
-        </w:rPr>
-        <w:t>WYNIKI</w:t>
-      </w:r>
-    </w:p>
-    <w:p>
-      <w:pPr>
-        <w:jc w:val="both"/>
-        <w:rPr>
-          <w:lang w:val="pl-PL"/>
-        </w:rPr>
-      </w:pPr>
-    </w:p>
-    <w:p>
-      <w:pPr>
-        <w:jc w:val="both"/>
+          <w:lang w:val="en-US"/>
+        </w:rPr>
+      </w:pPr>
+      <w:r>
         <w:rPr>
           <w:color w:val="FF0000"/>
-          <w:lang w:val="pl-PL"/>
-        </w:rPr>
-      </w:pPr>
+          <w:lang w:val="en-US"/>
+        </w:rPr>
+        <w:t xml:space="preserve">SENTYMENT </w:t>
+      </w:r>
       <w:r>
         <w:rPr>
           <w:color w:val="FF0000"/>
-          <w:lang w:val="pl-PL"/>
-        </w:rPr>
-        <w:t>SENTYMENT Z POS/NEG NA 0.1-1</w:t>
-      </w:r>
-    </w:p>
-    <w:p>
-      <w:pPr>
-        <w:jc w:val="both"/>
+          <w:lang w:val="en-US"/>
+        </w:rPr>
+        <w:t xml:space="preserve">changed from </w:t>
+      </w:r>
+      <w:r>
         <w:rPr>
           <w:color w:val="FF0000"/>
-          <w:lang w:val="pl-PL"/>
-        </w:rPr>
-      </w:pPr>
+          <w:lang w:val="en-US"/>
+        </w:rPr>
+        <w:t xml:space="preserve">POS/NEG </w:t>
+      </w:r>
       <w:r>
         <w:rPr>
           <w:color w:val="FF0000"/>
-          <w:lang w:val="pl-PL"/>
-        </w:rPr>
-        <w:t>WYNIKI</w:t>
-      </w:r>
-    </w:p>
-    <w:p>
-      <w:pPr>
-        <w:jc w:val="both"/>
-        <w:rPr>
-          <w:lang w:val="pl-PL"/>
-        </w:rPr>
-      </w:pPr>
-    </w:p>
-    <w:p>
-      <w:pPr>
-        <w:jc w:val="both"/>
-        <w:rPr>
-          <w:lang w:val="pl-PL"/>
-        </w:rPr>
-      </w:pPr>
+          <w:lang w:val="en-US"/>
+        </w:rPr>
+        <w:t>into &lt;-1, 1&gt;</w:t>
+      </w:r>
     </w:p>
     <w:p>
       <w:pPr>
         <w:jc w:val="both"/>
         <w:rPr>
           <w:color w:val="FF0000"/>
-          <w:lang w:val="pl-PL"/>
+          <w:lang w:val="en-US"/>
         </w:rPr>
       </w:pPr>
       <w:r>
         <w:rPr>
           <w:color w:val="FF0000"/>
-          <w:lang w:val="pl-PL"/>
-        </w:rPr>
-        <w:t>AUTOMATING</w:t>
-      </w:r>
+          <w:lang w:val="en-US"/>
+        </w:rPr>
+        <w:t>Results then</w:t>
+      </w:r>
+    </w:p>
+    <w:p>
+      <w:pPr>
+        <w:jc w:val="both"/>
+        <w:rPr>
+          <w:lang w:val="en-US"/>
+        </w:rPr>
+      </w:pPr>
+    </w:p>
+    <w:p>
+      <w:pPr>
+        <w:jc w:val="both"/>
+        <w:rPr>
+          <w:lang w:val="en-US"/>
+        </w:rPr>
+      </w:pPr>
     </w:p>
     <w:p>
       <w:pPr>
@@ -6978,76 +7766,189 @@
           <w:color w:val="FF0000"/>
           <w:lang w:val="en-US"/>
         </w:rPr>
-        <w:t>TO AUTOMATE UZYLEM REFCV</w:t>
+        <w:t xml:space="preserve">Started trying </w:t>
       </w:r>
       <w:r>
         <w:rPr>
           <w:color w:val="FF0000"/>
           <w:lang w:val="en-US"/>
         </w:rPr>
-        <w:t xml:space="preserve"> wa simplyfying th</w:t>
-      </w:r>
-      <w:r>
+        <w:t>to automate a process</w:t>
+      </w:r>
+    </w:p>
+    <w:p>
+      <w:pPr>
+        <w:jc w:val="both"/>
         <w:rPr>
           <w:color w:val="FF0000"/>
           <w:lang w:val="en-US"/>
         </w:rPr>
+      </w:pPr>
+      <w:r>
+        <w:rPr>
+          <w:color w:val="FF0000"/>
+          <w:lang w:val="en-US"/>
+        </w:rPr>
+        <w:t xml:space="preserve">TO AUTOMATE </w:t>
+      </w:r>
+      <w:r>
+        <w:rPr>
+          <w:color w:val="FF0000"/>
+          <w:lang w:val="en-US"/>
+        </w:rPr>
+        <w:t>used</w:t>
+      </w:r>
+      <w:r>
+        <w:rPr>
+          <w:color w:val="FF0000"/>
+          <w:lang w:val="en-US"/>
+        </w:rPr>
+        <w:t xml:space="preserve"> REFCV</w:t>
+      </w:r>
+      <w:r>
+        <w:rPr>
+          <w:color w:val="FF0000"/>
+          <w:lang w:val="en-US"/>
+        </w:rPr>
+        <w:t xml:space="preserve"> </w:t>
+      </w:r>
+      <w:r>
+        <w:rPr>
+          <w:color w:val="FF0000"/>
+          <w:lang w:val="en-US"/>
+        </w:rPr>
+        <w:t>but it was</w:t>
+      </w:r>
+      <w:r>
+        <w:rPr>
+          <w:color w:val="FF0000"/>
+          <w:lang w:val="en-US"/>
+        </w:rPr>
+        <w:t xml:space="preserve"> simplyfying th</w:t>
+      </w:r>
+      <w:r>
+        <w:rPr>
+          <w:color w:val="FF0000"/>
+          <w:lang w:val="en-US"/>
+        </w:rPr>
         <w:t>e problem</w:t>
       </w:r>
-    </w:p>
-    <w:p>
-      <w:pPr>
-        <w:jc w:val="both"/>
+      <w:r>
         <w:rPr>
           <w:color w:val="FF0000"/>
           <w:lang w:val="en-US"/>
         </w:rPr>
-      </w:pPr>
+        <w:t xml:space="preserve"> leaving small nr of features and tweets</w:t>
+      </w:r>
     </w:p>
     <w:p>
       <w:pPr>
         <w:jc w:val="both"/>
         <w:rPr>
           <w:color w:val="FF0000"/>
-          <w:lang w:val="pl-PL"/>
-        </w:rPr>
-      </w:pPr>
-      <w:r>
+          <w:lang w:val="en-US"/>
+        </w:rPr>
+      </w:pPr>
+    </w:p>
+    <w:p>
+      <w:pPr>
+        <w:jc w:val="both"/>
         <w:rPr>
           <w:color w:val="FF0000"/>
-          <w:lang w:val="pl-PL"/>
-        </w:rPr>
-        <w:t>Ze weka w processie, now</w:t>
-      </w:r>
+          <w:lang w:val="en-US"/>
+        </w:rPr>
+      </w:pPr>
       <w:r>
         <w:rPr>
           <w:color w:val="FF0000"/>
-          <w:lang w:val="pl-PL"/>
-        </w:rPr>
-        <w:t>e currencies</w:t>
-      </w:r>
-    </w:p>
-    <w:p>
-      <w:pPr>
-        <w:jc w:val="both"/>
+          <w:lang w:val="en-US"/>
+        </w:rPr>
+        <w:t xml:space="preserve">Added </w:t>
+      </w:r>
+      <w:r>
         <w:rPr>
           <w:color w:val="FF0000"/>
-          <w:lang w:val="pl-PL"/>
-        </w:rPr>
-      </w:pPr>
+          <w:lang w:val="en-US"/>
+        </w:rPr>
+        <w:t>running weka in process and new currencies</w:t>
+      </w:r>
     </w:p>
     <w:p>
       <w:pPr>
         <w:jc w:val="both"/>
         <w:rPr>
           <w:color w:val="FF0000"/>
-          <w:lang w:val="pl-PL"/>
+          <w:lang w:val="en-US"/>
         </w:rPr>
       </w:pPr>
       <w:r>
         <w:rPr>
           <w:color w:val="FF0000"/>
-          <w:lang w:val="pl-PL"/>
+          <w:lang w:val="en-US"/>
+        </w:rPr>
+        <w:t>Results here</w:t>
+      </w:r>
+    </w:p>
+    <w:p>
+      <w:pPr>
+        <w:jc w:val="both"/>
+        <w:rPr>
+          <w:color w:val="FF0000"/>
+          <w:lang w:val="en-US"/>
+        </w:rPr>
+      </w:pPr>
+    </w:p>
+    <w:p>
+      <w:pPr>
+        <w:jc w:val="both"/>
+        <w:rPr>
+          <w:color w:val="FF0000"/>
+          <w:lang w:val="en-US"/>
+        </w:rPr>
+      </w:pPr>
+    </w:p>
+    <w:p>
+      <w:pPr>
+        <w:jc w:val="both"/>
+        <w:rPr>
+          <w:b/>
+        </w:rPr>
+      </w:pPr>
+      <w:r>
+        <w:rPr>
+          <w:b/>
+        </w:rPr>
+        <w:t>3.5 Rules learning</w:t>
+      </w:r>
+    </w:p>
+    <w:p>
+      <w:pPr>
+        <w:jc w:val="both"/>
+        <w:rPr>
+          <w:color w:val="FF0000"/>
+          <w:lang w:val="en-US"/>
+        </w:rPr>
+      </w:pPr>
+    </w:p>
+    <w:p>
+      <w:pPr>
+        <w:jc w:val="both"/>
+        <w:rPr>
+          <w:color w:val="FF0000"/>
+          <w:lang w:val="en-US"/>
+        </w:rPr>
+      </w:pPr>
+      <w:r>
+        <w:rPr>
+          <w:color w:val="FF0000"/>
+          <w:lang w:val="en-US"/>
+        </w:rPr>
+        <w:t xml:space="preserve">Added </w:t>
+      </w:r>
+      <w:r>
+        <w:rPr>
+          <w:color w:val="FF0000"/>
+          <w:lang w:val="en-US"/>
         </w:rPr>
         <w:t>RULES</w:t>
       </w:r>
@@ -7057,58 +7958,36 @@
         <w:jc w:val="both"/>
         <w:rPr>
           <w:color w:val="FF0000"/>
-          <w:lang w:val="pl-PL"/>
-        </w:rPr>
-      </w:pPr>
-    </w:p>
-    <w:p>
-      <w:pPr>
-        <w:jc w:val="both"/>
+          <w:lang w:val="en-US"/>
+        </w:rPr>
+      </w:pPr>
+      <w:r>
         <w:rPr>
           <w:color w:val="FF0000"/>
-          <w:lang w:val="pl-PL"/>
-        </w:rPr>
-      </w:pPr>
-    </w:p>
-    <w:p>
-      <w:pPr>
-        <w:jc w:val="both"/>
-        <w:rPr>
-          <w:color w:val="FF0000"/>
-          <w:lang w:val="pl-PL"/>
-        </w:rPr>
-      </w:pPr>
-    </w:p>
-    <w:p>
-      <w:pPr>
-        <w:jc w:val="both"/>
-        <w:rPr>
-          <w:color w:val="FF0000"/>
-          <w:lang w:val="pl-PL"/>
-        </w:rPr>
-      </w:pPr>
-    </w:p>
-    <w:p>
-      <w:pPr>
-        <w:jc w:val="both"/>
-      </w:pPr>
-      <w:r>
-        <w:t>3.4.3 Feature Selection</w:t>
-      </w:r>
-    </w:p>
-    <w:p>
-      <w:pPr>
-        <w:jc w:val="both"/>
-      </w:pPr>
-      <w:r>
-        <w:t>3.5 Rules learning</w:t>
-      </w:r>
-    </w:p>
-    <w:p>
-      <w:pPr>
-        <w:jc w:val="both"/>
-      </w:pPr>
-      <w:r>
+          <w:lang w:val="en-US"/>
+        </w:rPr>
+        <w:t>Results here</w:t>
+      </w:r>
+    </w:p>
+    <w:p>
+      <w:pPr>
+        <w:jc w:val="both"/>
+        <w:rPr>
+          <w:b/>
+        </w:rPr>
+      </w:pPr>
+    </w:p>
+    <w:p>
+      <w:pPr>
+        <w:jc w:val="both"/>
+        <w:rPr>
+          <w:b/>
+        </w:rPr>
+      </w:pPr>
+      <w:r>
+        <w:rPr>
+          <w:b/>
+        </w:rPr>
         <w:t>3.6 Flask webpage</w:t>
       </w:r>
     </w:p>
@@ -7150,28 +8029,6 @@
         </w:rPr>
       </w:pPr>
     </w:p>
-    <w:p>
-      <w:pPr>
-        <w:jc w:val="both"/>
-        <w:rPr>
-          <w:rFonts w:asciiTheme="majorHAnsi" w:eastAsiaTheme="majorEastAsia" w:hAnsiTheme="majorHAnsi" w:cstheme="majorBidi"/>
-          <w:sz w:val="32"/>
-          <w:szCs w:val="32"/>
-        </w:rPr>
-      </w:pPr>
-      <w:r>
-        <w:rPr>
-          <w:rFonts w:asciiTheme="majorHAnsi" w:eastAsiaTheme="majorEastAsia" w:hAnsiTheme="majorHAnsi" w:cstheme="majorBidi"/>
-          <w:sz w:val="32"/>
-          <w:szCs w:val="32"/>
-        </w:rPr>
-        <w:t>Selection-</w:t>
-      </w:r>
-      <w:r>
-        <w:t xml:space="preserve"> a small class used to do feature selection using MultinomialNB and  RFECV from Scikit-learn.  </w:t>
-      </w:r>
-    </w:p>
-    <w:p/>
     <w:p>
       <w:pPr>
         <w:pStyle w:val="Nagwek1"/>
@@ -7191,27 +8048,12 @@
       <w:bookmarkEnd w:id="19"/>
     </w:p>
     <w:p>
-      <w:r>
-        <w:t>Detailed descriptions of every test case are definitely not what is required here. What is important is to show that you adopted a sensible strategy that was, in principle, capable of testing the system adequately even if you did not have the time to test the system fully.</w:t>
-      </w:r>
-    </w:p>
-    <w:p>
-      <w:pPr>
-        <w:jc w:val="both"/>
-      </w:pPr>
-    </w:p>
-    <w:p>
-      <w:pPr>
-        <w:jc w:val="both"/>
-      </w:pPr>
-      <w:r>
-        <w:t>Provide information in the body of your report and the appendix to explain the testing that has been performed. How does this testing address the requirements and design for the project?</w:t>
-      </w:r>
-    </w:p>
-    <w:p>
-      <w:pPr>
-        <w:jc w:val="both"/>
-      </w:pPr>
+      <w:pPr>
+        <w:jc w:val="both"/>
+      </w:pPr>
+      <w:r>
+        <w:t>How does this testing address the requirements and design for the project?</w:t>
+      </w:r>
     </w:p>
     <w:p>
       <w:pPr>
@@ -7303,7 +8145,31 @@
         <w:rPr>
           <w:lang w:val="en-US"/>
         </w:rPr>
-        <w:t>The chosen strategy was TDD (Test driven development) so while adding new functionalities, tests were written first and then XXX there was added a code to make those tests pass. Writing unit tests was a basic premise of the project because they prove the quality of the code and that it works at all. H</w:t>
+        <w:t xml:space="preserve">The chosen strategy was TDD (Test driven development) so while adding new functionalities, tests were written first and then </w:t>
+      </w:r>
+      <w:r>
+        <w:rPr>
+          <w:lang w:val="en-US"/>
+        </w:rPr>
+        <w:t>was added code</w:t>
+      </w:r>
+      <w:r>
+        <w:rPr>
+          <w:lang w:val="en-US"/>
+        </w:rPr>
+        <w:t xml:space="preserve"> </w:t>
+      </w:r>
+      <w:r>
+        <w:rPr>
+          <w:lang w:val="en-US"/>
+        </w:rPr>
+        <w:t>to fulfill those tests</w:t>
+      </w:r>
+      <w:r>
+        <w:rPr>
+          <w:lang w:val="en-US"/>
+        </w:rPr>
+        <w:t>. Writing unit tests was a basic premise of the project because they prove the quality of the code and that it works at all. H</w:t>
       </w:r>
       <w:r>
         <w:rPr>
@@ -7369,7 +8235,61 @@
         <w:rPr>
           <w:lang w:val="en-US"/>
         </w:rPr>
-        <w:t xml:space="preserve"> To do unit test there was used built-in python “unittest” module.</w:t>
+        <w:t xml:space="preserve"> To </w:t>
+      </w:r>
+      <w:r>
+        <w:rPr>
+          <w:lang w:val="en-US"/>
+        </w:rPr>
+        <w:t>write</w:t>
+      </w:r>
+      <w:r>
+        <w:rPr>
+          <w:lang w:val="en-US"/>
+        </w:rPr>
+        <w:t xml:space="preserve"> unit test there was used built-in python “unittest” module</w:t>
+      </w:r>
+      <w:r>
+        <w:rPr>
+          <w:lang w:val="en-US"/>
+        </w:rPr>
+        <w:t xml:space="preserve"> and “nose” to run them.</w:t>
+      </w:r>
+      <w:r>
+        <w:rPr>
+          <w:lang w:val="en-US"/>
+        </w:rPr>
+        <w:t xml:space="preserve"> Nose </w:t>
+      </w:r>
+      <w:r>
+        <w:rPr>
+          <w:lang w:val="en-US"/>
+        </w:rPr>
+        <w:t xml:space="preserve">finds all the tests in the module and </w:t>
+      </w:r>
+      <w:r>
+        <w:rPr>
+          <w:lang w:val="en-US"/>
+        </w:rPr>
+        <w:t xml:space="preserve">runs </w:t>
+      </w:r>
+      <w:r>
+        <w:rPr>
+          <w:lang w:val="en-US"/>
+        </w:rPr>
+        <w:t>them</w:t>
+      </w:r>
+      <w:r>
+        <w:rPr>
+          <w:lang w:val="en-US"/>
+        </w:rPr>
+        <w:t xml:space="preserve"> in more </w:t>
+      </w:r>
+      <w:r>
+        <w:rPr>
+          <w:lang w:val="en-US"/>
+        </w:rPr>
+        <w:t>user-friendly way, errors are more readable. There were also necessary “mock” and “parametrized” modules to mock out and monkey patch some parts of code and run parametrized tests to avoid code duplications.</w:t>
       </w:r>
     </w:p>
     <w:p>
@@ -7478,14 +8398,27 @@
     <w:p>
       <w:pPr>
         <w:rPr>
-          <w:lang w:val="en-US"/>
-        </w:rPr>
-      </w:pPr>
-      <w:r>
-        <w:rPr>
-          <w:lang w:val="en-US"/>
-        </w:rPr>
-        <w:t xml:space="preserve">Another code that was not unit tested was the code that processes </w:t>
+          <w:color w:val="FF0000"/>
+          <w:lang w:val="en-US"/>
+        </w:rPr>
+      </w:pPr>
+      <w:r>
+        <w:rPr>
+          <w:lang w:val="en-US"/>
+        </w:rPr>
+        <w:t xml:space="preserve">Another code that was not unit tested was </w:t>
+      </w:r>
+      <w:r>
+        <w:rPr>
+          <w:lang w:val="en-US"/>
+        </w:rPr>
+        <w:t xml:space="preserve">initially </w:t>
+      </w:r>
+      <w:r>
+        <w:rPr>
+          <w:lang w:val="en-US"/>
+        </w:rPr>
+        <w:t xml:space="preserve">the code that processes </w:t>
       </w:r>
       <w:r>
         <w:rPr>
@@ -7511,19 +8444,17 @@
         </w:rPr>
         <w:t>rames.</w:t>
       </w:r>
-    </w:p>
-    <w:p>
-      <w:pPr>
-        <w:rPr>
-          <w:color w:val="FF0000"/>
-          <w:lang w:val="en-US"/>
-        </w:rPr>
-      </w:pPr>
-      <w:r>
-        <w:rPr>
-          <w:lang w:val="en-US"/>
-        </w:rPr>
-        <w:t>Initially all the experiments were performed just in one go. The data was loaded into a DataFrame and processing was performed in a pipeline. That approach was quick for experimenting but hard to test</w:t>
+      <w:r>
+        <w:rPr>
+          <w:lang w:val="en-US"/>
+        </w:rPr>
+        <w:t xml:space="preserve"> At the beginning</w:t>
+      </w:r>
+      <w:r>
+        <w:rPr>
+          <w:lang w:val="en-US"/>
+        </w:rPr>
+        <w:t xml:space="preserve"> all the experiments were performed just in one go. The data was loaded into a DataFrame and processing was performed in a pipeline. That approach was quick for experimenting but hard to test</w:t>
       </w:r>
       <w:r>
         <w:rPr>
@@ -7630,8 +8561,19 @@
         <w:rPr>
           <w:lang w:val="en-US"/>
         </w:rPr>
-        <w:lastRenderedPageBreak/>
-        <w:t>Tests do not check too many exceptions that could occur during input files and dataframes analyse. The program assumes that they are in correct format. If the project was developed a</w:t>
+        <w:t xml:space="preserve">Tests do not check too many exceptions that could occur during input files and dataframes </w:t>
+      </w:r>
+      <w:r>
+        <w:rPr>
+          <w:lang w:val="en-US"/>
+        </w:rPr>
+        <w:t>analysis</w:t>
+      </w:r>
+      <w:r>
+        <w:rPr>
+          <w:lang w:val="en-US"/>
+        </w:rPr>
+        <w:t>. The program assumes that they are in correct format. If the project was developed a</w:t>
       </w:r>
       <w:r>
         <w:rPr>
@@ -7685,8 +8627,6 @@
         </w:rPr>
         <w:t>Most of the functionalities that are not tested separately in unit tests are tested in integration tests.</w:t>
       </w:r>
-      <w:bookmarkStart w:id="22" w:name="_GoBack"/>
-      <w:bookmarkEnd w:id="22"/>
     </w:p>
     <w:p>
       <w:pPr>
@@ -7699,8 +8639,8 @@
           <w:lang w:val="en-US"/>
         </w:rPr>
       </w:pPr>
-      <w:bookmarkStart w:id="23" w:name="_Toc476088431"/>
-      <w:bookmarkStart w:id="24" w:name="_Toc222978610"/>
+      <w:bookmarkStart w:id="22" w:name="_Toc476088431"/>
+      <w:bookmarkStart w:id="23" w:name="_Toc222978610"/>
       <w:r>
         <w:rPr>
           <w:lang w:val="en-US"/>
@@ -7719,8 +8659,8 @@
         </w:rPr>
         <w:t xml:space="preserve"> Testing</w:t>
       </w:r>
+      <w:bookmarkEnd w:id="22"/>
       <w:bookmarkEnd w:id="23"/>
-      <w:bookmarkEnd w:id="24"/>
       <w:r>
         <w:rPr>
           <w:lang w:val="en-US"/>
@@ -7807,7 +8747,19 @@
         <w:rPr>
           <w:lang w:val="en-US"/>
         </w:rPr>
-        <w:t xml:space="preserve">. It is a </w:t>
+        <w:t xml:space="preserve">. It is </w:t>
+      </w:r>
+      <w:r>
+        <w:rPr>
+          <w:lang w:val="en-US"/>
+        </w:rPr>
+        <w:t>an</w:t>
+      </w:r>
+      <w:r>
+        <w:rPr>
+          <w:lang w:val="en-US"/>
+        </w:rPr>
+        <w:t xml:space="preserve"> </w:t>
       </w:r>
       <w:r>
         <w:rPr>
@@ -7825,7 +8777,19 @@
         <w:rPr>
           <w:lang w:val="en-US"/>
         </w:rPr>
-        <w:t xml:space="preserve"> – popular testing framework among  Ruby on Rails’ community</w:t>
+        <w:t xml:space="preserve"> – popular testing framework </w:t>
+      </w:r>
+      <w:r>
+        <w:rPr>
+          <w:lang w:val="en-US"/>
+        </w:rPr>
+        <w:t>among Ruby</w:t>
+      </w:r>
+      <w:r>
+        <w:rPr>
+          <w:lang w:val="en-US"/>
+        </w:rPr>
+        <w:t xml:space="preserve"> on Rails’ community</w:t>
       </w:r>
       <w:r>
         <w:rPr>
@@ -7856,7 +8820,7 @@
           <w:color w:val="FF0000"/>
           <w:lang w:val="en-US"/>
         </w:rPr>
-        <w:t>JAK TOD ZIALA POTEM</w:t>
+        <w:t>Write how it works</w:t>
       </w:r>
     </w:p>
     <w:p>
@@ -8112,7 +9076,19 @@
         <w:rPr>
           <w:lang w:val="en-US"/>
         </w:rPr>
-        <w:t xml:space="preserve">, therefore it was decided to mock out the models for tests. Anyway the tests should verify the correctness of POWIZAN among the bits of the project and should not tests third-party code. Mocking out with </w:t>
+        <w:t xml:space="preserve">, therefore it was decided to mock out the models for tests. Anyway the tests should verify the correctness of </w:t>
+      </w:r>
+      <w:r>
+        <w:rPr>
+          <w:lang w:val="en-US"/>
+        </w:rPr>
+        <w:t>links</w:t>
+      </w:r>
+      <w:r>
+        <w:rPr>
+          <w:lang w:val="en-US"/>
+        </w:rPr>
+        <w:t xml:space="preserve"> among the bits of the project and should not tests third-party code. Mocking out with </w:t>
       </w:r>
       <w:r>
         <w:rPr>
@@ -8121,16 +9097,7 @@
           <w:szCs w:val="23"/>
           <w:shd w:val="clear" w:color="auto" w:fill="FFFFFF"/>
         </w:rPr>
-        <w:t>auto-speccing</w:t>
-      </w:r>
-      <w:r>
-        <w:rPr>
-          <w:color w:val="242729"/>
-          <w:sz w:val="23"/>
-          <w:szCs w:val="23"/>
-          <w:shd w:val="clear" w:color="auto" w:fill="FFFFFF"/>
-        </w:rPr>
-        <w:t xml:space="preserve"> (mock module makes sure that the patched code has got the same interface)</w:t>
+        <w:t>auto-speccing (mock module makes sure that the patched code has got the same interface)</w:t>
       </w:r>
       <w:r>
         <w:rPr>
@@ -8292,15 +9259,15 @@
           <w:numId w:val="6"/>
         </w:numPr>
       </w:pPr>
-      <w:bookmarkStart w:id="25" w:name="_Toc192777716"/>
-      <w:bookmarkStart w:id="26" w:name="_Toc476088433"/>
-      <w:bookmarkStart w:id="27" w:name="_Toc222978612"/>
+      <w:bookmarkStart w:id="24" w:name="_Toc192777716"/>
+      <w:bookmarkStart w:id="25" w:name="_Toc476088433"/>
+      <w:bookmarkStart w:id="26" w:name="_Toc222978612"/>
       <w:r>
         <w:t>Critical Evaluation</w:t>
       </w:r>
+      <w:bookmarkEnd w:id="24"/>
       <w:bookmarkEnd w:id="25"/>
       <w:bookmarkEnd w:id="26"/>
-      <w:bookmarkEnd w:id="27"/>
     </w:p>
     <w:p>
       <w:pPr>
@@ -8460,10 +9427,76 @@
         <w:rPr>
           <w:lang w:val="en-US"/>
         </w:rPr>
-        <w:t xml:space="preserve">The aim of this project was to find out if there is any connection between Trump tweets and the markets.It aslo XXX to analyse the tweets dataset and find out what we can learn and what information we can gather. </w:t>
-      </w:r>
-    </w:p>
-    <w:p/>
+        <w:t xml:space="preserve">The aim of this project was to </w:t>
+      </w:r>
+      <w:r>
+        <w:rPr>
+          <w:lang w:val="en-US"/>
+        </w:rPr>
+        <w:t xml:space="preserve">determine </w:t>
+      </w:r>
+      <w:r>
+        <w:rPr>
+          <w:lang w:val="en-US"/>
+        </w:rPr>
+        <w:t xml:space="preserve">if there is any connection between Trump tweets and the </w:t>
+      </w:r>
+      <w:r>
+        <w:rPr>
+          <w:lang w:val="en-US"/>
+        </w:rPr>
+        <w:t>markets. It</w:t>
+      </w:r>
+      <w:r>
+        <w:rPr>
+          <w:lang w:val="en-US"/>
+        </w:rPr>
+        <w:t xml:space="preserve"> </w:t>
+      </w:r>
+      <w:r>
+        <w:rPr>
+          <w:lang w:val="en-US"/>
+        </w:rPr>
+        <w:t>was also</w:t>
+      </w:r>
+      <w:r>
+        <w:rPr>
+          <w:lang w:val="en-US"/>
+        </w:rPr>
+        <w:t xml:space="preserve"> </w:t>
+      </w:r>
+      <w:r>
+        <w:rPr>
+          <w:lang w:val="en-US"/>
+        </w:rPr>
+        <w:t>decided</w:t>
+      </w:r>
+      <w:r>
+        <w:rPr>
+          <w:lang w:val="en-US"/>
+        </w:rPr>
+        <w:t xml:space="preserve"> to </w:t>
+      </w:r>
+      <w:r>
+        <w:rPr>
+          <w:lang w:val="en-US"/>
+        </w:rPr>
+        <w:t>analyze</w:t>
+      </w:r>
+      <w:r>
+        <w:rPr>
+          <w:lang w:val="en-US"/>
+        </w:rPr>
+        <w:t xml:space="preserve"> the tweets dataset and find out what we can learn and what information we can gather. </w:t>
+      </w:r>
+    </w:p>
+    <w:p>
+      <w:pPr>
+        <w:rPr>
+          <w:lang w:val="en-US"/>
+        </w:rPr>
+      </w:pPr>
+    </w:p>
     <w:p>
       <w:r>
         <w:t>T</w:t>
@@ -8472,12 +9505,24 @@
         <w:t>he goal has been achieved</w:t>
       </w:r>
       <w:r>
-        <w:t>, there was found a relation between tweets and the markets. The classifier is able to predict the currency change much better than if it was doing randomly (53% accuracy to XX base accuracy).</w:t>
-      </w:r>
-    </w:p>
-    <w:p>
-      <w:r>
-        <w:t>The most coefficient features while trainig the model turned out to be quite sensible:</w:t>
+        <w:t>, there was found a relation</w:t>
+      </w:r>
+      <w:r>
+        <w:t>ship</w:t>
+      </w:r>
+      <w:r>
+        <w:t xml:space="preserve"> between tweets and the markets. The classifier is able to predict the currency change much better than if it was doing randomly (53% accuracy to XX base accuracy).</w:t>
+      </w:r>
+    </w:p>
+    <w:p>
+      <w:r>
+        <w:t xml:space="preserve">The most coefficient features while </w:t>
+      </w:r>
+      <w:r>
+        <w:t>training</w:t>
+      </w:r>
+      <w:r>
+        <w:t xml:space="preserve"> the model turned out to be quite sensible:</w:t>
       </w:r>
     </w:p>
     <w:p>
@@ -8699,15 +9744,15 @@
           <w:numId w:val="6"/>
         </w:numPr>
       </w:pPr>
-      <w:bookmarkStart w:id="28" w:name="_Toc192777717"/>
-      <w:bookmarkStart w:id="29" w:name="_Toc476088434"/>
-      <w:bookmarkStart w:id="30" w:name="_Toc222978613"/>
+      <w:bookmarkStart w:id="27" w:name="_Toc192777717"/>
+      <w:bookmarkStart w:id="28" w:name="_Toc476088434"/>
+      <w:bookmarkStart w:id="29" w:name="_Toc222978613"/>
       <w:r>
         <w:t>Appendices</w:t>
       </w:r>
+      <w:bookmarkEnd w:id="27"/>
       <w:bookmarkEnd w:id="28"/>
       <w:bookmarkEnd w:id="29"/>
-      <w:bookmarkEnd w:id="30"/>
     </w:p>
     <w:p>
       <w:pPr>
@@ -8740,13 +9785,13 @@
         </w:numPr>
         <w:ind w:left="426" w:hanging="432"/>
       </w:pPr>
-      <w:bookmarkStart w:id="31" w:name="_Toc476088435"/>
-      <w:bookmarkStart w:id="32" w:name="_Toc222978614"/>
+      <w:bookmarkStart w:id="30" w:name="_Toc476088435"/>
+      <w:bookmarkStart w:id="31" w:name="_Toc222978614"/>
       <w:r>
         <w:t>Third-Party Code and Libraries</w:t>
       </w:r>
+      <w:bookmarkEnd w:id="30"/>
       <w:bookmarkEnd w:id="31"/>
-      <w:bookmarkEnd w:id="32"/>
     </w:p>
     <w:p>
       <w:pPr>
@@ -8871,7 +9916,7 @@
         </w:rPr>
         <w:t>is a suite of </w:t>
       </w:r>
-      <w:hyperlink r:id="rId13" w:tooltip="Machine learning" w:history="1">
+      <w:hyperlink r:id="rId14" w:tooltip="Machine learning" w:history="1">
         <w:r>
           <w:rPr>
             <w:rStyle w:val="Hipercze"/>
@@ -8889,7 +9934,7 @@
         </w:rPr>
         <w:t> software written in </w:t>
       </w:r>
-      <w:hyperlink r:id="rId14" w:tooltip="Java (programming language)" w:history="1">
+      <w:hyperlink r:id="rId15" w:tooltip="Java (programming language)" w:history="1">
         <w:r>
           <w:rPr>
             <w:rStyle w:val="Hipercze"/>
@@ -8913,7 +9958,7 @@
         </w:rPr>
         <w:t xml:space="preserve"> It is </w:t>
       </w:r>
-      <w:hyperlink r:id="rId15" w:tooltip="Free software" w:history="1">
+      <w:hyperlink r:id="rId16" w:tooltip="Free software" w:history="1">
         <w:r>
           <w:rPr>
             <w:rStyle w:val="Hipercze"/>
@@ -8931,7 +9976,7 @@
         </w:rPr>
         <w:t> licensed under the </w:t>
       </w:r>
-      <w:hyperlink r:id="rId16" w:tooltip="GNU General Public License" w:history="1">
+      <w:hyperlink r:id="rId17" w:tooltip="GNU General Public License" w:history="1">
         <w:r>
           <w:rPr>
             <w:rStyle w:val="Hipercze"/>
@@ -8957,7 +10002,7 @@
         </w:rPr>
         <w:t>(</w:t>
       </w:r>
-      <w:hyperlink r:id="rId17" w:history="1">
+      <w:hyperlink r:id="rId18" w:history="1">
         <w:r>
           <w:rPr>
             <w:rStyle w:val="Hipercze"/>
@@ -8990,7 +10035,16 @@
           <w:szCs w:val="22"/>
           <w:lang w:val="en-US"/>
         </w:rPr>
-        <w:t>It was used to for experimenting with the data and to do a feature selection. It is run by the program by a  subprocess XXX command. Weka Jar file is included into the project directory.</w:t>
+        <w:t>It was used to for experimenting with the data and to do a feature selection. It is run by the program by a  subproce</w:t>
+      </w:r>
+      <w:bookmarkStart w:id="32" w:name="_GoBack"/>
+      <w:bookmarkEnd w:id="32"/>
+      <w:r>
+        <w:rPr>
+          <w:szCs w:val="22"/>
+          <w:lang w:val="en-US"/>
+        </w:rPr>
+        <w:t>ss XXX command. Weka Jar file is included into the project directory.</w:t>
       </w:r>
       <w:r>
         <w:rPr>
@@ -9139,7 +10193,7 @@
         </w:rPr>
         <w:t xml:space="preserve"> (</w:t>
       </w:r>
-      <w:hyperlink r:id="rId18" w:history="1">
+      <w:hyperlink r:id="rId19" w:history="1">
         <w:r>
           <w:rPr>
             <w:rStyle w:val="Hipercze"/>
@@ -9382,7 +10436,7 @@
       <w:r>
         <w:t xml:space="preserve">2.    </w:t>
       </w:r>
-      <w:hyperlink r:id="rId19">
+      <w:hyperlink r:id="rId20">
         <w:r>
           <w:rPr>
             <w:rStyle w:val="InternetLink"/>
@@ -9406,7 +10460,7 @@
       <w:r>
         <w:t xml:space="preserve">3. “What is Jython?”, Jython webpage </w:t>
       </w:r>
-      <w:hyperlink r:id="rId20">
+      <w:hyperlink r:id="rId21">
         <w:r>
           <w:rPr>
             <w:rStyle w:val="InternetLink"/>
@@ -9441,7 +10495,7 @@
         </w:rPr>
         <w:t xml:space="preserve">Sylvia Duckworth. A picture of a kitten at Hellifield Peel. </w:t>
       </w:r>
-      <w:hyperlink r:id="rId21">
+      <w:hyperlink r:id="rId22">
         <w:r>
           <w:rPr>
             <w:rStyle w:val="InternetLink"/>
@@ -9625,7 +10679,7 @@
         </w:rPr>
         <w:t xml:space="preserve">Various. Fail blog. </w:t>
       </w:r>
-      <w:hyperlink r:id="rId22">
+      <w:hyperlink r:id="rId23">
         <w:r>
           <w:rPr>
             <w:rStyle w:val="InternetLink"/>
@@ -9689,7 +10743,7 @@
         </w:rPr>
         <w:t xml:space="preserve">” (Online) Available at: </w:t>
       </w:r>
-      <w:hyperlink r:id="rId23">
+      <w:hyperlink r:id="rId24">
         <w:r>
           <w:rPr>
             <w:rStyle w:val="InternetLink"/>
@@ -9748,7 +10802,7 @@
         <w:lastRenderedPageBreak/>
         <w:t xml:space="preserve">Apache Software Foundation (2004) “Apache License, Version 2.0” (Online) Available at: </w:t>
       </w:r>
-      <w:hyperlink r:id="rId24">
+      <w:hyperlink r:id="rId25">
         <w:r>
           <w:rPr>
             <w:rStyle w:val="InternetLink"/>
@@ -9793,7 +10847,7 @@
         </w:rPr>
         <w:t xml:space="preserve">Neil Taylor, “MMP: Final Report and Technical Work”, 2017 (Online) Available at: </w:t>
       </w:r>
-      <w:hyperlink r:id="rId25">
+      <w:hyperlink r:id="rId26">
         <w:r>
           <w:rPr>
             <w:rStyle w:val="InternetLink"/>
@@ -9846,7 +10900,7 @@
         </w:rPr>
         <w:t xml:space="preserve">A document that outlines information about the marking guide for the Final Report and Technical Work. This document was referred to as Structure of the Final Report before academic year 2016-2017. This is published in the Assignments folder. If you are logged in to Blackboard, you can access the folder using </w:t>
       </w:r>
-      <w:hyperlink r:id="rId26">
+      <w:hyperlink r:id="rId27">
         <w:r>
           <w:rPr>
             <w:rStyle w:val="InternetLink"/>
@@ -9875,8 +10929,8 @@
       </w:r>
     </w:p>
     <w:sectPr>
-      <w:headerReference w:type="default" r:id="rId27"/>
-      <w:footerReference w:type="default" r:id="rId28"/>
+      <w:headerReference w:type="default" r:id="rId28"/>
+      <w:footerReference w:type="default" r:id="rId29"/>
       <w:pgSz w:w="11906" w:h="16838"/>
       <w:pgMar w:top="1428" w:right="1800" w:bottom="1440" w:left="1800" w:header="708" w:footer="708" w:gutter="0"/>
       <w:pgNumType w:start="1"/>
@@ -9931,7 +10985,7 @@
       <w:rPr>
         <w:noProof/>
       </w:rPr>
-      <w:t>25</w:t>
+      <w:t>17</w:t>
     </w:r>
     <w:r>
       <w:fldChar w:fldCharType="end"/>
@@ -9944,7 +10998,7 @@
         <w:rPr>
           <w:noProof/>
         </w:rPr>
-        <w:t>26</w:t>
+        <w:t>27</w:t>
       </w:r>
     </w:fldSimple>
     <w:bookmarkStart w:id="45" w:name="__Fieldmark__1291_643189639"/>
@@ -12882,7 +13936,7 @@
 </file>
 
 <file path=customXml/itemProps1.xml><?xml version="1.0" encoding="utf-8"?>
-<ds:datastoreItem xmlns:ds="http://schemas.openxmlformats.org/officeDocument/2006/customXml" ds:itemID="{AB80C784-9066-49C8-9064-3D1B448E776C}">
+<ds:datastoreItem xmlns:ds="http://schemas.openxmlformats.org/officeDocument/2006/customXml" ds:itemID="{032AA56E-4CD6-48F7-9B61-5A9D8DD35A9A}">
   <ds:schemaRefs>
     <ds:schemaRef ds:uri="http://schemas.openxmlformats.org/officeDocument/2006/bibliography"/>
   </ds:schemaRefs>

</xml_diff>

<commit_message>
updated raport, 8500 words
</commit_message>
<xml_diff>
--- a/Final.docx
+++ b/Final.docx
@@ -1061,27 +1061,23 @@
       <w:pPr>
         <w:jc w:val="both"/>
         <w:rPr>
-          <w:color w:val="FF0000"/>
-          <w:szCs w:val="22"/>
-        </w:rPr>
-      </w:pPr>
-      <w:r>
-        <w:rPr>
-          <w:color w:val="FF0000"/>
+          <w:szCs w:val="22"/>
+        </w:rPr>
+      </w:pPr>
+      <w:r>
+        <w:rPr>
           <w:szCs w:val="22"/>
         </w:rPr>
         <w:t>Python, Scikit-learn</w:t>
       </w:r>
       <w:r>
         <w:rPr>
-          <w:color w:val="FF0000"/>
           <w:szCs w:val="22"/>
         </w:rPr>
         <w:t>,</w:t>
       </w:r>
       <w:r>
         <w:rPr>
-          <w:color w:val="FF0000"/>
           <w:szCs w:val="22"/>
         </w:rPr>
         <w:t xml:space="preserve"> </w:t>
@@ -1089,49 +1085,42 @@
       <w:r>
         <w:rPr>
           <w:noProof/>
-          <w:color w:val="FF0000"/>
           <w:szCs w:val="22"/>
         </w:rPr>
         <w:t>and</w:t>
       </w:r>
       <w:r>
         <w:rPr>
-          <w:color w:val="FF0000"/>
           <w:szCs w:val="22"/>
         </w:rPr>
         <w:t xml:space="preserve"> NLTK (Natural Language Toolkit) are used to process the data </w:t>
       </w:r>
       <w:r>
         <w:rPr>
-          <w:color w:val="FF0000"/>
           <w:szCs w:val="22"/>
         </w:rPr>
         <w:t>in this project.</w:t>
       </w:r>
       <w:r>
         <w:rPr>
-          <w:color w:val="FF0000"/>
           <w:szCs w:val="22"/>
         </w:rPr>
         <w:t xml:space="preserve"> </w:t>
       </w:r>
       <w:r>
         <w:rPr>
-          <w:color w:val="FF0000"/>
           <w:szCs w:val="22"/>
         </w:rPr>
         <w:t>The w</w:t>
       </w:r>
       <w:r>
         <w:rPr>
-          <w:color w:val="FF0000"/>
           <w:szCs w:val="22"/>
         </w:rPr>
         <w:t>eb interface</w:t>
       </w:r>
       <w:r>
         <w:rPr>
-          <w:color w:val="FF0000"/>
           <w:szCs w:val="22"/>
         </w:rPr>
         <w:t xml:space="preserve"> is created using Flask framework.</w:t>
@@ -1141,7 +1130,6 @@
       <w:pPr>
         <w:jc w:val="both"/>
         <w:rPr>
-          <w:color w:val="FF0000"/>
           <w:szCs w:val="22"/>
         </w:rPr>
       </w:pPr>
@@ -1150,16 +1138,26 @@
       <w:pPr>
         <w:jc w:val="both"/>
         <w:rPr>
-          <w:color w:val="FF0000"/>
-          <w:szCs w:val="22"/>
-        </w:rPr>
-      </w:pPr>
-      <w:r>
-        <w:rPr>
-          <w:color w:val="FF0000"/>
-          <w:szCs w:val="22"/>
-        </w:rPr>
-        <w:t>The results show that when using a Naïve Bayes classifier, the accuracy of predicting the USD Index change is 53.6%, whereas the base rate of the three-class problem (up, down, no change) is 41%.</w:t>
+          <w:szCs w:val="22"/>
+        </w:rPr>
+      </w:pPr>
+      <w:r>
+        <w:rPr>
+          <w:szCs w:val="22"/>
+        </w:rPr>
+        <w:t>The results show that when using a Naïve Bayes classifier, the accuracy of predicting the USD Index change is 53.</w:t>
+      </w:r>
+      <w:r>
+        <w:rPr>
+          <w:szCs w:val="22"/>
+        </w:rPr>
+        <w:t>7</w:t>
+      </w:r>
+      <w:r>
+        <w:rPr>
+          <w:szCs w:val="22"/>
+        </w:rPr>
+        <w:t>%, whereas the base rate of the three-class problem (up, down, no change) is 41%.</w:t>
       </w:r>
     </w:p>
     <w:p>
@@ -5931,6 +5929,7 @@
     <w:p>
       <w:pPr>
         <w:rPr>
+          <w:color w:val="C00000"/>
           <w:szCs w:val="22"/>
         </w:rPr>
       </w:pPr>
@@ -5997,7 +5996,37 @@
           <w:color w:val="C00000"/>
           <w:szCs w:val="22"/>
         </w:rPr>
-        <w:t>BLABALBA</w:t>
+        <w:t>BLABALB</w:t>
+      </w:r>
+    </w:p>
+    <w:p>
+      <w:pPr>
+        <w:rPr>
+          <w:color w:val="C00000"/>
+          <w:szCs w:val="22"/>
+        </w:rPr>
+      </w:pPr>
+    </w:p>
+    <w:p>
+      <w:pPr>
+        <w:rPr>
+          <w:color w:val="C00000"/>
+          <w:szCs w:val="22"/>
+        </w:rPr>
+      </w:pPr>
+      <w:r>
+        <w:rPr>
+          <w:color w:val="C00000"/>
+          <w:szCs w:val="22"/>
+        </w:rPr>
+        <w:t>TODO NAPISAC O DATA MINING I MACHINE LEARN</w:t>
+      </w:r>
+      <w:r>
+        <w:rPr>
+          <w:color w:val="C00000"/>
+          <w:szCs w:val="22"/>
+        </w:rPr>
+        <w:t>ING</w:t>
       </w:r>
     </w:p>
     <w:p>
@@ -6197,7 +6226,11 @@
         <w:t>t</w:t>
       </w:r>
       <w:r>
-        <w:t xml:space="preserve"> by people involved in planning his schedule because words like “join” or “tomorrow” come from iPhone.</w:t>
+        <w:t xml:space="preserve"> by people involved in planning his schedule because words like “join” </w:t>
+      </w:r>
+      <w:r>
+        <w:lastRenderedPageBreak/>
+        <w:t>or “tomorrow” come from iPhone.</w:t>
       </w:r>
       <w:r>
         <w:t xml:space="preserve"> Fact that Android tweets are more </w:t>
@@ -6236,7 +6269,6 @@
     </w:p>
     <w:p>
       <w:r>
-        <w:lastRenderedPageBreak/>
         <w:t>One of the major parts of the project was phrases extraction. During the research there were identified some modules providing this functionally.  One of them was a python implementation of RAKE (Rapid Automatic Keyword Extraction) algorithm</w:t>
       </w:r>
       <w:r>
@@ -6332,7 +6364,33 @@
         <w:rPr>
           <w:szCs w:val="22"/>
         </w:rPr>
-        <w:t xml:space="preserve"> Similar project was developed by XXX whose tutorials can be found on </w:t>
+        <w:t xml:space="preserve"> Similar project was developed by </w:t>
+      </w:r>
+      <w:r>
+        <w:rPr>
+          <w:szCs w:val="22"/>
+        </w:rPr>
+        <w:t xml:space="preserve">Harrison </w:t>
+      </w:r>
+      <w:proofErr w:type="spellStart"/>
+      <w:r>
+        <w:rPr>
+          <w:szCs w:val="22"/>
+        </w:rPr>
+        <w:t>Kinsley</w:t>
+      </w:r>
+      <w:r>
+        <w:rPr>
+          <w:szCs w:val="22"/>
+        </w:rPr>
+        <w:t>whose</w:t>
+      </w:r>
+      <w:proofErr w:type="spellEnd"/>
+      <w:r>
+        <w:rPr>
+          <w:szCs w:val="22"/>
+        </w:rPr>
+        <w:t xml:space="preserve"> tutorials can be found on </w:t>
       </w:r>
       <w:proofErr w:type="spellStart"/>
       <w:r>
@@ -6444,20 +6502,19 @@
         <w:rPr>
           <w:szCs w:val="22"/>
         </w:rPr>
-        <w:t>the overall design is</w:t>
+        <w:t xml:space="preserve">the overall </w:t>
+      </w:r>
+      <w:r>
+        <w:rPr>
+          <w:szCs w:val="22"/>
+        </w:rPr>
+        <w:t>approach and process are sensible.</w:t>
       </w:r>
       <w:r>
         <w:rPr>
           <w:szCs w:val="22"/>
         </w:rPr>
         <w:t xml:space="preserve"> </w:t>
-      </w:r>
-      <w:r>
-        <w:rPr>
-          <w:color w:val="C00000"/>
-          <w:szCs w:val="22"/>
-        </w:rPr>
-        <w:t>DOKONCZYC TUTAJ</w:t>
       </w:r>
     </w:p>
     <w:p>
@@ -6653,7 +6710,19 @@
         <w:rPr>
           <w:szCs w:val="22"/>
         </w:rPr>
-        <w:t xml:space="preserve">words like “Mexico”, XXX, XXX are neutral but in Trump's </w:t>
+        <w:t>words like “Mexico”</w:t>
+      </w:r>
+      <w:r>
+        <w:rPr>
+          <w:szCs w:val="22"/>
+        </w:rPr>
+        <w:t xml:space="preserve"> are</w:t>
+      </w:r>
+      <w:r>
+        <w:rPr>
+          <w:szCs w:val="22"/>
+        </w:rPr>
+        <w:t xml:space="preserve"> neutral but in Trump's </w:t>
       </w:r>
       <w:r>
         <w:rPr>
@@ -6981,6 +7050,7 @@
         <w:rPr>
           <w:szCs w:val="22"/>
         </w:rPr>
+        <w:lastRenderedPageBreak/>
         <w:t>The project was split into sprints:</w:t>
       </w:r>
     </w:p>
@@ -7365,7 +7435,6 @@
               <w:rPr>
                 <w:szCs w:val="22"/>
               </w:rPr>
-              <w:lastRenderedPageBreak/>
               <w:t>Data collection</w:t>
             </w:r>
           </w:p>
@@ -9237,7 +9306,14 @@
         <w:rPr>
           <w:szCs w:val="22"/>
         </w:rPr>
-        <w:t xml:space="preserve"> other ways to use Java Weka library in Ruby.</w:t>
+        <w:t xml:space="preserve"> </w:t>
+      </w:r>
+      <w:r>
+        <w:rPr>
+          <w:szCs w:val="22"/>
+        </w:rPr>
+        <w:lastRenderedPageBreak/>
+        <w:t>other ways to use Java Weka library in Ruby.</w:t>
       </w:r>
       <w:r>
         <w:t xml:space="preserve"> </w:t>
@@ -9366,17 +9442,7 @@
           <w:szCs w:val="22"/>
           <w:shd w:val="clear" w:color="auto" w:fill="FFFFFF"/>
         </w:rPr>
-        <w:t xml:space="preserve">Waikato </w:t>
-      </w:r>
-      <w:r>
-        <w:rPr>
-          <w:bCs/>
-          <w:color w:val="222222"/>
-          <w:szCs w:val="22"/>
-          <w:shd w:val="clear" w:color="auto" w:fill="FFFFFF"/>
-        </w:rPr>
-        <w:lastRenderedPageBreak/>
-        <w:t>Environment for Knowledge Analysis)</w:t>
+        <w:t>Waikato Environment for Knowledge Analysis)</w:t>
       </w:r>
       <w:r>
         <w:rPr>
@@ -9728,7 +9794,19 @@
         <w:rPr>
           <w:szCs w:val="22"/>
         </w:rPr>
-        <w:t xml:space="preserve"> would be to use Weka but it would require to use either </w:t>
+        <w:t xml:space="preserve"> </w:t>
+      </w:r>
+      <w:r>
+        <w:rPr>
+          <w:szCs w:val="22"/>
+        </w:rPr>
+        <w:t>was to</w:t>
+      </w:r>
+      <w:r>
+        <w:rPr>
+          <w:szCs w:val="22"/>
+        </w:rPr>
+        <w:t xml:space="preserve"> use Weka but it would require to use either </w:t>
       </w:r>
       <w:proofErr w:type="spellStart"/>
       <w:proofErr w:type="gramStart"/>
@@ -9797,6 +9875,32 @@
         </w:rPr>
         <w:t>(package that allows Python to interact with JVM[4]) but both ways are too complicated.</w:t>
       </w:r>
+      <w:r>
+        <w:rPr>
+          <w:color w:val="000000"/>
+          <w:szCs w:val="22"/>
+          <w:shd w:val="clear" w:color="auto" w:fill="FFFFFF"/>
+        </w:rPr>
+        <w:t xml:space="preserve"> Finally, Weka was used anyway to do features selection. However, it was run as a command in separate </w:t>
+      </w:r>
+      <w:proofErr w:type="spellStart"/>
+      <w:r>
+        <w:rPr>
+          <w:color w:val="000000"/>
+          <w:szCs w:val="22"/>
+          <w:shd w:val="clear" w:color="auto" w:fill="FFFFFF"/>
+        </w:rPr>
+        <w:t>subprocess</w:t>
+      </w:r>
+      <w:proofErr w:type="spellEnd"/>
+      <w:r>
+        <w:rPr>
+          <w:color w:val="000000"/>
+          <w:szCs w:val="22"/>
+          <w:shd w:val="clear" w:color="auto" w:fill="FFFFFF"/>
+        </w:rPr>
+        <w:t>.</w:t>
+      </w:r>
     </w:p>
     <w:p>
       <w:pPr>
@@ -9943,24 +10047,183 @@
           <w:szCs w:val="22"/>
         </w:rPr>
       </w:pPr>
-    </w:p>
-    <w:p>
-      <w:pPr>
-        <w:rPr>
-          <w:szCs w:val="22"/>
-        </w:rPr>
-      </w:pPr>
-      <w:r>
-        <w:rPr>
-          <w:szCs w:val="22"/>
-        </w:rPr>
-        <w:t xml:space="preserve">I also used Mlxtend library to sue </w:t>
+      <w:r>
+        <w:rPr>
+          <w:szCs w:val="22"/>
+        </w:rPr>
+        <w:t xml:space="preserve">To present the data there was used common technologies such as HTML, CSS, </w:t>
       </w:r>
       <w:proofErr w:type="spellStart"/>
       <w:r>
         <w:rPr>
           <w:szCs w:val="22"/>
         </w:rPr>
+        <w:t>Javascript</w:t>
+      </w:r>
+      <w:proofErr w:type="spellEnd"/>
+      <w:r>
+        <w:rPr>
+          <w:szCs w:val="22"/>
+        </w:rPr>
+        <w:t xml:space="preserve">. </w:t>
+      </w:r>
+      <w:r>
+        <w:rPr>
+          <w:szCs w:val="22"/>
+        </w:rPr>
+        <w:t xml:space="preserve">To create neat and decent graphs it was decided to use </w:t>
+      </w:r>
+      <w:proofErr w:type="spellStart"/>
+      <w:r>
+        <w:rPr>
+          <w:szCs w:val="22"/>
+        </w:rPr>
+        <w:t>ChartJS</w:t>
+      </w:r>
+      <w:proofErr w:type="spellEnd"/>
+      <w:r>
+        <w:rPr>
+          <w:szCs w:val="22"/>
+        </w:rPr>
+        <w:t xml:space="preserve"> library.</w:t>
+      </w:r>
+      <w:r>
+        <w:rPr>
+          <w:szCs w:val="22"/>
+        </w:rPr>
+        <w:t xml:space="preserve"> It allows to </w:t>
+      </w:r>
+      <w:r>
+        <w:rPr>
+          <w:szCs w:val="22"/>
+        </w:rPr>
+        <w:t>create HTML5 charts in a simple way.</w:t>
+      </w:r>
+    </w:p>
+    <w:p>
+      <w:pPr>
+        <w:rPr>
+          <w:szCs w:val="22"/>
+        </w:rPr>
+      </w:pPr>
+    </w:p>
+    <w:p>
+      <w:pPr>
+        <w:rPr>
+          <w:szCs w:val="22"/>
+        </w:rPr>
+      </w:pPr>
+      <w:r>
+        <w:rPr>
+          <w:szCs w:val="22"/>
+        </w:rPr>
+        <w:t xml:space="preserve">To do data processing </w:t>
+      </w:r>
+      <w:r>
+        <w:rPr>
+          <w:szCs w:val="22"/>
+        </w:rPr>
+        <w:t>and analysing there were</w:t>
+      </w:r>
+      <w:r>
+        <w:rPr>
+          <w:szCs w:val="22"/>
+        </w:rPr>
+        <w:t xml:space="preserve"> used Pandas and </w:t>
+      </w:r>
+      <w:proofErr w:type="spellStart"/>
+      <w:r>
+        <w:rPr>
+          <w:szCs w:val="22"/>
+        </w:rPr>
+        <w:t>NumPy</w:t>
+      </w:r>
+      <w:proofErr w:type="spellEnd"/>
+      <w:r>
+        <w:rPr>
+          <w:szCs w:val="22"/>
+        </w:rPr>
+        <w:t xml:space="preserve"> which are the most popular Python </w:t>
+      </w:r>
+      <w:r>
+        <w:rPr>
+          <w:szCs w:val="22"/>
+        </w:rPr>
+        <w:t xml:space="preserve">modules. They are used in similar projects and most of the machine </w:t>
+      </w:r>
+      <w:r>
+        <w:rPr>
+          <w:szCs w:val="22"/>
+        </w:rPr>
+        <w:t>learning</w:t>
+      </w:r>
+      <w:r>
+        <w:rPr>
+          <w:szCs w:val="22"/>
+        </w:rPr>
+        <w:t xml:space="preserve"> online tutorials so it was assumed that it is a good </w:t>
+      </w:r>
+      <w:r>
+        <w:rPr>
+          <w:szCs w:val="22"/>
+        </w:rPr>
+        <w:t>choice</w:t>
+      </w:r>
+      <w:r>
+        <w:rPr>
+          <w:szCs w:val="22"/>
+        </w:rPr>
+        <w:t xml:space="preserve">. </w:t>
+      </w:r>
+    </w:p>
+    <w:p>
+      <w:pPr>
+        <w:rPr>
+          <w:szCs w:val="22"/>
+        </w:rPr>
+      </w:pPr>
+    </w:p>
+    <w:p>
+      <w:pPr>
+        <w:rPr>
+          <w:szCs w:val="22"/>
+        </w:rPr>
+      </w:pPr>
+      <w:r>
+        <w:rPr>
+          <w:szCs w:val="22"/>
+        </w:rPr>
+        <w:t xml:space="preserve">Scikit-learn does not provide any association rules algorithms so there had to be used another library. </w:t>
+      </w:r>
+      <w:r>
+        <w:rPr>
+          <w:szCs w:val="22"/>
+        </w:rPr>
+        <w:t xml:space="preserve">It was decided to use </w:t>
+      </w:r>
+      <w:r>
+        <w:rPr>
+          <w:szCs w:val="22"/>
+        </w:rPr>
+        <w:t xml:space="preserve">Mlxtend library </w:t>
+      </w:r>
+      <w:r>
+        <w:rPr>
+          <w:szCs w:val="22"/>
+        </w:rPr>
+        <w:t>and its</w:t>
+      </w:r>
+      <w:r>
+        <w:rPr>
+          <w:szCs w:val="22"/>
+        </w:rPr>
+        <w:t xml:space="preserve"> </w:t>
+      </w:r>
+      <w:proofErr w:type="spellStart"/>
+      <w:r>
+        <w:rPr>
+          <w:szCs w:val="22"/>
+        </w:rPr>
         <w:t>Apriori</w:t>
       </w:r>
       <w:proofErr w:type="spellEnd"/>
@@ -9968,123 +10231,198 @@
         <w:rPr>
           <w:szCs w:val="22"/>
         </w:rPr>
-        <w:t xml:space="preserve"> algorithm, Nose to do </w:t>
-      </w:r>
-      <w:r>
-        <w:rPr>
-          <w:noProof/>
-          <w:szCs w:val="22"/>
-        </w:rPr>
-        <w:t>unit</w:t>
-      </w:r>
-      <w:r>
-        <w:rPr>
-          <w:noProof/>
+        <w:t xml:space="preserve"> algorithm</w:t>
+      </w:r>
+      <w:r>
+        <w:rPr>
+          <w:szCs w:val="22"/>
+        </w:rPr>
+        <w:t xml:space="preserve"> implementation</w:t>
+      </w:r>
+      <w:r>
+        <w:rPr>
+          <w:szCs w:val="22"/>
+        </w:rPr>
+        <w:t>.</w:t>
+      </w:r>
+    </w:p>
+    <w:p>
+      <w:pPr>
+        <w:rPr>
+          <w:szCs w:val="22"/>
+        </w:rPr>
+      </w:pPr>
+    </w:p>
+    <w:p>
+      <w:pPr>
+        <w:rPr>
+          <w:szCs w:val="22"/>
+        </w:rPr>
+      </w:pPr>
+      <w:r>
+        <w:rPr>
+          <w:szCs w:val="22"/>
+        </w:rPr>
+        <w:t xml:space="preserve">To scrap tweets from Twitter API I used a </w:t>
+      </w:r>
+      <w:proofErr w:type="spellStart"/>
+      <w:r>
+        <w:rPr>
+          <w:szCs w:val="22"/>
+        </w:rPr>
+        <w:t>Tweepy</w:t>
+      </w:r>
+      <w:proofErr w:type="spellEnd"/>
+      <w:r>
+        <w:rPr>
+          <w:szCs w:val="22"/>
+        </w:rPr>
+        <w:t xml:space="preserve"> library which is the most popular and very simple. </w:t>
+      </w:r>
+    </w:p>
+    <w:p>
+      <w:pPr>
+        <w:rPr>
+          <w:szCs w:val="22"/>
+        </w:rPr>
+      </w:pPr>
+    </w:p>
+    <w:p>
+      <w:pPr>
+        <w:rPr>
+          <w:szCs w:val="22"/>
+        </w:rPr>
+      </w:pPr>
+      <w:r>
+        <w:rPr>
+          <w:szCs w:val="22"/>
+        </w:rPr>
+        <w:t>To write unit</w:t>
+      </w:r>
+      <w:r>
+        <w:rPr>
           <w:szCs w:val="22"/>
         </w:rPr>
         <w:t xml:space="preserve"> </w:t>
       </w:r>
       <w:r>
         <w:rPr>
-          <w:noProof/>
-          <w:szCs w:val="22"/>
-        </w:rPr>
-        <w:t>tests</w:t>
-      </w:r>
-      <w:r>
-        <w:rPr>
-          <w:szCs w:val="22"/>
-        </w:rPr>
-        <w:t xml:space="preserve"> and Flask-</w:t>
+          <w:szCs w:val="22"/>
+        </w:rPr>
+        <w:t>test there was used</w:t>
+      </w:r>
+      <w:r>
+        <w:rPr>
+          <w:szCs w:val="22"/>
+        </w:rPr>
+        <w:t xml:space="preserve"> built-in unittest model, and to do integration testing it was decided to use Behave. </w:t>
+      </w:r>
+      <w:r>
+        <w:rPr>
+          <w:szCs w:val="22"/>
+        </w:rPr>
+        <w:t xml:space="preserve">The most poplar </w:t>
+      </w:r>
+      <w:r>
+        <w:rPr>
+          <w:szCs w:val="22"/>
+        </w:rPr>
+        <w:t>integration</w:t>
+      </w:r>
+      <w:r>
+        <w:rPr>
+          <w:szCs w:val="22"/>
+        </w:rPr>
+        <w:t xml:space="preserve"> testing framework Cucumber do not support Python. </w:t>
+      </w:r>
+      <w:r>
+        <w:rPr>
+          <w:szCs w:val="22"/>
+        </w:rPr>
+        <w:t>Behave seemed to be the</w:t>
+      </w:r>
+      <w:r>
+        <w:rPr>
+          <w:szCs w:val="22"/>
+        </w:rPr>
+        <w:t xml:space="preserve"> best choice. Other alternatives that were identified are </w:t>
+      </w:r>
+      <w:r>
+        <w:rPr>
+          <w:szCs w:val="22"/>
+        </w:rPr>
+        <w:t xml:space="preserve">Lettuce and </w:t>
+      </w:r>
+      <w:r>
+        <w:rPr>
+          <w:szCs w:val="22"/>
+        </w:rPr>
+        <w:t xml:space="preserve">Aloe. </w:t>
+      </w:r>
+      <w:r>
+        <w:rPr>
+          <w:szCs w:val="22"/>
+        </w:rPr>
+        <w:t xml:space="preserve">The first has not ZOSTAL </w:t>
+      </w:r>
+      <w:r>
+        <w:rPr>
+          <w:szCs w:val="22"/>
+        </w:rPr>
+        <w:lastRenderedPageBreak/>
+        <w:t xml:space="preserve">PORZONY DAWNO and does not support Python3. </w:t>
+      </w:r>
+      <w:r>
+        <w:rPr>
+          <w:szCs w:val="22"/>
+        </w:rPr>
+        <w:t xml:space="preserve">The second one is a Python3 port of Lettuce but also </w:t>
+      </w:r>
+      <w:r>
+        <w:rPr>
+          <w:szCs w:val="22"/>
+        </w:rPr>
+        <w:t xml:space="preserve">has not been developed for 3 years (link to </w:t>
       </w:r>
       <w:proofErr w:type="spellStart"/>
       <w:r>
         <w:rPr>
           <w:szCs w:val="22"/>
         </w:rPr>
-        <w:t>SQLAlchemy</w:t>
+        <w:t>github</w:t>
       </w:r>
       <w:proofErr w:type="spellEnd"/>
       <w:r>
         <w:rPr>
           <w:szCs w:val="22"/>
         </w:rPr>
-        <w:t xml:space="preserve"> to quickly create a simple database in Flask.</w:t>
-      </w:r>
-    </w:p>
-    <w:p>
-      <w:pPr>
-        <w:rPr>
-          <w:szCs w:val="22"/>
-        </w:rPr>
-      </w:pPr>
-    </w:p>
-    <w:p>
-      <w:pPr>
-        <w:rPr>
-          <w:szCs w:val="22"/>
-        </w:rPr>
-      </w:pPr>
-      <w:r>
-        <w:rPr>
-          <w:szCs w:val="22"/>
-        </w:rPr>
-        <w:t xml:space="preserve">To do data processing I also used Pandas and </w:t>
-      </w:r>
-      <w:proofErr w:type="spellStart"/>
-      <w:r>
-        <w:rPr>
-          <w:szCs w:val="22"/>
-        </w:rPr>
-        <w:t>NumPy</w:t>
-      </w:r>
-      <w:proofErr w:type="spellEnd"/>
-      <w:r>
-        <w:rPr>
-          <w:szCs w:val="22"/>
-        </w:rPr>
-        <w:t xml:space="preserve"> which are the most popular Python libraries providing …</w:t>
-      </w:r>
-      <w:r>
-        <w:rPr>
-          <w:noProof/>
-          <w:szCs w:val="22"/>
-        </w:rPr>
-        <w:t>BLLBLB</w:t>
-      </w:r>
-    </w:p>
-    <w:p>
-      <w:pPr>
-        <w:rPr>
-          <w:szCs w:val="22"/>
-        </w:rPr>
-      </w:pPr>
-    </w:p>
-    <w:p>
-      <w:pPr>
-        <w:rPr>
-          <w:szCs w:val="22"/>
-        </w:rPr>
-      </w:pPr>
-      <w:r>
-        <w:rPr>
-          <w:szCs w:val="22"/>
-        </w:rPr>
-        <w:t xml:space="preserve">To scrap tweets from Twitter API I used a </w:t>
-      </w:r>
-      <w:proofErr w:type="spellStart"/>
-      <w:r>
-        <w:rPr>
-          <w:szCs w:val="22"/>
-        </w:rPr>
-        <w:t>Tweepy</w:t>
-      </w:r>
-      <w:proofErr w:type="spellEnd"/>
-      <w:r>
-        <w:rPr>
-          <w:szCs w:val="22"/>
-        </w:rPr>
-        <w:t xml:space="preserve"> library which is the most popular and very simple. </w:t>
+        <w:t>) and has got very short and poor documentation.</w:t>
+      </w:r>
+    </w:p>
+    <w:p>
+      <w:pPr>
+        <w:rPr>
+          <w:szCs w:val="22"/>
+        </w:rPr>
+      </w:pPr>
+      <w:r>
+        <w:rPr>
+          <w:szCs w:val="22"/>
+        </w:rPr>
+        <w:t xml:space="preserve">Nose to do </w:t>
+      </w:r>
+      <w:r>
+        <w:rPr>
+          <w:noProof/>
+          <w:szCs w:val="22"/>
+        </w:rPr>
+        <w:t>unit tests</w:t>
+      </w:r>
+      <w:r>
+        <w:rPr>
+          <w:szCs w:val="22"/>
+        </w:rPr>
+        <w:t xml:space="preserve"> and </w:t>
       </w:r>
     </w:p>
     <w:p>
@@ -10105,51 +10443,284 @@
       <w:bookmarkEnd w:id="24"/>
     </w:p>
     <w:p>
-      <w:pPr>
-        <w:rPr>
-          <w:szCs w:val="22"/>
-        </w:rPr>
-      </w:pPr>
-    </w:p>
-    <w:p>
-      <w:pPr>
-        <w:rPr>
-          <w:color w:val="C00000"/>
-          <w:szCs w:val="22"/>
-        </w:rPr>
-      </w:pPr>
-      <w:r>
-        <w:rPr>
-          <w:color w:val="C00000"/>
-          <w:szCs w:val="22"/>
-        </w:rPr>
-        <w:t xml:space="preserve">Write about </w:t>
-      </w:r>
-      <w:r>
-        <w:rPr>
-          <w:color w:val="C00000"/>
-          <w:szCs w:val="22"/>
-        </w:rPr>
-        <w:t xml:space="preserve">CSV and </w:t>
-      </w:r>
-      <w:r>
-        <w:rPr>
-          <w:noProof/>
-          <w:color w:val="C00000"/>
-          <w:szCs w:val="22"/>
-        </w:rPr>
-        <w:t>SQLALCHEMY</w:t>
-      </w:r>
+      <w:r>
+        <w:t>All the stocks historical data available in the internet is usually in CSV</w:t>
+      </w:r>
+      <w:r>
+        <w:t xml:space="preserve"> </w:t>
+      </w:r>
+      <w:r>
+        <w:t>(comma-separated values)</w:t>
+      </w:r>
+      <w:r>
+        <w:t xml:space="preserve"> format.</w:t>
+      </w:r>
+    </w:p>
+    <w:p>
+      <w:r>
+        <w:t>CSV is also</w:t>
+      </w:r>
+      <w:r>
+        <w:t xml:space="preserve"> easy-understandable, simple and well supported by Python. </w:t>
+      </w:r>
+      <w:r>
+        <w:t>Reading and writing to csv files in Python and using Pandas is fairly simple.</w:t>
+      </w:r>
+      <w:r>
+        <w:t xml:space="preserve"> </w:t>
+      </w:r>
+      <w:r>
+        <w:t>Therefore,</w:t>
+      </w:r>
+      <w:r>
+        <w:t xml:space="preserve"> it was decided to store all processed data in </w:t>
+      </w:r>
+      <w:r>
+        <w:t>that format</w:t>
+      </w:r>
+      <w:r>
+        <w:t>.</w:t>
+      </w:r>
+    </w:p>
+    <w:p>
       <w:bookmarkStart w:id="25" w:name="_Toc476088419"/>
       <w:bookmarkStart w:id="26" w:name="_Toc222978598"/>
     </w:p>
     <w:p>
-      <w:pPr>
-        <w:rPr>
-          <w:szCs w:val="22"/>
-        </w:rPr>
-      </w:pPr>
-    </w:p>
+      <w:r>
+        <w:t xml:space="preserve">The data about the analysed stocks </w:t>
+      </w:r>
+      <w:r>
+        <w:t xml:space="preserve">that is presented on the webpage </w:t>
+      </w:r>
+      <w:r>
+        <w:t xml:space="preserve">had to be stored somewhere. It was decided to use small database </w:t>
+      </w:r>
+      <w:r>
+        <w:t>than</w:t>
+      </w:r>
+      <w:r>
+        <w:t xml:space="preserve"> JSON or</w:t>
+      </w:r>
+      <w:r>
+        <w:t xml:space="preserve"> just</w:t>
+      </w:r>
+      <w:r>
+        <w:t xml:space="preserve"> plain text files because is </w:t>
+      </w:r>
+      <w:r>
+        <w:t xml:space="preserve">simpler and </w:t>
+      </w:r>
+      <w:r>
+        <w:t>quicker</w:t>
+      </w:r>
+      <w:r>
+        <w:t xml:space="preserve"> to implement</w:t>
+      </w:r>
+      <w:r>
+        <w:t xml:space="preserve">. </w:t>
+      </w:r>
+      <w:proofErr w:type="gramStart"/>
+      <w:r>
+        <w:t>ORM</w:t>
+      </w:r>
+      <w:r>
+        <w:t>(</w:t>
+      </w:r>
+      <w:proofErr w:type="gramEnd"/>
+      <w:r>
+        <w:t>Object relational mapping)</w:t>
+      </w:r>
+      <w:r>
+        <w:t xml:space="preserve"> handles saving/reading data</w:t>
+      </w:r>
+      <w:r>
+        <w:t xml:space="preserve">, </w:t>
+      </w:r>
+      <w:r>
+        <w:t>verifying the format</w:t>
+      </w:r>
+      <w:r>
+        <w:t xml:space="preserve"> and</w:t>
+      </w:r>
+      <w:r>
+        <w:t xml:space="preserve"> checking if currency is already analysed, </w:t>
+      </w:r>
+      <w:r>
+        <w:t xml:space="preserve">what is more convenient.  </w:t>
+      </w:r>
+    </w:p>
+    <w:p>
+      <w:r>
+        <w:t>For this purpose</w:t>
+      </w:r>
+      <w:r>
+        <w:t>,</w:t>
+      </w:r>
+      <w:r>
+        <w:t xml:space="preserve"> was used </w:t>
+      </w:r>
+      <w:r>
+        <w:t>Flask-</w:t>
+      </w:r>
+      <w:proofErr w:type="spellStart"/>
+      <w:r>
+        <w:t>SQLAlchemy</w:t>
+      </w:r>
+      <w:proofErr w:type="spellEnd"/>
+      <w:r>
+        <w:t xml:space="preserve"> module</w:t>
+      </w:r>
+      <w:r>
+        <w:t xml:space="preserve"> </w:t>
+      </w:r>
+      <w:r>
+        <w:t xml:space="preserve">that is </w:t>
+      </w:r>
+      <w:r>
+        <w:t xml:space="preserve">a </w:t>
+      </w:r>
+      <w:r>
+        <w:t xml:space="preserve">Flask extension </w:t>
+      </w:r>
+      <w:r>
+        <w:t>adding</w:t>
+      </w:r>
+      <w:r>
+        <w:t xml:space="preserve"> support for </w:t>
+      </w:r>
+      <w:proofErr w:type="spellStart"/>
+      <w:r>
+        <w:t>SQLAlchemy</w:t>
+      </w:r>
+      <w:proofErr w:type="spellEnd"/>
+      <w:r>
+        <w:t>(</w:t>
+      </w:r>
+      <w:hyperlink r:id="rId13" w:history="1">
+        <w:r>
+          <w:rPr>
+            <w:rStyle w:val="Hipercze"/>
+            <w:szCs w:val="22"/>
+          </w:rPr>
+          <w:t>http://flask-sqlalchemy.pocoo.org/2.3/</w:t>
+        </w:r>
+      </w:hyperlink>
+      <w:r>
+        <w:t>). (</w:t>
+      </w:r>
+      <w:proofErr w:type="spellStart"/>
+      <w:r>
+        <w:t>SQLAlchemy</w:t>
+      </w:r>
+      <w:proofErr w:type="spellEnd"/>
+      <w:r>
+        <w:t xml:space="preserve"> is a simple object-relational </w:t>
+      </w:r>
+      <w:r>
+        <w:t>mapper) (</w:t>
+      </w:r>
+      <w:r>
+        <w:t>wiki). The database system that have been is SQLite</w:t>
+      </w:r>
+      <w:r>
+        <w:t>3</w:t>
+      </w:r>
+      <w:r>
+        <w:t>.</w:t>
+      </w:r>
+    </w:p>
+    <w:p>
+      <w:pPr>
+        <w:rPr>
+          <w:szCs w:val="22"/>
+        </w:rPr>
+      </w:pPr>
+    </w:p>
+    <w:p>
+      <w:pPr>
+        <w:pStyle w:val="Nagwek3"/>
+      </w:pPr>
+      <w:r>
+        <w:t>Interface</w:t>
+      </w:r>
+    </w:p>
+    <w:p/>
+    <w:p>
+      <w:r>
+        <w:t xml:space="preserve">The web interface created in Flask presents </w:t>
+      </w:r>
+      <w:r>
+        <w:t>details about each stock on a separate subpage</w:t>
+      </w:r>
+      <w:r>
+        <w:t>.</w:t>
+      </w:r>
+    </w:p>
+    <w:p/>
+    <w:p>
+      <w:r>
+        <w:t>The text form on the top of the page allows user to input a custom tweet message that will be classified. On the right there is presented the result of a classification.</w:t>
+      </w:r>
+    </w:p>
+    <w:p/>
+    <w:p>
+      <w:r>
+        <w:t>SCREEN</w:t>
+      </w:r>
+    </w:p>
+    <w:p/>
+    <w:p>
+      <w:r>
+        <w:t>Graph presents the currency price change and when hover over, the tooltip shows all tweets that were written on a particular day.</w:t>
+      </w:r>
+    </w:p>
+    <w:p/>
+    <w:p>
+      <w:r>
+        <w:t>SCREEN</w:t>
+      </w:r>
+    </w:p>
+    <w:p/>
+    <w:p>
+      <w:r>
+        <w:t xml:space="preserve">The </w:t>
+      </w:r>
+      <w:r>
+        <w:t>donut chart</w:t>
+      </w:r>
+      <w:r>
+        <w:t>s below present 20 the most coefficient features for each class.</w:t>
+      </w:r>
+    </w:p>
+    <w:p/>
+    <w:p>
+      <w:r>
+        <w:t>SCREEN</w:t>
+      </w:r>
+    </w:p>
+    <w:p/>
+    <w:p>
+      <w:r>
+        <w:t xml:space="preserve">The table below presents association rules learned from the dataset used to build a </w:t>
+      </w:r>
+      <w:r>
+        <w:t>classifier</w:t>
+      </w:r>
+      <w:r>
+        <w:t>.</w:t>
+      </w:r>
+      <w:r>
+        <w:t xml:space="preserve"> Each row presents a set of words that occurred together at lest twice and when clicked there are presented rules for each particular rule consisting these words. </w:t>
+      </w:r>
+    </w:p>
+    <w:p/>
+    <w:p>
+      <w:r>
+        <w:t>SCREEN</w:t>
+      </w:r>
+    </w:p>
+    <w:p/>
     <w:p>
       <w:pPr>
         <w:pStyle w:val="Nagwek2"/>
@@ -10290,7 +10861,6 @@
       </w:pPr>
       <w:bookmarkStart w:id="28" w:name="_Toc512442171"/>
       <w:r>
-        <w:lastRenderedPageBreak/>
         <w:t>Markets package</w:t>
       </w:r>
       <w:bookmarkEnd w:id="28"/>
@@ -10305,6 +10875,7 @@
     <w:p>
       <w:pPr>
         <w:rPr>
+          <w:color w:val="C00000"/>
           <w:szCs w:val="22"/>
         </w:rPr>
       </w:pPr>
@@ -10313,52 +10884,6 @@
           <w:szCs w:val="22"/>
         </w:rPr>
         <w:t>All the code in “markets” package was split into modules that group together logically related code.</w:t>
-      </w:r>
-    </w:p>
-    <w:p>
-      <w:pPr>
-        <w:rPr>
-          <w:color w:val="C00000"/>
-          <w:szCs w:val="22"/>
-        </w:rPr>
-      </w:pPr>
-      <w:r>
-        <w:rPr>
-          <w:color w:val="C00000"/>
-          <w:szCs w:val="22"/>
-        </w:rPr>
-        <w:t xml:space="preserve">Write that python is not </w:t>
-      </w:r>
-      <w:proofErr w:type="spellStart"/>
-      <w:r>
-        <w:rPr>
-          <w:color w:val="C00000"/>
-          <w:szCs w:val="22"/>
-        </w:rPr>
-        <w:t>oop</w:t>
-      </w:r>
-      <w:proofErr w:type="spellEnd"/>
-      <w:r>
-        <w:rPr>
-          <w:color w:val="C00000"/>
-          <w:szCs w:val="22"/>
-        </w:rPr>
-        <w:t xml:space="preserve"> and that’s why there </w:t>
-      </w:r>
-      <w:r>
-        <w:rPr>
-          <w:noProof/>
-          <w:color w:val="C00000"/>
-          <w:szCs w:val="22"/>
-        </w:rPr>
-        <w:t>are</w:t>
-      </w:r>
-      <w:r>
-        <w:rPr>
-          <w:color w:val="C00000"/>
-          <w:szCs w:val="22"/>
-        </w:rPr>
-        <w:t xml:space="preserve"> almost no classes</w:t>
       </w:r>
       <w:r>
         <w:rPr>
@@ -11205,7 +11730,6 @@
         <w:rPr>
           <w:szCs w:val="22"/>
         </w:rPr>
-        <w:lastRenderedPageBreak/>
         <w:t>It is split into:</w:t>
       </w:r>
     </w:p>
@@ -12579,6 +13103,12 @@
         </w:rPr>
         <w:t>?</w:t>
       </w:r>
+      <w:r>
+        <w:rPr>
+          <w:szCs w:val="22"/>
+        </w:rPr>
+        <w:t xml:space="preserve"> </w:t>
+      </w:r>
     </w:p>
     <w:p>
       <w:pPr>
@@ -12591,6 +13121,100 @@
         <w:rPr>
           <w:szCs w:val="22"/>
         </w:rPr>
+        <w:t xml:space="preserve">We also do not want the classifier </w:t>
+      </w:r>
+      <w:r>
+        <w:rPr>
+          <w:color w:val="4C4C4C"/>
+          <w:szCs w:val="22"/>
+          <w:shd w:val="clear" w:color="auto" w:fill="FFFFFF"/>
+        </w:rPr>
+        <w:t xml:space="preserve">to </w:t>
+      </w:r>
+      <w:r>
+        <w:rPr>
+          <w:color w:val="4C4C4C"/>
+          <w:szCs w:val="22"/>
+          <w:shd w:val="clear" w:color="auto" w:fill="FFFFFF"/>
+        </w:rPr>
+        <w:t>favour</w:t>
+      </w:r>
+      <w:r>
+        <w:rPr>
+          <w:color w:val="4C4C4C"/>
+          <w:szCs w:val="22"/>
+          <w:shd w:val="clear" w:color="auto" w:fill="FFFFFF"/>
+        </w:rPr>
+        <w:t xml:space="preserve"> the class with the </w:t>
+      </w:r>
+      <w:r>
+        <w:rPr>
+          <w:color w:val="4C4C4C"/>
+          <w:szCs w:val="22"/>
+          <w:shd w:val="clear" w:color="auto" w:fill="FFFFFF"/>
+        </w:rPr>
+        <w:t>majority class</w:t>
+      </w:r>
+      <w:r>
+        <w:rPr>
+          <w:color w:val="4C4C4C"/>
+          <w:szCs w:val="22"/>
+          <w:shd w:val="clear" w:color="auto" w:fill="FFFFFF"/>
+        </w:rPr>
+        <w:t xml:space="preserve"> </w:t>
+      </w:r>
+      <w:r>
+        <w:rPr>
+          <w:color w:val="4C4C4C"/>
+          <w:szCs w:val="22"/>
+          <w:shd w:val="clear" w:color="auto" w:fill="FFFFFF"/>
+        </w:rPr>
+        <w:t>because it</w:t>
+      </w:r>
+      <w:r>
+        <w:rPr>
+          <w:color w:val="4C4C4C"/>
+          <w:szCs w:val="22"/>
+          <w:shd w:val="clear" w:color="auto" w:fill="FFFFFF"/>
+        </w:rPr>
+        <w:t xml:space="preserve"> may lead to misleading accuracies</w:t>
+      </w:r>
+      <w:r>
+        <w:rPr>
+          <w:color w:val="4C4C4C"/>
+          <w:szCs w:val="22"/>
+          <w:shd w:val="clear" w:color="auto" w:fill="FFFFFF"/>
+        </w:rPr>
+        <w:t>.</w:t>
+      </w:r>
+      <w:bookmarkStart w:id="41" w:name="_GoBack"/>
+      <w:bookmarkEnd w:id="41"/>
+      <w:r>
+        <w:rPr>
+          <w:szCs w:val="22"/>
+        </w:rPr>
+        <w:t xml:space="preserve"> </w:t>
+      </w:r>
+    </w:p>
+    <w:p>
+      <w:pPr>
+        <w:jc w:val="both"/>
+        <w:rPr>
+          <w:szCs w:val="22"/>
+        </w:rPr>
+      </w:pPr>
+    </w:p>
+    <w:p>
+      <w:pPr>
+        <w:jc w:val="both"/>
+        <w:rPr>
+          <w:szCs w:val="22"/>
+        </w:rPr>
+      </w:pPr>
+      <w:r>
+        <w:rPr>
+          <w:szCs w:val="22"/>
+        </w:rPr>
         <w:t>Tweets were selected regardless of the date. The most important aspect was to find ones that are clearly positive or very negative to train the model as best as possible.</w:t>
       </w:r>
     </w:p>
@@ -12627,7 +13251,7 @@
         </w:rPr>
         <w:t xml:space="preserve"> was the website: </w:t>
       </w:r>
-      <w:hyperlink r:id="rId13">
+      <w:hyperlink r:id="rId14">
         <w:r>
           <w:rPr>
             <w:rStyle w:val="InternetLink"/>
@@ -12700,6 +13324,7 @@
         <w:rPr>
           <w:szCs w:val="22"/>
         </w:rPr>
+        <w:lastRenderedPageBreak/>
         <w:t xml:space="preserve">When the dataset was selected, the next step was to build a classifier. </w:t>
       </w:r>
     </w:p>
@@ -12722,7 +13347,6 @@
         <w:rPr>
           <w:szCs w:val="22"/>
         </w:rPr>
-        <w:lastRenderedPageBreak/>
         <w:t>To train a model tweets had to be split into folds to do a cross-validation what prevent</w:t>
       </w:r>
       <w:r>
@@ -12895,7 +13519,7 @@
                     </pic:cNvPicPr>
                   </pic:nvPicPr>
                   <pic:blipFill>
-                    <a:blip r:embed="rId14">
+                    <a:blip r:embed="rId15">
                       <a:extLst>
                         <a:ext uri="{28A0092B-C50C-407E-A947-70E740481C1C}">
                           <a14:useLocalDpi xmlns:a14="http://schemas.microsoft.com/office/drawing/2010/main" val="0"/>
@@ -13287,11 +13911,11 @@
       <w:pPr>
         <w:pStyle w:val="Nagwek3"/>
       </w:pPr>
-      <w:bookmarkStart w:id="41" w:name="_Toc512442181"/>
+      <w:bookmarkStart w:id="42" w:name="_Toc512442181"/>
       <w:r>
         <w:t>Features extraction</w:t>
       </w:r>
-      <w:bookmarkEnd w:id="41"/>
+      <w:bookmarkEnd w:id="42"/>
     </w:p>
     <w:p>
       <w:pPr>
@@ -13552,7 +14176,14 @@
         <w:rPr>
           <w:szCs w:val="22"/>
         </w:rPr>
-        <w:t>words such as “Did”, “of”, “And”. These senseless words are called stop words. These are words that are common in the language and do not tell anything about the meaning of the sentence.</w:t>
+        <w:t xml:space="preserve">words such as “Did”, “of”, “And”. These senseless words are called stop </w:t>
+      </w:r>
+      <w:r>
+        <w:rPr>
+          <w:szCs w:val="22"/>
+        </w:rPr>
+        <w:lastRenderedPageBreak/>
+        <w:t>words. These are words that are common in the language and do not tell anything about the meaning of the sentence.</w:t>
       </w:r>
     </w:p>
     <w:p>
@@ -13574,7 +14205,6 @@
         <w:rPr>
           <w:szCs w:val="22"/>
         </w:rPr>
-        <w:lastRenderedPageBreak/>
         <w:t xml:space="preserve">Once it had been discovered that NLTK </w:t>
       </w:r>
       <w:r>
@@ -14320,7 +14950,7 @@
                     </pic:cNvPicPr>
                   </pic:nvPicPr>
                   <pic:blipFill>
-                    <a:blip r:embed="rId15">
+                    <a:blip r:embed="rId16">
                       <a:extLst>
                         <a:ext uri="{28A0092B-C50C-407E-A947-70E740481C1C}">
                           <a14:useLocalDpi xmlns:a14="http://schemas.microsoft.com/office/drawing/2010/main" val="0"/>
@@ -14552,7 +15182,6 @@
           <w:noProof/>
           <w:szCs w:val="22"/>
         </w:rPr>
-        <w:lastRenderedPageBreak/>
         <w:drawing>
           <wp:inline distT="0" distB="0" distL="0" distR="0">
             <wp:extent cx="3512355" cy="4913906"/>
@@ -14571,7 +15200,7 @@
                     </pic:cNvPicPr>
                   </pic:nvPicPr>
                   <pic:blipFill>
-                    <a:blip r:embed="rId16">
+                    <a:blip r:embed="rId17">
                       <a:extLst>
                         <a:ext uri="{28A0092B-C50C-407E-A947-70E740481C1C}">
                           <a14:useLocalDpi xmlns:a14="http://schemas.microsoft.com/office/drawing/2010/main" val="0"/>
@@ -14874,7 +15503,7 @@
                     </pic:cNvPicPr>
                   </pic:nvPicPr>
                   <pic:blipFill>
-                    <a:blip r:embed="rId17">
+                    <a:blip r:embed="rId18">
                       <a:extLst>
                         <a:ext uri="{28A0092B-C50C-407E-A947-70E740481C1C}">
                           <a14:useLocalDpi xmlns:a14="http://schemas.microsoft.com/office/drawing/2010/main" val="0"/>
@@ -15144,11 +15773,11 @@
       <w:pPr>
         <w:pStyle w:val="Nagwek2"/>
       </w:pPr>
-      <w:bookmarkStart w:id="42" w:name="_Toc512442182"/>
+      <w:bookmarkStart w:id="43" w:name="_Toc512442182"/>
       <w:r>
         <w:t>Markets predicting</w:t>
       </w:r>
-      <w:bookmarkEnd w:id="42"/>
+      <w:bookmarkEnd w:id="43"/>
     </w:p>
     <w:p>
       <w:pPr>
@@ -15184,7 +15813,7 @@
       <w:pPr>
         <w:pStyle w:val="Nagwek3"/>
       </w:pPr>
-      <w:bookmarkStart w:id="43" w:name="_Toc512442183"/>
+      <w:bookmarkStart w:id="44" w:name="_Toc512442183"/>
       <w:r>
         <w:t>Data Pre</w:t>
       </w:r>
@@ -15194,7 +15823,7 @@
       <w:r>
         <w:t>processing</w:t>
       </w:r>
-      <w:bookmarkEnd w:id="43"/>
+      <w:bookmarkEnd w:id="44"/>
     </w:p>
     <w:p>
       <w:pPr>
@@ -15732,7 +16361,7 @@
                     </pic:cNvPicPr>
                   </pic:nvPicPr>
                   <pic:blipFill>
-                    <a:blip r:embed="rId18">
+                    <a:blip r:embed="rId19">
                       <a:extLst>
                         <a:ext uri="{28A0092B-C50C-407E-A947-70E740481C1C}">
                           <a14:useLocalDpi xmlns:a14="http://schemas.microsoft.com/office/drawing/2010/main" val="0"/>
@@ -16476,11 +17105,11 @@
       <w:pPr>
         <w:pStyle w:val="Nagwek3"/>
       </w:pPr>
-      <w:bookmarkStart w:id="44" w:name="_Toc512442184"/>
+      <w:bookmarkStart w:id="45" w:name="_Toc512442184"/>
       <w:r>
         <w:t>Building initial model</w:t>
       </w:r>
-      <w:bookmarkEnd w:id="44"/>
+      <w:bookmarkEnd w:id="45"/>
     </w:p>
     <w:p>
       <w:pPr>
@@ -16559,7 +17188,7 @@
         </w:rPr>
         <w:t xml:space="preserve"> (</w:t>
       </w:r>
-      <w:hyperlink r:id="rId19" w:history="1">
+      <w:hyperlink r:id="rId20" w:history="1">
         <w:r>
           <w:rPr>
             <w:rStyle w:val="Hipercze"/>
@@ -17661,11 +18290,11 @@
       <w:pPr>
         <w:pStyle w:val="Nagwek3"/>
       </w:pPr>
-      <w:bookmarkStart w:id="45" w:name="_Toc512442185"/>
+      <w:bookmarkStart w:id="46" w:name="_Toc512442185"/>
       <w:r>
         <w:t>Removing infrequent features</w:t>
       </w:r>
-      <w:bookmarkEnd w:id="45"/>
+      <w:bookmarkEnd w:id="46"/>
     </w:p>
     <w:p>
       <w:pPr>
@@ -18197,11 +18826,11 @@
       <w:pPr>
         <w:pStyle w:val="Nagwek3"/>
       </w:pPr>
-      <w:bookmarkStart w:id="46" w:name="_Toc512442186"/>
+      <w:bookmarkStart w:id="47" w:name="_Toc512442186"/>
       <w:r>
         <w:t>Feature selection</w:t>
       </w:r>
-      <w:bookmarkEnd w:id="46"/>
+      <w:bookmarkEnd w:id="47"/>
     </w:p>
     <w:p>
       <w:pPr>
@@ -18677,11 +19306,11 @@
       <w:pPr>
         <w:pStyle w:val="Nagwek3"/>
       </w:pPr>
-      <w:bookmarkStart w:id="47" w:name="_Toc512442187"/>
+      <w:bookmarkStart w:id="48" w:name="_Toc512442187"/>
       <w:r>
         <w:t>Target change</w:t>
       </w:r>
-      <w:bookmarkEnd w:id="47"/>
+      <w:bookmarkEnd w:id="48"/>
     </w:p>
     <w:p>
       <w:pPr>
@@ -18938,7 +19567,7 @@
                     </pic:cNvPicPr>
                   </pic:nvPicPr>
                   <pic:blipFill>
-                    <a:blip r:embed="rId20">
+                    <a:blip r:embed="rId21">
                       <a:extLst>
                         <a:ext uri="{28A0092B-C50C-407E-A947-70E740481C1C}">
                           <a14:useLocalDpi xmlns:a14="http://schemas.microsoft.com/office/drawing/2010/main" val="0"/>
@@ -19297,11 +19926,11 @@
       <w:pPr>
         <w:pStyle w:val="Nagwek3"/>
       </w:pPr>
-      <w:bookmarkStart w:id="48" w:name="_Toc512442188"/>
+      <w:bookmarkStart w:id="49" w:name="_Toc512442188"/>
       <w:r>
         <w:t>Removing useless instances</w:t>
       </w:r>
-      <w:bookmarkEnd w:id="48"/>
+      <w:bookmarkEnd w:id="49"/>
     </w:p>
     <w:p>
       <w:pPr>
@@ -19762,11 +20391,11 @@
       <w:pPr>
         <w:pStyle w:val="Nagwek3"/>
       </w:pPr>
-      <w:bookmarkStart w:id="49" w:name="_Toc512442189"/>
+      <w:bookmarkStart w:id="50" w:name="_Toc512442189"/>
       <w:r>
         <w:t>Remarking features after sifting</w:t>
       </w:r>
-      <w:bookmarkEnd w:id="49"/>
+      <w:bookmarkEnd w:id="50"/>
     </w:p>
     <w:p>
       <w:pPr>
@@ -20977,11 +21606,11 @@
       <w:pPr>
         <w:pStyle w:val="Nagwek3"/>
       </w:pPr>
-      <w:bookmarkStart w:id="50" w:name="_Toc512442190"/>
+      <w:bookmarkStart w:id="51" w:name="_Toc512442190"/>
       <w:r>
         <w:t>Adding more stocks</w:t>
       </w:r>
-      <w:bookmarkEnd w:id="50"/>
+      <w:bookmarkEnd w:id="51"/>
     </w:p>
     <w:p>
       <w:pPr>
@@ -21027,7 +21656,7 @@
         </w:rPr>
         <w:t xml:space="preserve"> and hurting their Mexico peso with taxes (</w:t>
       </w:r>
-      <w:hyperlink r:id="rId21" w:history="1">
+      <w:hyperlink r:id="rId22" w:history="1">
         <w:r>
           <w:rPr>
             <w:rStyle w:val="Hipercze"/>
@@ -21893,7 +22522,7 @@
         </w:rPr>
         <w:t xml:space="preserve"> (</w:t>
       </w:r>
-      <w:hyperlink r:id="rId22" w:history="1">
+      <w:hyperlink r:id="rId23" w:history="1">
         <w:r>
           <w:rPr>
             <w:rStyle w:val="Hipercze"/>
@@ -22086,7 +22715,7 @@
         </w:rPr>
         <w:t>(</w:t>
       </w:r>
-      <w:hyperlink r:id="rId23" w:history="1">
+      <w:hyperlink r:id="rId24" w:history="1">
         <w:r>
           <w:rPr>
             <w:rStyle w:val="Hipercze"/>
@@ -22537,7 +23166,7 @@
                     </pic:cNvPicPr>
                   </pic:nvPicPr>
                   <pic:blipFill>
-                    <a:blip r:embed="rId24">
+                    <a:blip r:embed="rId25">
                       <a:extLst>
                         <a:ext uri="{28A0092B-C50C-407E-A947-70E740481C1C}">
                           <a14:useLocalDpi xmlns:a14="http://schemas.microsoft.com/office/drawing/2010/main" val="0"/>
@@ -22967,14 +23596,14 @@
           <w:shd w:val="clear" w:color="auto" w:fill="FFFFFF"/>
         </w:rPr>
       </w:pPr>
-      <w:bookmarkStart w:id="51" w:name="_Toc512442191"/>
+      <w:bookmarkStart w:id="52" w:name="_Toc512442191"/>
       <w:r>
         <w:rPr>
           <w:shd w:val="clear" w:color="auto" w:fill="FFFFFF"/>
         </w:rPr>
         <w:t>Running Weka feature selection from Python</w:t>
       </w:r>
-      <w:bookmarkEnd w:id="51"/>
+      <w:bookmarkEnd w:id="52"/>
     </w:p>
     <w:p>
       <w:r>
@@ -23165,7 +23794,7 @@
                     </pic:cNvPicPr>
                   </pic:nvPicPr>
                   <pic:blipFill>
-                    <a:blip r:embed="rId25">
+                    <a:blip r:embed="rId26">
                       <a:extLst>
                         <a:ext uri="{28A0092B-C50C-407E-A947-70E740481C1C}">
                           <a14:useLocalDpi xmlns:a14="http://schemas.microsoft.com/office/drawing/2010/main" val="0"/>
@@ -24382,14 +25011,14 @@
       <w:pPr>
         <w:pStyle w:val="Nagwek3"/>
       </w:pPr>
-      <w:bookmarkStart w:id="52" w:name="_Toc512442192"/>
+      <w:bookmarkStart w:id="53" w:name="_Toc512442192"/>
       <w:r>
         <w:t>Using t</w:t>
       </w:r>
       <w:r>
         <w:t>wo models to predict changes</w:t>
       </w:r>
-      <w:bookmarkEnd w:id="52"/>
+      <w:bookmarkEnd w:id="53"/>
     </w:p>
     <w:p>
       <w:r>
@@ -25547,11 +26176,11 @@
       <w:pPr>
         <w:pStyle w:val="Nagwek2"/>
       </w:pPr>
-      <w:bookmarkStart w:id="53" w:name="_Toc512442193"/>
+      <w:bookmarkStart w:id="54" w:name="_Toc512442193"/>
       <w:r>
         <w:t>Rules learning</w:t>
       </w:r>
-      <w:bookmarkEnd w:id="53"/>
+      <w:bookmarkEnd w:id="54"/>
     </w:p>
     <w:p>
       <w:pPr>
@@ -26399,7 +27028,7 @@
         </w:rPr>
         <w:t>(</w:t>
       </w:r>
-      <w:hyperlink r:id="rId26" w:history="1">
+      <w:hyperlink r:id="rId27" w:history="1">
         <w:r>
           <w:rPr>
             <w:rStyle w:val="Hipercze"/>
@@ -26741,7 +27370,7 @@
                     </pic:cNvPicPr>
                   </pic:nvPicPr>
                   <pic:blipFill>
-                    <a:blip r:embed="rId27">
+                    <a:blip r:embed="rId28">
                       <a:extLst>
                         <a:ext uri="{28A0092B-C50C-407E-A947-70E740481C1C}">
                           <a14:useLocalDpi xmlns:a14="http://schemas.microsoft.com/office/drawing/2010/main" val="0"/>
@@ -26784,6 +27413,78 @@
     </w:p>
     <w:p>
       <w:pPr>
+        <w:pStyle w:val="Nagwek3"/>
+      </w:pPr>
+      <w:r>
+        <w:t>Final workflow</w:t>
+      </w:r>
+    </w:p>
+    <w:p>
+      <w:r>
+        <w:t>After all the process of analysing a currency looks as follows:</w:t>
+      </w:r>
+    </w:p>
+    <w:p>
+      <w:pPr>
+        <w:jc w:val="center"/>
+      </w:pPr>
+      <w:r>
+        <w:rPr>
+          <w:noProof/>
+        </w:rPr>
+        <w:lastRenderedPageBreak/>
+        <w:drawing>
+          <wp:inline distT="0" distB="0" distL="0" distR="0">
+            <wp:extent cx="4174436" cy="7915275"/>
+            <wp:effectExtent l="0" t="0" r="0" b="0"/>
+            <wp:docPr id="5" name="Obraz 5"/>
+            <wp:cNvGraphicFramePr>
+              <a:graphicFrameLocks xmlns:a="http://schemas.openxmlformats.org/drawingml/2006/main" noChangeAspect="1"/>
+            </wp:cNvGraphicFramePr>
+            <a:graphic xmlns:a="http://schemas.openxmlformats.org/drawingml/2006/main">
+              <a:graphicData uri="http://schemas.openxmlformats.org/drawingml/2006/picture">
+                <pic:pic xmlns:pic="http://schemas.openxmlformats.org/drawingml/2006/picture">
+                  <pic:nvPicPr>
+                    <pic:cNvPr id="0" name="Picture 1"/>
+                    <pic:cNvPicPr>
+                      <a:picLocks noChangeAspect="1" noChangeArrowheads="1"/>
+                    </pic:cNvPicPr>
+                  </pic:nvPicPr>
+                  <pic:blipFill>
+                    <a:blip r:embed="rId29">
+                      <a:extLst>
+                        <a:ext uri="{28A0092B-C50C-407E-A947-70E740481C1C}">
+                          <a14:useLocalDpi xmlns:a14="http://schemas.microsoft.com/office/drawing/2010/main" val="0"/>
+                        </a:ext>
+                      </a:extLst>
+                    </a:blip>
+                    <a:srcRect/>
+                    <a:stretch>
+                      <a:fillRect/>
+                    </a:stretch>
+                  </pic:blipFill>
+                  <pic:spPr bwMode="auto">
+                    <a:xfrm>
+                      <a:off x="0" y="0"/>
+                      <a:ext cx="4177291" cy="7920689"/>
+                    </a:xfrm>
+                    <a:prstGeom prst="rect">
+                      <a:avLst/>
+                    </a:prstGeom>
+                    <a:noFill/>
+                    <a:ln>
+                      <a:noFill/>
+                    </a:ln>
+                  </pic:spPr>
+                </pic:pic>
+              </a:graphicData>
+            </a:graphic>
+          </wp:inline>
+        </w:drawing>
+      </w:r>
+    </w:p>
+    <w:p>
+      <w:pPr>
         <w:jc w:val="both"/>
         <w:rPr>
           <w:b/>
@@ -26796,92 +27497,335 @@
         <w:jc w:val="both"/>
         <w:rPr>
           <w:b/>
-          <w:color w:val="C00000"/>
-          <w:szCs w:val="22"/>
-        </w:rPr>
-      </w:pPr>
-      <w:r>
+          <w:szCs w:val="22"/>
+        </w:rPr>
+      </w:pPr>
+    </w:p>
+    <w:p>
+      <w:pPr>
+        <w:jc w:val="both"/>
         <w:rPr>
           <w:b/>
-          <w:color w:val="C00000"/>
-          <w:szCs w:val="22"/>
-        </w:rPr>
-        <w:t xml:space="preserve">TODO ADD </w:t>
-      </w:r>
-      <w:r>
-        <w:rPr>
+          <w:szCs w:val="22"/>
+        </w:rPr>
+      </w:pPr>
+    </w:p>
+    <w:p>
+      <w:pPr>
+        <w:pStyle w:val="Nagwek2"/>
+      </w:pPr>
+      <w:bookmarkStart w:id="55" w:name="_Toc512442194"/>
+      <w:r>
+        <w:lastRenderedPageBreak/>
+        <w:t>F</w:t>
+      </w:r>
+      <w:r>
+        <w:t>lask webpage</w:t>
+      </w:r>
+      <w:bookmarkEnd w:id="55"/>
+    </w:p>
+    <w:p>
+      <w:pPr>
+        <w:jc w:val="both"/>
+        <w:rPr>
+          <w:szCs w:val="22"/>
+        </w:rPr>
+      </w:pPr>
+    </w:p>
+    <w:p>
+      <w:pPr>
+        <w:pStyle w:val="Nagwek3"/>
+      </w:pPr>
+      <w:r>
+        <w:t>Application initialization</w:t>
+      </w:r>
+    </w:p>
+    <w:p>
+      <w:r>
+        <w:t xml:space="preserve">Once the module analysing </w:t>
+      </w:r>
+      <w:r>
+        <w:t>association between tweets and markets was done, the next step was to create a Flask web interface. The application was split into ARCHITECTURE typical for Flask applications.</w:t>
+      </w:r>
+      <w:r>
+        <w:t xml:space="preserve"> </w:t>
+      </w:r>
+    </w:p>
+    <w:p/>
+    <w:p>
+      <w:r>
+        <w:t>Whole application is created in __init__.py file. It sets up all the configuration and creates a database object that is bind to the app</w:t>
+      </w:r>
+      <w:r>
+        <w:t>lication</w:t>
+      </w:r>
+      <w:r>
+        <w:t xml:space="preserve">. </w:t>
+      </w:r>
+    </w:p>
+    <w:p/>
+    <w:p>
+      <w:r>
+        <w:t xml:space="preserve">Application is initialised from “manage.py” file. It initializes a database, and creates a </w:t>
+      </w:r>
+      <w:proofErr w:type="spellStart"/>
+      <w:r>
+        <w:t>CurrencyAnalyser</w:t>
+      </w:r>
+      <w:proofErr w:type="spellEnd"/>
+      <w:r>
+        <w:t xml:space="preserve"> for each hardcoded currency</w:t>
+      </w:r>
+      <w:r>
+        <w:t>. It analyses the data and creates a classifier</w:t>
+      </w:r>
+      <w:r>
+        <w:t>. Then the results are stored in the database</w:t>
+      </w:r>
+      <w:r>
+        <w:t xml:space="preserve"> and all classifiers are saved by </w:t>
+      </w:r>
+      <w:proofErr w:type="spellStart"/>
+      <w:r>
+        <w:t>CurrecyAnalysers</w:t>
+      </w:r>
+      <w:proofErr w:type="spellEnd"/>
+      <w:r>
+        <w:t xml:space="preserve"> implicitly.</w:t>
+      </w:r>
+      <w:r>
+        <w:t xml:space="preserve"> </w:t>
+      </w:r>
+      <w:r>
+        <w:t>Therefore,</w:t>
+      </w:r>
+      <w:r>
+        <w:t xml:space="preserve"> when the application is running the data can be retrieved</w:t>
+      </w:r>
+      <w:r>
+        <w:t xml:space="preserve"> and presented</w:t>
+      </w:r>
+      <w:r>
+        <w:t>.</w:t>
+      </w:r>
+      <w:r>
+        <w:t xml:space="preserve"> </w:t>
+      </w:r>
+    </w:p>
+    <w:p/>
+    <w:p>
+      <w:r>
+        <w:t>When application is run, all data about analysed markets is loaded from the database and assigned to the application object.</w:t>
+      </w:r>
+      <w:r>
+        <w:t xml:space="preserve"> For each loaded currency there is created a </w:t>
+      </w:r>
+      <w:proofErr w:type="spellStart"/>
+      <w:r>
+        <w:t>CurrencyAnalyser</w:t>
+      </w:r>
+      <w:proofErr w:type="spellEnd"/>
+      <w:r>
+        <w:t xml:space="preserve"> that can be used to obtain various data about the dataset or to predict custom tweet effect.</w:t>
+      </w:r>
+    </w:p>
+    <w:p/>
+    <w:p>
+      <w:pPr>
+        <w:pStyle w:val="Nagwek3"/>
+      </w:pPr>
+      <w:r>
+        <w:t>Views and templates</w:t>
+      </w:r>
+    </w:p>
+    <w:p>
+      <w:r>
+        <w:t>Application</w:t>
+      </w:r>
+      <w:r>
+        <w:t xml:space="preserve"> </w:t>
+      </w:r>
+      <w:r>
+        <w:t>loads</w:t>
+      </w:r>
+      <w:r>
+        <w:t xml:space="preserve"> all routes from views.py file. The web interface presents all the information about the currency on one page so there is only view specified.</w:t>
+      </w:r>
+      <w:r>
+        <w:t xml:space="preserve"> All currencies belong to the “/currency” path so the path for the USD will be “/currency/USD”. The default path “/” was set to redirect into USD webpage.</w:t>
+      </w:r>
+    </w:p>
+    <w:p>
+      <w:r>
+        <w:t xml:space="preserve">If user wanted to </w:t>
+      </w:r>
+      <w:r>
+        <w:t>access currency webpage that is not analysed there is returned 404 status code.</w:t>
+      </w:r>
+    </w:p>
+    <w:p/>
+    <w:p>
+      <w:r>
+        <w:t xml:space="preserve">The data is then sent to the Jinja2 which </w:t>
+      </w:r>
+      <w:r>
+        <w:t>us it then to</w:t>
+      </w:r>
+      <w:r>
+        <w:t xml:space="preserve"> </w:t>
+      </w:r>
+      <w:r>
+        <w:t>populate templates</w:t>
+      </w:r>
+      <w:r>
+        <w:t>. Templates use common tech</w:t>
+      </w:r>
+      <w:r>
+        <w:t>no</w:t>
+      </w:r>
+      <w:r>
+        <w:t>logies such as HTML, CSS and JavaScript.</w:t>
+      </w:r>
+    </w:p>
+    <w:p>
+      <w:r>
+        <w:t>Links to all the analysed stocks are added to the navbar automatically</w:t>
+      </w:r>
+      <w:r>
+        <w:t>:</w:t>
+      </w:r>
+    </w:p>
+    <w:p/>
+    <w:p>
+      <w:r>
+        <w:rPr>
+          <w:noProof/>
+        </w:rPr>
+        <w:drawing>
+          <wp:inline distT="0" distB="0" distL="0" distR="0">
+            <wp:extent cx="5267325" cy="1066800"/>
+            <wp:effectExtent l="0" t="0" r="9525" b="0"/>
+            <wp:docPr id="8" name="Obraz 8"/>
+            <wp:cNvGraphicFramePr>
+              <a:graphicFrameLocks xmlns:a="http://schemas.openxmlformats.org/drawingml/2006/main" noChangeAspect="1"/>
+            </wp:cNvGraphicFramePr>
+            <a:graphic xmlns:a="http://schemas.openxmlformats.org/drawingml/2006/main">
+              <a:graphicData uri="http://schemas.openxmlformats.org/drawingml/2006/picture">
+                <pic:pic xmlns:pic="http://schemas.openxmlformats.org/drawingml/2006/picture">
+                  <pic:nvPicPr>
+                    <pic:cNvPr id="0" name="Picture 2"/>
+                    <pic:cNvPicPr>
+                      <a:picLocks noChangeAspect="1" noChangeArrowheads="1"/>
+                    </pic:cNvPicPr>
+                  </pic:nvPicPr>
+                  <pic:blipFill>
+                    <a:blip r:embed="rId30">
+                      <a:extLst>
+                        <a:ext uri="{28A0092B-C50C-407E-A947-70E740481C1C}">
+                          <a14:useLocalDpi xmlns:a14="http://schemas.microsoft.com/office/drawing/2010/main" val="0"/>
+                        </a:ext>
+                      </a:extLst>
+                    </a:blip>
+                    <a:srcRect/>
+                    <a:stretch>
+                      <a:fillRect/>
+                    </a:stretch>
+                  </pic:blipFill>
+                  <pic:spPr bwMode="auto">
+                    <a:xfrm>
+                      <a:off x="0" y="0"/>
+                      <a:ext cx="5267325" cy="1066800"/>
+                    </a:xfrm>
+                    <a:prstGeom prst="rect">
+                      <a:avLst/>
+                    </a:prstGeom>
+                    <a:noFill/>
+                    <a:ln>
+                      <a:noFill/>
+                    </a:ln>
+                  </pic:spPr>
+                </pic:pic>
+              </a:graphicData>
+            </a:graphic>
+          </wp:inline>
+        </w:drawing>
+      </w:r>
+    </w:p>
+    <w:p>
+      <w:pPr>
+        <w:rPr>
+          <w:rFonts w:asciiTheme="majorHAnsi" w:eastAsiaTheme="majorEastAsia" w:hAnsiTheme="majorHAnsi" w:cstheme="majorBidi"/>
           <w:b/>
-          <w:color w:val="C00000"/>
-          <w:szCs w:val="22"/>
-        </w:rPr>
-        <w:t>COEFFICIENT FEATURES</w:t>
+          <w:bCs/>
+        </w:rPr>
+      </w:pPr>
+    </w:p>
+    <w:p>
+      <w:pPr>
+        <w:rPr>
+          <w:szCs w:val="22"/>
+        </w:rPr>
+      </w:pPr>
+      <w:r>
+        <w:t xml:space="preserve">The webpage presents data that is fetched from the loaded </w:t>
+      </w:r>
+      <w:proofErr w:type="spellStart"/>
+      <w:r>
+        <w:t>CurrencyAnalyser</w:t>
+      </w:r>
+      <w:proofErr w:type="spellEnd"/>
+      <w:r>
+        <w:t xml:space="preserve"> object. In the middle of the page there is a </w:t>
+      </w:r>
+      <w:proofErr w:type="spellStart"/>
+      <w:r>
+        <w:t>textform</w:t>
+      </w:r>
+      <w:proofErr w:type="spellEnd"/>
+      <w:r>
+        <w:t xml:space="preserve"> that allows user to input some example tweet to classify its market influence.</w:t>
+      </w:r>
+      <w:r>
+        <w:t xml:space="preserve"> </w:t>
+      </w:r>
+      <w:r>
+        <w:t>All the results</w:t>
+      </w:r>
+      <w:r>
+        <w:t xml:space="preserve"> (</w:t>
+      </w:r>
+      <w:r>
+        <w:t xml:space="preserve">such as </w:t>
+      </w:r>
+      <w:r>
+        <w:t>effect, sentiment, features found in the tweet, probabilities of each class)</w:t>
+      </w:r>
+      <w:r>
+        <w:t xml:space="preserve"> </w:t>
+      </w:r>
+      <w:r>
+        <w:t>are presented on the right side of the form.</w:t>
+      </w:r>
+      <w:r>
+        <w:rPr>
+          <w:szCs w:val="22"/>
+        </w:rPr>
+        <w:t xml:space="preserve"> </w:t>
       </w:r>
     </w:p>
     <w:p>
       <w:pPr>
         <w:jc w:val="both"/>
         <w:rPr>
-          <w:b/>
-          <w:szCs w:val="22"/>
-        </w:rPr>
-      </w:pPr>
-    </w:p>
-    <w:p>
-      <w:pPr>
-        <w:pStyle w:val="Nagwek2"/>
-      </w:pPr>
-      <w:bookmarkStart w:id="54" w:name="_Toc512442194"/>
-      <w:r>
-        <w:t>F</w:t>
-      </w:r>
-      <w:r>
-        <w:t>lask webpage</w:t>
-      </w:r>
-      <w:bookmarkEnd w:id="54"/>
+          <w:rFonts w:eastAsiaTheme="majorEastAsia"/>
+          <w:szCs w:val="22"/>
+        </w:rPr>
+      </w:pPr>
     </w:p>
     <w:p>
       <w:pPr>
         <w:jc w:val="both"/>
         <w:rPr>
-          <w:szCs w:val="22"/>
-        </w:rPr>
-      </w:pPr>
-    </w:p>
-    <w:p>
-      <w:pPr>
-        <w:jc w:val="both"/>
-        <w:rPr>
-          <w:color w:val="C00000"/>
-          <w:szCs w:val="22"/>
-        </w:rPr>
-      </w:pPr>
-      <w:r>
-        <w:rPr>
-          <w:color w:val="C00000"/>
-          <w:szCs w:val="22"/>
-        </w:rPr>
-        <w:t>TODO</w:t>
-      </w:r>
-      <w:r>
-        <w:rPr>
-          <w:color w:val="C00000"/>
-          <w:szCs w:val="22"/>
-        </w:rPr>
-        <w:br w:type="page"/>
-      </w:r>
-    </w:p>
-    <w:p>
-      <w:pPr>
-        <w:jc w:val="both"/>
-        <w:rPr>
-          <w:szCs w:val="22"/>
-        </w:rPr>
-      </w:pPr>
-    </w:p>
-    <w:p>
-      <w:pPr>
-        <w:jc w:val="both"/>
-        <w:rPr>
           <w:rFonts w:eastAsiaTheme="majorEastAsia"/>
           <w:szCs w:val="22"/>
         </w:rPr>
@@ -26889,28 +27833,19 @@
     </w:p>
     <w:p>
       <w:pPr>
-        <w:jc w:val="both"/>
-        <w:rPr>
-          <w:rFonts w:eastAsiaTheme="majorEastAsia"/>
-          <w:szCs w:val="22"/>
-        </w:rPr>
-      </w:pPr>
-    </w:p>
-    <w:p>
-      <w:pPr>
         <w:pStyle w:val="Nagwek1"/>
       </w:pPr>
-      <w:bookmarkStart w:id="55" w:name="_Toc192777712"/>
-      <w:bookmarkStart w:id="56" w:name="_Toc476088424"/>
-      <w:bookmarkStart w:id="57" w:name="_Toc222978603"/>
-      <w:bookmarkStart w:id="58" w:name="_Toc512442195"/>
+      <w:bookmarkStart w:id="56" w:name="_Toc192777712"/>
+      <w:bookmarkStart w:id="57" w:name="_Toc476088424"/>
+      <w:bookmarkStart w:id="58" w:name="_Toc222978603"/>
+      <w:bookmarkStart w:id="59" w:name="_Toc512442195"/>
       <w:r>
         <w:t>Testing</w:t>
       </w:r>
-      <w:bookmarkEnd w:id="55"/>
       <w:bookmarkEnd w:id="56"/>
       <w:bookmarkEnd w:id="57"/>
       <w:bookmarkEnd w:id="58"/>
+      <w:bookmarkEnd w:id="59"/>
     </w:p>
     <w:p>
       <w:pPr>
@@ -26937,6 +27872,7 @@
         <w:rPr>
           <w:szCs w:val="22"/>
         </w:rPr>
+        <w:lastRenderedPageBreak/>
         <w:t xml:space="preserve">How comprehensive is the testing within the constraints of the project? Are you testing the normal working </w:t>
       </w:r>
       <w:r>
@@ -26983,11 +27919,11 @@
       <w:pPr>
         <w:pStyle w:val="Nagwek2"/>
       </w:pPr>
-      <w:bookmarkStart w:id="59" w:name="_Toc512442196"/>
+      <w:bookmarkStart w:id="60" w:name="_Toc512442196"/>
       <w:r>
         <w:t>Unit testing</w:t>
       </w:r>
-      <w:bookmarkEnd w:id="59"/>
+      <w:bookmarkEnd w:id="60"/>
     </w:p>
     <w:p>
       <w:pPr>
@@ -27738,9 +28674,9 @@
       <w:pPr>
         <w:pStyle w:val="Nagwek2"/>
       </w:pPr>
-      <w:bookmarkStart w:id="60" w:name="_Toc476088431"/>
-      <w:bookmarkStart w:id="61" w:name="_Toc222978610"/>
-      <w:bookmarkStart w:id="62" w:name="_Toc512442197"/>
+      <w:bookmarkStart w:id="61" w:name="_Toc476088431"/>
+      <w:bookmarkStart w:id="62" w:name="_Toc222978610"/>
+      <w:bookmarkStart w:id="63" w:name="_Toc512442197"/>
       <w:r>
         <w:t>Integration</w:t>
       </w:r>
@@ -27750,9 +28686,9 @@
       <w:r>
         <w:t xml:space="preserve"> Testing</w:t>
       </w:r>
-      <w:bookmarkEnd w:id="60"/>
       <w:bookmarkEnd w:id="61"/>
       <w:bookmarkEnd w:id="62"/>
+      <w:bookmarkEnd w:id="63"/>
       <w:r>
         <w:t xml:space="preserve"> </w:t>
       </w:r>
@@ -27831,7 +28767,14 @@
         <w:rPr>
           <w:szCs w:val="22"/>
         </w:rPr>
-        <w:t xml:space="preserve"> that all the bits of code will work together and the program They test </w:t>
+        <w:t xml:space="preserve"> that all the bits </w:t>
+      </w:r>
+      <w:r>
+        <w:rPr>
+          <w:szCs w:val="22"/>
+        </w:rPr>
+        <w:lastRenderedPageBreak/>
+        <w:t xml:space="preserve">of code will work together and the program They test </w:t>
       </w:r>
       <w:r>
         <w:rPr>
@@ -28442,7 +29385,7 @@
       <w:pPr>
         <w:pStyle w:val="Nagwek2"/>
       </w:pPr>
-      <w:bookmarkStart w:id="63" w:name="_Toc512442198"/>
+      <w:bookmarkStart w:id="64" w:name="_Toc512442198"/>
       <w:r>
         <w:rPr>
           <w:rStyle w:val="Pogrubienie"/>
@@ -28483,7 +29426,7 @@
         </w:rPr>
         <w:t>ting</w:t>
       </w:r>
-      <w:bookmarkEnd w:id="63"/>
+      <w:bookmarkEnd w:id="64"/>
       <w:r>
         <w:t xml:space="preserve"> </w:t>
       </w:r>
@@ -28570,17 +29513,17 @@
       <w:pPr>
         <w:pStyle w:val="Nagwek1"/>
       </w:pPr>
-      <w:bookmarkStart w:id="64" w:name="_Toc192777716"/>
-      <w:bookmarkStart w:id="65" w:name="_Toc476088433"/>
-      <w:bookmarkStart w:id="66" w:name="_Toc222978612"/>
-      <w:bookmarkStart w:id="67" w:name="_Toc512442199"/>
+      <w:bookmarkStart w:id="65" w:name="_Toc192777716"/>
+      <w:bookmarkStart w:id="66" w:name="_Toc476088433"/>
+      <w:bookmarkStart w:id="67" w:name="_Toc222978612"/>
+      <w:bookmarkStart w:id="68" w:name="_Toc512442199"/>
       <w:r>
         <w:t>Critical Evaluation</w:t>
       </w:r>
-      <w:bookmarkEnd w:id="64"/>
       <w:bookmarkEnd w:id="65"/>
       <w:bookmarkEnd w:id="66"/>
       <w:bookmarkEnd w:id="67"/>
+      <w:bookmarkEnd w:id="68"/>
     </w:p>
     <w:p>
       <w:pPr>
@@ -28643,7 +29586,6 @@
         <w:rPr>
           <w:szCs w:val="22"/>
         </w:rPr>
-        <w:lastRenderedPageBreak/>
         <w:t>Were the design decisions correct?</w:t>
       </w:r>
     </w:p>
@@ -28741,6 +29683,7 @@
         <w:rPr>
           <w:szCs w:val="22"/>
         </w:rPr>
+        <w:lastRenderedPageBreak/>
         <w:t xml:space="preserve">The aim of this project was to </w:t>
       </w:r>
       <w:r>
@@ -29242,8 +30185,6 @@
         </w:rPr>
         <w:t xml:space="preserve"> - isi</w:t>
       </w:r>
-      <w:bookmarkStart w:id="68" w:name="_GoBack"/>
-      <w:bookmarkEnd w:id="68"/>
     </w:p>
     <w:p>
       <w:pPr>
@@ -29500,7 +30441,7 @@
         </w:rPr>
         <w:t>is a suite of </w:t>
       </w:r>
-      <w:hyperlink r:id="rId28" w:tooltip="Machine learning" w:history="1">
+      <w:hyperlink r:id="rId31" w:tooltip="Machine learning" w:history="1">
         <w:r>
           <w:rPr>
             <w:rStyle w:val="Hipercze"/>
@@ -29515,7 +30456,7 @@
         </w:rPr>
         <w:t> software written in </w:t>
       </w:r>
-      <w:hyperlink r:id="rId29" w:tooltip="Java (programming language)" w:history="1">
+      <w:hyperlink r:id="rId32" w:tooltip="Java (programming language)" w:history="1">
         <w:r>
           <w:rPr>
             <w:rStyle w:val="Hipercze"/>
@@ -29530,7 +30471,7 @@
         </w:rPr>
         <w:t>. It is </w:t>
       </w:r>
-      <w:hyperlink r:id="rId30" w:tooltip="Free software" w:history="1">
+      <w:hyperlink r:id="rId33" w:tooltip="Free software" w:history="1">
         <w:r>
           <w:rPr>
             <w:rStyle w:val="Hipercze"/>
@@ -29545,7 +30486,7 @@
         </w:rPr>
         <w:t> licensed under the </w:t>
       </w:r>
-      <w:hyperlink r:id="rId31" w:tooltip="GNU General Public License" w:history="1">
+      <w:hyperlink r:id="rId34" w:tooltip="GNU General Public License" w:history="1">
         <w:r>
           <w:rPr>
             <w:rStyle w:val="Hipercze"/>
@@ -29560,7 +30501,7 @@
         </w:rPr>
         <w:t>. (</w:t>
       </w:r>
-      <w:hyperlink r:id="rId32" w:history="1">
+      <w:hyperlink r:id="rId35" w:history="1">
         <w:r>
           <w:rPr>
             <w:rStyle w:val="Hipercze"/>
@@ -29808,7 +30749,7 @@
         </w:rPr>
         <w:t xml:space="preserve"> (</w:t>
       </w:r>
-      <w:hyperlink r:id="rId33" w:history="1">
+      <w:hyperlink r:id="rId36" w:history="1">
         <w:r>
           <w:rPr>
             <w:rStyle w:val="Hipercze"/>
@@ -29998,7 +30939,7 @@
                     </pic:cNvPicPr>
                   </pic:nvPicPr>
                   <pic:blipFill>
-                    <a:blip r:embed="rId34" cstate="print">
+                    <a:blip r:embed="rId37" cstate="print">
                       <a:extLst>
                         <a:ext uri="{28A0092B-C50C-407E-A947-70E740481C1C}">
                           <a14:useLocalDpi xmlns:a14="http://schemas.microsoft.com/office/drawing/2010/main" val="0"/>
@@ -30064,7 +31005,7 @@
                     </pic:cNvPicPr>
                   </pic:nvPicPr>
                   <pic:blipFill>
-                    <a:blip r:embed="rId35" cstate="print">
+                    <a:blip r:embed="rId38" cstate="print">
                       <a:extLst>
                         <a:ext uri="{28A0092B-C50C-407E-A947-70E740481C1C}">
                           <a14:useLocalDpi xmlns:a14="http://schemas.microsoft.com/office/drawing/2010/main" val="0"/>
@@ -30262,7 +31203,7 @@
         </w:rPr>
         <w:t xml:space="preserve">2.    </w:t>
       </w:r>
-      <w:hyperlink r:id="rId36">
+      <w:hyperlink r:id="rId39">
         <w:r>
           <w:rPr>
             <w:rStyle w:val="InternetLink"/>
@@ -30366,7 +31307,7 @@
         </w:rPr>
         <w:t xml:space="preserve"> webpage </w:t>
       </w:r>
-      <w:hyperlink r:id="rId37">
+      <w:hyperlink r:id="rId40">
         <w:r>
           <w:rPr>
             <w:rStyle w:val="InternetLink"/>
@@ -30408,7 +31349,7 @@
         </w:rPr>
         <w:t xml:space="preserve">4. </w:t>
       </w:r>
-      <w:hyperlink r:id="rId38" w:history="1">
+      <w:hyperlink r:id="rId41" w:history="1">
         <w:r>
           <w:rPr>
             <w:rStyle w:val="Hipercze"/>
@@ -30483,7 +31424,7 @@
         </w:rPr>
         <w:t xml:space="preserve"> Peel. </w:t>
       </w:r>
-      <w:hyperlink r:id="rId39">
+      <w:hyperlink r:id="rId42">
         <w:r>
           <w:rPr>
             <w:rStyle w:val="InternetLink"/>
@@ -30721,7 +31662,7 @@
         </w:rPr>
         <w:t xml:space="preserve">Various. Fail blog. </w:t>
       </w:r>
-      <w:hyperlink r:id="rId40">
+      <w:hyperlink r:id="rId43">
         <w:r>
           <w:rPr>
             <w:rStyle w:val="InternetLink"/>
@@ -30791,7 +31732,7 @@
         </w:rPr>
         <w:t xml:space="preserve">” (Online) Available at: </w:t>
       </w:r>
-      <w:hyperlink r:id="rId41">
+      <w:hyperlink r:id="rId44">
         <w:r>
           <w:rPr>
             <w:rStyle w:val="InternetLink"/>
@@ -30853,7 +31794,7 @@
         <w:lastRenderedPageBreak/>
         <w:t xml:space="preserve">Apache Software Foundation (2004) “Apache License, Version 2.0” (Online) Available at: </w:t>
       </w:r>
-      <w:hyperlink r:id="rId42">
+      <w:hyperlink r:id="rId45">
         <w:r>
           <w:rPr>
             <w:rStyle w:val="InternetLink"/>
@@ -30901,7 +31842,7 @@
         </w:rPr>
         <w:t xml:space="preserve">Neil Taylor, “MMP: Final Report and Technical Work”, 2017 (Online) Available at: </w:t>
       </w:r>
-      <w:hyperlink r:id="rId43">
+      <w:hyperlink r:id="rId46">
         <w:r>
           <w:rPr>
             <w:rStyle w:val="InternetLink"/>
@@ -30957,7 +31898,7 @@
         </w:rPr>
         <w:t xml:space="preserve">A document that outlines information about the marking guide for the Final Report and Technical Work. This document was referred to as Structure of the Final Report before academic year 2016-2017. This is published in the Assignments folder. If you are logged in to Blackboard, you can access the folder using </w:t>
       </w:r>
-      <w:hyperlink r:id="rId44">
+      <w:hyperlink r:id="rId47">
         <w:r>
           <w:rPr>
             <w:rStyle w:val="InternetLink"/>
@@ -30986,8 +31927,8 @@
       </w:r>
     </w:p>
     <w:sectPr>
-      <w:headerReference w:type="default" r:id="rId45"/>
-      <w:footerReference w:type="default" r:id="rId46"/>
+      <w:headerReference w:type="default" r:id="rId48"/>
+      <w:footerReference w:type="default" r:id="rId49"/>
       <w:pgSz w:w="11906" w:h="16838"/>
       <w:pgMar w:top="1428" w:right="1800" w:bottom="1440" w:left="1800" w:header="708" w:footer="708" w:gutter="0"/>
       <w:pgNumType w:start="1"/>
@@ -31042,7 +31983,7 @@
       <w:rPr>
         <w:noProof/>
       </w:rPr>
-      <w:t>34</w:t>
+      <w:t>14</w:t>
     </w:r>
     <w:r>
       <w:fldChar w:fldCharType="end"/>
@@ -31050,27 +31991,14 @@
     <w:r>
       <w:t xml:space="preserve"> of </w:t>
     </w:r>
-    <w:r>
-      <w:fldChar w:fldCharType="begin"/>
-    </w:r>
-    <w:r>
-      <w:instrText>SECTIONPAGES  \* MERGEFORMAT</w:instrText>
-    </w:r>
-    <w:r>
-      <w:fldChar w:fldCharType="separate"/>
-    </w:r>
-    <w:r>
-      <w:rPr>
-        <w:noProof/>
-      </w:rPr>
-      <w:t>35</w:t>
-    </w:r>
-    <w:r>
-      <w:rPr>
-        <w:noProof/>
-      </w:rPr>
-      <w:fldChar w:fldCharType="end"/>
-    </w:r>
+    <w:fldSimple w:instr="SECTIONPAGES  \* MERGEFORMAT">
+      <w:r>
+        <w:rPr>
+          <w:noProof/>
+        </w:rPr>
+        <w:t>38</w:t>
+      </w:r>
+    </w:fldSimple>
     <w:bookmarkStart w:id="89" w:name="__Fieldmark__1291_643189639"/>
     <w:bookmarkEnd w:id="89"/>
     <w:r>
@@ -34396,7 +35324,7 @@
 </file>
 
 <file path=customXml/itemProps1.xml><?xml version="1.0" encoding="utf-8"?>
-<ds:datastoreItem xmlns:ds="http://schemas.openxmlformats.org/officeDocument/2006/customXml" ds:itemID="{B4A5AF11-7B08-433C-8BB9-FADDD1579EC5}">
+<ds:datastoreItem xmlns:ds="http://schemas.openxmlformats.org/officeDocument/2006/customXml" ds:itemID="{79E4B25D-6A8E-441D-872F-8262FD390D63}">
   <ds:schemaRefs>
     <ds:schemaRef ds:uri="http://schemas.openxmlformats.org/officeDocument/2006/bibliography"/>
   </ds:schemaRefs>

</xml_diff>

<commit_message>
fixed all tests, rounded trinig results, 72% coverage, removed feature_selection tests,
</commit_message>
<xml_diff>
--- a/Final.docx
+++ b/Final.docx
@@ -153,7 +153,35 @@
         <w:rPr>
           <w:szCs w:val="22"/>
         </w:rPr>
-        <w:t>: Dr. Neil Mac Parthaláin (ncm@aber.ac.uk)</w:t>
+        <w:t xml:space="preserve">: </w:t>
+      </w:r>
+      <w:proofErr w:type="spellStart"/>
+      <w:r>
+        <w:rPr>
+          <w:szCs w:val="22"/>
+        </w:rPr>
+        <w:t>Dr.</w:t>
+      </w:r>
+      <w:proofErr w:type="spellEnd"/>
+      <w:r>
+        <w:rPr>
+          <w:szCs w:val="22"/>
+        </w:rPr>
+        <w:t xml:space="preserve"> Neil Mac </w:t>
+      </w:r>
+      <w:proofErr w:type="spellStart"/>
+      <w:r>
+        <w:rPr>
+          <w:szCs w:val="22"/>
+        </w:rPr>
+        <w:t>Parthaláin</w:t>
+      </w:r>
+      <w:proofErr w:type="spellEnd"/>
+      <w:r>
+        <w:rPr>
+          <w:szCs w:val="22"/>
+        </w:rPr>
+        <w:t xml:space="preserve"> (ncm@aber.ac.uk)</w:t>
       </w:r>
     </w:p>
     <w:p>
@@ -668,7 +696,21 @@
         <w:rPr>
           <w:szCs w:val="22"/>
         </w:rPr>
-        <w:t xml:space="preserve">In submitting this work I understand and agree to abide by the University’s regulations governing these issues.  </w:t>
+        <w:t xml:space="preserve">In submitting this </w:t>
+      </w:r>
+      <w:proofErr w:type="gramStart"/>
+      <w:r>
+        <w:rPr>
+          <w:szCs w:val="22"/>
+        </w:rPr>
+        <w:t>work</w:t>
+      </w:r>
+      <w:proofErr w:type="gramEnd"/>
+      <w:r>
+        <w:rPr>
+          <w:szCs w:val="22"/>
+        </w:rPr>
+        <w:t xml:space="preserve"> I understand and agree to abide by the University’s regulations governing these issues.  </w:t>
       </w:r>
     </w:p>
     <w:p>
@@ -887,7 +929,21 @@
         <w:rPr>
           <w:szCs w:val="22"/>
         </w:rPr>
-        <w:t>I’d like to thank StackOverflow community for my Degree.</w:t>
+        <w:t xml:space="preserve">I’d like to thank </w:t>
+      </w:r>
+      <w:proofErr w:type="spellStart"/>
+      <w:r>
+        <w:rPr>
+          <w:szCs w:val="22"/>
+        </w:rPr>
+        <w:t>StackOverflow</w:t>
+      </w:r>
+      <w:proofErr w:type="spellEnd"/>
+      <w:r>
+        <w:rPr>
+          <w:szCs w:val="22"/>
+        </w:rPr>
+        <w:t xml:space="preserve"> community for my Degree.</w:t>
       </w:r>
       <w:r>
         <w:br w:type="page"/>
@@ -4819,14 +4875,14 @@
           <w:numId w:val="2"/>
         </w:numPr>
       </w:pPr>
-      <w:bookmarkStart w:id="4" w:name="_Toc192777706"/>
-      <w:bookmarkStart w:id="5" w:name="_Toc512442158"/>
-      <w:bookmarkStart w:id="6" w:name="_Toc476088414"/>
+      <w:bookmarkStart w:id="4" w:name="_Toc512442158"/>
+      <w:bookmarkStart w:id="5" w:name="_Toc476088414"/>
+      <w:bookmarkStart w:id="6" w:name="_Toc192777706"/>
       <w:r>
         <w:t>Background</w:t>
       </w:r>
+      <w:bookmarkEnd w:id="4"/>
       <w:bookmarkEnd w:id="5"/>
-      <w:bookmarkEnd w:id="6"/>
       <w:r>
         <w:t xml:space="preserve"> </w:t>
       </w:r>
@@ -4847,7 +4903,6 @@
       <w:bookmarkEnd w:id="7"/>
     </w:p>
     <w:p>
-      <w:bookmarkStart w:id="8" w:name="_GoBack"/>
       <w:r>
         <w:t xml:space="preserve">Machine learning and Data Mining becoming very </w:t>
       </w:r>
@@ -5039,11 +5094,11 @@
         </w:numPr>
         <w:ind w:left="505" w:hanging="505"/>
       </w:pPr>
-      <w:bookmarkStart w:id="9" w:name="_Toc512442159"/>
+      <w:bookmarkStart w:id="8" w:name="_Toc512442159"/>
       <w:r>
         <w:t>Trump Tweets</w:t>
       </w:r>
-      <w:bookmarkEnd w:id="9"/>
+      <w:bookmarkEnd w:id="8"/>
       <w:r>
         <w:br/>
       </w:r>
@@ -5098,7 +5153,15 @@
         <w:t>outrageous</w:t>
       </w:r>
       <w:r>
-        <w:t xml:space="preserve"> and sometimes very hateful tweets. He tweets about 10 times every day and his account is followed by over 50 million people. His account is used to attack his opponents and </w:t>
+        <w:t xml:space="preserve"> and sometimes very hateful tweets. He tweets about 10 times every day and his account </w:t>
+      </w:r>
+      <w:proofErr w:type="gramStart"/>
+      <w:r>
+        <w:t>is</w:t>
+      </w:r>
+      <w:proofErr w:type="gramEnd"/>
+      <w:r>
+        <w:t xml:space="preserve"> followed by over 50 million people. His account is used to attack his opponents and </w:t>
       </w:r>
       <w:r>
         <w:t>stir up controversies.</w:t>
@@ -5223,11 +5286,11 @@
         </w:numPr>
         <w:ind w:left="505" w:hanging="505"/>
       </w:pPr>
-      <w:bookmarkStart w:id="10" w:name="_Toc512442161"/>
+      <w:bookmarkStart w:id="9" w:name="_Toc512442161"/>
       <w:r>
         <w:t>Similar Systems</w:t>
       </w:r>
-      <w:bookmarkEnd w:id="10"/>
+      <w:bookmarkEnd w:id="9"/>
     </w:p>
     <w:p/>
     <w:p>
@@ -5255,7 +5318,15 @@
         <w:t>There was found interesting a</w:t>
       </w:r>
       <w:r>
-        <w:t>nalysis made by David Robinson (Chief Data Scientist at DataCamp)</w:t>
+        <w:t xml:space="preserve">nalysis made by David Robinson (Chief Data Scientist at </w:t>
+      </w:r>
+      <w:proofErr w:type="spellStart"/>
+      <w:r>
+        <w:t>DataCamp</w:t>
+      </w:r>
+      <w:proofErr w:type="spellEnd"/>
+      <w:r>
+        <w:t>)</w:t>
       </w:r>
       <w:r>
         <w:t>,</w:t>
@@ -5332,8 +5403,16 @@
         <w:rPr>
           <w:szCs w:val="22"/>
         </w:rPr>
-        <w:t>through twitter made already. One of them is :</w:t>
-      </w:r>
+        <w:t xml:space="preserve">through twitter made already. One of them </w:t>
+      </w:r>
+      <w:proofErr w:type="gramStart"/>
+      <w:r>
+        <w:rPr>
+          <w:szCs w:val="22"/>
+        </w:rPr>
+        <w:t>is :</w:t>
+      </w:r>
+      <w:proofErr w:type="gramEnd"/>
     </w:p>
     <w:p>
       <w:pPr>
@@ -5399,7 +5478,49 @@
         <w:rPr>
           <w:szCs w:val="22"/>
         </w:rPr>
-        <w:t xml:space="preserve">the project there was watched many tutorials on Youtube and Pluralsight. Similar project was developed by Harrison Kinsleywhose tutorials can be found on Youtube and his webpage: </w:t>
+        <w:t xml:space="preserve">the project there was watched many tutorials on </w:t>
+      </w:r>
+      <w:proofErr w:type="spellStart"/>
+      <w:r>
+        <w:rPr>
+          <w:szCs w:val="22"/>
+        </w:rPr>
+        <w:t>Youtube</w:t>
+      </w:r>
+      <w:proofErr w:type="spellEnd"/>
+      <w:r>
+        <w:rPr>
+          <w:szCs w:val="22"/>
+        </w:rPr>
+        <w:t xml:space="preserve"> and Pluralsight. Similar project was developed by Harrison </w:t>
+      </w:r>
+      <w:proofErr w:type="spellStart"/>
+      <w:r>
+        <w:rPr>
+          <w:szCs w:val="22"/>
+        </w:rPr>
+        <w:t>Kinsleywhose</w:t>
+      </w:r>
+      <w:proofErr w:type="spellEnd"/>
+      <w:r>
+        <w:rPr>
+          <w:szCs w:val="22"/>
+        </w:rPr>
+        <w:t xml:space="preserve"> tutorials can be found on </w:t>
+      </w:r>
+      <w:proofErr w:type="spellStart"/>
+      <w:r>
+        <w:rPr>
+          <w:szCs w:val="22"/>
+        </w:rPr>
+        <w:t>Youtube</w:t>
+      </w:r>
+      <w:proofErr w:type="spellEnd"/>
+      <w:r>
+        <w:rPr>
+          <w:szCs w:val="22"/>
+        </w:rPr>
+        <w:t xml:space="preserve"> and his webpage: </w:t>
       </w:r>
       <w:hyperlink r:id="rId14">
         <w:r>
@@ -5421,7 +5542,35 @@
         <w:rPr>
           <w:szCs w:val="22"/>
         </w:rPr>
-        <w:t xml:space="preserve">Tutorials show the basics of NLP (Natural Language Processing) and Twitter Sentiment Analysis. There was shown simple approach to live graph tweets sentiment. The project used NLTK, TweePy and Matplotlib. Despite the fact that the project has some substantive errors, the overall approach and process are sensible. </w:t>
+        <w:t xml:space="preserve">Tutorials show the basics of NLP (Natural Language Processing) and Twitter Sentiment Analysis. There was shown simple approach to live graph tweets sentiment. The project used NLTK, </w:t>
+      </w:r>
+      <w:proofErr w:type="spellStart"/>
+      <w:r>
+        <w:rPr>
+          <w:szCs w:val="22"/>
+        </w:rPr>
+        <w:t>TweePy</w:t>
+      </w:r>
+      <w:proofErr w:type="spellEnd"/>
+      <w:r>
+        <w:rPr>
+          <w:szCs w:val="22"/>
+        </w:rPr>
+        <w:t xml:space="preserve"> and </w:t>
+      </w:r>
+      <w:proofErr w:type="spellStart"/>
+      <w:r>
+        <w:rPr>
+          <w:szCs w:val="22"/>
+        </w:rPr>
+        <w:t>Matplotlib</w:t>
+      </w:r>
+      <w:proofErr w:type="spellEnd"/>
+      <w:r>
+        <w:rPr>
+          <w:szCs w:val="22"/>
+        </w:rPr>
+        <w:t xml:space="preserve">. Despite the fact that the project has some substantive errors, the overall approach and process are sensible. </w:t>
       </w:r>
     </w:p>
     <w:p>
@@ -5456,13 +5605,13 @@
           <w:numId w:val="2"/>
         </w:numPr>
       </w:pPr>
-      <w:bookmarkStart w:id="11" w:name="_Toc512442162"/>
-      <w:bookmarkStart w:id="12" w:name="_Toc476088415"/>
+      <w:bookmarkStart w:id="10" w:name="_Toc512442162"/>
+      <w:bookmarkStart w:id="11" w:name="_Toc476088415"/>
       <w:r>
         <w:t>Analysis</w:t>
       </w:r>
+      <w:bookmarkEnd w:id="10"/>
       <w:bookmarkEnd w:id="11"/>
-      <w:bookmarkEnd w:id="12"/>
       <w:r>
         <w:t xml:space="preserve"> </w:t>
       </w:r>
@@ -5472,7 +5621,15 @@
     </w:p>
     <w:p>
       <w:r>
-        <w:t>Most of the Twitter sentiment analysis experiments available in the Internet use ready-made analysers like the one built-in in the TextBlob. This approach is fast and easy but those classifiers are too general. It was assumed that it is better to build own classifier because peoples languages are different and one people words can have different emotions when spoken by someone else. For example, words like “Mexico” are neutral but in Trump's tweets, they usually have a negative attitude. Another example could be “Make America Great Again” which in all of the cases goes in positive tweets.</w:t>
+        <w:t xml:space="preserve">Most of the Twitter sentiment analysis experiments available in the Internet use ready-made analysers like the one built-in in the </w:t>
+      </w:r>
+      <w:proofErr w:type="spellStart"/>
+      <w:r>
+        <w:t>TextBlob</w:t>
+      </w:r>
+      <w:proofErr w:type="spellEnd"/>
+      <w:r>
+        <w:t>. This approach is fast and easy but those classifiers are too general. It was assumed that it is better to build own classifier because peoples languages are different and one people words can have different emotions when spoken by someone else. For example, words like “Mexico” are neutral but in Trump's tweets, they usually have a negative attitude. Another example could be “Make America Great Again” which in all of the cases goes in positive tweets.</w:t>
       </w:r>
     </w:p>
     <w:p/>
@@ -5800,7 +5957,24 @@
           <w:rFonts w:cstheme="majorHAnsi"/>
           <w:color w:val="000000"/>
         </w:rPr>
-        <w:t xml:space="preserve"> – investigating how to obtain tweets from Twitter REST API. Twitter official docs provide many libraries made by people such as “python-twitter” or “tweepy”</w:t>
+        <w:t xml:space="preserve"> – investigating how to obtain tweets from Twitter REST API. Twitter official docs provide many libraries made by people such as “python-twitter” or “</w:t>
+      </w:r>
+      <w:proofErr w:type="spellStart"/>
+      <w:proofErr w:type="gramStart"/>
+      <w:r>
+        <w:rPr>
+          <w:rFonts w:cstheme="majorHAnsi"/>
+          <w:color w:val="000000"/>
+        </w:rPr>
+        <w:t>tweepy</w:t>
+      </w:r>
+      <w:proofErr w:type="spellEnd"/>
+      <w:r>
+        <w:rPr>
+          <w:rFonts w:cstheme="majorHAnsi"/>
+          <w:color w:val="000000"/>
+        </w:rPr>
+        <w:t>”</w:t>
       </w:r>
       <w:r>
         <w:rPr>
@@ -5808,7 +5982,16 @@
           <w:color w:val="000000"/>
           <w:vertAlign w:val="superscript"/>
         </w:rPr>
-        <w:t>[2]</w:t>
+        <w:t>[</w:t>
+      </w:r>
+      <w:proofErr w:type="gramEnd"/>
+      <w:r>
+        <w:rPr>
+          <w:rFonts w:cstheme="majorHAnsi"/>
+          <w:color w:val="000000"/>
+          <w:vertAlign w:val="superscript"/>
+        </w:rPr>
+        <w:t>2]</w:t>
       </w:r>
       <w:r>
         <w:rPr>
@@ -5867,7 +6050,23 @@
           <w:rFonts w:cstheme="majorHAnsi"/>
           <w:color w:val="000000"/>
         </w:rPr>
-        <w:t xml:space="preserve"> – Building a model that can predict if currency will drop down or go up depending on a tweet sentiment. Investigating how to do that, for example, use ANNs or Naïve Bayes. Investigation which library to use (i.e. TensorFlow) and implementation.</w:t>
+        <w:t xml:space="preserve"> – Building a model that can predict if currency will drop down or go up depending on a tweet sentiment. Investigating how to do that, for example, use ANNs or Naïve Bayes. Investigation which library to use (i.e. </w:t>
+      </w:r>
+      <w:proofErr w:type="spellStart"/>
+      <w:r>
+        <w:rPr>
+          <w:rFonts w:cstheme="majorHAnsi"/>
+          <w:color w:val="000000"/>
+        </w:rPr>
+        <w:t>TensorFlow</w:t>
+      </w:r>
+      <w:proofErr w:type="spellEnd"/>
+      <w:r>
+        <w:rPr>
+          <w:rFonts w:cstheme="majorHAnsi"/>
+          <w:color w:val="000000"/>
+        </w:rPr>
+        <w:t>) and implementation.</w:t>
       </w:r>
     </w:p>
     <w:p>
@@ -5889,7 +6088,23 @@
           <w:rFonts w:cstheme="majorHAnsi"/>
           <w:color w:val="000000"/>
         </w:rPr>
-        <w:t xml:space="preserve"> – creating a webpage presenting graphs and charts of currency values, which tweets affect the currency changes, adding an option for a user to provide own tweet contents and presenting what effect would it have. Investigating which framework to use to create an API. To create a webpage there will be used probably Django with Bootstrap and some JavaScript library to create charts, i.e. ChartJS.</w:t>
+        <w:t xml:space="preserve"> – creating a webpage presenting graphs and charts of currency values, which tweets affect the currency changes, adding an option for a user to provide own tweet contents and presenting what effect would it have. Investigating which framework to use to create an API. To create a webpage there will be used probably Django with Bootstrap and some JavaScript library to create charts, i.e. </w:t>
+      </w:r>
+      <w:proofErr w:type="spellStart"/>
+      <w:r>
+        <w:rPr>
+          <w:rFonts w:cstheme="majorHAnsi"/>
+          <w:color w:val="000000"/>
+        </w:rPr>
+        <w:t>ChartJS</w:t>
+      </w:r>
+      <w:proofErr w:type="spellEnd"/>
+      <w:r>
+        <w:rPr>
+          <w:rFonts w:cstheme="majorHAnsi"/>
+          <w:color w:val="000000"/>
+        </w:rPr>
+        <w:t>.</w:t>
       </w:r>
     </w:p>
     <w:p>
@@ -5963,7 +6178,23 @@
           <w:rFonts w:cstheme="majorHAnsi"/>
           <w:color w:val="000000"/>
         </w:rPr>
-        <w:t>Adding other currencies – adding more currencies to the program such as Mexican Peso or Russian Ruble.</w:t>
+        <w:t xml:space="preserve">Adding other currencies – adding more currencies to the program such as Mexican Peso or Russian </w:t>
+      </w:r>
+      <w:proofErr w:type="spellStart"/>
+      <w:r>
+        <w:rPr>
+          <w:rFonts w:cstheme="majorHAnsi"/>
+          <w:color w:val="000000"/>
+        </w:rPr>
+        <w:t>Ruble</w:t>
+      </w:r>
+      <w:proofErr w:type="spellEnd"/>
+      <w:r>
+        <w:rPr>
+          <w:rFonts w:cstheme="majorHAnsi"/>
+          <w:color w:val="000000"/>
+        </w:rPr>
+        <w:t>.</w:t>
       </w:r>
     </w:p>
     <w:p>
@@ -6014,13 +6245,13 @@
           <w:numId w:val="2"/>
         </w:numPr>
       </w:pPr>
-      <w:bookmarkStart w:id="13" w:name="_Toc512442163"/>
-      <w:bookmarkStart w:id="14" w:name="_Toc476088416"/>
+      <w:bookmarkStart w:id="12" w:name="_Toc512442163"/>
+      <w:bookmarkStart w:id="13" w:name="_Toc476088416"/>
       <w:r>
         <w:t>Process</w:t>
       </w:r>
+      <w:bookmarkEnd w:id="12"/>
       <w:bookmarkEnd w:id="13"/>
-      <w:bookmarkEnd w:id="14"/>
       <w:r>
         <w:t xml:space="preserve"> </w:t>
       </w:r>
@@ -8131,18 +8362,18 @@
           <w:numId w:val="2"/>
         </w:numPr>
       </w:pPr>
-      <w:bookmarkStart w:id="15" w:name="_Toc512442164"/>
-      <w:bookmarkStart w:id="16" w:name="_Toc192777707"/>
-      <w:bookmarkStart w:id="17" w:name="_Toc222978596"/>
-      <w:bookmarkStart w:id="18" w:name="_Toc476088417"/>
-      <w:bookmarkEnd w:id="4"/>
+      <w:bookmarkStart w:id="14" w:name="_Toc512442164"/>
+      <w:bookmarkStart w:id="15" w:name="_Toc192777707"/>
+      <w:bookmarkStart w:id="16" w:name="_Toc222978596"/>
+      <w:bookmarkStart w:id="17" w:name="_Toc476088417"/>
+      <w:bookmarkEnd w:id="6"/>
       <w:r>
         <w:t>Design</w:t>
       </w:r>
+      <w:bookmarkEnd w:id="14"/>
       <w:bookmarkEnd w:id="15"/>
       <w:bookmarkEnd w:id="16"/>
       <w:bookmarkEnd w:id="17"/>
-      <w:bookmarkEnd w:id="18"/>
     </w:p>
     <w:p>
       <w:pPr>
@@ -8155,15 +8386,15 @@
           <w:szCs w:val="22"/>
         </w:rPr>
       </w:pPr>
-      <w:bookmarkStart w:id="19" w:name="_Toc512442165"/>
-      <w:bookmarkStart w:id="20" w:name="_Toc222978597"/>
-      <w:bookmarkStart w:id="21" w:name="_Toc476088418"/>
+      <w:bookmarkStart w:id="18" w:name="_Toc512442165"/>
+      <w:bookmarkStart w:id="19" w:name="_Toc222978597"/>
+      <w:bookmarkStart w:id="20" w:name="_Toc476088418"/>
       <w:r>
         <w:t>Overall Architecture</w:t>
       </w:r>
+      <w:bookmarkEnd w:id="18"/>
       <w:bookmarkEnd w:id="19"/>
       <w:bookmarkEnd w:id="20"/>
-      <w:bookmarkEnd w:id="21"/>
     </w:p>
     <w:p>
       <w:pPr>
@@ -8174,11 +8405,11 @@
         </w:numPr>
         <w:ind w:left="505" w:hanging="505"/>
       </w:pPr>
-      <w:bookmarkStart w:id="22" w:name="_Toc512442167"/>
+      <w:bookmarkStart w:id="21" w:name="_Toc512442167"/>
       <w:r>
         <w:t>Programming Language</w:t>
       </w:r>
-      <w:bookmarkEnd w:id="22"/>
+      <w:bookmarkEnd w:id="21"/>
     </w:p>
     <w:p>
       <w:pPr>
@@ -8322,7 +8553,21 @@
         <w:rPr>
           <w:szCs w:val="22"/>
         </w:rPr>
-        <w:t xml:space="preserve">In this project Python was the best choice. It provides very popular and in-depth machine learning libraries (NLTK, Scikit-learn, Textblob), web frameworks (Flask, Django, Pyramid) and Interpreter which is useful to do quick, ad hoc experimenting. It also provides a Pandas library that allows forming data into DataFrames what is very handy in data analysis and provides many built-in data processing functions. This language was also used by the student during the Industrial Year. Python is also very popular and has got documentation and there are many tutorials and snippets available on the Internet. </w:t>
+        <w:t xml:space="preserve">In this project Python was the best choice. It provides very popular and in-depth machine learning libraries (NLTK, Scikit-learn, </w:t>
+      </w:r>
+      <w:proofErr w:type="spellStart"/>
+      <w:r>
+        <w:rPr>
+          <w:szCs w:val="22"/>
+        </w:rPr>
+        <w:t>Textblob</w:t>
+      </w:r>
+      <w:proofErr w:type="spellEnd"/>
+      <w:r>
+        <w:rPr>
+          <w:szCs w:val="22"/>
+        </w:rPr>
+        <w:t xml:space="preserve">), web frameworks (Flask, Django, Pyramid) and Interpreter which is useful to do quick, ad hoc experimenting. It also provides a Pandas library that allows forming data into DataFrames what is very handy in data analysis and provides many built-in data processing functions. This language was also used by the student during the Industrial Year. Python is also very popular and has got documentation and there are many tutorials and snippets available on the Internet. </w:t>
       </w:r>
       <w:r>
         <w:rPr>
@@ -8400,7 +8645,21 @@
         <w:rPr>
           <w:szCs w:val="22"/>
         </w:rPr>
-        <w:t xml:space="preserve"> – provides a good web framework (Ruby on Rails) but does not provide any good libraries/gems to do ML. There is Weka for JRuby and there also other ways to use Java Weka library in Ruby.</w:t>
+        <w:t xml:space="preserve"> – provides a good web framework (Ruby on Rails) but does not provide any good libraries/gems to do ML. There is Weka for </w:t>
+      </w:r>
+      <w:proofErr w:type="spellStart"/>
+      <w:r>
+        <w:rPr>
+          <w:szCs w:val="22"/>
+        </w:rPr>
+        <w:t>JRuby</w:t>
+      </w:r>
+      <w:proofErr w:type="spellEnd"/>
+      <w:r>
+        <w:rPr>
+          <w:szCs w:val="22"/>
+        </w:rPr>
+        <w:t xml:space="preserve"> and there also other ways to use Java Weka library in Ruby.</w:t>
       </w:r>
       <w:r>
         <w:t xml:space="preserve"> </w:t>
@@ -8434,7 +8693,21 @@
         <w:rPr>
           <w:szCs w:val="22"/>
         </w:rPr>
-        <w:t xml:space="preserve"> – Provides many web frameworks such as Spring, JSF or Vaadin. If the project was done in Java there could be also used Weka (</w:t>
+        <w:t xml:space="preserve"> – Provides many web frameworks such as Spring, JSF or </w:t>
+      </w:r>
+      <w:proofErr w:type="spellStart"/>
+      <w:r>
+        <w:rPr>
+          <w:szCs w:val="22"/>
+        </w:rPr>
+        <w:t>Vaadin</w:t>
+      </w:r>
+      <w:proofErr w:type="spellEnd"/>
+      <w:r>
+        <w:rPr>
+          <w:szCs w:val="22"/>
+        </w:rPr>
+        <w:t>. If the project was done in Java there could be also used Weka (</w:t>
       </w:r>
       <w:r>
         <w:rPr>
@@ -8501,30 +8774,44 @@
         </w:numPr>
         <w:ind w:left="505" w:hanging="505"/>
       </w:pPr>
-      <w:bookmarkStart w:id="23" w:name="_Toc512442168"/>
+      <w:bookmarkStart w:id="22" w:name="_Toc512442168"/>
       <w:r>
         <w:t>Libraries</w:t>
       </w:r>
-      <w:bookmarkEnd w:id="23"/>
-    </w:p>
-    <w:p>
-      <w:pPr>
-        <w:rPr>
-          <w:szCs w:val="22"/>
-        </w:rPr>
-      </w:pPr>
-    </w:p>
-    <w:p>
-      <w:pPr>
-        <w:rPr>
-          <w:szCs w:val="22"/>
-        </w:rPr>
-      </w:pPr>
-      <w:r>
-        <w:rPr>
-          <w:szCs w:val="22"/>
-        </w:rPr>
-        <w:t>To do a language processing firstly was used Textblob library which is built on top of NLTK but unfortunately, due to the poor documentation and lack of its capabilities, there was made a decision to move into NLTK.</w:t>
+      <w:bookmarkEnd w:id="22"/>
+    </w:p>
+    <w:p>
+      <w:pPr>
+        <w:rPr>
+          <w:szCs w:val="22"/>
+        </w:rPr>
+      </w:pPr>
+    </w:p>
+    <w:p>
+      <w:pPr>
+        <w:rPr>
+          <w:szCs w:val="22"/>
+        </w:rPr>
+      </w:pPr>
+      <w:r>
+        <w:rPr>
+          <w:szCs w:val="22"/>
+        </w:rPr>
+        <w:t xml:space="preserve">To do a language processing firstly was used </w:t>
+      </w:r>
+      <w:proofErr w:type="spellStart"/>
+      <w:r>
+        <w:rPr>
+          <w:szCs w:val="22"/>
+        </w:rPr>
+        <w:t>Textblob</w:t>
+      </w:r>
+      <w:proofErr w:type="spellEnd"/>
+      <w:r>
+        <w:rPr>
+          <w:szCs w:val="22"/>
+        </w:rPr>
+        <w:t xml:space="preserve"> library which is built on top of NLTK but unfortunately, due to the poor documentation and lack of its capabilities, there was made a decision to move into NLTK.</w:t>
       </w:r>
     </w:p>
     <w:p>
@@ -8550,21 +8837,51 @@
         <w:rPr>
           <w:szCs w:val="22"/>
         </w:rPr>
-        <w:t xml:space="preserve"> which predicts market changes there was used Scikit-learn. It has got good documentation with many examples and there are also many topics about it on sites such as StackOverflow.</w:t>
-      </w:r>
-    </w:p>
-    <w:p>
-      <w:pPr>
-        <w:rPr>
-          <w:szCs w:val="22"/>
-        </w:rPr>
-      </w:pPr>
-      <w:r>
-        <w:rPr>
-          <w:szCs w:val="22"/>
-        </w:rPr>
-        <w:t>Another possibility was to use Weka but it would require to use either Jython(</w:t>
-      </w:r>
+        <w:t xml:space="preserve"> which predicts market changes there was used Scikit-learn. It has got good documentation with many examples and there are also many topics about it on sites such as </w:t>
+      </w:r>
+      <w:proofErr w:type="spellStart"/>
+      <w:r>
+        <w:rPr>
+          <w:szCs w:val="22"/>
+        </w:rPr>
+        <w:t>StackOverflow</w:t>
+      </w:r>
+      <w:proofErr w:type="spellEnd"/>
+      <w:r>
+        <w:rPr>
+          <w:szCs w:val="22"/>
+        </w:rPr>
+        <w:t>.</w:t>
+      </w:r>
+    </w:p>
+    <w:p>
+      <w:pPr>
+        <w:rPr>
+          <w:szCs w:val="22"/>
+        </w:rPr>
+      </w:pPr>
+      <w:r>
+        <w:rPr>
+          <w:szCs w:val="22"/>
+        </w:rPr>
+        <w:t xml:space="preserve">Another possibility was to use Weka but it would require to use either </w:t>
+      </w:r>
+      <w:proofErr w:type="spellStart"/>
+      <w:proofErr w:type="gramStart"/>
+      <w:r>
+        <w:rPr>
+          <w:szCs w:val="22"/>
+        </w:rPr>
+        <w:t>Jython</w:t>
+      </w:r>
+      <w:proofErr w:type="spellEnd"/>
+      <w:r>
+        <w:rPr>
+          <w:szCs w:val="22"/>
+        </w:rPr>
+        <w:t>(</w:t>
+      </w:r>
+      <w:proofErr w:type="gramEnd"/>
       <w:r>
         <w:rPr>
           <w:color w:val="000000"/>
@@ -8585,7 +8902,43 @@
           <w:szCs w:val="22"/>
           <w:shd w:val="clear" w:color="auto" w:fill="FFFFFF"/>
         </w:rPr>
-        <w:t>around JNI calls such as javabridge(package that allows Python to interact with JVM[4]) but both ways are too complicated. Finally, Weka was used anyway to do features selection. However, it was run as a command in separate subprocess.</w:t>
+        <w:t xml:space="preserve">around JNI calls such as </w:t>
+      </w:r>
+      <w:proofErr w:type="spellStart"/>
+      <w:r>
+        <w:rPr>
+          <w:color w:val="000000"/>
+          <w:szCs w:val="22"/>
+          <w:shd w:val="clear" w:color="auto" w:fill="FFFFFF"/>
+        </w:rPr>
+        <w:t>javabridge</w:t>
+      </w:r>
+      <w:proofErr w:type="spellEnd"/>
+      <w:r>
+        <w:rPr>
+          <w:color w:val="000000"/>
+          <w:szCs w:val="22"/>
+          <w:shd w:val="clear" w:color="auto" w:fill="FFFFFF"/>
+        </w:rPr>
+        <w:t xml:space="preserve">(package that allows Python to interact with JVM[4]) but both ways are too complicated. Finally, Weka was used anyway to do features selection. However, it was run as a command in separate </w:t>
+      </w:r>
+      <w:proofErr w:type="spellStart"/>
+      <w:r>
+        <w:rPr>
+          <w:color w:val="000000"/>
+          <w:szCs w:val="22"/>
+          <w:shd w:val="clear" w:color="auto" w:fill="FFFFFF"/>
+        </w:rPr>
+        <w:t>subprocess</w:t>
+      </w:r>
+      <w:proofErr w:type="spellEnd"/>
+      <w:r>
+        <w:rPr>
+          <w:color w:val="000000"/>
+          <w:szCs w:val="22"/>
+          <w:shd w:val="clear" w:color="auto" w:fill="FFFFFF"/>
+        </w:rPr>
+        <w:t>.</w:t>
       </w:r>
     </w:p>
     <w:p>
@@ -8618,27 +8971,69 @@
         <w:rPr>
           <w:szCs w:val="22"/>
         </w:rPr>
-        <w:t>To present the data there was used common technologies such as HTML, CSS, Javascript. To create neat and decent graphs it was decided to use ChartJS library. It allows to create HTML5 charts in a simple way.</w:t>
-      </w:r>
-    </w:p>
-    <w:p>
-      <w:pPr>
-        <w:rPr>
-          <w:szCs w:val="22"/>
-        </w:rPr>
-      </w:pPr>
-    </w:p>
-    <w:p>
-      <w:pPr>
-        <w:rPr>
-          <w:szCs w:val="22"/>
-        </w:rPr>
-      </w:pPr>
-      <w:r>
-        <w:rPr>
-          <w:szCs w:val="22"/>
-        </w:rPr>
-        <w:t xml:space="preserve">To do data processing and analysing there were used Pandas and NumPy which are the most popular Python modules. They are used in similar projects and most of the machine learning online tutorials so it was assumed that it is a good choice. </w:t>
+        <w:t xml:space="preserve">To present the data there was used common technologies such as HTML, CSS, </w:t>
+      </w:r>
+      <w:proofErr w:type="spellStart"/>
+      <w:r>
+        <w:rPr>
+          <w:szCs w:val="22"/>
+        </w:rPr>
+        <w:t>Javascript</w:t>
+      </w:r>
+      <w:proofErr w:type="spellEnd"/>
+      <w:r>
+        <w:rPr>
+          <w:szCs w:val="22"/>
+        </w:rPr>
+        <w:t xml:space="preserve">. To create neat and decent graphs it was decided to use </w:t>
+      </w:r>
+      <w:proofErr w:type="spellStart"/>
+      <w:r>
+        <w:rPr>
+          <w:szCs w:val="22"/>
+        </w:rPr>
+        <w:t>ChartJS</w:t>
+      </w:r>
+      <w:proofErr w:type="spellEnd"/>
+      <w:r>
+        <w:rPr>
+          <w:szCs w:val="22"/>
+        </w:rPr>
+        <w:t xml:space="preserve"> library. It allows to create HTML5 charts in a simple way.</w:t>
+      </w:r>
+    </w:p>
+    <w:p>
+      <w:pPr>
+        <w:rPr>
+          <w:szCs w:val="22"/>
+        </w:rPr>
+      </w:pPr>
+    </w:p>
+    <w:p>
+      <w:pPr>
+        <w:rPr>
+          <w:szCs w:val="22"/>
+        </w:rPr>
+      </w:pPr>
+      <w:r>
+        <w:rPr>
+          <w:szCs w:val="22"/>
+        </w:rPr>
+        <w:t xml:space="preserve">To do data processing and analysing there were used Pandas and </w:t>
+      </w:r>
+      <w:proofErr w:type="spellStart"/>
+      <w:r>
+        <w:rPr>
+          <w:szCs w:val="22"/>
+        </w:rPr>
+        <w:t>NumPy</w:t>
+      </w:r>
+      <w:proofErr w:type="spellEnd"/>
+      <w:r>
+        <w:rPr>
+          <w:szCs w:val="22"/>
+        </w:rPr>
+        <w:t xml:space="preserve"> which are the most popular Python modules. They are used in similar projects and most of the machine learning online tutorials so it was assumed that it is a good choice. </w:t>
       </w:r>
       <w:r>
         <w:rPr>
@@ -8650,27 +9045,55 @@
         <w:rPr>
           <w:szCs w:val="22"/>
         </w:rPr>
-        <w:t xml:space="preserve"> and NumPy arrays are much faster than on regular array and other collections.</w:t>
-      </w:r>
-    </w:p>
-    <w:p>
-      <w:pPr>
-        <w:rPr>
-          <w:szCs w:val="22"/>
-        </w:rPr>
-      </w:pPr>
-    </w:p>
-    <w:p>
-      <w:pPr>
-        <w:rPr>
-          <w:szCs w:val="22"/>
-        </w:rPr>
-      </w:pPr>
-      <w:r>
-        <w:rPr>
-          <w:szCs w:val="22"/>
-        </w:rPr>
-        <w:t>Scikit-learn does not provide any association rules algorithms so there had to be used another library. It was decided to use Mlxtend library and its Apriori algorithm implementation.</w:t>
+        <w:t xml:space="preserve"> and </w:t>
+      </w:r>
+      <w:proofErr w:type="spellStart"/>
+      <w:r>
+        <w:rPr>
+          <w:szCs w:val="22"/>
+        </w:rPr>
+        <w:t>NumPy</w:t>
+      </w:r>
+      <w:proofErr w:type="spellEnd"/>
+      <w:r>
+        <w:rPr>
+          <w:szCs w:val="22"/>
+        </w:rPr>
+        <w:t xml:space="preserve"> arrays are much faster than on regular array and other collections.</w:t>
+      </w:r>
+    </w:p>
+    <w:p>
+      <w:pPr>
+        <w:rPr>
+          <w:szCs w:val="22"/>
+        </w:rPr>
+      </w:pPr>
+    </w:p>
+    <w:p>
+      <w:pPr>
+        <w:rPr>
+          <w:szCs w:val="22"/>
+        </w:rPr>
+      </w:pPr>
+      <w:r>
+        <w:rPr>
+          <w:szCs w:val="22"/>
+        </w:rPr>
+        <w:t xml:space="preserve">Scikit-learn does not provide any association rules algorithms so there had to be used another library. It was decided to use Mlxtend library and its </w:t>
+      </w:r>
+      <w:proofErr w:type="spellStart"/>
+      <w:r>
+        <w:rPr>
+          <w:szCs w:val="22"/>
+        </w:rPr>
+        <w:t>Apriori</w:t>
+      </w:r>
+      <w:proofErr w:type="spellEnd"/>
+      <w:r>
+        <w:rPr>
+          <w:szCs w:val="22"/>
+        </w:rPr>
+        <w:t xml:space="preserve"> algorithm implementation.</w:t>
       </w:r>
     </w:p>
     <w:p>
@@ -8717,11 +9140,19 @@
         </w:rPr>
         <w:t xml:space="preserve"> </w:t>
       </w:r>
-      <w:r>
-        <w:rPr>
-          <w:szCs w:val="22"/>
-        </w:rPr>
-        <w:t>Tweepy library</w:t>
+      <w:proofErr w:type="spellStart"/>
+      <w:r>
+        <w:rPr>
+          <w:szCs w:val="22"/>
+        </w:rPr>
+        <w:t>Tweepy</w:t>
+      </w:r>
+      <w:proofErr w:type="spellEnd"/>
+      <w:r>
+        <w:rPr>
+          <w:szCs w:val="22"/>
+        </w:rPr>
+        <w:t xml:space="preserve"> library</w:t>
       </w:r>
       <w:r>
         <w:rPr>
@@ -8814,11 +9245,11 @@
         </w:numPr>
         <w:ind w:left="505" w:hanging="505"/>
       </w:pPr>
-      <w:bookmarkStart w:id="24" w:name="_Toc512442169"/>
+      <w:bookmarkStart w:id="23" w:name="_Toc512442169"/>
       <w:r>
         <w:t>Data storage</w:t>
       </w:r>
-      <w:bookmarkEnd w:id="24"/>
+      <w:bookmarkEnd w:id="23"/>
     </w:p>
     <w:p>
       <w:r>
@@ -8833,12 +9264,36 @@
     <w:p/>
     <w:p>
       <w:r>
-        <w:t xml:space="preserve">The data about the analysed stocks that is presented on the webpage had to be stored somewhere. It was decided to use small database than JSON or just plain text files because is simpler and quicker to implement. ORM(Object relational mapping) handles saving/reading data, verifying the format and checking if currency is already analysed, what is more convenient.  </w:t>
-      </w:r>
-    </w:p>
-    <w:p>
-      <w:r>
-        <w:t>For this purpose, was used Flask-SQLAlchemy module that is a Flask extension adding support for SQLAlchemy(</w:t>
+        <w:t xml:space="preserve">The data about the analysed stocks that is presented on the webpage had to be stored somewhere. It was decided to use small database than JSON or just plain text files because is simpler and quicker to implement. </w:t>
+      </w:r>
+      <w:proofErr w:type="gramStart"/>
+      <w:r>
+        <w:t>ORM(</w:t>
+      </w:r>
+      <w:proofErr w:type="gramEnd"/>
+      <w:r>
+        <w:t xml:space="preserve">Object relational mapping) handles saving/reading data, verifying the format and checking if currency is already analysed, what is more convenient.  </w:t>
+      </w:r>
+    </w:p>
+    <w:p>
+      <w:r>
+        <w:t>For this purpose, was used Flask-</w:t>
+      </w:r>
+      <w:proofErr w:type="spellStart"/>
+      <w:r>
+        <w:t>SQLAlchemy</w:t>
+      </w:r>
+      <w:proofErr w:type="spellEnd"/>
+      <w:r>
+        <w:t xml:space="preserve"> module that is a Flask extension adding support for </w:t>
+      </w:r>
+      <w:proofErr w:type="spellStart"/>
+      <w:r>
+        <w:t>SQLAlchemy</w:t>
+      </w:r>
+      <w:proofErr w:type="spellEnd"/>
+      <w:r>
+        <w:t>(</w:t>
       </w:r>
       <w:hyperlink r:id="rId17">
         <w:r>
@@ -8854,7 +9309,15 @@
       </w:r>
       <w:r>
         <w:lastRenderedPageBreak/>
-        <w:t>(SQLAlchemy is a simple object-relational mapper) (wiki). The database system that have been is SQLite3.</w:t>
+        <w:t>(</w:t>
+      </w:r>
+      <w:proofErr w:type="spellStart"/>
+      <w:r>
+        <w:t>SQLAlchemy</w:t>
+      </w:r>
+      <w:proofErr w:type="spellEnd"/>
+      <w:r>
+        <w:t xml:space="preserve"> is a simple object-relational mapper) (wiki). The database system that have been is SQLite3.</w:t>
       </w:r>
     </w:p>
     <w:p>
@@ -9031,7 +9494,15 @@
     <w:p/>
     <w:p>
       <w:r>
-        <w:t xml:space="preserve">The table below presents association rules learned from the dataset used to build a classifier. Each row presents a set of words that occurred together at lest twice and when clicked there are presented rules for each particular rule consisting these words. </w:t>
+        <w:t xml:space="preserve">The table below presents association rules learned from the dataset used to build a classifier. Each row presents a set of words that occurred together at </w:t>
+      </w:r>
+      <w:proofErr w:type="spellStart"/>
+      <w:r>
+        <w:t>lest</w:t>
+      </w:r>
+      <w:proofErr w:type="spellEnd"/>
+      <w:r>
+        <w:t xml:space="preserve"> twice and when clicked there are presented rules for each particular rule consisting these words. </w:t>
       </w:r>
     </w:p>
     <w:p/>
@@ -9050,15 +9521,15 @@
           <w:numId w:val="2"/>
         </w:numPr>
       </w:pPr>
-      <w:bookmarkStart w:id="25" w:name="_Toc222978598"/>
-      <w:bookmarkStart w:id="26" w:name="_Toc476088419"/>
-      <w:bookmarkStart w:id="27" w:name="_Toc512442170"/>
+      <w:bookmarkStart w:id="24" w:name="_Toc222978598"/>
+      <w:bookmarkStart w:id="25" w:name="_Toc476088419"/>
+      <w:bookmarkStart w:id="26" w:name="_Toc512442170"/>
       <w:r>
         <w:t>Detailed Design</w:t>
       </w:r>
+      <w:bookmarkEnd w:id="24"/>
       <w:bookmarkEnd w:id="25"/>
       <w:bookmarkEnd w:id="26"/>
-      <w:bookmarkEnd w:id="27"/>
       <w:r>
         <w:t xml:space="preserve"> </w:t>
       </w:r>
@@ -9160,11 +9631,11 @@
         </w:numPr>
         <w:ind w:left="505" w:hanging="505"/>
       </w:pPr>
-      <w:bookmarkStart w:id="28" w:name="_Toc512442171"/>
+      <w:bookmarkStart w:id="27" w:name="_Toc512442171"/>
       <w:r>
         <w:t>Markets package</w:t>
       </w:r>
-      <w:bookmarkEnd w:id="28"/>
+      <w:bookmarkEnd w:id="27"/>
     </w:p>
     <w:p>
       <w:pPr>
@@ -9218,7 +9689,35 @@
         <w:rPr>
           <w:szCs w:val="22"/>
         </w:rPr>
-        <w:t>– a module with a TweetsDataSet class that wraps a pandas Dataframe and represents a set of tweets with their features, sentiments, and market effect.</w:t>
+        <w:t xml:space="preserve">– a module with a </w:t>
+      </w:r>
+      <w:proofErr w:type="spellStart"/>
+      <w:r>
+        <w:rPr>
+          <w:szCs w:val="22"/>
+        </w:rPr>
+        <w:t>TweetsDataSet</w:t>
+      </w:r>
+      <w:proofErr w:type="spellEnd"/>
+      <w:r>
+        <w:rPr>
+          <w:szCs w:val="22"/>
+        </w:rPr>
+        <w:t xml:space="preserve"> class that wraps a pandas </w:t>
+      </w:r>
+      <w:proofErr w:type="spellStart"/>
+      <w:r>
+        <w:rPr>
+          <w:szCs w:val="22"/>
+        </w:rPr>
+        <w:t>Dataframe</w:t>
+      </w:r>
+      <w:proofErr w:type="spellEnd"/>
+      <w:r>
+        <w:rPr>
+          <w:szCs w:val="22"/>
+        </w:rPr>
+        <w:t xml:space="preserve"> and represents a set of tweets with their features, sentiments, and market effect.</w:t>
       </w:r>
     </w:p>
     <w:p>
@@ -9274,7 +9773,21 @@
         <w:rPr>
           <w:szCs w:val="22"/>
         </w:rPr>
-        <w:t xml:space="preserve"> – contains a PhrasesExtractor class which builds a vocabulary of phrases and words found in the set of texts and then extracts those features from particular tweets.</w:t>
+        <w:t xml:space="preserve"> – contains a </w:t>
+      </w:r>
+      <w:proofErr w:type="spellStart"/>
+      <w:r>
+        <w:rPr>
+          <w:szCs w:val="22"/>
+        </w:rPr>
+        <w:t>PhrasesExtractor</w:t>
+      </w:r>
+      <w:proofErr w:type="spellEnd"/>
+      <w:r>
+        <w:rPr>
+          <w:szCs w:val="22"/>
+        </w:rPr>
+        <w:t xml:space="preserve"> class which builds a vocabulary of phrases and words found in the set of texts and then extracts those features from particular tweets.</w:t>
       </w:r>
     </w:p>
     <w:p>
@@ -9301,7 +9814,35 @@
         <w:rPr>
           <w:szCs w:val="22"/>
         </w:rPr>
-        <w:t xml:space="preserve"> – module containing a class responsible for tweets sentiment analysis. It wraps NaiveBayesClassifier from NLTK library and uses a PhrasesExtractor to extract features from tweets which are then used to train a model or predict a value of the particular tweet. All the functionality was wrapped in a class because it is more convenient to load and save the Analyser and perform any tests.</w:t>
+        <w:t xml:space="preserve"> – module containing a class responsible for tweets sentiment analysis. It wraps </w:t>
+      </w:r>
+      <w:proofErr w:type="spellStart"/>
+      <w:r>
+        <w:rPr>
+          <w:szCs w:val="22"/>
+        </w:rPr>
+        <w:t>NaiveBayesClassifier</w:t>
+      </w:r>
+      <w:proofErr w:type="spellEnd"/>
+      <w:r>
+        <w:rPr>
+          <w:szCs w:val="22"/>
+        </w:rPr>
+        <w:t xml:space="preserve"> from NLTK library and uses a </w:t>
+      </w:r>
+      <w:proofErr w:type="spellStart"/>
+      <w:r>
+        <w:rPr>
+          <w:szCs w:val="22"/>
+        </w:rPr>
+        <w:t>PhrasesExtractor</w:t>
+      </w:r>
+      <w:proofErr w:type="spellEnd"/>
+      <w:r>
+        <w:rPr>
+          <w:szCs w:val="22"/>
+        </w:rPr>
+        <w:t xml:space="preserve"> to extract features from tweets which are then used to train a model or predict a value of the particular tweet. All the functionality was wrapped in a class because it is more convenient to load and save the Analyser and perform any tests.</w:t>
       </w:r>
     </w:p>
     <w:p>
@@ -9329,7 +9870,35 @@
         <w:rPr>
           <w:szCs w:val="22"/>
         </w:rPr>
-        <w:t xml:space="preserve"> – contains all the functions used to extract features from the tweet such as sentiment and phrases/words in the tweet. To gather those information uses SentimentAnalyser and PhrasesExtractor instances.</w:t>
+        <w:t xml:space="preserve"> – contains all the functions used to extract features from the tweet such as sentiment and phrases/words in the tweet. To gather those information uses </w:t>
+      </w:r>
+      <w:proofErr w:type="spellStart"/>
+      <w:r>
+        <w:rPr>
+          <w:szCs w:val="22"/>
+        </w:rPr>
+        <w:t>SentimentAnalyser</w:t>
+      </w:r>
+      <w:proofErr w:type="spellEnd"/>
+      <w:r>
+        <w:rPr>
+          <w:szCs w:val="22"/>
+        </w:rPr>
+        <w:t xml:space="preserve"> and </w:t>
+      </w:r>
+      <w:proofErr w:type="spellStart"/>
+      <w:r>
+        <w:rPr>
+          <w:szCs w:val="22"/>
+        </w:rPr>
+        <w:t>PhrasesExtractor</w:t>
+      </w:r>
+      <w:proofErr w:type="spellEnd"/>
+      <w:r>
+        <w:rPr>
+          <w:szCs w:val="22"/>
+        </w:rPr>
+        <w:t xml:space="preserve"> instances.</w:t>
       </w:r>
     </w:p>
     <w:p>
@@ -9383,7 +9952,21 @@
         <w:rPr>
           <w:szCs w:val="22"/>
         </w:rPr>
-        <w:t xml:space="preserve"> – the main module that connects all the functionalities. There is a CurrencyAnalyser class that is used to </w:t>
+        <w:t xml:space="preserve"> – the main module that connects all the functionalities. There is a </w:t>
+      </w:r>
+      <w:proofErr w:type="spellStart"/>
+      <w:r>
+        <w:rPr>
+          <w:szCs w:val="22"/>
+        </w:rPr>
+        <w:t>CurrencyAnalyser</w:t>
+      </w:r>
+      <w:proofErr w:type="spellEnd"/>
+      <w:r>
+        <w:rPr>
+          <w:szCs w:val="22"/>
+        </w:rPr>
+        <w:t xml:space="preserve"> class that is used to </w:t>
       </w:r>
       <w:r>
         <w:rPr>
@@ -9462,7 +10045,35 @@
         <w:rPr>
           <w:szCs w:val="22"/>
         </w:rPr>
-        <w:t>– contains all the code that is responsible for training a classifier that predicts stock changes. Contains 3 classes: Classifier representing a classifier model (MultinomialNB by default) and wrapping all its functionality, AnalysResult that represents a result of a single tweet analysis, MarketPredictingModel that contains two Classifier objects and decides which one to use to do a prediction.</w:t>
+        <w:t xml:space="preserve">– contains all the code that is responsible for training a classifier that predicts stock changes. Contains 3 classes: Classifier representing a classifier model (MultinomialNB by default) and wrapping all its functionality, </w:t>
+      </w:r>
+      <w:proofErr w:type="spellStart"/>
+      <w:r>
+        <w:rPr>
+          <w:szCs w:val="22"/>
+        </w:rPr>
+        <w:t>AnalysResult</w:t>
+      </w:r>
+      <w:proofErr w:type="spellEnd"/>
+      <w:r>
+        <w:rPr>
+          <w:szCs w:val="22"/>
+        </w:rPr>
+        <w:t xml:space="preserve"> that represents a result of a single tweet analysis, </w:t>
+      </w:r>
+      <w:proofErr w:type="spellStart"/>
+      <w:r>
+        <w:rPr>
+          <w:szCs w:val="22"/>
+        </w:rPr>
+        <w:t>MarketPredictingModel</w:t>
+      </w:r>
+      <w:proofErr w:type="spellEnd"/>
+      <w:r>
+        <w:rPr>
+          <w:szCs w:val="22"/>
+        </w:rPr>
+        <w:t xml:space="preserve"> that contains two Classifier objects and decides which one to use to do a prediction.</w:t>
       </w:r>
     </w:p>
     <w:p>
@@ -9509,7 +10120,35 @@
         <w:rPr>
           <w:szCs w:val="22"/>
         </w:rPr>
-        <w:t>The markets module has got also a “data” and “pickled_models” directories. “data” folder stores all data used to do analysis such as a list of stop words, scrapped tweets and CSV files generated by the application. “pickled_models” stores saved sentiment analysis and market predicting models.</w:t>
+        <w:t>The markets module has got also a “data” and “</w:t>
+      </w:r>
+      <w:proofErr w:type="spellStart"/>
+      <w:r>
+        <w:rPr>
+          <w:szCs w:val="22"/>
+        </w:rPr>
+        <w:t>pickled_models</w:t>
+      </w:r>
+      <w:proofErr w:type="spellEnd"/>
+      <w:r>
+        <w:rPr>
+          <w:szCs w:val="22"/>
+        </w:rPr>
+        <w:t>” directories. “data” folder stores all data used to do analysis such as a list of stop words, scrapped tweets and CSV files generated by the application. “</w:t>
+      </w:r>
+      <w:proofErr w:type="spellStart"/>
+      <w:r>
+        <w:rPr>
+          <w:szCs w:val="22"/>
+        </w:rPr>
+        <w:t>pickled_models</w:t>
+      </w:r>
+      <w:proofErr w:type="spellEnd"/>
+      <w:r>
+        <w:rPr>
+          <w:szCs w:val="22"/>
+        </w:rPr>
+        <w:t>” stores saved sentiment analysis and market predicting models.</w:t>
       </w:r>
     </w:p>
     <w:p>
@@ -9528,11 +10167,11 @@
         </w:numPr>
         <w:ind w:left="505" w:hanging="505"/>
       </w:pPr>
-      <w:bookmarkStart w:id="29" w:name="_Toc512442172"/>
+      <w:bookmarkStart w:id="28" w:name="_Toc512442172"/>
       <w:r>
         <w:t>Webpage package</w:t>
       </w:r>
-      <w:bookmarkEnd w:id="29"/>
+      <w:bookmarkEnd w:id="28"/>
     </w:p>
     <w:p>
       <w:pPr>
@@ -9671,11 +10310,19 @@
           <w:szCs w:val="22"/>
         </w:rPr>
       </w:pPr>
-      <w:r>
-        <w:rPr>
-          <w:szCs w:val="22"/>
-        </w:rPr>
-        <w:t>Currencies.db – stores Currencies models that can be loaded when the application runs.</w:t>
+      <w:proofErr w:type="spellStart"/>
+      <w:r>
+        <w:rPr>
+          <w:szCs w:val="22"/>
+        </w:rPr>
+        <w:t>Currencies.db</w:t>
+      </w:r>
+      <w:proofErr w:type="spellEnd"/>
+      <w:r>
+        <w:rPr>
+          <w:szCs w:val="22"/>
+        </w:rPr>
+        <w:t xml:space="preserve"> – stores Currencies models that can be loaded when the application runs.</w:t>
       </w:r>
     </w:p>
     <w:p>
@@ -9687,11 +10334,11 @@
         </w:numPr>
         <w:ind w:left="505" w:hanging="505"/>
       </w:pPr>
-      <w:bookmarkStart w:id="30" w:name="_Toc512442173"/>
+      <w:bookmarkStart w:id="29" w:name="_Toc512442173"/>
       <w:r>
         <w:t>Others</w:t>
       </w:r>
-      <w:bookmarkEnd w:id="30"/>
+      <w:bookmarkEnd w:id="29"/>
     </w:p>
     <w:p>
       <w:pPr>
@@ -9735,7 +10382,21 @@
         <w:rPr>
           <w:szCs w:val="22"/>
         </w:rPr>
-        <w:t>-manage.py – a script used to init/drop the database, fill the database with some sample data and to run the webpage.</w:t>
+        <w:t xml:space="preserve">-manage.py – a script used to </w:t>
+      </w:r>
+      <w:proofErr w:type="spellStart"/>
+      <w:r>
+        <w:rPr>
+          <w:szCs w:val="22"/>
+        </w:rPr>
+        <w:t>init</w:t>
+      </w:r>
+      <w:proofErr w:type="spellEnd"/>
+      <w:r>
+        <w:rPr>
+          <w:szCs w:val="22"/>
+        </w:rPr>
+        <w:t>/drop the database, fill the database with some sample data and to run the webpage.</w:t>
       </w:r>
     </w:p>
     <w:p>
@@ -9796,11 +10457,11 @@
           <w:numId w:val="2"/>
         </w:numPr>
       </w:pPr>
-      <w:bookmarkStart w:id="31" w:name="_Toc512442174"/>
+      <w:bookmarkStart w:id="30" w:name="_Toc512442174"/>
       <w:r>
         <w:t>Tools used to develop the project</w:t>
       </w:r>
-      <w:bookmarkEnd w:id="31"/>
+      <w:bookmarkEnd w:id="30"/>
     </w:p>
     <w:p>
       <w:pPr>
@@ -9887,18 +10548,18 @@
           <w:numId w:val="2"/>
         </w:numPr>
       </w:pPr>
-      <w:bookmarkStart w:id="32" w:name="_Toc512442175"/>
-      <w:bookmarkStart w:id="33" w:name="_Toc222978602"/>
-      <w:bookmarkStart w:id="34" w:name="_Toc476088423"/>
-      <w:bookmarkStart w:id="35" w:name="_Toc192777708"/>
+      <w:bookmarkStart w:id="31" w:name="_Toc512442175"/>
+      <w:bookmarkStart w:id="32" w:name="_Toc222978602"/>
+      <w:bookmarkStart w:id="33" w:name="_Toc476088423"/>
+      <w:bookmarkStart w:id="34" w:name="_Toc192777708"/>
       <w:r>
         <w:lastRenderedPageBreak/>
         <w:t>Implementation</w:t>
       </w:r>
+      <w:bookmarkEnd w:id="31"/>
       <w:bookmarkEnd w:id="32"/>
       <w:bookmarkEnd w:id="33"/>
       <w:bookmarkEnd w:id="34"/>
-      <w:bookmarkEnd w:id="35"/>
     </w:p>
     <w:p>
       <w:pPr>
@@ -9917,11 +10578,11 @@
           <w:numId w:val="2"/>
         </w:numPr>
       </w:pPr>
-      <w:bookmarkStart w:id="36" w:name="_Toc512442176"/>
+      <w:bookmarkStart w:id="35" w:name="_Toc512442176"/>
       <w:r>
         <w:t>Data gathering</w:t>
       </w:r>
-      <w:bookmarkEnd w:id="36"/>
+      <w:bookmarkEnd w:id="35"/>
     </w:p>
     <w:p>
       <w:pPr>
@@ -9941,32 +10602,46 @@
         </w:numPr>
         <w:ind w:left="505" w:hanging="505"/>
       </w:pPr>
-      <w:bookmarkStart w:id="37" w:name="_Toc512442177"/>
+      <w:bookmarkStart w:id="36" w:name="_Toc512442177"/>
       <w:r>
         <w:t>Tweets scrapping</w:t>
       </w:r>
-      <w:bookmarkEnd w:id="37"/>
-    </w:p>
-    <w:p>
-      <w:pPr>
-        <w:jc w:val="both"/>
-        <w:rPr>
-          <w:szCs w:val="22"/>
-        </w:rPr>
-      </w:pPr>
-    </w:p>
-    <w:p>
-      <w:pPr>
-        <w:jc w:val="both"/>
-        <w:rPr>
-          <w:szCs w:val="22"/>
-        </w:rPr>
-      </w:pPr>
-      <w:r>
-        <w:rPr>
-          <w:szCs w:val="22"/>
-        </w:rPr>
-        <w:t>The first step was to gather Donald Trump tweets. For this purpose, there was used TweePy library that allows fetching data from Twitter REST API. To communicate with the API, it was necessary to create an account and obtain a customer key and access tokens.</w:t>
+      <w:bookmarkEnd w:id="36"/>
+    </w:p>
+    <w:p>
+      <w:pPr>
+        <w:jc w:val="both"/>
+        <w:rPr>
+          <w:szCs w:val="22"/>
+        </w:rPr>
+      </w:pPr>
+    </w:p>
+    <w:p>
+      <w:pPr>
+        <w:jc w:val="both"/>
+        <w:rPr>
+          <w:szCs w:val="22"/>
+        </w:rPr>
+      </w:pPr>
+      <w:r>
+        <w:rPr>
+          <w:szCs w:val="22"/>
+        </w:rPr>
+        <w:t xml:space="preserve">The first step was to gather Donald Trump tweets. For this purpose, there was used </w:t>
+      </w:r>
+      <w:proofErr w:type="spellStart"/>
+      <w:r>
+        <w:rPr>
+          <w:szCs w:val="22"/>
+        </w:rPr>
+        <w:t>TweePy</w:t>
+      </w:r>
+      <w:proofErr w:type="spellEnd"/>
+      <w:r>
+        <w:rPr>
+          <w:szCs w:val="22"/>
+        </w:rPr>
+        <w:t xml:space="preserve"> library that allows fetching data from Twitter REST API. To communicate with the API, it was necessary to create an account and obtain a customer key and access tokens.</w:t>
       </w:r>
     </w:p>
     <w:p>
@@ -10010,7 +10685,21 @@
         <w:rPr>
           <w:szCs w:val="22"/>
         </w:rPr>
-        <w:t>Next step was to scrap all the tweets since the begin of 2017. It is a bit before Donal Trump become a president so his tweets began to have some influence on markets. TweePy provides also a special function to get posts from users’ timeline. Unfortunately, it allows getting only 200 tweets at once so I had to do it sequentially. Twitter also allows only to scrap last 3240 of user tweets and hopefully, there was obtained 2935 tweets created between 01.2017 and 03.2018.</w:t>
+        <w:t xml:space="preserve">Next step was to scrap all the tweets since the begin of 2017. It is a bit before Donal Trump become a president so his tweets began to have some influence on markets. </w:t>
+      </w:r>
+      <w:proofErr w:type="spellStart"/>
+      <w:r>
+        <w:rPr>
+          <w:szCs w:val="22"/>
+        </w:rPr>
+        <w:t>TweePy</w:t>
+      </w:r>
+      <w:proofErr w:type="spellEnd"/>
+      <w:r>
+        <w:rPr>
+          <w:szCs w:val="22"/>
+        </w:rPr>
+        <w:t xml:space="preserve"> provides also a special function to get posts from users’ timeline. Unfortunately, it allows getting only 200 tweets at once so I had to do it sequentially. Twitter also allows only to scrap last 3240 of user tweets and hopefully, there was obtained 2935 tweets created between 01.2017 and 03.2018.</w:t>
       </w:r>
     </w:p>
     <w:p>
@@ -10022,11 +10711,11 @@
         </w:numPr>
         <w:ind w:left="505" w:hanging="505"/>
       </w:pPr>
-      <w:bookmarkStart w:id="38" w:name="_Toc512442178"/>
+      <w:bookmarkStart w:id="37" w:name="_Toc512442178"/>
       <w:r>
         <w:t>Stocks data</w:t>
       </w:r>
-      <w:bookmarkEnd w:id="38"/>
+      <w:bookmarkEnd w:id="37"/>
     </w:p>
     <w:p>
       <w:pPr>
@@ -10078,11 +10767,11 @@
           <w:numId w:val="2"/>
         </w:numPr>
       </w:pPr>
-      <w:bookmarkStart w:id="39" w:name="_Toc512442179"/>
+      <w:bookmarkStart w:id="38" w:name="_Toc512442179"/>
       <w:r>
         <w:t>Sentiment Analysis and Phrases Extraction</w:t>
       </w:r>
-      <w:bookmarkEnd w:id="39"/>
+      <w:bookmarkEnd w:id="38"/>
     </w:p>
     <w:p>
       <w:pPr>
@@ -10093,11 +10782,11 @@
         </w:numPr>
         <w:ind w:left="505" w:hanging="505"/>
       </w:pPr>
-      <w:bookmarkStart w:id="40" w:name="_Toc512442180"/>
+      <w:bookmarkStart w:id="39" w:name="_Toc512442180"/>
       <w:r>
         <w:t>Data selection</w:t>
       </w:r>
-      <w:bookmarkEnd w:id="40"/>
+      <w:bookmarkEnd w:id="39"/>
     </w:p>
     <w:p>
       <w:pPr>
@@ -10287,29 +10976,71 @@
         <w:rPr>
           <w:szCs w:val="22"/>
         </w:rPr>
-        <w:t xml:space="preserve">To train a model tweets had to be split into folds to do a cross-validation what prevents overfitting and gives more reliable results. Due to the fact that scikit-learns Kfold functions seemed to be complicated, there was a decision to write a folding function manually. The code was splitting a corpus into K chunks with preservation of stratification (each chuck had half of the tweets positive and half negative). </w:t>
-      </w:r>
-    </w:p>
-    <w:p>
-      <w:pPr>
-        <w:jc w:val="both"/>
-        <w:rPr>
-          <w:szCs w:val="22"/>
-        </w:rPr>
-      </w:pPr>
-    </w:p>
-    <w:p>
-      <w:pPr>
-        <w:jc w:val="both"/>
-        <w:rPr>
-          <w:szCs w:val="22"/>
-        </w:rPr>
-      </w:pPr>
-      <w:r>
-        <w:rPr>
-          <w:szCs w:val="22"/>
-        </w:rPr>
-        <w:t>Building a text classification system with Textblob is very trivial:</w:t>
+        <w:t xml:space="preserve">To train a model tweets had to be split into folds to do a cross-validation what prevents overfitting and gives more reliable results. Due to the fact that </w:t>
+      </w:r>
+      <w:proofErr w:type="spellStart"/>
+      <w:r>
+        <w:rPr>
+          <w:szCs w:val="22"/>
+        </w:rPr>
+        <w:t>scikit</w:t>
+      </w:r>
+      <w:proofErr w:type="spellEnd"/>
+      <w:r>
+        <w:rPr>
+          <w:szCs w:val="22"/>
+        </w:rPr>
+        <w:t xml:space="preserve">-learns </w:t>
+      </w:r>
+      <w:proofErr w:type="spellStart"/>
+      <w:r>
+        <w:rPr>
+          <w:szCs w:val="22"/>
+        </w:rPr>
+        <w:t>Kfold</w:t>
+      </w:r>
+      <w:proofErr w:type="spellEnd"/>
+      <w:r>
+        <w:rPr>
+          <w:szCs w:val="22"/>
+        </w:rPr>
+        <w:t xml:space="preserve"> functions seemed to be complicated, there was a decision to write a folding function manually. The code was splitting a corpus into K chunks with preservation of stratification (each chuck had half of the tweets positive and half negative). </w:t>
+      </w:r>
+    </w:p>
+    <w:p>
+      <w:pPr>
+        <w:jc w:val="both"/>
+        <w:rPr>
+          <w:szCs w:val="22"/>
+        </w:rPr>
+      </w:pPr>
+    </w:p>
+    <w:p>
+      <w:pPr>
+        <w:jc w:val="both"/>
+        <w:rPr>
+          <w:szCs w:val="22"/>
+        </w:rPr>
+      </w:pPr>
+      <w:r>
+        <w:rPr>
+          <w:szCs w:val="22"/>
+        </w:rPr>
+        <w:t xml:space="preserve">Building a text classification system with </w:t>
+      </w:r>
+      <w:proofErr w:type="spellStart"/>
+      <w:r>
+        <w:rPr>
+          <w:szCs w:val="22"/>
+        </w:rPr>
+        <w:t>Textblob</w:t>
+      </w:r>
+      <w:proofErr w:type="spellEnd"/>
+      <w:r>
+        <w:rPr>
+          <w:szCs w:val="22"/>
+        </w:rPr>
+        <w:t xml:space="preserve"> is very trivial:</w:t>
       </w:r>
     </w:p>
     <w:p>
@@ -10419,8 +11150,13 @@
         <w:fldChar w:fldCharType="end"/>
       </w:r>
       <w:r>
-        <w:t>. Example of training a classifier with TextBlob</w:t>
-      </w:r>
+        <w:t xml:space="preserve">. Example of training a classifier with </w:t>
+      </w:r>
+      <w:proofErr w:type="spellStart"/>
+      <w:r>
+        <w:t>TextBlob</w:t>
+      </w:r>
+      <w:proofErr w:type="spellEnd"/>
     </w:p>
     <w:p>
       <w:pPr>
@@ -10848,99 +11584,205 @@
         </w:numPr>
         <w:ind w:left="505" w:hanging="505"/>
       </w:pPr>
-      <w:bookmarkStart w:id="41" w:name="_Toc512442181"/>
+      <w:bookmarkStart w:id="40" w:name="_Toc512442181"/>
       <w:r>
         <w:t>Features extraction</w:t>
       </w:r>
-      <w:bookmarkEnd w:id="41"/>
-    </w:p>
-    <w:p>
-      <w:pPr>
-        <w:jc w:val="both"/>
-        <w:rPr>
-          <w:szCs w:val="22"/>
-        </w:rPr>
-      </w:pPr>
-    </w:p>
-    <w:p>
-      <w:pPr>
-        <w:jc w:val="both"/>
-        <w:rPr>
-          <w:szCs w:val="22"/>
-        </w:rPr>
-      </w:pPr>
-      <w:r>
-        <w:rPr>
-          <w:szCs w:val="22"/>
-        </w:rPr>
-        <w:t xml:space="preserve">Once it had been discovered that TextBlob does not extract phrases properly and it does not provide an easy option to change it, it was necessary to move into NLTKs’ classifier. </w:t>
-      </w:r>
-    </w:p>
-    <w:p>
-      <w:pPr>
-        <w:jc w:val="both"/>
-        <w:rPr>
-          <w:szCs w:val="22"/>
-        </w:rPr>
-      </w:pPr>
-    </w:p>
-    <w:p>
-      <w:pPr>
-        <w:jc w:val="both"/>
-        <w:rPr>
-          <w:szCs w:val="22"/>
-        </w:rPr>
-      </w:pPr>
-      <w:r>
-        <w:rPr>
-          <w:szCs w:val="22"/>
-        </w:rPr>
-        <w:t>Next step was to write a custom feature extracting function that splits tweets into words. To do so were used very simple NLTKs’ functions: sent_tokenize and word_tokenize that split the text into sentences and then into words. Afterwards, all the extracted words had been lowercased because “Then” and “then” is the same word. Unfortunately, even that these functions are the part of so popular and reputable library, they had problems with splitting even simple sentences and words such as “doesn’t’ were separated into “does” and “’t”. Moreover, the model was still making decision basing on words such as “Did”, “of”, “And”. These senseless words are called stop words. These are words that are common in the language and do not tell anything about the meaning of the sentence.</w:t>
-      </w:r>
-    </w:p>
-    <w:p>
-      <w:pPr>
-        <w:jc w:val="both"/>
-        <w:rPr>
-          <w:szCs w:val="22"/>
-        </w:rPr>
-      </w:pPr>
-    </w:p>
-    <w:p>
-      <w:pPr>
-        <w:jc w:val="both"/>
-        <w:rPr>
-          <w:szCs w:val="22"/>
-        </w:rPr>
-      </w:pPr>
-      <w:r>
-        <w:rPr>
-          <w:szCs w:val="22"/>
-        </w:rPr>
-        <w:t>Once it had been discovered that NLTK tokenizing functions cannot handle extracting words and phrases there were few alternatives checked out such as NLTKs ConllExtractor and FastExtractor. Most of them had problems with splitting the sentence properly. They either extract useless stop words or do not extract half of the important phrases. The only one that does it very well is a TextRazor – cloud service providing a deep learning analysis using their web API. Unfortunately, TextRazor is not free so the decision was made to write a custom phrase extractor.</w:t>
-      </w:r>
-    </w:p>
-    <w:p>
-      <w:pPr>
-        <w:jc w:val="both"/>
-        <w:rPr>
-          <w:szCs w:val="22"/>
-        </w:rPr>
-      </w:pPr>
-    </w:p>
-    <w:p>
-      <w:pPr>
-        <w:jc w:val="both"/>
-        <w:rPr>
-          <w:szCs w:val="22"/>
-        </w:rPr>
-      </w:pPr>
-      <w:r>
-        <w:rPr>
-          <w:szCs w:val="22"/>
-        </w:rPr>
-        <w:t>After some research, there was found easy to implement an algorithm called RAKE(</w:t>
-      </w:r>
+      <w:bookmarkEnd w:id="40"/>
+    </w:p>
+    <w:p>
+      <w:pPr>
+        <w:jc w:val="both"/>
+        <w:rPr>
+          <w:szCs w:val="22"/>
+        </w:rPr>
+      </w:pPr>
+    </w:p>
+    <w:p>
+      <w:pPr>
+        <w:jc w:val="both"/>
+        <w:rPr>
+          <w:szCs w:val="22"/>
+        </w:rPr>
+      </w:pPr>
+      <w:r>
+        <w:rPr>
+          <w:szCs w:val="22"/>
+        </w:rPr>
+        <w:t xml:space="preserve">Once it had been discovered that </w:t>
+      </w:r>
+      <w:proofErr w:type="spellStart"/>
+      <w:r>
+        <w:rPr>
+          <w:szCs w:val="22"/>
+        </w:rPr>
+        <w:t>TextBlob</w:t>
+      </w:r>
+      <w:proofErr w:type="spellEnd"/>
+      <w:r>
+        <w:rPr>
+          <w:szCs w:val="22"/>
+        </w:rPr>
+        <w:t xml:space="preserve"> does not extract phrases properly and it does not provide an easy option to change it, it was necessary to move into NLTKs’ classifier. </w:t>
+      </w:r>
+    </w:p>
+    <w:p>
+      <w:pPr>
+        <w:jc w:val="both"/>
+        <w:rPr>
+          <w:szCs w:val="22"/>
+        </w:rPr>
+      </w:pPr>
+    </w:p>
+    <w:p>
+      <w:pPr>
+        <w:jc w:val="both"/>
+        <w:rPr>
+          <w:szCs w:val="22"/>
+        </w:rPr>
+      </w:pPr>
+      <w:r>
+        <w:rPr>
+          <w:szCs w:val="22"/>
+        </w:rPr>
+        <w:t xml:space="preserve">Next step was to write a custom feature extracting function that splits tweets into words. To do so were used very simple NLTKs’ functions: </w:t>
+      </w:r>
+      <w:proofErr w:type="spellStart"/>
+      <w:r>
+        <w:rPr>
+          <w:szCs w:val="22"/>
+        </w:rPr>
+        <w:t>sent_tokenize</w:t>
+      </w:r>
+      <w:proofErr w:type="spellEnd"/>
+      <w:r>
+        <w:rPr>
+          <w:szCs w:val="22"/>
+        </w:rPr>
+        <w:t xml:space="preserve"> and </w:t>
+      </w:r>
+      <w:proofErr w:type="spellStart"/>
+      <w:r>
+        <w:rPr>
+          <w:szCs w:val="22"/>
+        </w:rPr>
+        <w:t>word_tokenize</w:t>
+      </w:r>
+      <w:proofErr w:type="spellEnd"/>
+      <w:r>
+        <w:rPr>
+          <w:szCs w:val="22"/>
+        </w:rPr>
+        <w:t xml:space="preserve"> that split the text into sentences and then into words. Afterwards, all the extracted words had been lowercased because “Then” and “then” is the same word. Unfortunately, even that these functions are the part of so popular and reputable library, they had problems with splitting even simple sentences and words such as “doesn’t’ were separated into “does” and “’t”. Moreover, the model was still making decision basing on words such as “Did”, “of”, “And”. These senseless words are called stop words. These are words that are common in the language and do not tell anything about the meaning of the sentence.</w:t>
+      </w:r>
+    </w:p>
+    <w:p>
+      <w:pPr>
+        <w:jc w:val="both"/>
+        <w:rPr>
+          <w:szCs w:val="22"/>
+        </w:rPr>
+      </w:pPr>
+    </w:p>
+    <w:p>
+      <w:pPr>
+        <w:jc w:val="both"/>
+        <w:rPr>
+          <w:szCs w:val="22"/>
+        </w:rPr>
+      </w:pPr>
+      <w:r>
+        <w:rPr>
+          <w:szCs w:val="22"/>
+        </w:rPr>
+        <w:t xml:space="preserve">Once it had been discovered that NLTK tokenizing functions cannot handle extracting words and phrases there were few alternatives checked out such as NLTKs </w:t>
+      </w:r>
+      <w:proofErr w:type="spellStart"/>
+      <w:r>
+        <w:rPr>
+          <w:szCs w:val="22"/>
+        </w:rPr>
+        <w:t>ConllExtractor</w:t>
+      </w:r>
+      <w:proofErr w:type="spellEnd"/>
+      <w:r>
+        <w:rPr>
+          <w:szCs w:val="22"/>
+        </w:rPr>
+        <w:t xml:space="preserve"> and </w:t>
+      </w:r>
+      <w:proofErr w:type="spellStart"/>
+      <w:r>
+        <w:rPr>
+          <w:szCs w:val="22"/>
+        </w:rPr>
+        <w:t>FastExtractor</w:t>
+      </w:r>
+      <w:proofErr w:type="spellEnd"/>
+      <w:r>
+        <w:rPr>
+          <w:szCs w:val="22"/>
+        </w:rPr>
+        <w:t xml:space="preserve">. Most of them had problems with splitting the sentence properly. They either extract useless stop words or do not extract half of the important phrases. The only one that does it very well is a </w:t>
+      </w:r>
+      <w:proofErr w:type="spellStart"/>
+      <w:r>
+        <w:rPr>
+          <w:szCs w:val="22"/>
+        </w:rPr>
+        <w:t>TextRazor</w:t>
+      </w:r>
+      <w:proofErr w:type="spellEnd"/>
+      <w:r>
+        <w:rPr>
+          <w:szCs w:val="22"/>
+        </w:rPr>
+        <w:t xml:space="preserve"> – cloud service providing a deep learning analysis using their web API. Unfortunately, </w:t>
+      </w:r>
+      <w:proofErr w:type="spellStart"/>
+      <w:r>
+        <w:rPr>
+          <w:szCs w:val="22"/>
+        </w:rPr>
+        <w:t>TextRazor</w:t>
+      </w:r>
+      <w:proofErr w:type="spellEnd"/>
+      <w:r>
+        <w:rPr>
+          <w:szCs w:val="22"/>
+        </w:rPr>
+        <w:t xml:space="preserve"> is not free so the decision was made to write a custom phrase extractor.</w:t>
+      </w:r>
+    </w:p>
+    <w:p>
+      <w:pPr>
+        <w:jc w:val="both"/>
+        <w:rPr>
+          <w:szCs w:val="22"/>
+        </w:rPr>
+      </w:pPr>
+    </w:p>
+    <w:p>
+      <w:pPr>
+        <w:jc w:val="both"/>
+        <w:rPr>
+          <w:szCs w:val="22"/>
+        </w:rPr>
+      </w:pPr>
+      <w:r>
+        <w:rPr>
+          <w:szCs w:val="22"/>
+        </w:rPr>
+        <w:t xml:space="preserve">After some research, there was found easy to implement an algorithm called </w:t>
+      </w:r>
+      <w:proofErr w:type="gramStart"/>
+      <w:r>
+        <w:rPr>
+          <w:szCs w:val="22"/>
+        </w:rPr>
+        <w:t>RAKE(</w:t>
+      </w:r>
+      <w:proofErr w:type="gramEnd"/>
       <w:r>
         <w:rPr>
           <w:color w:val="545454"/>
@@ -11185,12 +12027,14 @@
         </w:rPr>
         <w:t>“</w:t>
       </w:r>
+      <w:proofErr w:type="spellStart"/>
       <w:r>
         <w:rPr>
           <w:szCs w:val="22"/>
         </w:rPr>
         <w:t>lemmatize_word</w:t>
       </w:r>
+      <w:proofErr w:type="spellEnd"/>
       <w:r>
         <w:rPr>
           <w:szCs w:val="22"/>
@@ -11362,7 +12206,21 @@
         <w:rPr>
           <w:szCs w:val="22"/>
         </w:rPr>
-        <w:t>All tweets are firstly pre-processed. All tweets are lowercased and split into sentences. Then from each sentence are removed useless characters such as ”@ # - “.</w:t>
+        <w:t xml:space="preserve">All tweets are firstly pre-processed. All tweets are lowercased and split into sentences. Then from each sentence are removed useless characters such </w:t>
+      </w:r>
+      <w:proofErr w:type="gramStart"/>
+      <w:r>
+        <w:rPr>
+          <w:szCs w:val="22"/>
+        </w:rPr>
+        <w:t>as ”</w:t>
+      </w:r>
+      <w:proofErr w:type="gramEnd"/>
+      <w:r>
+        <w:rPr>
+          <w:szCs w:val="22"/>
+        </w:rPr>
+        <w:t>@ # - “.</w:t>
       </w:r>
     </w:p>
     <w:p>
@@ -11784,17 +12642,87 @@
     </w:p>
     <w:p>
       <w:pPr>
+        <w:jc w:val="both"/>
+        <w:rPr>
+          <w:szCs w:val="22"/>
+        </w:rPr>
+      </w:pPr>
+      <w:r>
+        <w:rPr>
+          <w:szCs w:val="22"/>
+        </w:rPr>
+        <w:t>Features extraction from dataset can be run by with “</w:t>
+      </w:r>
+      <w:r>
+        <w:rPr>
+          <w:szCs w:val="22"/>
+        </w:rPr>
+        <w:t>markets/</w:t>
+      </w:r>
+      <w:r>
+        <w:rPr>
+          <w:szCs w:val="22"/>
+        </w:rPr>
+        <w:t>tweets_features_extraction</w:t>
+      </w:r>
+      <w:r>
+        <w:rPr>
+          <w:szCs w:val="22"/>
+        </w:rPr>
+        <w:t>.py</w:t>
+      </w:r>
+      <w:r>
+        <w:rPr>
+          <w:szCs w:val="22"/>
+        </w:rPr>
+        <w:t>”</w:t>
+      </w:r>
+      <w:r>
+        <w:rPr>
+          <w:szCs w:val="22"/>
+        </w:rPr>
+        <w:t xml:space="preserve"> module</w:t>
+      </w:r>
+      <w:r>
+        <w:rPr>
+          <w:szCs w:val="22"/>
+        </w:rPr>
+        <w:t xml:space="preserve"> which executes “</w:t>
+      </w:r>
+      <w:proofErr w:type="spellStart"/>
+      <w:r>
+        <w:rPr>
+          <w:szCs w:val="22"/>
+        </w:rPr>
+        <w:t>build_tweets_features_dataframe</w:t>
+      </w:r>
+      <w:proofErr w:type="spellEnd"/>
+      <w:r>
+        <w:rPr>
+          <w:szCs w:val="22"/>
+        </w:rPr>
+        <w:t xml:space="preserve">” function which reads scrapped tweets and saves the result (tweets + features) to a csv file. </w:t>
+      </w:r>
+      <w:r>
+        <w:rPr>
+          <w:szCs w:val="22"/>
+        </w:rPr>
+        <w:t>All filenames are hardcoded, what would have to be changed if there was added functionality to analyse user-defined twitter users.</w:t>
+      </w:r>
+    </w:p>
+    <w:p>
+      <w:pPr>
         <w:pStyle w:val="Nagwek2"/>
         <w:numPr>
           <w:ilvl w:val="1"/>
           <w:numId w:val="2"/>
         </w:numPr>
       </w:pPr>
-      <w:bookmarkStart w:id="42" w:name="_Toc512442182"/>
+      <w:bookmarkStart w:id="41" w:name="_Toc512442182"/>
       <w:r>
         <w:t>Markets predicting</w:t>
       </w:r>
-      <w:bookmarkEnd w:id="42"/>
+      <w:bookmarkEnd w:id="41"/>
     </w:p>
     <w:p>
       <w:pPr>
@@ -11835,11 +12763,11 @@
         </w:numPr>
         <w:ind w:left="505" w:hanging="505"/>
       </w:pPr>
-      <w:bookmarkStart w:id="43" w:name="_Toc512442183"/>
+      <w:bookmarkStart w:id="42" w:name="_Toc512442183"/>
       <w:r>
         <w:t>Data Pre-processing</w:t>
       </w:r>
-      <w:bookmarkEnd w:id="43"/>
+      <w:bookmarkEnd w:id="42"/>
     </w:p>
     <w:p>
       <w:pPr>
@@ -12067,8 +12995,21 @@
         <w:rPr>
           <w:szCs w:val="22"/>
         </w:rPr>
-        <w:lastRenderedPageBreak/>
-        <w:t>Another pre-processing step was to merge all tweets that were divided into few separate ones because they were too long (Twitter allows tweets to be max 140 chars length so when they exceed the limit they are split into few separate ones that start or end with “…”)</w:t>
+        <w:t xml:space="preserve">Another pre-processing step was to merge all tweets that were divided into few separate ones because they were too long (Twitter allows tweets to be max 140 </w:t>
+      </w:r>
+      <w:proofErr w:type="gramStart"/>
+      <w:r>
+        <w:rPr>
+          <w:szCs w:val="22"/>
+        </w:rPr>
+        <w:t>chars</w:t>
+      </w:r>
+      <w:proofErr w:type="gramEnd"/>
+      <w:r>
+        <w:rPr>
+          <w:szCs w:val="22"/>
+        </w:rPr>
+        <w:t xml:space="preserve"> length so when they exceed the limit they are split into few separate ones that start or end with “…”)</w:t>
       </w:r>
     </w:p>
     <w:p>
@@ -12845,24 +13786,38 @@
         </w:numPr>
         <w:ind w:left="505" w:hanging="505"/>
       </w:pPr>
-      <w:bookmarkStart w:id="44" w:name="_Toc512442184"/>
+      <w:bookmarkStart w:id="43" w:name="_Toc512442184"/>
       <w:r>
         <w:t>Building initial model</w:t>
       </w:r>
-      <w:bookmarkEnd w:id="44"/>
-    </w:p>
-    <w:p>
-      <w:pPr>
-        <w:jc w:val="both"/>
-        <w:rPr>
-          <w:szCs w:val="22"/>
-        </w:rPr>
-      </w:pPr>
-      <w:r>
-        <w:rPr>
-          <w:szCs w:val="22"/>
-        </w:rPr>
-        <w:t>To build a model there was used a Scikit-learn MultinomialNB and LogisticRegressionCV. First one is a Naïve Bayes classifier implantation that is suitable for classifying discrete values such as “Down”, “No change”, “Up. Logistic regression classifier used is also known as logit, MaxEnt (</w:t>
+      <w:bookmarkEnd w:id="43"/>
+    </w:p>
+    <w:p>
+      <w:pPr>
+        <w:jc w:val="both"/>
+        <w:rPr>
+          <w:szCs w:val="22"/>
+        </w:rPr>
+      </w:pPr>
+      <w:r>
+        <w:rPr>
+          <w:szCs w:val="22"/>
+        </w:rPr>
+        <w:t xml:space="preserve">To build a model there was used a Scikit-learn MultinomialNB and LogisticRegressionCV. First one is a Naïve Bayes classifier implantation that is suitable for classifying discrete values such as “Down”, “No change”, “Up. Logistic regression classifier used is also known as logit, </w:t>
+      </w:r>
+      <w:proofErr w:type="spellStart"/>
+      <w:r>
+        <w:rPr>
+          <w:szCs w:val="22"/>
+        </w:rPr>
+        <w:t>MaxEnt</w:t>
+      </w:r>
+      <w:proofErr w:type="spellEnd"/>
+      <w:r>
+        <w:rPr>
+          <w:szCs w:val="22"/>
+        </w:rPr>
+        <w:t xml:space="preserve"> (</w:t>
       </w:r>
       <w:hyperlink r:id="rId26">
         <w:r>
@@ -13435,6 +14390,7 @@
         <w:rPr>
           <w:szCs w:val="22"/>
         </w:rPr>
+        <w:lastRenderedPageBreak/>
         <w:t>Using a DataFrame to store data was useful there because it was easy to format this data in such a way.</w:t>
       </w:r>
     </w:p>
@@ -13811,11 +14767,11 @@
         </w:numPr>
         <w:ind w:left="505" w:hanging="505"/>
       </w:pPr>
-      <w:bookmarkStart w:id="45" w:name="_Toc512442185"/>
+      <w:bookmarkStart w:id="44" w:name="_Toc512442185"/>
       <w:r>
         <w:t>Removing infrequent features</w:t>
       </w:r>
-      <w:bookmarkEnd w:id="45"/>
+      <w:bookmarkEnd w:id="44"/>
     </w:p>
     <w:p>
       <w:pPr>
@@ -14265,11 +15221,11 @@
         </w:numPr>
         <w:ind w:left="505" w:hanging="505"/>
       </w:pPr>
-      <w:bookmarkStart w:id="46" w:name="_Toc512442186"/>
+      <w:bookmarkStart w:id="45" w:name="_Toc512442186"/>
       <w:r>
         <w:t>Feature selection</w:t>
       </w:r>
-      <w:bookmarkEnd w:id="46"/>
+      <w:bookmarkEnd w:id="45"/>
     </w:p>
     <w:p>
       <w:pPr>
@@ -14489,6 +15445,7 @@
               <w:rPr>
                 <w:szCs w:val="22"/>
               </w:rPr>
+              <w:lastRenderedPageBreak/>
               <w:t>Logistic in Scikit-learn</w:t>
             </w:r>
           </w:p>
@@ -14625,14 +15582,7 @@
         <w:rPr>
           <w:szCs w:val="22"/>
         </w:rPr>
-        <w:t xml:space="preserve">After that Weka was not used anymore to build a classifier due to the fact that uses only one thread, it is extremely slow and it is more convenient to process data and </w:t>
-      </w:r>
-      <w:r>
-        <w:rPr>
-          <w:szCs w:val="22"/>
-        </w:rPr>
-        <w:lastRenderedPageBreak/>
-        <w:t>build classifier in Python at one go without saving to file and bothering with opening it in Weka.</w:t>
+        <w:t>After that Weka was not used anymore to build a classifier due to the fact that uses only one thread, it is extremely slow and it is more convenient to process data and build classifier in Python at one go without saving to file and bothering with opening it in Weka.</w:t>
       </w:r>
     </w:p>
     <w:p>
@@ -14668,11 +15618,11 @@
         </w:numPr>
         <w:ind w:left="505" w:hanging="505"/>
       </w:pPr>
-      <w:bookmarkStart w:id="47" w:name="_Toc512442187"/>
+      <w:bookmarkStart w:id="46" w:name="_Toc512442187"/>
       <w:r>
         <w:t>Target change</w:t>
       </w:r>
-      <w:bookmarkEnd w:id="47"/>
+      <w:bookmarkEnd w:id="46"/>
     </w:p>
     <w:p>
       <w:pPr>
@@ -15111,11 +16061,11 @@
         </w:numPr>
         <w:ind w:left="505" w:hanging="505"/>
       </w:pPr>
-      <w:bookmarkStart w:id="48" w:name="_Toc512442188"/>
+      <w:bookmarkStart w:id="47" w:name="_Toc512442188"/>
       <w:r>
         <w:t>Removing useless instances</w:t>
       </w:r>
-      <w:bookmarkEnd w:id="48"/>
+      <w:bookmarkEnd w:id="47"/>
     </w:p>
     <w:p>
       <w:pPr>
@@ -15205,7 +16155,6 @@
                 <w:b/>
                 <w:szCs w:val="22"/>
               </w:rPr>
-              <w:lastRenderedPageBreak/>
               <w:t>Classifier</w:t>
             </w:r>
           </w:p>
@@ -15397,24 +16346,38 @@
         </w:numPr>
         <w:ind w:left="505" w:hanging="505"/>
       </w:pPr>
-      <w:bookmarkStart w:id="49" w:name="_Toc512442189"/>
+      <w:bookmarkStart w:id="48" w:name="_Toc512442189"/>
       <w:r>
         <w:t>Remarking features after sifting</w:t>
       </w:r>
-      <w:bookmarkEnd w:id="49"/>
-    </w:p>
-    <w:p>
-      <w:pPr>
-        <w:jc w:val="both"/>
-        <w:rPr>
-          <w:szCs w:val="22"/>
-        </w:rPr>
-      </w:pPr>
-      <w:r>
-        <w:rPr>
-          <w:szCs w:val="22"/>
-        </w:rPr>
-        <w:t xml:space="preserve">The next step was to mark features again. Due to the fact that the feature extractor extract features in more greedy?? way words are not extracted from market phrases so if “Crooked Hillary Clinton” is found then words “Crooked”, “Hillary” and “Clinton” will not be marked. ADD WHY IS IT BETTER </w:t>
+      <w:bookmarkEnd w:id="48"/>
+    </w:p>
+    <w:p>
+      <w:pPr>
+        <w:jc w:val="both"/>
+        <w:rPr>
+          <w:szCs w:val="22"/>
+        </w:rPr>
+      </w:pPr>
+      <w:r>
+        <w:rPr>
+          <w:szCs w:val="22"/>
+        </w:rPr>
+        <w:t xml:space="preserve">The next step was to mark features again. Due to the fact that the feature extractor extract features in </w:t>
+      </w:r>
+      <w:proofErr w:type="gramStart"/>
+      <w:r>
+        <w:rPr>
+          <w:szCs w:val="22"/>
+        </w:rPr>
+        <w:t>more greedy</w:t>
+      </w:r>
+      <w:proofErr w:type="gramEnd"/>
+      <w:r>
+        <w:rPr>
+          <w:szCs w:val="22"/>
+        </w:rPr>
+        <w:t xml:space="preserve">?? way words are not extracted from market phrases so if “Crooked Hillary Clinton” is found then words “Crooked”, “Hillary” and “Clinton” will not be marked. ADD WHY IS IT BETTER </w:t>
       </w:r>
     </w:p>
     <w:p>
@@ -16228,24 +17191,31 @@
         </w:numPr>
         <w:ind w:left="505" w:hanging="505"/>
       </w:pPr>
-      <w:bookmarkStart w:id="50" w:name="_Toc512442190"/>
+      <w:bookmarkStart w:id="49" w:name="_Toc512442190"/>
       <w:r>
         <w:t>Adding more stocks</w:t>
       </w:r>
-      <w:bookmarkEnd w:id="50"/>
-    </w:p>
-    <w:p>
-      <w:pPr>
-        <w:jc w:val="both"/>
-        <w:rPr>
-          <w:szCs w:val="22"/>
-        </w:rPr>
-      </w:pPr>
-      <w:r>
-        <w:rPr>
-          <w:szCs w:val="22"/>
-        </w:rPr>
-        <w:t>The main purpose of next sprint was to implement functionality to build a model using another CSV files with stock prices. There was downloaded Euro Index that is a ratio of four major currencies (USD, British Pound, Japanese Yen and Swiss Franc) against the Euro. Due to the fact that a lot of Trump tweets were about the wall on the border with Mexico and hurting their Mexico peso with taxes (</w:t>
+      <w:bookmarkEnd w:id="49"/>
+    </w:p>
+    <w:p>
+      <w:pPr>
+        <w:jc w:val="both"/>
+        <w:rPr>
+          <w:szCs w:val="22"/>
+        </w:rPr>
+      </w:pPr>
+      <w:r>
+        <w:rPr>
+          <w:szCs w:val="22"/>
+        </w:rPr>
+        <w:t xml:space="preserve">The main purpose of next sprint was to implement functionality to build a model using another CSV files with stock prices. There was downloaded Euro Index that is a ratio of four major currencies (USD, British Pound, Japanese Yen and Swiss Franc) against the Euro. Due to the fact that a lot of Trump tweets were about the wall on the border </w:t>
+      </w:r>
+      <w:r>
+        <w:rPr>
+          <w:szCs w:val="22"/>
+        </w:rPr>
+        <w:lastRenderedPageBreak/>
+        <w:t>with Mexico and hurting their Mexico peso with taxes (</w:t>
       </w:r>
       <w:hyperlink r:id="rId28">
         <w:r>
@@ -16274,14 +17244,7 @@
         <w:rPr>
           <w:szCs w:val="22"/>
         </w:rPr>
-        <w:t xml:space="preserve">Another currency that could have some effect was Peso. Unfortunately, currency indices are CARRIED OUT mostly for XXX currencies and markets. IN consequence, there was downloaded historical data of S&amp;P/BMV what is a ratio of an American stock </w:t>
-      </w:r>
-      <w:r>
-        <w:rPr>
-          <w:szCs w:val="22"/>
-        </w:rPr>
-        <w:lastRenderedPageBreak/>
-        <w:t>market index based on 500 the largest companies to the biggest Mexican stock exchange index.</w:t>
+        <w:t>Another currency that could have some effect was Peso. Unfortunately, currency indices are CARRIED OUT mostly for XXX currencies and markets. IN consequence, there was downloaded historical data of S&amp;P/BMV what is a ratio of an American stock market index based on 500 the largest companies to the biggest Mexican stock exchange index.</w:t>
       </w:r>
     </w:p>
     <w:p>
@@ -16416,7 +17379,21 @@
         <w:rPr>
           <w:szCs w:val="22"/>
         </w:rPr>
-        <w:t>“VarianceThreshold” - removes features with low variance, what is useless because all the infrequent features are already dropped. (all that occurred less than 7 times)</w:t>
+        <w:t>“</w:t>
+      </w:r>
+      <w:proofErr w:type="spellStart"/>
+      <w:r>
+        <w:rPr>
+          <w:szCs w:val="22"/>
+        </w:rPr>
+        <w:t>VarianceThreshold</w:t>
+      </w:r>
+      <w:proofErr w:type="spellEnd"/>
+      <w:r>
+        <w:rPr>
+          <w:szCs w:val="22"/>
+        </w:rPr>
+        <w:t>” - removes features with low variance, what is useless because all the infrequent features are already dropped. (all that occurred less than 7 times)</w:t>
       </w:r>
     </w:p>
     <w:p>
@@ -16438,7 +17415,27 @@
           <w:szCs w:val="22"/>
           <w:shd w:val="clear" w:color="auto" w:fill="FFFFFF"/>
         </w:rPr>
-        <w:t xml:space="preserve">Univariate selectors such as KBest with chi2. These gave very bad results because they rank features and select K best from the top of the ranking. That approach is ineffective because features sets are chosen against their helpfulness alone, not when there are together. For example, some features can significantly improve selection when there are used together but </w:t>
+        <w:t xml:space="preserve">Univariate selectors such as </w:t>
+      </w:r>
+      <w:proofErr w:type="spellStart"/>
+      <w:r>
+        <w:rPr>
+          <w:rFonts w:ascii="Helvetica" w:hAnsi="Helvetica"/>
+          <w:color w:val="1D1F22"/>
+          <w:szCs w:val="22"/>
+          <w:shd w:val="clear" w:color="auto" w:fill="FFFFFF"/>
+        </w:rPr>
+        <w:t>KBest</w:t>
+      </w:r>
+      <w:proofErr w:type="spellEnd"/>
+      <w:r>
+        <w:rPr>
+          <w:rFonts w:ascii="Helvetica" w:hAnsi="Helvetica"/>
+          <w:color w:val="1D1F22"/>
+          <w:szCs w:val="22"/>
+          <w:shd w:val="clear" w:color="auto" w:fill="FFFFFF"/>
+        </w:rPr>
+        <w:t xml:space="preserve"> with chi2. These gave very bad results because they rank features and select K best from the top of the ranking. That approach is ineffective because features sets are chosen against their helpfulness alone, not when there are together. For example, some features can significantly improve selection when there are used together but </w:t>
       </w:r>
       <w:r>
         <w:rPr>
@@ -16465,7 +17462,27 @@
           <w:szCs w:val="22"/>
           <w:shd w:val="clear" w:color="auto" w:fill="FFFFFF"/>
         </w:rPr>
-        <w:t>Some algorithms such as Naïve Bayes can actually benefit or loss due to the redundant features depending on their correctness. (NB treats features independently so if many correlated features are correct then they can improve the result, but on the other hand, they can spoil it when features are misinformative). That is why the best solution is to use Wrapper method for feature selector because it removes features that do not contribute directly to the performance. (</w:t>
+        <w:t xml:space="preserve">Some algorithms such as Naïve Bayes can actually benefit or loss due to the redundant features depending on their correctness. (NB treats features independently so if many correlated features are correct then they can improve the result, but on the other hand, they can spoil it when features are </w:t>
+      </w:r>
+      <w:proofErr w:type="spellStart"/>
+      <w:r>
+        <w:rPr>
+          <w:rFonts w:ascii="Helvetica" w:hAnsi="Helvetica"/>
+          <w:color w:val="1D1F22"/>
+          <w:szCs w:val="22"/>
+          <w:shd w:val="clear" w:color="auto" w:fill="FFFFFF"/>
+        </w:rPr>
+        <w:t>misinformative</w:t>
+      </w:r>
+      <w:proofErr w:type="spellEnd"/>
+      <w:r>
+        <w:rPr>
+          <w:rFonts w:ascii="Helvetica" w:hAnsi="Helvetica"/>
+          <w:color w:val="1D1F22"/>
+          <w:szCs w:val="22"/>
+          <w:shd w:val="clear" w:color="auto" w:fill="FFFFFF"/>
+        </w:rPr>
+        <w:t>). That is why the best solution is to use Wrapper method for feature selector because it removes features that do not contribute directly to the performance. (</w:t>
       </w:r>
       <w:hyperlink r:id="rId29">
         <w:r>
@@ -16553,7 +17570,27 @@
           <w:szCs w:val="22"/>
           <w:shd w:val="clear" w:color="auto" w:fill="FFFFFF"/>
         </w:rPr>
-        <w:t xml:space="preserve"> given an external estimator that scores features (e.g. Naïve Bayes that assigns coefficiency to features that were used). Then they are selected by recursively considering smaller and smaller sets of features. </w:t>
+        <w:t xml:space="preserve"> given an external estimator that scores features (e.g. Naïve Bayes that assigns </w:t>
+      </w:r>
+      <w:proofErr w:type="spellStart"/>
+      <w:r>
+        <w:rPr>
+          <w:rFonts w:ascii="Helvetica" w:hAnsi="Helvetica"/>
+          <w:color w:val="1D1F22"/>
+          <w:szCs w:val="22"/>
+          <w:shd w:val="clear" w:color="auto" w:fill="FFFFFF"/>
+        </w:rPr>
+        <w:t>coefficiency</w:t>
+      </w:r>
+      <w:proofErr w:type="spellEnd"/>
+      <w:r>
+        <w:rPr>
+          <w:rFonts w:ascii="Helvetica" w:hAnsi="Helvetica"/>
+          <w:color w:val="1D1F22"/>
+          <w:szCs w:val="22"/>
+          <w:shd w:val="clear" w:color="auto" w:fill="FFFFFF"/>
+        </w:rPr>
+        <w:t xml:space="preserve"> to features that were used). Then they are selected by recursively considering smaller and smaller sets of features. </w:t>
       </w:r>
     </w:p>
     <w:p>
@@ -16574,6 +17611,7 @@
           <w:szCs w:val="22"/>
           <w:shd w:val="clear" w:color="auto" w:fill="FFFFFF"/>
         </w:rPr>
+        <w:lastRenderedPageBreak/>
         <w:t>(</w:t>
       </w:r>
       <w:hyperlink r:id="rId30">
@@ -16648,7 +17686,6 @@
           <w:szCs w:val="22"/>
           <w:shd w:val="clear" w:color="auto" w:fill="FFFFFF"/>
         </w:rPr>
-        <w:lastRenderedPageBreak/>
         <w:t>It was decided to try out RFECV (Recursive feature elimination with cross-validation) which tunes the number of features to prune with cross-validation. (same link here). The taken approach was to set a wide range of features number (20-300) to select by RFE and then choose the best set of features.</w:t>
       </w:r>
     </w:p>
@@ -16876,14 +17913,15 @@
           <w:highlight w:val="white"/>
         </w:rPr>
       </w:pPr>
-      <w:bookmarkStart w:id="51" w:name="_Toc512442191"/>
+      <w:bookmarkStart w:id="50" w:name="_Toc512442191"/>
       <w:r>
         <w:rPr>
           <w:shd w:val="clear" w:color="auto" w:fill="FFFFFF"/>
         </w:rPr>
+        <w:lastRenderedPageBreak/>
         <w:t>Running Weka feature selection from Python</w:t>
       </w:r>
-      <w:bookmarkEnd w:id="51"/>
+      <w:bookmarkEnd w:id="50"/>
     </w:p>
     <w:p>
       <w:r>
@@ -16892,8 +17930,23 @@
     </w:p>
     <w:p>
       <w:r>
-        <w:lastRenderedPageBreak/>
-        <w:t>There were tested “ExhaustiveFeatureSelector” and “SequentialFeatureSelector” from such a module but both required a lot of time to process and gave very poor results.</w:t>
+        <w:t>There were tested “</w:t>
+      </w:r>
+      <w:proofErr w:type="spellStart"/>
+      <w:r>
+        <w:t>ExhaustiveFeatureSelector</w:t>
+      </w:r>
+      <w:proofErr w:type="spellEnd"/>
+      <w:r>
+        <w:t>” and “</w:t>
+      </w:r>
+      <w:proofErr w:type="spellStart"/>
+      <w:r>
+        <w:t>SequentialFeatureSelector</w:t>
+      </w:r>
+      <w:proofErr w:type="spellEnd"/>
+      <w:r>
+        <w:t>” from such a module but both required a lot of time to process and gave very poor results.</w:t>
       </w:r>
     </w:p>
     <w:p/>
@@ -16904,7 +17957,23 @@
     </w:p>
     <w:p>
       <w:r>
-        <w:t xml:space="preserve">Weka is a Java library and there two options considered to integrate it with the project. One option was to run Weka using wrappers that allow Python interact with JVM such as JavaBridge, Py4j, Jpypy. </w:t>
+        <w:t xml:space="preserve">Weka is a Java library and there two options considered to integrate it with the project. One option was to run Weka using wrappers that allow Python interact with JVM such as </w:t>
+      </w:r>
+      <w:proofErr w:type="spellStart"/>
+      <w:r>
+        <w:t>JavaBridge</w:t>
+      </w:r>
+      <w:proofErr w:type="spellEnd"/>
+      <w:r>
+        <w:t xml:space="preserve">, Py4j, </w:t>
+      </w:r>
+      <w:proofErr w:type="spellStart"/>
+      <w:r>
+        <w:t>Jpypy</w:t>
+      </w:r>
+      <w:proofErr w:type="spellEnd"/>
+      <w:r>
+        <w:t xml:space="preserve">. </w:t>
       </w:r>
     </w:p>
     <w:p>
@@ -16914,7 +17983,15 @@
     </w:p>
     <w:p>
       <w:r>
-        <w:t>There was added a Weka jar file into a project directory and the package is run as system command using “subprocess” module:</w:t>
+        <w:t>There was added a Weka jar file into a project directory and the package is run as system command using “</w:t>
+      </w:r>
+      <w:proofErr w:type="spellStart"/>
+      <w:r>
+        <w:t>subprocess</w:t>
+      </w:r>
+      <w:proofErr w:type="spellEnd"/>
+      <w:r>
+        <w:t>” module:</w:t>
       </w:r>
     </w:p>
     <w:p/>
@@ -17939,19 +19016,16 @@
         </w:numPr>
         <w:ind w:left="505" w:hanging="505"/>
       </w:pPr>
-      <w:bookmarkStart w:id="52" w:name="_Toc512442192"/>
-      <w:r>
+      <w:bookmarkStart w:id="51" w:name="_Toc512442192"/>
+      <w:r>
+        <w:lastRenderedPageBreak/>
         <w:t>Using two models to predict changes</w:t>
       </w:r>
-      <w:bookmarkEnd w:id="52"/>
-    </w:p>
-    <w:p>
-      <w:r>
-        <w:t xml:space="preserve">At this stage when the user analysed a tweet that did not include any of the 99-103 selected features the model would predict the value based on a sentiment. Following feedback from the project supervisor, it was decided that there should be built </w:t>
-      </w:r>
-      <w:r>
-        <w:lastRenderedPageBreak/>
-        <w:t>another model without feature selection on the dataset. That model could be used when analysed tweets features do not match with ones that were selected.</w:t>
+      <w:bookmarkEnd w:id="51"/>
+    </w:p>
+    <w:p>
+      <w:r>
+        <w:t>At this stage when the user analysed a tweet that did not include any of the 99-103 selected features the model would predict the value based on a sentiment. Following feedback from the project supervisor, it was decided that there should be built another model without feature selection on the dataset. That model could be used when analysed tweets features do not match with ones that were selected.</w:t>
       </w:r>
     </w:p>
     <w:p/>
@@ -18795,11 +19869,11 @@
           <w:numId w:val="2"/>
         </w:numPr>
       </w:pPr>
-      <w:bookmarkStart w:id="53" w:name="_Toc512442193"/>
+      <w:bookmarkStart w:id="52" w:name="_Toc512442193"/>
       <w:r>
         <w:t>Rules learning</w:t>
       </w:r>
-      <w:bookmarkEnd w:id="53"/>
+      <w:bookmarkEnd w:id="52"/>
     </w:p>
     <w:p>
       <w:pPr>
@@ -18834,7 +19908,21 @@
         <w:rPr>
           <w:szCs w:val="22"/>
         </w:rPr>
-        <w:t>The algorithm that has been used is Apriori. It is the most popular association rule learning algorithm and it was also available in one machine learning modules: Mlxtend.</w:t>
+        <w:t xml:space="preserve">The algorithm that has been used is </w:t>
+      </w:r>
+      <w:proofErr w:type="spellStart"/>
+      <w:r>
+        <w:rPr>
+          <w:szCs w:val="22"/>
+        </w:rPr>
+        <w:t>Apriori</w:t>
+      </w:r>
+      <w:proofErr w:type="spellEnd"/>
+      <w:r>
+        <w:rPr>
+          <w:szCs w:val="22"/>
+        </w:rPr>
+        <w:t>. It is the most popular association rule learning algorithm and it was also available in one machine learning modules: Mlxtend.</w:t>
       </w:r>
     </w:p>
     <w:p>
@@ -18939,6 +20027,7 @@
                 <w:b/>
                 <w:szCs w:val="22"/>
               </w:rPr>
+              <w:lastRenderedPageBreak/>
               <w:t>Antecedents</w:t>
             </w:r>
           </w:p>
@@ -19066,6 +20155,7 @@
                 <w:szCs w:val="22"/>
               </w:rPr>
             </w:pPr>
+            <w:proofErr w:type="spellStart"/>
             <w:r>
               <w:rPr>
                 <w:b/>
@@ -19073,6 +20163,7 @@
               </w:rPr>
               <w:t>LIft</w:t>
             </w:r>
+            <w:proofErr w:type="spellEnd"/>
           </w:p>
         </w:tc>
       </w:tr>
@@ -19093,14 +20184,21 @@
               <w:rPr>
                 <w:szCs w:val="22"/>
               </w:rPr>
-              <w:t xml:space="preserve">dossier, hillary, </w:t>
-            </w:r>
-            <w:r>
-              <w:rPr>
-                <w:szCs w:val="22"/>
-              </w:rPr>
-              <w:lastRenderedPageBreak/>
-              <w:t>trump campaign</w:t>
+              <w:t xml:space="preserve">dossier, </w:t>
+            </w:r>
+            <w:proofErr w:type="spellStart"/>
+            <w:r>
+              <w:rPr>
+                <w:szCs w:val="22"/>
+              </w:rPr>
+              <w:t>hillary</w:t>
+            </w:r>
+            <w:proofErr w:type="spellEnd"/>
+            <w:r>
+              <w:rPr>
+                <w:szCs w:val="22"/>
+              </w:rPr>
+              <w:t>, trump campaign</w:t>
             </w:r>
           </w:p>
         </w:tc>
@@ -19116,13 +20214,14 @@
                 <w:szCs w:val="22"/>
               </w:rPr>
             </w:pPr>
-            <w:r>
-              <w:rPr>
-                <w:szCs w:val="22"/>
-              </w:rPr>
-              <w:lastRenderedPageBreak/>
+            <w:proofErr w:type="spellStart"/>
+            <w:r>
+              <w:rPr>
+                <w:szCs w:val="22"/>
+              </w:rPr>
               <w:t>clinton</w:t>
             </w:r>
+            <w:proofErr w:type="spellEnd"/>
           </w:p>
         </w:tc>
         <w:tc>
@@ -19251,7 +20350,21 @@
         <w:rPr>
           <w:szCs w:val="22"/>
         </w:rPr>
-        <w:t>Support is an indication of how frequently the words set appears in the dataset.(wiki)</w:t>
+        <w:t xml:space="preserve">Support is an indication of how frequently the words set appears in the </w:t>
+      </w:r>
+      <w:proofErr w:type="gramStart"/>
+      <w:r>
+        <w:rPr>
+          <w:szCs w:val="22"/>
+        </w:rPr>
+        <w:t>dataset.(</w:t>
+      </w:r>
+      <w:proofErr w:type="gramEnd"/>
+      <w:r>
+        <w:rPr>
+          <w:szCs w:val="22"/>
+        </w:rPr>
+        <w:t>wiki)</w:t>
       </w:r>
     </w:p>
     <w:p>
@@ -19266,11 +20379,19 @@
         <w:rPr>
           <w:szCs w:val="22"/>
         </w:rPr>
-        <w:t xml:space="preserve">If there were 1080 tweets and this words set occurred twice the support is 2/1080 =  </w:t>
+        <w:t xml:space="preserve">If there were 1080 tweets and this words set occurred twice the support is 2/1080 </w:t>
+      </w:r>
+      <w:proofErr w:type="gramStart"/>
+      <w:r>
+        <w:rPr>
+          <w:szCs w:val="22"/>
+        </w:rPr>
+        <w:t xml:space="preserve">=  </w:t>
       </w:r>
       <w:r>
         <w:t>0.00185014.</w:t>
       </w:r>
+      <w:proofErr w:type="gramEnd"/>
     </w:p>
     <w:p>
       <w:pPr>
@@ -19320,7 +20441,21 @@
         <w:rPr>
           <w:szCs w:val="22"/>
         </w:rPr>
-        <w:t>Confidence tells us how often the rule has been found to be true(wiki). In this case, Every time those antecedents occurred in a tweet, word “Clinton” occurred as well.</w:t>
+        <w:t xml:space="preserve">Confidence tells us how often the rule has been found to be true(wiki). In this case, </w:t>
+      </w:r>
+      <w:proofErr w:type="gramStart"/>
+      <w:r>
+        <w:rPr>
+          <w:szCs w:val="22"/>
+        </w:rPr>
+        <w:t>Every</w:t>
+      </w:r>
+      <w:proofErr w:type="gramEnd"/>
+      <w:r>
+        <w:rPr>
+          <w:szCs w:val="22"/>
+        </w:rPr>
+        <w:t xml:space="preserve"> time those antecedents occurred in a tweet, word “Clinton” occurred as well.</w:t>
       </w:r>
     </w:p>
     <w:p>
@@ -19435,7 +20570,35 @@
         <w:rPr>
           <w:szCs w:val="22"/>
         </w:rPr>
-        <w:t xml:space="preserve"> {daca, drug} =&gt; {military} and {drug, military} =&gt; {daca} are grouped into one set of words. Both of them have got the same confidence and support. That way of presenting results is more readable. By clicking on the words set, rules containing these words are presented.</w:t>
+        <w:t xml:space="preserve"> {</w:t>
+      </w:r>
+      <w:proofErr w:type="spellStart"/>
+      <w:r>
+        <w:rPr>
+          <w:szCs w:val="22"/>
+        </w:rPr>
+        <w:t>daca</w:t>
+      </w:r>
+      <w:proofErr w:type="spellEnd"/>
+      <w:r>
+        <w:rPr>
+          <w:szCs w:val="22"/>
+        </w:rPr>
+        <w:t>, drug} =&gt; {military} and {drug, military} =&gt; {</w:t>
+      </w:r>
+      <w:proofErr w:type="spellStart"/>
+      <w:r>
+        <w:rPr>
+          <w:szCs w:val="22"/>
+        </w:rPr>
+        <w:t>daca</w:t>
+      </w:r>
+      <w:proofErr w:type="spellEnd"/>
+      <w:r>
+        <w:rPr>
+          <w:szCs w:val="22"/>
+        </w:rPr>
+        <w:t>} are grouped into one set of words. Both of them have got the same confidence and support. That way of presenting results is more readable. By clicking on the words set, rules containing these words are presented.</w:t>
       </w:r>
     </w:p>
     <w:p>
@@ -19703,11 +20866,11 @@
           <w:numId w:val="2"/>
         </w:numPr>
       </w:pPr>
-      <w:bookmarkStart w:id="54" w:name="_Toc512442194"/>
+      <w:bookmarkStart w:id="53" w:name="_Toc512442194"/>
       <w:r>
         <w:t>Flask webpage</w:t>
       </w:r>
-      <w:bookmarkEnd w:id="54"/>
+      <w:bookmarkEnd w:id="53"/>
     </w:p>
     <w:p>
       <w:pPr>
@@ -19744,13 +20907,37 @@
     <w:p/>
     <w:p>
       <w:r>
-        <w:t xml:space="preserve">Application is initialised from “manage.py” file. It initializes a database, and creates a CurrencyAnalyser for each hardcoded currency. It analyses the data and creates a classifier. Then the results are stored in the database and all classifiers are saved by CurrecyAnalysers implicitly. Therefore, when the application is running the data can be retrieved and presented. </w:t>
+        <w:t xml:space="preserve">Application is initialised from “manage.py” file. It initializes a database, and creates a </w:t>
+      </w:r>
+      <w:proofErr w:type="spellStart"/>
+      <w:r>
+        <w:t>CurrencyAnalyser</w:t>
+      </w:r>
+      <w:proofErr w:type="spellEnd"/>
+      <w:r>
+        <w:t xml:space="preserve"> for each hardcoded currency. It analyses the data and creates a classifier. Then the results are stored in the database and all classifiers are saved by </w:t>
+      </w:r>
+      <w:proofErr w:type="spellStart"/>
+      <w:r>
+        <w:t>CurrecyAnalysers</w:t>
+      </w:r>
+      <w:proofErr w:type="spellEnd"/>
+      <w:r>
+        <w:t xml:space="preserve"> implicitly. Therefore, when the application is running the data can be retrieved and presented. </w:t>
       </w:r>
     </w:p>
     <w:p/>
     <w:p>
       <w:r>
-        <w:t>When application is run, all data about analysed markets is loaded from the database and assigned to the application object. For each loaded currency there is created a CurrencyAnalyser that can be used to obtain various data about the dataset or to predict custom tweet effect.</w:t>
+        <w:t xml:space="preserve">When application is run, all data about analysed markets is loaded from the database and assigned to the application object. For each loaded currency there is created a </w:t>
+      </w:r>
+      <w:proofErr w:type="spellStart"/>
+      <w:r>
+        <w:t>CurrencyAnalyser</w:t>
+      </w:r>
+      <w:proofErr w:type="spellEnd"/>
+      <w:r>
+        <w:t xml:space="preserve"> that can be used to obtain various data about the dataset or to predict custom tweet effect.</w:t>
       </w:r>
     </w:p>
     <w:p/>
@@ -19903,7 +21090,23 @@
         </w:rPr>
       </w:pPr>
       <w:r>
-        <w:t>The webpage presents data that is fetched from the loaded CurrencyAnalyser object. In the middle of the page there is a textform that allows user to input some example tweet to classify its market influence. All the results (such as effect, sentiment, features found in the tweet, probabilities of each class) are presented on the right side of the form.</w:t>
+        <w:t xml:space="preserve">The webpage presents data that is fetched from the loaded </w:t>
+      </w:r>
+      <w:proofErr w:type="spellStart"/>
+      <w:r>
+        <w:t>CurrencyAnalyser</w:t>
+      </w:r>
+      <w:proofErr w:type="spellEnd"/>
+      <w:r>
+        <w:t xml:space="preserve"> object. In the middle of the page there is a </w:t>
+      </w:r>
+      <w:proofErr w:type="spellStart"/>
+      <w:r>
+        <w:t>textform</w:t>
+      </w:r>
+      <w:proofErr w:type="spellEnd"/>
+      <w:r>
+        <w:t xml:space="preserve"> that allows user to input some example tweet to classify its market influence. All the results (such as effect, sentiment, features found in the tweet, probabilities of each class) are presented on the right side of the form.</w:t>
       </w:r>
       <w:r>
         <w:rPr>
@@ -19938,18 +21141,18 @@
           <w:numId w:val="2"/>
         </w:numPr>
       </w:pPr>
-      <w:bookmarkStart w:id="55" w:name="_Toc512442195"/>
-      <w:bookmarkStart w:id="56" w:name="_Toc222978603"/>
-      <w:bookmarkStart w:id="57" w:name="_Toc476088424"/>
-      <w:bookmarkStart w:id="58" w:name="_Toc192777712"/>
+      <w:bookmarkStart w:id="54" w:name="_Toc512442195"/>
+      <w:bookmarkStart w:id="55" w:name="_Toc222978603"/>
+      <w:bookmarkStart w:id="56" w:name="_Toc476088424"/>
+      <w:bookmarkStart w:id="57" w:name="_Toc192777712"/>
       <w:r>
         <w:lastRenderedPageBreak/>
         <w:t>Testing</w:t>
       </w:r>
+      <w:bookmarkEnd w:id="54"/>
       <w:bookmarkEnd w:id="55"/>
       <w:bookmarkEnd w:id="56"/>
       <w:bookmarkEnd w:id="57"/>
-      <w:bookmarkEnd w:id="58"/>
     </w:p>
     <w:p>
       <w:pPr>
@@ -19976,7 +21179,35 @@
         <w:rPr>
           <w:szCs w:val="22"/>
         </w:rPr>
-        <w:t>How comprehensive is the testing within the constraints of the project? Are you testing the normal working behavior? Are you testing the exceptional behavior, e.g. error conditions? Are you testing security issues if they are relevant to your project?</w:t>
+        <w:t xml:space="preserve">How comprehensive is the testing within the constraints of the project? Are you testing the normal working </w:t>
+      </w:r>
+      <w:proofErr w:type="spellStart"/>
+      <w:r>
+        <w:rPr>
+          <w:szCs w:val="22"/>
+        </w:rPr>
+        <w:t>behavior</w:t>
+      </w:r>
+      <w:proofErr w:type="spellEnd"/>
+      <w:r>
+        <w:rPr>
+          <w:szCs w:val="22"/>
+        </w:rPr>
+        <w:t xml:space="preserve">? Are you testing the exceptional </w:t>
+      </w:r>
+      <w:proofErr w:type="spellStart"/>
+      <w:r>
+        <w:rPr>
+          <w:szCs w:val="22"/>
+        </w:rPr>
+        <w:t>behavior</w:t>
+      </w:r>
+      <w:proofErr w:type="spellEnd"/>
+      <w:r>
+        <w:rPr>
+          <w:szCs w:val="22"/>
+        </w:rPr>
+        <w:t>, e.g. error conditions? Are you testing security issues if they are relevant to your project?</w:t>
       </w:r>
     </w:p>
     <w:p>
@@ -19987,218 +21218,290 @@
           <w:numId w:val="2"/>
         </w:numPr>
       </w:pPr>
-      <w:bookmarkStart w:id="59" w:name="_Toc512442196"/>
+      <w:bookmarkStart w:id="58" w:name="_Toc512442196"/>
       <w:r>
         <w:t>Unit testing</w:t>
       </w:r>
+      <w:bookmarkEnd w:id="58"/>
+    </w:p>
+    <w:p>
+      <w:pPr>
+        <w:rPr>
+          <w:szCs w:val="22"/>
+        </w:rPr>
+      </w:pPr>
+      <w:r>
+        <w:rPr>
+          <w:szCs w:val="22"/>
+        </w:rPr>
+        <w:t xml:space="preserve">Testing was carried out throughout the entire development process. </w:t>
+      </w:r>
+    </w:p>
+    <w:p>
+      <w:pPr>
+        <w:rPr>
+          <w:szCs w:val="22"/>
+        </w:rPr>
+      </w:pPr>
+      <w:r>
+        <w:rPr>
+          <w:szCs w:val="22"/>
+        </w:rPr>
+        <w:t>The chosen strategy was TDD (Test driven development) so while adding new functionalities, tests were written first and then was added code to fulfil those tests. Writing unit tests was a basic premise of the project because they prove the quality of the code and that it works at all. Having a set of tests is extremely helpful when modifying the code because we know that while adding one feature we do not break another. To write unit test there was used built-in python “unittest” module and “nose” to run them. Nose finds all the tests in the module and runs them in a more user-friendly way, errors are more readable. There were also necessary “mock” and “parametrized” modules to mock out and monkey patch some parts of the code and run parametrized tests to avoid code duplications.</w:t>
+      </w:r>
+    </w:p>
+    <w:p>
+      <w:pPr>
+        <w:rPr>
+          <w:szCs w:val="22"/>
+        </w:rPr>
+      </w:pPr>
+    </w:p>
+    <w:p>
+      <w:pPr>
+        <w:rPr>
+          <w:szCs w:val="22"/>
+        </w:rPr>
+      </w:pPr>
+      <w:r>
+        <w:rPr>
+          <w:szCs w:val="22"/>
+        </w:rPr>
+        <w:t>There was a couple of exceptions in unit tests.</w:t>
+      </w:r>
+    </w:p>
+    <w:p>
+      <w:pPr>
+        <w:rPr>
+          <w:szCs w:val="22"/>
+        </w:rPr>
+      </w:pPr>
+      <w:r>
+        <w:rPr>
+          <w:szCs w:val="22"/>
+        </w:rPr>
+        <w:t xml:space="preserve">Scrapping code was not tested at all because the script was used just to download tweets and there was no point to test it. The code worked properly and tweets were scrapped as assumed. If the program was developed more, there was added a feature to choose any politicians’ tweets and scrapping was be done automatically, then tests would be obviously required. </w:t>
+      </w:r>
+    </w:p>
+    <w:p>
+      <w:pPr>
+        <w:rPr>
+          <w:szCs w:val="22"/>
+        </w:rPr>
+      </w:pPr>
+    </w:p>
+    <w:p>
+      <w:pPr>
+        <w:rPr>
+          <w:szCs w:val="22"/>
+        </w:rPr>
+      </w:pPr>
+      <w:r>
+        <w:rPr>
+          <w:szCs w:val="22"/>
+        </w:rPr>
+        <w:t xml:space="preserve">Feature selection module has not been tested because it is mostly </w:t>
+      </w:r>
+      <w:r>
+        <w:rPr>
+          <w:szCs w:val="22"/>
+        </w:rPr>
+        <w:t>executing functions form other modules what would require a lot of mocking. Module functionality is tested in integration tests.</w:t>
+      </w:r>
+    </w:p>
+    <w:p>
+      <w:pPr>
+        <w:rPr>
+          <w:szCs w:val="22"/>
+        </w:rPr>
+      </w:pPr>
+    </w:p>
+    <w:p>
+      <w:pPr>
+        <w:rPr>
+          <w:color w:val="FF0000"/>
+          <w:szCs w:val="22"/>
+        </w:rPr>
+      </w:pPr>
+      <w:r>
+        <w:rPr>
+          <w:szCs w:val="22"/>
+        </w:rPr>
+        <w:t>Another code that was not unit tested was initially the code that processes DataFrames. In the beginning, all the experiments were performed just in one go. The data was loaded into a DataFrame and processing was performed in a pipeline. That approach was quick for experimenting but hard to test. It would require some mocking, patching and writing many sample DataFrames, which structure also was changed many times at the begin.</w:t>
+      </w:r>
+    </w:p>
+    <w:p>
+      <w:pPr>
+        <w:rPr>
+          <w:szCs w:val="22"/>
+        </w:rPr>
+      </w:pPr>
+      <w:r>
+        <w:rPr>
+          <w:szCs w:val="22"/>
+        </w:rPr>
+        <w:br/>
+        <w:t xml:space="preserve">When the tweets processing and classifying part of the code became more complex, the program was split into the more object-oriented way. All the DataFrame code was wrapped into a </w:t>
+      </w:r>
+      <w:proofErr w:type="spellStart"/>
+      <w:r>
+        <w:rPr>
+          <w:szCs w:val="22"/>
+        </w:rPr>
+        <w:t>DataSet</w:t>
+      </w:r>
+      <w:proofErr w:type="spellEnd"/>
+      <w:r>
+        <w:rPr>
+          <w:szCs w:val="22"/>
+        </w:rPr>
+        <w:t xml:space="preserve"> class encapsulating all the DataFrame operations what testing easier because more units were </w:t>
+      </w:r>
+      <w:r>
+        <w:rPr>
+          <w:b/>
+          <w:szCs w:val="22"/>
+        </w:rPr>
+        <w:t>possible</w:t>
+      </w:r>
+      <w:r>
+        <w:rPr>
+          <w:szCs w:val="22"/>
+        </w:rPr>
+        <w:t xml:space="preserve"> to be tested without involving DataFrames and creating whole datasets just to test one simple function.</w:t>
+      </w:r>
+    </w:p>
+    <w:p>
+      <w:pPr>
+        <w:rPr>
+          <w:szCs w:val="22"/>
+        </w:rPr>
+      </w:pPr>
+    </w:p>
+    <w:p>
+      <w:pPr>
+        <w:rPr>
+          <w:szCs w:val="22"/>
+        </w:rPr>
+      </w:pPr>
+      <w:r>
+        <w:rPr>
+          <w:szCs w:val="22"/>
+        </w:rPr>
+        <w:t>Tests do not check too many exceptions that could occur during input files and data frames analysis. The program assumes that they are in a correct format. If the project was developed a bit more and allow users to add custom stock files then there would be much more tests to write and more corner cases to investigate?</w:t>
+      </w:r>
+    </w:p>
+    <w:p>
+      <w:pPr>
+        <w:rPr>
+          <w:szCs w:val="22"/>
+        </w:rPr>
+      </w:pPr>
+    </w:p>
+    <w:p>
+      <w:pPr>
+        <w:rPr>
+          <w:szCs w:val="22"/>
+        </w:rPr>
+      </w:pPr>
+      <w:r>
+        <w:rPr>
+          <w:szCs w:val="22"/>
+        </w:rPr>
+        <w:t>Unit tests use parametrized module that is very popular among Python community. It allows to run tests fed with different parameters that can be used as arguments and expected results.</w:t>
+      </w:r>
+    </w:p>
+    <w:p>
+      <w:pPr>
+        <w:rPr>
+          <w:szCs w:val="22"/>
+        </w:rPr>
+      </w:pPr>
+    </w:p>
+    <w:p>
+      <w:pPr>
+        <w:rPr>
+          <w:szCs w:val="22"/>
+        </w:rPr>
+      </w:pPr>
+      <w:r>
+        <w:rPr>
+          <w:szCs w:val="22"/>
+        </w:rPr>
+        <w:t>SCREEN HERE</w:t>
+      </w:r>
+    </w:p>
+    <w:p>
+      <w:pPr>
+        <w:rPr>
+          <w:szCs w:val="22"/>
+        </w:rPr>
+      </w:pPr>
+    </w:p>
+    <w:p>
+      <w:pPr>
+        <w:rPr>
+          <w:szCs w:val="22"/>
+        </w:rPr>
+      </w:pPr>
+      <w:r>
+        <w:rPr>
+          <w:szCs w:val="22"/>
+        </w:rPr>
+        <w:lastRenderedPageBreak/>
+        <w:t xml:space="preserve">Unit tests cover </w:t>
+      </w:r>
+      <w:r>
+        <w:rPr>
+          <w:szCs w:val="22"/>
+        </w:rPr>
+        <w:t>72</w:t>
+      </w:r>
+      <w:r>
+        <w:rPr>
+          <w:szCs w:val="22"/>
+        </w:rPr>
+        <w:t xml:space="preserve">% of the code. Some of the functions were not tested because they were too simple like for example saving to file or using other libraries. </w:t>
+      </w:r>
+    </w:p>
+    <w:p>
+      <w:pPr>
+        <w:rPr>
+          <w:szCs w:val="22"/>
+        </w:rPr>
+      </w:pPr>
+    </w:p>
+    <w:p>
+      <w:pPr>
+        <w:rPr>
+          <w:szCs w:val="22"/>
+        </w:rPr>
+      </w:pPr>
+      <w:r>
+        <w:rPr>
+          <w:szCs w:val="22"/>
+        </w:rPr>
+        <w:t>The most painful issue with unit</w:t>
+      </w:r>
+      <w:r>
+        <w:rPr>
+          <w:szCs w:val="22"/>
+        </w:rPr>
+        <w:t xml:space="preserve"> </w:t>
+      </w:r>
+      <w:r>
+        <w:rPr>
+          <w:szCs w:val="22"/>
+        </w:rPr>
+        <w:t>tests was that they had been changed while implementing every new functionality. The structure of the program was changing and the code was refactored what lead to t</w:t>
+      </w:r>
+      <w:bookmarkStart w:id="59" w:name="_GoBack"/>
       <w:bookmarkEnd w:id="59"/>
-    </w:p>
-    <w:p>
-      <w:pPr>
-        <w:rPr>
-          <w:szCs w:val="22"/>
-        </w:rPr>
-      </w:pPr>
-      <w:r>
-        <w:rPr>
-          <w:szCs w:val="22"/>
-        </w:rPr>
-        <w:t xml:space="preserve">Testing was carried out throughout the entire development process. </w:t>
-      </w:r>
-    </w:p>
-    <w:p>
-      <w:pPr>
-        <w:rPr>
-          <w:szCs w:val="22"/>
-        </w:rPr>
-      </w:pPr>
-      <w:r>
-        <w:rPr>
-          <w:szCs w:val="22"/>
-        </w:rPr>
-        <w:t>The chosen strategy was TDD (Test driven development) so while adding new functionalities, tests were written first and then was added code to fulfil those tests. Writing unit tests was a basic premise of the project because they prove the quality of the code and that it works at all. Having a set of tests is extremely helpful when modifying the code because we know that while adding one feature we do not break another. To write unit test there was used built-in python “unittest” module and “nose” to run them. Nose finds all the tests in the module and runs them in a more user-friendly way, errors are more readable. There were also necessary “mock” and “parametrized” modules to mock out and monkey patch some parts of the code and run parametrized tests to avoid code duplications.</w:t>
-      </w:r>
-    </w:p>
-    <w:p>
-      <w:pPr>
-        <w:rPr>
-          <w:szCs w:val="22"/>
-        </w:rPr>
-      </w:pPr>
-    </w:p>
-    <w:p>
-      <w:pPr>
-        <w:rPr>
-          <w:szCs w:val="22"/>
-        </w:rPr>
-      </w:pPr>
-      <w:r>
-        <w:rPr>
-          <w:szCs w:val="22"/>
-        </w:rPr>
-        <w:t>There was a couple of exceptions in unit tests.</w:t>
-      </w:r>
-    </w:p>
-    <w:p>
-      <w:pPr>
-        <w:rPr>
-          <w:szCs w:val="22"/>
-        </w:rPr>
-      </w:pPr>
-      <w:r>
-        <w:rPr>
-          <w:szCs w:val="22"/>
-        </w:rPr>
-        <w:t xml:space="preserve">Scrapping code was not tested at all because the script was used just to download tweets and there was no point to test it. The code worked properly and tweets were scrapped as assumed. If the program was developed more, there was added a feature to choose any politicians’ tweets and scrapping was be done automatically, then tests would be obviously required. </w:t>
-      </w:r>
-    </w:p>
-    <w:p>
-      <w:pPr>
-        <w:rPr>
-          <w:szCs w:val="22"/>
-        </w:rPr>
-      </w:pPr>
-    </w:p>
-    <w:p>
-      <w:pPr>
-        <w:rPr>
-          <w:color w:val="FF0000"/>
-          <w:szCs w:val="22"/>
-        </w:rPr>
-      </w:pPr>
-      <w:r>
-        <w:rPr>
-          <w:szCs w:val="22"/>
-        </w:rPr>
-        <w:t>Another code that was not unit tested was initially the code that processes DataFrames. In the beginning, all the experiments were performed just in one go. The data was loaded into a DataFrame and processing was performed in a pipeline. That approach was quick for experimenting but hard to test. It would require some mocking, patching and writing many sample DataFrames, which structure also was changed many times at the begin.</w:t>
-      </w:r>
-    </w:p>
-    <w:p>
-      <w:pPr>
-        <w:rPr>
-          <w:szCs w:val="22"/>
-        </w:rPr>
-      </w:pPr>
-      <w:r>
-        <w:rPr>
-          <w:szCs w:val="22"/>
-        </w:rPr>
-        <w:br/>
-        <w:t xml:space="preserve">When the tweets processing and classifying part of the code became more complex, the program was split into the more object-oriented way. All the DataFrame code was wrapped into a DataSet class encapsulating all the DataFrame operations what testing easier because more units were </w:t>
-      </w:r>
-      <w:r>
-        <w:rPr>
-          <w:b/>
-          <w:szCs w:val="22"/>
-        </w:rPr>
-        <w:t>possible</w:t>
-      </w:r>
-      <w:r>
-        <w:rPr>
-          <w:szCs w:val="22"/>
-        </w:rPr>
-        <w:t xml:space="preserve"> to be tested without involving DataFrames and creating whole datasets just to test one simple function.</w:t>
-      </w:r>
-    </w:p>
-    <w:p>
-      <w:pPr>
-        <w:rPr>
-          <w:szCs w:val="22"/>
-        </w:rPr>
-      </w:pPr>
-    </w:p>
-    <w:p>
-      <w:pPr>
-        <w:rPr>
-          <w:szCs w:val="22"/>
-        </w:rPr>
-      </w:pPr>
-      <w:r>
-        <w:rPr>
-          <w:szCs w:val="22"/>
-        </w:rPr>
-        <w:t>Tests do not check too many exceptions that could occur during input files and data frames analysis. The program assumes that they are in a correct format. If the project was developed a bit more and allow users to add custom stock files then there would be much more tests to write and more corner cases to investigate?</w:t>
-      </w:r>
-    </w:p>
-    <w:p>
-      <w:pPr>
-        <w:rPr>
-          <w:szCs w:val="22"/>
-        </w:rPr>
-      </w:pPr>
-    </w:p>
-    <w:p>
-      <w:pPr>
-        <w:rPr>
-          <w:szCs w:val="22"/>
-        </w:rPr>
-      </w:pPr>
-      <w:r>
-        <w:rPr>
-          <w:szCs w:val="22"/>
-        </w:rPr>
-        <w:t>Unit tests use parametrized module that is very popular among Python community. It allows to run tests fed with different parameters that can be used as arguments and expected results.</w:t>
-      </w:r>
-    </w:p>
-    <w:p>
-      <w:pPr>
-        <w:rPr>
-          <w:szCs w:val="22"/>
-        </w:rPr>
-      </w:pPr>
-    </w:p>
-    <w:p>
-      <w:pPr>
-        <w:rPr>
-          <w:szCs w:val="22"/>
-        </w:rPr>
-      </w:pPr>
-      <w:r>
-        <w:rPr>
-          <w:szCs w:val="22"/>
-        </w:rPr>
-        <w:t>SCREEN HERE</w:t>
-      </w:r>
-    </w:p>
-    <w:p>
-      <w:pPr>
-        <w:rPr>
-          <w:szCs w:val="22"/>
-        </w:rPr>
-      </w:pPr>
-    </w:p>
-    <w:p>
-      <w:pPr>
-        <w:rPr>
-          <w:szCs w:val="22"/>
-        </w:rPr>
-      </w:pPr>
-      <w:r>
-        <w:rPr>
-          <w:szCs w:val="22"/>
-        </w:rPr>
-        <w:t xml:space="preserve">Unit tests cover XX % of the code. Some of the functions were not tested because they were too simple like for example saving to file or using other libraries. </w:t>
-      </w:r>
-    </w:p>
-    <w:p>
-      <w:pPr>
-        <w:rPr>
-          <w:szCs w:val="22"/>
-        </w:rPr>
-      </w:pPr>
-    </w:p>
-    <w:p>
-      <w:pPr>
-        <w:rPr>
-          <w:szCs w:val="22"/>
-        </w:rPr>
-      </w:pPr>
-      <w:r>
-        <w:rPr>
-          <w:szCs w:val="22"/>
-        </w:rPr>
-        <w:lastRenderedPageBreak/>
-        <w:t>The most painful issue with unittests was that they had been changed while implementing every new functionality. The structure of the program was changing and the code was refactored what lead to the final tests look completely different than when they written at the begin.</w:t>
+      <w:r>
+        <w:rPr>
+          <w:szCs w:val="22"/>
+        </w:rPr>
+        <w:t>he final tests look completely different than when they written at the begin.</w:t>
       </w:r>
     </w:p>
     <w:p>
@@ -20252,7 +21555,21 @@
         <w:rPr>
           <w:szCs w:val="22"/>
         </w:rPr>
-        <w:t>When it was certain that smaller bits of code work then next step was to write integration tests. This is also a very important suite of tests that prove that all the bits of code will work together and the program They test the functionality of every feature.</w:t>
+        <w:t xml:space="preserve">When it was certain that smaller bits of code work then next step </w:t>
+      </w:r>
+      <w:proofErr w:type="gramStart"/>
+      <w:r>
+        <w:rPr>
+          <w:szCs w:val="22"/>
+        </w:rPr>
+        <w:t>was</w:t>
+      </w:r>
+      <w:proofErr w:type="gramEnd"/>
+      <w:r>
+        <w:rPr>
+          <w:szCs w:val="22"/>
+        </w:rPr>
+        <w:t xml:space="preserve"> to write integration tests. This is also a very important suite of tests that prove that all the bits of code will work together and the program They test the functionality of every feature.</w:t>
       </w:r>
     </w:p>
     <w:p>
@@ -20516,7 +21833,25 @@
           <w:szCs w:val="22"/>
           <w:shd w:val="clear" w:color="auto" w:fill="FFFFFF"/>
         </w:rPr>
-        <w:t>auto-speccing (mock module makes sure that the patched code has got the same interface)</w:t>
+        <w:t>auto-</w:t>
+      </w:r>
+      <w:proofErr w:type="spellStart"/>
+      <w:r>
+        <w:rPr>
+          <w:color w:val="242729"/>
+          <w:szCs w:val="22"/>
+          <w:shd w:val="clear" w:color="auto" w:fill="FFFFFF"/>
+        </w:rPr>
+        <w:t>speccing</w:t>
+      </w:r>
+      <w:proofErr w:type="spellEnd"/>
+      <w:r>
+        <w:rPr>
+          <w:color w:val="242729"/>
+          <w:szCs w:val="22"/>
+          <w:shd w:val="clear" w:color="auto" w:fill="FFFFFF"/>
+        </w:rPr>
+        <w:t xml:space="preserve"> (mock module makes sure that the patched code has got the same interface)</w:t>
       </w:r>
       <w:r>
         <w:rPr>
@@ -20565,7 +21900,6 @@
         <w:t xml:space="preserve"> tweets what was quickly tested by the student and supervisor.</w:t>
       </w:r>
     </w:p>
-    <w:bookmarkEnd w:id="8"/>
     <w:p>
       <w:pPr>
         <w:pStyle w:val="Nagwek2"/>
@@ -20629,7 +21963,6 @@
       <w:bookmarkStart w:id="66" w:name="_Toc476088433"/>
       <w:bookmarkStart w:id="67" w:name="_Toc192777716"/>
       <w:r>
-        <w:lastRenderedPageBreak/>
         <w:t>Critical Evaluation</w:t>
       </w:r>
       <w:bookmarkEnd w:id="64"/>
@@ -21057,13 +22390,35 @@
         <w:rPr>
           <w:szCs w:val="22"/>
         </w:rPr>
-        <w:t xml:space="preserve"> would make program simplier</w:t>
-      </w:r>
-      <w:r>
-        <w:rPr>
-          <w:szCs w:val="22"/>
-        </w:rPr>
-        <w:t xml:space="preserve">. I would just make a DataSet class that would have a list of tweets and each tweet would store information about its features and sentiment. I think that I would make processing </w:t>
+        <w:t xml:space="preserve"> would make program </w:t>
+      </w:r>
+      <w:proofErr w:type="spellStart"/>
+      <w:r>
+        <w:rPr>
+          <w:szCs w:val="22"/>
+        </w:rPr>
+        <w:t>simplier</w:t>
+      </w:r>
+      <w:proofErr w:type="spellEnd"/>
+      <w:r>
+        <w:rPr>
+          <w:szCs w:val="22"/>
+        </w:rPr>
+        <w:t xml:space="preserve">. I would just make a </w:t>
+      </w:r>
+      <w:proofErr w:type="spellStart"/>
+      <w:r>
+        <w:rPr>
+          <w:szCs w:val="22"/>
+        </w:rPr>
+        <w:t>DataSet</w:t>
+      </w:r>
+      <w:proofErr w:type="spellEnd"/>
+      <w:r>
+        <w:rPr>
+          <w:szCs w:val="22"/>
+        </w:rPr>
+        <w:t xml:space="preserve"> class that would have a list of tweets and each tweet would store information about its features and sentiment. I think that I would make processing </w:t>
       </w:r>
       <w:r>
         <w:rPr>
@@ -21144,8 +22499,81 @@
           <w:szCs w:val="22"/>
         </w:rPr>
         <w:tab/>
-        <w:t>-lemmatizing lemming : dobrze oprócz, isis - isi</w:t>
-      </w:r>
+        <w:t xml:space="preserve">-lemmatizing </w:t>
+      </w:r>
+      <w:proofErr w:type="gramStart"/>
+      <w:r>
+        <w:rPr>
+          <w:rFonts w:eastAsiaTheme="majorEastAsia"/>
+          <w:szCs w:val="22"/>
+        </w:rPr>
+        <w:t>lemming :</w:t>
+      </w:r>
+      <w:proofErr w:type="gramEnd"/>
+      <w:r>
+        <w:rPr>
+          <w:rFonts w:eastAsiaTheme="majorEastAsia"/>
+          <w:szCs w:val="22"/>
+        </w:rPr>
+        <w:t xml:space="preserve"> </w:t>
+      </w:r>
+      <w:proofErr w:type="spellStart"/>
+      <w:r>
+        <w:rPr>
+          <w:rFonts w:eastAsiaTheme="majorEastAsia"/>
+          <w:szCs w:val="22"/>
+        </w:rPr>
+        <w:t>dobrze</w:t>
+      </w:r>
+      <w:proofErr w:type="spellEnd"/>
+      <w:r>
+        <w:rPr>
+          <w:rFonts w:eastAsiaTheme="majorEastAsia"/>
+          <w:szCs w:val="22"/>
+        </w:rPr>
+        <w:t xml:space="preserve"> </w:t>
+      </w:r>
+      <w:proofErr w:type="spellStart"/>
+      <w:r>
+        <w:rPr>
+          <w:rFonts w:eastAsiaTheme="majorEastAsia"/>
+          <w:szCs w:val="22"/>
+        </w:rPr>
+        <w:t>oprócz</w:t>
+      </w:r>
+      <w:proofErr w:type="spellEnd"/>
+      <w:r>
+        <w:rPr>
+          <w:rFonts w:eastAsiaTheme="majorEastAsia"/>
+          <w:szCs w:val="22"/>
+        </w:rPr>
+        <w:t xml:space="preserve">, </w:t>
+      </w:r>
+      <w:proofErr w:type="spellStart"/>
+      <w:r>
+        <w:rPr>
+          <w:rFonts w:eastAsiaTheme="majorEastAsia"/>
+          <w:szCs w:val="22"/>
+        </w:rPr>
+        <w:t>isis</w:t>
+      </w:r>
+      <w:proofErr w:type="spellEnd"/>
+      <w:r>
+        <w:rPr>
+          <w:rFonts w:eastAsiaTheme="majorEastAsia"/>
+          <w:szCs w:val="22"/>
+        </w:rPr>
+        <w:t xml:space="preserve"> - </w:t>
+      </w:r>
+      <w:proofErr w:type="spellStart"/>
+      <w:r>
+        <w:rPr>
+          <w:rFonts w:eastAsiaTheme="majorEastAsia"/>
+          <w:szCs w:val="22"/>
+        </w:rPr>
+        <w:t>isi</w:t>
+      </w:r>
+      <w:proofErr w:type="spellEnd"/>
     </w:p>
     <w:p>
       <w:pPr>
@@ -21238,24 +22666,54 @@
           <w:szCs w:val="22"/>
         </w:rPr>
       </w:pPr>
-      <w:r>
-        <w:rPr>
-          <w:szCs w:val="22"/>
-        </w:rPr>
-        <w:t>TextBlob – a free library for processing textual data.( FROM http://textblob.readthedocs.io/en/dev/index.html) Was dropped and sci-kit learn  was used in lieu</w:t>
-      </w:r>
-    </w:p>
-    <w:p>
-      <w:pPr>
-        <w:rPr>
-          <w:szCs w:val="22"/>
-        </w:rPr>
-      </w:pPr>
-      <w:r>
-        <w:rPr>
-          <w:szCs w:val="22"/>
-        </w:rPr>
-        <w:t xml:space="preserve">SciKit-Learn – Python machine learning library. It was used to do cross-validation and build classifiers It is free and open source. This library is released using BSD license. </w:t>
+      <w:proofErr w:type="spellStart"/>
+      <w:r>
+        <w:rPr>
+          <w:szCs w:val="22"/>
+        </w:rPr>
+        <w:t>TextBlob</w:t>
+      </w:r>
+      <w:proofErr w:type="spellEnd"/>
+      <w:r>
+        <w:rPr>
+          <w:szCs w:val="22"/>
+        </w:rPr>
+        <w:t xml:space="preserve"> – a free library for processing textual </w:t>
+      </w:r>
+      <w:proofErr w:type="gramStart"/>
+      <w:r>
+        <w:rPr>
+          <w:szCs w:val="22"/>
+        </w:rPr>
+        <w:t>data.(</w:t>
+      </w:r>
+      <w:proofErr w:type="gramEnd"/>
+      <w:r>
+        <w:rPr>
+          <w:szCs w:val="22"/>
+        </w:rPr>
+        <w:t xml:space="preserve"> FROM http://textblob.readthedocs.io/en/dev/index.html) Was dropped and sci-kit learn  was used in lieu</w:t>
+      </w:r>
+    </w:p>
+    <w:p>
+      <w:pPr>
+        <w:rPr>
+          <w:szCs w:val="22"/>
+        </w:rPr>
+      </w:pPr>
+      <w:proofErr w:type="spellStart"/>
+      <w:r>
+        <w:rPr>
+          <w:szCs w:val="22"/>
+        </w:rPr>
+        <w:t>SciKit</w:t>
+      </w:r>
+      <w:proofErr w:type="spellEnd"/>
+      <w:r>
+        <w:rPr>
+          <w:szCs w:val="22"/>
+        </w:rPr>
+        <w:t xml:space="preserve">-Learn – Python machine learning library. It was used to do cross-validation and build classifiers It is free and open source. This library is released using BSD license. </w:t>
       </w:r>
     </w:p>
     <w:p>
@@ -21356,20 +22814,56 @@
         <w:rPr>
           <w:szCs w:val="22"/>
         </w:rPr>
-        <w:t>It was used to for experimenting with the data and to do a feature selection. It is run by the program by a  subprocess XXX command. Weka Jar file is included into the project directory. Version 3.8.2 was used.</w:t>
-      </w:r>
-    </w:p>
-    <w:p>
-      <w:pPr>
-        <w:rPr>
-          <w:szCs w:val="22"/>
-        </w:rPr>
-      </w:pPr>
-      <w:r>
-        <w:rPr>
-          <w:szCs w:val="22"/>
-        </w:rPr>
-        <w:t>Mlxtend – The project used this library to do association rule learning with Apriori algorithm. It is released under BSD licence. Version used 0.11. (https://github.com/rasbt/mlxtend)</w:t>
+        <w:t xml:space="preserve">It was used to for experimenting with the data and to do a feature selection. It is run by the program by </w:t>
+      </w:r>
+      <w:proofErr w:type="gramStart"/>
+      <w:r>
+        <w:rPr>
+          <w:szCs w:val="22"/>
+        </w:rPr>
+        <w:t xml:space="preserve">a  </w:t>
+      </w:r>
+      <w:proofErr w:type="spellStart"/>
+      <w:r>
+        <w:rPr>
+          <w:szCs w:val="22"/>
+        </w:rPr>
+        <w:t>subprocess</w:t>
+      </w:r>
+      <w:proofErr w:type="spellEnd"/>
+      <w:proofErr w:type="gramEnd"/>
+      <w:r>
+        <w:rPr>
+          <w:szCs w:val="22"/>
+        </w:rPr>
+        <w:t xml:space="preserve"> XXX command. Weka Jar file is included into the project directory. Version 3.8.2 was used.</w:t>
+      </w:r>
+    </w:p>
+    <w:p>
+      <w:pPr>
+        <w:rPr>
+          <w:szCs w:val="22"/>
+        </w:rPr>
+      </w:pPr>
+      <w:r>
+        <w:rPr>
+          <w:szCs w:val="22"/>
+        </w:rPr>
+        <w:t xml:space="preserve">Mlxtend – The project used this library to do association rule learning with </w:t>
+      </w:r>
+      <w:proofErr w:type="spellStart"/>
+      <w:r>
+        <w:rPr>
+          <w:szCs w:val="22"/>
+        </w:rPr>
+        <w:t>Apriori</w:t>
+      </w:r>
+      <w:proofErr w:type="spellEnd"/>
+      <w:r>
+        <w:rPr>
+          <w:szCs w:val="22"/>
+        </w:rPr>
+        <w:t xml:space="preserve"> algorithm. It is released under BSD licence. Version used 0.11. (https://github.com/rasbt/mlxtend)</w:t>
       </w:r>
     </w:p>
     <w:p>
@@ -21391,11 +22885,19 @@
           <w:szCs w:val="22"/>
         </w:rPr>
       </w:pPr>
-      <w:r>
-        <w:rPr>
-          <w:szCs w:val="22"/>
-        </w:rPr>
-        <w:t>TweePy – Python library used to access the Twitter API. It is released using MIT license. Version used 3.6.0 (</w:t>
+      <w:proofErr w:type="spellStart"/>
+      <w:r>
+        <w:rPr>
+          <w:szCs w:val="22"/>
+        </w:rPr>
+        <w:t>TweePy</w:t>
+      </w:r>
+      <w:proofErr w:type="spellEnd"/>
+      <w:r>
+        <w:rPr>
+          <w:szCs w:val="22"/>
+        </w:rPr>
+        <w:t xml:space="preserve"> – Python library used to access the Twitter API. It is released using MIT license. Version used 3.6.0 (</w:t>
       </w:r>
       <w:hyperlink r:id="rId43">
         <w:r>
@@ -21450,7 +22952,21 @@
         <w:rPr>
           <w:szCs w:val="22"/>
         </w:rPr>
-        <w:t>Flask, ChartJS bootstrap</w:t>
+        <w:t xml:space="preserve">Flask, </w:t>
+      </w:r>
+      <w:proofErr w:type="spellStart"/>
+      <w:r>
+        <w:rPr>
+          <w:szCs w:val="22"/>
+        </w:rPr>
+        <w:t>ChartJS</w:t>
+      </w:r>
+      <w:proofErr w:type="spellEnd"/>
+      <w:r>
+        <w:rPr>
+          <w:szCs w:val="22"/>
+        </w:rPr>
+        <w:t xml:space="preserve"> bootstrap</w:t>
       </w:r>
     </w:p>
     <w:p>
@@ -21740,7 +23256,27 @@
           <w:sz w:val="22"/>
           <w:szCs w:val="22"/>
         </w:rPr>
-        <w:t>Neil Mac Parthaláin, “MMP: Project descriptions”, 2018 (Online) Available at: https://teaching.dcs.aber.ac.uk/mmp Accessed April 2018.</w:t>
+        <w:t xml:space="preserve">Neil Mac </w:t>
+      </w:r>
+      <w:proofErr w:type="spellStart"/>
+      <w:r>
+        <w:rPr>
+          <w:rFonts w:ascii="Arial" w:hAnsi="Arial" w:cs="Arial"/>
+          <w:b w:val="0"/>
+          <w:sz w:val="22"/>
+          <w:szCs w:val="22"/>
+        </w:rPr>
+        <w:t>Parthaláin</w:t>
+      </w:r>
+      <w:proofErr w:type="spellEnd"/>
+      <w:r>
+        <w:rPr>
+          <w:rFonts w:ascii="Arial" w:hAnsi="Arial" w:cs="Arial"/>
+          <w:b w:val="0"/>
+          <w:sz w:val="22"/>
+          <w:szCs w:val="22"/>
+        </w:rPr>
+        <w:t>, “MMP: Project descriptions”, 2018 (Online) Available at: https://teaching.dcs.aber.ac.uk/mmp Accessed April 2018.</w:t>
       </w:r>
       <w:bookmarkEnd w:id="81"/>
     </w:p>
@@ -21783,7 +23319,21 @@
         <w:rPr>
           <w:szCs w:val="22"/>
         </w:rPr>
-        <w:t>, 27th Febuary 2017. Accessed April 2018.</w:t>
+        <w:t xml:space="preserve">, 27th </w:t>
+      </w:r>
+      <w:proofErr w:type="spellStart"/>
+      <w:r>
+        <w:rPr>
+          <w:szCs w:val="22"/>
+        </w:rPr>
+        <w:t>Febuary</w:t>
+      </w:r>
+      <w:proofErr w:type="spellEnd"/>
+      <w:r>
+        <w:rPr>
+          <w:szCs w:val="22"/>
+        </w:rPr>
+        <w:t xml:space="preserve"> 2017. Accessed April 2018.</w:t>
       </w:r>
     </w:p>
     <w:p>
@@ -21830,7 +23380,35 @@
         <w:rPr>
           <w:szCs w:val="22"/>
         </w:rPr>
-        <w:t xml:space="preserve">3. “What is Jython?”, Jython webpage </w:t>
+        <w:t xml:space="preserve">3. “What is </w:t>
+      </w:r>
+      <w:proofErr w:type="spellStart"/>
+      <w:r>
+        <w:rPr>
+          <w:szCs w:val="22"/>
+        </w:rPr>
+        <w:t>Jython</w:t>
+      </w:r>
+      <w:proofErr w:type="spellEnd"/>
+      <w:r>
+        <w:rPr>
+          <w:szCs w:val="22"/>
+        </w:rPr>
+        <w:t xml:space="preserve">?”, </w:t>
+      </w:r>
+      <w:proofErr w:type="spellStart"/>
+      <w:r>
+        <w:rPr>
+          <w:szCs w:val="22"/>
+        </w:rPr>
+        <w:t>Jython</w:t>
+      </w:r>
+      <w:proofErr w:type="spellEnd"/>
+      <w:r>
+        <w:rPr>
+          <w:szCs w:val="22"/>
+        </w:rPr>
+        <w:t xml:space="preserve"> webpage </w:t>
       </w:r>
       <w:hyperlink r:id="rId47">
         <w:r>
@@ -21927,7 +23505,21 @@
         <w:rPr>
           <w:szCs w:val="22"/>
         </w:rPr>
-        <w:t xml:space="preserve">Sylvia Duckworth. A picture of a kitten at Hellifield Peel. </w:t>
+        <w:t xml:space="preserve">Sylvia Duckworth. A picture of a kitten at </w:t>
+      </w:r>
+      <w:proofErr w:type="spellStart"/>
+      <w:r>
+        <w:rPr>
+          <w:szCs w:val="22"/>
+        </w:rPr>
+        <w:t>Hellifield</w:t>
+      </w:r>
+      <w:proofErr w:type="spellEnd"/>
+      <w:r>
+        <w:rPr>
+          <w:szCs w:val="22"/>
+        </w:rPr>
+        <w:t xml:space="preserve"> Peel. </w:t>
       </w:r>
       <w:hyperlink r:id="rId49">
         <w:r>
@@ -21979,7 +23571,49 @@
         <w:rPr>
           <w:szCs w:val="22"/>
         </w:rPr>
-        <w:t xml:space="preserve">Mark Neal, Jan Feyereisl, Rosario Rascunà, and Xiaolei Wang. Don’t touch me, I’m fine: Robot autonomy using an artificial innate immune system. In </w:t>
+        <w:t xml:space="preserve">Mark Neal, Jan </w:t>
+      </w:r>
+      <w:proofErr w:type="spellStart"/>
+      <w:r>
+        <w:rPr>
+          <w:szCs w:val="22"/>
+        </w:rPr>
+        <w:t>Feyereisl</w:t>
+      </w:r>
+      <w:proofErr w:type="spellEnd"/>
+      <w:r>
+        <w:rPr>
+          <w:szCs w:val="22"/>
+        </w:rPr>
+        <w:t xml:space="preserve">, Rosario </w:t>
+      </w:r>
+      <w:proofErr w:type="spellStart"/>
+      <w:r>
+        <w:rPr>
+          <w:szCs w:val="22"/>
+        </w:rPr>
+        <w:t>Rascunà</w:t>
+      </w:r>
+      <w:proofErr w:type="spellEnd"/>
+      <w:r>
+        <w:rPr>
+          <w:szCs w:val="22"/>
+        </w:rPr>
+        <w:t xml:space="preserve">, and </w:t>
+      </w:r>
+      <w:proofErr w:type="spellStart"/>
+      <w:r>
+        <w:rPr>
+          <w:szCs w:val="22"/>
+        </w:rPr>
+        <w:t>Xiaolei</w:t>
+      </w:r>
+      <w:proofErr w:type="spellEnd"/>
+      <w:r>
+        <w:rPr>
+          <w:szCs w:val="22"/>
+        </w:rPr>
+        <w:t xml:space="preserve"> Wang. Don’t touch me, I’m fine: Robot autonomy using an artificial innate immune system. In </w:t>
       </w:r>
       <w:r>
         <w:rPr>
@@ -22443,7 +24077,7 @@
       <w:rPr>
         <w:noProof/>
       </w:rPr>
-      <w:t>30</w:t>
+      <w:t>33</w:t>
     </w:r>
     <w:r>
       <w:fldChar w:fldCharType="end"/>
@@ -22526,7 +24160,20 @@
         <w:lang w:val="en-US"/>
       </w:rPr>
       <w:tab/>
-      <w:t>Stankiewicz Mateusz (mas15)</w:t>
+    </w:r>
+    <w:proofErr w:type="spellStart"/>
+    <w:r>
+      <w:rPr>
+        <w:lang w:val="en-US"/>
+      </w:rPr>
+      <w:t>Stankiewicz</w:t>
+    </w:r>
+    <w:proofErr w:type="spellEnd"/>
+    <w:r>
+      <w:rPr>
+        <w:lang w:val="en-US"/>
+      </w:rPr>
+      <w:t xml:space="preserve"> Mateusz (mas15)</w:t>
     </w:r>
   </w:p>
 </w:hdr>
@@ -24239,6 +25886,7 @@
   <w:style w:type="character" w:default="1" w:styleId="Domylnaczcionkaakapitu">
     <w:name w:val="Default Paragraph Font"/>
     <w:uiPriority w:val="1"/>
+    <w:semiHidden/>
     <w:unhideWhenUsed/>
   </w:style>
   <w:style w:type="table" w:default="1" w:styleId="Standardowy">
@@ -25994,7 +27642,7 @@
 </file>
 
 <file path=customXml/itemProps1.xml><?xml version="1.0" encoding="utf-8"?>
-<ds:datastoreItem xmlns:ds="http://schemas.openxmlformats.org/officeDocument/2006/customXml" ds:itemID="{6F6177C6-52E1-4BD7-846F-3084AF46439C}">
+<ds:datastoreItem xmlns:ds="http://schemas.openxmlformats.org/officeDocument/2006/customXml" ds:itemID="{4F37695B-FFC6-4297-B2EF-6440D350C57B}">
   <ds:schemaRefs>
     <ds:schemaRef ds:uri="http://schemas.openxmlformats.org/officeDocument/2006/bibliography"/>
   </ds:schemaRefs>

</xml_diff>

<commit_message>
commensts finished o 2.2.1
</commit_message>
<xml_diff>
--- a/Final.docx
+++ b/Final.docx
@@ -5216,7 +5216,10 @@
     <w:p/>
     <w:p>
       <w:r>
-        <w:t xml:space="preserve">The USA president, Donald </w:t>
+        <w:t xml:space="preserve">US president, Donald </w:t>
+      </w:r>
+      <w:r>
+        <w:t xml:space="preserve">J. </w:t>
       </w:r>
       <w:r>
         <w:t xml:space="preserve">Trump is known for his controversial, </w:t>
@@ -5302,7 +5305,13 @@
         <w:t xml:space="preserve"> he </w:t>
       </w:r>
       <w:r>
-        <w:t>admitted that without Tweeter he would not be a president.</w:t>
+        <w:t>admitted that without Tw</w:t>
+      </w:r>
+      <w:r>
+        <w:t>it</w:t>
+      </w:r>
+      <w:r>
+        <w:t>ter he would not be a president.</w:t>
       </w:r>
     </w:p>
     <w:p>
@@ -5493,6 +5502,9 @@
       </w:r>
       <w:r>
         <w:t xml:space="preserve"> Trump</w:t>
+      </w:r>
+      <w:r>
+        <w:t>’s</w:t>
       </w:r>
       <w:r>
         <w:t xml:space="preserve"> tweets content with the device they were sent from (part of tweets is sent from iPhone and some from Android). The results were interesting: most negative tweets attacking his rivals were sent from Android whereas iPhone was used more for benign announcements. The analysis concludes that tweets from these devices are written by different people. Almost all the tweets sent with a picture or hashtags come from iPhone and most of “emotionally charged” words were common for Android device. What we can notice from the analysis is that iPhone tweets are probably sent by people involved in planning his schedule because words like “join” or “tomorrow” come from iPhone. Fact that Android tweets are more objective may mean that these ones are sent by his public relations specialists or either by himself.</w:t>
@@ -9102,7 +9114,19 @@
         <w:rPr>
           <w:szCs w:val="22"/>
         </w:rPr>
-        <w:t>When choosing a programming language, main criteria were usability for the project, its libraries, ease of use and experience. The language should provide:</w:t>
+        <w:t xml:space="preserve">When choosing a programming language, </w:t>
+      </w:r>
+      <w:r>
+        <w:rPr>
+          <w:szCs w:val="22"/>
+        </w:rPr>
+        <w:t xml:space="preserve">the </w:t>
+      </w:r>
+      <w:r>
+        <w:rPr>
+          <w:szCs w:val="22"/>
+        </w:rPr>
+        <w:t>main criteria were usability for the project, its libraries, ease of use and experience. The language should provide:</w:t>
       </w:r>
     </w:p>
     <w:p>
@@ -9240,7 +9264,109 @@
         <w:rPr>
           <w:szCs w:val="22"/>
         </w:rPr>
-        <w:t xml:space="preserve">), web frameworks (Flask, Django, Pyramid) and Interpreter which is useful to do quick, ad hoc experimenting. It also provides a Pandas library that allows forming data into DataFrames what is very handy in data analysis and provides many built-in data processing functions. This language was also used by the student during the Industrial Year. Python is also very popular and has got documentation and there are many tutorials and snippets available on the Internet. </w:t>
+        <w:t xml:space="preserve">), web frameworks (Flask, Django, Pyramid) and Interpreter which is useful to do quick, ad hoc experimenting. It also provides a Pandas library that allows forming data into DataFrames </w:t>
+      </w:r>
+      <w:r>
+        <w:rPr>
+          <w:szCs w:val="22"/>
+        </w:rPr>
+        <w:t>t</w:t>
+      </w:r>
+      <w:r>
+        <w:rPr>
+          <w:szCs w:val="22"/>
+        </w:rPr>
+        <w:t xml:space="preserve">hat is very handy in data analysis and provides many built-in data processing functions. </w:t>
+      </w:r>
+      <w:r>
+        <w:rPr>
+          <w:szCs w:val="22"/>
+        </w:rPr>
+        <w:t>I also used this</w:t>
+      </w:r>
+      <w:r>
+        <w:rPr>
+          <w:szCs w:val="22"/>
+        </w:rPr>
+        <w:t xml:space="preserve"> language during </w:t>
+      </w:r>
+      <w:r>
+        <w:rPr>
+          <w:szCs w:val="22"/>
+        </w:rPr>
+        <w:t>my</w:t>
+      </w:r>
+      <w:r>
+        <w:rPr>
+          <w:szCs w:val="22"/>
+        </w:rPr>
+        <w:t xml:space="preserve"> Industrial Year. Python is also very popular</w:t>
+      </w:r>
+      <w:r>
+        <w:rPr>
+          <w:szCs w:val="22"/>
+        </w:rPr>
+        <w:t xml:space="preserve">, </w:t>
+      </w:r>
+      <w:r>
+        <w:rPr>
+          <w:szCs w:val="22"/>
+        </w:rPr>
+        <w:t xml:space="preserve">has got </w:t>
+      </w:r>
+      <w:r>
+        <w:rPr>
+          <w:szCs w:val="22"/>
+        </w:rPr>
+        <w:t xml:space="preserve">good </w:t>
+      </w:r>
+      <w:r>
+        <w:rPr>
+          <w:szCs w:val="22"/>
+        </w:rPr>
+        <w:t xml:space="preserve">documentation and there are </w:t>
+      </w:r>
+      <w:r>
+        <w:rPr>
+          <w:szCs w:val="22"/>
+        </w:rPr>
+        <w:t>great</w:t>
+      </w:r>
+      <w:r>
+        <w:rPr>
+          <w:szCs w:val="22"/>
+        </w:rPr>
+        <w:t xml:space="preserve"> tutorials and </w:t>
+      </w:r>
+      <w:r>
+        <w:rPr>
+          <w:szCs w:val="22"/>
+        </w:rPr>
+        <w:t>resources</w:t>
+      </w:r>
+      <w:r>
+        <w:rPr>
+          <w:szCs w:val="22"/>
+        </w:rPr>
+        <w:t xml:space="preserve"> available </w:t>
+      </w:r>
+      <w:r>
+        <w:rPr>
+          <w:szCs w:val="22"/>
+        </w:rPr>
+        <w:t>on</w:t>
+      </w:r>
+      <w:r>
+        <w:rPr>
+          <w:szCs w:val="22"/>
+        </w:rPr>
+        <w:t>-line</w:t>
+      </w:r>
+      <w:r>
+        <w:rPr>
+          <w:szCs w:val="22"/>
+        </w:rPr>
+        <w:t xml:space="preserve">. </w:t>
       </w:r>
       <w:r>
         <w:rPr>
@@ -9320,7 +9446,19 @@
         <w:rPr>
           <w:szCs w:val="22"/>
         </w:rPr>
-        <w:t>Other languages that were taken into account are:</w:t>
+        <w:t xml:space="preserve">Other languages that were taken </w:t>
+      </w:r>
+      <w:r>
+        <w:rPr>
+          <w:szCs w:val="22"/>
+        </w:rPr>
+        <w:t>considered</w:t>
+      </w:r>
+      <w:r>
+        <w:rPr>
+          <w:szCs w:val="22"/>
+        </w:rPr>
+        <w:t>:</w:t>
       </w:r>
     </w:p>
     <w:p>
@@ -9497,20 +9635,92 @@
         <w:rPr>
           <w:szCs w:val="22"/>
         </w:rPr>
-        <w:t xml:space="preserve">Moreover, choosing Python is a good opportunity to develop skills that are used in the industry and meet the needs of the labour market. </w:t>
-      </w:r>
-    </w:p>
-    <w:p>
-      <w:pPr>
-        <w:rPr>
-          <w:szCs w:val="22"/>
-        </w:rPr>
-      </w:pPr>
-      <w:r>
-        <w:rPr>
-          <w:szCs w:val="22"/>
-        </w:rPr>
-        <w:t>In the project was used the most recent Python version what is 3.6.</w:t>
+        <w:t xml:space="preserve">Moreover, choosing Python is a good opportunity to develop </w:t>
+      </w:r>
+      <w:r>
+        <w:rPr>
+          <w:szCs w:val="22"/>
+        </w:rPr>
+        <w:t xml:space="preserve">the </w:t>
+      </w:r>
+      <w:r>
+        <w:rPr>
+          <w:szCs w:val="22"/>
+        </w:rPr>
+        <w:t xml:space="preserve">skills that are used in the industry and meet the needs of the labour market. </w:t>
+      </w:r>
+    </w:p>
+    <w:p>
+      <w:pPr>
+        <w:rPr>
+          <w:szCs w:val="22"/>
+        </w:rPr>
+      </w:pPr>
+      <w:r>
+        <w:rPr>
+          <w:szCs w:val="22"/>
+        </w:rPr>
+        <w:t>In th</w:t>
+      </w:r>
+      <w:r>
+        <w:rPr>
+          <w:szCs w:val="22"/>
+        </w:rPr>
+        <w:t>is</w:t>
+      </w:r>
+      <w:r>
+        <w:rPr>
+          <w:szCs w:val="22"/>
+        </w:rPr>
+        <w:t xml:space="preserve"> project</w:t>
+      </w:r>
+      <w:r>
+        <w:rPr>
+          <w:szCs w:val="22"/>
+        </w:rPr>
+        <w:t>,</w:t>
+      </w:r>
+      <w:r>
+        <w:rPr>
+          <w:szCs w:val="22"/>
+        </w:rPr>
+        <w:t xml:space="preserve"> the most recent Python version </w:t>
+      </w:r>
+      <w:r>
+        <w:rPr>
+          <w:szCs w:val="22"/>
+        </w:rPr>
+        <w:t>was used</w:t>
+      </w:r>
+      <w:r>
+        <w:rPr>
+          <w:szCs w:val="22"/>
+        </w:rPr>
+        <w:t xml:space="preserve"> </w:t>
+      </w:r>
+      <w:r>
+        <w:rPr>
+          <w:szCs w:val="22"/>
+        </w:rPr>
+        <w:t>(v</w:t>
+      </w:r>
+      <w:r>
+        <w:rPr>
+          <w:szCs w:val="22"/>
+        </w:rPr>
+        <w:t>3.6</w:t>
+      </w:r>
+      <w:r>
+        <w:rPr>
+          <w:szCs w:val="22"/>
+        </w:rPr>
+        <w:t>)</w:t>
+      </w:r>
+      <w:r>
+        <w:rPr>
+          <w:szCs w:val="22"/>
+        </w:rPr>
+        <w:t>.</w:t>
       </w:r>
     </w:p>
     <w:p>
@@ -9553,7 +9763,37 @@
           <w:szCs w:val="22"/>
         </w:rPr>
         <w:lastRenderedPageBreak/>
-        <w:t xml:space="preserve">To do a language processing firstly was used </w:t>
+        <w:t xml:space="preserve">To do </w:t>
+      </w:r>
+      <w:r>
+        <w:rPr>
+          <w:szCs w:val="22"/>
+        </w:rPr>
+        <w:t>natural</w:t>
+      </w:r>
+      <w:r>
+        <w:rPr>
+          <w:szCs w:val="22"/>
+        </w:rPr>
+        <w:t xml:space="preserve"> language processing</w:t>
+      </w:r>
+      <w:r>
+        <w:rPr>
+          <w:szCs w:val="22"/>
+        </w:rPr>
+        <w:t>,</w:t>
+      </w:r>
+      <w:r>
+        <w:rPr>
+          <w:szCs w:val="22"/>
+        </w:rPr>
+        <w:t xml:space="preserve"> firstly </w:t>
+      </w:r>
+      <w:r>
+        <w:rPr>
+          <w:szCs w:val="22"/>
+        </w:rPr>
+        <w:t xml:space="preserve">the </w:t>
       </w:r>
       <w:proofErr w:type="spellStart"/>
       <w:r>
@@ -9567,7 +9807,43 @@
         <w:rPr>
           <w:szCs w:val="22"/>
         </w:rPr>
-        <w:t xml:space="preserve"> library which is built on top of NLTK but unfortunately, due to the poor documentation and lack of its capabilities, there was made a decision to move into NLTK.</w:t>
+        <w:t xml:space="preserve"> library</w:t>
+      </w:r>
+      <w:r>
+        <w:rPr>
+          <w:szCs w:val="22"/>
+        </w:rPr>
+        <w:t xml:space="preserve"> was used.</w:t>
+      </w:r>
+      <w:r>
+        <w:rPr>
+          <w:szCs w:val="22"/>
+        </w:rPr>
+        <w:t xml:space="preserve"> </w:t>
+      </w:r>
+      <w:r>
+        <w:rPr>
+          <w:szCs w:val="22"/>
+        </w:rPr>
+        <w:t>This</w:t>
+      </w:r>
+      <w:r>
+        <w:rPr>
+          <w:szCs w:val="22"/>
+        </w:rPr>
+        <w:t xml:space="preserve"> is built on top of NLTK but unfortunately, due to the poor documentation and lack of its capabilities, a decision </w:t>
+      </w:r>
+      <w:r>
+        <w:rPr>
+          <w:szCs w:val="22"/>
+        </w:rPr>
+        <w:t xml:space="preserve">was made </w:t>
+      </w:r>
+      <w:r>
+        <w:rPr>
+          <w:szCs w:val="22"/>
+        </w:rPr>
+        <w:t>to move into NLTK.</w:t>
       </w:r>
     </w:p>
     <w:p>
@@ -9592,7 +9868,55 @@
         <w:rPr>
           <w:szCs w:val="22"/>
         </w:rPr>
-        <w:t xml:space="preserve"> which predicts market changes there was used Scikit-learn. It has got good documentation with many examples and there are also many topics about it on sites such as </w:t>
+        <w:t xml:space="preserve"> </w:t>
+      </w:r>
+      <w:r>
+        <w:rPr>
+          <w:szCs w:val="22"/>
+        </w:rPr>
+        <w:t xml:space="preserve">learner </w:t>
+      </w:r>
+      <w:r>
+        <w:rPr>
+          <w:szCs w:val="22"/>
+        </w:rPr>
+        <w:t xml:space="preserve">which predicts market changes </w:t>
+      </w:r>
+      <w:r>
+        <w:rPr>
+          <w:szCs w:val="22"/>
+        </w:rPr>
+        <w:t>S</w:t>
+      </w:r>
+      <w:r>
+        <w:rPr>
+          <w:szCs w:val="22"/>
+        </w:rPr>
+        <w:t>cikit-learn</w:t>
+      </w:r>
+      <w:r>
+        <w:rPr>
+          <w:szCs w:val="22"/>
+        </w:rPr>
+        <w:t xml:space="preserve"> was used</w:t>
+      </w:r>
+      <w:r>
+        <w:rPr>
+          <w:szCs w:val="22"/>
+        </w:rPr>
+        <w:t xml:space="preserve">. It has good documentation with many </w:t>
+      </w:r>
+      <w:r>
+        <w:rPr>
+          <w:szCs w:val="22"/>
+        </w:rPr>
+        <w:t xml:space="preserve">useful </w:t>
+      </w:r>
+      <w:r>
+        <w:rPr>
+          <w:szCs w:val="22"/>
+        </w:rPr>
+        <w:t xml:space="preserve">examples and there are also many topics about it on sites such as </w:t>
       </w:r>
       <w:proofErr w:type="spellStart"/>
       <w:r>
@@ -9619,7 +9943,19 @@
         <w:rPr>
           <w:szCs w:val="22"/>
         </w:rPr>
-        <w:t xml:space="preserve">Another possibility was to use Weka but it would require to use either </w:t>
+        <w:t>Another possibility was to use W</w:t>
+      </w:r>
+      <w:r>
+        <w:rPr>
+          <w:szCs w:val="22"/>
+        </w:rPr>
+        <w:t>EKA</w:t>
+      </w:r>
+      <w:r>
+        <w:rPr>
+          <w:szCs w:val="22"/>
+        </w:rPr>
+        <w:t xml:space="preserve"> but it would require to use either </w:t>
       </w:r>
       <w:proofErr w:type="spellStart"/>
       <w:proofErr w:type="gramStart"/>
@@ -9699,7 +10035,71 @@
           <w:szCs w:val="22"/>
           <w:shd w:val="clear" w:color="auto" w:fill="FFFFFF"/>
         </w:rPr>
-        <w:t xml:space="preserve"> that allows Python to interact with JVM[4]) but both ways are too complicated. Finally, Weka was used anyway to do features selection. However, it was run as a command in </w:t>
+        <w:t xml:space="preserve"> that allows Python to interact with </w:t>
+      </w:r>
+      <w:r>
+        <w:rPr>
+          <w:color w:val="000000"/>
+          <w:szCs w:val="22"/>
+          <w:shd w:val="clear" w:color="auto" w:fill="FFFFFF"/>
+        </w:rPr>
+        <w:t xml:space="preserve">the </w:t>
+      </w:r>
+      <w:r>
+        <w:rPr>
+          <w:color w:val="000000"/>
+          <w:szCs w:val="22"/>
+          <w:shd w:val="clear" w:color="auto" w:fill="FFFFFF"/>
+        </w:rPr>
+        <w:t>JVM[4])</w:t>
+      </w:r>
+      <w:r>
+        <w:rPr>
+          <w:color w:val="000000"/>
+          <w:szCs w:val="22"/>
+          <w:shd w:val="clear" w:color="auto" w:fill="FFFFFF"/>
+        </w:rPr>
+        <w:t xml:space="preserve">. However, </w:t>
+      </w:r>
+      <w:r>
+        <w:rPr>
+          <w:color w:val="000000"/>
+          <w:szCs w:val="22"/>
+          <w:shd w:val="clear" w:color="auto" w:fill="FFFFFF"/>
+        </w:rPr>
+        <w:t xml:space="preserve">both </w:t>
+      </w:r>
+      <w:r>
+        <w:rPr>
+          <w:color w:val="000000"/>
+          <w:szCs w:val="22"/>
+          <w:shd w:val="clear" w:color="auto" w:fill="FFFFFF"/>
+        </w:rPr>
+        <w:t>approaches</w:t>
+      </w:r>
+      <w:r>
+        <w:rPr>
+          <w:color w:val="000000"/>
+          <w:szCs w:val="22"/>
+          <w:shd w:val="clear" w:color="auto" w:fill="FFFFFF"/>
+        </w:rPr>
+        <w:t xml:space="preserve"> are complicated. Finally, Weka was used anyway to do features selection</w:t>
+      </w:r>
+      <w:r>
+        <w:rPr>
+          <w:color w:val="000000"/>
+          <w:szCs w:val="22"/>
+          <w:shd w:val="clear" w:color="auto" w:fill="FFFFFF"/>
+        </w:rPr>
+        <w:t xml:space="preserve"> </w:t>
+      </w:r>
+      <w:r>
+        <w:rPr>
+          <w:color w:val="000000"/>
+          <w:szCs w:val="22"/>
+          <w:shd w:val="clear" w:color="auto" w:fill="FFFFFF"/>
+        </w:rPr>
+        <w:t xml:space="preserve">as a command in </w:t>
       </w:r>
       <w:r>
         <w:rPr>
@@ -9762,7 +10162,81 @@
         <w:rPr>
           <w:szCs w:val="22"/>
         </w:rPr>
-        <w:t>The web interface of the program is very simple so I chose Flask. It is a micro web framework using Jinja2 template engine. It allows creating simple pages in the very easy way. I did not use Django</w:t>
+        <w:t>The web interface of the program is simple</w:t>
+      </w:r>
+      <w:r>
+        <w:rPr>
+          <w:szCs w:val="22"/>
+        </w:rPr>
+        <w:t>,</w:t>
+      </w:r>
+      <w:r>
+        <w:rPr>
+          <w:szCs w:val="22"/>
+        </w:rPr>
+        <w:t xml:space="preserve"> so I chose </w:t>
+      </w:r>
+      <w:r>
+        <w:rPr>
+          <w:i/>
+          <w:szCs w:val="22"/>
+        </w:rPr>
+        <w:t>Flask</w:t>
+      </w:r>
+      <w:r>
+        <w:rPr>
+          <w:szCs w:val="22"/>
+        </w:rPr>
+        <w:t>, which</w:t>
+      </w:r>
+      <w:r>
+        <w:rPr>
+          <w:szCs w:val="22"/>
+        </w:rPr>
+        <w:t xml:space="preserve"> is a micro web framework using </w:t>
+      </w:r>
+      <w:r>
+        <w:rPr>
+          <w:szCs w:val="22"/>
+        </w:rPr>
+        <w:t xml:space="preserve">the </w:t>
+      </w:r>
+      <w:r>
+        <w:rPr>
+          <w:szCs w:val="22"/>
+        </w:rPr>
+        <w:t xml:space="preserve">Jinja2 template engine. It allows </w:t>
+      </w:r>
+      <w:r>
+        <w:rPr>
+          <w:szCs w:val="22"/>
+        </w:rPr>
+        <w:t>the creation of</w:t>
+      </w:r>
+      <w:r>
+        <w:rPr>
+          <w:szCs w:val="22"/>
+        </w:rPr>
+        <w:t xml:space="preserve"> simple pages in the very </w:t>
+      </w:r>
+      <w:r>
+        <w:rPr>
+          <w:szCs w:val="22"/>
+        </w:rPr>
+        <w:t>straightforward manner</w:t>
+      </w:r>
+      <w:r>
+        <w:rPr>
+          <w:szCs w:val="22"/>
+        </w:rPr>
+        <w:t xml:space="preserve">. I did not use </w:t>
+      </w:r>
+      <w:r>
+        <w:rPr>
+          <w:i/>
+          <w:szCs w:val="22"/>
+        </w:rPr>
+        <w:t>Django</w:t>
       </w:r>
       <w:r>
         <w:rPr>
@@ -9774,7 +10248,19 @@
         <w:rPr>
           <w:szCs w:val="22"/>
         </w:rPr>
-        <w:t xml:space="preserve"> because it is rather better for more complex web </w:t>
+        <w:t xml:space="preserve"> because it is better </w:t>
+      </w:r>
+      <w:r>
+        <w:rPr>
+          <w:szCs w:val="22"/>
+        </w:rPr>
+        <w:t xml:space="preserve">suited </w:t>
+      </w:r>
+      <w:r>
+        <w:rPr>
+          <w:szCs w:val="22"/>
+        </w:rPr>
+        <w:t xml:space="preserve">for more complex web </w:t>
       </w:r>
       <w:r>
         <w:rPr>
@@ -9790,6 +10276,7 @@
       </w:r>
       <w:r>
         <w:rPr>
+          <w:i/>
           <w:noProof/>
           <w:szCs w:val="22"/>
         </w:rPr>
@@ -9859,6 +10346,7 @@
       <w:proofErr w:type="spellStart"/>
       <w:r>
         <w:rPr>
+          <w:i/>
           <w:szCs w:val="22"/>
         </w:rPr>
         <w:t>Javascript</w:t>
@@ -9873,6 +10361,7 @@
       <w:proofErr w:type="spellStart"/>
       <w:r>
         <w:rPr>
+          <w:i/>
           <w:szCs w:val="22"/>
         </w:rPr>
         <w:t>ChartJS</w:t>
@@ -9895,31 +10384,70 @@
         <w:rPr>
           <w:szCs w:val="22"/>
         </w:rPr>
-        <w:t xml:space="preserve"> HTML5 charts in a simple way.</w:t>
-      </w:r>
-    </w:p>
-    <w:p>
-      <w:pPr>
-        <w:rPr>
-          <w:szCs w:val="22"/>
-        </w:rPr>
-      </w:pPr>
-    </w:p>
-    <w:p>
-      <w:pPr>
-        <w:rPr>
-          <w:szCs w:val="22"/>
-        </w:rPr>
-      </w:pPr>
-      <w:r>
-        <w:rPr>
-          <w:szCs w:val="22"/>
-        </w:rPr>
-        <w:t xml:space="preserve">To do data processing and analysing there were used Pandas and </w:t>
+        <w:t xml:space="preserve"> </w:t>
+      </w:r>
+      <w:r>
+        <w:rPr>
+          <w:i/>
+          <w:szCs w:val="22"/>
+        </w:rPr>
+        <w:t>HTML5</w:t>
+      </w:r>
+      <w:r>
+        <w:rPr>
+          <w:szCs w:val="22"/>
+        </w:rPr>
+        <w:t xml:space="preserve"> charts in a simple way.</w:t>
+      </w:r>
+    </w:p>
+    <w:p>
+      <w:pPr>
+        <w:rPr>
+          <w:szCs w:val="22"/>
+        </w:rPr>
+      </w:pPr>
+    </w:p>
+    <w:p>
+      <w:pPr>
+        <w:rPr>
+          <w:szCs w:val="22"/>
+        </w:rPr>
+      </w:pPr>
+      <w:r>
+        <w:rPr>
+          <w:szCs w:val="22"/>
+        </w:rPr>
+        <w:t>To do</w:t>
+      </w:r>
+      <w:r>
+        <w:rPr>
+          <w:szCs w:val="22"/>
+        </w:rPr>
+        <w:t xml:space="preserve"> the</w:t>
+      </w:r>
+      <w:r>
+        <w:rPr>
+          <w:szCs w:val="22"/>
+        </w:rPr>
+        <w:t xml:space="preserve"> data processing and analysing there were used </w:t>
+      </w:r>
+      <w:r>
+        <w:rPr>
+          <w:i/>
+          <w:szCs w:val="22"/>
+        </w:rPr>
+        <w:t>Pandas</w:t>
+      </w:r>
+      <w:r>
+        <w:rPr>
+          <w:szCs w:val="22"/>
+        </w:rPr>
+        <w:t xml:space="preserve"> and </w:t>
       </w:r>
       <w:proofErr w:type="spellStart"/>
       <w:r>
         <w:rPr>
+          <w:i/>
           <w:szCs w:val="22"/>
         </w:rPr>
         <w:t>NumPy</w:t>
@@ -9947,7 +10475,40 @@
         <w:rPr>
           <w:szCs w:val="22"/>
         </w:rPr>
-        <w:t>Operations on Pandas DataFrames</w:t>
+        <w:t xml:space="preserve">Operations on </w:t>
+      </w:r>
+      <w:r>
+        <w:rPr>
+          <w:i/>
+          <w:szCs w:val="22"/>
+        </w:rPr>
+        <w:t>Panda</w:t>
+      </w:r>
+      <w:r>
+        <w:rPr>
+          <w:i/>
+          <w:szCs w:val="22"/>
+        </w:rPr>
+        <w:t>’</w:t>
+      </w:r>
+      <w:r>
+        <w:rPr>
+          <w:i/>
+          <w:szCs w:val="22"/>
+        </w:rPr>
+        <w:t>s</w:t>
+      </w:r>
+      <w:r>
+        <w:rPr>
+          <w:szCs w:val="22"/>
+        </w:rPr>
+        <w:t xml:space="preserve"> </w:t>
+      </w:r>
+      <w:r>
+        <w:rPr>
+          <w:szCs w:val="22"/>
+        </w:rPr>
+        <w:t>DataFrames</w:t>
       </w:r>
       <w:r>
         <w:rPr>
@@ -9958,6 +10519,7 @@
       <w:proofErr w:type="spellStart"/>
       <w:r>
         <w:rPr>
+          <w:i/>
           <w:szCs w:val="22"/>
         </w:rPr>
         <w:t>NumPy</w:t>
@@ -10034,6 +10596,7 @@
       <w:proofErr w:type="spellStart"/>
       <w:r>
         <w:rPr>
+          <w:i/>
           <w:szCs w:val="22"/>
         </w:rPr>
         <w:t>Apriori</w:t>
@@ -10064,7 +10627,19 @@
         <w:rPr>
           <w:szCs w:val="22"/>
         </w:rPr>
-        <w:t xml:space="preserve">To scrap tweets from </w:t>
+        <w:t>To scrap</w:t>
+      </w:r>
+      <w:r>
+        <w:rPr>
+          <w:szCs w:val="22"/>
+        </w:rPr>
+        <w:t>e</w:t>
+      </w:r>
+      <w:r>
+        <w:rPr>
+          <w:szCs w:val="22"/>
+        </w:rPr>
+        <w:t xml:space="preserve"> tweets from </w:t>
       </w:r>
       <w:r>
         <w:rPr>
@@ -10093,6 +10668,7 @@
       <w:proofErr w:type="spellStart"/>
       <w:r>
         <w:rPr>
+          <w:i/>
           <w:szCs w:val="22"/>
         </w:rPr>
         <w:t>Tweepy</w:t>
@@ -10147,6 +10723,20 @@
           <w:szCs w:val="22"/>
         </w:rPr>
         <w:t xml:space="preserve"> Twitter API.</w:t>
+      </w:r>
+      <w:r>
+        <w:rPr>
+          <w:szCs w:val="22"/>
+        </w:rPr>
+        <w:t xml:space="preserve"> </w:t>
+      </w:r>
+      <w:r>
+        <w:rPr>
+          <w:b/>
+          <w:color w:val="FF0000"/>
+          <w:szCs w:val="22"/>
+        </w:rPr>
+        <w:t>SAY A BIT MORE</w:t>
       </w:r>
     </w:p>
     <w:p>
@@ -10303,13 +10893,20 @@
     <w:p/>
     <w:p>
       <w:r>
-        <w:t xml:space="preserve">The data about the analysed stocks that is presented on the webpage had to be stored somewhere. It was decided to use small database than JSON or just plain text files because is simpler and quicker to implement. </w:t>
-      </w:r>
-      <w:proofErr w:type="gramStart"/>
-      <w:r>
-        <w:t>ORM(</w:t>
-      </w:r>
-      <w:proofErr w:type="gramEnd"/>
+        <w:t xml:space="preserve">The data about the analysed stocks that is presented on the webpage had to be stored somewhere. It was decided to use small database than </w:t>
+      </w:r>
+      <w:r>
+        <w:rPr>
+          <w:i/>
+        </w:rPr>
+        <w:t>JSON</w:t>
+      </w:r>
+      <w:r>
+        <w:t xml:space="preserve"> or just plain text files because is simpler and quicker to implement. </w:t>
+      </w:r>
+      <w:r>
+        <w:t>ORM (</w:t>
+      </w:r>
       <w:r>
         <w:t xml:space="preserve">Object relational mapping) </w:t>
       </w:r>
@@ -10335,10 +10932,19 @@
     </w:p>
     <w:p>
       <w:r>
-        <w:t>For this purpose, was used Flask-</w:t>
+        <w:t xml:space="preserve">For this purpose, was used </w:t>
+      </w:r>
+      <w:r>
+        <w:rPr>
+          <w:i/>
+        </w:rPr>
+        <w:t>Flask-</w:t>
       </w:r>
       <w:proofErr w:type="spellStart"/>
       <w:r>
+        <w:rPr>
+          <w:i/>
+        </w:rPr>
         <w:t>SQLAlchemy</w:t>
       </w:r>
       <w:proofErr w:type="spellEnd"/>
@@ -10347,6 +10953,9 @@
       </w:r>
       <w:proofErr w:type="spellStart"/>
       <w:r>
+        <w:rPr>
+          <w:i/>
+        </w:rPr>
         <w:t>SQLAlchemy</w:t>
       </w:r>
       <w:proofErr w:type="spellEnd"/>
@@ -10367,6 +10976,9 @@
       </w:r>
       <w:proofErr w:type="spellStart"/>
       <w:r>
+        <w:rPr>
+          <w:i/>
+        </w:rPr>
         <w:t>SQLAlchemy</w:t>
       </w:r>
       <w:proofErr w:type="spellEnd"/>
@@ -10401,7 +11013,16 @@
         <w:t>is</w:t>
       </w:r>
       <w:r>
-        <w:t xml:space="preserve"> SQLite3.</w:t>
+        <w:t xml:space="preserve"> </w:t>
+      </w:r>
+      <w:r>
+        <w:rPr>
+          <w:i/>
+        </w:rPr>
+        <w:t>SQLite3</w:t>
+      </w:r>
+      <w:r>
+        <w:t>.</w:t>
       </w:r>
     </w:p>
     <w:p>
@@ -10980,7 +11601,19 @@
         <w:rPr>
           <w:szCs w:val="22"/>
         </w:rPr>
-        <w:t>All the code in “markets” package was split into modules that group together logically related code.</w:t>
+        <w:t xml:space="preserve">All the code in </w:t>
+      </w:r>
+      <w:r>
+        <w:rPr>
+          <w:szCs w:val="22"/>
+        </w:rPr>
+        <w:t xml:space="preserve">the </w:t>
+      </w:r>
+      <w:r>
+        <w:rPr>
+          <w:szCs w:val="22"/>
+        </w:rPr>
+        <w:t>“markets” package was split into modules that group together logically related code.</w:t>
       </w:r>
       <w:r>
         <w:rPr>
@@ -11028,7 +11661,19 @@
         <w:rPr>
           <w:szCs w:val="22"/>
         </w:rPr>
-        <w:t xml:space="preserve"> class that wraps a </w:t>
+        <w:t xml:space="preserve"> class that wraps </w:t>
+      </w:r>
+      <w:r>
+        <w:rPr>
+          <w:szCs w:val="22"/>
+        </w:rPr>
+        <w:t xml:space="preserve">around </w:t>
+      </w:r>
+      <w:r>
+        <w:rPr>
+          <w:szCs w:val="22"/>
+        </w:rPr>
+        <w:t xml:space="preserve">a </w:t>
       </w:r>
       <w:r>
         <w:rPr>
@@ -11067,7 +11712,21 @@
         <w:rPr>
           <w:szCs w:val="22"/>
         </w:rPr>
-        <w:t xml:space="preserve"> and represents a set of tweets with their features, sentiments, and market effect.</w:t>
+        <w:t xml:space="preserve"> and represents a set of tweets</w:t>
+      </w:r>
+      <w:r>
+        <w:rPr>
+          <w:szCs w:val="22"/>
+        </w:rPr>
+        <w:t xml:space="preserve">, </w:t>
+      </w:r>
+      <w:bookmarkStart w:id="28" w:name="_GoBack"/>
+      <w:bookmarkEnd w:id="28"/>
+      <w:r>
+        <w:rPr>
+          <w:szCs w:val="22"/>
+        </w:rPr>
+        <w:t>their features, sentiments, and market effect.</w:t>
       </w:r>
     </w:p>
     <w:p>
@@ -11518,7 +12177,7 @@
         </w:numPr>
         <w:ind w:left="505" w:hanging="505"/>
       </w:pPr>
-      <w:bookmarkStart w:id="28" w:name="_Toc512442172"/>
+      <w:bookmarkStart w:id="29" w:name="_Toc512442172"/>
       <w:r>
         <w:rPr>
           <w:noProof/>
@@ -11528,7 +12187,7 @@
       <w:r>
         <w:t xml:space="preserve"> package</w:t>
       </w:r>
-      <w:bookmarkEnd w:id="28"/>
+      <w:bookmarkEnd w:id="29"/>
     </w:p>
     <w:p>
       <w:pPr>
@@ -11691,12 +12350,12 @@
         </w:numPr>
         <w:ind w:left="505" w:hanging="505"/>
       </w:pPr>
-      <w:bookmarkStart w:id="29" w:name="_Toc512442173"/>
+      <w:bookmarkStart w:id="30" w:name="_Toc512442173"/>
       <w:r>
         <w:lastRenderedPageBreak/>
         <w:t>Others</w:t>
       </w:r>
-      <w:bookmarkEnd w:id="29"/>
+      <w:bookmarkEnd w:id="30"/>
     </w:p>
     <w:p>
       <w:pPr>
@@ -11815,11 +12474,11 @@
           <w:numId w:val="2"/>
         </w:numPr>
       </w:pPr>
-      <w:bookmarkStart w:id="30" w:name="_Toc512442174"/>
+      <w:bookmarkStart w:id="31" w:name="_Toc512442174"/>
       <w:r>
         <w:t>Tools used to develop the project</w:t>
       </w:r>
-      <w:bookmarkEnd w:id="30"/>
+      <w:bookmarkEnd w:id="31"/>
     </w:p>
     <w:p>
       <w:pPr>
@@ -12046,18 +12705,18 @@
           <w:numId w:val="2"/>
         </w:numPr>
       </w:pPr>
-      <w:bookmarkStart w:id="31" w:name="_Toc512442175"/>
-      <w:bookmarkStart w:id="32" w:name="_Toc222978602"/>
-      <w:bookmarkStart w:id="33" w:name="_Toc476088423"/>
-      <w:bookmarkStart w:id="34" w:name="_Toc192777708"/>
+      <w:bookmarkStart w:id="32" w:name="_Toc512442175"/>
+      <w:bookmarkStart w:id="33" w:name="_Toc222978602"/>
+      <w:bookmarkStart w:id="34" w:name="_Toc476088423"/>
+      <w:bookmarkStart w:id="35" w:name="_Toc192777708"/>
       <w:r>
         <w:lastRenderedPageBreak/>
         <w:t>Implementation</w:t>
       </w:r>
-      <w:bookmarkEnd w:id="31"/>
       <w:bookmarkEnd w:id="32"/>
       <w:bookmarkEnd w:id="33"/>
       <w:bookmarkEnd w:id="34"/>
+      <w:bookmarkEnd w:id="35"/>
     </w:p>
     <w:p>
       <w:pPr>
@@ -12067,11 +12726,11 @@
           <w:numId w:val="2"/>
         </w:numPr>
       </w:pPr>
-      <w:bookmarkStart w:id="35" w:name="_Toc512442176"/>
+      <w:bookmarkStart w:id="36" w:name="_Toc512442176"/>
       <w:r>
         <w:t>Data gathering</w:t>
       </w:r>
-      <w:bookmarkEnd w:id="35"/>
+      <w:bookmarkEnd w:id="36"/>
     </w:p>
     <w:p>
       <w:pPr>
@@ -12082,11 +12741,11 @@
         </w:numPr>
         <w:ind w:left="505" w:hanging="505"/>
       </w:pPr>
-      <w:bookmarkStart w:id="36" w:name="_Toc512442177"/>
+      <w:bookmarkStart w:id="37" w:name="_Toc512442177"/>
       <w:r>
         <w:t>Tweets scrapping</w:t>
       </w:r>
-      <w:bookmarkEnd w:id="36"/>
+      <w:bookmarkEnd w:id="37"/>
     </w:p>
     <w:p>
       <w:pPr>
@@ -12202,11 +12861,11 @@
         </w:numPr>
         <w:ind w:left="505" w:hanging="505"/>
       </w:pPr>
-      <w:bookmarkStart w:id="37" w:name="_Toc512442178"/>
+      <w:bookmarkStart w:id="38" w:name="_Toc512442178"/>
       <w:r>
         <w:t>Stocks data</w:t>
       </w:r>
-      <w:bookmarkEnd w:id="37"/>
+      <w:bookmarkEnd w:id="38"/>
     </w:p>
     <w:p>
       <w:pPr>
@@ -12258,11 +12917,11 @@
           <w:numId w:val="2"/>
         </w:numPr>
       </w:pPr>
-      <w:bookmarkStart w:id="38" w:name="_Toc512442179"/>
+      <w:bookmarkStart w:id="39" w:name="_Toc512442179"/>
       <w:r>
         <w:t>Sentiment Analysis and Phrases Extraction</w:t>
       </w:r>
-      <w:bookmarkEnd w:id="38"/>
+      <w:bookmarkEnd w:id="39"/>
     </w:p>
     <w:p>
       <w:pPr>
@@ -12273,11 +12932,11 @@
         </w:numPr>
         <w:ind w:left="505" w:hanging="505"/>
       </w:pPr>
-      <w:bookmarkStart w:id="39" w:name="_Toc512442180"/>
+      <w:bookmarkStart w:id="40" w:name="_Toc512442180"/>
       <w:r>
         <w:t>Data selection</w:t>
       </w:r>
-      <w:bookmarkEnd w:id="39"/>
+      <w:bookmarkEnd w:id="40"/>
     </w:p>
     <w:p>
       <w:pPr>
@@ -12928,11 +13587,11 @@
         </w:numPr>
         <w:ind w:left="505" w:hanging="505"/>
       </w:pPr>
-      <w:bookmarkStart w:id="40" w:name="_Toc512442181"/>
+      <w:bookmarkStart w:id="41" w:name="_Toc512442181"/>
       <w:r>
         <w:t>Features extraction</w:t>
       </w:r>
-      <w:bookmarkEnd w:id="40"/>
+      <w:bookmarkEnd w:id="41"/>
     </w:p>
     <w:p>
       <w:pPr>
@@ -14174,11 +14833,11 @@
           <w:numId w:val="2"/>
         </w:numPr>
       </w:pPr>
-      <w:bookmarkStart w:id="41" w:name="_Toc512442182"/>
+      <w:bookmarkStart w:id="42" w:name="_Toc512442182"/>
       <w:r>
         <w:t>Markets predicting</w:t>
       </w:r>
-      <w:bookmarkEnd w:id="41"/>
+      <w:bookmarkEnd w:id="42"/>
     </w:p>
     <w:p>
       <w:pPr>
@@ -14219,11 +14878,11 @@
         </w:numPr>
         <w:ind w:left="505" w:hanging="505"/>
       </w:pPr>
-      <w:bookmarkStart w:id="42" w:name="_Toc512442183"/>
+      <w:bookmarkStart w:id="43" w:name="_Toc512442183"/>
       <w:r>
         <w:t>Data Pre-processing</w:t>
       </w:r>
-      <w:bookmarkEnd w:id="42"/>
+      <w:bookmarkEnd w:id="43"/>
     </w:p>
     <w:p>
       <w:pPr>
@@ -15398,11 +16057,11 @@
         </w:numPr>
         <w:ind w:left="505" w:hanging="505"/>
       </w:pPr>
-      <w:bookmarkStart w:id="43" w:name="_Toc512442184"/>
+      <w:bookmarkStart w:id="44" w:name="_Toc512442184"/>
       <w:r>
         <w:t>Building initial model</w:t>
       </w:r>
-      <w:bookmarkEnd w:id="43"/>
+      <w:bookmarkEnd w:id="44"/>
     </w:p>
     <w:p>
       <w:pPr>
@@ -16489,11 +17148,11 @@
         </w:numPr>
         <w:ind w:left="505" w:hanging="505"/>
       </w:pPr>
-      <w:bookmarkStart w:id="44" w:name="_Toc512442185"/>
+      <w:bookmarkStart w:id="45" w:name="_Toc512442185"/>
       <w:r>
         <w:t>Removing infrequent features</w:t>
       </w:r>
-      <w:bookmarkEnd w:id="44"/>
+      <w:bookmarkEnd w:id="45"/>
     </w:p>
     <w:p>
       <w:r>
@@ -16941,11 +17600,11 @@
         </w:numPr>
         <w:ind w:left="505" w:hanging="505"/>
       </w:pPr>
-      <w:bookmarkStart w:id="45" w:name="_Toc512442186"/>
+      <w:bookmarkStart w:id="46" w:name="_Toc512442186"/>
       <w:r>
         <w:t>Feature selection</w:t>
       </w:r>
-      <w:bookmarkEnd w:id="45"/>
+      <w:bookmarkEnd w:id="46"/>
     </w:p>
     <w:p>
       <w:r>
@@ -17344,11 +18003,11 @@
         </w:numPr>
         <w:ind w:left="505" w:hanging="505"/>
       </w:pPr>
-      <w:bookmarkStart w:id="46" w:name="_Toc512442187"/>
+      <w:bookmarkStart w:id="47" w:name="_Toc512442187"/>
       <w:r>
         <w:t>Target change</w:t>
       </w:r>
-      <w:bookmarkEnd w:id="46"/>
+      <w:bookmarkEnd w:id="47"/>
     </w:p>
     <w:p>
       <w:pPr>
@@ -17878,11 +18537,11 @@
         </w:numPr>
         <w:ind w:left="505" w:hanging="505"/>
       </w:pPr>
-      <w:bookmarkStart w:id="47" w:name="_Toc512442188"/>
+      <w:bookmarkStart w:id="48" w:name="_Toc512442188"/>
       <w:r>
         <w:t>Removing useless instances</w:t>
       </w:r>
-      <w:bookmarkEnd w:id="47"/>
+      <w:bookmarkEnd w:id="48"/>
     </w:p>
     <w:p>
       <w:pPr>
@@ -18218,11 +18877,11 @@
         </w:numPr>
         <w:ind w:left="505" w:hanging="505"/>
       </w:pPr>
-      <w:bookmarkStart w:id="48" w:name="_Toc512442189"/>
+      <w:bookmarkStart w:id="49" w:name="_Toc512442189"/>
       <w:r>
         <w:t>Remarking features after sifting</w:t>
       </w:r>
-      <w:bookmarkEnd w:id="48"/>
+      <w:bookmarkEnd w:id="49"/>
     </w:p>
     <w:p>
       <w:pPr>
@@ -19278,11 +19937,11 @@
         </w:numPr>
         <w:ind w:left="505" w:hanging="505"/>
       </w:pPr>
-      <w:bookmarkStart w:id="49" w:name="_Toc512442190"/>
+      <w:bookmarkStart w:id="50" w:name="_Toc512442190"/>
       <w:r>
         <w:t>Adding more stocks</w:t>
       </w:r>
-      <w:bookmarkEnd w:id="49"/>
+      <w:bookmarkEnd w:id="50"/>
     </w:p>
     <w:p>
       <w:pPr>
@@ -20281,14 +20940,14 @@
           <w:highlight w:val="white"/>
         </w:rPr>
       </w:pPr>
-      <w:bookmarkStart w:id="50" w:name="_Toc512442191"/>
+      <w:bookmarkStart w:id="51" w:name="_Toc512442191"/>
       <w:r>
         <w:rPr>
           <w:shd w:val="clear" w:color="auto" w:fill="FFFFFF"/>
         </w:rPr>
         <w:t>Running Weka feature selection from Python</w:t>
       </w:r>
-      <w:bookmarkEnd w:id="50"/>
+      <w:bookmarkEnd w:id="51"/>
     </w:p>
     <w:p>
       <w:r>
@@ -21366,11 +22025,11 @@
         </w:numPr>
         <w:ind w:left="505" w:hanging="505"/>
       </w:pPr>
-      <w:bookmarkStart w:id="51" w:name="_Toc512442192"/>
+      <w:bookmarkStart w:id="52" w:name="_Toc512442192"/>
       <w:r>
         <w:t>Using two models to predict changes</w:t>
       </w:r>
-      <w:bookmarkEnd w:id="51"/>
+      <w:bookmarkEnd w:id="52"/>
     </w:p>
     <w:p>
       <w:r>
@@ -22039,11 +22698,11 @@
           <w:numId w:val="2"/>
         </w:numPr>
       </w:pPr>
-      <w:bookmarkStart w:id="52" w:name="_Toc512442193"/>
+      <w:bookmarkStart w:id="53" w:name="_Toc512442193"/>
       <w:r>
         <w:t>Rules learning</w:t>
       </w:r>
-      <w:bookmarkEnd w:id="52"/>
+      <w:bookmarkEnd w:id="53"/>
     </w:p>
     <w:p>
       <w:pPr>
@@ -23135,11 +23794,11 @@
           <w:numId w:val="2"/>
         </w:numPr>
       </w:pPr>
-      <w:bookmarkStart w:id="53" w:name="_Toc512442194"/>
+      <w:bookmarkStart w:id="54" w:name="_Toc512442194"/>
       <w:r>
         <w:t>Flask webpage</w:t>
       </w:r>
-      <w:bookmarkEnd w:id="53"/>
+      <w:bookmarkEnd w:id="54"/>
     </w:p>
     <w:p>
       <w:pPr>
@@ -23508,18 +24167,18 @@
           <w:numId w:val="2"/>
         </w:numPr>
       </w:pPr>
-      <w:bookmarkStart w:id="54" w:name="_Toc512442195"/>
-      <w:bookmarkStart w:id="55" w:name="_Toc222978603"/>
-      <w:bookmarkStart w:id="56" w:name="_Toc476088424"/>
-      <w:bookmarkStart w:id="57" w:name="_Toc192777712"/>
+      <w:bookmarkStart w:id="55" w:name="_Toc512442195"/>
+      <w:bookmarkStart w:id="56" w:name="_Toc222978603"/>
+      <w:bookmarkStart w:id="57" w:name="_Toc476088424"/>
+      <w:bookmarkStart w:id="58" w:name="_Toc192777712"/>
       <w:r>
         <w:lastRenderedPageBreak/>
         <w:t>Testing</w:t>
       </w:r>
-      <w:bookmarkEnd w:id="54"/>
       <w:bookmarkEnd w:id="55"/>
       <w:bookmarkEnd w:id="56"/>
       <w:bookmarkEnd w:id="57"/>
+      <w:bookmarkEnd w:id="58"/>
     </w:p>
     <w:p>
       <w:pPr>
@@ -23584,11 +24243,11 @@
           <w:numId w:val="2"/>
         </w:numPr>
       </w:pPr>
-      <w:bookmarkStart w:id="58" w:name="_Toc512442196"/>
+      <w:bookmarkStart w:id="59" w:name="_Toc512442196"/>
       <w:r>
         <w:t>Unit testing</w:t>
       </w:r>
-      <w:bookmarkEnd w:id="58"/>
+      <w:bookmarkEnd w:id="59"/>
     </w:p>
     <w:p>
       <w:pPr>
@@ -24082,15 +24741,15 @@
           <w:numId w:val="2"/>
         </w:numPr>
       </w:pPr>
-      <w:bookmarkStart w:id="59" w:name="_Toc512442197"/>
-      <w:bookmarkStart w:id="60" w:name="_Toc222978610"/>
-      <w:bookmarkStart w:id="61" w:name="_Toc476088431"/>
+      <w:bookmarkStart w:id="60" w:name="_Toc512442197"/>
+      <w:bookmarkStart w:id="61" w:name="_Toc222978610"/>
+      <w:bookmarkStart w:id="62" w:name="_Toc476088431"/>
       <w:r>
         <w:t>Integration/Acceptance Testing</w:t>
       </w:r>
-      <w:bookmarkEnd w:id="59"/>
       <w:bookmarkEnd w:id="60"/>
       <w:bookmarkEnd w:id="61"/>
+      <w:bookmarkEnd w:id="62"/>
       <w:r>
         <w:t xml:space="preserve"> </w:t>
       </w:r>
@@ -24628,7 +25287,7 @@
           <w:numId w:val="2"/>
         </w:numPr>
       </w:pPr>
-      <w:bookmarkStart w:id="62" w:name="_Toc512442198"/>
+      <w:bookmarkStart w:id="63" w:name="_Toc512442198"/>
       <w:r>
         <w:rPr>
           <w:rStyle w:val="Pogrubienie"/>
@@ -24637,7 +25296,7 @@
         </w:rPr>
         <w:t>Usability testing</w:t>
       </w:r>
-      <w:bookmarkEnd w:id="62"/>
+      <w:bookmarkEnd w:id="63"/>
       <w:r>
         <w:t xml:space="preserve"> </w:t>
       </w:r>
@@ -24659,8 +25318,6 @@
           <w:szCs w:val="22"/>
         </w:rPr>
       </w:pPr>
-      <w:bookmarkStart w:id="63" w:name="_GoBack"/>
-      <w:bookmarkEnd w:id="63"/>
     </w:p>
     <w:p>
       <w:pPr>
@@ -26917,7 +27574,7 @@
       <w:rPr>
         <w:noProof/>
       </w:rPr>
-      <w:t>42</w:t>
+      <w:t>24</w:t>
     </w:r>
     <w:r>
       <w:fldChar w:fldCharType="end"/>
@@ -30598,7 +31255,7 @@
 </file>
 
 <file path=customXml/itemProps1.xml><?xml version="1.0" encoding="utf-8"?>
-<ds:datastoreItem xmlns:ds="http://schemas.openxmlformats.org/officeDocument/2006/customXml" ds:itemID="{BED8CFF8-BD5D-400E-A21F-E8723621B774}">
+<ds:datastoreItem xmlns:ds="http://schemas.openxmlformats.org/officeDocument/2006/customXml" ds:itemID="{8B7BDDC0-F96B-4B88-B9C9-81EF99A6017C}">
   <ds:schemaRefs>
     <ds:schemaRef ds:uri="http://schemas.openxmlformats.org/officeDocument/2006/bibliography"/>
   </ds:schemaRefs>

</xml_diff>

<commit_message>
updated a bit section 3
</commit_message>
<xml_diff>
--- a/Final.docx
+++ b/Final.docx
@@ -13951,7 +13951,28 @@
     </w:p>
     <w:p>
       <w:r>
-        <w:t xml:space="preserve">Although there were tried other classifiers because algorithms performance highly depends on the data they work with. One technique is better for a particular problem </w:t>
+        <w:t>Although</w:t>
+      </w:r>
+      <w:r>
+        <w:t>,</w:t>
+      </w:r>
+      <w:r>
+        <w:t xml:space="preserve"> </w:t>
+      </w:r>
+      <w:r>
+        <w:t xml:space="preserve">it was worth to try out </w:t>
+      </w:r>
+      <w:r>
+        <w:t xml:space="preserve">other classifiers </w:t>
+      </w:r>
+      <w:r>
+        <w:t>as well</w:t>
+      </w:r>
+      <w:r>
+        <w:t>, to check if any other would cope with the problem better. A</w:t>
+      </w:r>
+      <w:r>
+        <w:t xml:space="preserve">lgorithms performance highly depends on the data they work with. One technique is better for a particular problem </w:t>
       </w:r>
       <w:r>
         <w:t>and</w:t>
@@ -13966,11 +13987,29 @@
       </w:r>
       <w:proofErr w:type="spellStart"/>
       <w:r>
+        <w:rPr>
+          <w:i/>
+        </w:rPr>
         <w:t>TextBlob</w:t>
       </w:r>
       <w:proofErr w:type="spellEnd"/>
       <w:r>
-        <w:t>/NLTK is very simple, mostly it requires to just import another class and set its parameters. Therefore, there were tried out also other alternatives</w:t>
+        <w:t>/</w:t>
+      </w:r>
+      <w:r>
+        <w:rPr>
+          <w:i/>
+        </w:rPr>
+        <w:t>NLTK</w:t>
+      </w:r>
+      <w:r>
+        <w:t xml:space="preserve"> is very simple, mostly it requires to just import another class and set its parameters.</w:t>
+      </w:r>
+      <w:r>
+        <w:t xml:space="preserve"> T</w:t>
+      </w:r>
+      <w:r>
+        <w:t>here were tried out other alternatives</w:t>
       </w:r>
       <w:r>
         <w:t>,</w:t>
@@ -14069,6 +14108,7 @@
       <w:proofErr w:type="spellStart"/>
       <w:r>
         <w:rPr>
+          <w:i/>
           <w:szCs w:val="22"/>
         </w:rPr>
         <w:t>TextBlob</w:t>
@@ -14090,7 +14130,20 @@
         <w:rPr>
           <w:szCs w:val="22"/>
         </w:rPr>
-        <w:t xml:space="preserve"> alternative was sought. The solution to this was to use the NLTK framework classifier. </w:t>
+        <w:t xml:space="preserve"> alternative was sought. The solution to this was to use the </w:t>
+      </w:r>
+      <w:r>
+        <w:rPr>
+          <w:i/>
+          <w:szCs w:val="22"/>
+        </w:rPr>
+        <w:t>NLTK</w:t>
+      </w:r>
+      <w:r>
+        <w:rPr>
+          <w:szCs w:val="22"/>
+        </w:rPr>
+        <w:t xml:space="preserve"> framework classifier. </w:t>
       </w:r>
     </w:p>
     <w:p>
@@ -14109,11 +14162,25 @@
         <w:rPr>
           <w:szCs w:val="22"/>
         </w:rPr>
-        <w:t xml:space="preserve">The next step was to write a custom feature extraction function that splits tweets into words. To do so, very simple NLTK functions were used: </w:t>
+        <w:t xml:space="preserve">The next step was to write a custom feature extraction function that splits tweets into words. To do so, very simple </w:t>
+      </w:r>
+      <w:r>
+        <w:rPr>
+          <w:i/>
+          <w:szCs w:val="22"/>
+        </w:rPr>
+        <w:t>NLTK</w:t>
+      </w:r>
+      <w:r>
+        <w:rPr>
+          <w:szCs w:val="22"/>
+        </w:rPr>
+        <w:t xml:space="preserve"> functions were used: </w:t>
       </w:r>
       <w:proofErr w:type="spellStart"/>
       <w:r>
         <w:rPr>
+          <w:i/>
           <w:szCs w:val="22"/>
         </w:rPr>
         <w:t>sent_tokenize</w:t>
@@ -14128,6 +14195,7 @@
       <w:proofErr w:type="spellStart"/>
       <w:r>
         <w:rPr>
+          <w:i/>
           <w:szCs w:val="22"/>
         </w:rPr>
         <w:t>word_tokenize</w:t>
@@ -14170,11 +14238,44 @@
         <w:rPr>
           <w:szCs w:val="22"/>
         </w:rPr>
-        <w:t xml:space="preserve">Once it had been discovered that NLTK tokenizing functions cannot handle extracting words and phrases, a few alternatives investigated such as NLTKs </w:t>
+        <w:t xml:space="preserve">Once it had been discovered that </w:t>
+      </w:r>
+      <w:r>
+        <w:rPr>
+          <w:i/>
+          <w:szCs w:val="22"/>
+        </w:rPr>
+        <w:t>NLTK</w:t>
+      </w:r>
+      <w:r>
+        <w:rPr>
+          <w:szCs w:val="22"/>
+        </w:rPr>
+        <w:t xml:space="preserve"> tokenizing functions cannot handle extracting words and phrases, a few alternatives</w:t>
+      </w:r>
+      <w:r>
+        <w:rPr>
+          <w:szCs w:val="22"/>
+        </w:rPr>
+        <w:t xml:space="preserve"> </w:t>
+      </w:r>
+      <w:r>
+        <w:rPr>
+          <w:szCs w:val="22"/>
+        </w:rPr>
+        <w:t xml:space="preserve">investigated such as </w:t>
+      </w:r>
+      <w:r>
+        <w:rPr>
+          <w:i/>
+          <w:szCs w:val="22"/>
+        </w:rPr>
+        <w:t xml:space="preserve">NLTK </w:t>
       </w:r>
       <w:proofErr w:type="spellStart"/>
       <w:r>
         <w:rPr>
+          <w:i/>
           <w:szCs w:val="22"/>
         </w:rPr>
         <w:t>ConllExtractor</w:t>
@@ -14189,6 +14290,7 @@
       <w:proofErr w:type="spellStart"/>
       <w:r>
         <w:rPr>
+          <w:i/>
           <w:szCs w:val="22"/>
         </w:rPr>
         <w:t>FastExtractor</w:t>
@@ -14284,7 +14386,31 @@
         <w:rPr>
           <w:szCs w:val="22"/>
         </w:rPr>
-        <w:t xml:space="preserve"> is not free so the decision was made to write a custom phrase extractor.</w:t>
+        <w:t xml:space="preserve"> is not free</w:t>
+      </w:r>
+      <w:r>
+        <w:rPr>
+          <w:szCs w:val="22"/>
+        </w:rPr>
+        <w:t xml:space="preserve"> </w:t>
+      </w:r>
+      <w:r>
+        <w:rPr>
+          <w:szCs w:val="22"/>
+        </w:rPr>
+        <w:t xml:space="preserve">so </w:t>
+      </w:r>
+      <w:r>
+        <w:rPr>
+          <w:szCs w:val="22"/>
+        </w:rPr>
+        <w:t>a</w:t>
+      </w:r>
+      <w:r>
+        <w:rPr>
+          <w:szCs w:val="22"/>
+        </w:rPr>
+        <w:t xml:space="preserve"> decision was made to write a custom phrase extractor.</w:t>
       </w:r>
     </w:p>
     <w:p>
@@ -14297,13 +14423,25 @@
     </w:p>
     <w:p>
       <w:r>
-        <w:t>After some research, an easy to implement an algorithm called RAKE</w:t>
+        <w:t xml:space="preserve">After some research, an easy to implement algorithm called </w:t>
+      </w:r>
+      <w:r>
+        <w:rPr>
+          <w:i/>
+        </w:rPr>
+        <w:t>RAKE</w:t>
       </w:r>
       <w:r>
         <w:t xml:space="preserve"> </w:t>
       </w:r>
       <w:r>
-        <w:t>(Rapid Automatic Keyword Extraction</w:t>
+        <w:t>(</w:t>
+      </w:r>
+      <w:r>
+        <w:rPr>
+          <w:i/>
+        </w:rPr>
+        <w:t>Rapid Automatic Keyword Extraction</w:t>
       </w:r>
       <w:r>
         <w:t xml:space="preserve"> </w:t>
@@ -14410,7 +14548,16 @@
         <w:t>However, the</w:t>
       </w:r>
       <w:r>
-        <w:t xml:space="preserve"> implementation had to be modified because has not got enough configuration options and has too many redundant functions. Originally RAKE extracts also adjusted keywords (ones that include a stop word such as “United States </w:t>
+        <w:t xml:space="preserve"> implementation had to be modified because has not got enough configuration options and has too many redundant functions. Originally </w:t>
+      </w:r>
+      <w:r>
+        <w:rPr>
+          <w:i/>
+        </w:rPr>
+        <w:t>RAKE</w:t>
+      </w:r>
+      <w:r>
+        <w:t xml:space="preserve"> extracts also adjusted keywords (ones that include a stop word such as “United States </w:t>
       </w:r>
       <w:r>
         <w:rPr>
@@ -14738,7 +14885,7 @@
         <w:rPr>
           <w:szCs w:val="22"/>
         </w:rPr>
-        <w:t>building phrases extractor vocabulary</w:t>
+        <w:t>building phrase extractor vocabulary</w:t>
       </w:r>
     </w:p>
     <w:p>
@@ -16251,7 +16398,46 @@
         <w:rPr>
           <w:szCs w:val="22"/>
         </w:rPr>
-        <w:t xml:space="preserve">To build a model a SciKit-learn MultinomialNB and LogisticRegressionCV were used. The first one is a Naïve Bayes classifier implementation that is suitable for classifying discrete values such as “Down”, “No change”, “Up”. Logistic regression classifier used is also known as logit or </w:t>
+        <w:t xml:space="preserve">To build a model a </w:t>
+      </w:r>
+      <w:r>
+        <w:rPr>
+          <w:i/>
+          <w:szCs w:val="22"/>
+        </w:rPr>
+        <w:t>SciKit-learn</w:t>
+      </w:r>
+      <w:r>
+        <w:rPr>
+          <w:szCs w:val="22"/>
+        </w:rPr>
+        <w:t xml:space="preserve"> </w:t>
+      </w:r>
+      <w:r>
+        <w:rPr>
+          <w:i/>
+          <w:szCs w:val="22"/>
+        </w:rPr>
+        <w:t>MultinomialNB</w:t>
+      </w:r>
+      <w:r>
+        <w:rPr>
+          <w:szCs w:val="22"/>
+        </w:rPr>
+        <w:t xml:space="preserve"> and </w:t>
+      </w:r>
+      <w:r>
+        <w:rPr>
+          <w:i/>
+          <w:szCs w:val="22"/>
+        </w:rPr>
+        <w:t>LogisticRegressionCV</w:t>
+      </w:r>
+      <w:r>
+        <w:rPr>
+          <w:szCs w:val="22"/>
+        </w:rPr>
+        <w:t xml:space="preserve"> were used. The first one is a Naïve Bayes classifier implementation that is suitable for classifying discrete values such as “Down”, “No change”, “Up”. Logistic regression classifier used is also known as logit or </w:t>
       </w:r>
       <w:proofErr w:type="spellStart"/>
       <w:r>
@@ -17283,24 +17469,22 @@
           </w:r>
         </w:sdtContent>
       </w:sdt>
-      <w:bookmarkStart w:id="55" w:name="_GoBack"/>
+    </w:p>
+    <w:p>
+      <w:r>
+        <w:t>It removes redundant attributes what reduces the complexity of the model so it is faster to train and easier to understand (same source as above). Removing unneeded, irrelevant features also increases accuracy.</w:t>
+      </w:r>
+    </w:p>
+    <w:p/>
+    <w:p>
+      <w:r>
+        <w:t xml:space="preserve">Running any feature selector on a dataset of this size would result in a very long of processing time, so it was decided to firstly remove features that occur only a few times. After a bit of experimenting it was decided to remove features that occur less than 7 times because it decreased the number of features to more practicable size (1185). It also diminished overfitting and gave a </w:t>
+      </w:r>
+      <w:bookmarkStart w:id="55" w:name="__DdeLink__7186_747506983"/>
+      <w:r>
+        <w:t>slightly</w:t>
+      </w:r>
       <w:bookmarkEnd w:id="55"/>
-    </w:p>
-    <w:p>
-      <w:r>
-        <w:t>It removes redundant attributes what reduces the complexity of the model so it is faster to train and easier to understand (same source as above). Removing unneeded, irrelevant features also increases accuracy.</w:t>
-      </w:r>
-    </w:p>
-    <w:p/>
-    <w:p>
-      <w:r>
-        <w:t xml:space="preserve">Running any feature selector on a dataset of this size would result in a very long of processing time, so it was decided to firstly remove features that occur only a few times. After a bit of experimenting it was decided to remove features that occur less than 7 times because it decreased the number of features to more practicable size (1185). It also diminished overfitting and gave a </w:t>
-      </w:r>
-      <w:bookmarkStart w:id="56" w:name="__DdeLink__7186_747506983"/>
-      <w:r>
-        <w:t>slightly</w:t>
-      </w:r>
-      <w:bookmarkEnd w:id="56"/>
       <w:r>
         <w:t xml:space="preserve"> better test accuracy:</w:t>
       </w:r>
@@ -17601,14 +17785,6 @@
     </w:p>
     <w:p>
       <w:pPr>
-        <w:jc w:val="both"/>
-        <w:rPr>
-          <w:szCs w:val="22"/>
-        </w:rPr>
-      </w:pPr>
-    </w:p>
-    <w:p>
-      <w:pPr>
         <w:pStyle w:val="Nagwek3"/>
         <w:numPr>
           <w:ilvl w:val="2"/>
@@ -17616,12 +17792,13 @@
         </w:numPr>
         <w:ind w:left="505" w:hanging="505"/>
       </w:pPr>
-      <w:bookmarkStart w:id="57" w:name="_Toc512869972"/>
+      <w:bookmarkStart w:id="56" w:name="_Toc512869972"/>
       <w:r>
         <w:t>Feature selection</w:t>
       </w:r>
-      <w:bookmarkEnd w:id="57"/>
-    </w:p>
+      <w:bookmarkEnd w:id="56"/>
+    </w:p>
+    <w:p/>
     <w:p>
       <w:r>
         <w:t xml:space="preserve">Once the number of features was reduced, it was easier to try different feature selectors. The easiest way was to export the dataset to a CSV file and perform a selection in </w:t>
@@ -17634,11 +17811,50 @@
         <w:t>WEKA</w:t>
       </w:r>
       <w:r>
-        <w:t xml:space="preserve">. Many trials have been carried out with various selectors and finally the “Wrapper Subset Evaluator” proved to be the best. Wrapper method tries different combinations of features, evaluates them on a model and chooses the best </w:t>
+        <w:t>. Many trials have been carried out with various selectors and finally the “Wrapper Subset Evaluator” proved to be the best. Wrapper method</w:t>
+      </w:r>
+      <w:r>
+        <w:t>s</w:t>
+      </w:r>
+      <w:r>
+        <w:t xml:space="preserve"> tr</w:t>
+      </w:r>
+      <w:r>
+        <w:t>y</w:t>
+      </w:r>
+      <w:r>
+        <w:t xml:space="preserve"> different combinations of features, evaluate them on a model and choose the best </w:t>
       </w:r>
       <w:r>
         <w:lastRenderedPageBreak/>
-        <w:t>set. The main disadvantage is that it requires a significant computation time but after all gives reasonable results.</w:t>
+        <w:t>set. The</w:t>
+      </w:r>
+      <w:r>
+        <w:t>ir</w:t>
+      </w:r>
+      <w:r>
+        <w:t xml:space="preserve"> main disadvantage is that </w:t>
+      </w:r>
+      <w:r>
+        <w:t>they</w:t>
+      </w:r>
+      <w:r>
+        <w:t xml:space="preserve"> require a significant computation time</w:t>
+      </w:r>
+      <w:r>
+        <w:t>. However,</w:t>
+      </w:r>
+      <w:r>
+        <w:t xml:space="preserve"> after all </w:t>
+      </w:r>
+      <w:r>
+        <w:t>they</w:t>
+      </w:r>
+      <w:r>
+        <w:t xml:space="preserve"> </w:t>
+      </w:r>
+      <w:r>
+        <w:t>give reasonable results.</w:t>
       </w:r>
     </w:p>
     <w:p/>
@@ -17654,7 +17870,28 @@
         <w:rPr>
           <w:szCs w:val="22"/>
         </w:rPr>
-        <w:t>It selected 116 features that were saved into a file. The file was read during the process of building a model. The results had improved significantly:</w:t>
+        <w:t xml:space="preserve">The </w:t>
+      </w:r>
+      <w:r>
+        <w:t>“Wrapper Subset Evaluator”</w:t>
+      </w:r>
+      <w:r>
+        <w:rPr>
+          <w:szCs w:val="22"/>
+        </w:rPr>
+        <w:t xml:space="preserve"> selected 116 features that were saved into a file. The file was read during the process of building a model. The result</w:t>
+      </w:r>
+      <w:r>
+        <w:rPr>
+          <w:szCs w:val="22"/>
+        </w:rPr>
+        <w:t>ing accuracy</w:t>
+      </w:r>
+      <w:r>
+        <w:rPr>
+          <w:szCs w:val="22"/>
+        </w:rPr>
+        <w:t xml:space="preserve"> had improved significantly:</w:t>
       </w:r>
     </w:p>
     <w:p>
@@ -17961,22 +18198,6 @@
     </w:p>
     <w:p>
       <w:pPr>
-        <w:jc w:val="both"/>
-        <w:rPr>
-          <w:szCs w:val="22"/>
-        </w:rPr>
-      </w:pPr>
-    </w:p>
-    <w:p>
-      <w:pPr>
-        <w:jc w:val="both"/>
-        <w:rPr>
-          <w:szCs w:val="22"/>
-        </w:rPr>
-      </w:pPr>
-    </w:p>
-    <w:p>
-      <w:pPr>
         <w:pStyle w:val="Nagwek3"/>
         <w:numPr>
           <w:ilvl w:val="2"/>
@@ -17984,11 +18205,11 @@
         </w:numPr>
         <w:ind w:left="505" w:hanging="505"/>
       </w:pPr>
-      <w:bookmarkStart w:id="58" w:name="_Toc512869973"/>
+      <w:bookmarkStart w:id="57" w:name="_Toc512869973"/>
       <w:r>
         <w:t>Change of Decision Modelling</w:t>
       </w:r>
-      <w:bookmarkEnd w:id="58"/>
+      <w:bookmarkEnd w:id="57"/>
     </w:p>
     <w:p>
       <w:pPr>
@@ -18107,14 +18328,14 @@
       <w:r>
         <w:fldChar w:fldCharType="separate"/>
       </w:r>
-      <w:bookmarkStart w:id="59" w:name="__Fieldmark__2446_747506983"/>
+      <w:bookmarkStart w:id="58" w:name="__Fieldmark__2446_747506983"/>
       <w:r>
         <w:t>3</w:t>
       </w:r>
       <w:r>
         <w:fldChar w:fldCharType="end"/>
       </w:r>
-      <w:bookmarkEnd w:id="59"/>
+      <w:bookmarkEnd w:id="58"/>
       <w:r>
         <w:noBreakHyphen/>
       </w:r>
@@ -18420,11 +18641,12 @@
         </w:numPr>
         <w:ind w:left="505" w:hanging="505"/>
       </w:pPr>
-      <w:bookmarkStart w:id="60" w:name="_Toc512869974"/>
-      <w:r>
+      <w:bookmarkStart w:id="59" w:name="_Toc512869974"/>
+      <w:r>
+        <w:lastRenderedPageBreak/>
         <w:t>Removing useless instances</w:t>
       </w:r>
-      <w:bookmarkEnd w:id="60"/>
+      <w:bookmarkEnd w:id="59"/>
     </w:p>
     <w:p>
       <w:pPr>
@@ -18691,11 +18913,11 @@
         </w:numPr>
         <w:ind w:left="505" w:hanging="505"/>
       </w:pPr>
-      <w:bookmarkStart w:id="61" w:name="_Toc512869975"/>
+      <w:bookmarkStart w:id="60" w:name="_Toc512869975"/>
       <w:r>
         <w:t>Remarking features after sifting</w:t>
       </w:r>
-      <w:bookmarkEnd w:id="61"/>
+      <w:bookmarkEnd w:id="60"/>
     </w:p>
     <w:p>
       <w:pPr>
@@ -19541,14 +19763,7 @@
         <w:rPr>
           <w:szCs w:val="22"/>
         </w:rPr>
-        <w:t xml:space="preserve">The next change that was performed was making a sentiment to be a continuous value. Before the sentiment was marked as 0/1 (positive/negative). Some tweets could be more neutral and some could be evidently emotional. Therefore, the sentiment values have been changed into continuous values from 0 to 1. Although it did not change the results for Naïve Bayes at all, Logistic regression train accuracy changed only by 0.01%. This is probably due to a large number of features and the fact that Naive Bayes </w:t>
-      </w:r>
-      <w:r>
-        <w:rPr>
-          <w:szCs w:val="22"/>
-        </w:rPr>
-        <w:lastRenderedPageBreak/>
-        <w:t>treats features independently so changing one feature, and moreover, in a small extent, had no influence on the result.</w:t>
+        <w:t>The next change that was performed was making a sentiment to be a continuous value. Before the sentiment was marked as 0/1 (positive/negative). Some tweets could be more neutral and some could be evidently emotional. Therefore, the sentiment values have been changed into continuous values from 0 to 1. Although it did not change the results for Naïve Bayes at all, Logistic regression train accuracy changed only by 0.01%. This is probably due to a large number of features and the fact that Naive Bayes treats features independently so changing one feature, and moreover, in a small extent, had no influence on the result.</w:t>
       </w:r>
     </w:p>
     <w:p>
@@ -19568,11 +19783,11 @@
         </w:numPr>
         <w:ind w:left="505" w:hanging="505"/>
       </w:pPr>
-      <w:bookmarkStart w:id="62" w:name="_Toc512869976"/>
+      <w:bookmarkStart w:id="61" w:name="_Toc512869976"/>
       <w:r>
         <w:t>Adding more stocks</w:t>
       </w:r>
-      <w:bookmarkEnd w:id="62"/>
+      <w:bookmarkEnd w:id="61"/>
     </w:p>
     <w:p>
       <w:pPr>
@@ -19585,81 +19800,191 @@
         <w:rPr>
           <w:szCs w:val="22"/>
         </w:rPr>
-        <w:t>The main purpose of next sprint was to implement functionality to build a model using another CSV files with stock prices. There was downloaded Euro Index that is a ratio of four major currencies (USD, British Pound, Japanese Yen and Swiss Franc) against the Euro. Due to the fact that a lot of Trump tweets were about the wall on the border with Mexico and hurting their markets with taxes (</w:t>
-      </w:r>
-      <w:hyperlink r:id="rId22">
-        <w:r>
+        <w:t xml:space="preserve">The main purpose of next sprint was to implement functionality to build a model using another CSV files with stock prices. There was downloaded Euro Index that is a ratio of four major currencies (USD, British Pound, Japanese Yen and Swiss Franc) against the Euro. Due to the fact that a lot of Trump tweets </w:t>
+      </w:r>
+      <w:r>
+        <w:rPr>
+          <w:szCs w:val="22"/>
+        </w:rPr>
+        <w:t>is</w:t>
+      </w:r>
+      <w:r>
+        <w:rPr>
+          <w:szCs w:val="22"/>
+        </w:rPr>
+        <w:t xml:space="preserve"> about the wall on the border with Mexico and hurting their markets with taxes</w:t>
+      </w:r>
+      <w:r>
+        <w:rPr>
+          <w:szCs w:val="22"/>
+        </w:rPr>
+        <w:t xml:space="preserve"> </w:t>
+      </w:r>
+      <w:sdt>
+        <w:sdtPr>
           <w:rPr>
-            <w:rStyle w:val="InternetLink"/>
             <w:szCs w:val="22"/>
           </w:rPr>
-          <w:t>https://www.ft.com/content/31967e6b-f227-33c4-9c8d-8952ba83b081</w:t>
-        </w:r>
-      </w:hyperlink>
-      <w:r>
-        <w:rPr>
-          <w:szCs w:val="22"/>
-        </w:rPr>
-        <w:t>)</w:t>
+          <w:id w:val="-934275482"/>
+          <w:citation/>
+        </w:sdtPr>
+        <w:sdtContent>
+          <w:r>
+            <w:rPr>
+              <w:szCs w:val="22"/>
+            </w:rPr>
+            <w:fldChar w:fldCharType="begin"/>
+          </w:r>
+          <w:r>
+            <w:rPr>
+              <w:szCs w:val="22"/>
+            </w:rPr>
+            <w:instrText xml:space="preserve"> CITATION Mex17 \l 1045 </w:instrText>
+          </w:r>
+          <w:r>
+            <w:rPr>
+              <w:szCs w:val="22"/>
+            </w:rPr>
+            <w:fldChar w:fldCharType="separate"/>
+          </w:r>
+          <w:r>
+            <w:rPr>
+              <w:noProof/>
+              <w:szCs w:val="22"/>
+            </w:rPr>
+            <w:t>(35)</w:t>
+          </w:r>
+          <w:r>
+            <w:rPr>
+              <w:szCs w:val="22"/>
+            </w:rPr>
+            <w:fldChar w:fldCharType="end"/>
+          </w:r>
+        </w:sdtContent>
+      </w:sdt>
+      <w:r>
+        <w:rPr>
+          <w:szCs w:val="22"/>
+        </w:rPr>
+        <w:t xml:space="preserve">, </w:t>
+      </w:r>
+      <w:r>
+        <w:rPr>
+          <w:szCs w:val="22"/>
+        </w:rPr>
+        <w:t xml:space="preserve">another currency that could </w:t>
+      </w:r>
+      <w:r>
+        <w:rPr>
+          <w:szCs w:val="22"/>
+        </w:rPr>
+        <w:t>be affected</w:t>
+      </w:r>
+      <w:r>
+        <w:rPr>
+          <w:szCs w:val="22"/>
+        </w:rPr>
+        <w:t xml:space="preserve"> </w:t>
+      </w:r>
+      <w:r>
+        <w:rPr>
+          <w:szCs w:val="22"/>
+        </w:rPr>
+        <w:t>i</w:t>
+      </w:r>
+      <w:r>
+        <w:rPr>
+          <w:szCs w:val="22"/>
+        </w:rPr>
+        <w:t>s Peso. Unfortunately, currency indices are carried out mostly for the largest currencies and markets</w:t>
+      </w:r>
+      <w:r>
+        <w:rPr>
+          <w:szCs w:val="22"/>
+        </w:rPr>
+        <w:t>, and there is not any for Peso</w:t>
+      </w:r>
+      <w:r>
+        <w:rPr>
+          <w:szCs w:val="22"/>
+        </w:rPr>
+        <w:t>. In consequence, historical data of S&amp;P/BMV</w:t>
+      </w:r>
+      <w:r>
+        <w:rPr>
+          <w:szCs w:val="22"/>
+        </w:rPr>
+        <w:t xml:space="preserve"> was downloaded.</w:t>
+      </w:r>
+      <w:r>
+        <w:rPr>
+          <w:szCs w:val="22"/>
+        </w:rPr>
+        <w:t xml:space="preserve"> </w:t>
+      </w:r>
+      <w:r>
+        <w:rPr>
+          <w:szCs w:val="22"/>
+        </w:rPr>
+        <w:t>It</w:t>
+      </w:r>
+      <w:r>
+        <w:rPr>
+          <w:szCs w:val="22"/>
+        </w:rPr>
+        <w:t xml:space="preserve"> is a ratio of an American stock market index based upon 500 the largest companies to the biggest Mexican stock exchange index.</w:t>
       </w:r>
     </w:p>
     <w:p>
       <w:pPr>
         <w:jc w:val="both"/>
-      </w:pPr>
-      <w:r>
-        <w:rPr>
-          <w:szCs w:val="22"/>
-        </w:rPr>
-        <w:t>another currency that could have some effect was Peso. Unfortunately, currency indices are carried out mostly for the largest currencies and markets. In consequence, there was downloaded historical data of S&amp;P/BMV what is a ratio of an American stock market index based upon 500 the largest companies to the biggest Mexican stock exchange index.</w:t>
-      </w:r>
+        <w:rPr>
+          <w:szCs w:val="22"/>
+        </w:rPr>
+      </w:pPr>
     </w:p>
     <w:p>
       <w:pPr>
         <w:jc w:val="both"/>
-        <w:rPr>
-          <w:szCs w:val="22"/>
-        </w:rPr>
-      </w:pPr>
+      </w:pPr>
+      <w:r>
+        <w:rPr>
+          <w:szCs w:val="22"/>
+        </w:rPr>
+        <w:t xml:space="preserve">Adding new currencies involved a lot of refactoring. The whole process of building </w:t>
+      </w:r>
+      <w:r>
+        <w:rPr>
+          <w:szCs w:val="22"/>
+        </w:rPr>
+        <w:t>classification</w:t>
+      </w:r>
+      <w:r>
+        <w:rPr>
+          <w:szCs w:val="22"/>
+        </w:rPr>
+        <w:t xml:space="preserve"> model was changed to work on-the-fly. For each currency, the program retrieves a CSV file that has to be called “currency + _Index.csv”, then the file is read and merged with tweets. Features are selected individually for each stock what in consequence selects most efficient features for each data. That is because targets for each stock are different so different instances (and their features) have an impact on the result. Once selected features are saved to the file in a “data” folder to be read next time while </w:t>
+      </w:r>
+      <w:r>
+        <w:rPr>
+          <w:szCs w:val="22"/>
+        </w:rPr>
+        <w:t>building</w:t>
+      </w:r>
+      <w:r>
+        <w:rPr>
+          <w:szCs w:val="22"/>
+        </w:rPr>
+        <w:t xml:space="preserve"> a new model and save time.</w:t>
+      </w:r>
     </w:p>
     <w:p>
       <w:pPr>
         <w:jc w:val="both"/>
-      </w:pPr>
-      <w:r>
-        <w:rPr>
-          <w:szCs w:val="22"/>
-        </w:rPr>
-        <w:t xml:space="preserve">Adding new currencies involved a lot of refactoring. The whole process of building </w:t>
-      </w:r>
-      <w:proofErr w:type="spellStart"/>
-      <w:r>
-        <w:rPr>
-          <w:szCs w:val="22"/>
-        </w:rPr>
-        <w:t>classifiaction</w:t>
-      </w:r>
-      <w:proofErr w:type="spellEnd"/>
-      <w:r>
-        <w:rPr>
-          <w:szCs w:val="22"/>
-        </w:rPr>
-        <w:t xml:space="preserve"> model was changed to work on-the-fly. For each currency, the program retrieves a CSV file that has to be called “currency + _Index.csv”, then the file is read and merged with tweets. Features are selected individually for each stock what in consequence selects most efficient features for each data. That is because targets for each stock are different so different instances (and their features) have an impact on the result. Once selected features are saved to the file in a “data” folder to be read next time while </w:t>
-      </w:r>
-      <w:proofErr w:type="spellStart"/>
-      <w:r>
-        <w:rPr>
-          <w:szCs w:val="22"/>
-        </w:rPr>
-        <w:t>builing</w:t>
-      </w:r>
-      <w:proofErr w:type="spellEnd"/>
-      <w:r>
-        <w:rPr>
-          <w:szCs w:val="22"/>
-        </w:rPr>
-        <w:t xml:space="preserve"> a new model and save time.</w:t>
-      </w:r>
+        <w:rPr>
+          <w:szCs w:val="22"/>
+        </w:rPr>
+      </w:pPr>
     </w:p>
     <w:p>
       <w:pPr>
@@ -19668,19 +19993,23 @@
           <w:szCs w:val="22"/>
         </w:rPr>
       </w:pPr>
-    </w:p>
-    <w:p>
-      <w:pPr>
-        <w:jc w:val="both"/>
-        <w:rPr>
-          <w:szCs w:val="22"/>
-        </w:rPr>
-      </w:pPr>
-      <w:r>
-        <w:rPr>
-          <w:szCs w:val="22"/>
-        </w:rPr>
-        <w:t>The most problematic was to implement feature selection to be done automatically in the program. Until that moment there were used features that had been selected in advance in WEKA manually. To automate whole process features had to be selected another way. Three possible ways were identified:</w:t>
+      <w:r>
+        <w:rPr>
+          <w:szCs w:val="22"/>
+        </w:rPr>
+        <w:t xml:space="preserve">The most problematic was to implement feature selection to be done automatically in the program. Until that moment </w:t>
+      </w:r>
+      <w:r>
+        <w:rPr>
+          <w:szCs w:val="22"/>
+        </w:rPr>
+        <w:t>program was using</w:t>
+      </w:r>
+      <w:r>
+        <w:rPr>
+          <w:szCs w:val="22"/>
+        </w:rPr>
+        <w:t xml:space="preserve"> features that had been selected in advance in WEKA manually. To automate whole process features had to be selected another way. Three possible ways were identified:</w:t>
       </w:r>
     </w:p>
     <w:p>
@@ -19787,6 +20116,56 @@
         </w:rPr>
         <w:t>” - removes features with low variance, what is useless because all the infrequent features are already dropped. (all that occurred less than 7 times)</w:t>
       </w:r>
+      <w:r>
+        <w:rPr>
+          <w:szCs w:val="22"/>
+        </w:rPr>
+        <w:t xml:space="preserve"> </w:t>
+      </w:r>
+      <w:sdt>
+        <w:sdtPr>
+          <w:rPr>
+            <w:szCs w:val="22"/>
+          </w:rPr>
+          <w:id w:val="1409265457"/>
+          <w:citation/>
+        </w:sdtPr>
+        <w:sdtContent>
+          <w:r>
+            <w:rPr>
+              <w:szCs w:val="22"/>
+            </w:rPr>
+            <w:fldChar w:fldCharType="begin"/>
+          </w:r>
+          <w:r>
+            <w:rPr>
+              <w:szCs w:val="22"/>
+              <w:lang w:val="pl-PL"/>
+            </w:rPr>
+            <w:instrText xml:space="preserve"> CITATION Fea18 \l 1045 </w:instrText>
+          </w:r>
+          <w:r>
+            <w:rPr>
+              <w:szCs w:val="22"/>
+            </w:rPr>
+            <w:fldChar w:fldCharType="separate"/>
+          </w:r>
+          <w:r>
+            <w:rPr>
+              <w:noProof/>
+              <w:szCs w:val="22"/>
+              <w:lang w:val="pl-PL"/>
+            </w:rPr>
+            <w:t>(36)</w:t>
+          </w:r>
+          <w:r>
+            <w:rPr>
+              <w:szCs w:val="22"/>
+            </w:rPr>
+            <w:fldChar w:fldCharType="end"/>
+          </w:r>
+        </w:sdtContent>
+      </w:sdt>
     </w:p>
     <w:p>
       <w:pPr>
@@ -19827,7 +20206,76 @@
           <w:szCs w:val="22"/>
           <w:shd w:val="clear" w:color="auto" w:fill="FFFFFF"/>
         </w:rPr>
-        <w:t xml:space="preserve"> with chi2. These gave very bad results because they rank features and select K best from the top of the ranking. That approach is ineffective because features sets are chosen against their helpfulness alone, not when there are together. For example, some features can significantly improve selection when there are used together but </w:t>
+        <w:t xml:space="preserve"> with chi2. These gave very bad results because they rank features and select K best from the top of the ranking.</w:t>
+      </w:r>
+      <w:sdt>
+        <w:sdtPr>
+          <w:rPr>
+            <w:rFonts w:ascii="Helvetica" w:hAnsi="Helvetica"/>
+            <w:color w:val="1D1F22"/>
+            <w:szCs w:val="22"/>
+            <w:shd w:val="clear" w:color="auto" w:fill="FFFFFF"/>
+          </w:rPr>
+          <w:id w:val="1362552992"/>
+          <w:citation/>
+        </w:sdtPr>
+        <w:sdtContent>
+          <w:r>
+            <w:rPr>
+              <w:rFonts w:ascii="Helvetica" w:hAnsi="Helvetica"/>
+              <w:color w:val="1D1F22"/>
+              <w:szCs w:val="22"/>
+              <w:shd w:val="clear" w:color="auto" w:fill="FFFFFF"/>
+            </w:rPr>
+            <w:fldChar w:fldCharType="begin"/>
+          </w:r>
+          <w:r>
+            <w:rPr>
+              <w:rFonts w:ascii="Helvetica" w:hAnsi="Helvetica"/>
+              <w:color w:val="1D1F22"/>
+              <w:szCs w:val="22"/>
+              <w:shd w:val="clear" w:color="auto" w:fill="FFFFFF"/>
+            </w:rPr>
+            <w:instrText xml:space="preserve"> CITATION Fea18 \l 1045 </w:instrText>
+          </w:r>
+          <w:r>
+            <w:rPr>
+              <w:rFonts w:ascii="Helvetica" w:hAnsi="Helvetica"/>
+              <w:color w:val="1D1F22"/>
+              <w:szCs w:val="22"/>
+              <w:shd w:val="clear" w:color="auto" w:fill="FFFFFF"/>
+            </w:rPr>
+            <w:fldChar w:fldCharType="separate"/>
+          </w:r>
+          <w:r>
+            <w:rPr>
+              <w:rFonts w:ascii="Helvetica" w:hAnsi="Helvetica"/>
+              <w:noProof/>
+              <w:color w:val="1D1F22"/>
+              <w:szCs w:val="22"/>
+              <w:shd w:val="clear" w:color="auto" w:fill="FFFFFF"/>
+            </w:rPr>
+            <w:t xml:space="preserve"> (36)</w:t>
+          </w:r>
+          <w:r>
+            <w:rPr>
+              <w:rFonts w:ascii="Helvetica" w:hAnsi="Helvetica"/>
+              <w:color w:val="1D1F22"/>
+              <w:szCs w:val="22"/>
+              <w:shd w:val="clear" w:color="auto" w:fill="FFFFFF"/>
+            </w:rPr>
+            <w:fldChar w:fldCharType="end"/>
+          </w:r>
+        </w:sdtContent>
+      </w:sdt>
+      <w:r>
+        <w:rPr>
+          <w:rFonts w:ascii="Helvetica" w:hAnsi="Helvetica"/>
+          <w:color w:val="1D1F22"/>
+          <w:szCs w:val="22"/>
+          <w:shd w:val="clear" w:color="auto" w:fill="FFFFFF"/>
+        </w:rPr>
+        <w:t xml:space="preserve"> That approach is ineffective because features sets are chosen against their helpfulness alone, not when there are together. For example, some features can significantly improve selection when there are used together but </w:t>
       </w:r>
       <w:r>
         <w:rPr>
@@ -19856,7 +20304,6 @@
         </w:rPr>
         <w:t xml:space="preserve">Some algorithms such as Naïve Bayes can actually benefit or loss due to the redundant features depending on their correctness. (NB treats features independently so if many correlated features are correct then they can improve the result, but on the other hand, they can spoil it when features are </w:t>
       </w:r>
-      <w:proofErr w:type="spellStart"/>
       <w:r>
         <w:rPr>
           <w:rFonts w:ascii="Helvetica" w:hAnsi="Helvetica"/>
@@ -19864,10 +20311,8 @@
           <w:szCs w:val="22"/>
           <w:shd w:val="clear" w:color="auto" w:fill="FFFFFF"/>
         </w:rPr>
-        <w:lastRenderedPageBreak/>
-        <w:t>misinformative</w:t>
-      </w:r>
-      <w:proofErr w:type="spellEnd"/>
+        <w:t>un</w:t>
+      </w:r>
       <w:r>
         <w:rPr>
           <w:rFonts w:ascii="Helvetica" w:hAnsi="Helvetica"/>
@@ -19875,19 +20320,70 @@
           <w:szCs w:val="22"/>
           <w:shd w:val="clear" w:color="auto" w:fill="FFFFFF"/>
         </w:rPr>
-        <w:t>). That is why the best solution is to use Wrapper method for feature selector because it removes features that do not contribute directly to the performance. (</w:t>
-      </w:r>
-      <w:hyperlink r:id="rId23">
-        <w:r>
+        <w:t xml:space="preserve">informative). That is why the best solution is to use Wrapper method for feature selector because it removes features that do not contribute directly to the performance. </w:t>
+      </w:r>
+      <w:sdt>
+        <w:sdtPr>
           <w:rPr>
-            <w:rStyle w:val="InternetLink"/>
             <w:rFonts w:ascii="Helvetica" w:hAnsi="Helvetica"/>
+            <w:color w:val="1D1F22"/>
             <w:szCs w:val="22"/>
-            <w:highlight w:val="white"/>
+            <w:shd w:val="clear" w:color="auto" w:fill="FFFFFF"/>
           </w:rPr>
-          <w:t>https://datascience.stackexchange.com/questions/24452/in-supervised-learning-why-is-it-bad-to-have-correlated-features</w:t>
-        </w:r>
-      </w:hyperlink>
+          <w:id w:val="-1867981178"/>
+          <w:citation/>
+        </w:sdtPr>
+        <w:sdtContent>
+          <w:r>
+            <w:rPr>
+              <w:rFonts w:ascii="Helvetica" w:hAnsi="Helvetica"/>
+              <w:color w:val="1D1F22"/>
+              <w:szCs w:val="22"/>
+              <w:shd w:val="clear" w:color="auto" w:fill="FFFFFF"/>
+            </w:rPr>
+            <w:fldChar w:fldCharType="begin"/>
+          </w:r>
+          <w:r>
+            <w:rPr>
+              <w:rFonts w:ascii="Helvetica" w:hAnsi="Helvetica"/>
+              <w:color w:val="1D1F22"/>
+              <w:szCs w:val="22"/>
+              <w:shd w:val="clear" w:color="auto" w:fill="FFFFFF"/>
+              <w:lang w:val="pl-PL"/>
+            </w:rPr>
+            <w:instrText xml:space="preserve"> CITATION Ins17 \l 1045 </w:instrText>
+          </w:r>
+          <w:r>
+            <w:rPr>
+              <w:rFonts w:ascii="Helvetica" w:hAnsi="Helvetica"/>
+              <w:color w:val="1D1F22"/>
+              <w:szCs w:val="22"/>
+              <w:shd w:val="clear" w:color="auto" w:fill="FFFFFF"/>
+            </w:rPr>
+            <w:fldChar w:fldCharType="separate"/>
+          </w:r>
+          <w:r>
+            <w:rPr>
+              <w:rFonts w:ascii="Helvetica" w:hAnsi="Helvetica"/>
+              <w:noProof/>
+              <w:color w:val="1D1F22"/>
+              <w:szCs w:val="22"/>
+              <w:shd w:val="clear" w:color="auto" w:fill="FFFFFF"/>
+              <w:lang w:val="pl-PL"/>
+            </w:rPr>
+            <w:t>(37)</w:t>
+          </w:r>
+          <w:r>
+            <w:rPr>
+              <w:rFonts w:ascii="Helvetica" w:hAnsi="Helvetica"/>
+              <w:color w:val="1D1F22"/>
+              <w:szCs w:val="22"/>
+              <w:shd w:val="clear" w:color="auto" w:fill="FFFFFF"/>
+            </w:rPr>
+            <w:fldChar w:fldCharType="end"/>
+          </w:r>
+        </w:sdtContent>
+      </w:sdt>
       <w:r>
         <w:rPr>
           <w:rFonts w:ascii="Helvetica" w:hAnsi="Helvetica"/>
@@ -19895,7 +20391,7 @@
           <w:szCs w:val="22"/>
           <w:shd w:val="clear" w:color="auto" w:fill="FFFFFF"/>
         </w:rPr>
-        <w:t xml:space="preserve">) </w:t>
+        <w:t xml:space="preserve"> </w:t>
       </w:r>
     </w:p>
     <w:p>
@@ -19983,8 +20479,79 @@
           <w:szCs w:val="22"/>
           <w:shd w:val="clear" w:color="auto" w:fill="FFFFFF"/>
         </w:rPr>
+        <w:t xml:space="preserve"> score</w:t>
+      </w:r>
+      <w:r>
+        <w:rPr>
+          <w:rFonts w:ascii="Helvetica" w:hAnsi="Helvetica"/>
+          <w:color w:val="1D1F22"/>
+          <w:szCs w:val="22"/>
+          <w:shd w:val="clear" w:color="auto" w:fill="FFFFFF"/>
+        </w:rPr>
         <w:t xml:space="preserve"> to features that were used). Then they are selected by recursively considering smaller and smaller sets of features. </w:t>
       </w:r>
+      <w:sdt>
+        <w:sdtPr>
+          <w:rPr>
+            <w:rFonts w:ascii="Helvetica" w:hAnsi="Helvetica"/>
+            <w:color w:val="1D1F22"/>
+            <w:szCs w:val="22"/>
+            <w:shd w:val="clear" w:color="auto" w:fill="FFFFFF"/>
+          </w:rPr>
+          <w:id w:val="1636602462"/>
+          <w:citation/>
+        </w:sdtPr>
+        <w:sdtContent>
+          <w:r>
+            <w:rPr>
+              <w:rFonts w:ascii="Helvetica" w:hAnsi="Helvetica"/>
+              <w:color w:val="1D1F22"/>
+              <w:szCs w:val="22"/>
+              <w:shd w:val="clear" w:color="auto" w:fill="FFFFFF"/>
+            </w:rPr>
+            <w:fldChar w:fldCharType="begin"/>
+          </w:r>
+          <w:r>
+            <w:rPr>
+              <w:rFonts w:ascii="Helvetica" w:hAnsi="Helvetica"/>
+              <w:color w:val="1D1F22"/>
+              <w:szCs w:val="22"/>
+              <w:shd w:val="clear" w:color="auto" w:fill="FFFFFF"/>
+              <w:lang w:val="pl-PL"/>
+            </w:rPr>
+            <w:instrText xml:space="preserve"> CITATION Fea18 \l 1045 </w:instrText>
+          </w:r>
+          <w:r>
+            <w:rPr>
+              <w:rFonts w:ascii="Helvetica" w:hAnsi="Helvetica"/>
+              <w:color w:val="1D1F22"/>
+              <w:szCs w:val="22"/>
+              <w:shd w:val="clear" w:color="auto" w:fill="FFFFFF"/>
+            </w:rPr>
+            <w:fldChar w:fldCharType="separate"/>
+          </w:r>
+          <w:r>
+            <w:rPr>
+              <w:rFonts w:ascii="Helvetica" w:hAnsi="Helvetica"/>
+              <w:noProof/>
+              <w:color w:val="1D1F22"/>
+              <w:szCs w:val="22"/>
+              <w:shd w:val="clear" w:color="auto" w:fill="FFFFFF"/>
+              <w:lang w:val="pl-PL"/>
+            </w:rPr>
+            <w:t>(36)</w:t>
+          </w:r>
+          <w:r>
+            <w:rPr>
+              <w:rFonts w:ascii="Helvetica" w:hAnsi="Helvetica"/>
+              <w:color w:val="1D1F22"/>
+              <w:szCs w:val="22"/>
+              <w:shd w:val="clear" w:color="auto" w:fill="FFFFFF"/>
+            </w:rPr>
+            <w:fldChar w:fldCharType="end"/>
+          </w:r>
+        </w:sdtContent>
+      </w:sdt>
     </w:p>
     <w:p>
       <w:pPr>
@@ -20004,27 +20571,154 @@
           <w:szCs w:val="22"/>
           <w:shd w:val="clear" w:color="auto" w:fill="FFFFFF"/>
         </w:rPr>
-        <w:t>(</w:t>
-      </w:r>
-      <w:hyperlink r:id="rId24">
-        <w:r>
-          <w:rPr>
-            <w:rStyle w:val="InternetLink"/>
-            <w:rFonts w:ascii="Helvetica" w:hAnsi="Helvetica"/>
-            <w:szCs w:val="22"/>
-            <w:highlight w:val="white"/>
-          </w:rPr>
-          <w:t>http://SciKit-learn.org/stable/modules/feature_selection.html</w:t>
-        </w:r>
-      </w:hyperlink>
-      <w:r>
+        <w:t>After training on the whole set of features, coefficient marks are taken into account and the less important features are pruned. The process of pruning is repeated until the user-defined number of features is reached.</w:t>
+      </w:r>
+    </w:p>
+    <w:p>
+      <w:pPr>
+        <w:pStyle w:val="Akapitzlist"/>
+        <w:jc w:val="both"/>
         <w:rPr>
           <w:rFonts w:ascii="Helvetica" w:hAnsi="Helvetica"/>
           <w:color w:val="1D1F22"/>
           <w:szCs w:val="22"/>
+          <w:highlight w:val="white"/>
+        </w:rPr>
+      </w:pPr>
+      <w:r>
+        <w:rPr>
+          <w:rFonts w:ascii="Helvetica" w:hAnsi="Helvetica"/>
+          <w:color w:val="1D1F22"/>
+          <w:szCs w:val="22"/>
           <w:shd w:val="clear" w:color="auto" w:fill="FFFFFF"/>
         </w:rPr>
-        <w:t>)</w:t>
+        <w:t xml:space="preserve">It was decided to try out </w:t>
+      </w:r>
+      <w:r>
+        <w:rPr>
+          <w:rFonts w:ascii="Helvetica" w:hAnsi="Helvetica"/>
+          <w:i/>
+          <w:color w:val="1D1F22"/>
+          <w:szCs w:val="22"/>
+          <w:shd w:val="clear" w:color="auto" w:fill="FFFFFF"/>
+        </w:rPr>
+        <w:t>RFECV</w:t>
+      </w:r>
+      <w:r>
+        <w:rPr>
+          <w:rFonts w:ascii="Helvetica" w:hAnsi="Helvetica"/>
+          <w:color w:val="1D1F22"/>
+          <w:szCs w:val="22"/>
+          <w:shd w:val="clear" w:color="auto" w:fill="FFFFFF"/>
+        </w:rPr>
+        <w:t xml:space="preserve"> (Recursive feature elimination with cross-validation) which tunes the number of features to prune with cross-validation.</w:t>
+      </w:r>
+      <w:sdt>
+        <w:sdtPr>
+          <w:rPr>
+            <w:rFonts w:ascii="Helvetica" w:hAnsi="Helvetica"/>
+            <w:color w:val="1D1F22"/>
+            <w:szCs w:val="22"/>
+            <w:shd w:val="clear" w:color="auto" w:fill="FFFFFF"/>
+          </w:rPr>
+          <w:id w:val="741140262"/>
+          <w:citation/>
+        </w:sdtPr>
+        <w:sdtContent>
+          <w:r>
+            <w:rPr>
+              <w:rFonts w:ascii="Helvetica" w:hAnsi="Helvetica"/>
+              <w:color w:val="1D1F22"/>
+              <w:szCs w:val="22"/>
+              <w:shd w:val="clear" w:color="auto" w:fill="FFFFFF"/>
+            </w:rPr>
+            <w:fldChar w:fldCharType="begin"/>
+          </w:r>
+          <w:r>
+            <w:rPr>
+              <w:rFonts w:ascii="Helvetica" w:hAnsi="Helvetica"/>
+              <w:color w:val="1D1F22"/>
+              <w:szCs w:val="22"/>
+              <w:shd w:val="clear" w:color="auto" w:fill="FFFFFF"/>
+            </w:rPr>
+            <w:instrText xml:space="preserve"> CITATION Fea18 \l 1045 </w:instrText>
+          </w:r>
+          <w:r>
+            <w:rPr>
+              <w:rFonts w:ascii="Helvetica" w:hAnsi="Helvetica"/>
+              <w:color w:val="1D1F22"/>
+              <w:szCs w:val="22"/>
+              <w:shd w:val="clear" w:color="auto" w:fill="FFFFFF"/>
+            </w:rPr>
+            <w:fldChar w:fldCharType="separate"/>
+          </w:r>
+          <w:r>
+            <w:rPr>
+              <w:rFonts w:ascii="Helvetica" w:hAnsi="Helvetica"/>
+              <w:noProof/>
+              <w:color w:val="1D1F22"/>
+              <w:szCs w:val="22"/>
+              <w:shd w:val="clear" w:color="auto" w:fill="FFFFFF"/>
+            </w:rPr>
+            <w:t xml:space="preserve"> (36)</w:t>
+          </w:r>
+          <w:r>
+            <w:rPr>
+              <w:rFonts w:ascii="Helvetica" w:hAnsi="Helvetica"/>
+              <w:color w:val="1D1F22"/>
+              <w:szCs w:val="22"/>
+              <w:shd w:val="clear" w:color="auto" w:fill="FFFFFF"/>
+            </w:rPr>
+            <w:fldChar w:fldCharType="end"/>
+          </w:r>
+        </w:sdtContent>
+      </w:sdt>
+      <w:r>
+        <w:rPr>
+          <w:rFonts w:ascii="Helvetica" w:hAnsi="Helvetica"/>
+          <w:color w:val="1D1F22"/>
+          <w:szCs w:val="22"/>
+          <w:shd w:val="clear" w:color="auto" w:fill="FFFFFF"/>
+        </w:rPr>
+        <w:t>.</w:t>
+      </w:r>
+      <w:r>
+        <w:rPr>
+          <w:rFonts w:ascii="Helvetica" w:hAnsi="Helvetica"/>
+          <w:color w:val="1D1F22"/>
+          <w:szCs w:val="22"/>
+          <w:shd w:val="clear" w:color="auto" w:fill="FFFFFF"/>
+        </w:rPr>
+        <w:t xml:space="preserve"> The taken approach was to set a wide range of features number (20-300) to select by </w:t>
+      </w:r>
+      <w:r>
+        <w:rPr>
+          <w:rFonts w:ascii="Helvetica" w:hAnsi="Helvetica"/>
+          <w:i/>
+          <w:color w:val="1D1F22"/>
+          <w:szCs w:val="22"/>
+          <w:shd w:val="clear" w:color="auto" w:fill="FFFFFF"/>
+        </w:rPr>
+        <w:t>RFE</w:t>
+      </w:r>
+      <w:r>
+        <w:rPr>
+          <w:rFonts w:ascii="Helvetica" w:hAnsi="Helvetica"/>
+          <w:i/>
+          <w:color w:val="1D1F22"/>
+          <w:szCs w:val="22"/>
+          <w:shd w:val="clear" w:color="auto" w:fill="FFFFFF"/>
+        </w:rPr>
+        <w:t>CV</w:t>
+      </w:r>
+      <w:r>
+        <w:rPr>
+          <w:rFonts w:ascii="Helvetica" w:hAnsi="Helvetica"/>
+          <w:color w:val="1D1F22"/>
+          <w:szCs w:val="22"/>
+          <w:shd w:val="clear" w:color="auto" w:fill="FFFFFF"/>
+        </w:rPr>
+        <w:t xml:space="preserve"> and then choose the best set of features.</w:t>
       </w:r>
     </w:p>
     <w:p>
@@ -20038,18 +20732,45 @@
           <w:highlight w:val="white"/>
         </w:rPr>
       </w:pPr>
-    </w:p>
-    <w:p>
-      <w:pPr>
-        <w:pStyle w:val="Akapitzlist"/>
-        <w:jc w:val="both"/>
+      <w:r>
+        <w:rPr>
+          <w:rFonts w:ascii="Helvetica" w:hAnsi="Helvetica"/>
+          <w:i/>
+          <w:color w:val="1D1F22"/>
+          <w:szCs w:val="22"/>
+          <w:shd w:val="clear" w:color="auto" w:fill="FFFFFF"/>
+        </w:rPr>
+        <w:t>RFE</w:t>
+      </w:r>
+      <w:r>
+        <w:rPr>
+          <w:rFonts w:ascii="Helvetica" w:hAnsi="Helvetica"/>
+          <w:i/>
+          <w:color w:val="1D1F22"/>
+          <w:szCs w:val="22"/>
+          <w:shd w:val="clear" w:color="auto" w:fill="FFFFFF"/>
+        </w:rPr>
+        <w:t>CV</w:t>
+      </w:r>
+      <w:r>
         <w:rPr>
           <w:rFonts w:ascii="Helvetica" w:hAnsi="Helvetica"/>
           <w:color w:val="1D1F22"/>
           <w:szCs w:val="22"/>
-          <w:highlight w:val="white"/>
-        </w:rPr>
-      </w:pPr>
+          <w:shd w:val="clear" w:color="auto" w:fill="FFFFFF"/>
+        </w:rPr>
+        <w:t xml:space="preserve"> was returning results for each number of features to prune and the results were much better than when using </w:t>
+      </w:r>
+      <w:r>
+        <w:rPr>
+          <w:rFonts w:ascii="Helvetica" w:hAnsi="Helvetica"/>
+          <w:i/>
+          <w:color w:val="1D1F22"/>
+          <w:szCs w:val="22"/>
+          <w:shd w:val="clear" w:color="auto" w:fill="FFFFFF"/>
+        </w:rPr>
+        <w:t>WEKA’s</w:t>
+      </w:r>
       <w:r>
         <w:rPr>
           <w:rFonts w:ascii="Helvetica" w:hAnsi="Helvetica"/>
@@ -20057,49 +20778,7 @@
           <w:szCs w:val="22"/>
           <w:shd w:val="clear" w:color="auto" w:fill="FFFFFF"/>
         </w:rPr>
-        <w:t>After training on the whole set of features, coefficient marks are taken into account and the less important features are pruned. The process of pruning is repeated until the user-defined number of features is reached.</w:t>
-      </w:r>
-    </w:p>
-    <w:p>
-      <w:pPr>
-        <w:pStyle w:val="Akapitzlist"/>
-        <w:jc w:val="both"/>
-        <w:rPr>
-          <w:rFonts w:ascii="Helvetica" w:hAnsi="Helvetica"/>
-          <w:color w:val="1D1F22"/>
-          <w:szCs w:val="22"/>
-          <w:highlight w:val="white"/>
-        </w:rPr>
-      </w:pPr>
-      <w:r>
-        <w:rPr>
-          <w:rFonts w:ascii="Helvetica" w:hAnsi="Helvetica"/>
-          <w:color w:val="1D1F22"/>
-          <w:szCs w:val="22"/>
-          <w:shd w:val="clear" w:color="auto" w:fill="FFFFFF"/>
-        </w:rPr>
-        <w:t>It was decided to try out RFECV (Recursive feature elimination with cross-validation) which tunes the number of features to prune with cross-validation. (same link here). The taken approach was to set a wide range of features number (20-300) to select by RFE and then choose the best set of features.</w:t>
-      </w:r>
-    </w:p>
-    <w:p>
-      <w:pPr>
-        <w:pStyle w:val="Akapitzlist"/>
-        <w:jc w:val="both"/>
-        <w:rPr>
-          <w:rFonts w:ascii="Helvetica" w:hAnsi="Helvetica"/>
-          <w:color w:val="1D1F22"/>
-          <w:szCs w:val="22"/>
-          <w:highlight w:val="white"/>
-        </w:rPr>
-      </w:pPr>
-      <w:r>
-        <w:rPr>
-          <w:rFonts w:ascii="Helvetica" w:hAnsi="Helvetica"/>
-          <w:color w:val="1D1F22"/>
-          <w:szCs w:val="22"/>
-          <w:shd w:val="clear" w:color="auto" w:fill="FFFFFF"/>
-        </w:rPr>
-        <w:t>RFE was returning results for each number of features to prune and the results were much better than when using WEKA’s wrapper.</w:t>
+        <w:t xml:space="preserve"> wrapper.</w:t>
       </w:r>
     </w:p>
     <w:p>
@@ -20114,9 +20793,9 @@
         </w:rPr>
         <w:drawing>
           <wp:inline distT="0" distB="0" distL="0" distR="0">
-            <wp:extent cx="5270500" cy="3950970"/>
-            <wp:effectExtent l="0" t="0" r="0" b="0"/>
-            <wp:docPr id="14" name="Obraz 2"/>
+            <wp:extent cx="5267325" cy="3248025"/>
+            <wp:effectExtent l="0" t="0" r="9525" b="9525"/>
+            <wp:docPr id="25" name="Obraz 25"/>
             <wp:cNvGraphicFramePr>
               <a:graphicFrameLocks xmlns:a="http://schemas.openxmlformats.org/drawingml/2006/main" noChangeAspect="1"/>
             </wp:cNvGraphicFramePr>
@@ -20124,13 +20803,20 @@
               <a:graphicData uri="http://schemas.openxmlformats.org/drawingml/2006/picture">
                 <pic:pic xmlns:pic="http://schemas.openxmlformats.org/drawingml/2006/picture">
                   <pic:nvPicPr>
-                    <pic:cNvPr id="14" name="Obraz 2"/>
+                    <pic:cNvPr id="0" name="Picture 1"/>
                     <pic:cNvPicPr>
                       <a:picLocks noChangeAspect="1" noChangeArrowheads="1"/>
                     </pic:cNvPicPr>
                   </pic:nvPicPr>
                   <pic:blipFill>
-                    <a:blip r:embed="rId25"/>
+                    <a:blip r:embed="rId22">
+                      <a:extLst>
+                        <a:ext uri="{28A0092B-C50C-407E-A947-70E740481C1C}">
+                          <a14:useLocalDpi xmlns:a14="http://schemas.microsoft.com/office/drawing/2010/main" val="0"/>
+                        </a:ext>
+                      </a:extLst>
+                    </a:blip>
+                    <a:srcRect/>
                     <a:stretch>
                       <a:fillRect/>
                     </a:stretch>
@@ -20138,11 +20824,15 @@
                   <pic:spPr bwMode="auto">
                     <a:xfrm>
                       <a:off x="0" y="0"/>
-                      <a:ext cx="5270500" cy="3950970"/>
+                      <a:ext cx="5267325" cy="3248025"/>
                     </a:xfrm>
                     <a:prstGeom prst="rect">
                       <a:avLst/>
                     </a:prstGeom>
+                    <a:noFill/>
+                    <a:ln>
+                      <a:noFill/>
+                    </a:ln>
                   </pic:spPr>
                 </pic:pic>
               </a:graphicData>
@@ -20174,14 +20864,14 @@
       <w:r>
         <w:fldChar w:fldCharType="separate"/>
       </w:r>
-      <w:bookmarkStart w:id="63" w:name="__Fieldmark__2746_747506983"/>
+      <w:bookmarkStart w:id="62" w:name="__Fieldmark__2746_747506983"/>
       <w:r>
         <w:t>3</w:t>
       </w:r>
       <w:r>
         <w:fldChar w:fldCharType="end"/>
       </w:r>
-      <w:bookmarkEnd w:id="63"/>
+      <w:bookmarkEnd w:id="62"/>
       <w:r>
         <w:noBreakHyphen/>
       </w:r>
@@ -20210,7 +20900,16 @@
           <w:szCs w:val="22"/>
           <w:shd w:val="clear" w:color="auto" w:fill="FFFFFF"/>
         </w:rPr>
-        <w:t xml:space="preserve"> The orange line is a test accuracy of the model with </w:t>
+        <w:t xml:space="preserve"> The orange line is a test accuracy of the model </w:t>
+      </w:r>
+      <w:r>
+        <w:rPr>
+          <w:rFonts w:ascii="Helvetica" w:hAnsi="Helvetica"/>
+          <w:color w:val="1D1F22"/>
+          <w:szCs w:val="22"/>
+          <w:shd w:val="clear" w:color="auto" w:fill="FFFFFF"/>
+        </w:rPr>
+        <w:t>for particular</w:t>
       </w:r>
       <w:r>
         <w:rPr>
@@ -20219,7 +20918,7 @@
           <w:szCs w:val="22"/>
           <w:shd w:val="clear" w:color="auto" w:fill="FFFFFF"/>
         </w:rPr>
-        <w:t xml:space="preserve">XXX </w:t>
+        <w:t xml:space="preserve"> </w:t>
       </w:r>
       <w:r>
         <w:rPr>
@@ -20273,8 +20972,45 @@
           <w:szCs w:val="22"/>
           <w:shd w:val="clear" w:color="auto" w:fill="FFFFFF"/>
         </w:rPr>
-        <w:lastRenderedPageBreak/>
-        <w:t>Unfortunately, what was discovered is that selecting lower and lower number of features was simplifying the problem because tweets that did not include any of the selected features were dropped. It resulted in a smaller number of tweets that were taken into account. Therefore, this way was incorrect because a lower number of features and tweets is extremely simplifying a problem and the model would be able to predict the target only for tweets that have got any of the small set of features. The same number of features chosen by REFCV gave worse results then when chosen in WEKA.</w:t>
+        <w:t xml:space="preserve">Unfortunately, what was discovered is that selecting lower and lower number of features was simplifying the problem because tweets that did not include any of the selected features were dropped. It resulted in a smaller number of tweets that were taken into account. Therefore, this way was incorrect because a lower number of features and tweets is extremely simplifying a problem and the model would be able to predict the target only for tweets that have got any of the small set of features. The same number of features chosen by </w:t>
+      </w:r>
+      <w:r>
+        <w:rPr>
+          <w:rFonts w:ascii="Helvetica" w:hAnsi="Helvetica"/>
+          <w:i/>
+          <w:color w:val="1D1F22"/>
+          <w:szCs w:val="22"/>
+          <w:shd w:val="clear" w:color="auto" w:fill="FFFFFF"/>
+        </w:rPr>
+        <w:t>REFCV</w:t>
+      </w:r>
+      <w:r>
+        <w:rPr>
+          <w:rFonts w:ascii="Helvetica" w:hAnsi="Helvetica"/>
+          <w:color w:val="1D1F22"/>
+          <w:szCs w:val="22"/>
+          <w:shd w:val="clear" w:color="auto" w:fill="FFFFFF"/>
+        </w:rPr>
+        <w:t xml:space="preserve"> gave worse results then when chosen in </w:t>
+      </w:r>
+      <w:r>
+        <w:rPr>
+          <w:rFonts w:ascii="Helvetica" w:hAnsi="Helvetica"/>
+          <w:i/>
+          <w:color w:val="1D1F22"/>
+          <w:szCs w:val="22"/>
+          <w:shd w:val="clear" w:color="auto" w:fill="FFFFFF"/>
+        </w:rPr>
+        <w:t>WEKA</w:t>
+      </w:r>
+      <w:r>
+        <w:rPr>
+          <w:rFonts w:ascii="Helvetica" w:hAnsi="Helvetica"/>
+          <w:color w:val="1D1F22"/>
+          <w:szCs w:val="22"/>
+          <w:shd w:val="clear" w:color="auto" w:fill="FFFFFF"/>
+        </w:rPr>
+        <w:t>.</w:t>
       </w:r>
     </w:p>
     <w:p>
@@ -20311,19 +21047,64 @@
           <w:highlight w:val="white"/>
         </w:rPr>
       </w:pPr>
-      <w:bookmarkStart w:id="64" w:name="_Toc512869977"/>
+      <w:bookmarkStart w:id="63" w:name="_Toc512869977"/>
       <w:r>
         <w:rPr>
           <w:shd w:val="clear" w:color="auto" w:fill="FFFFFF"/>
         </w:rPr>
+        <w:lastRenderedPageBreak/>
         <w:t>Running WEKA feature selection from Python</w:t>
       </w:r>
-      <w:bookmarkEnd w:id="64"/>
-    </w:p>
-    <w:p>
-      <w:r>
-        <w:t>Due to the lack of possibilities to select features with SciKit-learn, other options have been considered. There were identified another library called Mlxtend. It provides extensions and helper modules for Python's data analysis and machine learning libraries. (https://github.com/rasbt/mlxtend)</w:t>
-      </w:r>
+      <w:bookmarkEnd w:id="63"/>
+    </w:p>
+    <w:p>
+      <w:r>
+        <w:t xml:space="preserve">Due to the lack of possibilities to select features with SciKit-learn, other options have been considered. </w:t>
+      </w:r>
+      <w:r>
+        <w:t>A</w:t>
+      </w:r>
+      <w:r>
+        <w:t>nother library called Mlxtend</w:t>
+      </w:r>
+      <w:r>
+        <w:t xml:space="preserve"> was identified</w:t>
+      </w:r>
+      <w:r>
+        <w:t>. It provides extensions and helper modules for Python's data analysis and machine learning libraries.</w:t>
+      </w:r>
+      <w:r>
+        <w:t xml:space="preserve"> </w:t>
+      </w:r>
+      <w:sdt>
+        <w:sdtPr>
+          <w:id w:val="1445963312"/>
+          <w:citation/>
+        </w:sdtPr>
+        <w:sdtContent>
+          <w:r>
+            <w:fldChar w:fldCharType="begin"/>
+          </w:r>
+          <w:r>
+            <w:rPr>
+              <w:lang w:val="pl-PL"/>
+            </w:rPr>
+            <w:instrText xml:space="preserve"> CITATION Seb18 \l 1045 </w:instrText>
+          </w:r>
+          <w:r>
+            <w:fldChar w:fldCharType="separate"/>
+          </w:r>
+          <w:r>
+            <w:rPr>
+              <w:noProof/>
+            </w:rPr>
+            <w:t>(19)</w:t>
+          </w:r>
+          <w:r>
+            <w:fldChar w:fldCharType="end"/>
+          </w:r>
+        </w:sdtContent>
+      </w:sdt>
     </w:p>
     <w:p>
       <w:r>
@@ -20331,6 +21112,9 @@
       </w:r>
       <w:proofErr w:type="spellStart"/>
       <w:r>
+        <w:rPr>
+          <w:i/>
+        </w:rPr>
         <w:t>ExhaustiveFeatureSelector</w:t>
       </w:r>
       <w:proofErr w:type="spellEnd"/>
@@ -20339,33 +21123,87 @@
       </w:r>
       <w:proofErr w:type="spellStart"/>
       <w:r>
+        <w:rPr>
+          <w:i/>
+        </w:rPr>
         <w:t>SequentialFeatureSelector</w:t>
       </w:r>
       <w:proofErr w:type="spellEnd"/>
       <w:r>
-        <w:t>” from such a module but both required a lot of time to process and gave very poor results.</w:t>
+        <w:t xml:space="preserve">” from </w:t>
+      </w:r>
+      <w:r>
+        <w:t>this</w:t>
+      </w:r>
+      <w:r>
+        <w:t xml:space="preserve"> module</w:t>
+      </w:r>
+      <w:r>
+        <w:t>,</w:t>
+      </w:r>
+      <w:r>
+        <w:t xml:space="preserve"> but both required a lot of time to process and gave very poor results.</w:t>
       </w:r>
     </w:p>
     <w:p/>
     <w:p>
       <w:r>
-        <w:t xml:space="preserve">Thus, it was decided to use well-proven Wrapper Evaluator from WEKA. </w:t>
-      </w:r>
-    </w:p>
-    <w:p>
-      <w:r>
-        <w:t xml:space="preserve">WEKA is a Java library and there were two options considered to integrate it with the project. One option was to run WEKA using wrappers that allow Python interact with JVM such as </w:t>
+        <w:t xml:space="preserve">Thus, it was decided to use well-proven </w:t>
+      </w:r>
+      <w:r>
+        <w:rPr>
+          <w:i/>
+        </w:rPr>
+        <w:t>Wrapper Evaluator</w:t>
+      </w:r>
+      <w:r>
+        <w:t xml:space="preserve"> from </w:t>
+      </w:r>
+      <w:r>
+        <w:rPr>
+          <w:i/>
+        </w:rPr>
+        <w:t>WEKA</w:t>
+      </w:r>
+      <w:r>
+        <w:t xml:space="preserve">. </w:t>
+      </w:r>
+    </w:p>
+    <w:p>
+      <w:r>
+        <w:rPr>
+          <w:i/>
+        </w:rPr>
+        <w:t>WEKA</w:t>
+      </w:r>
+      <w:r>
+        <w:t xml:space="preserve"> is a Java library and two options</w:t>
+      </w:r>
+      <w:r>
+        <w:t xml:space="preserve"> were</w:t>
+      </w:r>
+      <w:r>
+        <w:t xml:space="preserve"> considered to integrate it with the project. One option was to run WEKA using wrappers that allow Python interact with JVM such as </w:t>
       </w:r>
       <w:proofErr w:type="spellStart"/>
       <w:r>
+        <w:rPr>
+          <w:i/>
+        </w:rPr>
         <w:t>JavaBridge</w:t>
       </w:r>
       <w:proofErr w:type="spellEnd"/>
       <w:r>
+        <w:rPr>
+          <w:i/>
+        </w:rPr>
         <w:t xml:space="preserve">, Py4j, </w:t>
       </w:r>
       <w:proofErr w:type="spellStart"/>
       <w:r>
+        <w:rPr>
+          <w:i/>
+        </w:rPr>
         <w:t>Jpypy</w:t>
       </w:r>
       <w:proofErr w:type="spellEnd"/>
@@ -20380,7 +21218,25 @@
     </w:p>
     <w:p>
       <w:r>
-        <w:t>There was added a WEKA jar file into a project directory and the package is run as system command using “</w:t>
+        <w:t>A</w:t>
+      </w:r>
+      <w:r>
+        <w:t xml:space="preserve"> </w:t>
+      </w:r>
+      <w:r>
+        <w:rPr>
+          <w:i/>
+        </w:rPr>
+        <w:t>WEKA</w:t>
+      </w:r>
+      <w:r>
+        <w:t xml:space="preserve"> jar file</w:t>
+      </w:r>
+      <w:r>
+        <w:t xml:space="preserve"> was added</w:t>
+      </w:r>
+      <w:r>
+        <w:t xml:space="preserve"> into a project directory and the package is run as system command using “</w:t>
       </w:r>
       <w:proofErr w:type="spellStart"/>
       <w:r>
@@ -20421,7 +21277,7 @@
                     </pic:cNvPicPr>
                   </pic:nvPicPr>
                   <pic:blipFill>
-                    <a:blip r:embed="rId26"/>
+                    <a:blip r:embed="rId23"/>
                     <a:stretch>
                       <a:fillRect/>
                     </a:stretch>
@@ -20465,14 +21321,14 @@
       <w:r>
         <w:fldChar w:fldCharType="separate"/>
       </w:r>
-      <w:bookmarkStart w:id="65" w:name="__Fieldmark__2793_747506983"/>
+      <w:bookmarkStart w:id="64" w:name="__Fieldmark__2793_747506983"/>
       <w:r>
         <w:t>3</w:t>
       </w:r>
       <w:r>
         <w:fldChar w:fldCharType="end"/>
       </w:r>
-      <w:bookmarkEnd w:id="65"/>
+      <w:bookmarkEnd w:id="64"/>
       <w:r>
         <w:noBreakHyphen/>
       </w:r>
@@ -20622,7 +21478,20 @@
         <w:rPr>
           <w:szCs w:val="22"/>
         </w:rPr>
-        <w:t>Results of running the program with new currencies and feature selection done with WEKA is as follows:</w:t>
+        <w:t xml:space="preserve">Results of running the program with new currencies and feature selection done with </w:t>
+      </w:r>
+      <w:r>
+        <w:rPr>
+          <w:i/>
+          <w:szCs w:val="22"/>
+        </w:rPr>
+        <w:t>WEKA</w:t>
+      </w:r>
+      <w:r>
+        <w:rPr>
+          <w:szCs w:val="22"/>
+        </w:rPr>
+        <w:t xml:space="preserve"> is as follows:</w:t>
       </w:r>
     </w:p>
     <w:p>
@@ -21366,15 +22235,19 @@
         </w:numPr>
         <w:ind w:left="505" w:hanging="505"/>
       </w:pPr>
-      <w:bookmarkStart w:id="66" w:name="_Toc512869978"/>
+      <w:bookmarkStart w:id="65" w:name="_Toc512869978"/>
       <w:r>
         <w:t>Using two models to predict changes</w:t>
       </w:r>
-      <w:bookmarkEnd w:id="66"/>
-    </w:p>
-    <w:p>
-      <w:r>
-        <w:t>At this stage when the user analysed a tweet that did not include any of the 10-ish selected features the model would predict the value based on a sentiment. Following feedback from the project supervisor, it was decided that there should be built another model on a dataset without feature selection. That model could be used when analysed tweet features do not match with ones that were selected.</w:t>
+      <w:bookmarkEnd w:id="65"/>
+    </w:p>
+    <w:p>
+      <w:r>
+        <w:t xml:space="preserve">At this stage when the user analysed a tweet that did not include any of the 10-ish selected features the model would predict the value based on a sentiment. Following feedback from the project supervisor, it was decided that there should be built </w:t>
+      </w:r>
+      <w:r>
+        <w:lastRenderedPageBreak/>
+        <w:t>another model on a dataset without feature selection. That model could be used when analysed tweet features do not match with ones that were selected.</w:t>
       </w:r>
     </w:p>
     <w:p/>
@@ -21961,11 +22834,11 @@
           <w:numId w:val="2"/>
         </w:numPr>
       </w:pPr>
-      <w:bookmarkStart w:id="67" w:name="_Toc512869979"/>
+      <w:bookmarkStart w:id="66" w:name="_Toc512869979"/>
       <w:r>
         <w:t>Rules learning</w:t>
       </w:r>
-      <w:bookmarkEnd w:id="67"/>
+      <w:bookmarkEnd w:id="66"/>
     </w:p>
     <w:p>
       <w:pPr>
@@ -21978,8 +22851,64 @@
         <w:rPr>
           <w:szCs w:val="22"/>
         </w:rPr>
-        <w:t>Once the model was working properly next thing that was done was association rules learning. It is a "rule-based machine learning method for discovering interesting relations between variables in large databases” (wiki).</w:t>
-      </w:r>
+        <w:t>Once the model was working properly next thing that was done was association rules learning. It is a "rule-based machine learning method for discovering interesting relations between variables in large databases”</w:t>
+      </w:r>
+      <w:r>
+        <w:rPr>
+          <w:szCs w:val="22"/>
+        </w:rPr>
+        <w:t>.</w:t>
+      </w:r>
+      <w:sdt>
+        <w:sdtPr>
+          <w:rPr>
+            <w:szCs w:val="22"/>
+          </w:rPr>
+          <w:id w:val="-1893031237"/>
+          <w:citation/>
+        </w:sdtPr>
+        <w:sdtContent>
+          <w:r>
+            <w:rPr>
+              <w:szCs w:val="22"/>
+            </w:rPr>
+            <w:fldChar w:fldCharType="begin"/>
+          </w:r>
+          <w:r>
+            <w:rPr>
+              <w:szCs w:val="22"/>
+            </w:rPr>
+            <w:instrText xml:space="preserve"> CITATION Wik18 \l 1045 </w:instrText>
+          </w:r>
+          <w:r>
+            <w:rPr>
+              <w:szCs w:val="22"/>
+            </w:rPr>
+            <w:fldChar w:fldCharType="separate"/>
+          </w:r>
+          <w:r>
+            <w:rPr>
+              <w:noProof/>
+              <w:szCs w:val="22"/>
+            </w:rPr>
+            <w:t xml:space="preserve"> </w:t>
+          </w:r>
+          <w:r>
+            <w:rPr>
+              <w:noProof/>
+              <w:szCs w:val="22"/>
+              <w:lang w:val="pl-PL"/>
+            </w:rPr>
+            <w:t>(38)</w:t>
+          </w:r>
+          <w:r>
+            <w:rPr>
+              <w:szCs w:val="22"/>
+            </w:rPr>
+            <w:fldChar w:fldCharType="end"/>
+          </w:r>
+        </w:sdtContent>
+      </w:sdt>
     </w:p>
     <w:p>
       <w:pPr>
@@ -22052,14 +22981,7 @@
         <w:rPr>
           <w:szCs w:val="22"/>
         </w:rPr>
-        <w:t xml:space="preserve">by </w:t>
-      </w:r>
-      <w:r>
-        <w:rPr>
-          <w:szCs w:val="22"/>
-        </w:rPr>
-        <w:lastRenderedPageBreak/>
-        <w:t>consequents. Basically, rules tell us which words or phrases occur frequently together in a dataset.</w:t>
+        <w:t>by consequents. Basically, rules tell us which words or phrases occur frequently together in a dataset.</w:t>
       </w:r>
     </w:p>
     <w:p>
@@ -22480,22 +23402,59 @@
         <w:rPr>
           <w:szCs w:val="22"/>
         </w:rPr>
-        <w:t xml:space="preserve">Support is an indication of how frequently the words set appears in the </w:t>
-      </w:r>
-      <w:proofErr w:type="gramStart"/>
-      <w:r>
-        <w:rPr>
-          <w:szCs w:val="22"/>
-        </w:rPr>
-        <w:t>dataset.(</w:t>
-      </w:r>
-      <w:proofErr w:type="gramEnd"/>
-      <w:r>
-        <w:rPr>
-          <w:szCs w:val="22"/>
-        </w:rPr>
-        <w:t>wiki)</w:t>
-      </w:r>
+        <w:lastRenderedPageBreak/>
+        <w:t>Support is an indication of how frequently the words set appears in the dataset</w:t>
+      </w:r>
+      <w:r>
+        <w:rPr>
+          <w:szCs w:val="22"/>
+        </w:rPr>
+        <w:t xml:space="preserve">. </w:t>
+      </w:r>
+      <w:sdt>
+        <w:sdtPr>
+          <w:rPr>
+            <w:szCs w:val="22"/>
+          </w:rPr>
+          <w:id w:val="-16861852"/>
+          <w:citation/>
+        </w:sdtPr>
+        <w:sdtContent>
+          <w:r>
+            <w:rPr>
+              <w:szCs w:val="22"/>
+            </w:rPr>
+            <w:fldChar w:fldCharType="begin"/>
+          </w:r>
+          <w:r>
+            <w:rPr>
+              <w:szCs w:val="22"/>
+              <w:lang w:val="pl-PL"/>
+            </w:rPr>
+            <w:instrText xml:space="preserve"> CITATION Wik18 \l 1045 </w:instrText>
+          </w:r>
+          <w:r>
+            <w:rPr>
+              <w:szCs w:val="22"/>
+            </w:rPr>
+            <w:fldChar w:fldCharType="separate"/>
+          </w:r>
+          <w:r>
+            <w:rPr>
+              <w:noProof/>
+              <w:szCs w:val="22"/>
+              <w:lang w:val="pl-PL"/>
+            </w:rPr>
+            <w:t>(38)</w:t>
+          </w:r>
+          <w:r>
+            <w:rPr>
+              <w:szCs w:val="22"/>
+            </w:rPr>
+            <w:fldChar w:fldCharType="end"/>
+          </w:r>
+        </w:sdtContent>
+      </w:sdt>
     </w:p>
     <w:p>
       <w:pPr>
@@ -22509,19 +23468,59 @@
         <w:rPr>
           <w:szCs w:val="22"/>
         </w:rPr>
-        <w:t xml:space="preserve">If there were 1080 tweets and this words set occurred twice the support is 2/1080 </w:t>
-      </w:r>
-      <w:proofErr w:type="gramStart"/>
-      <w:r>
-        <w:rPr>
-          <w:szCs w:val="22"/>
-        </w:rPr>
-        <w:t xml:space="preserve">=  </w:t>
+        <w:t xml:space="preserve">If there </w:t>
+      </w:r>
+      <w:r>
+        <w:rPr>
+          <w:szCs w:val="22"/>
+        </w:rPr>
+        <w:t>is</w:t>
+      </w:r>
+      <w:r>
+        <w:rPr>
+          <w:szCs w:val="22"/>
+        </w:rPr>
+        <w:t xml:space="preserve"> 1080 tweets and </w:t>
+      </w:r>
+      <w:r>
+        <w:rPr>
+          <w:szCs w:val="22"/>
+        </w:rPr>
+        <w:t>the</w:t>
+      </w:r>
+      <w:r>
+        <w:rPr>
+          <w:szCs w:val="22"/>
+        </w:rPr>
+        <w:t xml:space="preserve"> words set occurred twice the</w:t>
+      </w:r>
+      <w:r>
+        <w:rPr>
+          <w:szCs w:val="22"/>
+        </w:rPr>
+        <w:t>n the</w:t>
+      </w:r>
+      <w:r>
+        <w:rPr>
+          <w:szCs w:val="22"/>
+        </w:rPr>
+        <w:t xml:space="preserve"> support </w:t>
+      </w:r>
+      <w:r>
+        <w:rPr>
+          <w:szCs w:val="22"/>
+        </w:rPr>
+        <w:t>will be</w:t>
+      </w:r>
+      <w:r>
+        <w:rPr>
+          <w:szCs w:val="22"/>
+        </w:rPr>
+        <w:t xml:space="preserve"> 2/1080 = </w:t>
       </w:r>
       <w:r>
         <w:t>0.00185014.</w:t>
       </w:r>
-      <w:proofErr w:type="gramEnd"/>
     </w:p>
     <w:p>
       <w:pPr>
@@ -22563,7 +23562,61 @@
         <w:rPr>
           <w:szCs w:val="22"/>
         </w:rPr>
-        <w:t>Confidence tells us how often the rule has been found to be true(wiki). In example above, every time those antecedents occurred in a tweet, word “</w:t>
+        <w:t>Confidence tells us how often the rule has been found to be true</w:t>
+      </w:r>
+      <w:r>
+        <w:rPr>
+          <w:szCs w:val="22"/>
+        </w:rPr>
+        <w:t xml:space="preserve"> </w:t>
+      </w:r>
+      <w:sdt>
+        <w:sdtPr>
+          <w:rPr>
+            <w:szCs w:val="22"/>
+          </w:rPr>
+          <w:id w:val="-1221282853"/>
+          <w:citation/>
+        </w:sdtPr>
+        <w:sdtContent>
+          <w:r>
+            <w:rPr>
+              <w:szCs w:val="22"/>
+            </w:rPr>
+            <w:fldChar w:fldCharType="begin"/>
+          </w:r>
+          <w:r>
+            <w:rPr>
+              <w:szCs w:val="22"/>
+            </w:rPr>
+            <w:instrText xml:space="preserve"> CITATION Wik18 \l 1045 </w:instrText>
+          </w:r>
+          <w:r>
+            <w:rPr>
+              <w:szCs w:val="22"/>
+            </w:rPr>
+            <w:fldChar w:fldCharType="separate"/>
+          </w:r>
+          <w:r>
+            <w:rPr>
+              <w:noProof/>
+              <w:szCs w:val="22"/>
+            </w:rPr>
+            <w:t>(38)</w:t>
+          </w:r>
+          <w:r>
+            <w:rPr>
+              <w:szCs w:val="22"/>
+            </w:rPr>
+            <w:fldChar w:fldCharType="end"/>
+          </w:r>
+        </w:sdtContent>
+      </w:sdt>
+      <w:r>
+        <w:rPr>
+          <w:szCs w:val="22"/>
+        </w:rPr>
+        <w:t>. In example above, every time those antecedents occurred in a tweet, word “</w:t>
       </w:r>
       <w:proofErr w:type="spellStart"/>
       <w:r>
@@ -22603,23 +23656,71 @@
           <w:color w:val="323232"/>
           <w:shd w:val="clear" w:color="auto" w:fill="FFFFFF"/>
         </w:rPr>
-        <w:t xml:space="preserve"> ratio of the confidence of the rule and the support of the consequents (</w:t>
-      </w:r>
-      <w:hyperlink r:id="rId27">
-        <w:r>
-          <w:rPr>
-            <w:rStyle w:val="InternetLink"/>
-            <w:highlight w:val="white"/>
-          </w:rPr>
-          <w:t>https://www.ibm.com/support/knowledgecenter/en/SSEPGG_9.5.0/com.ibm.im.model.doc/c_lift_in_an_association_rule.html</w:t>
-        </w:r>
-      </w:hyperlink>
+        <w:t xml:space="preserve"> ratio of the confidence of the rule and the support of the consequents</w:t>
+      </w:r>
       <w:r>
         <w:rPr>
           <w:color w:val="323232"/>
           <w:shd w:val="clear" w:color="auto" w:fill="FFFFFF"/>
         </w:rPr>
-        <w:t xml:space="preserve">) </w:t>
+        <w:t xml:space="preserve">. </w:t>
+      </w:r>
+      <w:sdt>
+        <w:sdtPr>
+          <w:rPr>
+            <w:color w:val="323232"/>
+            <w:shd w:val="clear" w:color="auto" w:fill="FFFFFF"/>
+          </w:rPr>
+          <w:id w:val="1887068802"/>
+          <w:citation/>
+        </w:sdtPr>
+        <w:sdtContent>
+          <w:r>
+            <w:rPr>
+              <w:color w:val="323232"/>
+              <w:shd w:val="clear" w:color="auto" w:fill="FFFFFF"/>
+            </w:rPr>
+            <w:fldChar w:fldCharType="begin"/>
+          </w:r>
+          <w:r>
+            <w:rPr>
+              <w:color w:val="323232"/>
+              <w:shd w:val="clear" w:color="auto" w:fill="FFFFFF"/>
+              <w:lang w:val="pl-PL"/>
+            </w:rPr>
+            <w:instrText xml:space="preserve"> CITATION Lif18 \l 1045 </w:instrText>
+          </w:r>
+          <w:r>
+            <w:rPr>
+              <w:color w:val="323232"/>
+              <w:shd w:val="clear" w:color="auto" w:fill="FFFFFF"/>
+            </w:rPr>
+            <w:fldChar w:fldCharType="separate"/>
+          </w:r>
+          <w:r>
+            <w:rPr>
+              <w:noProof/>
+              <w:color w:val="323232"/>
+              <w:shd w:val="clear" w:color="auto" w:fill="FFFFFF"/>
+              <w:lang w:val="pl-PL"/>
+            </w:rPr>
+            <w:t>(39)</w:t>
+          </w:r>
+          <w:r>
+            <w:rPr>
+              <w:color w:val="323232"/>
+              <w:shd w:val="clear" w:color="auto" w:fill="FFFFFF"/>
+            </w:rPr>
+            <w:fldChar w:fldCharType="end"/>
+          </w:r>
+        </w:sdtContent>
+      </w:sdt>
+      <w:r>
+        <w:rPr>
+          <w:color w:val="323232"/>
+          <w:shd w:val="clear" w:color="auto" w:fill="FFFFFF"/>
+        </w:rPr>
+        <w:t xml:space="preserve"> </w:t>
       </w:r>
     </w:p>
     <w:p>
@@ -22634,8 +23735,52 @@
         <w:rPr>
           <w:szCs w:val="22"/>
         </w:rPr>
-        <w:t>Greater lift values indicate stronger associations what can be interpreted as an importance of a rule. (source of lift from wiki)</w:t>
-      </w:r>
+        <w:t xml:space="preserve">Greater lift values indicate stronger associations what can be interpreted as an importance of a rule. </w:t>
+      </w:r>
+      <w:sdt>
+        <w:sdtPr>
+          <w:rPr>
+            <w:szCs w:val="22"/>
+          </w:rPr>
+          <w:id w:val="-2080040019"/>
+          <w:citation/>
+        </w:sdtPr>
+        <w:sdtContent>
+          <w:r>
+            <w:rPr>
+              <w:szCs w:val="22"/>
+            </w:rPr>
+            <w:fldChar w:fldCharType="begin"/>
+          </w:r>
+          <w:r>
+            <w:rPr>
+              <w:szCs w:val="22"/>
+              <w:lang w:val="pl-PL"/>
+            </w:rPr>
+            <w:instrText xml:space="preserve"> CITATION Wik18 \l 1045 </w:instrText>
+          </w:r>
+          <w:r>
+            <w:rPr>
+              <w:szCs w:val="22"/>
+            </w:rPr>
+            <w:fldChar w:fldCharType="separate"/>
+          </w:r>
+          <w:r>
+            <w:rPr>
+              <w:noProof/>
+              <w:szCs w:val="22"/>
+              <w:lang w:val="pl-PL"/>
+            </w:rPr>
+            <w:t>(38)</w:t>
+          </w:r>
+          <w:r>
+            <w:rPr>
+              <w:szCs w:val="22"/>
+            </w:rPr>
+            <w:fldChar w:fldCharType="end"/>
+          </w:r>
+        </w:sdtContent>
+      </w:sdt>
     </w:p>
     <w:p>
       <w:pPr>
@@ -22706,7 +23851,57 @@
         <w:rPr>
           <w:szCs w:val="22"/>
         </w:rPr>
-        <w:t>, drug} =&gt; {military} and {drug, military} =&gt; {</w:t>
+        <w:t>, drug}</w:t>
+      </w:r>
+      <w:r>
+        <w:rPr>
+          <w:szCs w:val="22"/>
+        </w:rPr>
+        <w:t xml:space="preserve"> </w:t>
+      </w:r>
+      <w:r>
+        <w:rPr>
+          <w:rFonts w:ascii="Segoe UI Symbol" w:hAnsi="Segoe UI Symbol" w:cs="Segoe UI Symbol"/>
+          <w:szCs w:val="22"/>
+        </w:rPr>
+        <w:t>➡</w:t>
+      </w:r>
+      <w:r>
+        <w:rPr>
+          <w:szCs w:val="22"/>
+        </w:rPr>
+        <w:t xml:space="preserve"> </w:t>
+      </w:r>
+      <w:r>
+        <w:rPr>
+          <w:szCs w:val="22"/>
+        </w:rPr>
+        <w:t>{military} and {drug, military}</w:t>
+      </w:r>
+      <w:r>
+        <w:rPr>
+          <w:szCs w:val="22"/>
+        </w:rPr>
+        <w:t xml:space="preserve"> </w:t>
+      </w:r>
+      <w:r>
+        <w:rPr>
+          <w:rFonts w:ascii="Segoe UI Symbol" w:hAnsi="Segoe UI Symbol" w:cs="Segoe UI Symbol"/>
+          <w:szCs w:val="22"/>
+        </w:rPr>
+        <w:t>➡</w:t>
+      </w:r>
+      <w:r>
+        <w:rPr>
+          <w:szCs w:val="22"/>
+        </w:rPr>
+        <w:t xml:space="preserve"> </w:t>
+      </w:r>
+      <w:r>
+        <w:rPr>
+          <w:szCs w:val="22"/>
+        </w:rPr>
+        <w:t>{</w:t>
       </w:r>
       <w:proofErr w:type="spellStart"/>
       <w:r>
@@ -22792,14 +23987,14 @@
       <w:r>
         <w:fldChar w:fldCharType="separate"/>
       </w:r>
-      <w:bookmarkStart w:id="68" w:name="__Fieldmark__3143_747506983"/>
+      <w:bookmarkStart w:id="67" w:name="__Fieldmark__3143_747506983"/>
       <w:r>
         <w:t>3</w:t>
       </w:r>
       <w:r>
         <w:fldChar w:fldCharType="end"/>
       </w:r>
-      <w:bookmarkEnd w:id="68"/>
+      <w:bookmarkEnd w:id="67"/>
       <w:r>
         <w:noBreakHyphen/>
       </w:r>
@@ -22840,11 +24035,11 @@
         </w:numPr>
         <w:ind w:left="505" w:hanging="505"/>
       </w:pPr>
-      <w:bookmarkStart w:id="69" w:name="_Toc512869980"/>
+      <w:bookmarkStart w:id="68" w:name="_Toc512869980"/>
       <w:r>
         <w:t>Final workflow</w:t>
       </w:r>
-      <w:bookmarkEnd w:id="69"/>
+      <w:bookmarkEnd w:id="68"/>
     </w:p>
     <w:p>
       <w:r>
@@ -22879,7 +24074,7 @@
                     </pic:cNvPicPr>
                   </pic:nvPicPr>
                   <pic:blipFill>
-                    <a:blip r:embed="rId28"/>
+                    <a:blip r:embed="rId24"/>
                     <a:stretch>
                       <a:fillRect/>
                     </a:stretch>
@@ -22917,14 +24112,14 @@
       <w:r>
         <w:fldChar w:fldCharType="separate"/>
       </w:r>
-      <w:bookmarkStart w:id="70" w:name="__Fieldmark__3156_747506983"/>
+      <w:bookmarkStart w:id="69" w:name="__Fieldmark__3156_747506983"/>
       <w:r>
         <w:t>3</w:t>
       </w:r>
       <w:r>
         <w:fldChar w:fldCharType="end"/>
       </w:r>
-      <w:bookmarkEnd w:id="70"/>
+      <w:bookmarkEnd w:id="69"/>
       <w:r>
         <w:noBreakHyphen/>
       </w:r>
@@ -22982,11 +24177,11 @@
           <w:numId w:val="2"/>
         </w:numPr>
       </w:pPr>
-      <w:bookmarkStart w:id="71" w:name="_Toc512869981"/>
+      <w:bookmarkStart w:id="70" w:name="_Toc512869981"/>
       <w:r>
         <w:t>Flask webpage</w:t>
       </w:r>
-      <w:bookmarkEnd w:id="71"/>
+      <w:bookmarkEnd w:id="70"/>
     </w:p>
     <w:p>
       <w:pPr>
@@ -23005,15 +24200,33 @@
         </w:numPr>
         <w:ind w:left="505" w:hanging="505"/>
       </w:pPr>
-      <w:bookmarkStart w:id="72" w:name="_Toc512869982"/>
+      <w:bookmarkStart w:id="71" w:name="_Toc512869982"/>
       <w:r>
         <w:t>Application initialization</w:t>
       </w:r>
-      <w:bookmarkEnd w:id="72"/>
-    </w:p>
-    <w:p>
-      <w:r>
-        <w:t xml:space="preserve">Once the module analysing association between tweets and markets was done, the next step was to create a Flask web interface. The application was organized in a way typical for Flask applications. </w:t>
+      <w:bookmarkEnd w:id="71"/>
+    </w:p>
+    <w:p>
+      <w:r>
+        <w:t xml:space="preserve">Once the module analysing association between tweets and markets was done, the next step was to create a </w:t>
+      </w:r>
+      <w:r>
+        <w:rPr>
+          <w:i/>
+        </w:rPr>
+        <w:t>Flask</w:t>
+      </w:r>
+      <w:r>
+        <w:t xml:space="preserve"> web interface. The application was organized in a way typical for </w:t>
+      </w:r>
+      <w:r>
+        <w:rPr>
+          <w:i/>
+        </w:rPr>
+        <w:t>Flask</w:t>
+      </w:r>
+      <w:r>
+        <w:t xml:space="preserve"> applications. </w:t>
       </w:r>
     </w:p>
     <w:p/>
@@ -23068,26 +24281,40 @@
         </w:numPr>
         <w:ind w:left="505" w:hanging="505"/>
       </w:pPr>
-      <w:bookmarkStart w:id="73" w:name="_Toc512869983"/>
+      <w:bookmarkStart w:id="72" w:name="_Toc512869983"/>
       <w:r>
         <w:t>Views and templates</w:t>
       </w:r>
+      <w:bookmarkEnd w:id="72"/>
+    </w:p>
+    <w:p>
+      <w:r>
+        <w:t>Application loads all routes from views.py file. The web interface presents all the information about the currency on one page so there is only one view specified. All currencies belong to the “/currency” path so the path for the EUR results will be “/currency/EUR”. The default path “/” was set to redirect into USD webpage.</w:t>
+      </w:r>
+    </w:p>
+    <w:p>
+      <w:r>
+        <w:t>If user wanted to access currency webpage that is not analysed there is returned 404 status code.</w:t>
+      </w:r>
+    </w:p>
+    <w:p/>
+    <w:p>
+      <w:r>
+        <w:t xml:space="preserve">The data is then sent to the </w:t>
+      </w:r>
+      <w:bookmarkStart w:id="73" w:name="_GoBack"/>
+      <w:r>
+        <w:rPr>
+          <w:i/>
+        </w:rPr>
+        <w:t>Jinja2</w:t>
+      </w:r>
+      <w:r>
+        <w:t xml:space="preserve"> </w:t>
+      </w:r>
       <w:bookmarkEnd w:id="73"/>
-    </w:p>
-    <w:p>
-      <w:r>
-        <w:t>Application loads all routes from views.py file. The web interface presents all the information about the currency on one page so there is only one view specified. All currencies belong to the “/currency” path so the path for the EUR results will be “/currency/EUR”. The default path “/” was set to redirect into USD webpage.</w:t>
-      </w:r>
-    </w:p>
-    <w:p>
-      <w:r>
-        <w:t>If user wanted to access currency webpage that is not analysed there is returned 404 status code.</w:t>
-      </w:r>
-    </w:p>
-    <w:p/>
-    <w:p>
-      <w:r>
-        <w:t>The data is then sent to the Jinja2 which uses it to populate templates. Templates use common technologies such as HTML, CSS and JavaScript.</w:t>
+      <w:r>
+        <w:t>which uses it to populate templates. Templates use common technologies such as HTML, CSS and JavaScript.</w:t>
       </w:r>
     </w:p>
     <w:p>
@@ -23363,55 +24590,145 @@
         <w:rPr>
           <w:szCs w:val="22"/>
         </w:rPr>
-        <w:t>The chosen strategy was TDD (Test driven development) so while adding new functionalities, tests were written first and then was added code to fulfil their requirements and make them pass. Writing unit tests was a basic premise of the project because they prove the quality of the code and that it works at all. Having a set of tests is extremely helpful when modifying the code because we know that while adding one feature we do not break another. To write unit test there was used built-in python “unittest” module and “nose” to run them. Nose finds all the tests in the module and runs them in a more user-friendly way, errors are more readable. There were also necessary “mock” and “parametrized” modules to mock out and monkey patch some parts of the code and run parametrized tests to avoid code duplications.</w:t>
-      </w:r>
-    </w:p>
-    <w:p>
-      <w:pPr>
-        <w:rPr>
-          <w:szCs w:val="22"/>
-        </w:rPr>
-      </w:pPr>
-    </w:p>
-    <w:p>
-      <w:pPr>
-        <w:rPr>
-          <w:szCs w:val="22"/>
-        </w:rPr>
-      </w:pPr>
-      <w:r>
-        <w:rPr>
-          <w:szCs w:val="22"/>
-        </w:rPr>
-        <w:t>There was a couple of exceptions in unit tests.</w:t>
-      </w:r>
-    </w:p>
-    <w:p>
-      <w:r>
-        <w:rPr>
-          <w:szCs w:val="22"/>
-        </w:rPr>
-        <w:t xml:space="preserve">Scraping code was not tested at all because the script was used just to download tweets and there was no point to test it. The code worked properly and tweets were scrapped as assumed. If the program was developed more, there was added a feature to choose any politicians’ tweets and Scraping was be done automatically, then tests would be obviously required. </w:t>
-      </w:r>
-    </w:p>
-    <w:p>
-      <w:pPr>
-        <w:rPr>
-          <w:szCs w:val="22"/>
-        </w:rPr>
-      </w:pPr>
-    </w:p>
-    <w:p>
-      <w:pPr>
-        <w:rPr>
-          <w:szCs w:val="22"/>
-        </w:rPr>
-      </w:pPr>
-      <w:r>
-        <w:rPr>
-          <w:szCs w:val="22"/>
-        </w:rPr>
-        <w:t>Feature selection module has not been tested because it is mostly executing functions form other modules what would require a lot of mocking. Module functionality is tested in integration tests.</w:t>
+        <w:t>The chosen strategy was TDD (Test driven development) so while adding new functionalities, tests were written first and then was added code to fulfil their requirements and make them pass. Writing unit tests was a basic premise of the project because they prove the quality of the code and that it works at all. Having a set of tests is extremely helpful when modifying the code because we know that while adding one feature we do not break another. To write unit test was used built-in python “unittest” module and “nose” to run them. Nose finds all the tests in the module and runs them in a more user-friendly way, errors are more readable. “mock” and “parametrized” modules</w:t>
+      </w:r>
+      <w:r>
+        <w:rPr>
+          <w:szCs w:val="22"/>
+        </w:rPr>
+        <w:t xml:space="preserve"> were also necessary to use. They allow</w:t>
+      </w:r>
+      <w:r>
+        <w:rPr>
+          <w:szCs w:val="22"/>
+        </w:rPr>
+        <w:t xml:space="preserve"> mock</w:t>
+      </w:r>
+      <w:r>
+        <w:rPr>
+          <w:szCs w:val="22"/>
+        </w:rPr>
+        <w:t>ing</w:t>
+      </w:r>
+      <w:r>
+        <w:rPr>
+          <w:szCs w:val="22"/>
+        </w:rPr>
+        <w:t xml:space="preserve"> out and monkey patch</w:t>
+      </w:r>
+      <w:r>
+        <w:rPr>
+          <w:szCs w:val="22"/>
+        </w:rPr>
+        <w:t>ing</w:t>
+      </w:r>
+      <w:r>
+        <w:rPr>
+          <w:szCs w:val="22"/>
+        </w:rPr>
+        <w:t xml:space="preserve"> some parts of the code and run parametrized tests to avoid code duplications.</w:t>
+      </w:r>
+    </w:p>
+    <w:p>
+      <w:pPr>
+        <w:rPr>
+          <w:szCs w:val="22"/>
+        </w:rPr>
+      </w:pPr>
+    </w:p>
+    <w:p>
+      <w:pPr>
+        <w:rPr>
+          <w:szCs w:val="22"/>
+        </w:rPr>
+      </w:pPr>
+      <w:r>
+        <w:rPr>
+          <w:szCs w:val="22"/>
+        </w:rPr>
+        <w:t>A</w:t>
+      </w:r>
+      <w:r>
+        <w:rPr>
+          <w:szCs w:val="22"/>
+        </w:rPr>
+        <w:t xml:space="preserve"> couple of exceptions</w:t>
+      </w:r>
+      <w:r>
+        <w:rPr>
+          <w:szCs w:val="22"/>
+        </w:rPr>
+        <w:t xml:space="preserve"> was made</w:t>
+      </w:r>
+      <w:r>
+        <w:rPr>
+          <w:szCs w:val="22"/>
+        </w:rPr>
+        <w:t xml:space="preserve"> in unit tests.</w:t>
+      </w:r>
+    </w:p>
+    <w:p>
+      <w:r>
+        <w:rPr>
+          <w:szCs w:val="22"/>
+        </w:rPr>
+        <w:t>Scraping code was not tested at all</w:t>
+      </w:r>
+      <w:r>
+        <w:rPr>
+          <w:szCs w:val="22"/>
+        </w:rPr>
+        <w:t>,</w:t>
+      </w:r>
+      <w:r>
+        <w:rPr>
+          <w:szCs w:val="22"/>
+        </w:rPr>
+        <w:t xml:space="preserve"> because the script was used just to download tweets and there was no point to test it. The code worked properly and tweets were scrapped as assumed. If the program was developed more, there was added a feature to choose any politicians’ tweets and Scraping was be done automatically, then tests would be obviously required. </w:t>
+      </w:r>
+    </w:p>
+    <w:p>
+      <w:pPr>
+        <w:rPr>
+          <w:szCs w:val="22"/>
+        </w:rPr>
+      </w:pPr>
+    </w:p>
+    <w:p>
+      <w:pPr>
+        <w:rPr>
+          <w:szCs w:val="22"/>
+        </w:rPr>
+      </w:pPr>
+      <w:r>
+        <w:rPr>
+          <w:szCs w:val="22"/>
+        </w:rPr>
+        <w:t xml:space="preserve">Feature selection module has not been tested because it is mostly executing functions form other modules </w:t>
+      </w:r>
+      <w:r>
+        <w:rPr>
+          <w:szCs w:val="22"/>
+        </w:rPr>
+        <w:t>and testing</w:t>
+      </w:r>
+      <w:r>
+        <w:rPr>
+          <w:szCs w:val="22"/>
+        </w:rPr>
+        <w:t xml:space="preserve"> would require a lot of mocking. </w:t>
+      </w:r>
+      <w:r>
+        <w:rPr>
+          <w:szCs w:val="22"/>
+        </w:rPr>
+        <w:t>However, m</w:t>
+      </w:r>
+      <w:r>
+        <w:rPr>
+          <w:szCs w:val="22"/>
+        </w:rPr>
+        <w:t>odule functionality is tested in integration tests.</w:t>
       </w:r>
     </w:p>
     <w:p>
@@ -23545,7 +24862,7 @@
                     </pic:cNvPicPr>
                   </pic:nvPicPr>
                   <pic:blipFill>
-                    <a:blip r:embed="rId29"/>
+                    <a:blip r:embed="rId25"/>
                     <a:stretch>
                       <a:fillRect/>
                     </a:stretch>
@@ -23804,7 +25121,7 @@
                     </pic:cNvPicPr>
                   </pic:nvPicPr>
                   <pic:blipFill>
-                    <a:blip r:embed="rId30"/>
+                    <a:blip r:embed="rId26"/>
                     <a:stretch>
                       <a:fillRect/>
                     </a:stretch>
@@ -23905,7 +25222,7 @@
                     </pic:cNvPicPr>
                   </pic:nvPicPr>
                   <pic:blipFill>
-                    <a:blip r:embed="rId31"/>
+                    <a:blip r:embed="rId27"/>
                     <a:stretch>
                       <a:fillRect/>
                     </a:stretch>
@@ -24026,7 +25343,7 @@
                     </pic:cNvPicPr>
                   </pic:nvPicPr>
                   <pic:blipFill>
-                    <a:blip r:embed="rId32"/>
+                    <a:blip r:embed="rId28"/>
                     <a:stretch>
                       <a:fillRect/>
                     </a:stretch>
@@ -24458,7 +25775,19 @@
         <w:rPr>
           <w:szCs w:val="22"/>
         </w:rPr>
-        <w:t>The goal has been achieved, there was found a relationship between tweets and the markets. The classifier is able to predict the currency change much better than if it was doing randomly (54% accuracy to 41% base accuracy).</w:t>
+        <w:t>The goal has been achieved, a relationship between tweets and the markets</w:t>
+      </w:r>
+      <w:r>
+        <w:rPr>
+          <w:szCs w:val="22"/>
+        </w:rPr>
+        <w:t xml:space="preserve"> was found</w:t>
+      </w:r>
+      <w:r>
+        <w:rPr>
+          <w:szCs w:val="22"/>
+        </w:rPr>
+        <w:t>. The classifier is able to predict the currency change much better than if it was doing randomly (54% accuracy to 41% base accuracy).</w:t>
       </w:r>
     </w:p>
     <w:p>
@@ -24968,7 +26297,7 @@
         </w:rPr>
         <w:t>WEKA – is a suite of </w:t>
       </w:r>
-      <w:hyperlink r:id="rId33" w:tgtFrame="Machine learning">
+      <w:hyperlink r:id="rId29" w:tgtFrame="Machine learning">
         <w:r>
           <w:rPr>
             <w:rStyle w:val="InternetLink"/>
@@ -24983,7 +26312,7 @@
         </w:rPr>
         <w:t> software written in </w:t>
       </w:r>
-      <w:hyperlink r:id="rId34" w:tgtFrame="Java (programming language)">
+      <w:hyperlink r:id="rId30" w:tgtFrame="Java (programming language)">
         <w:r>
           <w:rPr>
             <w:rStyle w:val="InternetLink"/>
@@ -24998,7 +26327,7 @@
         </w:rPr>
         <w:t>. It is </w:t>
       </w:r>
-      <w:hyperlink r:id="rId35" w:tgtFrame="Free software">
+      <w:hyperlink r:id="rId31" w:tgtFrame="Free software">
         <w:r>
           <w:rPr>
             <w:rStyle w:val="InternetLink"/>
@@ -25013,7 +26342,7 @@
         </w:rPr>
         <w:t> licensed under the </w:t>
       </w:r>
-      <w:hyperlink r:id="rId36" w:tgtFrame="GNU General Public License">
+      <w:hyperlink r:id="rId32" w:tgtFrame="GNU General Public License">
         <w:r>
           <w:rPr>
             <w:rStyle w:val="InternetLink"/>
@@ -25028,7 +26357,7 @@
         </w:rPr>
         <w:t>. (</w:t>
       </w:r>
-      <w:hyperlink r:id="rId37">
+      <w:hyperlink r:id="rId33">
         <w:r>
           <w:rPr>
             <w:rStyle w:val="InternetLink"/>
@@ -25140,7 +26469,7 @@
         </w:rPr>
         <w:t xml:space="preserve"> – Python library used to access the Twitter API. It is released using MIT license. Version used 3.6.0 (</w:t>
       </w:r>
-      <w:hyperlink r:id="rId38">
+      <w:hyperlink r:id="rId34">
         <w:r>
           <w:rPr>
             <w:rStyle w:val="InternetLink"/>
@@ -25175,29 +26504,122 @@
         </w:rPr>
         <w:t>Behave</w:t>
       </w:r>
-    </w:p>
-    <w:p>
-      <w:pPr>
-        <w:rPr>
-          <w:szCs w:val="22"/>
-        </w:rPr>
-      </w:pPr>
-    </w:p>
-    <w:p>
-      <w:pPr>
-        <w:rPr>
-          <w:szCs w:val="22"/>
-        </w:rPr>
-      </w:pPr>
-      <w:r>
-        <w:rPr>
-          <w:szCs w:val="22"/>
-        </w:rPr>
-        <w:t xml:space="preserve">Flask, </w:t>
+      <w:r>
+        <w:rPr>
+          <w:szCs w:val="22"/>
+        </w:rPr>
+        <w:t xml:space="preserve"> – </w:t>
       </w:r>
       <w:proofErr w:type="spellStart"/>
       <w:r>
         <w:rPr>
+          <w:rFonts w:ascii="Segoe UI" w:hAnsi="Segoe UI" w:cs="Segoe UI"/>
+          <w:color w:val="24292E"/>
+          <w:shd w:val="clear" w:color="auto" w:fill="FFFFFF"/>
+        </w:rPr>
+        <w:t>behavior</w:t>
+      </w:r>
+      <w:proofErr w:type="spellEnd"/>
+      <w:r>
+        <w:rPr>
+          <w:rFonts w:ascii="Segoe UI" w:hAnsi="Segoe UI" w:cs="Segoe UI"/>
+          <w:color w:val="24292E"/>
+          <w:shd w:val="clear" w:color="auto" w:fill="FFFFFF"/>
+        </w:rPr>
+        <w:t>-driven development testing module.</w:t>
+      </w:r>
+      <w:r>
+        <w:rPr>
+          <w:rFonts w:ascii="Segoe UI" w:hAnsi="Segoe UI" w:cs="Segoe UI"/>
+          <w:color w:val="24292E"/>
+          <w:shd w:val="clear" w:color="auto" w:fill="FFFFFF"/>
+        </w:rPr>
+        <w:t xml:space="preserve"> It is used to do integration testing. Version used 1.2.6. </w:t>
+      </w:r>
+      <w:r>
+        <w:rPr>
+          <w:rFonts w:ascii="Segoe UI" w:hAnsi="Segoe UI" w:cs="Segoe UI"/>
+          <w:color w:val="24292E"/>
+          <w:shd w:val="clear" w:color="auto" w:fill="FFFFFF"/>
+        </w:rPr>
+        <w:t>https://github.com/behave/behave</w:t>
+      </w:r>
+    </w:p>
+    <w:p>
+      <w:pPr>
+        <w:rPr>
+          <w:szCs w:val="22"/>
+        </w:rPr>
+      </w:pPr>
+    </w:p>
+    <w:p>
+      <w:pPr>
+        <w:rPr>
+          <w:szCs w:val="22"/>
+        </w:rPr>
+      </w:pPr>
+      <w:r>
+        <w:rPr>
+          <w:szCs w:val="22"/>
+        </w:rPr>
+        <w:t>Flask</w:t>
+      </w:r>
+      <w:r>
+        <w:rPr>
+          <w:szCs w:val="22"/>
+        </w:rPr>
+        <w:t xml:space="preserve"> - </w:t>
+      </w:r>
+      <w:r>
+        <w:rPr>
+          <w:szCs w:val="22"/>
+        </w:rPr>
+        <w:t>micro web framework</w:t>
+      </w:r>
+      <w:r>
+        <w:rPr>
+          <w:szCs w:val="22"/>
+        </w:rPr>
+        <w:t xml:space="preserve"> used to create a web interface. It was used with its extensions: flask-</w:t>
+      </w:r>
+      <w:proofErr w:type="spellStart"/>
+      <w:r>
+        <w:rPr>
+          <w:szCs w:val="22"/>
+        </w:rPr>
+        <w:t>sqlalchemy</w:t>
+      </w:r>
+      <w:proofErr w:type="spellEnd"/>
+      <w:r>
+        <w:rPr>
+          <w:szCs w:val="22"/>
+        </w:rPr>
+        <w:t xml:space="preserve">, flask-wtf and </w:t>
+      </w:r>
+      <w:r>
+        <w:rPr>
+          <w:color w:val="FF0000"/>
+          <w:szCs w:val="22"/>
+        </w:rPr>
+        <w:t>flask-testing</w:t>
+      </w:r>
+    </w:p>
+    <w:p>
+      <w:pPr>
+        <w:rPr>
+          <w:szCs w:val="22"/>
+        </w:rPr>
+      </w:pPr>
+    </w:p>
+    <w:p>
+      <w:pPr>
+        <w:rPr>
+          <w:szCs w:val="22"/>
+        </w:rPr>
+      </w:pPr>
+      <w:proofErr w:type="spellStart"/>
+      <w:r>
+        <w:rPr>
           <w:szCs w:val="22"/>
         </w:rPr>
         <w:t>ChartJS</w:t>
@@ -25207,7 +26629,193 @@
         <w:rPr>
           <w:szCs w:val="22"/>
         </w:rPr>
-        <w:t xml:space="preserve"> bootstrap</w:t>
+        <w:t xml:space="preserve"> </w:t>
+      </w:r>
+      <w:r>
+        <w:rPr>
+          <w:szCs w:val="22"/>
+        </w:rPr>
+        <w:t xml:space="preserve">– JavaScript library used to create HTML5 charts on the webpage. </w:t>
+      </w:r>
+      <w:r>
+        <w:rPr>
+          <w:szCs w:val="22"/>
+        </w:rPr>
+        <w:t xml:space="preserve">Released using MIT license. </w:t>
+      </w:r>
+      <w:r>
+        <w:rPr>
+          <w:szCs w:val="22"/>
+        </w:rPr>
+        <w:t>Version used is</w:t>
+      </w:r>
+      <w:r>
+        <w:rPr>
+          <w:szCs w:val="22"/>
+        </w:rPr>
+        <w:t xml:space="preserve"> 2.7.2.</w:t>
+      </w:r>
+    </w:p>
+    <w:p>
+      <w:pPr>
+        <w:rPr>
+          <w:szCs w:val="22"/>
+        </w:rPr>
+      </w:pPr>
+    </w:p>
+    <w:p>
+      <w:pPr>
+        <w:rPr>
+          <w:szCs w:val="22"/>
+        </w:rPr>
+      </w:pPr>
+      <w:r>
+        <w:rPr>
+          <w:szCs w:val="22"/>
+        </w:rPr>
+        <w:t>B</w:t>
+      </w:r>
+      <w:r>
+        <w:rPr>
+          <w:szCs w:val="22"/>
+        </w:rPr>
+        <w:t>ootstrap</w:t>
+      </w:r>
+      <w:r>
+        <w:rPr>
+          <w:szCs w:val="22"/>
+        </w:rPr>
+        <w:t xml:space="preserve"> - </w:t>
+      </w:r>
+      <w:r>
+        <w:rPr>
+          <w:szCs w:val="22"/>
+        </w:rPr>
+        <w:t>open source toolkit for developing with HTML, CSS, and JS</w:t>
+      </w:r>
+      <w:r>
+        <w:rPr>
+          <w:szCs w:val="22"/>
+        </w:rPr>
+        <w:t>. Was used as a CSS style.</w:t>
+      </w:r>
+      <w:r>
+        <w:rPr>
+          <w:szCs w:val="22"/>
+        </w:rPr>
+        <w:t xml:space="preserve"> Released using MIT license.</w:t>
+      </w:r>
+      <w:r>
+        <w:rPr>
+          <w:szCs w:val="22"/>
+        </w:rPr>
+        <w:t xml:space="preserve"> </w:t>
+      </w:r>
+      <w:r>
+        <w:rPr>
+          <w:szCs w:val="22"/>
+        </w:rPr>
+        <w:t>Version used 4.1.0</w:t>
+      </w:r>
+      <w:r>
+        <w:rPr>
+          <w:szCs w:val="22"/>
+        </w:rPr>
+        <w:t>.</w:t>
+      </w:r>
+    </w:p>
+    <w:p>
+      <w:pPr>
+        <w:rPr>
+          <w:szCs w:val="22"/>
+        </w:rPr>
+      </w:pPr>
+    </w:p>
+    <w:p>
+      <w:pPr>
+        <w:rPr>
+          <w:szCs w:val="22"/>
+        </w:rPr>
+      </w:pPr>
+      <w:proofErr w:type="spellStart"/>
+      <w:r>
+        <w:rPr>
+          <w:szCs w:val="22"/>
+        </w:rPr>
+        <w:t>JQuery</w:t>
+      </w:r>
+      <w:proofErr w:type="spellEnd"/>
+      <w:r>
+        <w:rPr>
+          <w:szCs w:val="22"/>
+        </w:rPr>
+        <w:t xml:space="preserve"> - </w:t>
+      </w:r>
+      <w:r>
+        <w:rPr>
+          <w:szCs w:val="22"/>
+        </w:rPr>
+        <w:t xml:space="preserve">free, open-source </w:t>
+      </w:r>
+      <w:r>
+        <w:rPr>
+          <w:szCs w:val="22"/>
+        </w:rPr>
+        <w:t>JavaScript library</w:t>
+      </w:r>
+      <w:r>
+        <w:rPr>
+          <w:szCs w:val="22"/>
+        </w:rPr>
+        <w:t xml:space="preserve"> </w:t>
+      </w:r>
+      <w:r>
+        <w:rPr>
+          <w:szCs w:val="22"/>
+        </w:rPr>
+        <w:t>under</w:t>
+      </w:r>
+      <w:r>
+        <w:rPr>
+          <w:szCs w:val="22"/>
+        </w:rPr>
+        <w:t xml:space="preserve"> MIT License</w:t>
+      </w:r>
+      <w:r>
+        <w:rPr>
+          <w:szCs w:val="22"/>
+        </w:rPr>
+        <w:t xml:space="preserve">. Was used to </w:t>
+      </w:r>
+      <w:r>
+        <w:rPr>
+          <w:szCs w:val="22"/>
+        </w:rPr>
+        <w:t>add</w:t>
+      </w:r>
+      <w:r>
+        <w:rPr>
+          <w:szCs w:val="22"/>
+        </w:rPr>
+        <w:t xml:space="preserve"> animations </w:t>
+      </w:r>
+      <w:r>
+        <w:rPr>
+          <w:szCs w:val="22"/>
+        </w:rPr>
+        <w:t>to</w:t>
+      </w:r>
+      <w:r>
+        <w:rPr>
+          <w:szCs w:val="22"/>
+        </w:rPr>
+        <w:t xml:space="preserve"> the webpage. Version used 3.3.1</w:t>
+      </w:r>
+      <w:r>
+        <w:rPr>
+          <w:szCs w:val="22"/>
+        </w:rPr>
+        <w:t>.</w:t>
       </w:r>
     </w:p>
     <w:p>
@@ -25312,7 +26920,7 @@
                     </pic:cNvPicPr>
                   </pic:nvPicPr>
                   <pic:blipFill>
-                    <a:blip r:embed="rId39"/>
+                    <a:blip r:embed="rId35"/>
                     <a:stretch>
                       <a:fillRect/>
                     </a:stretch>
@@ -25366,7 +26974,7 @@
                     </pic:cNvPicPr>
                   </pic:nvPicPr>
                   <pic:blipFill>
-                    <a:blip r:embed="rId40"/>
+                    <a:blip r:embed="rId36"/>
                     <a:stretch>
                       <a:fillRect/>
                     </a:stretch>
@@ -26290,8 +27898,8 @@
       </w:r>
     </w:p>
     <w:sectPr>
-      <w:headerReference w:type="default" r:id="rId41"/>
-      <w:footerReference w:type="default" r:id="rId42"/>
+      <w:headerReference w:type="default" r:id="rId37"/>
+      <w:footerReference w:type="default" r:id="rId38"/>
       <w:pgSz w:w="11906" w:h="16838"/>
       <w:pgMar w:top="1428" w:right="1800" w:bottom="1440" w:left="1800" w:header="708" w:footer="708" w:gutter="0"/>
       <w:pgNumType w:start="1"/>
@@ -26346,7 +27954,7 @@
       <w:rPr>
         <w:noProof/>
       </w:rPr>
-      <w:t>26</w:t>
+      <w:t>40</w:t>
     </w:r>
     <w:r>
       <w:fldChar w:fldCharType="end"/>
@@ -30550,7 +32158,7 @@
     <b:Month>04</b:Month>
     <b:Day>2018</b:Day>
     <b:URL>http://www.kdd.org/curriculum/index.html</b:URL>
-    <b:RefOrder>35</b:RefOrder>
+    <b:RefOrder>40</b:RefOrder>
   </b:Source>
   <b:Source>
     <b:Tag>Kdd18</b:Tag>
@@ -31056,11 +32664,81 @@
     <b:URL>https://machinelearningmastery.com/an-introduction-to-feature-selection/</b:URL>
     <b:RefOrder>34</b:RefOrder>
   </b:Source>
+  <b:Source>
+    <b:Tag>Mex17</b:Tag>
+    <b:SourceType>InternetSite</b:SourceType>
+    <b:Guid>{A8029E82-7E14-43F5-B35A-02AF04D2B466}</b:Guid>
+    <b:LCID>en-GB</b:LCID>
+    <b:Title>Mexico braced for exodus to US as ‘Trump effect’ hurts the peso</b:Title>
+    <b:InternetSiteTitle>The Guardian</b:InternetSiteTitle>
+    <b:Year>2017</b:Year>
+    <b:Month>1</b:Month>
+    <b:Day>21</b:Day>
+    <b:YearAccessed>2018</b:YearAccessed>
+    <b:MonthAccessed>4</b:MonthAccessed>
+    <b:DayAccessed>30</b:DayAccessed>
+    <b:URL>https://www.theguardian.com/business/2017/jan/21/mexico-braces-trump-effect-peso-migration</b:URL>
+    <b:RefOrder>35</b:RefOrder>
+  </b:Source>
+  <b:Source>
+    <b:Tag>Fea18</b:Tag>
+    <b:SourceType>InternetSite</b:SourceType>
+    <b:Guid>{AC88485A-5FA3-44CC-9749-215D75267B2B}</b:Guid>
+    <b:LCID>en-GB</b:LCID>
+    <b:Title>Feature selection documentation</b:Title>
+    <b:InternetSiteTitle>Sci-Kit learn documentation</b:InternetSiteTitle>
+    <b:YearAccessed>2018</b:YearAccessed>
+    <b:MonthAccessed>4</b:MonthAccessed>
+    <b:DayAccessed>30</b:DayAccessed>
+    <b:URL>http://scikit-learn.org/stable/modules/feature_selection.html</b:URL>
+    <b:RefOrder>36</b:RefOrder>
+  </b:Source>
+  <b:Source>
+    <b:Tag>Ins17</b:Tag>
+    <b:SourceType>InternetSite</b:SourceType>
+    <b:Guid>{F0FEC9DD-9B62-42F5-BB71-E48D34ECC465}</b:Guid>
+    <b:LCID>en-GB</b:LCID>
+    <b:Title>In supervised learning, why is it bad to have correlated features?</b:Title>
+    <b:InternetSiteTitle>Stackexchange</b:InternetSiteTitle>
+    <b:Year>2017</b:Year>
+    <b:Month>11</b:Month>
+    <b:Day>7</b:Day>
+    <b:YearAccessed>2018</b:YearAccessed>
+    <b:MonthAccessed>4</b:MonthAccessed>
+    <b:DayAccessed>30</b:DayAccessed>
+    <b:URL>https://datascience.stackexchange.com/questions/24452/in-supervised-learning-why-is-it-bad-to-have-correlated-features</b:URL>
+    <b:RefOrder>37</b:RefOrder>
+  </b:Source>
+  <b:Source>
+    <b:Tag>Wik18</b:Tag>
+    <b:SourceType>InternetSite</b:SourceType>
+    <b:Guid>{67EB6266-A9EC-4E4B-859F-A3482285C004}</b:Guid>
+    <b:LCID>en-GB</b:LCID>
+    <b:InternetSiteTitle>Wikipedia</b:InternetSiteTitle>
+    <b:YearAccessed>2018</b:YearAccessed>
+    <b:MonthAccessed>4</b:MonthAccessed>
+    <b:DayAccessed>30</b:DayAccessed>
+    <b:URL>https://en.wikipedia.org/wiki/Association_rule_learning</b:URL>
+    <b:RefOrder>38</b:RefOrder>
+  </b:Source>
+  <b:Source>
+    <b:Tag>Lif18</b:Tag>
+    <b:SourceType>InternetSite</b:SourceType>
+    <b:Guid>{06B8F2E1-F6C2-49A2-9E73-B6D349CBBFB1}</b:Guid>
+    <b:LCID>en-GB</b:LCID>
+    <b:Title>Lift in an association rule</b:Title>
+    <b:InternetSiteTitle>IBM Knowledge Center</b:InternetSiteTitle>
+    <b:YearAccessed>2018</b:YearAccessed>
+    <b:MonthAccessed>4</b:MonthAccessed>
+    <b:DayAccessed>30</b:DayAccessed>
+    <b:URL>https://www.ibm.com/support/knowledgecenter/en/SSEPGG_9.5.0/com.ibm.im.model.doc/c_lift_in_an_association_rule.html</b:URL>
+    <b:RefOrder>39</b:RefOrder>
+  </b:Source>
 </b:Sources>
 </file>
 
 <file path=customXml/itemProps1.xml><?xml version="1.0" encoding="utf-8"?>
-<ds:datastoreItem xmlns:ds="http://schemas.openxmlformats.org/officeDocument/2006/customXml" ds:itemID="{7EC09AE5-DA15-4B42-B965-7F90CFB37785}">
+<ds:datastoreItem xmlns:ds="http://schemas.openxmlformats.org/officeDocument/2006/customXml" ds:itemID="{6E10CA78-9A55-4B41-80B8-FD18A4DC920B}">
   <ds:schemaRefs>
     <ds:schemaRef ds:uri="http://schemas.openxmlformats.org/officeDocument/2006/bibliography"/>
   </ds:schemaRefs>

</xml_diff>

<commit_message>
renamed readme, screen of coverage
</commit_message>
<xml_diff>
--- a/Final.docx
+++ b/Final.docx
@@ -115,24 +115,13 @@
           <w:szCs w:val="22"/>
           <w:lang w:val="pl-PL"/>
         </w:rPr>
-        <w:t>: Mate</w:t>
-      </w:r>
-      <w:bookmarkStart w:id="0" w:name="_GoBack"/>
-      <w:bookmarkEnd w:id="0"/>
-      <w:r>
-        <w:rPr>
-          <w:szCs w:val="22"/>
+        <w:t xml:space="preserve">: Mateusz </w:t>
+      </w:r>
+      <w:r>
+        <w:rPr>
           <w:lang w:val="pl-PL"/>
         </w:rPr>
-        <w:t xml:space="preserve">usz </w:t>
-      </w:r>
-      <w:proofErr w:type="spellStart"/>
-      <w:r>
-        <w:t>Stankiewicz</w:t>
-      </w:r>
-      <w:proofErr w:type="spellEnd"/>
-      <w:r>
-        <w:t xml:space="preserve"> (</w:t>
+        <w:t>Stankiewicz (</w:t>
       </w:r>
       <w:hyperlink r:id="rId8">
         <w:r>
@@ -140,6 +129,7 @@
             <w:rStyle w:val="Hipercze"/>
             <w:color w:val="auto"/>
             <w:u w:val="none"/>
+            <w:lang w:val="pl-PL"/>
           </w:rPr>
           <w:t>mas15@aber.ac.uk</w:t>
         </w:r>
@@ -1040,7 +1030,6 @@
           <w:id w:val="218871243"/>
           <w:citation/>
         </w:sdtPr>
-        <w:sdtEndPr/>
         <w:sdtContent>
           <w:r>
             <w:rPr>
@@ -1096,7 +1085,6 @@
           <w:id w:val="-1814862711"/>
           <w:citation/>
         </w:sdtPr>
-        <w:sdtEndPr/>
         <w:sdtContent>
           <w:r>
             <w:rPr>
@@ -1473,7 +1461,7 @@
         <w:br w:type="page"/>
       </w:r>
     </w:p>
-    <w:bookmarkStart w:id="1" w:name="_Toc513025567" w:displacedByCustomXml="next"/>
+    <w:bookmarkStart w:id="0" w:name="_Toc513025567" w:displacedByCustomXml="next"/>
     <w:sdt>
       <w:sdtPr>
         <w:rPr>
@@ -1489,7 +1477,6 @@
           <w:docPartUnique/>
         </w:docPartObj>
       </w:sdtPr>
-      <w:sdtEndPr/>
       <w:sdtContent>
         <w:p>
           <w:pPr>
@@ -1502,7 +1489,7 @@
             </w:rPr>
             <w:t>Contents</w:t>
           </w:r>
-          <w:bookmarkEnd w:id="1"/>
+          <w:bookmarkEnd w:id="0"/>
         </w:p>
         <w:p>
           <w:pPr>
@@ -2005,7 +1992,7 @@
                 <w:noProof/>
                 <w:webHidden/>
               </w:rPr>
-              <w:t>6</w:t>
+              <w:t>7</w:t>
             </w:r>
             <w:r>
               <w:rPr>
@@ -3151,7 +3138,7 @@
                 <w:noProof/>
                 <w:webHidden/>
               </w:rPr>
-              <w:t>14</w:t>
+              <w:t>15</w:t>
             </w:r>
             <w:r>
               <w:rPr>
@@ -5003,7 +4990,7 @@
                 <w:noProof/>
                 <w:webHidden/>
               </w:rPr>
-              <w:t>30</w:t>
+              <w:t>31</w:t>
             </w:r>
             <w:r>
               <w:rPr>
@@ -5961,20 +5948,20 @@
         </w:numPr>
         <w:ind w:left="360" w:hanging="360"/>
       </w:pPr>
-      <w:bookmarkStart w:id="2" w:name="_Toc222978592"/>
-      <w:bookmarkStart w:id="3" w:name="_Toc192777705"/>
-      <w:bookmarkStart w:id="4" w:name="_Toc476088413"/>
-      <w:bookmarkStart w:id="5" w:name="_Toc513025568"/>
+      <w:bookmarkStart w:id="1" w:name="_Toc222978592"/>
+      <w:bookmarkStart w:id="2" w:name="_Toc192777705"/>
+      <w:bookmarkStart w:id="3" w:name="_Toc476088413"/>
+      <w:bookmarkStart w:id="4" w:name="_Toc513025568"/>
       <w:r>
         <w:t xml:space="preserve">1. Background, Analysis &amp; </w:t>
       </w:r>
+      <w:bookmarkEnd w:id="1"/>
       <w:bookmarkEnd w:id="2"/>
+      <w:r>
+        <w:t>Process</w:t>
+      </w:r>
       <w:bookmarkEnd w:id="3"/>
-      <w:r>
-        <w:t>Process</w:t>
-      </w:r>
       <w:bookmarkEnd w:id="4"/>
-      <w:bookmarkEnd w:id="5"/>
     </w:p>
     <w:p>
       <w:pPr>
@@ -5984,13 +5971,13 @@
           <w:numId w:val="2"/>
         </w:numPr>
       </w:pPr>
-      <w:bookmarkStart w:id="6" w:name="_Toc476088414"/>
-      <w:bookmarkStart w:id="7" w:name="_Toc513025569"/>
+      <w:bookmarkStart w:id="5" w:name="_Toc476088414"/>
+      <w:bookmarkStart w:id="6" w:name="_Toc513025569"/>
       <w:r>
         <w:t>Background</w:t>
       </w:r>
+      <w:bookmarkEnd w:id="5"/>
       <w:bookmarkEnd w:id="6"/>
-      <w:bookmarkEnd w:id="7"/>
       <w:r>
         <w:t xml:space="preserve"> </w:t>
       </w:r>
@@ -6004,11 +5991,11 @@
         </w:numPr>
         <w:ind w:left="505" w:hanging="505"/>
       </w:pPr>
-      <w:bookmarkStart w:id="8" w:name="_Toc513025570"/>
+      <w:bookmarkStart w:id="7" w:name="_Toc513025570"/>
       <w:r>
         <w:t>Machine Learning and Data Mining</w:t>
       </w:r>
-      <w:bookmarkEnd w:id="8"/>
+      <w:bookmarkEnd w:id="7"/>
     </w:p>
     <w:p>
       <w:r>
@@ -6019,7 +6006,6 @@
           <w:id w:val="-1126387637"/>
           <w:citation/>
         </w:sdtPr>
-        <w:sdtEndPr/>
         <w:sdtContent>
           <w:r>
             <w:fldChar w:fldCharType="begin"/>
@@ -6052,7 +6038,6 @@
           <w:id w:val="332108628"/>
           <w:citation/>
         </w:sdtPr>
-        <w:sdtEndPr/>
         <w:sdtContent>
           <w:r>
             <w:fldChar w:fldCharType="begin"/>
@@ -6090,7 +6075,6 @@
           <w:id w:val="2113626819"/>
           <w:citation/>
         </w:sdtPr>
-        <w:sdtEndPr/>
         <w:sdtContent>
           <w:r>
             <w:fldChar w:fldCharType="begin"/>
@@ -6127,11 +6111,11 @@
         </w:numPr>
         <w:ind w:left="505" w:hanging="505"/>
       </w:pPr>
-      <w:bookmarkStart w:id="9" w:name="_Toc513025571"/>
+      <w:bookmarkStart w:id="8" w:name="_Toc513025571"/>
       <w:r>
         <w:t>Trump Tweets</w:t>
       </w:r>
-      <w:bookmarkEnd w:id="9"/>
+      <w:bookmarkEnd w:id="8"/>
       <w:r>
         <w:br/>
       </w:r>
@@ -6148,7 +6132,6 @@
           <w:id w:val="-1658917698"/>
           <w:citation/>
         </w:sdtPr>
-        <w:sdtEndPr/>
         <w:sdtContent>
           <w:r>
             <w:fldChar w:fldCharType="begin"/>
@@ -6195,7 +6178,6 @@
           <w:id w:val="-936675590"/>
           <w:citation/>
         </w:sdtPr>
-        <w:sdtEndPr/>
         <w:sdtContent>
           <w:r>
             <w:fldChar w:fldCharType="begin"/>
@@ -6231,7 +6213,6 @@
           <w:id w:val="1663814520"/>
           <w:citation/>
         </w:sdtPr>
-        <w:sdtEndPr/>
         <w:sdtContent>
           <w:r>
             <w:fldChar w:fldCharType="begin"/>
@@ -6276,12 +6257,12 @@
         </w:numPr>
         <w:ind w:left="505" w:hanging="505"/>
       </w:pPr>
-      <w:bookmarkStart w:id="10" w:name="_Toc513025572"/>
+      <w:bookmarkStart w:id="9" w:name="_Toc513025572"/>
       <w:r>
         <w:lastRenderedPageBreak/>
         <w:t>Similar Systems</w:t>
       </w:r>
-      <w:bookmarkEnd w:id="10"/>
+      <w:bookmarkEnd w:id="9"/>
     </w:p>
     <w:p/>
     <w:p>
@@ -6306,7 +6287,6 @@
           <w:id w:val="1549571278"/>
           <w:citation/>
         </w:sdtPr>
-        <w:sdtEndPr/>
         <w:sdtContent>
           <w:r>
             <w:fldChar w:fldCharType="begin"/>
@@ -6418,7 +6398,6 @@
           <w:id w:val="157897145"/>
           <w:citation/>
         </w:sdtPr>
-        <w:sdtEndPr/>
         <w:sdtContent>
           <w:r>
             <w:rPr>
@@ -6545,7 +6524,6 @@
           <w:id w:val="-2113657460"/>
           <w:citation/>
         </w:sdtPr>
-        <w:sdtEndPr/>
         <w:sdtContent>
           <w:r>
             <w:rPr>
@@ -6656,7 +6634,6 @@
           <w:id w:val="239985950"/>
           <w:citation/>
         </w:sdtPr>
-        <w:sdtEndPr/>
         <w:sdtContent>
           <w:r>
             <w:fldChar w:fldCharType="begin"/>
@@ -6700,13 +6677,13 @@
           <w:numId w:val="2"/>
         </w:numPr>
       </w:pPr>
-      <w:bookmarkStart w:id="11" w:name="_Toc476088415"/>
-      <w:bookmarkStart w:id="12" w:name="_Toc513025573"/>
+      <w:bookmarkStart w:id="10" w:name="_Toc476088415"/>
+      <w:bookmarkStart w:id="11" w:name="_Toc513025573"/>
       <w:r>
         <w:t>Analysis</w:t>
       </w:r>
+      <w:bookmarkEnd w:id="10"/>
       <w:bookmarkEnd w:id="11"/>
-      <w:bookmarkEnd w:id="12"/>
       <w:r>
         <w:t xml:space="preserve"> </w:t>
       </w:r>
@@ -6799,54 +6776,25 @@
       <w:r>
         <w:t xml:space="preserve">Figure </w:t>
       </w:r>
-      <w:r>
-        <w:fldChar w:fldCharType="begin"/>
-      </w:r>
-      <w:r>
-        <w:instrText xml:space="preserve"> STY</w:instrText>
-      </w:r>
-      <w:r>
-        <w:instrText xml:space="preserve">LEREF 1 \s </w:instrText>
-      </w:r>
-      <w:r>
-        <w:fldChar w:fldCharType="separate"/>
-      </w:r>
-      <w:r>
-        <w:rPr>
-          <w:noProof/>
-        </w:rPr>
-        <w:t>0</w:t>
-      </w:r>
-      <w:r>
-        <w:rPr>
-          <w:noProof/>
-        </w:rPr>
-        <w:fldChar w:fldCharType="end"/>
-      </w:r>
+      <w:fldSimple w:instr=" STYLEREF 1 \s ">
+        <w:r>
+          <w:rPr>
+            <w:noProof/>
+          </w:rPr>
+          <w:t>0</w:t>
+        </w:r>
+      </w:fldSimple>
       <w:r>
         <w:noBreakHyphen/>
       </w:r>
-      <w:r>
-        <w:fldChar w:fldCharType="begin"/>
-      </w:r>
-      <w:r>
-        <w:instrText xml:space="preserve"> SEQ Figure \* ARABIC \s 1 </w:instrText>
-      </w:r>
-      <w:r>
-        <w:fldChar w:fldCharType="separate"/>
-      </w:r>
-      <w:r>
-        <w:rPr>
-          <w:noProof/>
-        </w:rPr>
-        <w:t>1</w:t>
-      </w:r>
-      <w:r>
-        <w:rPr>
-          <w:noProof/>
-        </w:rPr>
-        <w:fldChar w:fldCharType="end"/>
-      </w:r>
+      <w:fldSimple w:instr=" SEQ Figure \* ARABIC \s 1 ">
+        <w:r>
+          <w:rPr>
+            <w:noProof/>
+          </w:rPr>
+          <w:t>1</w:t>
+        </w:r>
+      </w:fldSimple>
       <w:r>
         <w:t>. Draft of a training process</w:t>
       </w:r>
@@ -6907,51 +6855,25 @@
       <w:r>
         <w:t xml:space="preserve">Figure </w:t>
       </w:r>
-      <w:r>
-        <w:fldChar w:fldCharType="begin"/>
-      </w:r>
-      <w:r>
-        <w:instrText xml:space="preserve"> STYLEREF 1 \s </w:instrText>
-      </w:r>
-      <w:r>
-        <w:fldChar w:fldCharType="separate"/>
-      </w:r>
-      <w:r>
-        <w:rPr>
-          <w:noProof/>
-        </w:rPr>
-        <w:t>0</w:t>
-      </w:r>
-      <w:r>
-        <w:rPr>
-          <w:noProof/>
-        </w:rPr>
-        <w:fldChar w:fldCharType="end"/>
-      </w:r>
+      <w:fldSimple w:instr=" STYLEREF 1 \s ">
+        <w:r>
+          <w:rPr>
+            <w:noProof/>
+          </w:rPr>
+          <w:t>0</w:t>
+        </w:r>
+      </w:fldSimple>
       <w:r>
         <w:noBreakHyphen/>
       </w:r>
-      <w:r>
-        <w:fldChar w:fldCharType="begin"/>
-      </w:r>
-      <w:r>
-        <w:instrText xml:space="preserve"> SEQ Figure \* ARABIC \s 1 </w:instrText>
-      </w:r>
-      <w:r>
-        <w:fldChar w:fldCharType="separate"/>
-      </w:r>
-      <w:r>
-        <w:rPr>
-          <w:noProof/>
-        </w:rPr>
-        <w:t>2</w:t>
-      </w:r>
-      <w:r>
-        <w:rPr>
-          <w:noProof/>
-        </w:rPr>
-        <w:fldChar w:fldCharType="end"/>
-      </w:r>
+      <w:fldSimple w:instr=" SEQ Figure \* ARABIC \s 1 ">
+        <w:r>
+          <w:rPr>
+            <w:noProof/>
+          </w:rPr>
+          <w:t>2</w:t>
+        </w:r>
+      </w:fldSimple>
       <w:r>
         <w:t>. Draft of a tweet predicting process</w:t>
       </w:r>
@@ -6970,11 +6892,11 @@
           <w:numId w:val="2"/>
         </w:numPr>
       </w:pPr>
-      <w:bookmarkStart w:id="13" w:name="_Toc513025574"/>
+      <w:bookmarkStart w:id="12" w:name="_Toc513025574"/>
       <w:r>
         <w:t>Proposed tasks</w:t>
       </w:r>
-      <w:bookmarkEnd w:id="13"/>
+      <w:bookmarkEnd w:id="12"/>
     </w:p>
     <w:p>
       <w:pPr>
@@ -7204,7 +7126,6 @@
           <w:id w:val="510643725"/>
           <w:citation/>
         </w:sdtPr>
-        <w:sdtEndPr/>
         <w:sdtContent>
           <w:r>
             <w:fldChar w:fldCharType="begin"/>
@@ -7663,13 +7584,13 @@
           <w:numId w:val="2"/>
         </w:numPr>
       </w:pPr>
-      <w:bookmarkStart w:id="14" w:name="_Toc476088416"/>
-      <w:bookmarkStart w:id="15" w:name="_Toc513025575"/>
+      <w:bookmarkStart w:id="13" w:name="_Toc476088416"/>
+      <w:bookmarkStart w:id="14" w:name="_Toc513025575"/>
       <w:r>
         <w:t>Process</w:t>
       </w:r>
+      <w:bookmarkEnd w:id="13"/>
       <w:bookmarkEnd w:id="14"/>
-      <w:bookmarkEnd w:id="15"/>
       <w:r>
         <w:t xml:space="preserve"> </w:t>
       </w:r>
@@ -9897,19 +9818,19 @@
           <w:numId w:val="2"/>
         </w:numPr>
       </w:pPr>
-      <w:bookmarkStart w:id="16" w:name="_Toc192777706"/>
-      <w:bookmarkStart w:id="17" w:name="_Toc476088417"/>
-      <w:bookmarkStart w:id="18" w:name="_Toc222978596"/>
-      <w:bookmarkStart w:id="19" w:name="_Toc192777707"/>
-      <w:bookmarkStart w:id="20" w:name="_Toc513025576"/>
+      <w:bookmarkStart w:id="15" w:name="_Toc192777706"/>
+      <w:bookmarkStart w:id="16" w:name="_Toc476088417"/>
+      <w:bookmarkStart w:id="17" w:name="_Toc222978596"/>
+      <w:bookmarkStart w:id="18" w:name="_Toc192777707"/>
+      <w:bookmarkStart w:id="19" w:name="_Toc513025576"/>
+      <w:bookmarkEnd w:id="15"/>
+      <w:r>
+        <w:t>Design</w:t>
+      </w:r>
       <w:bookmarkEnd w:id="16"/>
-      <w:r>
-        <w:t>Design</w:t>
-      </w:r>
       <w:bookmarkEnd w:id="17"/>
       <w:bookmarkEnd w:id="18"/>
       <w:bookmarkEnd w:id="19"/>
-      <w:bookmarkEnd w:id="20"/>
     </w:p>
     <w:p>
       <w:pPr>
@@ -9922,15 +9843,15 @@
           <w:szCs w:val="22"/>
         </w:rPr>
       </w:pPr>
-      <w:bookmarkStart w:id="21" w:name="_Toc476088418"/>
-      <w:bookmarkStart w:id="22" w:name="_Toc222978597"/>
-      <w:bookmarkStart w:id="23" w:name="_Toc513025577"/>
+      <w:bookmarkStart w:id="20" w:name="_Toc476088418"/>
+      <w:bookmarkStart w:id="21" w:name="_Toc222978597"/>
+      <w:bookmarkStart w:id="22" w:name="_Toc513025577"/>
       <w:r>
         <w:t>Overall Architecture</w:t>
       </w:r>
+      <w:bookmarkEnd w:id="20"/>
       <w:bookmarkEnd w:id="21"/>
       <w:bookmarkEnd w:id="22"/>
-      <w:bookmarkEnd w:id="23"/>
     </w:p>
     <w:p>
       <w:pPr>
@@ -9941,11 +9862,11 @@
         </w:numPr>
         <w:ind w:left="505" w:hanging="505"/>
       </w:pPr>
-      <w:bookmarkStart w:id="24" w:name="_Toc513025578"/>
+      <w:bookmarkStart w:id="23" w:name="_Toc513025578"/>
       <w:r>
         <w:t>Programming Language</w:t>
       </w:r>
-      <w:bookmarkEnd w:id="24"/>
+      <w:bookmarkEnd w:id="23"/>
     </w:p>
     <w:p>
       <w:pPr>
@@ -10159,7 +10080,6 @@
           <w:id w:val="124976138"/>
           <w:citation/>
         </w:sdtPr>
-        <w:sdtEndPr/>
         <w:sdtContent>
           <w:r>
             <w:rPr>
@@ -10405,7 +10325,6 @@
           <w:id w:val="-1858422764"/>
           <w:citation/>
         </w:sdtPr>
-        <w:sdtEndPr/>
         <w:sdtContent>
           <w:r>
             <w:rPr>
@@ -10611,11 +10530,11 @@
         </w:numPr>
         <w:ind w:left="505" w:hanging="505"/>
       </w:pPr>
-      <w:bookmarkStart w:id="25" w:name="_Toc513025579"/>
+      <w:bookmarkStart w:id="24" w:name="_Toc513025579"/>
       <w:r>
         <w:t>Libraries</w:t>
       </w:r>
-      <w:bookmarkEnd w:id="25"/>
+      <w:bookmarkEnd w:id="24"/>
     </w:p>
     <w:p>
       <w:pPr>
@@ -10759,7 +10678,6 @@
           <w:id w:val="157508142"/>
           <w:citation/>
         </w:sdtPr>
-        <w:sdtEndPr/>
         <w:sdtContent>
           <w:r>
             <w:rPr>
@@ -10879,7 +10797,6 @@
           <w:id w:val="833721627"/>
           <w:citation/>
         </w:sdtPr>
-        <w:sdtEndPr/>
         <w:sdtContent>
           <w:r>
             <w:rPr>
@@ -11181,7 +11098,6 @@
           <w:id w:val="745991124"/>
           <w:citation/>
         </w:sdtPr>
-        <w:sdtEndPr/>
         <w:sdtContent>
           <w:r>
             <w:rPr>
@@ -11271,7 +11187,6 @@
           <w:id w:val="138235691"/>
           <w:citation/>
         </w:sdtPr>
-        <w:sdtEndPr/>
         <w:sdtContent>
           <w:r>
             <w:rPr>
@@ -11384,7 +11299,6 @@
           <w:id w:val="1041553061"/>
           <w:citation/>
         </w:sdtPr>
-        <w:sdtEndPr/>
         <w:sdtContent>
           <w:r>
             <w:fldChar w:fldCharType="begin"/>
@@ -11456,7 +11370,6 @@
           <w:id w:val="-67657125"/>
           <w:citation/>
         </w:sdtPr>
-        <w:sdtEndPr/>
         <w:sdtContent>
           <w:r>
             <w:rPr>
@@ -11575,7 +11488,6 @@
           <w:id w:val="861788665"/>
           <w:citation/>
         </w:sdtPr>
-        <w:sdtEndPr/>
         <w:sdtContent>
           <w:r>
             <w:rPr>
@@ -11649,7 +11561,6 @@
           <w:id w:val="1148944312"/>
           <w:citation/>
         </w:sdtPr>
-        <w:sdtEndPr/>
         <w:sdtContent>
           <w:r>
             <w:rPr>
@@ -11713,11 +11624,11 @@
         </w:numPr>
         <w:ind w:left="505" w:hanging="505"/>
       </w:pPr>
-      <w:bookmarkStart w:id="26" w:name="_Toc513025580"/>
+      <w:bookmarkStart w:id="25" w:name="_Toc513025580"/>
       <w:r>
         <w:t>Data storage</w:t>
       </w:r>
-      <w:bookmarkEnd w:id="26"/>
+      <w:bookmarkEnd w:id="25"/>
     </w:p>
     <w:p>
       <w:r>
@@ -11795,7 +11706,6 @@
           <w:id w:val="40724966"/>
           <w:citation/>
         </w:sdtPr>
-        <w:sdtEndPr/>
         <w:sdtContent>
           <w:r>
             <w:rPr>
@@ -11858,7 +11768,6 @@
           <w:id w:val="18828164"/>
           <w:citation/>
         </w:sdtPr>
-        <w:sdtEndPr/>
         <w:sdtContent>
           <w:r>
             <w:fldChar w:fldCharType="begin"/>
@@ -11909,11 +11818,11 @@
         </w:numPr>
         <w:ind w:left="505" w:hanging="505"/>
       </w:pPr>
-      <w:bookmarkStart w:id="27" w:name="_Toc513025581"/>
+      <w:bookmarkStart w:id="26" w:name="_Toc513025581"/>
       <w:r>
         <w:t>Interface</w:t>
       </w:r>
-      <w:bookmarkEnd w:id="27"/>
+      <w:bookmarkEnd w:id="26"/>
     </w:p>
     <w:p/>
     <w:p>
@@ -12194,15 +12103,15 @@
           <w:numId w:val="2"/>
         </w:numPr>
       </w:pPr>
-      <w:bookmarkStart w:id="28" w:name="_Toc476088419"/>
-      <w:bookmarkStart w:id="29" w:name="_Toc222978598"/>
-      <w:bookmarkStart w:id="30" w:name="_Toc513025582"/>
+      <w:bookmarkStart w:id="27" w:name="_Toc476088419"/>
+      <w:bookmarkStart w:id="28" w:name="_Toc222978598"/>
+      <w:bookmarkStart w:id="29" w:name="_Toc513025582"/>
       <w:r>
         <w:t>Detailed Design</w:t>
       </w:r>
+      <w:bookmarkEnd w:id="27"/>
       <w:bookmarkEnd w:id="28"/>
       <w:bookmarkEnd w:id="29"/>
-      <w:bookmarkEnd w:id="30"/>
       <w:r>
         <w:t xml:space="preserve"> </w:t>
       </w:r>
@@ -12304,11 +12213,11 @@
         </w:numPr>
         <w:ind w:left="505" w:hanging="505"/>
       </w:pPr>
-      <w:bookmarkStart w:id="31" w:name="_Toc513025583"/>
+      <w:bookmarkStart w:id="30" w:name="_Toc513025583"/>
       <w:r>
         <w:t>Markets package</w:t>
       </w:r>
-      <w:bookmarkEnd w:id="31"/>
+      <w:bookmarkEnd w:id="30"/>
     </w:p>
     <w:p>
       <w:pPr>
@@ -12787,11 +12696,11 @@
         </w:numPr>
         <w:ind w:left="505" w:hanging="505"/>
       </w:pPr>
-      <w:bookmarkStart w:id="32" w:name="_Toc513025584"/>
+      <w:bookmarkStart w:id="31" w:name="_Toc513025584"/>
       <w:r>
         <w:t>Webpage package</w:t>
       </w:r>
-      <w:bookmarkEnd w:id="32"/>
+      <w:bookmarkEnd w:id="31"/>
     </w:p>
     <w:p>
       <w:pPr>
@@ -12982,11 +12891,11 @@
         </w:numPr>
         <w:ind w:left="505" w:hanging="505"/>
       </w:pPr>
-      <w:bookmarkStart w:id="33" w:name="_Toc513025585"/>
+      <w:bookmarkStart w:id="32" w:name="_Toc513025585"/>
       <w:r>
         <w:t>Others</w:t>
       </w:r>
-      <w:bookmarkEnd w:id="33"/>
+      <w:bookmarkEnd w:id="32"/>
     </w:p>
     <w:p>
       <w:pPr>
@@ -13108,11 +13017,11 @@
           <w:numId w:val="2"/>
         </w:numPr>
       </w:pPr>
-      <w:bookmarkStart w:id="34" w:name="_Toc513025586"/>
+      <w:bookmarkStart w:id="33" w:name="_Toc513025586"/>
       <w:r>
         <w:t>Tools used to develop the project</w:t>
       </w:r>
-      <w:bookmarkEnd w:id="34"/>
+      <w:bookmarkEnd w:id="33"/>
     </w:p>
     <w:p>
       <w:pPr>
@@ -13300,18 +13209,18 @@
           <w:numId w:val="2"/>
         </w:numPr>
       </w:pPr>
-      <w:bookmarkStart w:id="35" w:name="_Toc192777708"/>
-      <w:bookmarkStart w:id="36" w:name="_Toc476088423"/>
-      <w:bookmarkStart w:id="37" w:name="_Toc222978602"/>
-      <w:bookmarkStart w:id="38" w:name="_Toc513025587"/>
+      <w:bookmarkStart w:id="34" w:name="_Toc192777708"/>
+      <w:bookmarkStart w:id="35" w:name="_Toc476088423"/>
+      <w:bookmarkStart w:id="36" w:name="_Toc222978602"/>
+      <w:bookmarkStart w:id="37" w:name="_Toc513025587"/>
       <w:r>
         <w:lastRenderedPageBreak/>
         <w:t>Implementation</w:t>
       </w:r>
+      <w:bookmarkEnd w:id="34"/>
       <w:bookmarkEnd w:id="35"/>
       <w:bookmarkEnd w:id="36"/>
       <w:bookmarkEnd w:id="37"/>
-      <w:bookmarkEnd w:id="38"/>
     </w:p>
     <w:p>
       <w:pPr>
@@ -13321,11 +13230,11 @@
           <w:numId w:val="2"/>
         </w:numPr>
       </w:pPr>
-      <w:bookmarkStart w:id="39" w:name="_Toc513025588"/>
+      <w:bookmarkStart w:id="38" w:name="_Toc513025588"/>
       <w:r>
         <w:t>Data gathering</w:t>
       </w:r>
-      <w:bookmarkEnd w:id="39"/>
+      <w:bookmarkEnd w:id="38"/>
     </w:p>
     <w:p>
       <w:pPr>
@@ -13336,11 +13245,11 @@
         </w:numPr>
         <w:ind w:left="505" w:hanging="505"/>
       </w:pPr>
-      <w:bookmarkStart w:id="40" w:name="_Toc513025589"/>
+      <w:bookmarkStart w:id="39" w:name="_Toc513025589"/>
       <w:r>
         <w:t>Tweet scraping</w:t>
       </w:r>
-      <w:bookmarkEnd w:id="40"/>
+      <w:bookmarkEnd w:id="39"/>
     </w:p>
     <w:p>
       <w:pPr>
@@ -13452,11 +13361,11 @@
         </w:numPr>
         <w:ind w:left="505" w:hanging="505"/>
       </w:pPr>
-      <w:bookmarkStart w:id="41" w:name="_Toc513025590"/>
+      <w:bookmarkStart w:id="40" w:name="_Toc513025590"/>
       <w:r>
         <w:t>Stock value data</w:t>
       </w:r>
-      <w:bookmarkEnd w:id="41"/>
+      <w:bookmarkEnd w:id="40"/>
     </w:p>
     <w:p>
       <w:pPr>
@@ -13485,11 +13394,11 @@
           <w:numId w:val="2"/>
         </w:numPr>
       </w:pPr>
-      <w:bookmarkStart w:id="42" w:name="_Toc513025591"/>
+      <w:bookmarkStart w:id="41" w:name="_Toc513025591"/>
       <w:r>
         <w:t>Sentiment Analysis and Phrase Extraction</w:t>
       </w:r>
-      <w:bookmarkEnd w:id="42"/>
+      <w:bookmarkEnd w:id="41"/>
     </w:p>
     <w:p>
       <w:pPr>
@@ -13500,11 +13409,11 @@
         </w:numPr>
         <w:ind w:left="505" w:hanging="505"/>
       </w:pPr>
-      <w:bookmarkStart w:id="43" w:name="_Toc513025592"/>
+      <w:bookmarkStart w:id="42" w:name="_Toc513025592"/>
       <w:r>
         <w:t>Data selection</w:t>
       </w:r>
-      <w:bookmarkEnd w:id="43"/>
+      <w:bookmarkEnd w:id="42"/>
     </w:p>
     <w:p>
       <w:pPr>
@@ -13612,7 +13521,6 @@
           <w:id w:val="1087959473"/>
           <w:citation/>
         </w:sdtPr>
-        <w:sdtEndPr/>
         <w:sdtContent>
           <w:r>
             <w:rPr>
@@ -13911,51 +13819,25 @@
       <w:r>
         <w:t xml:space="preserve">Figure </w:t>
       </w:r>
-      <w:r>
-        <w:fldChar w:fldCharType="begin"/>
-      </w:r>
-      <w:r>
-        <w:instrText xml:space="preserve"> STYLEREF 1 \s </w:instrText>
-      </w:r>
-      <w:r>
-        <w:fldChar w:fldCharType="separate"/>
-      </w:r>
-      <w:r>
-        <w:rPr>
-          <w:noProof/>
-        </w:rPr>
-        <w:t>3</w:t>
-      </w:r>
-      <w:r>
-        <w:rPr>
-          <w:noProof/>
-        </w:rPr>
-        <w:fldChar w:fldCharType="end"/>
-      </w:r>
+      <w:fldSimple w:instr=" STYLEREF 1 \s ">
+        <w:r>
+          <w:rPr>
+            <w:noProof/>
+          </w:rPr>
+          <w:t>3</w:t>
+        </w:r>
+      </w:fldSimple>
       <w:r>
         <w:noBreakHyphen/>
       </w:r>
-      <w:r>
-        <w:fldChar w:fldCharType="begin"/>
-      </w:r>
-      <w:r>
-        <w:instrText xml:space="preserve"> SEQ Figure \* ARABIC \s 1 </w:instrText>
-      </w:r>
-      <w:r>
-        <w:fldChar w:fldCharType="separate"/>
-      </w:r>
-      <w:r>
-        <w:rPr>
-          <w:noProof/>
-        </w:rPr>
-        <w:t>1</w:t>
-      </w:r>
-      <w:r>
-        <w:rPr>
-          <w:noProof/>
-        </w:rPr>
-        <w:fldChar w:fldCharType="end"/>
-      </w:r>
+      <w:fldSimple w:instr=" SEQ Figure \* ARABIC \s 1 ">
+        <w:r>
+          <w:rPr>
+            <w:noProof/>
+          </w:rPr>
+          <w:t>1</w:t>
+        </w:r>
+      </w:fldSimple>
       <w:r>
         <w:t xml:space="preserve">. Example of training a classifier with </w:t>
       </w:r>
@@ -13969,7 +13851,6 @@
           <w:id w:val="-343868631"/>
           <w:citation/>
         </w:sdtPr>
-        <w:sdtEndPr/>
         <w:sdtContent>
           <w:r>
             <w:fldChar w:fldCharType="begin"/>
@@ -14153,7 +14034,6 @@
           <w:id w:val="-2019844745"/>
           <w:citation/>
         </w:sdtPr>
-        <w:sdtEndPr/>
         <w:sdtContent>
           <w:r>
             <w:fldChar w:fldCharType="begin"/>
@@ -14188,11 +14068,11 @@
         </w:numPr>
         <w:ind w:left="505" w:hanging="505"/>
       </w:pPr>
-      <w:bookmarkStart w:id="44" w:name="_Toc513025593"/>
+      <w:bookmarkStart w:id="43" w:name="_Toc513025593"/>
       <w:r>
         <w:t>Feature extraction</w:t>
       </w:r>
-      <w:bookmarkEnd w:id="44"/>
+      <w:bookmarkEnd w:id="43"/>
     </w:p>
     <w:p>
       <w:pPr>
@@ -14440,7 +14320,6 @@
           <w:id w:val="1311909654"/>
           <w:citation/>
         </w:sdtPr>
-        <w:sdtEndPr/>
         <w:sdtContent>
           <w:r>
             <w:rPr>
@@ -14572,7 +14451,6 @@
           <w:id w:val="-904923534"/>
           <w:citation/>
         </w:sdtPr>
-        <w:sdtEndPr/>
         <w:sdtContent>
           <w:r>
             <w:fldChar w:fldCharType="begin"/>
@@ -14639,7 +14517,6 @@
           <w:id w:val="-2127921401"/>
           <w:citation/>
         </w:sdtPr>
-        <w:sdtEndPr/>
         <w:sdtContent>
           <w:r>
             <w:fldChar w:fldCharType="begin"/>
@@ -14711,7 +14588,6 @@
           <w:id w:val="550270324"/>
           <w:citation/>
         </w:sdtPr>
-        <w:sdtEndPr/>
         <w:sdtContent>
           <w:r>
             <w:fldChar w:fldCharType="begin"/>
@@ -14806,51 +14682,25 @@
       <w:r>
         <w:t xml:space="preserve">Figure </w:t>
       </w:r>
-      <w:r>
-        <w:fldChar w:fldCharType="begin"/>
-      </w:r>
-      <w:r>
-        <w:instrText xml:space="preserve"> STYLEREF 1 \s </w:instrText>
-      </w:r>
-      <w:r>
-        <w:fldChar w:fldCharType="separate"/>
-      </w:r>
-      <w:r>
-        <w:rPr>
-          <w:noProof/>
-        </w:rPr>
-        <w:t>3</w:t>
-      </w:r>
-      <w:r>
-        <w:rPr>
-          <w:noProof/>
-        </w:rPr>
-        <w:fldChar w:fldCharType="end"/>
-      </w:r>
+      <w:fldSimple w:instr=" STYLEREF 1 \s ">
+        <w:r>
+          <w:rPr>
+            <w:noProof/>
+          </w:rPr>
+          <w:t>3</w:t>
+        </w:r>
+      </w:fldSimple>
       <w:r>
         <w:noBreakHyphen/>
       </w:r>
-      <w:r>
-        <w:fldChar w:fldCharType="begin"/>
-      </w:r>
-      <w:r>
-        <w:instrText xml:space="preserve"> SEQ Figure \* ARABIC \s 1 </w:instrText>
-      </w:r>
-      <w:r>
-        <w:fldChar w:fldCharType="separate"/>
-      </w:r>
-      <w:r>
-        <w:rPr>
-          <w:noProof/>
-        </w:rPr>
-        <w:t>2</w:t>
-      </w:r>
-      <w:r>
-        <w:rPr>
-          <w:noProof/>
-        </w:rPr>
-        <w:fldChar w:fldCharType="end"/>
-      </w:r>
+      <w:fldSimple w:instr=" SEQ Figure \* ARABIC \s 1 ">
+        <w:r>
+          <w:rPr>
+            <w:noProof/>
+          </w:rPr>
+          <w:t>2</w:t>
+        </w:r>
+      </w:fldSimple>
       <w:r>
         <w:t>. Most informative features in sentiment analysis</w:t>
       </w:r>
@@ -14998,51 +14848,25 @@
       <w:r>
         <w:t xml:space="preserve">Figure </w:t>
       </w:r>
-      <w:r>
-        <w:fldChar w:fldCharType="begin"/>
-      </w:r>
-      <w:r>
-        <w:instrText xml:space="preserve"> STYLEREF 1 \s </w:instrText>
-      </w:r>
-      <w:r>
-        <w:fldChar w:fldCharType="separate"/>
-      </w:r>
-      <w:r>
-        <w:rPr>
-          <w:noProof/>
-        </w:rPr>
-        <w:t>3</w:t>
-      </w:r>
-      <w:r>
-        <w:rPr>
-          <w:noProof/>
-        </w:rPr>
-        <w:fldChar w:fldCharType="end"/>
-      </w:r>
+      <w:fldSimple w:instr=" STYLEREF 1 \s ">
+        <w:r>
+          <w:rPr>
+            <w:noProof/>
+          </w:rPr>
+          <w:t>3</w:t>
+        </w:r>
+      </w:fldSimple>
       <w:r>
         <w:noBreakHyphen/>
       </w:r>
-      <w:r>
-        <w:fldChar w:fldCharType="begin"/>
-      </w:r>
-      <w:r>
-        <w:instrText xml:space="preserve"> SEQ Figure \* ARABIC \s 1 </w:instrText>
-      </w:r>
-      <w:r>
-        <w:fldChar w:fldCharType="separate"/>
-      </w:r>
-      <w:r>
-        <w:rPr>
-          <w:noProof/>
-        </w:rPr>
-        <w:t>3</w:t>
-      </w:r>
-      <w:r>
-        <w:rPr>
-          <w:noProof/>
-        </w:rPr>
-        <w:fldChar w:fldCharType="end"/>
-      </w:r>
+      <w:fldSimple w:instr=" SEQ Figure \* ARABIC \s 1 ">
+        <w:r>
+          <w:rPr>
+            <w:noProof/>
+          </w:rPr>
+          <w:t>3</w:t>
+        </w:r>
+      </w:fldSimple>
       <w:r>
         <w:t xml:space="preserve">. </w:t>
       </w:r>
@@ -15157,7 +14981,6 @@
           <w:id w:val="-1379162303"/>
           <w:citation/>
         </w:sdtPr>
-        <w:sdtEndPr/>
         <w:sdtContent>
           <w:r>
             <w:rPr>
@@ -15378,51 +15201,25 @@
       <w:r>
         <w:t xml:space="preserve">Figure </w:t>
       </w:r>
-      <w:r>
-        <w:fldChar w:fldCharType="begin"/>
-      </w:r>
-      <w:r>
-        <w:instrText xml:space="preserve"> STYLEREF 1 \s </w:instrText>
-      </w:r>
-      <w:r>
-        <w:fldChar w:fldCharType="separate"/>
-      </w:r>
-      <w:r>
-        <w:rPr>
-          <w:noProof/>
-        </w:rPr>
-        <w:t>3</w:t>
-      </w:r>
-      <w:r>
-        <w:rPr>
-          <w:noProof/>
-        </w:rPr>
-        <w:fldChar w:fldCharType="end"/>
-      </w:r>
+      <w:fldSimple w:instr=" STYLEREF 1 \s ">
+        <w:r>
+          <w:rPr>
+            <w:noProof/>
+          </w:rPr>
+          <w:t>3</w:t>
+        </w:r>
+      </w:fldSimple>
       <w:r>
         <w:noBreakHyphen/>
       </w:r>
-      <w:r>
-        <w:fldChar w:fldCharType="begin"/>
-      </w:r>
-      <w:r>
-        <w:instrText xml:space="preserve"> SEQ Figure \* ARABIC \s 1 </w:instrText>
-      </w:r>
-      <w:r>
-        <w:fldChar w:fldCharType="separate"/>
-      </w:r>
-      <w:r>
-        <w:rPr>
-          <w:noProof/>
-        </w:rPr>
-        <w:t>4</w:t>
-      </w:r>
-      <w:r>
-        <w:rPr>
-          <w:noProof/>
-        </w:rPr>
-        <w:fldChar w:fldCharType="end"/>
-      </w:r>
+      <w:fldSimple w:instr=" SEQ Figure \* ARABIC \s 1 ">
+        <w:r>
+          <w:rPr>
+            <w:noProof/>
+          </w:rPr>
+          <w:t>4</w:t>
+        </w:r>
+      </w:fldSimple>
       <w:r>
         <w:t xml:space="preserve">. </w:t>
       </w:r>
@@ -15633,11 +15430,11 @@
           <w:numId w:val="2"/>
         </w:numPr>
       </w:pPr>
-      <w:bookmarkStart w:id="45" w:name="_Toc513025594"/>
+      <w:bookmarkStart w:id="44" w:name="_Toc513025594"/>
       <w:r>
         <w:t>Markets predicting</w:t>
       </w:r>
-      <w:bookmarkEnd w:id="45"/>
+      <w:bookmarkEnd w:id="44"/>
     </w:p>
     <w:p>
       <w:pPr>
@@ -15670,11 +15467,11 @@
         </w:numPr>
         <w:ind w:left="505" w:hanging="505"/>
       </w:pPr>
-      <w:bookmarkStart w:id="46" w:name="_Toc513025595"/>
+      <w:bookmarkStart w:id="45" w:name="_Toc513025595"/>
       <w:r>
         <w:t>Data Pre-processing</w:t>
       </w:r>
-      <w:bookmarkEnd w:id="46"/>
+      <w:bookmarkEnd w:id="45"/>
     </w:p>
     <w:p>
       <w:pPr>
@@ -15958,51 +15755,25 @@
       <w:r>
         <w:t xml:space="preserve">Figure </w:t>
       </w:r>
-      <w:r>
-        <w:fldChar w:fldCharType="begin"/>
-      </w:r>
-      <w:r>
-        <w:instrText xml:space="preserve"> STYLEREF 1 \s </w:instrText>
-      </w:r>
-      <w:r>
-        <w:fldChar w:fldCharType="separate"/>
-      </w:r>
-      <w:r>
-        <w:rPr>
-          <w:noProof/>
-        </w:rPr>
-        <w:t>3</w:t>
-      </w:r>
-      <w:r>
-        <w:rPr>
-          <w:noProof/>
-        </w:rPr>
-        <w:fldChar w:fldCharType="end"/>
-      </w:r>
+      <w:fldSimple w:instr=" STYLEREF 1 \s ">
+        <w:r>
+          <w:rPr>
+            <w:noProof/>
+          </w:rPr>
+          <w:t>3</w:t>
+        </w:r>
+      </w:fldSimple>
       <w:r>
         <w:noBreakHyphen/>
       </w:r>
-      <w:r>
-        <w:fldChar w:fldCharType="begin"/>
-      </w:r>
-      <w:r>
-        <w:instrText xml:space="preserve"> SEQ Figure \* ARABIC \s 1 </w:instrText>
-      </w:r>
-      <w:r>
-        <w:fldChar w:fldCharType="separate"/>
-      </w:r>
-      <w:r>
-        <w:rPr>
-          <w:noProof/>
-        </w:rPr>
-        <w:t>5</w:t>
-      </w:r>
-      <w:r>
-        <w:rPr>
-          <w:noProof/>
-        </w:rPr>
-        <w:fldChar w:fldCharType="end"/>
-      </w:r>
+      <w:fldSimple w:instr=" SEQ Figure \* ARABIC \s 1 ">
+        <w:r>
+          <w:rPr>
+            <w:noProof/>
+          </w:rPr>
+          <w:t>5</w:t>
+        </w:r>
+      </w:fldSimple>
       <w:r>
         <w:t xml:space="preserve"> Example of a tweet that exceeds 140 characters</w:t>
       </w:r>
@@ -16635,11 +16406,11 @@
         </w:numPr>
         <w:ind w:left="505" w:hanging="505"/>
       </w:pPr>
-      <w:bookmarkStart w:id="47" w:name="_Toc513025596"/>
+      <w:bookmarkStart w:id="46" w:name="_Toc513025596"/>
       <w:r>
         <w:t>Building initial model</w:t>
       </w:r>
-      <w:bookmarkEnd w:id="47"/>
+      <w:bookmarkEnd w:id="46"/>
     </w:p>
     <w:p>
       <w:pPr>
@@ -16714,7 +16485,6 @@
           <w:id w:val="1573617404"/>
           <w:citation/>
         </w:sdtPr>
-        <w:sdtEndPr/>
         <w:sdtContent>
           <w:r>
             <w:rPr>
@@ -17680,11 +17450,11 @@
         </w:numPr>
         <w:ind w:left="505" w:hanging="505"/>
       </w:pPr>
-      <w:bookmarkStart w:id="48" w:name="_Toc513025597"/>
+      <w:bookmarkStart w:id="47" w:name="_Toc513025597"/>
       <w:r>
         <w:t>Removing infrequent features</w:t>
       </w:r>
-      <w:bookmarkEnd w:id="48"/>
+      <w:bookmarkEnd w:id="47"/>
     </w:p>
     <w:p/>
     <w:p>
@@ -17729,7 +17499,6 @@
           <w:id w:val="-928812331"/>
           <w:citation/>
         </w:sdtPr>
-        <w:sdtEndPr/>
         <w:sdtContent>
           <w:r>
             <w:fldChar w:fldCharType="begin"/>
@@ -17762,11 +17531,11 @@
       <w:r>
         <w:t xml:space="preserve">Running any feature selector on a dataset of this size would result in a very long of processing time, so it was decided to firstly remove features that occur only a few times. After a bit of experimenting it was decided to remove features that occur less than 7 times because it decreased the number of features to more practicable size (1185). It also diminished overfitting and gave a </w:t>
       </w:r>
-      <w:bookmarkStart w:id="49" w:name="__DdeLink__7186_747506983"/>
+      <w:bookmarkStart w:id="48" w:name="__DdeLink__7186_747506983"/>
       <w:r>
         <w:t>slightly</w:t>
       </w:r>
-      <w:bookmarkEnd w:id="49"/>
+      <w:bookmarkEnd w:id="48"/>
       <w:r>
         <w:t xml:space="preserve"> better test accuracy:</w:t>
       </w:r>
@@ -18074,11 +17843,11 @@
         </w:numPr>
         <w:ind w:left="505" w:hanging="505"/>
       </w:pPr>
-      <w:bookmarkStart w:id="50" w:name="_Toc513025598"/>
+      <w:bookmarkStart w:id="49" w:name="_Toc513025598"/>
       <w:r>
         <w:t>Feature selection</w:t>
       </w:r>
-      <w:bookmarkEnd w:id="50"/>
+      <w:bookmarkEnd w:id="49"/>
     </w:p>
     <w:p/>
     <w:p>
@@ -18502,11 +18271,11 @@
         </w:numPr>
         <w:ind w:left="505" w:hanging="505"/>
       </w:pPr>
-      <w:bookmarkStart w:id="51" w:name="_Toc513025599"/>
+      <w:bookmarkStart w:id="50" w:name="_Toc513025599"/>
       <w:r>
         <w:t>Change of Decision Modelling</w:t>
       </w:r>
-      <w:bookmarkEnd w:id="51"/>
+      <w:bookmarkEnd w:id="50"/>
     </w:p>
     <w:p>
       <w:pPr>
@@ -18616,51 +18385,25 @@
       <w:r>
         <w:t xml:space="preserve">Figure </w:t>
       </w:r>
-      <w:r>
-        <w:fldChar w:fldCharType="begin"/>
-      </w:r>
-      <w:r>
-        <w:instrText xml:space="preserve"> STYLEREF 1 \s </w:instrText>
-      </w:r>
-      <w:r>
-        <w:fldChar w:fldCharType="separate"/>
-      </w:r>
-      <w:r>
-        <w:rPr>
-          <w:noProof/>
-        </w:rPr>
-        <w:t>3</w:t>
-      </w:r>
-      <w:r>
-        <w:rPr>
-          <w:noProof/>
-        </w:rPr>
-        <w:fldChar w:fldCharType="end"/>
-      </w:r>
+      <w:fldSimple w:instr=" STYLEREF 1 \s ">
+        <w:r>
+          <w:rPr>
+            <w:noProof/>
+          </w:rPr>
+          <w:t>3</w:t>
+        </w:r>
+      </w:fldSimple>
       <w:r>
         <w:noBreakHyphen/>
       </w:r>
-      <w:r>
-        <w:fldChar w:fldCharType="begin"/>
-      </w:r>
-      <w:r>
-        <w:instrText xml:space="preserve"> SEQ Figure \* ARABIC \s 1 </w:instrText>
-      </w:r>
-      <w:r>
-        <w:fldChar w:fldCharType="separate"/>
-      </w:r>
-      <w:r>
-        <w:rPr>
-          <w:noProof/>
-        </w:rPr>
-        <w:t>6</w:t>
-      </w:r>
-      <w:r>
-        <w:rPr>
-          <w:noProof/>
-        </w:rPr>
-        <w:fldChar w:fldCharType="end"/>
-      </w:r>
+      <w:fldSimple w:instr=" SEQ Figure \* ARABIC \s 1 ">
+        <w:r>
+          <w:rPr>
+            <w:noProof/>
+          </w:rPr>
+          <w:t>6</w:t>
+        </w:r>
+      </w:fldSimple>
       <w:r>
         <w:t>. A snippet of function calculating a threshold</w:t>
       </w:r>
@@ -18961,11 +18704,11 @@
         </w:numPr>
         <w:ind w:left="505" w:hanging="505"/>
       </w:pPr>
-      <w:bookmarkStart w:id="52" w:name="_Toc513025600"/>
+      <w:bookmarkStart w:id="51" w:name="_Toc513025600"/>
       <w:r>
         <w:t>Removing useless instances</w:t>
       </w:r>
-      <w:bookmarkEnd w:id="52"/>
+      <w:bookmarkEnd w:id="51"/>
     </w:p>
     <w:p>
       <w:pPr>
@@ -19232,11 +18975,11 @@
         </w:numPr>
         <w:ind w:left="505" w:hanging="505"/>
       </w:pPr>
-      <w:bookmarkStart w:id="53" w:name="_Toc513025601"/>
+      <w:bookmarkStart w:id="52" w:name="_Toc513025601"/>
       <w:r>
         <w:t>Remarking features after sifting</w:t>
       </w:r>
-      <w:bookmarkEnd w:id="53"/>
+      <w:bookmarkEnd w:id="52"/>
     </w:p>
     <w:p>
       <w:pPr>
@@ -20130,11 +19873,11 @@
         </w:numPr>
         <w:ind w:left="505" w:hanging="505"/>
       </w:pPr>
-      <w:bookmarkStart w:id="54" w:name="_Toc513025602"/>
+      <w:bookmarkStart w:id="53" w:name="_Toc513025602"/>
       <w:r>
         <w:t>Adding more stocks</w:t>
       </w:r>
-      <w:bookmarkEnd w:id="54"/>
+      <w:bookmarkEnd w:id="53"/>
     </w:p>
     <w:p>
       <w:pPr>
@@ -20183,7 +19926,6 @@
           <w:id w:val="-934275482"/>
           <w:citation/>
         </w:sdtPr>
-        <w:sdtEndPr/>
         <w:sdtContent>
           <w:r>
             <w:rPr>
@@ -20581,7 +20323,6 @@
           <w:id w:val="1409265457"/>
           <w:citation/>
         </w:sdtPr>
-        <w:sdtEndPr/>
         <w:sdtContent>
           <w:r>
             <w:rPr>
@@ -20671,7 +20412,6 @@
           <w:id w:val="1362552992"/>
           <w:citation/>
         </w:sdtPr>
-        <w:sdtEndPr/>
         <w:sdtContent>
           <w:r>
             <w:rPr>
@@ -20825,7 +20565,6 @@
           <w:id w:val="-1867981178"/>
           <w:citation/>
         </w:sdtPr>
-        <w:sdtEndPr/>
         <w:sdtContent>
           <w:r>
             <w:rPr>
@@ -20992,7 +20731,6 @@
           <w:id w:val="1636602462"/>
           <w:citation/>
         </w:sdtPr>
-        <w:sdtEndPr/>
         <w:sdtContent>
           <w:r>
             <w:rPr>
@@ -21114,7 +20852,6 @@
           <w:id w:val="741140262"/>
           <w:citation/>
         </w:sdtPr>
-        <w:sdtEndPr/>
         <w:sdtContent>
           <w:r>
             <w:rPr>
@@ -21356,51 +21093,25 @@
       <w:r>
         <w:t xml:space="preserve">Figure </w:t>
       </w:r>
-      <w:r>
-        <w:fldChar w:fldCharType="begin"/>
-      </w:r>
-      <w:r>
-        <w:instrText xml:space="preserve"> STYLEREF 1 \s </w:instrText>
-      </w:r>
-      <w:r>
-        <w:fldChar w:fldCharType="separate"/>
-      </w:r>
-      <w:r>
-        <w:rPr>
-          <w:noProof/>
-        </w:rPr>
-        <w:t>3</w:t>
-      </w:r>
-      <w:r>
-        <w:rPr>
-          <w:noProof/>
-        </w:rPr>
-        <w:fldChar w:fldCharType="end"/>
-      </w:r>
+      <w:fldSimple w:instr=" STYLEREF 1 \s ">
+        <w:r>
+          <w:rPr>
+            <w:noProof/>
+          </w:rPr>
+          <w:t>3</w:t>
+        </w:r>
+      </w:fldSimple>
       <w:r>
         <w:noBreakHyphen/>
       </w:r>
-      <w:r>
-        <w:fldChar w:fldCharType="begin"/>
-      </w:r>
-      <w:r>
-        <w:instrText xml:space="preserve"> SEQ Figure \* ARABIC \s 1 </w:instrText>
-      </w:r>
-      <w:r>
-        <w:fldChar w:fldCharType="separate"/>
-      </w:r>
-      <w:r>
-        <w:rPr>
-          <w:noProof/>
-        </w:rPr>
-        <w:t>7</w:t>
-      </w:r>
-      <w:r>
-        <w:rPr>
-          <w:noProof/>
-        </w:rPr>
-        <w:fldChar w:fldCharType="end"/>
-      </w:r>
+      <w:fldSimple w:instr=" SEQ Figure \* ARABIC \s 1 ">
+        <w:r>
+          <w:rPr>
+            <w:noProof/>
+          </w:rPr>
+          <w:t>7</w:t>
+        </w:r>
+      </w:fldSimple>
       <w:r>
         <w:t>.</w:t>
       </w:r>
@@ -21604,7 +21315,7 @@
           <w:highlight w:val="white"/>
         </w:rPr>
       </w:pPr>
-      <w:bookmarkStart w:id="55" w:name="_Toc513025603"/>
+      <w:bookmarkStart w:id="54" w:name="_Toc513025603"/>
       <w:r>
         <w:rPr>
           <w:shd w:val="clear" w:color="auto" w:fill="FFFFFF"/>
@@ -21612,7 +21323,7 @@
         <w:lastRenderedPageBreak/>
         <w:t>Running WEKA feature selection from Python</w:t>
       </w:r>
-      <w:bookmarkEnd w:id="55"/>
+      <w:bookmarkEnd w:id="54"/>
     </w:p>
     <w:p>
       <w:r>
@@ -21653,7 +21364,6 @@
           <w:id w:val="1445963312"/>
           <w:citation/>
         </w:sdtPr>
-        <w:sdtEndPr/>
         <w:sdtContent>
           <w:r>
             <w:fldChar w:fldCharType="begin"/>
@@ -21900,51 +21610,25 @@
       <w:r>
         <w:t xml:space="preserve">Figure </w:t>
       </w:r>
-      <w:r>
-        <w:fldChar w:fldCharType="begin"/>
-      </w:r>
-      <w:r>
-        <w:instrText xml:space="preserve"> STYLEREF 1 \s </w:instrText>
-      </w:r>
-      <w:r>
-        <w:fldChar w:fldCharType="separate"/>
-      </w:r>
-      <w:r>
-        <w:rPr>
-          <w:noProof/>
-        </w:rPr>
-        <w:t>3</w:t>
-      </w:r>
-      <w:r>
-        <w:rPr>
-          <w:noProof/>
-        </w:rPr>
-        <w:fldChar w:fldCharType="end"/>
-      </w:r>
+      <w:fldSimple w:instr=" STYLEREF 1 \s ">
+        <w:r>
+          <w:rPr>
+            <w:noProof/>
+          </w:rPr>
+          <w:t>3</w:t>
+        </w:r>
+      </w:fldSimple>
       <w:r>
         <w:noBreakHyphen/>
       </w:r>
-      <w:r>
-        <w:fldChar w:fldCharType="begin"/>
-      </w:r>
-      <w:r>
-        <w:instrText xml:space="preserve"> SEQ Figure \* ARABIC \s 1 </w:instrText>
-      </w:r>
-      <w:r>
-        <w:fldChar w:fldCharType="separate"/>
-      </w:r>
-      <w:r>
-        <w:rPr>
-          <w:noProof/>
-        </w:rPr>
-        <w:t>8</w:t>
-      </w:r>
-      <w:r>
-        <w:rPr>
-          <w:noProof/>
-        </w:rPr>
-        <w:fldChar w:fldCharType="end"/>
-      </w:r>
+      <w:fldSimple w:instr=" SEQ Figure \* ARABIC \s 1 ">
+        <w:r>
+          <w:rPr>
+            <w:noProof/>
+          </w:rPr>
+          <w:t>8</w:t>
+        </w:r>
+      </w:fldSimple>
       <w:r>
         <w:t>. A snippet of a part of a function running WEKA to select features</w:t>
       </w:r>
@@ -22846,11 +22530,11 @@
         </w:numPr>
         <w:ind w:left="505" w:hanging="505"/>
       </w:pPr>
-      <w:bookmarkStart w:id="56" w:name="_Toc513025604"/>
+      <w:bookmarkStart w:id="55" w:name="_Toc513025604"/>
       <w:r>
         <w:t>Using two models to predict changes</w:t>
       </w:r>
-      <w:bookmarkEnd w:id="56"/>
+      <w:bookmarkEnd w:id="55"/>
     </w:p>
     <w:p>
       <w:r>
@@ -23470,11 +23154,11 @@
           <w:numId w:val="2"/>
         </w:numPr>
       </w:pPr>
-      <w:bookmarkStart w:id="57" w:name="_Toc513025605"/>
+      <w:bookmarkStart w:id="56" w:name="_Toc513025605"/>
       <w:r>
         <w:t>Rules learning</w:t>
       </w:r>
-      <w:bookmarkEnd w:id="57"/>
+      <w:bookmarkEnd w:id="56"/>
     </w:p>
     <w:p>
       <w:pPr>
@@ -23511,7 +23195,6 @@
           <w:id w:val="-1893031237"/>
           <w:citation/>
         </w:sdtPr>
-        <w:sdtEndPr/>
         <w:sdtContent>
           <w:r>
             <w:rPr>
@@ -24049,7 +23732,6 @@
           <w:id w:val="-16861852"/>
           <w:citation/>
         </w:sdtPr>
-        <w:sdtEndPr/>
         <w:sdtContent>
           <w:r>
             <w:rPr>
@@ -24208,7 +23890,6 @@
           <w:id w:val="-1221282853"/>
           <w:citation/>
         </w:sdtPr>
-        <w:sdtEndPr/>
         <w:sdtContent>
           <w:r>
             <w:rPr>
@@ -24325,7 +24006,6 @@
           <w:id w:val="1887068802"/>
           <w:citation/>
         </w:sdtPr>
-        <w:sdtEndPr/>
         <w:sdtContent>
           <w:r>
             <w:rPr>
@@ -24395,7 +24075,6 @@
           <w:id w:val="-2080040019"/>
           <w:citation/>
         </w:sdtPr>
-        <w:sdtEndPr/>
         <w:sdtContent>
           <w:r>
             <w:rPr>
@@ -24627,51 +24306,25 @@
       <w:r>
         <w:t xml:space="preserve">Figure </w:t>
       </w:r>
-      <w:r>
-        <w:fldChar w:fldCharType="begin"/>
-      </w:r>
-      <w:r>
-        <w:instrText xml:space="preserve"> STYLEREF 1 \s </w:instrText>
-      </w:r>
-      <w:r>
-        <w:fldChar w:fldCharType="separate"/>
-      </w:r>
-      <w:r>
-        <w:rPr>
-          <w:noProof/>
-        </w:rPr>
-        <w:t>3</w:t>
-      </w:r>
-      <w:r>
-        <w:rPr>
-          <w:noProof/>
-        </w:rPr>
-        <w:fldChar w:fldCharType="end"/>
-      </w:r>
+      <w:fldSimple w:instr=" STYLEREF 1 \s ">
+        <w:r>
+          <w:rPr>
+            <w:noProof/>
+          </w:rPr>
+          <w:t>3</w:t>
+        </w:r>
+      </w:fldSimple>
       <w:r>
         <w:noBreakHyphen/>
       </w:r>
-      <w:r>
-        <w:fldChar w:fldCharType="begin"/>
-      </w:r>
-      <w:r>
-        <w:instrText xml:space="preserve"> SEQ Figure \* ARABIC \s 1 </w:instrText>
-      </w:r>
-      <w:r>
-        <w:fldChar w:fldCharType="separate"/>
-      </w:r>
-      <w:r>
-        <w:rPr>
-          <w:noProof/>
-        </w:rPr>
-        <w:t>9</w:t>
-      </w:r>
-      <w:r>
-        <w:rPr>
-          <w:noProof/>
-        </w:rPr>
-        <w:fldChar w:fldCharType="end"/>
-      </w:r>
+      <w:fldSimple w:instr=" SEQ Figure \* ARABIC \s 1 ">
+        <w:r>
+          <w:rPr>
+            <w:noProof/>
+          </w:rPr>
+          <w:t>9</w:t>
+        </w:r>
+      </w:fldSimple>
       <w:r>
         <w:t xml:space="preserve">. Example of rules presented on the </w:t>
       </w:r>
@@ -24715,11 +24368,11 @@
         </w:numPr>
         <w:ind w:left="505" w:hanging="505"/>
       </w:pPr>
-      <w:bookmarkStart w:id="58" w:name="_Toc513025606"/>
+      <w:bookmarkStart w:id="57" w:name="_Toc513025606"/>
       <w:r>
         <w:t>Final workflow</w:t>
       </w:r>
-      <w:bookmarkEnd w:id="58"/>
+      <w:bookmarkEnd w:id="57"/>
     </w:p>
     <w:p>
       <w:r>
@@ -24783,51 +24436,25 @@
       <w:r>
         <w:t xml:space="preserve">Figure </w:t>
       </w:r>
-      <w:r>
-        <w:fldChar w:fldCharType="begin"/>
-      </w:r>
-      <w:r>
-        <w:instrText xml:space="preserve"> STYLEREF 1 \s </w:instrText>
-      </w:r>
-      <w:r>
-        <w:fldChar w:fldCharType="separate"/>
-      </w:r>
-      <w:r>
-        <w:rPr>
-          <w:noProof/>
-        </w:rPr>
-        <w:t>3</w:t>
-      </w:r>
-      <w:r>
-        <w:rPr>
-          <w:noProof/>
-        </w:rPr>
-        <w:fldChar w:fldCharType="end"/>
-      </w:r>
+      <w:fldSimple w:instr=" STYLEREF 1 \s ">
+        <w:r>
+          <w:rPr>
+            <w:noProof/>
+          </w:rPr>
+          <w:t>3</w:t>
+        </w:r>
+      </w:fldSimple>
       <w:r>
         <w:noBreakHyphen/>
       </w:r>
-      <w:r>
-        <w:fldChar w:fldCharType="begin"/>
-      </w:r>
-      <w:r>
-        <w:instrText xml:space="preserve"> SEQ Figure \* ARABIC \s 1 </w:instrText>
-      </w:r>
-      <w:r>
-        <w:fldChar w:fldCharType="separate"/>
-      </w:r>
-      <w:r>
-        <w:rPr>
-          <w:noProof/>
-        </w:rPr>
-        <w:t>10</w:t>
-      </w:r>
-      <w:r>
-        <w:rPr>
-          <w:noProof/>
-        </w:rPr>
-        <w:fldChar w:fldCharType="end"/>
-      </w:r>
+      <w:fldSimple w:instr=" SEQ Figure \* ARABIC \s 1 ">
+        <w:r>
+          <w:rPr>
+            <w:noProof/>
+          </w:rPr>
+          <w:t>10</w:t>
+        </w:r>
+      </w:fldSimple>
       <w:r>
         <w:t xml:space="preserve">. The overall process of analysing </w:t>
       </w:r>
@@ -24852,12 +24479,12 @@
           <w:numId w:val="2"/>
         </w:numPr>
       </w:pPr>
-      <w:bookmarkStart w:id="59" w:name="_Toc513025607"/>
+      <w:bookmarkStart w:id="58" w:name="_Toc513025607"/>
       <w:r>
         <w:lastRenderedPageBreak/>
         <w:t>Flask webpage</w:t>
       </w:r>
-      <w:bookmarkEnd w:id="59"/>
+      <w:bookmarkEnd w:id="58"/>
     </w:p>
     <w:p>
       <w:pPr>
@@ -24868,11 +24495,11 @@
         </w:numPr>
         <w:ind w:left="505" w:hanging="505"/>
       </w:pPr>
-      <w:bookmarkStart w:id="60" w:name="_Toc513025608"/>
+      <w:bookmarkStart w:id="59" w:name="_Toc513025608"/>
       <w:r>
         <w:t>Application initialization</w:t>
       </w:r>
-      <w:bookmarkEnd w:id="60"/>
+      <w:bookmarkEnd w:id="59"/>
     </w:p>
     <w:p>
       <w:r>
@@ -25045,11 +24672,11 @@
         </w:numPr>
         <w:ind w:left="505" w:hanging="505"/>
       </w:pPr>
-      <w:bookmarkStart w:id="61" w:name="_Toc513025609"/>
+      <w:bookmarkStart w:id="60" w:name="_Toc513025609"/>
       <w:r>
         <w:t>Views and templates</w:t>
       </w:r>
-      <w:bookmarkEnd w:id="61"/>
+      <w:bookmarkEnd w:id="60"/>
     </w:p>
     <w:p/>
     <w:p>
@@ -25230,51 +24857,25 @@
       <w:r>
         <w:t xml:space="preserve">Figure </w:t>
       </w:r>
-      <w:r>
-        <w:fldChar w:fldCharType="begin"/>
-      </w:r>
-      <w:r>
-        <w:instrText xml:space="preserve"> STYLEREF 1 \s </w:instrText>
-      </w:r>
-      <w:r>
-        <w:fldChar w:fldCharType="separate"/>
-      </w:r>
-      <w:r>
-        <w:rPr>
-          <w:noProof/>
-        </w:rPr>
-        <w:t>3</w:t>
-      </w:r>
-      <w:r>
-        <w:rPr>
-          <w:noProof/>
-        </w:rPr>
-        <w:fldChar w:fldCharType="end"/>
-      </w:r>
+      <w:fldSimple w:instr=" STYLEREF 1 \s ">
+        <w:r>
+          <w:rPr>
+            <w:noProof/>
+          </w:rPr>
+          <w:t>3</w:t>
+        </w:r>
+      </w:fldSimple>
       <w:r>
         <w:noBreakHyphen/>
       </w:r>
-      <w:r>
-        <w:fldChar w:fldCharType="begin"/>
-      </w:r>
-      <w:r>
-        <w:instrText xml:space="preserve"> SEQ Figure \* ARABIC \s 1 </w:instrText>
-      </w:r>
-      <w:r>
-        <w:fldChar w:fldCharType="separate"/>
-      </w:r>
-      <w:r>
-        <w:rPr>
-          <w:noProof/>
-        </w:rPr>
-        <w:t>11</w:t>
-      </w:r>
-      <w:r>
-        <w:rPr>
-          <w:noProof/>
-        </w:rPr>
-        <w:fldChar w:fldCharType="end"/>
-      </w:r>
+      <w:fldSimple w:instr=" SEQ Figure \* ARABIC \s 1 ">
+        <w:r>
+          <w:rPr>
+            <w:noProof/>
+          </w:rPr>
+          <w:t>11</w:t>
+        </w:r>
+      </w:fldSimple>
       <w:r>
         <w:t xml:space="preserve">. Example of using Jinja2 to </w:t>
       </w:r>
@@ -25338,51 +24939,25 @@
       <w:r>
         <w:t xml:space="preserve">Figure </w:t>
       </w:r>
-      <w:r>
-        <w:fldChar w:fldCharType="begin"/>
-      </w:r>
-      <w:r>
-        <w:instrText xml:space="preserve"> STYLEREF 1 \s </w:instrText>
-      </w:r>
-      <w:r>
-        <w:fldChar w:fldCharType="separate"/>
-      </w:r>
-      <w:r>
-        <w:rPr>
-          <w:noProof/>
-        </w:rPr>
-        <w:t>3</w:t>
-      </w:r>
-      <w:r>
-        <w:rPr>
-          <w:noProof/>
-        </w:rPr>
-        <w:fldChar w:fldCharType="end"/>
-      </w:r>
+      <w:fldSimple w:instr=" STYLEREF 1 \s ">
+        <w:r>
+          <w:rPr>
+            <w:noProof/>
+          </w:rPr>
+          <w:t>3</w:t>
+        </w:r>
+      </w:fldSimple>
       <w:r>
         <w:noBreakHyphen/>
       </w:r>
-      <w:r>
-        <w:fldChar w:fldCharType="begin"/>
-      </w:r>
-      <w:r>
-        <w:instrText xml:space="preserve"> SEQ Figure \* ARABIC \s 1 </w:instrText>
-      </w:r>
-      <w:r>
-        <w:fldChar w:fldCharType="separate"/>
-      </w:r>
-      <w:r>
-        <w:rPr>
-          <w:noProof/>
-        </w:rPr>
-        <w:t>12</w:t>
-      </w:r>
-      <w:r>
-        <w:rPr>
-          <w:noProof/>
-        </w:rPr>
-        <w:fldChar w:fldCharType="end"/>
-      </w:r>
+      <w:fldSimple w:instr=" SEQ Figure \* ARABIC \s 1 ">
+        <w:r>
+          <w:rPr>
+            <w:noProof/>
+          </w:rPr>
+          <w:t>12</w:t>
+        </w:r>
+      </w:fldSimple>
       <w:r>
         <w:t xml:space="preserve"> Example of a navigation bar presenting 3 different currencies.</w:t>
       </w:r>
@@ -25476,17 +25051,17 @@
           <w:numId w:val="2"/>
         </w:numPr>
       </w:pPr>
-      <w:bookmarkStart w:id="62" w:name="_Toc192777712"/>
-      <w:bookmarkStart w:id="63" w:name="_Toc476088424"/>
-      <w:bookmarkStart w:id="64" w:name="_Toc222978603"/>
-      <w:bookmarkStart w:id="65" w:name="_Toc513025610"/>
+      <w:bookmarkStart w:id="61" w:name="_Toc192777712"/>
+      <w:bookmarkStart w:id="62" w:name="_Toc476088424"/>
+      <w:bookmarkStart w:id="63" w:name="_Toc222978603"/>
+      <w:bookmarkStart w:id="64" w:name="_Toc513025610"/>
       <w:r>
         <w:t>Testing</w:t>
       </w:r>
+      <w:bookmarkEnd w:id="61"/>
       <w:bookmarkEnd w:id="62"/>
       <w:bookmarkEnd w:id="63"/>
       <w:bookmarkEnd w:id="64"/>
-      <w:bookmarkEnd w:id="65"/>
     </w:p>
     <w:p>
       <w:pPr>
@@ -25496,11 +25071,11 @@
           <w:numId w:val="2"/>
         </w:numPr>
       </w:pPr>
-      <w:bookmarkStart w:id="66" w:name="_Toc513025611"/>
+      <w:bookmarkStart w:id="65" w:name="_Toc513025611"/>
       <w:r>
         <w:t>Unit testing</w:t>
       </w:r>
-      <w:bookmarkEnd w:id="66"/>
+      <w:bookmarkEnd w:id="65"/>
     </w:p>
     <w:p>
       <w:pPr>
@@ -25753,51 +25328,25 @@
       <w:r>
         <w:t xml:space="preserve">Figure </w:t>
       </w:r>
-      <w:r>
-        <w:fldChar w:fldCharType="begin"/>
-      </w:r>
-      <w:r>
-        <w:instrText xml:space="preserve"> STYLEREF 1 \s </w:instrText>
-      </w:r>
-      <w:r>
-        <w:fldChar w:fldCharType="separate"/>
-      </w:r>
-      <w:r>
-        <w:rPr>
-          <w:noProof/>
-        </w:rPr>
-        <w:t>4</w:t>
-      </w:r>
-      <w:r>
-        <w:rPr>
-          <w:noProof/>
-        </w:rPr>
-        <w:fldChar w:fldCharType="end"/>
-      </w:r>
+      <w:fldSimple w:instr=" STYLEREF 1 \s ">
+        <w:r>
+          <w:rPr>
+            <w:noProof/>
+          </w:rPr>
+          <w:t>4</w:t>
+        </w:r>
+      </w:fldSimple>
       <w:r>
         <w:noBreakHyphen/>
       </w:r>
-      <w:r>
-        <w:fldChar w:fldCharType="begin"/>
-      </w:r>
-      <w:r>
-        <w:instrText xml:space="preserve"> SEQ Figure \* ARABIC \s 1 </w:instrText>
-      </w:r>
-      <w:r>
-        <w:fldChar w:fldCharType="separate"/>
-      </w:r>
-      <w:r>
-        <w:rPr>
-          <w:noProof/>
-        </w:rPr>
-        <w:t>1</w:t>
-      </w:r>
-      <w:r>
-        <w:rPr>
-          <w:noProof/>
-        </w:rPr>
-        <w:fldChar w:fldCharType="end"/>
-      </w:r>
+      <w:fldSimple w:instr=" SEQ Figure \* ARABIC \s 1 ">
+        <w:r>
+          <w:rPr>
+            <w:noProof/>
+          </w:rPr>
+          <w:t>1</w:t>
+        </w:r>
+      </w:fldSimple>
       <w:r>
         <w:t xml:space="preserve">. Monkey patching </w:t>
       </w:r>
@@ -25964,51 +25513,25 @@
       <w:r>
         <w:t xml:space="preserve">Figure </w:t>
       </w:r>
-      <w:r>
-        <w:fldChar w:fldCharType="begin"/>
-      </w:r>
-      <w:r>
-        <w:instrText xml:space="preserve"> STYLEREF 1 \s </w:instrText>
-      </w:r>
-      <w:r>
-        <w:fldChar w:fldCharType="separate"/>
-      </w:r>
-      <w:r>
-        <w:rPr>
-          <w:noProof/>
-        </w:rPr>
-        <w:t>4</w:t>
-      </w:r>
-      <w:r>
-        <w:rPr>
-          <w:noProof/>
-        </w:rPr>
-        <w:fldChar w:fldCharType="end"/>
-      </w:r>
+      <w:fldSimple w:instr=" STYLEREF 1 \s ">
+        <w:r>
+          <w:rPr>
+            <w:noProof/>
+          </w:rPr>
+          <w:t>4</w:t>
+        </w:r>
+      </w:fldSimple>
       <w:r>
         <w:noBreakHyphen/>
       </w:r>
-      <w:r>
-        <w:fldChar w:fldCharType="begin"/>
-      </w:r>
-      <w:r>
-        <w:instrText xml:space="preserve"> SEQ Figure \* ARABIC \s 1 </w:instrText>
-      </w:r>
-      <w:r>
-        <w:fldChar w:fldCharType="separate"/>
-      </w:r>
-      <w:r>
-        <w:rPr>
-          <w:noProof/>
-        </w:rPr>
-        <w:t>2</w:t>
-      </w:r>
-      <w:r>
-        <w:rPr>
-          <w:noProof/>
-        </w:rPr>
-        <w:fldChar w:fldCharType="end"/>
-      </w:r>
+      <w:fldSimple w:instr=" SEQ Figure \* ARABIC \s 1 ">
+        <w:r>
+          <w:rPr>
+            <w:noProof/>
+          </w:rPr>
+          <w:t>2</w:t>
+        </w:r>
+      </w:fldSimple>
       <w:r>
         <w:t xml:space="preserve">. Simple test using </w:t>
       </w:r>
@@ -26232,15 +25755,96 @@
     </w:p>
     <w:p>
       <w:pPr>
-        <w:rPr>
-          <w:szCs w:val="22"/>
-        </w:rPr>
-      </w:pPr>
-      <w:r>
-        <w:rPr>
-          <w:szCs w:val="22"/>
-        </w:rPr>
-        <w:t>SCREEN OF COVERAGE HERE</w:t>
+        <w:keepNext/>
+        <w:jc w:val="center"/>
+      </w:pPr>
+      <w:r>
+        <w:rPr>
+          <w:noProof/>
+          <w:szCs w:val="22"/>
+        </w:rPr>
+        <w:drawing>
+          <wp:inline distT="0" distB="0" distL="0" distR="0">
+            <wp:extent cx="4558665" cy="2265680"/>
+            <wp:effectExtent l="0" t="0" r="0" b="1270"/>
+            <wp:docPr id="26" name="Obraz 26"/>
+            <wp:cNvGraphicFramePr>
+              <a:graphicFrameLocks xmlns:a="http://schemas.openxmlformats.org/drawingml/2006/main" noChangeAspect="1"/>
+            </wp:cNvGraphicFramePr>
+            <a:graphic xmlns:a="http://schemas.openxmlformats.org/drawingml/2006/main">
+              <a:graphicData uri="http://schemas.openxmlformats.org/drawingml/2006/picture">
+                <pic:pic xmlns:pic="http://schemas.openxmlformats.org/drawingml/2006/picture">
+                  <pic:nvPicPr>
+                    <pic:cNvPr id="0" name="Picture 1"/>
+                    <pic:cNvPicPr>
+                      <a:picLocks noChangeAspect="1" noChangeArrowheads="1"/>
+                    </pic:cNvPicPr>
+                  </pic:nvPicPr>
+                  <pic:blipFill>
+                    <a:blip r:embed="rId28">
+                      <a:extLst>
+                        <a:ext uri="{28A0092B-C50C-407E-A947-70E740481C1C}">
+                          <a14:useLocalDpi xmlns:a14="http://schemas.microsoft.com/office/drawing/2010/main" val="0"/>
+                        </a:ext>
+                      </a:extLst>
+                    </a:blip>
+                    <a:srcRect/>
+                    <a:stretch>
+                      <a:fillRect/>
+                    </a:stretch>
+                  </pic:blipFill>
+                  <pic:spPr bwMode="auto">
+                    <a:xfrm>
+                      <a:off x="0" y="0"/>
+                      <a:ext cx="4558665" cy="2265680"/>
+                    </a:xfrm>
+                    <a:prstGeom prst="rect">
+                      <a:avLst/>
+                    </a:prstGeom>
+                    <a:noFill/>
+                    <a:ln>
+                      <a:noFill/>
+                    </a:ln>
+                  </pic:spPr>
+                </pic:pic>
+              </a:graphicData>
+            </a:graphic>
+          </wp:inline>
+        </w:drawing>
+      </w:r>
+    </w:p>
+    <w:p>
+      <w:pPr>
+        <w:pStyle w:val="Legenda"/>
+        <w:jc w:val="center"/>
+        <w:rPr>
+          <w:szCs w:val="22"/>
+        </w:rPr>
+      </w:pPr>
+      <w:r>
+        <w:t xml:space="preserve">Figure </w:t>
+      </w:r>
+      <w:fldSimple w:instr=" STYLEREF 1 \s ">
+        <w:r>
+          <w:rPr>
+            <w:noProof/>
+          </w:rPr>
+          <w:t>4</w:t>
+        </w:r>
+      </w:fldSimple>
+      <w:r>
+        <w:noBreakHyphen/>
+      </w:r>
+      <w:fldSimple w:instr=" SEQ Figure \* ARABIC \s 1 ">
+        <w:r>
+          <w:rPr>
+            <w:noProof/>
+          </w:rPr>
+          <w:t>3</w:t>
+        </w:r>
+      </w:fldSimple>
+      <w:r>
+        <w:t>. “Markets” package tests coverage.</w:t>
       </w:r>
     </w:p>
     <w:p>
@@ -26310,15 +25914,15 @@
           <w:numId w:val="2"/>
         </w:numPr>
       </w:pPr>
-      <w:bookmarkStart w:id="67" w:name="_Toc476088431"/>
-      <w:bookmarkStart w:id="68" w:name="_Toc222978610"/>
-      <w:bookmarkStart w:id="69" w:name="_Toc513025612"/>
+      <w:bookmarkStart w:id="66" w:name="_Toc476088431"/>
+      <w:bookmarkStart w:id="67" w:name="_Toc222978610"/>
+      <w:bookmarkStart w:id="68" w:name="_Toc513025612"/>
       <w:r>
         <w:t>Integration/Acceptance Testing</w:t>
       </w:r>
+      <w:bookmarkEnd w:id="66"/>
       <w:bookmarkEnd w:id="67"/>
       <w:bookmarkEnd w:id="68"/>
-      <w:bookmarkEnd w:id="69"/>
       <w:r>
         <w:t xml:space="preserve"> </w:t>
       </w:r>
@@ -26374,6 +25978,7 @@
         <w:rPr>
           <w:szCs w:val="22"/>
         </w:rPr>
+        <w:lastRenderedPageBreak/>
         <w:t xml:space="preserve">To write integration tests was used a Behave module. It is an equivalent of Cucumber – popular testing framework among Ruby on Rails’ community. All the features are tested by writing scenarios. All the scenarios are written in Gherkin – a simple human-readable language for automated tests. </w:t>
       </w:r>
     </w:p>
@@ -26417,7 +26022,7 @@
                     </pic:cNvPicPr>
                   </pic:nvPicPr>
                   <pic:blipFill>
-                    <a:blip r:embed="rId28"/>
+                    <a:blip r:embed="rId29"/>
                     <a:stretch>
                       <a:fillRect/>
                     </a:stretch>
@@ -26446,63 +26051,32 @@
       <w:r>
         <w:t xml:space="preserve">Figure </w:t>
       </w:r>
-      <w:r>
-        <w:fldChar w:fldCharType="begin"/>
-      </w:r>
-      <w:r>
-        <w:instrText xml:space="preserve"> STYLEREF 1 \s </w:instrText>
-      </w:r>
-      <w:r>
-        <w:fldChar w:fldCharType="separate"/>
-      </w:r>
-      <w:r>
-        <w:rPr>
-          <w:noProof/>
-        </w:rPr>
-        <w:t>4</w:t>
-      </w:r>
-      <w:r>
-        <w:rPr>
-          <w:noProof/>
-        </w:rPr>
-        <w:fldChar w:fldCharType="end"/>
-      </w:r>
+      <w:fldSimple w:instr=" STYLEREF 1 \s ">
+        <w:r>
+          <w:rPr>
+            <w:noProof/>
+          </w:rPr>
+          <w:t>4</w:t>
+        </w:r>
+      </w:fldSimple>
       <w:r>
         <w:noBreakHyphen/>
       </w:r>
-      <w:r>
-        <w:fldChar w:fldCharType="begin"/>
-      </w:r>
-      <w:r>
-        <w:instrText xml:space="preserve"> SEQ Figure \* ARABIC \s 1 </w:instrText>
-      </w:r>
-      <w:r>
-        <w:fldChar w:fldCharType="separate"/>
-      </w:r>
-      <w:r>
-        <w:rPr>
-          <w:noProof/>
-        </w:rPr>
-        <w:t>3</w:t>
-      </w:r>
-      <w:r>
-        <w:rPr>
-          <w:noProof/>
-        </w:rPr>
-        <w:fldChar w:fldCharType="end"/>
-      </w:r>
+      <w:fldSimple w:instr=" SEQ Figure \* ARABIC \s 1 ">
+        <w:r>
+          <w:rPr>
+            <w:noProof/>
+          </w:rPr>
+          <w:t>4</w:t>
+        </w:r>
+      </w:fldSimple>
       <w:r>
         <w:t>. Example Gherkin scenario</w:t>
       </w:r>
     </w:p>
-    <w:p>
-      <w:r>
-        <w:br w:type="page"/>
-      </w:r>
-    </w:p>
-    <w:p>
-      <w:r>
-        <w:lastRenderedPageBreak/>
+    <w:p/>
+    <w:p>
+      <w:r>
         <w:t>Those “Steps” written in simple language are converted into code through step definitions:</w:t>
       </w:r>
     </w:p>
@@ -26534,7 +26108,7 @@
                     </pic:cNvPicPr>
                   </pic:nvPicPr>
                   <pic:blipFill>
-                    <a:blip r:embed="rId29"/>
+                    <a:blip r:embed="rId30"/>
                     <a:stretch>
                       <a:fillRect/>
                     </a:stretch>
@@ -26563,54 +26137,25 @@
       <w:r>
         <w:t xml:space="preserve">Figure </w:t>
       </w:r>
-      <w:r>
-        <w:fldChar w:fldCharType="begin"/>
-      </w:r>
-      <w:r>
-        <w:instrText xml:space="preserve"> STYLEREF 1 \s </w:instrText>
-      </w:r>
-      <w:r>
-        <w:fldChar w:fldCharType="separate"/>
-      </w:r>
-      <w:r>
-        <w:rPr>
-          <w:noProof/>
-        </w:rPr>
-        <w:t>4</w:t>
-      </w:r>
-      <w:r>
-        <w:rPr>
-          <w:noProof/>
-        </w:rPr>
-        <w:fldChar w:fldCharType="end"/>
-      </w:r>
+      <w:fldSimple w:instr=" STYLEREF 1 \s ">
+        <w:r>
+          <w:rPr>
+            <w:noProof/>
+          </w:rPr>
+          <w:t>4</w:t>
+        </w:r>
+      </w:fldSimple>
       <w:r>
         <w:noBreakHyphen/>
       </w:r>
-      <w:r>
-        <w:fldChar w:fldCharType="begin"/>
-      </w:r>
-      <w:r>
-        <w:instrText xml:space="preserve"> SEQ Fi</w:instrText>
-      </w:r>
-      <w:r>
-        <w:instrText xml:space="preserve">gure \* ARABIC \s 1 </w:instrText>
-      </w:r>
-      <w:r>
-        <w:fldChar w:fldCharType="separate"/>
-      </w:r>
-      <w:r>
-        <w:rPr>
-          <w:noProof/>
-        </w:rPr>
-        <w:t>4</w:t>
-      </w:r>
-      <w:r>
-        <w:rPr>
-          <w:noProof/>
-        </w:rPr>
-        <w:fldChar w:fldCharType="end"/>
-      </w:r>
+      <w:fldSimple w:instr=" SEQ Figure \* ARABIC \s 1 ">
+        <w:r>
+          <w:rPr>
+            <w:noProof/>
+          </w:rPr>
+          <w:t>5</w:t>
+        </w:r>
+      </w:fldSimple>
       <w:r>
         <w:t>. Example step definition</w:t>
       </w:r>
@@ -26667,7 +26212,7 @@
                     </pic:cNvPicPr>
                   </pic:nvPicPr>
                   <pic:blipFill>
-                    <a:blip r:embed="rId30"/>
+                    <a:blip r:embed="rId31"/>
                     <a:stretch>
                       <a:fillRect/>
                     </a:stretch>
@@ -26699,62 +26244,28 @@
       <w:r>
         <w:t xml:space="preserve">Figure </w:t>
       </w:r>
-      <w:r>
-        <w:fldChar w:fldCharType="begin"/>
-      </w:r>
-      <w:r>
-        <w:instrText xml:space="preserve"> STYLEREF 1 \s </w:instrText>
-      </w:r>
-      <w:r>
-        <w:fldChar w:fldCharType="separate"/>
-      </w:r>
-      <w:r>
-        <w:rPr>
-          <w:noProof/>
-        </w:rPr>
-        <w:t>4</w:t>
-      </w:r>
-      <w:r>
-        <w:rPr>
-          <w:noProof/>
-        </w:rPr>
-        <w:fldChar w:fldCharType="end"/>
-      </w:r>
+      <w:fldSimple w:instr=" STYLEREF 1 \s ">
+        <w:r>
+          <w:rPr>
+            <w:noProof/>
+          </w:rPr>
+          <w:t>4</w:t>
+        </w:r>
+      </w:fldSimple>
       <w:r>
         <w:noBreakHyphen/>
       </w:r>
-      <w:r>
-        <w:fldChar w:fldCharType="begin"/>
-      </w:r>
-      <w:r>
-        <w:instrText xml:space="preserve"> SEQ Figure \* ARABIC \s 1 </w:instrText>
-      </w:r>
-      <w:r>
-        <w:fldChar w:fldCharType="separate"/>
-      </w:r>
-      <w:r>
-        <w:rPr>
-          <w:noProof/>
-        </w:rPr>
-        <w:t>5</w:t>
-      </w:r>
-      <w:r>
-        <w:rPr>
-          <w:noProof/>
-        </w:rPr>
-        <w:fldChar w:fldCharType="end"/>
-      </w:r>
+      <w:fldSimple w:instr=" SEQ Figure \* ARABIC \s 1 ">
+        <w:r>
+          <w:rPr>
+            <w:noProof/>
+          </w:rPr>
+          <w:t>6</w:t>
+        </w:r>
+      </w:fldSimple>
       <w:r>
         <w:t>. Structure of creating integration tests</w:t>
       </w:r>
-    </w:p>
-    <w:p>
-      <w:pPr>
-        <w:jc w:val="center"/>
-        <w:rPr>
-          <w:szCs w:val="22"/>
-        </w:rPr>
-      </w:pPr>
     </w:p>
     <w:p>
       <w:pPr>
@@ -26878,7 +26389,7 @@
           <w:numId w:val="2"/>
         </w:numPr>
       </w:pPr>
-      <w:bookmarkStart w:id="70" w:name="_Toc513025613"/>
+      <w:bookmarkStart w:id="69" w:name="_Toc513025613"/>
       <w:r>
         <w:rPr>
           <w:rStyle w:val="Pogrubienie"/>
@@ -26887,7 +26398,7 @@
         </w:rPr>
         <w:t>Usability testing</w:t>
       </w:r>
-      <w:bookmarkEnd w:id="70"/>
+      <w:bookmarkEnd w:id="69"/>
       <w:r>
         <w:t xml:space="preserve"> </w:t>
       </w:r>
@@ -26905,17 +26416,18 @@
           <w:numId w:val="2"/>
         </w:numPr>
       </w:pPr>
-      <w:bookmarkStart w:id="71" w:name="_Toc192777716"/>
-      <w:bookmarkStart w:id="72" w:name="_Toc476088433"/>
-      <w:bookmarkStart w:id="73" w:name="_Toc222978612"/>
-      <w:bookmarkStart w:id="74" w:name="_Toc513025614"/>
-      <w:r>
+      <w:bookmarkStart w:id="70" w:name="_Toc192777716"/>
+      <w:bookmarkStart w:id="71" w:name="_Toc476088433"/>
+      <w:bookmarkStart w:id="72" w:name="_Toc222978612"/>
+      <w:bookmarkStart w:id="73" w:name="_Toc513025614"/>
+      <w:r>
+        <w:lastRenderedPageBreak/>
         <w:t>Critical Evaluation</w:t>
       </w:r>
+      <w:bookmarkEnd w:id="70"/>
       <w:bookmarkEnd w:id="71"/>
       <w:bookmarkEnd w:id="72"/>
       <w:bookmarkEnd w:id="73"/>
-      <w:bookmarkEnd w:id="74"/>
     </w:p>
     <w:p>
       <w:pPr>
@@ -27005,531 +26517,531 @@
         <w:rPr>
           <w:szCs w:val="22"/>
         </w:rPr>
+        <w:t>Python was a great choice for this project. It had all the functionality required for the task, all the needed libraries were available, up to date and well-functioning. Programming in this language was very quick and allowed to do quick experiments.</w:t>
+      </w:r>
+    </w:p>
+    <w:p>
+      <w:pPr>
+        <w:rPr>
+          <w:szCs w:val="22"/>
+        </w:rPr>
+      </w:pPr>
+    </w:p>
+    <w:p>
+      <w:pPr>
+        <w:rPr>
+          <w:szCs w:val="22"/>
+        </w:rPr>
+      </w:pPr>
+      <w:r>
+        <w:rPr>
+          <w:szCs w:val="22"/>
+        </w:rPr>
+        <w:t>All th</w:t>
+      </w:r>
+      <w:r>
+        <w:rPr>
+          <w:szCs w:val="22"/>
+        </w:rPr>
+        <w:t xml:space="preserve">e libraries did their job properly. </w:t>
+      </w:r>
+      <w:r>
+        <w:rPr>
+          <w:noProof/>
+          <w:szCs w:val="22"/>
+        </w:rPr>
+        <w:t>The o</w:t>
+      </w:r>
+      <w:r>
+        <w:rPr>
+          <w:noProof/>
+          <w:szCs w:val="22"/>
+        </w:rPr>
+        <w:t>nly</w:t>
+      </w:r>
+      <w:r>
+        <w:rPr>
+          <w:szCs w:val="22"/>
+        </w:rPr>
+        <w:t xml:space="preserve"> th</w:t>
+      </w:r>
+      <w:r>
+        <w:rPr>
+          <w:szCs w:val="22"/>
+        </w:rPr>
+        <w:t xml:space="preserve">ing that has been done different way than specified in OPS was using Flask instead of Django, what was </w:t>
+      </w:r>
+      <w:r>
+        <w:rPr>
+          <w:szCs w:val="22"/>
+        </w:rPr>
+        <w:t xml:space="preserve">a </w:t>
+      </w:r>
+      <w:r>
+        <w:rPr>
+          <w:noProof/>
+          <w:szCs w:val="22"/>
+        </w:rPr>
+        <w:t>better</w:t>
+      </w:r>
+      <w:r>
+        <w:rPr>
+          <w:szCs w:val="22"/>
+        </w:rPr>
+        <w:t xml:space="preserve"> choice because allowed to create interface quicker and easier, </w:t>
+      </w:r>
+      <w:r>
+        <w:rPr>
+          <w:szCs w:val="22"/>
+        </w:rPr>
+        <w:t>with the same functionality</w:t>
+      </w:r>
+      <w:r>
+        <w:rPr>
+          <w:szCs w:val="22"/>
+        </w:rPr>
+        <w:t>.</w:t>
+      </w:r>
+    </w:p>
+    <w:p/>
+    <w:p>
+      <w:r>
+        <w:t xml:space="preserve">All of the primary tasks proposed in OPS have been accomplished. There was also time to </w:t>
+      </w:r>
+      <w:r>
+        <w:t xml:space="preserve">start </w:t>
+      </w:r>
+      <w:r>
+        <w:t xml:space="preserve">additional tasks. Other currencies were added and </w:t>
+      </w:r>
+      <w:r>
+        <w:t xml:space="preserve">the </w:t>
+      </w:r>
+      <w:r>
+        <w:t>program allows to add new CSV files with other indices as long as they are in the same format and have got the same columns.</w:t>
+      </w:r>
+    </w:p>
+    <w:p/>
+    <w:p>
+      <w:pPr>
+        <w:rPr>
+          <w:b/>
+        </w:rPr>
+      </w:pPr>
+      <w:r>
+        <w:rPr>
+          <w:b/>
+        </w:rPr>
+        <w:t xml:space="preserve">What could be done </w:t>
+      </w:r>
+      <w:r>
+        <w:rPr>
+          <w:b/>
+        </w:rPr>
+        <w:t>better/</w:t>
+      </w:r>
+      <w:r>
+        <w:rPr>
+          <w:b/>
+        </w:rPr>
+        <w:t>different</w:t>
+      </w:r>
+      <w:r>
+        <w:rPr>
+          <w:b/>
+        </w:rPr>
+        <w:t xml:space="preserve"> way</w:t>
+      </w:r>
+      <w:r>
+        <w:rPr>
+          <w:b/>
+        </w:rPr>
+        <w:t>?</w:t>
+      </w:r>
+    </w:p>
+    <w:p/>
+    <w:p>
+      <w:r>
+        <w:t xml:space="preserve">Writing data processing in the more object-oriented way instead of using DataFrames would make </w:t>
+      </w:r>
+      <w:r>
+        <w:t xml:space="preserve">the </w:t>
+      </w:r>
+      <w:r>
+        <w:t xml:space="preserve">program </w:t>
+      </w:r>
+      <w:r>
+        <w:t>simpler</w:t>
+      </w:r>
+      <w:r>
+        <w:t xml:space="preserve">. I would just make a </w:t>
+      </w:r>
+      <w:proofErr w:type="spellStart"/>
+      <w:r>
+        <w:t>DataSet</w:t>
+      </w:r>
+      <w:proofErr w:type="spellEnd"/>
+      <w:r>
+        <w:t xml:space="preserve"> class </w:t>
+      </w:r>
+      <w:r>
+        <w:t>having</w:t>
+      </w:r>
+      <w:r>
+        <w:t xml:space="preserve"> </w:t>
+      </w:r>
+      <w:r>
+        <w:t xml:space="preserve">a </w:t>
+      </w:r>
+      <w:r>
+        <w:t>list of tweets and each tweet would store information about its features and sentiment. I</w:t>
+      </w:r>
+      <w:r>
+        <w:t>t</w:t>
+      </w:r>
+      <w:r>
+        <w:t xml:space="preserve"> would make processing a bit slower but it would help to achieve more modularity and lower cohesion. Therefore,</w:t>
+      </w:r>
+      <w:r>
+        <w:t xml:space="preserve"> testing would be easier.</w:t>
+      </w:r>
+    </w:p>
+    <w:p>
+      <w:r>
+        <w:t xml:space="preserve">I think that if the code was written </w:t>
+      </w:r>
+      <w:r>
+        <w:t xml:space="preserve">in a </w:t>
+      </w:r>
+      <w:r>
+        <w:t xml:space="preserve">more modular </w:t>
+      </w:r>
+      <w:r>
+        <w:t xml:space="preserve">way </w:t>
+      </w:r>
+      <w:r>
+        <w:t>then it would be easier to test and mocking would not be so much need</w:t>
+      </w:r>
+      <w:r>
+        <w:t>ed</w:t>
+      </w:r>
+      <w:r>
+        <w:t xml:space="preserve"> in some places.</w:t>
+      </w:r>
+    </w:p>
+    <w:p/>
+    <w:p>
+      <w:r>
+        <w:t xml:space="preserve">Some of the tasks that were specified as additional were not accomplished because </w:t>
+      </w:r>
+      <w:r>
+        <w:t xml:space="preserve">they </w:t>
+      </w:r>
+      <w:r>
+        <w:t xml:space="preserve">required </w:t>
+      </w:r>
+      <w:r>
+        <w:t xml:space="preserve">much </w:t>
+      </w:r>
+      <w:r>
+        <w:t xml:space="preserve">more work. The program is ready to implement an option to add custom stock prices or even select </w:t>
+      </w:r>
+      <w:r>
+        <w:t>on the website which ones</w:t>
+      </w:r>
+      <w:r>
+        <w:t xml:space="preserve"> the user</w:t>
+      </w:r>
+      <w:r>
+        <w:t xml:space="preserve"> </w:t>
+      </w:r>
+      <w:r>
+        <w:rPr>
+          <w:noProof/>
+        </w:rPr>
+        <w:t>wants</w:t>
+      </w:r>
+      <w:r>
+        <w:t xml:space="preserve"> to be</w:t>
+      </w:r>
+      <w:r>
+        <w:t xml:space="preserve"> scraped from the</w:t>
+      </w:r>
+      <w:r>
+        <w:t xml:space="preserve"> I</w:t>
+      </w:r>
+      <w:r>
+        <w:t>nternet</w:t>
+      </w:r>
+      <w:r>
+        <w:t xml:space="preserve">. However, </w:t>
+      </w:r>
+      <w:r>
+        <w:t>it would require to verify the input, check a lot of corner cases and handle all of the possible exceptions. It was decided to do not even start doing this because it require</w:t>
+      </w:r>
+      <w:r>
+        <w:t>s</w:t>
+      </w:r>
+      <w:r>
+        <w:t xml:space="preserve"> a lot of time to do it properly.</w:t>
+      </w:r>
+      <w:r>
+        <w:t xml:space="preserve"> </w:t>
+      </w:r>
+    </w:p>
+    <w:p/>
+    <w:p>
+      <w:r>
+        <w:t xml:space="preserve">Adding option to </w:t>
+      </w:r>
+      <w:r>
+        <w:t>choose</w:t>
+      </w:r>
+      <w:r>
+        <w:t xml:space="preserve"> any Twitter account </w:t>
+      </w:r>
+      <w:r>
+        <w:t xml:space="preserve">to analyse, </w:t>
+      </w:r>
+      <w:r>
+        <w:t xml:space="preserve">would </w:t>
+      </w:r>
+      <w:r>
+        <w:t xml:space="preserve">also </w:t>
+      </w:r>
+      <w:r>
+        <w:t xml:space="preserve">involve a lot of time. </w:t>
+      </w:r>
+      <w:r>
+        <w:t xml:space="preserve">Many </w:t>
+      </w:r>
+      <w:r>
+        <w:t>corner cases with processing tweets</w:t>
+      </w:r>
+      <w:r>
+        <w:t xml:space="preserve"> would have to be considered</w:t>
+      </w:r>
+      <w:r>
+        <w:t xml:space="preserve">. </w:t>
+      </w:r>
+      <w:r>
+        <w:t>All the pre-processing</w:t>
+      </w:r>
+      <w:r>
+        <w:t xml:space="preserve"> that </w:t>
+      </w:r>
+      <w:r>
+        <w:t>was</w:t>
+      </w:r>
+      <w:r>
+        <w:t xml:space="preserve"> done manually</w:t>
+      </w:r>
+      <w:r>
+        <w:t>,</w:t>
+      </w:r>
+      <w:r>
+        <w:t xml:space="preserve"> such as removing hyperlinks, videos, useless characters would have to be done by the application. </w:t>
+      </w:r>
+      <w:r>
+        <w:t xml:space="preserve">It would involve a lot of testing. </w:t>
+      </w:r>
+      <w:r>
+        <w:t>Moreover, useless Trump’s tweets were</w:t>
+      </w:r>
+      <w:r>
+        <w:t xml:space="preserve"> </w:t>
+      </w:r>
+      <w:r>
+        <w:t>also</w:t>
+      </w:r>
+      <w:r>
+        <w:t xml:space="preserve"> filtered out manually.</w:t>
+      </w:r>
+      <w:r>
+        <w:t xml:space="preserve"> </w:t>
+      </w:r>
+      <w:r>
+        <w:t xml:space="preserve">Applying this process to the code </w:t>
+      </w:r>
+      <w:r>
+        <w:t>is</w:t>
+      </w:r>
+      <w:r>
+        <w:t xml:space="preserve"> hard. It could be skipped but then the resulting accuracy would be worse. </w:t>
+      </w:r>
+    </w:p>
+    <w:p/>
+    <w:p>
+      <w:r>
+        <w:t>L</w:t>
+      </w:r>
+      <w:r>
+        <w:t xml:space="preserve">emmatizing </w:t>
+      </w:r>
+      <w:r>
+        <w:t>could be also slightly fixed</w:t>
+      </w:r>
+      <w:r>
+        <w:t xml:space="preserve"> </w:t>
+      </w:r>
+      <w:r>
+        <w:t xml:space="preserve">because the NLTK library </w:t>
+      </w:r>
+      <w:r>
+        <w:t xml:space="preserve">has got </w:t>
+      </w:r>
+      <w:r>
+        <w:t xml:space="preserve">the </w:t>
+      </w:r>
+      <w:r>
+        <w:rPr>
+          <w:noProof/>
+        </w:rPr>
+        <w:t>problem</w:t>
+      </w:r>
+      <w:r>
+        <w:t xml:space="preserve"> with lemmatizing some words</w:t>
+      </w:r>
+      <w:r>
+        <w:t xml:space="preserve">, for example, </w:t>
+      </w:r>
+      <w:r>
+        <w:t>“</w:t>
+      </w:r>
+      <w:proofErr w:type="spellStart"/>
+      <w:r>
+        <w:t>isis</w:t>
+      </w:r>
+      <w:proofErr w:type="spellEnd"/>
+      <w:r>
+        <w:t>”</w:t>
+      </w:r>
+      <w:r>
+        <w:t xml:space="preserve"> </w:t>
+      </w:r>
+      <w:r>
+        <w:t xml:space="preserve">is </w:t>
+      </w:r>
+      <w:r>
+        <w:rPr>
+          <w:noProof/>
+        </w:rPr>
+        <w:t>trea</w:t>
+      </w:r>
+      <w:r>
+        <w:rPr>
+          <w:noProof/>
+        </w:rPr>
+        <w:t>t</w:t>
+      </w:r>
+      <w:r>
+        <w:rPr>
+          <w:noProof/>
+        </w:rPr>
+        <w:t>ed</w:t>
+      </w:r>
+      <w:r>
+        <w:t xml:space="preserve"> as a plural and changed into</w:t>
+      </w:r>
+      <w:r>
+        <w:t xml:space="preserve"> </w:t>
+      </w:r>
+      <w:r>
+        <w:t>“</w:t>
+      </w:r>
+      <w:proofErr w:type="spellStart"/>
+      <w:r>
+        <w:rPr>
+          <w:noProof/>
+        </w:rPr>
+        <w:t>isi</w:t>
+      </w:r>
+      <w:proofErr w:type="spellEnd"/>
+      <w:r>
+        <w:t xml:space="preserve">”. However, it does not influence the overall results because all </w:t>
+      </w:r>
+      <w:r>
+        <w:t>these words</w:t>
+      </w:r>
+      <w:r>
+        <w:t xml:space="preserve"> </w:t>
+      </w:r>
+      <w:r>
+        <w:t xml:space="preserve">are </w:t>
+      </w:r>
+      <w:r>
+        <w:t xml:space="preserve">reduced to the same root form and </w:t>
+      </w:r>
+      <w:r>
+        <w:t>are</w:t>
+      </w:r>
+      <w:r>
+        <w:t xml:space="preserve"> still treated as the same </w:t>
+      </w:r>
+      <w:r>
+        <w:t>feature</w:t>
+      </w:r>
+      <w:r>
+        <w:t>.</w:t>
+      </w:r>
+      <w:bookmarkStart w:id="74" w:name="_Toc192777717"/>
+      <w:bookmarkStart w:id="75" w:name="_Toc476088434"/>
+      <w:bookmarkStart w:id="76" w:name="_Toc222978613"/>
+    </w:p>
+    <w:p/>
+    <w:p>
+      <w:r>
         <w:lastRenderedPageBreak/>
-        <w:t>Python was a great choice for this project. It had all the functionality required for the task, all the needed libraries were available, up to date and well-functioning. Programming in this language was very quick and allowed to do quick experiments.</w:t>
-      </w:r>
-    </w:p>
-    <w:p>
-      <w:pPr>
-        <w:rPr>
-          <w:szCs w:val="22"/>
-        </w:rPr>
-      </w:pPr>
-    </w:p>
-    <w:p>
-      <w:pPr>
-        <w:rPr>
-          <w:szCs w:val="22"/>
-        </w:rPr>
-      </w:pPr>
-      <w:r>
-        <w:rPr>
-          <w:szCs w:val="22"/>
-        </w:rPr>
-        <w:t>All th</w:t>
-      </w:r>
-      <w:r>
-        <w:rPr>
-          <w:szCs w:val="22"/>
-        </w:rPr>
-        <w:t xml:space="preserve">e libraries did their job properly. </w:t>
-      </w:r>
-      <w:r>
-        <w:rPr>
-          <w:noProof/>
-          <w:szCs w:val="22"/>
-        </w:rPr>
-        <w:t>The o</w:t>
-      </w:r>
-      <w:r>
-        <w:rPr>
-          <w:noProof/>
-          <w:szCs w:val="22"/>
-        </w:rPr>
-        <w:t>nly</w:t>
-      </w:r>
-      <w:r>
-        <w:rPr>
-          <w:szCs w:val="22"/>
-        </w:rPr>
-        <w:t xml:space="preserve"> th</w:t>
-      </w:r>
-      <w:r>
-        <w:rPr>
-          <w:szCs w:val="22"/>
-        </w:rPr>
-        <w:t xml:space="preserve">ing that has been done different way than specified in OPS was using Flask instead of Django, what was </w:t>
-      </w:r>
-      <w:r>
-        <w:rPr>
-          <w:szCs w:val="22"/>
-        </w:rPr>
-        <w:t xml:space="preserve">a </w:t>
-      </w:r>
-      <w:r>
-        <w:rPr>
-          <w:noProof/>
-          <w:szCs w:val="22"/>
-        </w:rPr>
-        <w:t>better</w:t>
-      </w:r>
-      <w:r>
-        <w:rPr>
-          <w:szCs w:val="22"/>
-        </w:rPr>
-        <w:t xml:space="preserve"> choice because allowed to create interface quicker and easier, </w:t>
-      </w:r>
-      <w:r>
-        <w:rPr>
-          <w:szCs w:val="22"/>
-        </w:rPr>
-        <w:t>with the same functionality</w:t>
-      </w:r>
-      <w:r>
-        <w:rPr>
-          <w:szCs w:val="22"/>
-        </w:rPr>
-        <w:t>.</w:t>
-      </w:r>
-    </w:p>
-    <w:p/>
-    <w:p>
-      <w:r>
-        <w:t xml:space="preserve">All of the primary tasks proposed in OPS have been accomplished. There was also time to </w:t>
-      </w:r>
-      <w:r>
-        <w:t xml:space="preserve">start </w:t>
-      </w:r>
-      <w:r>
-        <w:t xml:space="preserve">additional tasks. Other currencies were added and </w:t>
-      </w:r>
-      <w:r>
-        <w:t xml:space="preserve">the </w:t>
-      </w:r>
-      <w:r>
-        <w:t>program allows to add new CSV files with other indices as long as they are in the same format and have got the same columns.</w:t>
-      </w:r>
-    </w:p>
-    <w:p/>
-    <w:p>
-      <w:pPr>
-        <w:rPr>
-          <w:b/>
-        </w:rPr>
-      </w:pPr>
-      <w:r>
-        <w:rPr>
-          <w:b/>
-        </w:rPr>
-        <w:t xml:space="preserve">What could be done </w:t>
-      </w:r>
-      <w:r>
-        <w:rPr>
-          <w:b/>
-        </w:rPr>
-        <w:t>better/</w:t>
-      </w:r>
-      <w:r>
-        <w:rPr>
-          <w:b/>
-        </w:rPr>
-        <w:t>different</w:t>
-      </w:r>
-      <w:r>
-        <w:rPr>
-          <w:b/>
-        </w:rPr>
-        <w:t xml:space="preserve"> way</w:t>
-      </w:r>
-      <w:r>
-        <w:rPr>
-          <w:b/>
-        </w:rPr>
-        <w:t>?</w:t>
-      </w:r>
-    </w:p>
-    <w:p/>
-    <w:p>
-      <w:r>
-        <w:t xml:space="preserve">Writing data processing in the more object-oriented way instead of using DataFrames would make </w:t>
-      </w:r>
-      <w:r>
-        <w:t xml:space="preserve">the </w:t>
-      </w:r>
-      <w:r>
-        <w:t xml:space="preserve">program </w:t>
-      </w:r>
-      <w:r>
-        <w:t>simpler</w:t>
-      </w:r>
-      <w:r>
-        <w:t xml:space="preserve">. I would just make a </w:t>
+        <w:t xml:space="preserve">There is also a problem with displaying long tooltips on the chart. </w:t>
+      </w:r>
+      <w:r>
+        <w:rPr>
+          <w:noProof/>
+        </w:rPr>
+        <w:t>T</w:t>
+      </w:r>
+      <w:r>
+        <w:rPr>
+          <w:noProof/>
+        </w:rPr>
+        <w:t>he t</w:t>
+      </w:r>
+      <w:r>
+        <w:rPr>
+          <w:noProof/>
+        </w:rPr>
+        <w:t>ext</w:t>
+      </w:r>
+      <w:r>
+        <w:t xml:space="preserve"> is cut when it is too long and </w:t>
+      </w:r>
+      <w:r>
+        <w:rPr>
+          <w:noProof/>
+        </w:rPr>
+        <w:t>do</w:t>
+      </w:r>
+      <w:r>
+        <w:rPr>
+          <w:noProof/>
+        </w:rPr>
+        <w:t>es</w:t>
+      </w:r>
+      <w:r>
+        <w:t xml:space="preserve"> not fit into one line. It is </w:t>
+      </w:r>
+      <w:r>
+        <w:t>known</w:t>
+      </w:r>
+      <w:r>
+        <w:t xml:space="preserve"> </w:t>
       </w:r>
       <w:proofErr w:type="spellStart"/>
       <w:r>
-        <w:t>DataSet</w:t>
+        <w:t>ChartJS</w:t>
       </w:r>
       <w:proofErr w:type="spellEnd"/>
       <w:r>
-        <w:t xml:space="preserve"> class </w:t>
-      </w:r>
-      <w:r>
-        <w:t>having</w:t>
-      </w:r>
-      <w:r>
-        <w:t xml:space="preserve"> </w:t>
-      </w:r>
-      <w:r>
-        <w:t xml:space="preserve">a </w:t>
-      </w:r>
-      <w:r>
-        <w:t>list of tweets and each tweet would store information about its features and sentiment. I</w:t>
-      </w:r>
-      <w:r>
-        <w:t>t</w:t>
-      </w:r>
-      <w:r>
-        <w:t xml:space="preserve"> would make processing a bit slower but it would help to achieve more modularity and lower cohesion. Therefore,</w:t>
-      </w:r>
-      <w:r>
-        <w:t xml:space="preserve"> testing would be easier.</w:t>
-      </w:r>
-    </w:p>
-    <w:p>
-      <w:r>
-        <w:t xml:space="preserve">I think that if the code was written </w:t>
-      </w:r>
-      <w:r>
-        <w:t xml:space="preserve">in a </w:t>
-      </w:r>
-      <w:r>
-        <w:t xml:space="preserve">more modular </w:t>
-      </w:r>
-      <w:r>
-        <w:t xml:space="preserve">way </w:t>
-      </w:r>
-      <w:r>
-        <w:t>then it would be easier to test and mocking would not be so much need</w:t>
-      </w:r>
-      <w:r>
-        <w:t>ed</w:t>
-      </w:r>
-      <w:r>
-        <w:t xml:space="preserve"> in some places.</w:t>
-      </w:r>
-    </w:p>
-    <w:p/>
-    <w:p>
-      <w:r>
-        <w:t xml:space="preserve">Some of the tasks that were specified as additional were not accomplished because </w:t>
-      </w:r>
-      <w:r>
-        <w:t xml:space="preserve">they </w:t>
-      </w:r>
-      <w:r>
-        <w:t xml:space="preserve">required </w:t>
-      </w:r>
-      <w:r>
-        <w:t xml:space="preserve">much </w:t>
-      </w:r>
-      <w:r>
-        <w:t xml:space="preserve">more work. The program is ready to implement an option to add custom stock prices or even select </w:t>
-      </w:r>
-      <w:r>
-        <w:t>on the website which ones</w:t>
-      </w:r>
-      <w:r>
-        <w:t xml:space="preserve"> the user</w:t>
-      </w:r>
-      <w:r>
-        <w:t xml:space="preserve"> </w:t>
-      </w:r>
-      <w:r>
-        <w:rPr>
-          <w:noProof/>
-        </w:rPr>
-        <w:t>wants</w:t>
-      </w:r>
-      <w:r>
-        <w:t xml:space="preserve"> to be</w:t>
-      </w:r>
-      <w:r>
-        <w:t xml:space="preserve"> scraped from the</w:t>
-      </w:r>
-      <w:r>
-        <w:t xml:space="preserve"> I</w:t>
-      </w:r>
-      <w:r>
-        <w:t>nternet</w:t>
-      </w:r>
-      <w:r>
-        <w:t xml:space="preserve">. However, </w:t>
-      </w:r>
-      <w:r>
-        <w:t>it would require to verify the input, check a lot of corner cases and handle all of the possible exceptions. It was decided to do not even start doing this because it require</w:t>
-      </w:r>
-      <w:r>
-        <w:t>s</w:t>
-      </w:r>
-      <w:r>
-        <w:t xml:space="preserve"> a lot of time to do it properly.</w:t>
-      </w:r>
-      <w:r>
-        <w:t xml:space="preserve"> </w:t>
-      </w:r>
-    </w:p>
-    <w:p/>
-    <w:p>
-      <w:r>
-        <w:t xml:space="preserve">Adding option to </w:t>
-      </w:r>
-      <w:r>
-        <w:t>choose</w:t>
-      </w:r>
-      <w:r>
-        <w:t xml:space="preserve"> any Twitter account </w:t>
-      </w:r>
-      <w:r>
-        <w:t xml:space="preserve">to analyse, </w:t>
-      </w:r>
-      <w:r>
-        <w:t xml:space="preserve">would </w:t>
-      </w:r>
-      <w:r>
-        <w:t xml:space="preserve">also </w:t>
-      </w:r>
-      <w:r>
-        <w:t xml:space="preserve">involve a lot of time. </w:t>
-      </w:r>
-      <w:r>
-        <w:t xml:space="preserve">Many </w:t>
-      </w:r>
-      <w:r>
-        <w:t>corner cases with processing tweets</w:t>
-      </w:r>
-      <w:r>
-        <w:t xml:space="preserve"> would have to be considered</w:t>
-      </w:r>
-      <w:r>
-        <w:t xml:space="preserve">. </w:t>
-      </w:r>
-      <w:r>
-        <w:t>All the pre-processing</w:t>
-      </w:r>
-      <w:r>
-        <w:t xml:space="preserve"> that </w:t>
-      </w:r>
-      <w:r>
-        <w:t>was</w:t>
-      </w:r>
-      <w:r>
-        <w:t xml:space="preserve"> done manually</w:t>
-      </w:r>
-      <w:r>
-        <w:t>,</w:t>
-      </w:r>
-      <w:r>
-        <w:t xml:space="preserve"> such as removing hyperlinks, videos, useless characters would have to be done by the application. </w:t>
-      </w:r>
-      <w:r>
-        <w:t xml:space="preserve">It would involve a lot of testing. </w:t>
-      </w:r>
-      <w:r>
-        <w:t>Moreover, useless Trump’s tweets were</w:t>
-      </w:r>
-      <w:r>
-        <w:t xml:space="preserve"> </w:t>
-      </w:r>
-      <w:r>
-        <w:t>also</w:t>
-      </w:r>
-      <w:r>
-        <w:t xml:space="preserve"> filtered out manually.</w:t>
-      </w:r>
-      <w:r>
-        <w:t xml:space="preserve"> </w:t>
-      </w:r>
-      <w:r>
-        <w:t xml:space="preserve">Applying this process to the code </w:t>
-      </w:r>
-      <w:r>
-        <w:t>is</w:t>
-      </w:r>
-      <w:r>
-        <w:t xml:space="preserve"> hard. It could be skipped but then the resulting accuracy would be worse. </w:t>
-      </w:r>
-    </w:p>
-    <w:p/>
-    <w:p>
-      <w:r>
-        <w:t>L</w:t>
-      </w:r>
-      <w:r>
-        <w:t xml:space="preserve">emmatizing </w:t>
-      </w:r>
-      <w:r>
-        <w:t>could be also slightly fixed</w:t>
-      </w:r>
-      <w:r>
-        <w:t xml:space="preserve"> </w:t>
-      </w:r>
-      <w:r>
-        <w:t xml:space="preserve">because the NLTK library </w:t>
-      </w:r>
-      <w:r>
-        <w:t xml:space="preserve">has got </w:t>
-      </w:r>
-      <w:r>
-        <w:t xml:space="preserve">the </w:t>
-      </w:r>
-      <w:r>
-        <w:rPr>
-          <w:noProof/>
-        </w:rPr>
-        <w:t>problem</w:t>
-      </w:r>
-      <w:r>
-        <w:t xml:space="preserve"> with lemmatizing some words</w:t>
-      </w:r>
-      <w:r>
-        <w:t xml:space="preserve">, for example, </w:t>
-      </w:r>
-      <w:r>
-        <w:t>“</w:t>
-      </w:r>
-      <w:proofErr w:type="spellStart"/>
-      <w:r>
-        <w:t>isis</w:t>
-      </w:r>
-      <w:proofErr w:type="spellEnd"/>
-      <w:r>
-        <w:t>”</w:t>
-      </w:r>
-      <w:r>
-        <w:t xml:space="preserve"> </w:t>
-      </w:r>
-      <w:r>
-        <w:t xml:space="preserve">is </w:t>
-      </w:r>
-      <w:r>
-        <w:rPr>
-          <w:noProof/>
-        </w:rPr>
-        <w:t>trea</w:t>
-      </w:r>
-      <w:r>
-        <w:rPr>
-          <w:noProof/>
-        </w:rPr>
-        <w:t>t</w:t>
-      </w:r>
-      <w:r>
-        <w:rPr>
-          <w:noProof/>
-        </w:rPr>
-        <w:t>ed</w:t>
-      </w:r>
-      <w:r>
-        <w:t xml:space="preserve"> as a plural and changed into</w:t>
-      </w:r>
-      <w:r>
-        <w:t xml:space="preserve"> </w:t>
-      </w:r>
-      <w:r>
-        <w:t>“</w:t>
-      </w:r>
-      <w:proofErr w:type="spellStart"/>
-      <w:r>
-        <w:rPr>
-          <w:noProof/>
-        </w:rPr>
-        <w:t>isi</w:t>
-      </w:r>
-      <w:proofErr w:type="spellEnd"/>
-      <w:r>
-        <w:t xml:space="preserve">”. However, it does not influence the overall results because all </w:t>
-      </w:r>
-      <w:r>
-        <w:t>these words</w:t>
-      </w:r>
-      <w:r>
-        <w:t xml:space="preserve"> </w:t>
-      </w:r>
-      <w:r>
-        <w:t xml:space="preserve">are </w:t>
-      </w:r>
-      <w:r>
-        <w:t xml:space="preserve">reduced to the same root form and </w:t>
-      </w:r>
-      <w:r>
-        <w:t>are</w:t>
-      </w:r>
-      <w:r>
-        <w:t xml:space="preserve"> still treated as the same </w:t>
-      </w:r>
-      <w:r>
-        <w:t>feature</w:t>
-      </w:r>
-      <w:r>
-        <w:t>.</w:t>
-      </w:r>
-      <w:bookmarkStart w:id="75" w:name="_Toc192777717"/>
-      <w:bookmarkStart w:id="76" w:name="_Toc476088434"/>
-      <w:bookmarkStart w:id="77" w:name="_Toc222978613"/>
-    </w:p>
-    <w:p/>
-    <w:p>
-      <w:r>
-        <w:t xml:space="preserve">There is also a problem with displaying long tooltips on the chart. </w:t>
-      </w:r>
-      <w:r>
-        <w:rPr>
-          <w:noProof/>
-        </w:rPr>
-        <w:t>T</w:t>
-      </w:r>
-      <w:r>
-        <w:rPr>
-          <w:noProof/>
-        </w:rPr>
-        <w:t>he t</w:t>
-      </w:r>
-      <w:r>
-        <w:rPr>
-          <w:noProof/>
-        </w:rPr>
-        <w:t>ext</w:t>
-      </w:r>
-      <w:r>
-        <w:t xml:space="preserve"> is cut when it is too long and </w:t>
-      </w:r>
-      <w:r>
-        <w:rPr>
-          <w:noProof/>
-        </w:rPr>
-        <w:t>do</w:t>
-      </w:r>
-      <w:r>
-        <w:rPr>
-          <w:noProof/>
-        </w:rPr>
-        <w:t>es</w:t>
-      </w:r>
-      <w:r>
-        <w:t xml:space="preserve"> not fit into one line. It is </w:t>
-      </w:r>
-      <w:r>
-        <w:t>known</w:t>
-      </w:r>
-      <w:r>
-        <w:t xml:space="preserve"> </w:t>
-      </w:r>
-      <w:proofErr w:type="spellStart"/>
-      <w:r>
-        <w:t>ChartJS</w:t>
-      </w:r>
-      <w:proofErr w:type="spellEnd"/>
-      <w:r>
         <w:t xml:space="preserve"> bug that</w:t>
       </w:r>
       <w:r>
@@ -27550,7 +27062,6 @@
         <w:br w:type="page"/>
       </w:r>
     </w:p>
-    <w:p/>
     <w:p>
       <w:pPr>
         <w:pStyle w:val="Nagwek1"/>
@@ -27564,19 +27075,20 @@
           <w:szCs w:val="22"/>
         </w:rPr>
       </w:pPr>
-      <w:bookmarkStart w:id="78" w:name="_Toc513025615"/>
+      <w:bookmarkStart w:id="77" w:name="_Toc513025615"/>
       <w:r>
         <w:rPr>
           <w:rFonts w:ascii="Arial" w:hAnsi="Arial" w:cs="Arial"/>
           <w:sz w:val="22"/>
           <w:szCs w:val="22"/>
         </w:rPr>
+        <w:lastRenderedPageBreak/>
         <w:t>Appendices</w:t>
       </w:r>
+      <w:bookmarkEnd w:id="74"/>
       <w:bookmarkEnd w:id="75"/>
       <w:bookmarkEnd w:id="76"/>
       <w:bookmarkEnd w:id="77"/>
-      <w:bookmarkEnd w:id="78"/>
     </w:p>
     <w:p>
       <w:pPr>
@@ -27591,9 +27103,9 @@
           <w:szCs w:val="22"/>
         </w:rPr>
       </w:pPr>
-      <w:bookmarkStart w:id="79" w:name="_Toc476088435"/>
-      <w:bookmarkStart w:id="80" w:name="_Toc222978614"/>
-      <w:bookmarkStart w:id="81" w:name="_Toc513025616"/>
+      <w:bookmarkStart w:id="78" w:name="_Toc476088435"/>
+      <w:bookmarkStart w:id="79" w:name="_Toc222978614"/>
+      <w:bookmarkStart w:id="80" w:name="_Toc513025616"/>
       <w:r>
         <w:rPr>
           <w:rFonts w:ascii="Arial" w:hAnsi="Arial" w:cs="Arial"/>
@@ -27602,9 +27114,9 @@
         </w:rPr>
         <w:t>A. Third-Party Code and Libraries</w:t>
       </w:r>
+      <w:bookmarkEnd w:id="78"/>
       <w:bookmarkEnd w:id="79"/>
       <w:bookmarkEnd w:id="80"/>
-      <w:bookmarkEnd w:id="81"/>
     </w:p>
     <w:p/>
     <w:p>
@@ -27677,7 +27189,6 @@
           <w:id w:val="-91242108"/>
           <w:citation/>
         </w:sdtPr>
-        <w:sdtEndPr/>
         <w:sdtContent>
           <w:r>
             <w:rPr>
@@ -27942,7 +27453,6 @@
           <w:id w:val="536079908"/>
           <w:citation/>
         </w:sdtPr>
-        <w:sdtEndPr/>
         <w:sdtContent>
           <w:r>
             <w:rPr>
@@ -28038,7 +27548,6 @@
           <w:id w:val="1403488254"/>
           <w:citation/>
         </w:sdtPr>
-        <w:sdtEndPr/>
         <w:sdtContent>
           <w:r>
             <w:rPr>
@@ -28122,7 +27631,6 @@
           <w:id w:val="-2050448098"/>
           <w:citation/>
         </w:sdtPr>
-        <w:sdtEndPr/>
         <w:sdtContent>
           <w:r>
             <w:rPr>
@@ -28189,7 +27697,6 @@
           <w:id w:val="-1365899670"/>
           <w:citation/>
         </w:sdtPr>
-        <w:sdtEndPr/>
         <w:sdtContent>
           <w:r>
             <w:fldChar w:fldCharType="begin"/>
@@ -28251,7 +27758,6 @@
           <w:id w:val="541713848"/>
           <w:citation/>
         </w:sdtPr>
-        <w:sdtEndPr/>
         <w:sdtContent>
           <w:r>
             <w:fldChar w:fldCharType="begin"/>
@@ -28310,7 +27816,6 @@
           <w:id w:val="340124942"/>
           <w:citation/>
         </w:sdtPr>
-        <w:sdtEndPr/>
         <w:sdtContent>
           <w:r>
             <w:fldChar w:fldCharType="begin"/>
@@ -28370,7 +27875,6 @@
           <w:id w:val="321016965"/>
           <w:citation/>
         </w:sdtPr>
-        <w:sdtEndPr/>
         <w:sdtContent>
           <w:r>
             <w:fldChar w:fldCharType="begin"/>
@@ -28476,7 +27980,6 @@
           <w:id w:val="1864621319"/>
           <w:citation/>
         </w:sdtPr>
-        <w:sdtEndPr/>
         <w:sdtContent>
           <w:r>
             <w:fldChar w:fldCharType="begin"/>
@@ -28544,8 +28047,8 @@
           <w:szCs w:val="22"/>
         </w:rPr>
       </w:pPr>
-      <w:bookmarkStart w:id="82" w:name="_Toc476088436"/>
-      <w:bookmarkStart w:id="83" w:name="_Toc513025617"/>
+      <w:bookmarkStart w:id="81" w:name="_Toc476088436"/>
+      <w:bookmarkStart w:id="82" w:name="_Toc513025617"/>
       <w:r>
         <w:rPr>
           <w:rFonts w:ascii="Arial" w:hAnsi="Arial" w:cs="Arial"/>
@@ -28553,10 +28056,20 @@
           <w:szCs w:val="22"/>
         </w:rPr>
         <w:lastRenderedPageBreak/>
-        <w:t>B. Ethics Submission</w:t>
-      </w:r>
+        <w:t>B. Ethics Submissio</w:t>
+      </w:r>
+      <w:bookmarkStart w:id="83" w:name="_GoBack"/>
+      <w:bookmarkEnd w:id="83"/>
+      <w:r>
+        <w:rPr>
+          <w:rFonts w:ascii="Arial" w:hAnsi="Arial" w:cs="Arial"/>
+          <w:sz w:val="22"/>
+          <w:szCs w:val="22"/>
+        </w:rPr>
+        <w:t>n</w:t>
+      </w:r>
+      <w:bookmarkEnd w:id="81"/>
       <w:bookmarkEnd w:id="82"/>
-      <w:bookmarkEnd w:id="83"/>
     </w:p>
     <w:p>
       <w:pPr>
@@ -28595,7 +28108,7 @@
                     </pic:cNvPicPr>
                   </pic:nvPicPr>
                   <pic:blipFill>
-                    <a:blip r:embed="rId31"/>
+                    <a:blip r:embed="rId32"/>
                     <a:stretch>
                       <a:fillRect/>
                     </a:stretch>
@@ -28643,7 +28156,7 @@
                     </pic:cNvPicPr>
                   </pic:nvPicPr>
                   <pic:blipFill>
-                    <a:blip r:embed="rId32"/>
+                    <a:blip r:embed="rId33"/>
                     <a:stretch>
                       <a:fillRect/>
                     </a:stretch>
@@ -30729,8 +30242,8 @@
       </w:r>
     </w:p>
     <w:sectPr>
-      <w:headerReference w:type="default" r:id="rId33"/>
-      <w:footerReference w:type="default" r:id="rId34"/>
+      <w:headerReference w:type="default" r:id="rId34"/>
+      <w:footerReference w:type="default" r:id="rId35"/>
       <w:pgSz w:w="11906" w:h="16838"/>
       <w:pgMar w:top="1428" w:right="1800" w:bottom="1440" w:left="1800" w:header="708" w:footer="708" w:gutter="0"/>
       <w:pgNumType w:start="1"/>
@@ -30785,7 +30298,7 @@
       <w:rPr>
         <w:noProof/>
       </w:rPr>
-      <w:t>26</w:t>
+      <w:t>39</w:t>
     </w:r>
     <w:r>
       <w:fldChar w:fldCharType="end"/>
@@ -30793,27 +30306,14 @@
     <w:r>
       <w:t xml:space="preserve"> of </w:t>
     </w:r>
-    <w:r>
-      <w:fldChar w:fldCharType="begin"/>
-    </w:r>
-    <w:r>
-      <w:instrText>SECTIONPAGES  \* MERGEFORMAT</w:instrText>
-    </w:r>
-    <w:r>
-      <w:fldChar w:fldCharType="separate"/>
-    </w:r>
-    <w:r>
-      <w:rPr>
-        <w:noProof/>
-      </w:rPr>
-      <w:t>41</w:t>
-    </w:r>
-    <w:r>
-      <w:rPr>
-        <w:noProof/>
-      </w:rPr>
-      <w:fldChar w:fldCharType="end"/>
-    </w:r>
+    <w:fldSimple w:instr="SECTIONPAGES  \* MERGEFORMAT">
+      <w:r>
+        <w:rPr>
+          <w:noProof/>
+        </w:rPr>
+        <w:t>42</w:t>
+      </w:r>
+    </w:fldSimple>
     <w:bookmarkStart w:id="87" w:name="__Fieldmark__3631_747506983"/>
     <w:bookmarkEnd w:id="87"/>
     <w:r>
@@ -35780,7 +35280,7 @@
 </file>
 
 <file path=customXml/itemProps1.xml><?xml version="1.0" encoding="utf-8"?>
-<ds:datastoreItem xmlns:ds="http://schemas.openxmlformats.org/officeDocument/2006/customXml" ds:itemID="{77E620F3-8EBD-49B5-8BC7-9FF6CCBEC461}">
+<ds:datastoreItem xmlns:ds="http://schemas.openxmlformats.org/officeDocument/2006/customXml" ds:itemID="{7B9B5FF3-8ECE-46BB-B364-8644F91ED883}">
   <ds:schemaRefs>
     <ds:schemaRef ds:uri="http://schemas.openxmlformats.org/officeDocument/2006/bibliography"/>
   </ds:schemaRefs>

</xml_diff>